<commit_message>
removed 'other solutions' from intro
</commit_message>
<xml_diff>
--- a/manuscript/ms.docx
+++ b/manuscript/ms.docx
@@ -118,6 +118,7 @@
       <w:r>
         <w:rPr>
           <w:rFonts w:ascii="cmr17" w:hAnsi="cmr17"/>
+          <w:noProof/>
           <w:lang w:val="en-US"/>
         </w:rPr>
         <w:t>5 April 2013</w:t>
@@ -197,15 +198,144 @@
         <w:rPr>
           <w:lang w:val="en-US"/>
         </w:rPr>
-        <w:t>. Given that the selective value of many alleles depends on other alleles, Wright suggested that "Two superior combinations th</w:t>
-      </w:r>
+        <w:t xml:space="preserve">. Given that the selective value of many alleles depends on other alleles, Wright suggested that "Two superior combinations that differ by two or more gene replacements may both be superior to the intermediate ones" </w:t>
+      </w:r>
+      <w:r>
+        <w:rPr>
+          <w:lang w:val="en-US"/>
+        </w:rPr>
+        <w:fldChar w:fldCharType="begin" w:fldLock="1"/>
+      </w:r>
+      <w:r>
+        <w:rPr>
+          <w:lang w:val="en-US"/>
+        </w:rPr>
+        <w:instrText>ADDIN CSL_CITATION { "citationItems" : [ { "id" : "ITEM-1", "itemData" : { "author" : [ { "dropping-particle" : "", "family" : "Wright", "given" : "Sewall", "non-dropping-particle" : "", "parse-names" : false, "suffix" : "" } ], "container-title" : "American Naturalist", "id" : "ITEM-1", "issue" : "1", "issued" : { "date-parts" : [ [ "1988" ] ] }, "page" : "115-123", "title" : "Surfaces of selective value revisited", "type" : "article-journal", "volume" : "131" }, "uris" : [ "http://www.mendeley.com/documents/?uuid=d87f4fbe-a199-484a-9adf-4f7d4361ef0d" ] } ], "mendeley" : { "previouslyFormattedCitation" : "(Wright 1988)" }, "properties" : { "noteIndex" : 0 }, "schema" : "https://github.com/citation-style-language/schema/raw/master/csl-citation.json" }</w:instrText>
+      </w:r>
+      <w:r>
+        <w:rPr>
+          <w:lang w:val="en-US"/>
+        </w:rPr>
+        <w:fldChar w:fldCharType="separate"/>
+      </w:r>
+      <w:r>
+        <w:rPr>
+          <w:noProof/>
+          <w:lang w:val="en-US"/>
+        </w:rPr>
+        <w:t>(Wright 1988)</w:t>
+      </w:r>
+      <w:r>
+        <w:rPr>
+          <w:lang w:val="en-US"/>
+        </w:rPr>
+        <w:fldChar w:fldCharType="end"/>
+      </w:r>
+      <w:r>
+        <w:rPr>
+          <w:lang w:val="en-US"/>
+        </w:rPr>
+        <w:t xml:space="preserve">. </w:t>
+      </w:r>
+      <w:r>
+        <w:rPr>
+          <w:lang w:val="en-US"/>
+        </w:rPr>
+        <w:t>The solution Wright suggested was called "the shifting-balance theory" [</w:t>
+      </w:r>
+      <w:r>
+        <w:rPr>
+          <w:highlight w:val="red"/>
+          <w:lang w:val="en-US"/>
+        </w:rPr>
+        <w:t>REF</w:t>
+      </w:r>
+      <w:r>
+        <w:rPr>
+          <w:lang w:val="en-US"/>
+        </w:rPr>
+        <w:t xml:space="preserve">] and is still taught today in many "Introduction to Evolution" courses. This </w:t>
+      </w:r>
+      <w:proofErr w:type="gramStart"/>
+      <w:r>
+        <w:rPr>
+          <w:lang w:val="en-US"/>
+        </w:rPr>
+        <w:t>solutions</w:t>
+      </w:r>
+      <w:proofErr w:type="gramEnd"/>
+      <w:r>
+        <w:rPr>
+          <w:lang w:val="en-US"/>
+        </w:rPr>
+        <w:t xml:space="preserve"> appears to be valid </w:t>
+      </w:r>
+      <w:r>
+        <w:rPr>
+          <w:lang w:val="en-US"/>
+        </w:rPr>
+        <w:t>(Crow et al., 1990; Wade and Goodnight, 1991; Coyne et al., 1997)</w:t>
+      </w:r>
+      <w:r>
+        <w:rPr>
+          <w:lang w:val="en-US"/>
+        </w:rPr>
+        <w:t xml:space="preserve"> but it seems that the range of parameters for which it works is limited </w:t>
+      </w:r>
+      <w:r>
+        <w:rPr>
+          <w:lang w:val="en-US"/>
+        </w:rPr>
+        <w:t xml:space="preserve">(Moore and </w:t>
+      </w:r>
+      <w:proofErr w:type="spellStart"/>
+      <w:r>
+        <w:rPr>
+          <w:lang w:val="en-US"/>
+        </w:rPr>
+        <w:t>Tonsor</w:t>
+      </w:r>
+      <w:proofErr w:type="spellEnd"/>
+      <w:r>
+        <w:rPr>
+          <w:lang w:val="en-US"/>
+        </w:rPr>
+        <w:t xml:space="preserve">, 1994; </w:t>
+      </w:r>
+      <w:proofErr w:type="spellStart"/>
+      <w:r>
+        <w:rPr>
+          <w:lang w:val="en-US"/>
+        </w:rPr>
+        <w:t>Gavrilets</w:t>
+      </w:r>
+      <w:proofErr w:type="spellEnd"/>
+      <w:r>
+        <w:rPr>
+          <w:lang w:val="en-US"/>
+        </w:rPr>
+        <w:t>, 1996; Phillips, 1996)</w:t>
+      </w:r>
+      <w:r>
+        <w:rPr>
+          <w:lang w:val="en-US"/>
+        </w:rPr>
+        <w:t xml:space="preserve">. </w:t>
+      </w:r>
+    </w:p>
+    <w:p>
+      <w:pPr>
+        <w:rPr>
+          <w:lang w:val="en-US"/>
+        </w:rPr>
+      </w:pPr>
       <w:bookmarkStart w:id="0" w:name="_GoBack"/>
       <w:bookmarkEnd w:id="0"/>
       <w:r>
         <w:rPr>
           <w:lang w:val="en-US"/>
         </w:rPr>
-        <w:t xml:space="preserve">at differ by two or more gene replacements may both be superior to the intermediate ones" </w:t>
+        <w:t xml:space="preserve">Mutation is a major factor in this process: It creates the new alleles which later fix. If creating new favorable alleles was the only effect of mutation on evolution, a high mutation rate would have been very favored, but of course most mutations are deleterious and the mutation rate is reduced by natural selection to very low levels </w:t>
       </w:r>
       <w:r>
         <w:rPr>
@@ -217,7 +347,7 @@
         <w:rPr>
           <w:lang w:val="en-US"/>
         </w:rPr>
-        <w:instrText>ADDIN CSL_CITATION { "citationItems" : [ { "id" : "ITEM-1", "itemData" : { "author" : [ { "dropping-particle" : "", "family" : "Wright", "given" : "Sewall", "non-dropping-particle" : "", "parse-names" : false, "suffix" : "" } ], "container-title" : "American Naturalist", "id" : "ITEM-1", "issue" : "1", "issued" : { "date-parts" : [ [ "1988" ] ] }, "page" : "115-123", "title" : "Surfaces of selective value revisited", "type" : "article-journal", "volume" : "131" }, "uris" : [ "http://www.mendeley.com/documents/?uuid=d87f4fbe-a199-484a-9adf-4f7d4361ef0d" ] } ], "mendeley" : { "previouslyFormattedCitation" : "(Wright 1988)" }, "properties" : { "noteIndex" : 0 }, "schema" : "https://github.com/citation-style-language/schema/raw/master/csl-citation.json" }</w:instrText>
+        <w:instrText>ADDIN CSL_CITATION { "citationItems" : [ { "id" : "ITEM-1", "itemData" : { "DOI" : "10.1017/S0016672300010284", "abstract" : "Evolutionary factors which tend to decrease the mutation rate through natural selection and those which tend to increase the mutation rate are discussed from the standpoint of population genetics. The author's theory of optimum mutation rate based on the principle of minimum genetic load is re-examined, assuming that mutation rate is adjusted in the course of evolution in such a way that the sum of mutational and substitutional load is minimized. Another hypothesis is also examined that only selection toward lowering the mutation rate is effective and the present mutation rate in each organism represents the physical or physiological limit that may be attained by natural selection. The possibility cannot be excluded that the spontaneous mutation rate is near the minimum that may be attained under the present mode of organization of the genetic material, and at the same time is not very far from the optimum in the sense of minimizing the genetic load.", "author" : [ { "dropping-particle" : "", "family" : "Kimura", "given" : "Motoo", "non-dropping-particle" : "", "parse-names" : false, "suffix" : "" } ], "container-title" : "Genetical Research", "id" : "ITEM-1", "issue" : "01", "issued" : { "date-parts" : [ [ "1967", "4", "14" ] ] }, "page" : "23-34", "title" : "On the evolutionary adjustment of spontaneous mutation rates", "type" : "article-journal", "volume" : "9" }, "uris" : [ "http://www.mendeley.com/documents/?uuid=d6a03400-bbb5-426b-aada-64a71aae858e" ] }, { "id" : "ITEM-2", "itemData" : { "DOI" : "10.1093/gbe/evr066", "abstract" : "Despite substantial attention from theoreticians, the evolutionary mechanisms that drive intra- and interspecific variation in the mutation rate remain unclear. It has often been argued that mutation rates associated with the major replicative polymerases have been driven down to their physiological limits, defined as the point at which further enhancement in replication fidelity incurs a cost in terms of reproductive output, but no evidence in support of this argument has emerged for cellular organisms. Here, it is suggested that the lower barrier to mutation-rate evolution may ultimately be defined not by molecular limitations but by the power of random genetic drift. As the mutation rate is reduced to a very low level, a point will eventually be reached at which the small advantage of any further reduction is overwhelmed by the power of drift. This hypothesis is consistent with a number of observations, including the inverse relationship between the per-site mutation rate and genome size in microbes, the negative scaling between the per-site mutation rate and effective population size in eukaryotes, and the elevated error rates associated with less frequently deployed polymerases and repair pathways.", "author" : [ { "dropping-particle" : "", "family" : "Lynch", "given" : "Michael", "non-dropping-particle" : "", "parse-names" : false, "suffix" : "" } ], "container-title" : "Genome biology and evolution", "id" : "ITEM-2", "issue" : "0", "issued" : { "date-parts" : [ [ "2011", "8", "4" ] ] }, "note" : "        From Duplicate 1 (                   The Lower Bound to the Evolution of Mutation Rates.                 - Lynch, Michael )\n                \n        From Duplicate 2 (                           The Lower Bound to the Evolution of Mutation Rates.                         - Lynch, Michael )\n                \n        From Duplicate 2 (                           The Lower Bound to the Evolution of Mutation Rates.                         - Lynch, Michael )\n                \n-suggest, like in Lynch 2007, 2008, 2010 that the lower bound to mutation rates is due to selection being to weak to overcome drift\n-theoretical analysis\n        \n-review of evidence that cost of fidelity from the time that high fidelity replication takes in negligible \n        \n        \n        \n        \n        \n        \n        From Duplicate 2 (                   The Lower Bound to the Evolution of Mutation Rates.                 - Lynch, Michael )\n                \n        From Duplicate 2 (                           The Lower Bound to the Evolution of Mutation Rates.                         - Lynch, Michael )\n                \n        From Duplicate 2 (                           The Lower Bound to the Evolution of Mutation Rates.                         - Lynch, Michael )\n                \n-suggest, like in Lynch 2007, 2008, 2010 that the lower bound to mutation rates is due to selection being to weak to overcome drift\n-theoretical analysis\n        \n-review of evidence that cost of fidelity from the time that high fidelity replication takes in negligible \n        \n        \n        \n        \n        \n        \n      ", "page" : "1107-1118", "title" : "The Lower Bound to the Evolution of Mutation Rates.", "type" : "article-journal", "volume" : "3" }, "uris" : [ "http://www.mendeley.com/documents/?uuid=77f43da9-e547-4ce2-b599-814f4b9bbd19" ] } ], "mendeley" : { "previouslyFormattedCitation" : "(Kimura 1967; Lynch 2011)" }, "properties" : { "noteIndex" : 0 }, "schema" : "https://github.com/citation-style-language/schema/raw/master/csl-citation.json" }</w:instrText>
       </w:r>
       <w:r>
         <w:rPr>
@@ -230,98 +360,13 @@
           <w:noProof/>
           <w:lang w:val="en-US"/>
         </w:rPr>
-        <w:t>(Wright 1988)</w:t>
+        <w:t>(Kimura 1967; Lynch 2011)</w:t>
       </w:r>
       <w:r>
         <w:rPr>
           <w:lang w:val="en-US"/>
         </w:rPr>
         <w:fldChar w:fldCharType="end"/>
-      </w:r>
-      <w:r>
-        <w:rPr>
-          <w:lang w:val="en-US"/>
-        </w:rPr>
-        <w:t xml:space="preserve">. </w:t>
-      </w:r>
-      <w:r>
-        <w:rPr>
-          <w:lang w:val="en-US"/>
-        </w:rPr>
-        <w:t>The solution Wright suggested was called "the shifting-balance theory" [</w:t>
-      </w:r>
-      <w:r>
-        <w:rPr>
-          <w:highlight w:val="red"/>
-          <w:lang w:val="en-US"/>
-        </w:rPr>
-        <w:t>REF</w:t>
-      </w:r>
-      <w:r>
-        <w:rPr>
-          <w:lang w:val="en-US"/>
-        </w:rPr>
-        <w:t xml:space="preserve">] and is still taught today in many "Introduction to Evolution" courses. This </w:t>
-      </w:r>
-      <w:proofErr w:type="gramStart"/>
-      <w:r>
-        <w:rPr>
-          <w:lang w:val="en-US"/>
-        </w:rPr>
-        <w:t>solutions</w:t>
-      </w:r>
-      <w:proofErr w:type="gramEnd"/>
-      <w:r>
-        <w:rPr>
-          <w:lang w:val="en-US"/>
-        </w:rPr>
-        <w:t xml:space="preserve"> appears to be valid </w:t>
-      </w:r>
-      <w:r>
-        <w:rPr>
-          <w:lang w:val="en-US"/>
-        </w:rPr>
-        <w:t>(Crow et al., 1990; Wade and Goodnight, 1991; Coyne et al., 1997)</w:t>
-      </w:r>
-      <w:r>
-        <w:rPr>
-          <w:lang w:val="en-US"/>
-        </w:rPr>
-        <w:t xml:space="preserve"> but it seems that the range of parameters for which it works is limited </w:t>
-      </w:r>
-      <w:r>
-        <w:rPr>
-          <w:lang w:val="en-US"/>
-        </w:rPr>
-        <w:t xml:space="preserve">(Moore and </w:t>
-      </w:r>
-      <w:proofErr w:type="spellStart"/>
-      <w:r>
-        <w:rPr>
-          <w:lang w:val="en-US"/>
-        </w:rPr>
-        <w:t>Tonsor</w:t>
-      </w:r>
-      <w:proofErr w:type="spellEnd"/>
-      <w:r>
-        <w:rPr>
-          <w:lang w:val="en-US"/>
-        </w:rPr>
-        <w:t xml:space="preserve">, 1994; </w:t>
-      </w:r>
-      <w:proofErr w:type="spellStart"/>
-      <w:r>
-        <w:rPr>
-          <w:lang w:val="en-US"/>
-        </w:rPr>
-        <w:t>Gavrilets</w:t>
-      </w:r>
-      <w:proofErr w:type="spellEnd"/>
-      <w:r>
-        <w:rPr>
-          <w:lang w:val="en-US"/>
-        </w:rPr>
-        <w:t>, 1996; Phillips, 1996)</w:t>
       </w:r>
       <w:r>
         <w:rPr>
@@ -340,21 +385,19 @@
         <w:rPr>
           <w:lang w:val="en-US"/>
         </w:rPr>
-        <w:t xml:space="preserve">Other solutions have been proposed, based on </w:t>
-      </w:r>
-      <w:proofErr w:type="spellStart"/>
-      <w:r>
-        <w:rPr>
-          <w:lang w:val="en-US"/>
-        </w:rPr>
-        <w:t>heterogenous</w:t>
-      </w:r>
-      <w:proofErr w:type="spellEnd"/>
-      <w:r>
-        <w:rPr>
-          <w:lang w:val="en-US"/>
-        </w:rPr>
-        <w:t xml:space="preserve"> environments </w:t>
+        <w:t xml:space="preserve">However, stress-induced mutation, in which stressed individuals increase their mutation rates, is an exception to this rule. In a previous work we have shown that stress-induced mutation is likely to evolve due to natural selection in asexual populations and that it increases the mean fitness of populations due to the increased generation of beneficial mutations in unfit individuals. </w:t>
+      </w:r>
+      <w:r>
+        <w:rPr>
+          <w:lang w:val="en-US"/>
+        </w:rPr>
+        <w:t>Additionally, s</w:t>
+      </w:r>
+      <w:r>
+        <w:rPr>
+          <w:lang w:val="en-US"/>
+        </w:rPr>
+        <w:t xml:space="preserve">tress-induced mutation has been demonstrated in various species, both prokaryote and eukaryote </w:t>
       </w:r>
       <w:r>
         <w:rPr>
@@ -366,7 +409,7 @@
         <w:rPr>
           <w:lang w:val="en-US"/>
         </w:rPr>
-        <w:instrText>ADDIN CSL_CITATION { "citationItems" : [ { "id" : "ITEM-1", "itemData" : { "abstract" : "The problem of moving from one coadapted gene complex to a better one can be divided into two steps: first the advantageous combination has to appear and then it has to take over the population. Selection can have contrasting effects on the two stages. When selection is weak intermediate forms are frequent, and the advantageous combination appears easily. Spreading of that advantageous combination, on the other hand, tends to be hard, as recombination acts to break it. The opposite is true when selection is strong. Spreading is easier, but if selection is also strong against the intermediate forms, the appearance of the beneficial combination becomes an extremely rare event. This inherent contrast in the optimal conditions for the two stages raises the possibility that proximity of areas differing in the intensity of selection may significantly shorten the expected waiting time for a peak shift. We studied this phenomenon in a haploid two-locus diallelic model of two neighboring subpopulations. Our results show that limited migration between the two areas might shorten the waiting time for a peak shift by orders of magnitude in comparison with either complete isolation or complete mixing. Implications for peripheral evolution and speciation are discussed.", "author" : [ { "dropping-particle" : "", "family" : "Hadany", "given" : "Lilach", "non-dropping-particle" : "", "parse-names" : false, "suffix" : "" } ], "container-title" : "Theoretical population biology", "id" : "ITEM-1", "issue" : "1", "issued" : { "date-parts" : [ [ "2003", "2" ] ] }, "page" : "41-51", "title" : "Adaptive peak shifts in a heterogenous environment.", "type" : "article-journal", "volume" : "63" }, "uris" : [ "http://www.mendeley.com/documents/?uuid=e48413a3-7f71-4094-aced-178c92e4447f" ] } ], "mendeley" : { "previouslyFormattedCitation" : "(Hadany 2003)" }, "properties" : { "noteIndex" : 0 }, "schema" : "https://github.com/citation-style-language/schema/raw/master/csl-citation.json" }</w:instrText>
+        <w:instrText>ADDIN CSL_CITATION { "citationItems" : [ { "id" : "ITEM-1", "itemData" : { "DOI" : "10.1080/10409230701648502", "abstract" : "Our concept of a stable genome is evolving to one in which genomes are plastic and responsive to environmental changes. Growing evidence shows that a variety of environmental stresses induce genomic instability in bacteria, yeast, and human cancer cells, generating occasional fitter mutants and potentially accelerating adaptive evolution. The emerging molecular mechanisms of stress-induced mutagenesis vary but share telling common components that underscore two common themes. The first is the regulation of mutagenesis in time by cellular stress responses, which promote random mutations specifically when cells are poorly adapted to their environments, i.e., when they are stressed. A second theme is the possible restriction of random mutagenesis in genomic space, achieved via coupling of mutation-generating machinery to local events such as DNA-break repair or transcription. Such localization may minimize accumulation of deleterious mutations in the genomes of rare fitter mutants, and promote local concerted evolution. Although mutagenesis induced by stresses other than direct damage to DNA was previously controversial, evidence for the existence of various stress-induced mutagenesis programs is now overwhelming and widespread. Such mechanisms probably fuel evolution of microbial pathogenesis and antibiotic-resistance, and tumor progression and chemotherapy resistance, all of which occur under stress, driven by mutations. The emerging commonalities in stress-induced-mutation mechanisms provide hope for new therapeutic interventions for all of these processes.", "author" : [ { "dropping-particle" : "", "family" : "Galhardo", "given" : "Rodrigo S.", "non-dropping-particle" : "", "parse-names" : false, "suffix" : "" }, { "dropping-particle" : "", "family" : "Hastings", "given" : "P. J.", "non-dropping-particle" : "", "parse-names" : false, "suffix" : "" }, { "dropping-particle" : "", "family" : "Rosenberg", "given" : "Susan M.", "non-dropping-particle" : "", "parse-names" : false, "suffix" : "" } ], "container-title" : "Critical reviews in biochemistry and molecular biology", "id" : "ITEM-1", "issue" : "5", "issued" : { "date-parts" : [ [ "2007" ] ] }, "page" : "399-435", "title" : "Mutation as a stress response and the regulation of evolvability.", "type" : "article-journal", "volume" : "42" }, "uris" : [ "http://www.mendeley.com/documents/?uuid=9fcd9085-9447-450a-a846-6665443b9611" ] }, { "id" : "ITEM-2", "itemData" : { "DOI" : "10.1073/pnas.1118918109", "abstract" : "The deleterious mutation rate plays a key role in a number of im- portant topics in biology, from mating system evolution to human health. Despite this broad significance, the nature and causes of variation in mutation rate are poorly understood, especially in multicellular organisms. We test whether genetic quality, the presence or absence of deleterious alleles, affects the mutation rate in Drosophila melanogaster by using a modified mutation accumu- lation approach. We find evidence that genotypes constructed to carry deleterious \u201ctreatment\u201d alleles on one chromosome during mutation accumulation experience an elevated mutation rate on a different chromosome. Further, this elevation is correlated with the effect of the treatment alleles on phenotypic condition, mea- sured as body mass. Treatment alleles that reduce mass by 10% cause a doubling in the rate ofmutational decline. Our results show thatmutation rates are sensitive to genetic stress, such that individ- uals with low-quality genotypes will produce offspring of even lower genetic quality, in a mutational positive feedback loop. This type of variation in mutation rate is expected to alter a variety of predictions based on mutation load theory and accelerate adapta- tiontonewenvironments.Positivemutational feedback couldaffect human health by increasing the rate of germlinemutation, and pos- sibly somatic mutation, in individuals of poor health because of ge- netic or environmental stress.", "author" : [ { "dropping-particle" : "", "family" : "Sharp", "given" : "Nathaniel P.", "non-dropping-particle" : "", "parse-names" : false, "suffix" : "" }, { "dropping-particle" : "", "family" : "Agrawal", "given" : "Aneil F.", "non-dropping-particle" : "", "parse-names" : false, "suffix" : "" } ], "container-title" : "Proceedings of the National Academy of Sciences of the United States of America", "id" : "ITEM-2", "issued" : { "date-parts" : [ [ "2012", "3", "26" ] ] }, "title" : "Evidence for elevated mutation rates in low-quality genotypes", "type" : "article-journal", "volume" : "2012" }, "uris" : [ "http://www.mendeley.com/documents/?uuid=ae5981bc-560e-47cc-9f70-ebd384c1b3ea" ] }, { "id" : "ITEM-3", "itemData" : { "DOI" : "10.1038/nrg3415", "author" : [ { "dropping-particle" : "", "family" : "MacLean", "given" : "R. Craig", "non-dropping-particle" : "", "parse-names" : false, "suffix" : "" }, { "dropping-particle" : "", "family" : "Torres-Barcel\u00f3", "given" : "Clara", "non-dropping-particle" : "", "parse-names" : false, "suffix" : "" }, { "dropping-particle" : "", "family" : "Moxon", "given" : "Richard", "non-dropping-particle" : "", "parse-names" : false, "suffix" : "" } ], "container-title" : "Nature Reviews Genetics", "id" : "ITEM-3", "issue" : "3", "issued" : { "date-parts" : [ [ "2013", "2", "12" ] ] }, "page" : "221-227", "publisher" : "Nature Publishing Group", "title" : "Evaluating evolutionary models of stress-induced mutagenesis in bacteria", "type" : "article-journal", "volume" : "14" }, "uris" : [ "http://www.mendeley.com/documents/?uuid=eb0ec82e-9abe-4665-8ba6-346ddcabd4a9" ] } ], "mendeley" : { "previouslyFormattedCitation" : "(Galhardo, Hastings, and Rosenberg 2007; Sharp and Agrawal 2012; MacLean, Torres-Barcel\u00f3, and Moxon 2013)" }, "properties" : { "noteIndex" : 0 }, "schema" : "https://github.com/citation-style-language/schema/raw/master/csl-citation.json" }</w:instrText>
       </w:r>
       <w:r>
         <w:rPr>
@@ -379,7 +422,22 @@
           <w:noProof/>
           <w:lang w:val="en-US"/>
         </w:rPr>
-        <w:t>(Hadany 2003)</w:t>
+        <w:t>(Galhardo, Hastings, and Rosenberg 2007; Sharp and Agrawal 2012; MacLean, Torres-Barcel</w:t>
+      </w:r>
+      <w:r>
+        <w:rPr>
+          <w:rFonts w:ascii="Arial" w:hAnsi="Arial" w:cs="Arial"/>
+          <w:noProof/>
+          <w:lang w:val="en-US"/>
+        </w:rPr>
+        <w:t>ó</w:t>
+      </w:r>
+      <w:r>
+        <w:rPr>
+          <w:noProof/>
+          <w:lang w:val="en-US"/>
+        </w:rPr>
+        <w:t>, and Moxon 2013)</w:t>
       </w:r>
       <w:r>
         <w:rPr>
@@ -387,22 +445,12 @@
         </w:rPr>
         <w:fldChar w:fldCharType="end"/>
       </w:r>
-      <w:proofErr w:type="gramStart"/>
-      <w:r>
-        <w:rPr>
-          <w:lang w:val="en-US"/>
-        </w:rPr>
-        <w:t xml:space="preserve">, </w:t>
-      </w:r>
-      <w:r>
-        <w:rPr>
-          <w:rFonts w:ascii="Arial" w:hAnsi="Arial" w:cs="Arial"/>
-          <w:highlight w:val="red"/>
-          <w:lang w:val="en-US"/>
-        </w:rPr>
-        <w:t>…</w:t>
-      </w:r>
-      <w:proofErr w:type="gramEnd"/>
+      <w:r>
+        <w:rPr>
+          <w:lang w:val="en-US"/>
+        </w:rPr>
+        <w:t>.</w:t>
+      </w:r>
     </w:p>
     <w:p>
       <w:pPr>
@@ -414,170 +462,13 @@
         <w:rPr>
           <w:lang w:val="en-US"/>
         </w:rPr>
-        <w:t xml:space="preserve">Mutation is a major factor in this process: It creates the new alleles which later fix. If creating new favorable alleles was the only effect of mutation on evolution, a high mutation rate would have been very favored, but of course most mutations are deleterious and the mutation rate is reduced by natural selection to very low levels </w:t>
-      </w:r>
-      <w:r>
-        <w:rPr>
-          <w:lang w:val="en-US"/>
-        </w:rPr>
-        <w:fldChar w:fldCharType="begin" w:fldLock="1"/>
-      </w:r>
-      <w:r>
-        <w:rPr>
-          <w:lang w:val="en-US"/>
-        </w:rPr>
-        <w:instrText>ADDIN CSL_CITATION { "citationItems" : [ { "id" : "ITEM-1", "itemData" : { "DOI" : "10.1017/S0016672300010284", "abstract" : "Evolutionary factors which tend to decrease the mutation rate through natural selection and those which tend to increase the mutation rate are discussed from the standpoint of population genetics. The author's theory of optimum mutation rate based on the principle of minimum genetic load is re-examined, assuming that mutation rate is adjusted in the course of evolution in such a way that the sum of mutational and substitutional load is minimized. Another hypothesis is also examined that only selection toward lowering the mutation rate is effective and the present mutation rate in each organism represents the physical or physiological limit that may be attained by natural selection. The possibility cannot be excluded that the spontaneous mutation rate is near the minimum that may be attained under the present mode of organization of the genetic material, and at the same time is not very far from the optimum in the sense of minimizing the genetic load.", "author" : [ { "dropping-particle" : "", "family" : "Kimura", "given" : "Motoo", "non-dropping-particle" : "", "parse-names" : false, "suffix" : "" } ], "container-title" : "Genetical Research", "id" : "ITEM-1", "issue" : "01", "issued" : { "date-parts" : [ [ "1967", "4", "14" ] ] }, "page" : "23-34", "title" : "On the evolutionary adjustment of spontaneous mutation rates", "type" : "article-journal", "volume" : "9" }, "uris" : [ "http://www.mendeley.com/documents/?uuid=d6a03400-bbb5-426b-aada-64a71aae858e" ] }, { "id" : "ITEM-2", "itemData" : { "DOI" : "10.1093/gbe/evr066", "abstract" : "Despite substantial attention from theoreticians, the evolutionary mechanisms that drive intra- and interspecific variation in the mutation rate remain unclear. It has often been argued that mutation rates associated with the major replicative polymerases have been driven down to their physiological limits, defined as the point at which further enhancement in replication fidelity incurs a cost in terms of reproductive output, but no evidence in support of this argument has emerged for cellular organisms. Here, it is suggested that the lower barrier to mutation-rate evolution may ultimately be defined not by molecular limitations but by the power of random genetic drift. As the mutation rate is reduced to a very low level, a point will eventually be reached at which the small advantage of any further reduction is overwhelmed by the power of drift. This hypothesis is consistent with a number of observations, including the inverse relationship between the per-site mutation rate and genome size in microbes, the negative scaling between the per-site mutation rate and effective population size in eukaryotes, and the elevated error rates associated with less frequently deployed polymerases and repair pathways.", "author" : [ { "dropping-particle" : "", "family" : "Lynch", "given" : "Michael", "non-dropping-particle" : "", "parse-names" : false, "suffix" : "" } ], "container-title" : "Genome biology and evolution", "id" : "ITEM-2", "issue" : "0", "issued" : { "date-parts" : [ [ "2011", "8", "4" ] ] }, "note" : "        From Duplicate 1 (                   The Lower Bound to the Evolution of Mutation Rates.                 - Lynch, Michael )\n                \n        From Duplicate 2 (                           The Lower Bound to the Evolution of Mutation Rates.                         - Lynch, Michael )\n                \n        From Duplicate 2 (                           The Lower Bound to the Evolution of Mutation Rates.                         - Lynch, Michael )\n                \n-suggest, like in Lynch 2007, 2008, 2010 that the lower bound to mutation rates is due to selection being to weak to overcome drift\n-theoretical analysis\n        \n-review of evidence that cost of fidelity from the time that high fidelity replication takes in negligible \n        \n        \n        \n        \n        \n        \n        From Duplicate 2 (                   The Lower Bound to the Evolution of Mutation Rates.                 - Lynch, Michael )\n                \n        From Duplicate 2 (                           The Lower Bound to the Evolution of Mutation Rates.                         - Lynch, Michael )\n                \n        From Duplicate 2 (                           The Lower Bound to the Evolution of Mutation Rates.                         - Lynch, Michael )\n                \n-suggest, like in Lynch 2007, 2008, 2010 that the lower bound to mutation rates is due to selection being to weak to overcome drift\n-theoretical analysis\n        \n-review of evidence that cost of fidelity from the time that high fidelity replication takes in negligible \n        \n        \n        \n        \n        \n        \n      ", "page" : "1107-1118", "title" : "The Lower Bound to the Evolution of Mutation Rates.", "type" : "article-journal", "volume" : "3" }, "uris" : [ "http://www.mendeley.com/documents/?uuid=77f43da9-e547-4ce2-b599-814f4b9bbd19" ] } ], "mendeley" : { "previouslyFormattedCitation" : "(Kimura 1967; Lynch 2011)" }, "properties" : { "noteIndex" : 0 }, "schema" : "https://github.com/citation-style-language/schema/raw/master/csl-citation.json" }</w:instrText>
-      </w:r>
-      <w:r>
-        <w:rPr>
-          <w:lang w:val="en-US"/>
-        </w:rPr>
-        <w:fldChar w:fldCharType="separate"/>
-      </w:r>
-      <w:r>
-        <w:rPr>
-          <w:noProof/>
-          <w:lang w:val="en-US"/>
-        </w:rPr>
-        <w:t>(Kimura 1967; Lynch 2011)</w:t>
-      </w:r>
-      <w:r>
-        <w:rPr>
-          <w:lang w:val="en-US"/>
-        </w:rPr>
-        <w:fldChar w:fldCharType="end"/>
-      </w:r>
-      <w:r>
-        <w:rPr>
-          <w:lang w:val="en-US"/>
-        </w:rPr>
-        <w:t xml:space="preserve">. </w:t>
-      </w:r>
-    </w:p>
-    <w:p>
-      <w:pPr>
-        <w:rPr>
-          <w:lang w:val="en-US"/>
-        </w:rPr>
-      </w:pPr>
-      <w:r>
-        <w:rPr>
-          <w:lang w:val="en-US"/>
-        </w:rPr>
-        <w:t xml:space="preserve">However, stress-induced mutation, in which stressed individuals increase their mutation rates, is an exception to this rule. In a previous work we have shown that stress-induced mutation is likely to evolve due to natural selection in asexual populations and that it increases the mean fitness of populations due to the increased generation of beneficial mutations in unfit individuals. </w:t>
-      </w:r>
-      <w:r>
-        <w:rPr>
-          <w:lang w:val="en-US"/>
-        </w:rPr>
-        <w:t>Additionally, s</w:t>
-      </w:r>
-      <w:r>
-        <w:rPr>
-          <w:lang w:val="en-US"/>
-        </w:rPr>
-        <w:t xml:space="preserve">tress-induced mutation has been demonstrated in various species, both prokaryote and eukaryote </w:t>
-      </w:r>
-      <w:r>
-        <w:rPr>
-          <w:lang w:val="en-US"/>
-        </w:rPr>
-        <w:fldChar w:fldCharType="begin" w:fldLock="1"/>
-      </w:r>
-      <w:r>
-        <w:rPr>
-          <w:lang w:val="en-US"/>
-        </w:rPr>
-        <w:instrText>ADDIN CSL_CITATION { "citationItems" : [ { "id" : "ITEM-1", "itemData" : { "DOI" : "10.1080/10409230701648502", "abstract" : "Our concept of a stable genome is evolving to one in which genomes are plastic and responsive to environmental changes. Growing evidence shows that a variety of environmental stresses induce genomic instability in bacteria, yeast, and human cancer cells, generating occasional fitter mutants and potentially accelerating adaptive evolution. The emerging molecular mechanisms of stress-induced mutagenesis vary but share telling common components that underscore two common themes. The first is the regulation of mutagenesis in time by cellular stress responses, which promote random mutations specifically when cells are poorly adapted to their environments, i.e., when they are stressed. A second theme is the possible restriction of random mutagenesis in genomic space, achieved via coupling of mutation-generating machinery to local events such as DNA-break repair or transcription. Such localization may minimize accumulation of deleterious mutations in the genomes of rare fitter mutants, and promote local concerted evolution. Although mutagenesis induced by stresses other than direct damage to DNA was previously controversial, evidence for the existence of various stress-induced mutagenesis programs is now overwhelming and widespread. Such mechanisms probably fuel evolution of microbial pathogenesis and antibiotic-resistance, and tumor progression and chemotherapy resistance, all of which occur under stress, driven by mutations. The emerging commonalities in stress-induced-mutation mechanisms provide hope for new therapeutic interventions for all of these processes.", "author" : [ { "dropping-particle" : "", "family" : "Galhardo", "given" : "Rodrigo S.", "non-dropping-particle" : "", "parse-names" : false, "suffix" : "" }, { "dropping-particle" : "", "family" : "Hastings", "given" : "P. J.", "non-dropping-particle" : "", "parse-names" : false, "suffix" : "" }, { "dropping-particle" : "", "family" : "Rosenberg", "given" : "Susan M.", "non-dropping-particle" : "", "parse-names" : false, "suffix" : "" } ], "container-title" : "Critical reviews in biochemistry and molecular biology", "id" : "ITEM-1", "issue" : "5", "issued" : { "date-parts" : [ [ "2007" ] ] }, "page" : "399-435", "title" : "Mutation as a stress response and the regulation of evolvability.", "type" : "article-journal", "volume" : "42" }, "uris" : [ "http://www.mendeley.com/documents/?uuid=9fcd9085-9447-450a-a846-6665443b9611" ] }, { "id" : "ITEM-2", "itemData" : { "DOI" : "10.1073/pnas.1118918109", "abstract" : "The deleterious mutation rate plays a key role in a number of im- portant topics in biology, from mating system evolution to human health. Despite this broad significance, the nature and causes of variation in mutation rate are poorly understood, especially in multicellular organisms. We test whether genetic quality, the presence or absence of deleterious alleles, affects the mutation rate in Drosophila melanogaster by using a modified mutation accumu- lation approach. We find evidence that genotypes constructed to carry deleterious \u201ctreatment\u201d alleles on one chromosome during mutation accumulation experience an elevated mutation rate on a different chromosome. Further, this elevation is correlated with the effect of the treatment alleles on phenotypic condition, mea- sured as body mass. Treatment alleles that reduce mass by 10% cause a doubling in the rate ofmutational decline. Our results show thatmutation rates are sensitive to genetic stress, such that individ- uals with low-quality genotypes will produce offspring of even lower genetic quality, in a mutational positive feedback loop. This type of variation in mutation rate is expected to alter a variety of predictions based on mutation load theory and accelerate adapta- tiontonewenvironments.Positivemutational feedback couldaffect human health by increasing the rate of germlinemutation, and pos- sibly somatic mutation, in individuals of poor health because of ge- netic or environmental stress.", "author" : [ { "dropping-particle" : "", "family" : "Sharp", "given" : "Nathaniel P.", "non-dropping-particle" : "", "parse-names" : false, "suffix" : "" }, { "dropping-particle" : "", "family" : "Agrawal", "given" : "Aneil F.", "non-dropping-particle" : "", "parse-names" : false, "suffix" : "" } ], "container-title" : "Proceedings of the National Academy of Sciences of the United States of America", "id" : "ITEM-2", "issued" : { "date-parts" : [ [ "2012", "3", "26" ] ] }, "title" : "Evidence for elevated mutation rates in low-quality genotypes", "type" : "article-journal", "volume" : "2012" }, "uris" : [ "http://www.mendeley.com/documents/?uuid=ae5981bc-560e-47cc-9f70-ebd384c1b3ea" ] }, { "id" : "ITEM-3", "itemData" : { "DOI" : "10.1038/nrg3415", "author" : [ { "dropping-particle" : "", "family" : "MacLean", "given" : "R. Craig", "non-dropping-particle" : "", "parse-names" : false, "suffix" : "" }, { "dropping-particle" : "", "family" : "Torres-Barcel\u00f3", "given" : "Clara", "non-dropping-particle" : "", "parse-names" : false, "suffix" : "" }, { "dropping-particle" : "", "family" : "Moxon", "given" : "Richard", "non-dropping-particle" : "", "parse-names" : false, "suffix" : "" } ], "container-title" : "Nature Reviews Genetics", "id" : "ITEM-3", "issue" : "3", "issued" : { "date-parts" : [ [ "2013", "2", "12" ] ] }, "page" : "221-227", "publisher" : "Nature Publishing Group", "title" : "Evaluating evolutionary models of stress-induced mutagenesis in bacteria", "type" : "article-journal", "volume" : "14" }, "uris" : [ "http://www.mendeley.com/documents/?uuid=eb0ec82e-9abe-4665-8ba6-346ddcabd4a9" ] } ], "mendeley" : { "previouslyFormattedCitation" : "(Galhardo, Hastings, and Rosenberg 2007; Sharp and Agrawal 2012; MacLean, Torres-Barcel\u00f3, and Moxon 2013)" }, "properties" : { "noteIndex" : 0 }, "schema" : "https://github.com/citation-style-language/schema/raw/master/csl-citation.json" }</w:instrText>
-      </w:r>
-      <w:r>
-        <w:rPr>
-          <w:lang w:val="en-US"/>
-        </w:rPr>
-        <w:fldChar w:fldCharType="separate"/>
-      </w:r>
-      <w:r>
-        <w:rPr>
-          <w:noProof/>
-          <w:lang w:val="en-US"/>
-        </w:rPr>
-        <w:t>(Galhardo, Hastings, and Rosenberg 2007; Sharp and Agrawal 2012; MacLean, Torres-Barcel</w:t>
-      </w:r>
-      <w:r>
-        <w:rPr>
-          <w:rFonts w:ascii="Arial" w:hAnsi="Arial" w:cs="Arial"/>
-          <w:noProof/>
-          <w:lang w:val="en-US"/>
-        </w:rPr>
-        <w:t>ó</w:t>
-      </w:r>
-      <w:r>
-        <w:rPr>
-          <w:noProof/>
-          <w:lang w:val="en-US"/>
-        </w:rPr>
-        <w:t>, and Moxon 2013)</w:t>
-      </w:r>
-      <w:r>
-        <w:rPr>
-          <w:lang w:val="en-US"/>
-        </w:rPr>
-        <w:fldChar w:fldCharType="end"/>
-      </w:r>
-      <w:r>
-        <w:rPr>
-          <w:lang w:val="en-US"/>
-        </w:rPr>
-        <w:t>.</w:t>
-      </w:r>
-    </w:p>
-    <w:p>
-      <w:pPr>
-        <w:rPr>
-          <w:lang w:val="en-US"/>
-        </w:rPr>
-      </w:pPr>
-      <w:r>
-        <w:rPr>
-          <w:lang w:val="en-US"/>
-        </w:rPr>
-        <w:t xml:space="preserve">Here, we analyze a simple population genetic model of an asexual population with </w:t>
-      </w:r>
-      <w:r>
-        <w:rPr>
-          <w:lang w:val="en-US"/>
-        </w:rPr>
-        <w:t>two bi</w:t>
-      </w:r>
-      <w:r>
-        <w:rPr>
-          <w:lang w:val="en-US"/>
-        </w:rPr>
-        <w:t>-</w:t>
-      </w:r>
-      <w:r>
-        <w:rPr>
-          <w:lang w:val="en-US"/>
-        </w:rPr>
-        <w:t>allelic loci</w:t>
-      </w:r>
-      <w:r>
-        <w:rPr>
-          <w:lang w:val="en-US"/>
-        </w:rPr>
-        <w:t xml:space="preserve">. We derive analytical expressions that suggest that stress-induced mutation greatly increases the population adaptation rate. We use stochastic simulations to validate our </w:t>
-      </w:r>
-      <w:r>
-        <w:rPr>
-          <w:lang w:val="en-US"/>
-        </w:rPr>
-        <w:t>a</w:t>
-      </w:r>
-      <w:r>
-        <w:rPr>
-          <w:lang w:val="en-US"/>
-        </w:rPr>
-        <w:t>nalytic approximations.</w:t>
+        <w:t>Here, we analyze a simple population genetic model of an asexual population with two bi-allelic loci. We derive analytical expressions that suggest that stress-induced mutation greatly increases the population adaptation rate. We use stochastic simulations to validate our analytic approximations.</w:t>
+      </w:r>
+      <w:r>
+        <w:rPr>
+          <w:lang w:val="en-US"/>
+        </w:rPr>
+        <w:t xml:space="preserve"> </w:t>
       </w:r>
     </w:p>
     <w:sectPr>
@@ -1625,7 +1516,9 @@
   </w:style>
   <w:style w:type="character" w:default="1" w:styleId="DefaultParagraphFont">
     <w:name w:val="Default Paragraph Font"/>
+    <w:uiPriority w:val="1"/>
     <w:semiHidden/>
+    <w:unhideWhenUsed/>
   </w:style>
   <w:style w:type="table" w:default="1" w:styleId="TableNormal">
     <w:name w:val="Normal Table"/>
@@ -2095,7 +1988,9 @@
   </w:style>
   <w:style w:type="character" w:default="1" w:styleId="DefaultParagraphFont">
     <w:name w:val="Default Paragraph Font"/>
+    <w:uiPriority w:val="1"/>
     <w:semiHidden/>
+    <w:unhideWhenUsed/>
   </w:style>
   <w:style w:type="table" w:default="1" w:styleId="TableNormal">
     <w:name w:val="Normal Table"/>
@@ -2611,7 +2506,7 @@
 </file>
 
 <file path=customXml/itemProps1.xml><?xml version="1.0" encoding="utf-8"?>
-<ds:datastoreItem xmlns:ds="http://schemas.openxmlformats.org/officeDocument/2006/customXml" ds:itemID="{128BC6FF-D083-4631-B268-DECDF1A10141}">
+<ds:datastoreItem xmlns:ds="http://schemas.openxmlformats.org/officeDocument/2006/customXml" ds:itemID="{F52BAE0B-01E3-49D0-B7D2-BFC4AE117B4B}">
   <ds:schemaRefs>
     <ds:schemaRef ds:uri="http://schemas.openxmlformats.org/officeDocument/2006/bibliography"/>
   </ds:schemaRefs>

</xml_diff>

<commit_message>
model: added mutation rates
</commit_message>
<xml_diff>
--- a/manuscript/ms.docx
+++ b/manuscript/ms.docx
@@ -521,7 +521,19 @@
         <w:rPr>
           <w:lang w:val="en-US"/>
         </w:rPr>
-        <w:t xml:space="preserve"> and a population that reached an equilibrium in an environment in which </w:t>
+        <w:t xml:space="preserve"> and a population that reached </w:t>
+      </w:r>
+      <w:r>
+        <w:rPr>
+          <w:lang w:val="en-US"/>
+        </w:rPr>
+        <w:t>a mutation-selection balance (MSB)</w:t>
+      </w:r>
+      <w:r>
+        <w:rPr>
+          <w:lang w:val="en-US"/>
+        </w:rPr>
+        <w:t xml:space="preserve"> in an environment in which </w:t>
       </w:r>
       <w:proofErr w:type="spellStart"/>
       <w:r>
@@ -569,14 +581,14 @@
         <w:rPr>
           <w:lang w:val="en-US"/>
         </w:rPr>
-        <w:t xml:space="preserve">) suffer from a selective </w:t>
+        <w:t xml:space="preserve">) suffer </w:t>
       </w:r>
       <w:r>
         <w:rPr>
           <w:lang w:val="en-US"/>
         </w:rPr>
         <w:lastRenderedPageBreak/>
-        <w:t xml:space="preserve">disadvantage </w:t>
+        <w:t xml:space="preserve">from a selective disadvantage </w:t>
       </w:r>
       <w:r>
         <w:rPr>
@@ -690,15 +702,249 @@
         </w:rPr>
         <w:t xml:space="preserve"> is the number of deleterious mutations the individual has accumulated. </w:t>
       </w:r>
+    </w:p>
+    <w:p>
+      <w:pPr>
+        <w:rPr>
+          <w:lang w:val="en-US"/>
+        </w:rPr>
+      </w:pPr>
+      <w:r>
+        <w:rPr>
+          <w:lang w:val="en-US"/>
+        </w:rPr>
+        <w:t xml:space="preserve">Mutation from </w:t>
+      </w:r>
+      <w:proofErr w:type="gramStart"/>
+      <w:r>
+        <w:rPr>
+          <w:i/>
+          <w:iCs/>
+          <w:lang w:val="en-US"/>
+        </w:rPr>
+        <w:t>a</w:t>
+      </w:r>
+      <w:r>
+        <w:rPr>
+          <w:lang w:val="en-US"/>
+        </w:rPr>
+        <w:t xml:space="preserve"> to</w:t>
+      </w:r>
+      <w:proofErr w:type="gramEnd"/>
+      <w:r>
+        <w:rPr>
+          <w:lang w:val="en-US"/>
+        </w:rPr>
+        <w:t xml:space="preserve"> </w:t>
+      </w:r>
+      <w:r>
+        <w:rPr>
+          <w:i/>
+          <w:iCs/>
+          <w:lang w:val="en-US"/>
+        </w:rPr>
+        <w:t>A</w:t>
+      </w:r>
+      <w:r>
+        <w:rPr>
+          <w:lang w:val="en-US"/>
+        </w:rPr>
+        <w:t xml:space="preserve"> and from </w:t>
+      </w:r>
+      <w:r>
+        <w:rPr>
+          <w:i/>
+          <w:iCs/>
+          <w:lang w:val="en-US"/>
+        </w:rPr>
+        <w:t>b</w:t>
+      </w:r>
+      <w:r>
+        <w:rPr>
+          <w:lang w:val="en-US"/>
+        </w:rPr>
+        <w:t xml:space="preserve"> to </w:t>
+      </w:r>
+      <w:r>
+        <w:rPr>
+          <w:i/>
+          <w:iCs/>
+          <w:lang w:val="en-US"/>
+        </w:rPr>
+        <w:t>B</w:t>
+      </w:r>
+      <w:r>
+        <w:rPr>
+          <w:lang w:val="en-US"/>
+        </w:rPr>
+        <w:t xml:space="preserve"> occurs with a probability </w:t>
+      </w:r>
+      <w:r>
+        <w:rPr>
+          <w:rFonts w:ascii="Times New Roman" w:hAnsi="Times New Roman"/>
+          <w:i/>
+          <w:iCs/>
+          <w:lang w:val="en-US"/>
+        </w:rPr>
+        <w:t>µ</w:t>
+      </w:r>
+      <w:r>
+        <w:rPr>
+          <w:lang w:val="en-US"/>
+        </w:rPr>
+        <w:t xml:space="preserve"> at reproduction and we disregard back-mutation. In addition, new deleterious mutations occur across the genome at reproduction, and the number of such mutations follows a Poisson distribution with a mean </w:t>
+      </w:r>
+      <w:r>
+        <w:rPr>
+          <w:i/>
+          <w:iCs/>
+          <w:lang w:val="en-US"/>
+        </w:rPr>
+        <w:t>U</w:t>
+      </w:r>
+      <w:r>
+        <w:rPr>
+          <w:lang w:val="en-US"/>
+        </w:rPr>
+        <w:t xml:space="preserve">. </w:t>
+      </w:r>
+      <w:r>
+        <w:rPr>
+          <w:lang w:val="en-US"/>
+        </w:rPr>
+        <w:t xml:space="preserve">Although there is a direct relation between </w:t>
+      </w:r>
+      <w:r>
+        <w:rPr>
+          <w:i/>
+          <w:iCs/>
+          <w:lang w:val="en-US"/>
+        </w:rPr>
+        <w:t>U</w:t>
+      </w:r>
+      <w:r>
+        <w:rPr>
+          <w:lang w:val="en-US"/>
+        </w:rPr>
+        <w:t xml:space="preserve"> and </w:t>
+      </w:r>
+      <w:r>
+        <w:rPr>
+          <w:rFonts w:ascii="Times New Roman" w:hAnsi="Times New Roman"/>
+          <w:i/>
+          <w:iCs/>
+          <w:lang w:val="en-US"/>
+        </w:rPr>
+        <w:t>µ</w:t>
+      </w:r>
+      <w:r>
+        <w:rPr>
+          <w:i/>
+          <w:iCs/>
+          <w:lang w:val="en-US"/>
+        </w:rPr>
+        <w:t xml:space="preserve"> </w:t>
+      </w:r>
+      <w:r>
+        <w:t>(</w:t>
+      </w:r>
+      <w:r>
+        <w:rPr>
+          <w:lang w:val="en-US"/>
+        </w:rPr>
+        <w:t xml:space="preserve">for example, </w:t>
+      </w:r>
+      <w:r>
+        <w:rPr>
+          <w:rFonts w:ascii="Times New Roman" w:hAnsi="Times New Roman"/>
+          <w:i/>
+          <w:iCs/>
+          <w:lang w:val="en-US"/>
+        </w:rPr>
+        <w:t>µ</w:t>
+      </w:r>
+      <w:r>
+        <w:rPr>
+          <w:rFonts w:ascii="Times New Roman" w:hAnsi="Times New Roman"/>
+          <w:i/>
+          <w:iCs/>
+          <w:lang w:val="en-US"/>
+        </w:rPr>
+        <w:t>=U/5000</w:t>
+      </w:r>
+      <w:r>
+        <w:t>)</w:t>
+      </w:r>
+      <w:r>
+        <w:rPr>
+          <w:rFonts w:ascii="Times New Roman" w:hAnsi="Times New Roman"/>
+          <w:lang w:val="en-US"/>
+        </w:rPr>
+        <w:t xml:space="preserve">, </w:t>
+      </w:r>
+      <w:r>
+        <w:rPr>
+          <w:lang w:val="en-US"/>
+        </w:rPr>
+        <w:t xml:space="preserve">having two separate parameters helps to distinguish between the two effects of mutation on adaptive evolution </w:t>
+      </w:r>
+      <w:r>
+        <w:rPr>
+          <w:rFonts w:ascii="Arial" w:hAnsi="Arial" w:cs="Arial"/>
+          <w:lang w:val="en-US"/>
+        </w:rPr>
+        <w:t>–</w:t>
+      </w:r>
+      <w:r>
+        <w:rPr>
+          <w:lang w:val="en-US"/>
+        </w:rPr>
+        <w:t xml:space="preserve"> the generation of beneficial mutations (</w:t>
+      </w:r>
+      <w:r>
+        <w:rPr>
+          <w:rFonts w:ascii="Times New Roman" w:hAnsi="Times New Roman"/>
+          <w:i/>
+          <w:iCs/>
+          <w:lang w:val="en-US"/>
+        </w:rPr>
+        <w:t>µ</w:t>
+      </w:r>
+      <w:r>
+        <w:t>)</w:t>
+      </w:r>
+      <w:r>
+        <w:rPr>
+          <w:lang w:val="en-US"/>
+        </w:rPr>
+        <w:t xml:space="preserve"> and the generation of deleterious </w:t>
+      </w:r>
+      <w:r>
+        <w:t>mutations (</w:t>
+      </w:r>
+      <w:r>
+        <w:rPr>
+          <w:i/>
+          <w:iCs/>
+        </w:rPr>
+        <w:t>U</w:t>
+      </w:r>
+      <w:r>
+        <w:t>)</w:t>
+      </w:r>
+      <w:r>
+        <w:t>.</w:t>
+      </w:r>
+    </w:p>
+    <w:p>
+      <w:pPr>
+        <w:ind w:firstLine="0"/>
+        <w:rPr>
+          <w:lang w:val="en-US"/>
+        </w:rPr>
+      </w:pPr>
       <w:bookmarkStart w:id="0" w:name="_GoBack"/>
       <w:bookmarkEnd w:id="0"/>
-    </w:p>
-    <w:p>
-      <w:pPr>
-        <w:rPr>
-          <w:lang w:val="en-US"/>
-        </w:rPr>
-      </w:pPr>
     </w:p>
     <w:sectPr>
       <w:footerReference w:type="even" r:id="rId9"/>
@@ -1177,6 +1423,92 @@
     </w:lvl>
   </w:abstractNum>
   <w:abstractNum w:abstractNumId="11">
+    <w:nsid w:val="5330123B"/>
+    <w:multiLevelType w:val="hybridMultilevel"/>
+    <w:tmpl w:val="2408CE64"/>
+    <w:lvl w:ilvl="0" w:tplc="0409000F">
+      <w:start w:val="1"/>
+      <w:numFmt w:val="decimal"/>
+      <w:lvlText w:val="%1."/>
+      <w:lvlJc w:val="left"/>
+      <w:pPr>
+        <w:ind w:left="700" w:hanging="360"/>
+      </w:pPr>
+    </w:lvl>
+    <w:lvl w:ilvl="1" w:tplc="04090019" w:tentative="1">
+      <w:start w:val="1"/>
+      <w:numFmt w:val="lowerLetter"/>
+      <w:lvlText w:val="%2."/>
+      <w:lvlJc w:val="left"/>
+      <w:pPr>
+        <w:ind w:left="1420" w:hanging="360"/>
+      </w:pPr>
+    </w:lvl>
+    <w:lvl w:ilvl="2" w:tplc="0409001B" w:tentative="1">
+      <w:start w:val="1"/>
+      <w:numFmt w:val="lowerRoman"/>
+      <w:lvlText w:val="%3."/>
+      <w:lvlJc w:val="right"/>
+      <w:pPr>
+        <w:ind w:left="2140" w:hanging="180"/>
+      </w:pPr>
+    </w:lvl>
+    <w:lvl w:ilvl="3" w:tplc="0409000F" w:tentative="1">
+      <w:start w:val="1"/>
+      <w:numFmt w:val="decimal"/>
+      <w:lvlText w:val="%4."/>
+      <w:lvlJc w:val="left"/>
+      <w:pPr>
+        <w:ind w:left="2860" w:hanging="360"/>
+      </w:pPr>
+    </w:lvl>
+    <w:lvl w:ilvl="4" w:tplc="04090019" w:tentative="1">
+      <w:start w:val="1"/>
+      <w:numFmt w:val="lowerLetter"/>
+      <w:lvlText w:val="%5."/>
+      <w:lvlJc w:val="left"/>
+      <w:pPr>
+        <w:ind w:left="3580" w:hanging="360"/>
+      </w:pPr>
+    </w:lvl>
+    <w:lvl w:ilvl="5" w:tplc="0409001B" w:tentative="1">
+      <w:start w:val="1"/>
+      <w:numFmt w:val="lowerRoman"/>
+      <w:lvlText w:val="%6."/>
+      <w:lvlJc w:val="right"/>
+      <w:pPr>
+        <w:ind w:left="4300" w:hanging="180"/>
+      </w:pPr>
+    </w:lvl>
+    <w:lvl w:ilvl="6" w:tplc="0409000F" w:tentative="1">
+      <w:start w:val="1"/>
+      <w:numFmt w:val="decimal"/>
+      <w:lvlText w:val="%7."/>
+      <w:lvlJc w:val="left"/>
+      <w:pPr>
+        <w:ind w:left="5020" w:hanging="360"/>
+      </w:pPr>
+    </w:lvl>
+    <w:lvl w:ilvl="7" w:tplc="04090019" w:tentative="1">
+      <w:start w:val="1"/>
+      <w:numFmt w:val="lowerLetter"/>
+      <w:lvlText w:val="%8."/>
+      <w:lvlJc w:val="left"/>
+      <w:pPr>
+        <w:ind w:left="5740" w:hanging="360"/>
+      </w:pPr>
+    </w:lvl>
+    <w:lvl w:ilvl="8" w:tplc="0409001B" w:tentative="1">
+      <w:start w:val="1"/>
+      <w:numFmt w:val="lowerRoman"/>
+      <w:lvlText w:val="%9."/>
+      <w:lvlJc w:val="right"/>
+      <w:pPr>
+        <w:ind w:left="6460" w:hanging="180"/>
+      </w:pPr>
+    </w:lvl>
+  </w:abstractNum>
+  <w:abstractNum w:abstractNumId="12">
     <w:nsid w:val="5F6C7427"/>
     <w:multiLevelType w:val="multilevel"/>
     <w:tmpl w:val="12C44240"/>
@@ -1319,7 +1651,7 @@
       </w:rPr>
     </w:lvl>
   </w:abstractNum>
-  <w:abstractNum w:abstractNumId="12">
+  <w:abstractNum w:abstractNumId="13">
     <w:nsid w:val="6F9E5CAC"/>
     <w:multiLevelType w:val="multilevel"/>
     <w:tmpl w:val="E45E8E5C"/>
@@ -1463,10 +1795,10 @@
     <w:abstractNumId w:val="10"/>
   </w:num>
   <w:num w:numId="2">
-    <w:abstractNumId w:val="11"/>
+    <w:abstractNumId w:val="12"/>
   </w:num>
   <w:num w:numId="3">
-    <w:abstractNumId w:val="12"/>
+    <w:abstractNumId w:val="13"/>
   </w:num>
   <w:num w:numId="4">
     <w:abstractNumId w:val="5"/>
@@ -1497,6 +1829,9 @@
   </w:num>
   <w:num w:numId="13">
     <w:abstractNumId w:val="0"/>
+  </w:num>
+  <w:num w:numId="14">
+    <w:abstractNumId w:val="11"/>
   </w:num>
 </w:numbering>
 </file>
@@ -1746,7 +2081,6 @@
   <w:style w:type="character" w:default="1" w:styleId="DefaultParagraphFont">
     <w:name w:val="Default Paragraph Font"/>
     <w:uiPriority w:val="1"/>
-    <w:semiHidden/>
     <w:unhideWhenUsed/>
   </w:style>
   <w:style w:type="table" w:default="1" w:styleId="TableNormal">
@@ -1968,6 +2302,27 @@
       <w:rFonts w:ascii="Consolas" w:eastAsiaTheme="minorHAnsi" w:hAnsi="Consolas" w:cs="Consolas"/>
       <w:sz w:val="21"/>
       <w:szCs w:val="21"/>
+    </w:rPr>
+  </w:style>
+  <w:style w:type="paragraph" w:styleId="ListParagraph">
+    <w:name w:val="List Paragraph"/>
+    <w:basedOn w:val="Normal"/>
+    <w:uiPriority w:val="34"/>
+    <w:qFormat/>
+    <w:rsid w:val="00FD5294"/>
+    <w:pPr>
+      <w:ind w:left="720"/>
+      <w:contextualSpacing/>
+    </w:pPr>
+  </w:style>
+  <w:style w:type="character" w:styleId="PlaceholderText">
+    <w:name w:val="Placeholder Text"/>
+    <w:basedOn w:val="DefaultParagraphFont"/>
+    <w:uiPriority w:val="99"/>
+    <w:semiHidden/>
+    <w:rsid w:val="00FD5294"/>
+    <w:rPr>
+      <w:color w:val="808080"/>
     </w:rPr>
   </w:style>
 </w:styles>
@@ -2218,7 +2573,6 @@
   <w:style w:type="character" w:default="1" w:styleId="DefaultParagraphFont">
     <w:name w:val="Default Paragraph Font"/>
     <w:uiPriority w:val="1"/>
-    <w:semiHidden/>
     <w:unhideWhenUsed/>
   </w:style>
   <w:style w:type="table" w:default="1" w:styleId="TableNormal">
@@ -2440,6 +2794,27 @@
       <w:rFonts w:ascii="Consolas" w:eastAsiaTheme="minorHAnsi" w:hAnsi="Consolas" w:cs="Consolas"/>
       <w:sz w:val="21"/>
       <w:szCs w:val="21"/>
+    </w:rPr>
+  </w:style>
+  <w:style w:type="paragraph" w:styleId="ListParagraph">
+    <w:name w:val="List Paragraph"/>
+    <w:basedOn w:val="Normal"/>
+    <w:uiPriority w:val="34"/>
+    <w:qFormat/>
+    <w:rsid w:val="00FD5294"/>
+    <w:pPr>
+      <w:ind w:left="720"/>
+      <w:contextualSpacing/>
+    </w:pPr>
+  </w:style>
+  <w:style w:type="character" w:styleId="PlaceholderText">
+    <w:name w:val="Placeholder Text"/>
+    <w:basedOn w:val="DefaultParagraphFont"/>
+    <w:uiPriority w:val="99"/>
+    <w:semiHidden/>
+    <w:rsid w:val="00FD5294"/>
+    <w:rPr>
+      <w:color w:val="808080"/>
     </w:rPr>
   </w:style>
 </w:styles>
@@ -2735,7 +3110,7 @@
 </file>
 
 <file path=customXml/itemProps1.xml><?xml version="1.0" encoding="utf-8"?>
-<ds:datastoreItem xmlns:ds="http://schemas.openxmlformats.org/officeDocument/2006/customXml" ds:itemID="{5BAFA914-47C7-4436-90A0-D921EEE44083}">
+<ds:datastoreItem xmlns:ds="http://schemas.openxmlformats.org/officeDocument/2006/customXml" ds:itemID="{8135742C-FE59-49C2-A0F4-443FC7193289}">
   <ds:schemaRefs>
     <ds:schemaRef ds:uri="http://schemas.openxmlformats.org/officeDocument/2006/bibliography"/>
   </ds:schemaRefs>

</xml_diff>

<commit_message>
model: added sim definition
</commit_message>
<xml_diff>
--- a/manuscript/ms.docx
+++ b/manuscript/ms.docx
@@ -934,6 +934,62 @@
       </w:r>
       <w:r>
         <w:t>.</w:t>
+      </w:r>
+    </w:p>
+    <w:p>
+      <w:pPr>
+        <w:rPr>
+          <w:lang w:val="en-US"/>
+        </w:rPr>
+      </w:pPr>
+      <w:r>
+        <w:rPr>
+          <w:lang w:val="en-US"/>
+        </w:rPr>
+        <w:t xml:space="preserve">We define stress-induced mutation as the case in which an individual with </w:t>
+      </w:r>
+      <w:proofErr w:type="gramStart"/>
+      <w:r>
+        <w:rPr>
+          <w:lang w:val="en-US"/>
+        </w:rPr>
+        <w:t>a fitness</w:t>
+      </w:r>
+      <w:proofErr w:type="gramEnd"/>
+      <w:r>
+        <w:rPr>
+          <w:lang w:val="en-US"/>
+        </w:rPr>
+        <w:t xml:space="preserve"> below 1 </w:t>
+      </w:r>
+      <w:proofErr w:type="spellStart"/>
+      <w:r>
+        <w:rPr>
+          <w:lang w:val="en-US"/>
+        </w:rPr>
+        <w:t>hypermutates</w:t>
+      </w:r>
+      <w:proofErr w:type="spellEnd"/>
+      <w:r>
+        <w:rPr>
+          <w:lang w:val="en-US"/>
+        </w:rPr>
+        <w:t xml:space="preserve">, increasing both his mutation rates </w:t>
+      </w:r>
+      <w:r>
+        <w:rPr>
+          <w:rFonts w:ascii="Times New Roman" w:hAnsi="Times New Roman"/>
+          <w:i/>
+          <w:iCs/>
+          <w:lang w:val="en-US"/>
+        </w:rPr>
+        <w:t>τ</w:t>
+      </w:r>
+      <w:r>
+        <w:rPr>
+          <w:lang w:val="en-US"/>
+        </w:rPr>
+        <w:t xml:space="preserve">-fold. </w:t>
       </w:r>
     </w:p>
     <w:p>
@@ -3110,7 +3166,7 @@
 </file>
 
 <file path=customXml/itemProps1.xml><?xml version="1.0" encoding="utf-8"?>
-<ds:datastoreItem xmlns:ds="http://schemas.openxmlformats.org/officeDocument/2006/customXml" ds:itemID="{8135742C-FE59-49C2-A0F4-443FC7193289}">
+<ds:datastoreItem xmlns:ds="http://schemas.openxmlformats.org/officeDocument/2006/customXml" ds:itemID="{AA7939FF-6154-48BC-B622-31C044B5D373}">
   <ds:schemaRefs>
     <ds:schemaRef ds:uri="http://schemas.openxmlformats.org/officeDocument/2006/bibliography"/>
   </ds:schemaRefs>

</xml_diff>

<commit_message>
model: added MSB and N
</commit_message>
<xml_diff>
--- a/manuscript/ms.docx
+++ b/manuscript/ms.docx
@@ -990,6 +990,380 @@
           <w:lang w:val="en-US"/>
         </w:rPr>
         <w:t xml:space="preserve">-fold. </w:t>
+      </w:r>
+    </w:p>
+    <w:p>
+      <w:pPr>
+        <w:rPr>
+          <w:rFonts w:ascii="Times New Roman" w:hAnsi="Times New Roman"/>
+          <w:lang w:val="en-US"/>
+        </w:rPr>
+      </w:pPr>
+      <w:r>
+        <w:rPr>
+          <w:lang w:val="en-US"/>
+        </w:rPr>
+        <w:t xml:space="preserve">At the MSB, the frequency of </w:t>
+      </w:r>
+      <w:proofErr w:type="spellStart"/>
+      <w:r>
+        <w:rPr>
+          <w:lang w:val="en-US"/>
+        </w:rPr>
+        <w:t>wildtype</w:t>
+      </w:r>
+      <w:proofErr w:type="spellEnd"/>
+      <w:r>
+        <w:rPr>
+          <w:lang w:val="en-US"/>
+        </w:rPr>
+        <w:t xml:space="preserve"> (</w:t>
+      </w:r>
+      <w:proofErr w:type="spellStart"/>
+      <w:r>
+        <w:rPr>
+          <w:i/>
+          <w:iCs/>
+          <w:lang w:val="en-US"/>
+        </w:rPr>
+        <w:t>ab</w:t>
+      </w:r>
+      <w:proofErr w:type="spellEnd"/>
+      <w:r>
+        <w:rPr>
+          <w:lang w:val="en-US"/>
+        </w:rPr>
+        <w:t xml:space="preserve">) individuals is </w:t>
+      </w:r>
+      <w:r>
+        <w:rPr>
+          <w:i/>
+          <w:iCs/>
+          <w:lang w:val="en-US"/>
+        </w:rPr>
+        <w:t>1-</w:t>
+      </w:r>
+      <w:r>
+        <w:rPr>
+          <w:rFonts w:ascii="Times New Roman" w:hAnsi="Times New Roman"/>
+          <w:i/>
+          <w:iCs/>
+          <w:lang w:val="en-US"/>
+        </w:rPr>
+        <w:t>µ</w:t>
+      </w:r>
+      <w:r>
+        <w:rPr>
+          <w:rFonts w:ascii="Times New Roman" w:hAnsi="Times New Roman"/>
+          <w:i/>
+          <w:iCs/>
+          <w:lang w:val="en-US"/>
+        </w:rPr>
+        <w:t>/</w:t>
+      </w:r>
+      <w:proofErr w:type="spellStart"/>
+      <w:r>
+        <w:rPr>
+          <w:i/>
+          <w:iCs/>
+          <w:lang w:val="en-US"/>
+        </w:rPr>
+        <w:t>s+</w:t>
+      </w:r>
+      <w:proofErr w:type="gramStart"/>
+      <w:r>
+        <w:rPr>
+          <w:i/>
+          <w:iCs/>
+          <w:lang w:val="en-US"/>
+        </w:rPr>
+        <w:t>O</w:t>
+      </w:r>
+      <w:proofErr w:type="spellEnd"/>
+      <w:r>
+        <w:rPr>
+          <w:i/>
+          <w:iCs/>
+          <w:lang w:val="en-US"/>
+        </w:rPr>
+        <w:t>(</w:t>
+      </w:r>
+      <w:proofErr w:type="gramEnd"/>
+      <w:r>
+        <w:rPr>
+          <w:rFonts w:ascii="Times New Roman" w:hAnsi="Times New Roman"/>
+          <w:i/>
+          <w:iCs/>
+          <w:lang w:val="en-US"/>
+        </w:rPr>
+        <w:t>µ</w:t>
+      </w:r>
+      <w:r>
+        <w:rPr>
+          <w:rFonts w:ascii="Times New Roman" w:hAnsi="Times New Roman"/>
+          <w:i/>
+          <w:iCs/>
+          <w:vertAlign w:val="superscript"/>
+          <w:lang w:val="en-US"/>
+        </w:rPr>
+        <w:t>2</w:t>
+      </w:r>
+      <w:r>
+        <w:rPr>
+          <w:rFonts w:ascii="Times New Roman" w:hAnsi="Times New Roman"/>
+          <w:i/>
+          <w:iCs/>
+          <w:lang w:val="en-US"/>
+        </w:rPr>
+        <w:t>)</w:t>
+      </w:r>
+      <w:r>
+        <w:rPr>
+          <w:rFonts w:ascii="Times New Roman" w:hAnsi="Times New Roman"/>
+          <w:lang w:val="en-US"/>
+        </w:rPr>
+        <w:t xml:space="preserve">, </w:t>
+      </w:r>
+      <w:r>
+        <w:rPr>
+          <w:lang w:val="en-US"/>
+        </w:rPr>
+        <w:t>the frequency of single mutants (</w:t>
+      </w:r>
+      <w:proofErr w:type="spellStart"/>
+      <w:r>
+        <w:rPr>
+          <w:i/>
+          <w:iCs/>
+          <w:lang w:val="en-US"/>
+        </w:rPr>
+        <w:t>Ab</w:t>
+      </w:r>
+      <w:proofErr w:type="spellEnd"/>
+      <w:r>
+        <w:rPr>
+          <w:lang w:val="en-US"/>
+        </w:rPr>
+        <w:t xml:space="preserve"> and </w:t>
+      </w:r>
+      <w:proofErr w:type="spellStart"/>
+      <w:r>
+        <w:rPr>
+          <w:i/>
+          <w:iCs/>
+          <w:lang w:val="en-US"/>
+        </w:rPr>
+        <w:t>aB</w:t>
+      </w:r>
+      <w:proofErr w:type="spellEnd"/>
+      <w:r>
+        <w:rPr>
+          <w:lang w:val="en-US"/>
+        </w:rPr>
+        <w:t xml:space="preserve"> combined) is </w:t>
+      </w:r>
+      <w:r>
+        <w:rPr>
+          <w:i/>
+          <w:iCs/>
+          <w:lang w:val="en-US"/>
+        </w:rPr>
+        <w:t>2</w:t>
+      </w:r>
+      <w:r>
+        <w:rPr>
+          <w:rFonts w:ascii="Times New Roman" w:hAnsi="Times New Roman"/>
+          <w:i/>
+          <w:iCs/>
+          <w:lang w:val="en-US"/>
+        </w:rPr>
+        <w:t>µ</w:t>
+      </w:r>
+      <w:r>
+        <w:rPr>
+          <w:rFonts w:ascii="Times New Roman" w:hAnsi="Times New Roman"/>
+          <w:i/>
+          <w:iCs/>
+          <w:lang w:val="en-US"/>
+        </w:rPr>
+        <w:t>/</w:t>
+      </w:r>
+      <w:proofErr w:type="spellStart"/>
+      <w:r>
+        <w:rPr>
+          <w:i/>
+          <w:iCs/>
+          <w:lang w:val="en-US"/>
+        </w:rPr>
+        <w:t>s+O</w:t>
+      </w:r>
+      <w:proofErr w:type="spellEnd"/>
+      <w:r>
+        <w:rPr>
+          <w:i/>
+          <w:iCs/>
+          <w:lang w:val="en-US"/>
+        </w:rPr>
+        <w:t>(</w:t>
+      </w:r>
+      <w:r>
+        <w:rPr>
+          <w:rFonts w:ascii="Times New Roman" w:hAnsi="Times New Roman"/>
+          <w:i/>
+          <w:iCs/>
+          <w:lang w:val="en-US"/>
+        </w:rPr>
+        <w:t>µ</w:t>
+      </w:r>
+      <w:r>
+        <w:rPr>
+          <w:rFonts w:ascii="Times New Roman" w:hAnsi="Times New Roman"/>
+          <w:i/>
+          <w:iCs/>
+          <w:vertAlign w:val="superscript"/>
+          <w:lang w:val="en-US"/>
+        </w:rPr>
+        <w:t>2</w:t>
+      </w:r>
+      <w:r>
+        <w:rPr>
+          <w:rFonts w:ascii="Times New Roman" w:hAnsi="Times New Roman"/>
+          <w:i/>
+          <w:iCs/>
+          <w:lang w:val="en-US"/>
+        </w:rPr>
+        <w:t>)</w:t>
+      </w:r>
+      <w:r>
+        <w:rPr>
+          <w:lang w:val="en-US"/>
+        </w:rPr>
+        <w:t xml:space="preserve"> </w:t>
+      </w:r>
+      <w:r>
+        <w:rPr>
+          <w:lang w:val="en-US"/>
+        </w:rPr>
+        <w:t>and the frequency of double mutants (</w:t>
+      </w:r>
+      <w:r>
+        <w:rPr>
+          <w:i/>
+          <w:iCs/>
+          <w:lang w:val="en-US"/>
+        </w:rPr>
+        <w:t>AB</w:t>
+      </w:r>
+      <w:r>
+        <w:rPr>
+          <w:lang w:val="en-US"/>
+        </w:rPr>
+        <w:t>) is (</w:t>
+      </w:r>
+      <w:r>
+        <w:rPr>
+          <w:rFonts w:ascii="Times New Roman" w:hAnsi="Times New Roman"/>
+          <w:i/>
+          <w:iCs/>
+          <w:lang w:val="en-US"/>
+        </w:rPr>
+        <w:t>µ</w:t>
+      </w:r>
+      <w:r>
+        <w:rPr>
+          <w:rFonts w:ascii="Times New Roman" w:hAnsi="Times New Roman"/>
+          <w:i/>
+          <w:iCs/>
+          <w:lang w:val="en-US"/>
+        </w:rPr>
+        <w:t>/</w:t>
+      </w:r>
+      <w:r>
+        <w:rPr>
+          <w:i/>
+          <w:iCs/>
+          <w:lang w:val="en-US"/>
+        </w:rPr>
+        <w:t>s)</w:t>
+      </w:r>
+      <w:r>
+        <w:rPr>
+          <w:i/>
+          <w:iCs/>
+          <w:vertAlign w:val="superscript"/>
+          <w:lang w:val="en-US"/>
+        </w:rPr>
+        <w:t>2</w:t>
+      </w:r>
+      <w:r>
+        <w:rPr>
+          <w:i/>
+          <w:iCs/>
+          <w:lang w:val="en-US"/>
+        </w:rPr>
+        <w:t>+O(</w:t>
+      </w:r>
+      <w:r>
+        <w:rPr>
+          <w:rFonts w:ascii="Times New Roman" w:hAnsi="Times New Roman"/>
+          <w:i/>
+          <w:iCs/>
+          <w:lang w:val="en-US"/>
+        </w:rPr>
+        <w:t>µ</w:t>
+      </w:r>
+      <w:r>
+        <w:rPr>
+          <w:rFonts w:ascii="Times New Roman" w:hAnsi="Times New Roman"/>
+          <w:i/>
+          <w:iCs/>
+          <w:vertAlign w:val="superscript"/>
+          <w:lang w:val="en-US"/>
+        </w:rPr>
+        <w:t>3</w:t>
+      </w:r>
+      <w:r>
+        <w:rPr>
+          <w:rFonts w:ascii="Times New Roman" w:hAnsi="Times New Roman"/>
+          <w:i/>
+          <w:iCs/>
+          <w:lang w:val="en-US"/>
+        </w:rPr>
+        <w:t>)</w:t>
+      </w:r>
+      <w:r>
+        <w:rPr>
+          <w:rFonts w:ascii="Times New Roman" w:hAnsi="Times New Roman"/>
+          <w:lang w:val="en-US"/>
+        </w:rPr>
+        <w:t xml:space="preserve"> [REF]. </w:t>
+      </w:r>
+    </w:p>
+    <w:p>
+      <w:pPr>
+        <w:rPr>
+          <w:lang w:val="en-US"/>
+        </w:rPr>
+      </w:pPr>
+      <w:r>
+        <w:rPr>
+          <w:lang w:val="en-US"/>
+        </w:rPr>
+        <w:t xml:space="preserve">To incorporate random sampling into the model, we denote the population size by </w:t>
+      </w:r>
+      <w:r>
+        <w:rPr>
+          <w:i/>
+          <w:iCs/>
+          <w:lang w:val="en-US"/>
+        </w:rPr>
+        <w:t>N</w:t>
+      </w:r>
+      <w:r>
+        <w:rPr>
+          <w:lang w:val="en-US"/>
+        </w:rPr>
+        <w:t xml:space="preserve">. </w:t>
       </w:r>
     </w:p>
     <w:p>
@@ -3166,7 +3540,7 @@
 </file>
 
 <file path=customXml/itemProps1.xml><?xml version="1.0" encoding="utf-8"?>
-<ds:datastoreItem xmlns:ds="http://schemas.openxmlformats.org/officeDocument/2006/customXml" ds:itemID="{AA7939FF-6154-48BC-B622-31C044B5D373}">
+<ds:datastoreItem xmlns:ds="http://schemas.openxmlformats.org/officeDocument/2006/customXml" ds:itemID="{04A5CB43-DF7A-4A44-8FFB-E5E6F14311CB}">
   <ds:schemaRefs>
     <ds:schemaRef ds:uri="http://schemas.openxmlformats.org/officeDocument/2006/bibliography"/>
   </ds:schemaRefs>

</xml_diff>

<commit_message>
model: added new peak
</commit_message>
<xml_diff>
--- a/manuscript/ms.docx
+++ b/manuscript/ms.docx
@@ -1364,6 +1364,63 @@
           <w:lang w:val="en-US"/>
         </w:rPr>
         <w:t xml:space="preserve">. </w:t>
+      </w:r>
+    </w:p>
+    <w:p>
+      <w:r>
+        <w:rPr>
+          <w:lang w:val="en-US"/>
+        </w:rPr>
+        <w:t xml:space="preserve">We are interested in the ability of the population to adapt to a new environment in which the genotype </w:t>
+      </w:r>
+      <w:r>
+        <w:rPr>
+          <w:i/>
+          <w:iCs/>
+          <w:lang w:val="en-US"/>
+        </w:rPr>
+        <w:t>AB</w:t>
+      </w:r>
+      <w:r>
+        <w:t xml:space="preserve"> inhabits a new adaptive peak with a fitness value of </w:t>
+      </w:r>
+      <w:r>
+        <w:rPr>
+          <w:i/>
+          <w:iCs/>
+        </w:rPr>
+        <w:t>1+sH</w:t>
+      </w:r>
+      <w:r>
+        <w:t xml:space="preserve">, where </w:t>
+      </w:r>
+      <w:r>
+        <w:rPr>
+          <w:i/>
+          <w:iCs/>
+        </w:rPr>
+        <w:t xml:space="preserve">H </w:t>
+      </w:r>
+      <w:r>
+        <w:t xml:space="preserve">is scales the </w:t>
+      </w:r>
+      <w:proofErr w:type="spellStart"/>
+      <w:r>
+        <w:t>hight</w:t>
+      </w:r>
+      <w:proofErr w:type="spellEnd"/>
+      <w:r>
+        <w:t xml:space="preserve"> of the new peak in comparison with the existing peak at </w:t>
+      </w:r>
+      <w:r>
+        <w:rPr>
+          <w:i/>
+          <w:iCs/>
+        </w:rPr>
+        <w:t>ab</w:t>
+      </w:r>
+      <w:r>
+        <w:t>.</w:t>
       </w:r>
     </w:p>
     <w:p>
@@ -3540,7 +3597,7 @@
 </file>
 
 <file path=customXml/itemProps1.xml><?xml version="1.0" encoding="utf-8"?>
-<ds:datastoreItem xmlns:ds="http://schemas.openxmlformats.org/officeDocument/2006/customXml" ds:itemID="{04A5CB43-DF7A-4A44-8FFB-E5E6F14311CB}">
+<ds:datastoreItem xmlns:ds="http://schemas.openxmlformats.org/officeDocument/2006/customXml" ds:itemID="{1FF8D1FB-BFDE-43E9-B32A-2E0C06333D4D}">
   <ds:schemaRefs>
     <ds:schemaRef ds:uri="http://schemas.openxmlformats.org/officeDocument/2006/bibliography"/>
   </ds:schemaRefs>

</xml_diff>

<commit_message>
model: added parameter relations
</commit_message>
<xml_diff>
--- a/manuscript/ms.docx
+++ b/manuscript/ms.docx
@@ -1420,6 +1420,447 @@
         <w:t>ab</w:t>
       </w:r>
       <w:r>
+        <w:t>.</w:t>
+      </w:r>
+    </w:p>
+    <w:p>
+      <w:pPr>
+        <w:rPr>
+          <w:lang w:val="en-US"/>
+        </w:rPr>
+      </w:pPr>
+      <w:r>
+        <w:rPr>
+          <w:lang w:val="en-US"/>
+        </w:rPr>
+        <w:t>There are several considerations on the relations between the main parameters:</w:t>
+      </w:r>
+    </w:p>
+    <w:p>
+      <w:pPr>
+        <w:pStyle w:val="ListParagraph"/>
+        <w:numPr>
+          <w:ilvl w:val="0"/>
+          <w:numId w:val="14"/>
+        </w:numPr>
+        <w:rPr>
+          <w:lang w:val="en-US"/>
+        </w:rPr>
+      </w:pPr>
+      <w:r>
+        <w:rPr>
+          <w:lang w:val="en-US"/>
+        </w:rPr>
+        <w:t>The above MSB approximations are only valid when</w:t>
+      </w:r>
+      <w:r>
+        <w:rPr>
+          <w:i/>
+          <w:iCs/>
+          <w:lang w:val="en-US"/>
+        </w:rPr>
+        <w:t xml:space="preserve"> </w:t>
+      </w:r>
+      <w:r>
+        <w:rPr>
+          <w:rFonts w:ascii="Times New Roman" w:hAnsi="Times New Roman"/>
+          <w:i/>
+          <w:iCs/>
+          <w:lang w:val="en-US"/>
+        </w:rPr>
+        <w:t>µ</w:t>
+      </w:r>
+      <w:r>
+        <w:rPr>
+          <w:rFonts w:ascii="Times New Roman" w:hAnsi="Times New Roman"/>
+          <w:i/>
+          <w:iCs/>
+          <w:lang w:val="en-US"/>
+        </w:rPr>
+        <w:t xml:space="preserve">/s&lt;1 </w:t>
+      </w:r>
+      <w:r>
+        <w:rPr>
+          <w:rFonts w:ascii="Times New Roman" w:hAnsi="Times New Roman"/>
+          <w:lang w:val="en-US"/>
+        </w:rPr>
+        <w:t xml:space="preserve">or </w:t>
+      </w:r>
+      <w:r>
+        <w:rPr>
+          <w:rFonts w:ascii="Times New Roman" w:hAnsi="Times New Roman"/>
+          <w:i/>
+          <w:iCs/>
+          <w:lang w:val="en-US"/>
+        </w:rPr>
+        <w:t>µ</w:t>
+      </w:r>
+      <w:r>
+        <w:rPr>
+          <w:rFonts w:ascii="Times New Roman" w:hAnsi="Times New Roman"/>
+          <w:i/>
+          <w:iCs/>
+          <w:lang w:val="en-US"/>
+        </w:rPr>
+        <w:t>&lt;</w:t>
+      </w:r>
+      <w:r>
+        <w:rPr>
+          <w:i/>
+          <w:iCs/>
+          <w:lang w:val="en-US"/>
+        </w:rPr>
+        <w:t>s</w:t>
+      </w:r>
+      <w:r>
+        <w:rPr>
+          <w:lang w:val="en-US"/>
+        </w:rPr>
+        <w:t>.</w:t>
+      </w:r>
+    </w:p>
+    <w:p>
+      <w:pPr>
+        <w:pStyle w:val="ListParagraph"/>
+        <w:numPr>
+          <w:ilvl w:val="0"/>
+          <w:numId w:val="14"/>
+        </w:numPr>
+        <w:rPr>
+          <w:lang w:val="en-US"/>
+        </w:rPr>
+      </w:pPr>
+      <w:r>
+        <w:rPr>
+          <w:lang w:val="en-US"/>
+        </w:rPr>
+        <w:t xml:space="preserve">If </w:t>
+      </w:r>
+      <w:proofErr w:type="gramStart"/>
+      <w:r>
+        <w:rPr>
+          <w:i/>
+          <w:iCs/>
+          <w:lang w:val="en-US"/>
+        </w:rPr>
+        <w:t>N</w:t>
+      </w:r>
+      <w:r>
+        <w:rPr>
+          <w:lang w:val="en-US"/>
+        </w:rPr>
+        <w:t>(</w:t>
+      </w:r>
+      <w:proofErr w:type="gramEnd"/>
+      <w:r>
+        <w:rPr>
+          <w:rFonts w:ascii="Times New Roman" w:hAnsi="Times New Roman"/>
+          <w:i/>
+          <w:iCs/>
+          <w:lang w:val="en-US"/>
+        </w:rPr>
+        <w:t>µ/</w:t>
+      </w:r>
+      <w:r>
+        <w:rPr>
+          <w:i/>
+          <w:iCs/>
+          <w:lang w:val="en-US"/>
+        </w:rPr>
+        <w:t>s)</w:t>
+      </w:r>
+      <w:r>
+        <w:rPr>
+          <w:i/>
+          <w:iCs/>
+          <w:vertAlign w:val="superscript"/>
+          <w:lang w:val="en-US"/>
+        </w:rPr>
+        <w:t>2</w:t>
+      </w:r>
+      <w:r>
+        <w:rPr>
+          <w:rFonts w:ascii="Times New Roman" w:hAnsi="Times New Roman"/>
+          <w:i/>
+          <w:iCs/>
+          <w:lang w:val="en-US"/>
+        </w:rPr>
+        <w:t>&gt;</w:t>
+      </w:r>
+      <w:r>
+        <w:rPr>
+          <w:i/>
+          <w:iCs/>
+          <w:lang w:val="en-US"/>
+        </w:rPr>
+        <w:t>1</w:t>
+      </w:r>
+      <w:r>
+        <w:rPr>
+          <w:lang w:val="en-US"/>
+        </w:rPr>
+        <w:t xml:space="preserve"> or </w:t>
+      </w:r>
+      <w:r>
+        <w:rPr>
+          <w:i/>
+          <w:iCs/>
+          <w:lang w:val="en-US"/>
+        </w:rPr>
+        <w:t>N</w:t>
+      </w:r>
+      <w:r>
+        <w:rPr>
+          <w:rFonts w:ascii="Times New Roman" w:hAnsi="Times New Roman"/>
+          <w:i/>
+          <w:iCs/>
+          <w:lang w:val="en-US"/>
+        </w:rPr>
+        <w:t>µ</w:t>
+      </w:r>
+      <w:r>
+        <w:rPr>
+          <w:rFonts w:ascii="Times New Roman" w:hAnsi="Times New Roman"/>
+          <w:i/>
+          <w:iCs/>
+          <w:vertAlign w:val="superscript"/>
+          <w:lang w:val="en-US"/>
+        </w:rPr>
+        <w:t>2</w:t>
+      </w:r>
+      <w:r>
+        <w:rPr>
+          <w:rFonts w:ascii="Times New Roman" w:hAnsi="Times New Roman"/>
+          <w:i/>
+          <w:iCs/>
+          <w:lang w:val="en-US"/>
+        </w:rPr>
+        <w:t>&gt;</w:t>
+      </w:r>
+      <w:r>
+        <w:rPr>
+          <w:i/>
+          <w:iCs/>
+          <w:lang w:val="en-US"/>
+        </w:rPr>
+        <w:t>s</w:t>
+      </w:r>
+      <w:r>
+        <w:rPr>
+          <w:i/>
+          <w:iCs/>
+          <w:vertAlign w:val="superscript"/>
+          <w:lang w:val="en-US"/>
+        </w:rPr>
+        <w:t>2</w:t>
+      </w:r>
+      <w:r>
+        <w:rPr>
+          <w:lang w:val="en-US"/>
+        </w:rPr>
+        <w:t xml:space="preserve"> there are already double </w:t>
+      </w:r>
+      <w:proofErr w:type="spellStart"/>
+      <w:r>
+        <w:rPr>
+          <w:lang w:val="en-US"/>
+        </w:rPr>
+        <w:t>mutatns</w:t>
+      </w:r>
+      <w:proofErr w:type="spellEnd"/>
+      <w:r>
+        <w:rPr>
+          <w:lang w:val="en-US"/>
+        </w:rPr>
+        <w:t xml:space="preserve"> and therefore the adaptation time will be short and will not require mutation. </w:t>
+      </w:r>
+    </w:p>
+    <w:p>
+      <w:pPr>
+        <w:pStyle w:val="ListParagraph"/>
+        <w:numPr>
+          <w:ilvl w:val="0"/>
+          <w:numId w:val="14"/>
+        </w:numPr>
+        <w:rPr>
+          <w:lang w:val="en-US"/>
+        </w:rPr>
+      </w:pPr>
+      <w:r>
+        <w:rPr>
+          <w:lang w:val="en-US"/>
+        </w:rPr>
+        <w:t xml:space="preserve">If </w:t>
+      </w:r>
+      <w:r>
+        <w:rPr>
+          <w:i/>
+          <w:iCs/>
+          <w:lang w:val="en-US"/>
+        </w:rPr>
+        <w:t>N</w:t>
+      </w:r>
+      <w:r>
+        <w:rPr>
+          <w:rFonts w:ascii="Times New Roman" w:hAnsi="Times New Roman"/>
+          <w:i/>
+          <w:iCs/>
+          <w:lang w:val="en-US"/>
+        </w:rPr>
+        <w:t>µ/</w:t>
+      </w:r>
+      <w:r>
+        <w:rPr>
+          <w:i/>
+          <w:iCs/>
+          <w:lang w:val="en-US"/>
+        </w:rPr>
+        <w:t>s</w:t>
+      </w:r>
+      <w:r>
+        <w:rPr>
+          <w:rFonts w:ascii="Times New Roman" w:hAnsi="Times New Roman"/>
+          <w:i/>
+          <w:iCs/>
+          <w:lang w:val="en-US"/>
+        </w:rPr>
+        <w:t>&lt;</w:t>
+      </w:r>
+      <w:r>
+        <w:rPr>
+          <w:i/>
+          <w:iCs/>
+          <w:lang w:val="en-US"/>
+        </w:rPr>
+        <w:t>1</w:t>
+      </w:r>
+      <w:r>
+        <w:rPr>
+          <w:lang w:val="en-US"/>
+        </w:rPr>
+        <w:t xml:space="preserve"> or </w:t>
+      </w:r>
+      <w:r>
+        <w:rPr>
+          <w:i/>
+          <w:iCs/>
+          <w:lang w:val="en-US"/>
+        </w:rPr>
+        <w:t>N</w:t>
+      </w:r>
+      <w:r>
+        <w:rPr>
+          <w:rFonts w:ascii="Times New Roman" w:hAnsi="Times New Roman"/>
+          <w:i/>
+          <w:iCs/>
+          <w:lang w:val="en-US"/>
+        </w:rPr>
+        <w:t>µ</w:t>
+      </w:r>
+      <w:r>
+        <w:rPr>
+          <w:rFonts w:ascii="Times New Roman" w:hAnsi="Times New Roman"/>
+          <w:i/>
+          <w:iCs/>
+          <w:lang w:val="en-US"/>
+        </w:rPr>
+        <w:t>&lt;</w:t>
+      </w:r>
+      <w:r>
+        <w:rPr>
+          <w:i/>
+          <w:iCs/>
+          <w:lang w:val="en-US"/>
+        </w:rPr>
+        <w:t>s</w:t>
+      </w:r>
+      <w:r>
+        <w:rPr>
+          <w:lang w:val="en-US"/>
+        </w:rPr>
+        <w:t xml:space="preserve"> then there are no single mutants and double </w:t>
+      </w:r>
+      <w:proofErr w:type="spellStart"/>
+      <w:r>
+        <w:rPr>
+          <w:lang w:val="en-US"/>
+        </w:rPr>
+        <w:t>mutatns</w:t>
+      </w:r>
+      <w:proofErr w:type="spellEnd"/>
+      <w:r>
+        <w:rPr>
+          <w:lang w:val="en-US"/>
+        </w:rPr>
+        <w:t xml:space="preserve"> must be generated by a double mutation, and increasing the mutation rate of individuals with fitness below 1 will not affect the process.</w:t>
+      </w:r>
+    </w:p>
+    <w:p>
+      <w:pPr>
+        <w:pStyle w:val="ListParagraph"/>
+        <w:numPr>
+          <w:ilvl w:val="0"/>
+          <w:numId w:val="14"/>
+        </w:numPr>
+        <w:rPr>
+          <w:lang w:val="en-US"/>
+        </w:rPr>
+      </w:pPr>
+      <w:r>
+        <w:rPr>
+          <w:lang w:val="en-US"/>
+        </w:rPr>
+        <w:t>If we assume that individuals loaded with deleterious mutations are "evolutionary dead-ends" and cannot be the origin of adaptation, then we want</w:t>
+      </w:r>
+      <w:r>
+        <w:rPr>
+          <w:lang w:val="en-US"/>
+        </w:rPr>
+        <w:t xml:space="preserve"> </w:t>
+      </w:r>
+      <w:r>
+        <w:rPr>
+          <w:lang w:val="en-US"/>
+        </w:rPr>
+        <w:t xml:space="preserve">the fraction of loaded individuals to be small - </w:t>
+      </w:r>
+      <w:r>
+        <w:rPr>
+          <w:rFonts w:ascii="Times New Roman" w:hAnsi="Times New Roman"/>
+          <w:i/>
+          <w:iCs/>
+          <w:lang w:val="en-US"/>
+        </w:rPr>
+        <w:t xml:space="preserve">U/s&lt;1 </w:t>
+      </w:r>
+      <w:r>
+        <w:rPr>
+          <w:rFonts w:ascii="Times New Roman" w:hAnsi="Times New Roman"/>
+          <w:lang w:val="en-US"/>
+        </w:rPr>
+        <w:t xml:space="preserve">or </w:t>
+      </w:r>
+      <w:r>
+        <w:rPr>
+          <w:rFonts w:ascii="Times New Roman" w:hAnsi="Times New Roman"/>
+          <w:i/>
+          <w:iCs/>
+          <w:lang w:val="en-US"/>
+        </w:rPr>
+        <w:t>U&lt;</w:t>
+      </w:r>
+      <w:r>
+        <w:rPr>
+          <w:i/>
+          <w:iCs/>
+          <w:lang w:val="en-US"/>
+        </w:rPr>
+        <w:t>s</w:t>
+      </w:r>
+      <w:r>
+        <w:rPr>
+          <w:lang w:val="en-US"/>
+        </w:rPr>
         <w:t>.</w:t>
       </w:r>
     </w:p>
@@ -3597,7 +4038,7 @@
 </file>
 
 <file path=customXml/itemProps1.xml><?xml version="1.0" encoding="utf-8"?>
-<ds:datastoreItem xmlns:ds="http://schemas.openxmlformats.org/officeDocument/2006/customXml" ds:itemID="{1FF8D1FB-BFDE-43E9-B32A-2E0C06333D4D}">
+<ds:datastoreItem xmlns:ds="http://schemas.openxmlformats.org/officeDocument/2006/customXml" ds:itemID="{A323703B-713A-478F-A717-AAF7E81DEB87}">
   <ds:schemaRefs>
     <ds:schemaRef ds:uri="http://schemas.openxmlformats.org/officeDocument/2006/bibliography"/>
   </ds:schemaRefs>

</xml_diff>

<commit_message>
makred something that I need to consider
</commit_message>
<xml_diff>
--- a/manuscript/ms.docx
+++ b/manuscript/ms.docx
@@ -121,7 +121,7 @@
           <w:noProof/>
           <w:lang w:val="en-US"/>
         </w:rPr>
-        <w:t>5 April 2013</w:t>
+        <w:t>18 April 2013</w:t>
       </w:r>
       <w:r>
         <w:rPr>
@@ -1672,7 +1672,55 @@
         <w:rPr>
           <w:lang w:val="en-US"/>
         </w:rPr>
-        <w:t xml:space="preserve"> and therefore the adaptation time will be short and will not require mutation. </w:t>
+        <w:t xml:space="preserve"> and therefore the adaptation </w:t>
+      </w:r>
+      <w:r>
+        <w:rPr>
+          <w:lang w:val="en-US"/>
+        </w:rPr>
+        <w:t>to the environmental change</w:t>
+      </w:r>
+      <w:r>
+        <w:rPr>
+          <w:lang w:val="en-US"/>
+        </w:rPr>
+        <w:t xml:space="preserve"> will be </w:t>
+      </w:r>
+      <w:r>
+        <w:rPr>
+          <w:lang w:val="en-US"/>
+        </w:rPr>
+        <w:t xml:space="preserve">rapid </w:t>
+      </w:r>
+      <w:r>
+        <w:rPr>
+          <w:lang w:val="en-US"/>
+        </w:rPr>
+        <w:t xml:space="preserve">and will not require </w:t>
+      </w:r>
+      <w:r>
+        <w:rPr>
+          <w:lang w:val="en-US"/>
+        </w:rPr>
+        <w:t xml:space="preserve">new </w:t>
+      </w:r>
+      <w:r>
+        <w:rPr>
+          <w:lang w:val="en-US"/>
+        </w:rPr>
+        <w:t>mutation</w:t>
+      </w:r>
+      <w:r>
+        <w:rPr>
+          <w:lang w:val="en-US"/>
+        </w:rPr>
+        <w:t>s</w:t>
+      </w:r>
+      <w:r>
+        <w:rPr>
+          <w:lang w:val="en-US"/>
+        </w:rPr>
+        <w:t xml:space="preserve">. </w:t>
       </w:r>
     </w:p>
     <w:p>
@@ -1792,7 +1840,34 @@
         <w:rPr>
           <w:lang w:val="en-US"/>
         </w:rPr>
-        <w:t xml:space="preserve"> must be generated by a double mutation, and increasing the mutation rate of individuals with fitness below 1 will not affect the process.</w:t>
+        <w:t xml:space="preserve"> must be generated by a double mutation</w:t>
+      </w:r>
+      <w:r>
+        <w:rPr>
+          <w:lang w:val="en-US"/>
+        </w:rPr>
+        <w:t xml:space="preserve"> in a wild-type individual.</w:t>
+      </w:r>
+      <w:r>
+        <w:rPr>
+          <w:lang w:val="en-US"/>
+        </w:rPr>
+        <w:t xml:space="preserve"> </w:t>
+      </w:r>
+      <w:r>
+        <w:rPr>
+          <w:lang w:val="en-US"/>
+        </w:rPr>
+        <w:t xml:space="preserve">Therefore, </w:t>
+      </w:r>
+      <w:bookmarkStart w:id="0" w:name="_GoBack"/>
+      <w:bookmarkEnd w:id="0"/>
+      <w:r>
+        <w:rPr>
+          <w:highlight w:val="yellow"/>
+          <w:lang w:val="en-US"/>
+        </w:rPr>
+        <w:t>increasing the mutation rate of individuals with fitness below 1 will not affect the process.</w:t>
       </w:r>
     </w:p>
     <w:p>
@@ -1866,13 +1941,18 @@
     </w:p>
     <w:p>
       <w:pPr>
+        <w:rPr>
+          <w:lang w:val="en-US"/>
+        </w:rPr>
+      </w:pPr>
+    </w:p>
+    <w:p>
+      <w:pPr>
         <w:ind w:firstLine="0"/>
         <w:rPr>
           <w:lang w:val="en-US"/>
         </w:rPr>
       </w:pPr>
-      <w:bookmarkStart w:id="0" w:name="_GoBack"/>
-      <w:bookmarkEnd w:id="0"/>
     </w:p>
     <w:sectPr>
       <w:footerReference w:type="even" r:id="rId9"/>
@@ -3009,6 +3089,7 @@
   <w:style w:type="character" w:default="1" w:styleId="DefaultParagraphFont">
     <w:name w:val="Default Paragraph Font"/>
     <w:uiPriority w:val="1"/>
+    <w:semiHidden/>
     <w:unhideWhenUsed/>
   </w:style>
   <w:style w:type="table" w:default="1" w:styleId="TableNormal">
@@ -3501,6 +3582,7 @@
   <w:style w:type="character" w:default="1" w:styleId="DefaultParagraphFont">
     <w:name w:val="Default Paragraph Font"/>
     <w:uiPriority w:val="1"/>
+    <w:semiHidden/>
     <w:unhideWhenUsed/>
   </w:style>
   <w:style w:type="table" w:default="1" w:styleId="TableNormal">
@@ -4038,7 +4120,7 @@
 </file>
 
 <file path=customXml/itemProps1.xml><?xml version="1.0" encoding="utf-8"?>
-<ds:datastoreItem xmlns:ds="http://schemas.openxmlformats.org/officeDocument/2006/customXml" ds:itemID="{A323703B-713A-478F-A717-AAF7E81DEB87}">
+<ds:datastoreItem xmlns:ds="http://schemas.openxmlformats.org/officeDocument/2006/customXml" ds:itemID="{76E58A17-A682-4304-9890-61DF1B4B44EF}">
   <ds:schemaRefs>
     <ds:schemaRef ds:uri="http://schemas.openxmlformats.org/officeDocument/2006/bibliography"/>
   </ds:schemaRefs>

</xml_diff>

<commit_message>
change no single mutants comment
</commit_message>
<xml_diff>
--- a/manuscript/ms.docx
+++ b/manuscript/ms.docx
@@ -1761,7 +1761,39 @@
         <w:rPr>
           <w:lang w:val="en-US"/>
         </w:rPr>
+        <w:t xml:space="preserve"> then there are no single mutants and double </w:t>
+      </w:r>
+      <w:proofErr w:type="spellStart"/>
+      <w:r>
+        <w:rPr>
+          <w:lang w:val="en-US"/>
+        </w:rPr>
+        <w:t>mutatns</w:t>
+      </w:r>
+      <w:proofErr w:type="spellEnd"/>
+      <w:r>
+        <w:rPr>
+          <w:lang w:val="en-US"/>
+        </w:rPr>
+        <w:t xml:space="preserve"> must be generated by a double mutation</w:t>
+      </w:r>
+      <w:r>
+        <w:rPr>
+          <w:lang w:val="en-US"/>
+        </w:rPr>
+        <w:t xml:space="preserve"> in a wild-type individual.</w:t>
+      </w:r>
+      <w:r>
+        <w:rPr>
+          <w:lang w:val="en-US"/>
+        </w:rPr>
         <w:t xml:space="preserve"> </w:t>
+      </w:r>
+      <w:r>
+        <w:rPr>
+          <w:lang w:val="en-US"/>
+        </w:rPr>
+        <w:t xml:space="preserve">Therefore, </w:t>
       </w:r>
       <w:bookmarkStart w:id="0" w:name="_GoBack"/>
       <w:bookmarkEnd w:id="0"/>
@@ -1769,46 +1801,20 @@
         <w:rPr>
           <w:lang w:val="en-US"/>
         </w:rPr>
-        <w:t xml:space="preserve">then there are no single mutants and double </w:t>
-      </w:r>
-      <w:proofErr w:type="spellStart"/>
-      <w:r>
-        <w:rPr>
-          <w:lang w:val="en-US"/>
-        </w:rPr>
-        <w:t>mutatns</w:t>
-      </w:r>
-      <w:proofErr w:type="spellEnd"/>
-      <w:r>
-        <w:rPr>
-          <w:lang w:val="en-US"/>
-        </w:rPr>
-        <w:t xml:space="preserve"> must be generated by a double mutation</w:t>
-      </w:r>
-      <w:r>
-        <w:rPr>
-          <w:lang w:val="en-US"/>
-        </w:rPr>
-        <w:t xml:space="preserve"> in a wild-type individual.</w:t>
-      </w:r>
-      <w:r>
-        <w:rPr>
-          <w:lang w:val="en-US"/>
-        </w:rPr>
-        <w:t xml:space="preserve"> </w:t>
-      </w:r>
-      <w:r>
-        <w:rPr>
-          <w:lang w:val="en-US"/>
-        </w:rPr>
-        <w:t xml:space="preserve">Therefore, </w:t>
+        <w:t xml:space="preserve">increasing the mutation rate of individuals with fitness below 1 will </w:t>
+      </w:r>
+      <w:r>
+        <w:rPr>
+          <w:lang w:val="en-US"/>
+        </w:rPr>
+        <w:t>have a much smaller effect than if single mutants were abundant</w:t>
       </w:r>
       <w:r>
         <w:rPr>
           <w:highlight w:val="yellow"/>
           <w:lang w:val="en-US"/>
         </w:rPr>
-        <w:t>increasing the mutation rate of individuals with fitness below 1 will not affect the process.</w:t>
+        <w:t>.</w:t>
       </w:r>
     </w:p>
     <w:p>
@@ -4061,7 +4067,7 @@
 </file>
 
 <file path=customXml/itemProps1.xml><?xml version="1.0" encoding="utf-8"?>
-<ds:datastoreItem xmlns:ds="http://schemas.openxmlformats.org/officeDocument/2006/customXml" ds:itemID="{1950F1E2-E8CE-45AC-B464-CD3CB3300CFA}">
+<ds:datastoreItem xmlns:ds="http://schemas.openxmlformats.org/officeDocument/2006/customXml" ds:itemID="{3120DD03-150C-4E4A-ACD3-2DE8E6788BAB}">
   <ds:schemaRefs>
     <ds:schemaRef ds:uri="http://schemas.openxmlformats.org/officeDocument/2006/bibliography"/>
   </ds:schemaRefs>

</xml_diff>

<commit_message>
added constraints with eq nums
</commit_message>
<xml_diff>
--- a/manuscript/ms.docx
+++ b/manuscript/ms.docx
@@ -1795,8 +1795,6 @@
         </w:rPr>
         <w:t xml:space="preserve">Therefore, </w:t>
       </w:r>
-      <w:bookmarkStart w:id="0" w:name="_GoBack"/>
-      <w:bookmarkEnd w:id="0"/>
       <w:r>
         <w:rPr>
           <w:lang w:val="en-US"/>
@@ -1811,7 +1809,6 @@
       </w:r>
       <w:r>
         <w:rPr>
-          <w:highlight w:val="yellow"/>
           <w:lang w:val="en-US"/>
         </w:rPr>
         <w:t>.</w:t>
@@ -1832,7 +1829,13 @@
         <w:rPr>
           <w:lang w:val="en-US"/>
         </w:rPr>
-        <w:t>If we assume that individuals loaded with deleterious mutations are "evolutionary dead-ends" and cannot be the origin of adaptation, then we want</w:t>
+        <w:t xml:space="preserve">If we assume that individuals loaded with deleterious mutations are "evolutionary dead-ends" and cannot be the origin of adaptation, </w:t>
+      </w:r>
+      <w:r>
+        <w:rPr>
+          <w:lang w:val="en-US"/>
+        </w:rPr>
+        <w:t>then</w:t>
       </w:r>
       <w:r>
         <w:rPr>
@@ -1844,7 +1847,19 @@
         <w:rPr>
           <w:lang w:val="en-US"/>
         </w:rPr>
-        <w:t xml:space="preserve">the fraction of loaded individuals to be small - </w:t>
+        <w:t xml:space="preserve">the fraction of loaded individuals </w:t>
+      </w:r>
+      <w:r>
+        <w:rPr>
+          <w:lang w:val="en-US"/>
+        </w:rPr>
+        <w:t>must</w:t>
+      </w:r>
+      <w:r>
+        <w:rPr>
+          <w:lang w:val="en-US"/>
+        </w:rPr>
+        <w:t xml:space="preserve"> be small - </w:t>
       </w:r>
       <w:r>
         <w:rPr>
@@ -1853,53 +1868,455 @@
           <w:iCs/>
           <w:lang w:val="en-US"/>
         </w:rPr>
-        <w:t xml:space="preserve">U/s&lt;1 </w:t>
+        <w:t>U/s&lt;1</w:t>
+      </w:r>
+      <w:r>
+        <w:rPr>
+          <w:lang w:val="en-US"/>
+        </w:rPr>
+        <w:t>.</w:t>
+      </w:r>
+      <w:r>
+        <w:rPr>
+          <w:lang w:val="en-US"/>
+        </w:rPr>
+        <w:t xml:space="preserve"> This replaces the above condition (1) because we expect that </w:t>
       </w:r>
       <w:r>
         <w:rPr>
           <w:rFonts w:ascii="Times New Roman" w:hAnsi="Times New Roman"/>
-          <w:lang w:val="en-US"/>
-        </w:rPr>
-        <w:t xml:space="preserve">or </w:t>
-      </w:r>
-      <w:r>
-        <w:rPr>
-          <w:rFonts w:ascii="Times New Roman" w:hAnsi="Times New Roman"/>
-          <w:i/>
-          <w:iCs/>
-          <w:lang w:val="en-US"/>
-        </w:rPr>
-        <w:t>U&lt;</w:t>
-      </w:r>
-      <w:r>
-        <w:rPr>
-          <w:i/>
-          <w:iCs/>
-          <w:lang w:val="en-US"/>
-        </w:rPr>
-        <w:t>s</w:t>
+          <w:i/>
+          <w:iCs/>
+          <w:lang w:val="en-US"/>
+        </w:rPr>
+        <w:t>µ</w:t>
+      </w:r>
+      <w:r>
+        <w:rPr>
+          <w:lang w:val="en-US"/>
+        </w:rPr>
+        <w:t xml:space="preserve"> is much smaller than </w:t>
+      </w:r>
+      <w:r>
+        <w:rPr>
+          <w:i/>
+          <w:iCs/>
+          <w:lang w:val="en-US"/>
+        </w:rPr>
+        <w:t>U</w:t>
       </w:r>
       <w:r>
         <w:rPr>
           <w:lang w:val="en-US"/>
         </w:rPr>
         <w:t>.</w:t>
+      </w:r>
+      <w:r>
+        <w:rPr>
+          <w:lang w:val="en-US"/>
+        </w:rPr>
+        <w:t xml:space="preserve"> </w:t>
       </w:r>
     </w:p>
     <w:p>
       <w:pPr>
-        <w:rPr>
-          <w:lang w:val="en-US"/>
-        </w:rPr>
-      </w:pPr>
+        <w:ind w:left="340" w:firstLine="0"/>
+        <w:rPr>
+          <w:lang w:val="en-US"/>
+        </w:rPr>
+      </w:pPr>
+      <w:r>
+        <w:rPr>
+          <w:lang w:val="en-US"/>
+        </w:rPr>
+        <w:t>Summarizing the above requirements for stress-induced mutation to have an effect on adaptation in this model we get:</w:t>
+      </w:r>
     </w:p>
+    <w:tbl>
+      <w:tblPr>
+        <w:tblStyle w:val="TableGrid"/>
+        <w:tblW w:w="5000" w:type="pct"/>
+        <w:tblInd w:w="340" w:type="dxa"/>
+        <w:tblBorders>
+          <w:top w:val="none" w:sz="0" w:space="0" w:color="auto"/>
+          <w:left w:val="none" w:sz="0" w:space="0" w:color="auto"/>
+          <w:bottom w:val="none" w:sz="0" w:space="0" w:color="auto"/>
+          <w:right w:val="none" w:sz="0" w:space="0" w:color="auto"/>
+          <w:insideH w:val="none" w:sz="0" w:space="0" w:color="auto"/>
+          <w:insideV w:val="none" w:sz="0" w:space="0" w:color="auto"/>
+        </w:tblBorders>
+        <w:tblLook w:val="04A0" w:firstRow="1" w:lastRow="0" w:firstColumn="1" w:lastColumn="0" w:noHBand="0" w:noVBand="1"/>
+      </w:tblPr>
+      <w:tblGrid>
+        <w:gridCol w:w="6827"/>
+        <w:gridCol w:w="759"/>
+      </w:tblGrid>
+      <w:tr>
+        <w:tc>
+          <w:tcPr>
+            <w:tcW w:w="4500" w:type="pct"/>
+            <w:vAlign w:val="center"/>
+          </w:tcPr>
+          <w:p>
+            <w:pPr>
+              <w:ind w:left="340" w:firstLine="0"/>
+              <w:rPr>
+                <w:lang w:val="en-US"/>
+              </w:rPr>
+            </w:pPr>
+            <m:oMathPara>
+              <m:oMath>
+                <m:r>
+                  <w:rPr>
+                    <w:rFonts w:ascii="Cambria Math" w:hAnsi="Cambria Math"/>
+                    <w:lang w:val="en-US"/>
+                  </w:rPr>
+                  <m:t>U&lt;s</m:t>
+                </m:r>
+              </m:oMath>
+            </m:oMathPara>
+          </w:p>
+        </w:tc>
+        <w:tc>
+          <w:tcPr>
+            <w:tcW w:w="500" w:type="pct"/>
+            <w:vAlign w:val="center"/>
+          </w:tcPr>
+          <w:p>
+            <w:pPr>
+              <w:ind w:firstLine="0"/>
+              <w:rPr>
+                <w:lang w:val="en-US"/>
+              </w:rPr>
+            </w:pPr>
+            <w:r>
+              <w:rPr>
+                <w:lang w:val="en-US"/>
+              </w:rPr>
+              <w:t>(</w:t>
+            </w:r>
+            <w:r>
+              <w:rPr>
+                <w:lang w:val="en-US"/>
+              </w:rPr>
+              <w:fldChar w:fldCharType="begin"/>
+            </w:r>
+            <w:r>
+              <w:rPr>
+                <w:lang w:val="en-US"/>
+              </w:rPr>
+              <w:instrText xml:space="preserve"> SEQ Equation </w:instrText>
+            </w:r>
+            <w:r>
+              <w:rPr>
+                <w:lang w:val="en-US"/>
+              </w:rPr>
+              <w:fldChar w:fldCharType="separate"/>
+            </w:r>
+            <w:r>
+              <w:rPr>
+                <w:noProof/>
+                <w:lang w:val="en-US"/>
+              </w:rPr>
+              <w:t>1</w:t>
+            </w:r>
+            <w:r>
+              <w:rPr>
+                <w:lang w:val="en-US"/>
+              </w:rPr>
+              <w:fldChar w:fldCharType="end"/>
+            </w:r>
+            <w:r>
+              <w:rPr>
+                <w:lang w:val="en-US"/>
+              </w:rPr>
+              <w:t>)</w:t>
+            </w:r>
+          </w:p>
+        </w:tc>
+      </w:tr>
+      <w:tr>
+        <w:tc>
+          <w:tcPr>
+            <w:tcW w:w="4500" w:type="pct"/>
+            <w:vAlign w:val="center"/>
+          </w:tcPr>
+          <w:p>
+            <w:pPr>
+              <w:ind w:left="340" w:firstLine="0"/>
+              <w:rPr>
+                <w:lang w:val="en-US"/>
+              </w:rPr>
+            </w:pPr>
+            <m:oMathPara>
+              <m:oMath>
+                <m:r>
+                  <w:rPr>
+                    <w:rFonts w:ascii="Cambria Math" w:hAnsi="Cambria Math"/>
+                    <w:lang w:val="en-US"/>
+                  </w:rPr>
+                  <w:lastRenderedPageBreak/>
+                  <m:t>N&lt;</m:t>
+                </m:r>
+                <m:f>
+                  <m:fPr>
+                    <m:ctrlPr>
+                      <w:rPr>
+                        <w:rFonts w:ascii="Cambria Math" w:hAnsi="Cambria Math"/>
+                        <w:i/>
+                        <w:lang w:val="en-US"/>
+                      </w:rPr>
+                    </m:ctrlPr>
+                  </m:fPr>
+                  <m:num>
+                    <m:r>
+                      <w:rPr>
+                        <w:rFonts w:ascii="Cambria Math" w:hAnsi="Cambria Math"/>
+                        <w:lang w:val="en-US"/>
+                      </w:rPr>
+                      <m:t>s</m:t>
+                    </m:r>
+                  </m:num>
+                  <m:den>
+                    <m:r>
+                      <w:rPr>
+                        <w:rFonts w:ascii="Cambria Math" w:hAnsi="Cambria Math"/>
+                        <w:lang w:val="en-US"/>
+                      </w:rPr>
+                      <m:t>μ</m:t>
+                    </m:r>
+                  </m:den>
+                </m:f>
+              </m:oMath>
+            </m:oMathPara>
+          </w:p>
+        </w:tc>
+        <w:tc>
+          <w:tcPr>
+            <w:tcW w:w="500" w:type="pct"/>
+            <w:vAlign w:val="center"/>
+          </w:tcPr>
+          <w:p>
+            <w:pPr>
+              <w:ind w:firstLine="0"/>
+              <w:rPr>
+                <w:lang w:val="en-US"/>
+              </w:rPr>
+            </w:pPr>
+            <w:r>
+              <w:rPr>
+                <w:lang w:val="en-US"/>
+              </w:rPr>
+              <w:t>(</w:t>
+            </w:r>
+            <w:r>
+              <w:rPr>
+                <w:lang w:val="en-US"/>
+              </w:rPr>
+              <w:fldChar w:fldCharType="begin"/>
+            </w:r>
+            <w:r>
+              <w:rPr>
+                <w:lang w:val="en-US"/>
+              </w:rPr>
+              <w:instrText xml:space="preserve"> SEQ Equation </w:instrText>
+            </w:r>
+            <w:r>
+              <w:rPr>
+                <w:lang w:val="en-US"/>
+              </w:rPr>
+              <w:fldChar w:fldCharType="separate"/>
+            </w:r>
+            <w:r>
+              <w:rPr>
+                <w:noProof/>
+                <w:lang w:val="en-US"/>
+              </w:rPr>
+              <w:t>2</w:t>
+            </w:r>
+            <w:r>
+              <w:rPr>
+                <w:lang w:val="en-US"/>
+              </w:rPr>
+              <w:fldChar w:fldCharType="end"/>
+            </w:r>
+            <w:r>
+              <w:rPr>
+                <w:lang w:val="en-US"/>
+              </w:rPr>
+              <w:t>)</w:t>
+            </w:r>
+          </w:p>
+        </w:tc>
+      </w:tr>
+      <w:tr>
+        <w:tblPrEx>
+          <w:tblBorders>
+            <w:top w:val="single" w:sz="4" w:space="0" w:color="auto"/>
+            <w:left w:val="single" w:sz="4" w:space="0" w:color="auto"/>
+            <w:bottom w:val="single" w:sz="4" w:space="0" w:color="auto"/>
+            <w:right w:val="single" w:sz="4" w:space="0" w:color="auto"/>
+            <w:insideH w:val="single" w:sz="4" w:space="0" w:color="auto"/>
+            <w:insideV w:val="single" w:sz="4" w:space="0" w:color="auto"/>
+          </w:tblBorders>
+        </w:tblPrEx>
+        <w:tc>
+          <w:tcPr>
+            <w:tcW w:w="4500" w:type="pct"/>
+            <w:tcBorders>
+              <w:top w:val="nil"/>
+              <w:left w:val="nil"/>
+              <w:bottom w:val="nil"/>
+              <w:right w:val="nil"/>
+            </w:tcBorders>
+            <w:vAlign w:val="center"/>
+          </w:tcPr>
+          <w:p>
+            <w:pPr>
+              <w:ind w:left="340" w:firstLine="0"/>
+              <w:rPr>
+                <w:lang w:val="en-US"/>
+              </w:rPr>
+            </w:pPr>
+            <m:oMathPara>
+              <m:oMath>
+                <m:rad>
+                  <m:radPr>
+                    <m:degHide m:val="1"/>
+                    <m:ctrlPr>
+                      <w:rPr>
+                        <w:rFonts w:ascii="Cambria Math" w:hAnsi="Cambria Math"/>
+                        <w:i/>
+                        <w:lang w:val="en-US"/>
+                      </w:rPr>
+                    </m:ctrlPr>
+                  </m:radPr>
+                  <m:deg/>
+                  <m:e>
+                    <m:r>
+                      <w:rPr>
+                        <w:rFonts w:ascii="Cambria Math" w:hAnsi="Cambria Math"/>
+                        <w:lang w:val="en-US"/>
+                      </w:rPr>
+                      <m:t>N</m:t>
+                    </m:r>
+                  </m:e>
+                </m:rad>
+                <m:r>
+                  <w:rPr>
+                    <w:rFonts w:ascii="Cambria Math" w:hAnsi="Cambria Math"/>
+                    <w:lang w:val="en-US"/>
+                  </w:rPr>
+                  <m:t>&gt;</m:t>
+                </m:r>
+                <m:f>
+                  <m:fPr>
+                    <m:ctrlPr>
+                      <w:rPr>
+                        <w:rFonts w:ascii="Cambria Math" w:hAnsi="Cambria Math"/>
+                        <w:i/>
+                        <w:lang w:val="en-US"/>
+                      </w:rPr>
+                    </m:ctrlPr>
+                  </m:fPr>
+                  <m:num>
+                    <m:r>
+                      <w:rPr>
+                        <w:rFonts w:ascii="Cambria Math" w:hAnsi="Cambria Math"/>
+                        <w:lang w:val="en-US"/>
+                      </w:rPr>
+                      <m:t>s</m:t>
+                    </m:r>
+                  </m:num>
+                  <m:den>
+                    <m:r>
+                      <w:rPr>
+                        <w:rFonts w:ascii="Cambria Math" w:hAnsi="Cambria Math"/>
+                        <w:lang w:val="en-US"/>
+                      </w:rPr>
+                      <m:t>μ</m:t>
+                    </m:r>
+                  </m:den>
+                </m:f>
+              </m:oMath>
+            </m:oMathPara>
+          </w:p>
+        </w:tc>
+        <w:tc>
+          <w:tcPr>
+            <w:tcW w:w="500" w:type="pct"/>
+            <w:tcBorders>
+              <w:top w:val="nil"/>
+              <w:left w:val="nil"/>
+              <w:bottom w:val="nil"/>
+              <w:right w:val="nil"/>
+            </w:tcBorders>
+            <w:vAlign w:val="center"/>
+          </w:tcPr>
+          <w:p>
+            <w:pPr>
+              <w:keepNext/>
+              <w:ind w:firstLine="0"/>
+              <w:rPr>
+                <w:lang w:val="en-US"/>
+              </w:rPr>
+            </w:pPr>
+            <w:r>
+              <w:rPr>
+                <w:lang w:val="en-US"/>
+              </w:rPr>
+              <w:t>(</w:t>
+            </w:r>
+            <w:r>
+              <w:rPr>
+                <w:lang w:val="en-US"/>
+              </w:rPr>
+              <w:fldChar w:fldCharType="begin"/>
+            </w:r>
+            <w:r>
+              <w:rPr>
+                <w:lang w:val="en-US"/>
+              </w:rPr>
+              <w:instrText xml:space="preserve"> SEQ Equation </w:instrText>
+            </w:r>
+            <w:r>
+              <w:rPr>
+                <w:lang w:val="en-US"/>
+              </w:rPr>
+              <w:fldChar w:fldCharType="separate"/>
+            </w:r>
+            <w:r>
+              <w:rPr>
+                <w:noProof/>
+                <w:lang w:val="en-US"/>
+              </w:rPr>
+              <w:t>3</w:t>
+            </w:r>
+            <w:r>
+              <w:rPr>
+                <w:lang w:val="en-US"/>
+              </w:rPr>
+              <w:fldChar w:fldCharType="end"/>
+            </w:r>
+            <w:r>
+              <w:rPr>
+                <w:lang w:val="en-US"/>
+              </w:rPr>
+              <w:t>)</w:t>
+            </w:r>
+          </w:p>
+        </w:tc>
+      </w:tr>
+    </w:tbl>
     <w:p>
       <w:pPr>
-        <w:ind w:firstLine="0"/>
-        <w:rPr>
-          <w:lang w:val="en-US"/>
-        </w:rPr>
-      </w:pPr>
+        <w:ind w:left="340" w:firstLine="0"/>
+        <w:rPr>
+          <w:lang w:val="en-US"/>
+        </w:rPr>
+      </w:pPr>
+      <w:bookmarkStart w:id="0" w:name="_GoBack"/>
+      <w:bookmarkEnd w:id="0"/>
     </w:p>
     <w:sectPr>
       <w:footerReference w:type="even" r:id="rId9"/>
@@ -2008,7 +2425,7 @@
         <w:rStyle w:val="PageNumber"/>
         <w:noProof/>
       </w:rPr>
-      <w:t>2</w:t>
+      <w:t>3</w:t>
     </w:r>
     <w:r>
       <w:rPr>
@@ -3281,6 +3698,87 @@
       <w:color w:val="808080"/>
     </w:rPr>
   </w:style>
+  <w:style w:type="paragraph" w:styleId="Caption">
+    <w:name w:val="caption"/>
+    <w:basedOn w:val="Normal"/>
+    <w:next w:val="Normal"/>
+    <w:uiPriority w:val="35"/>
+    <w:unhideWhenUsed/>
+    <w:qFormat/>
+    <w:rsid w:val="00183F36"/>
+    <w:pPr>
+      <w:spacing w:after="200" w:line="240" w:lineRule="auto"/>
+    </w:pPr>
+    <w:rPr>
+      <w:b/>
+      <w:bCs/>
+      <w:color w:val="4F81BD" w:themeColor="accent1"/>
+      <w:sz w:val="18"/>
+      <w:szCs w:val="18"/>
+    </w:rPr>
+  </w:style>
+  <w:style w:type="table" w:styleId="TableGrid">
+    <w:name w:val="Table Grid"/>
+    <w:basedOn w:val="TableNormal"/>
+    <w:uiPriority w:val="59"/>
+    <w:rsid w:val="00105953"/>
+    <w:tblPr>
+      <w:tblInd w:w="0" w:type="dxa"/>
+      <w:tblBorders>
+        <w:top w:val="single" w:sz="4" w:space="0" w:color="auto"/>
+        <w:left w:val="single" w:sz="4" w:space="0" w:color="auto"/>
+        <w:bottom w:val="single" w:sz="4" w:space="0" w:color="auto"/>
+        <w:right w:val="single" w:sz="4" w:space="0" w:color="auto"/>
+        <w:insideH w:val="single" w:sz="4" w:space="0" w:color="auto"/>
+        <w:insideV w:val="single" w:sz="4" w:space="0" w:color="auto"/>
+      </w:tblBorders>
+      <w:tblCellMar>
+        <w:top w:w="0" w:type="dxa"/>
+        <w:left w:w="108" w:type="dxa"/>
+        <w:bottom w:w="0" w:type="dxa"/>
+        <w:right w:w="108" w:type="dxa"/>
+      </w:tblCellMar>
+    </w:tblPr>
+  </w:style>
+  <w:style w:type="paragraph" w:styleId="FootnoteText">
+    <w:name w:val="footnote text"/>
+    <w:basedOn w:val="Normal"/>
+    <w:link w:val="FootnoteTextChar"/>
+    <w:uiPriority w:val="99"/>
+    <w:semiHidden/>
+    <w:unhideWhenUsed/>
+    <w:rsid w:val="00B13C26"/>
+    <w:pPr>
+      <w:spacing w:line="240" w:lineRule="auto"/>
+    </w:pPr>
+    <w:rPr>
+      <w:sz w:val="20"/>
+      <w:szCs w:val="20"/>
+    </w:rPr>
+  </w:style>
+  <w:style w:type="character" w:customStyle="1" w:styleId="FootnoteTextChar">
+    <w:name w:val="Footnote Text Char"/>
+    <w:basedOn w:val="DefaultParagraphFont"/>
+    <w:link w:val="FootnoteText"/>
+    <w:uiPriority w:val="99"/>
+    <w:semiHidden/>
+    <w:rsid w:val="00B13C26"/>
+    <w:rPr>
+      <w:rFonts w:ascii="cmr10" w:hAnsi="cmr10"/>
+      <w:lang w:val="en-GB" w:bidi="ar-SA"/>
+    </w:rPr>
+  </w:style>
+  <w:style w:type="character" w:styleId="FootnoteReference">
+    <w:name w:val="footnote reference"/>
+    <w:basedOn w:val="DefaultParagraphFont"/>
+    <w:uiPriority w:val="99"/>
+    <w:semiHidden/>
+    <w:unhideWhenUsed/>
+    <w:rsid w:val="00B13C26"/>
+    <w:rPr>
+      <w:vertAlign w:val="superscript"/>
+    </w:rPr>
+  </w:style>
 </w:styles>
 </file>
 
@@ -3772,6 +4270,87 @@
     <w:rsid w:val="00FD5294"/>
     <w:rPr>
       <w:color w:val="808080"/>
+    </w:rPr>
+  </w:style>
+  <w:style w:type="paragraph" w:styleId="Caption">
+    <w:name w:val="caption"/>
+    <w:basedOn w:val="Normal"/>
+    <w:next w:val="Normal"/>
+    <w:uiPriority w:val="35"/>
+    <w:unhideWhenUsed/>
+    <w:qFormat/>
+    <w:rsid w:val="00183F36"/>
+    <w:pPr>
+      <w:spacing w:after="200" w:line="240" w:lineRule="auto"/>
+    </w:pPr>
+    <w:rPr>
+      <w:b/>
+      <w:bCs/>
+      <w:color w:val="4F81BD" w:themeColor="accent1"/>
+      <w:sz w:val="18"/>
+      <w:szCs w:val="18"/>
+    </w:rPr>
+  </w:style>
+  <w:style w:type="table" w:styleId="TableGrid">
+    <w:name w:val="Table Grid"/>
+    <w:basedOn w:val="TableNormal"/>
+    <w:uiPriority w:val="59"/>
+    <w:rsid w:val="00105953"/>
+    <w:tblPr>
+      <w:tblInd w:w="0" w:type="dxa"/>
+      <w:tblBorders>
+        <w:top w:val="single" w:sz="4" w:space="0" w:color="auto"/>
+        <w:left w:val="single" w:sz="4" w:space="0" w:color="auto"/>
+        <w:bottom w:val="single" w:sz="4" w:space="0" w:color="auto"/>
+        <w:right w:val="single" w:sz="4" w:space="0" w:color="auto"/>
+        <w:insideH w:val="single" w:sz="4" w:space="0" w:color="auto"/>
+        <w:insideV w:val="single" w:sz="4" w:space="0" w:color="auto"/>
+      </w:tblBorders>
+      <w:tblCellMar>
+        <w:top w:w="0" w:type="dxa"/>
+        <w:left w:w="108" w:type="dxa"/>
+        <w:bottom w:w="0" w:type="dxa"/>
+        <w:right w:w="108" w:type="dxa"/>
+      </w:tblCellMar>
+    </w:tblPr>
+  </w:style>
+  <w:style w:type="paragraph" w:styleId="FootnoteText">
+    <w:name w:val="footnote text"/>
+    <w:basedOn w:val="Normal"/>
+    <w:link w:val="FootnoteTextChar"/>
+    <w:uiPriority w:val="99"/>
+    <w:semiHidden/>
+    <w:unhideWhenUsed/>
+    <w:rsid w:val="00B13C26"/>
+    <w:pPr>
+      <w:spacing w:line="240" w:lineRule="auto"/>
+    </w:pPr>
+    <w:rPr>
+      <w:sz w:val="20"/>
+      <w:szCs w:val="20"/>
+    </w:rPr>
+  </w:style>
+  <w:style w:type="character" w:customStyle="1" w:styleId="FootnoteTextChar">
+    <w:name w:val="Footnote Text Char"/>
+    <w:basedOn w:val="DefaultParagraphFont"/>
+    <w:link w:val="FootnoteText"/>
+    <w:uiPriority w:val="99"/>
+    <w:semiHidden/>
+    <w:rsid w:val="00B13C26"/>
+    <w:rPr>
+      <w:rFonts w:ascii="cmr10" w:hAnsi="cmr10"/>
+      <w:lang w:val="en-GB" w:bidi="ar-SA"/>
+    </w:rPr>
+  </w:style>
+  <w:style w:type="character" w:styleId="FootnoteReference">
+    <w:name w:val="footnote reference"/>
+    <w:basedOn w:val="DefaultParagraphFont"/>
+    <w:uiPriority w:val="99"/>
+    <w:semiHidden/>
+    <w:unhideWhenUsed/>
+    <w:rsid w:val="00B13C26"/>
+    <w:rPr>
+      <w:vertAlign w:val="superscript"/>
     </w:rPr>
   </w:style>
 </w:styles>
@@ -4067,7 +4646,7 @@
 </file>
 
 <file path=customXml/itemProps1.xml><?xml version="1.0" encoding="utf-8"?>
-<ds:datastoreItem xmlns:ds="http://schemas.openxmlformats.org/officeDocument/2006/customXml" ds:itemID="{3120DD03-150C-4E4A-ACD3-2DE8E6788BAB}">
+<ds:datastoreItem xmlns:ds="http://schemas.openxmlformats.org/officeDocument/2006/customXml" ds:itemID="{F5796D0C-8071-4EE9-A29B-4391D84AAC8F}">
   <ds:schemaRefs>
     <ds:schemaRef ds:uri="http://schemas.openxmlformats.org/officeDocument/2006/bibliography"/>
   </ds:schemaRefs>

</xml_diff>

<commit_message>
N constraints parameter values with refs
</commit_message>
<xml_diff>
--- a/manuscript/ms.docx
+++ b/manuscript/ms.docx
@@ -35,47 +35,13 @@
           <w:lang w:val="en-US"/>
         </w:rPr>
       </w:pPr>
-      <w:proofErr w:type="spellStart"/>
       <w:r>
         <w:rPr>
           <w:rFonts w:ascii="cmr17" w:hAnsi="cmr17"/>
           <w:lang w:val="en-US"/>
         </w:rPr>
-        <w:t>Yoav</w:t>
-      </w:r>
-      <w:proofErr w:type="spellEnd"/>
-      <w:r>
-        <w:rPr>
-          <w:rFonts w:ascii="cmr17" w:hAnsi="cmr17"/>
-          <w:lang w:val="en-US"/>
-        </w:rPr>
-        <w:t xml:space="preserve"> Ram and </w:t>
-      </w:r>
-      <w:proofErr w:type="spellStart"/>
-      <w:r>
-        <w:rPr>
-          <w:rFonts w:ascii="cmr17" w:hAnsi="cmr17"/>
-          <w:lang w:val="en-US"/>
-        </w:rPr>
-        <w:t>Lilach</w:t>
-      </w:r>
-      <w:proofErr w:type="spellEnd"/>
-      <w:r>
-        <w:rPr>
-          <w:rFonts w:ascii="cmr17" w:hAnsi="cmr17"/>
-          <w:lang w:val="en-US"/>
-        </w:rPr>
-        <w:t xml:space="preserve"> </w:t>
-      </w:r>
-      <w:proofErr w:type="spellStart"/>
-      <w:r>
-        <w:rPr>
-          <w:rFonts w:ascii="cmr17" w:hAnsi="cmr17"/>
-          <w:lang w:val="en-US"/>
-        </w:rPr>
-        <w:t>Hadany</w:t>
-      </w:r>
-      <w:proofErr w:type="spellEnd"/>
+        <w:t>Yoav Ram and Lilach Hadany</w:t>
+      </w:r>
     </w:p>
     <w:p>
       <w:pPr>
@@ -278,21 +244,7 @@
         <w:rPr>
           <w:lang w:val="en-US"/>
         </w:rPr>
-        <w:t xml:space="preserve">] and is still taught today in many "Introduction to Evolution" courses. This </w:t>
-      </w:r>
-      <w:proofErr w:type="gramStart"/>
-      <w:r>
-        <w:rPr>
-          <w:lang w:val="en-US"/>
-        </w:rPr>
-        <w:t>solutions</w:t>
-      </w:r>
-      <w:proofErr w:type="gramEnd"/>
-      <w:r>
-        <w:rPr>
-          <w:lang w:val="en-US"/>
-        </w:rPr>
-        <w:t xml:space="preserve"> appears to be valid </w:t>
+        <w:t xml:space="preserve">] and is still taught today in many "Introduction to Evolution" courses. This solutions appears to be valid </w:t>
       </w:r>
       <w:r>
         <w:rPr>
@@ -310,35 +262,7 @@
         <w:rPr>
           <w:lang w:val="en-US"/>
         </w:rPr>
-        <w:t xml:space="preserve">(Moore and </w:t>
-      </w:r>
-      <w:proofErr w:type="spellStart"/>
-      <w:r>
-        <w:rPr>
-          <w:lang w:val="en-US"/>
-        </w:rPr>
-        <w:t>Tonsor</w:t>
-      </w:r>
-      <w:proofErr w:type="spellEnd"/>
-      <w:r>
-        <w:rPr>
-          <w:lang w:val="en-US"/>
-        </w:rPr>
-        <w:t xml:space="preserve">, 1994; </w:t>
-      </w:r>
-      <w:proofErr w:type="spellStart"/>
-      <w:r>
-        <w:rPr>
-          <w:lang w:val="en-US"/>
-        </w:rPr>
-        <w:t>Gavrilets</w:t>
-      </w:r>
-      <w:proofErr w:type="spellEnd"/>
-      <w:r>
-        <w:rPr>
-          <w:lang w:val="en-US"/>
-        </w:rPr>
-        <w:t>, 1996; Phillips, 1996)</w:t>
+        <w:t>(Moore and Tonsor, 1994; Gavrilets, 1996; Phillips, 1996)</w:t>
       </w:r>
       <w:r>
         <w:rPr>
@@ -431,7 +355,7 @@
         <w:rPr>
           <w:lang w:val="en-US"/>
         </w:rPr>
-        <w:instrText>ADDIN CSL_CITATION { "citationItems" : [ { "id" : "ITEM-1", "itemData" : { "DOI" : "10.1080/10409230701648502", "abstract" : "Our concept of a stable genome is evolving to one in which genomes are plastic and responsive to environmental changes. Growing evidence shows that a variety of environmental stresses induce genomic instability in bacteria, yeast, and human cancer cells, generating occasional fitter mutants and potentially accelerating adaptive evolution. The emerging molecular mechanisms of stress-induced mutagenesis vary but share telling common components that underscore two common themes. The first is the regulation of mutagenesis in time by cellular stress responses, which promote random mutations specifically when cells are poorly adapted to their environments, i.e., when they are stressed. A second theme is the possible restriction of random mutagenesis in genomic space, achieved via coupling of mutation-generating machinery to local events such as DNA-break repair or transcription. Such localization may minimize accumulation of deleterious mutations in the genomes of rare fitter mutants, and promote local concerted evolution. Although mutagenesis induced by stresses other than direct damage to DNA was previously controversial, evidence for the existence of various stress-induced mutagenesis programs is now overwhelming and widespread. Such mechanisms probably fuel evolution of microbial pathogenesis and antibiotic-resistance, and tumor progression and chemotherapy resistance, all of which occur under stress, driven by mutations. The emerging commonalities in stress-induced-mutation mechanisms provide hope for new therapeutic interventions for all of these processes.", "author" : [ { "dropping-particle" : "", "family" : "Galhardo", "given" : "Rodrigo S.", "non-dropping-particle" : "", "parse-names" : false, "suffix" : "" }, { "dropping-particle" : "", "family" : "Hastings", "given" : "P. J.", "non-dropping-particle" : "", "parse-names" : false, "suffix" : "" }, { "dropping-particle" : "", "family" : "Rosenberg", "given" : "Susan M.", "non-dropping-particle" : "", "parse-names" : false, "suffix" : "" } ], "container-title" : "Critical reviews in biochemistry and molecular biology", "id" : "ITEM-1", "issue" : "5", "issued" : { "date-parts" : [ [ "2007" ] ] }, "page" : "399-435", "title" : "Mutation as a stress response and the regulation of evolvability.", "type" : "article-journal", "volume" : "42" }, "uris" : [ "http://www.mendeley.com/documents/?uuid=9fcd9085-9447-450a-a846-6665443b9611" ] }, { "id" : "ITEM-2", "itemData" : { "DOI" : "10.1073/pnas.1118918109", "abstract" : "The deleterious mutation rate plays a key role in a number of im- portant topics in biology, from mating system evolution to human health. Despite this broad significance, the nature and causes of variation in mutation rate are poorly understood, especially in multicellular organisms. We test whether genetic quality, the presence or absence of deleterious alleles, affects the mutation rate in Drosophila melanogaster by using a modified mutation accumu- lation approach. We find evidence that genotypes constructed to carry deleterious \u201ctreatment\u201d alleles on one chromosome during mutation accumulation experience an elevated mutation rate on a different chromosome. Further, this elevation is correlated with the effect of the treatment alleles on phenotypic condition, mea- sured as body mass. Treatment alleles that reduce mass by 10% cause a doubling in the rate ofmutational decline. Our results show thatmutation rates are sensitive to genetic stress, such that individ- uals with low-quality genotypes will produce offspring of even lower genetic quality, in a mutational positive feedback loop. This type of variation in mutation rate is expected to alter a variety of predictions based on mutation load theory and accelerate adapta- tiontonewenvironments.Positivemutational feedback couldaffect human health by increasing the rate of germlinemutation, and pos- sibly somatic mutation, in individuals of poor health because of ge- netic or environmental stress.", "author" : [ { "dropping-particle" : "", "family" : "Sharp", "given" : "Nathaniel P.", "non-dropping-particle" : "", "parse-names" : false, "suffix" : "" }, { "dropping-particle" : "", "family" : "Agrawal", "given" : "Aneil F.", "non-dropping-particle" : "", "parse-names" : false, "suffix" : "" } ], "container-title" : "Proceedings of the National Academy of Sciences of the United States of America", "id" : "ITEM-2", "issued" : { "date-parts" : [ [ "2012", "3", "26" ] ] }, "title" : "Evidence for elevated mutation rates in low-quality genotypes", "type" : "article-journal", "volume" : "2012" }, "uris" : [ "http://www.mendeley.com/documents/?uuid=ae5981bc-560e-47cc-9f70-ebd384c1b3ea" ] }, { "id" : "ITEM-3", "itemData" : { "DOI" : "10.1038/nrg3415", "author" : [ { "dropping-particle" : "", "family" : "MacLean", "given" : "R. Craig", "non-dropping-particle" : "", "parse-names" : false, "suffix" : "" }, { "dropping-particle" : "", "family" : "Torres-Barcel\u00f3", "given" : "Clara", "non-dropping-particle" : "", "parse-names" : false, "suffix" : "" }, { "dropping-particle" : "", "family" : "Moxon", "given" : "Richard", "non-dropping-particle" : "", "parse-names" : false, "suffix" : "" } ], "container-title" : "Nature Reviews Genetics", "id" : "ITEM-3", "issue" : "3", "issued" : { "date-parts" : [ [ "2013", "2", "12" ] ] }, "page" : "221-227", "publisher" : "Nature Publishing Group", "title" : "Evaluating evolutionary models of stress-induced mutagenesis in bacteria", "type" : "article-journal", "volume" : "14" }, "uris" : [ "http://www.mendeley.com/documents/?uuid=eb0ec82e-9abe-4665-8ba6-346ddcabd4a9" ] } ], "mendeley" : { "previouslyFormattedCitation" : "(Galhardo, Hastings, and Rosenberg 2007; Sharp and Agrawal 2012; MacLean, Torres-Barcel\u00f3, and Moxon 2013)" }, "properties" : { "noteIndex" : 0 }, "schema" : "https://github.com/citation-style-language/schema/raw/master/csl-citation.json" }</w:instrText>
+        <w:instrText>ADDIN CSL_CITATION { "citationItems" : [ { "id" : "ITEM-1", "itemData" : { "DOI" : "10.1080/10409230701648502", "abstract" : "Our concept of a stable genome is evolving to one in which genomes are plastic and responsive to environmental changes. Growing evidence shows that a variety of environmental stresses induce genomic instability in bacteria, yeast, and human cancer cells, generating occasional fitter mutants and potentially accelerating adaptive evolution. The emerging molecular mechanisms of stress-induced mutagenesis vary but share telling common components that underscore two common themes. The first is the regulation of mutagenesis in time by cellular stress responses, which promote random mutations specifically when cells are poorly adapted to their environments, i.e., when they are stressed. A second theme is the possible restriction of random mutagenesis in genomic space, achieved via coupling of mutation-generating machinery to local events such as DNA-break repair or transcription. Such localization may minimize accumulation of deleterious mutations in the genomes of rare fitter mutants, and promote local concerted evolution. Although mutagenesis induced by stresses other than direct damage to DNA was previously controversial, evidence for the existence of various stress-induced mutagenesis programs is now overwhelming and widespread. Such mechanisms probably fuel evolution of microbial pathogenesis and antibiotic-resistance, and tumor progression and chemotherapy resistance, all of which occur under stress, driven by mutations. The emerging commonalities in stress-induced-mutation mechanisms provide hope for new therapeutic interventions for all of these processes.", "author" : [ { "dropping-particle" : "", "family" : "Galhardo", "given" : "Rodrigo S.", "non-dropping-particle" : "", "parse-names" : false, "suffix" : "" }, { "dropping-particle" : "", "family" : "Hastings", "given" : "P. J.", "non-dropping-particle" : "", "parse-names" : false, "suffix" : "" }, { "dropping-particle" : "", "family" : "Rosenberg", "given" : "Susan M.", "non-dropping-particle" : "", "parse-names" : false, "suffix" : "" } ], "container-title" : "Critical reviews in biochemistry and molecular biology", "id" : "ITEM-1", "issue" : "5", "issued" : { "date-parts" : [ [ "2007" ] ] }, "page" : "399-435", "title" : "Mutation as a stress response and the regulation of evolvability.", "type" : "article-journal", "volume" : "42" }, "uris" : [ "http://www.mendeley.com/documents/?uuid=9fcd9085-9447-450a-a846-6665443b9611" ] }, { "id" : "ITEM-2", "itemData" : { "DOI" : "10.1073/pnas.1118918109", "abstract" : "The deleterious mutation rate plays a key role in a number of important topics in biology, from mating system evolution to human health. Despite this broad significance, the nature and causes of variation in mutation rate are poorly understood, especially in multicellular organisms. We test whether genetic quality, the presence or absence of deleterious alleles, affects the mutation rate in Drosophila melanogaster by using a modified mutation accumulation approach. We find evidence that genotypes constructed to carry deleterious \"treatment\" alleles on one chromosome during mutation accumulation experience an elevated mutation rate on a different chromosome. Further, this elevation is correlated with the effect of the treatment alleles on phenotypic condition, measured as body mass. Treatment alleles that reduce mass by 10% cause a doubling in the rate of mutational decline. Our results show that mutation rates are sensitive to genetic stress, such that individuals with low-quality genotypes will produce offspring of even lower genetic quality, in a mutational positive feedback loop. This type of variation in mutation rate is expected to alter a variety of predictions based on mutation load theory and accelerate adaptation to new environments. Positive mutational feedback could affect human health by increasing the rate of germline mutation, and possibly somatic mutation, in individuals of poor health because of genetic or environmental stress.", "author" : [ { "dropping-particle" : "", "family" : "Sharp", "given" : "Nathaniel P.", "non-dropping-particle" : "", "parse-names" : false, "suffix" : "" }, { "dropping-particle" : "", "family" : "Agrawal", "given" : "Aneil F.", "non-dropping-particle" : "", "parse-names" : false, "suffix" : "" } ], "container-title" : "Proceedings of the National Academy of Sciences of the United States of America", "id" : "ITEM-2", "issue" : "16", "issued" : { "date-parts" : [ [ "2012", "4", "17" ] ] }, "page" : "6142-6", "title" : "Evidence for elevated mutation rates in low-quality genotypes.", "type" : "article-journal", "volume" : "109" }, "uris" : [ "http://www.mendeley.com/documents/?uuid=ae5981bc-560e-47cc-9f70-ebd384c1b3ea" ] }, { "id" : "ITEM-3", "itemData" : { "DOI" : "10.1038/nrg3415", "author" : [ { "dropping-particle" : "", "family" : "MacLean", "given" : "R. Craig", "non-dropping-particle" : "", "parse-names" : false, "suffix" : "" }, { "dropping-particle" : "", "family" : "Torres-Barcel\u00f3", "given" : "Clara", "non-dropping-particle" : "", "parse-names" : false, "suffix" : "" }, { "dropping-particle" : "", "family" : "Moxon", "given" : "Richard", "non-dropping-particle" : "", "parse-names" : false, "suffix" : "" } ], "container-title" : "Nature Reviews Genetics", "id" : "ITEM-3", "issue" : "3", "issued" : { "date-parts" : [ [ "2013", "2", "12" ] ] }, "page" : "221-227", "publisher" : "Nature Publishing Group", "title" : "Evaluating evolutionary models of stress-induced mutagenesis in bacteria", "type" : "article-journal", "volume" : "14" }, "uris" : [ "http://www.mendeley.com/documents/?uuid=eb0ec82e-9abe-4665-8ba6-346ddcabd4a9" ] } ], "mendeley" : { "previouslyFormattedCitation" : "(Galhardo, Hastings, and Rosenberg 2007; Sharp and Agrawal 2012; MacLean, Torres-Barcel\u00f3, and Moxon 2013)" }, "properties" : { "noteIndex" : 0 }, "schema" : "https://github.com/citation-style-language/schema/raw/master/csl-citation.json" }</w:instrText>
       </w:r>
       <w:r>
         <w:rPr>
@@ -559,7 +483,6 @@
         </w:rPr>
         <w:t xml:space="preserve"> in an environment in which </w:t>
       </w:r>
-      <w:proofErr w:type="spellStart"/>
       <w:r>
         <w:rPr>
           <w:i/>
@@ -568,14 +491,12 @@
         </w:rPr>
         <w:t>ab</w:t>
       </w:r>
-      <w:proofErr w:type="spellEnd"/>
       <w:r>
         <w:rPr>
           <w:lang w:val="en-US"/>
         </w:rPr>
         <w:t xml:space="preserve"> is the optimal genotype with a fitness value of 1, single mutants (</w:t>
       </w:r>
-      <w:proofErr w:type="spellStart"/>
       <w:r>
         <w:rPr>
           <w:i/>
@@ -584,14 +505,12 @@
         </w:rPr>
         <w:t>Ab</w:t>
       </w:r>
-      <w:proofErr w:type="spellEnd"/>
       <w:r>
         <w:rPr>
           <w:lang w:val="en-US"/>
         </w:rPr>
         <w:t xml:space="preserve"> and </w:t>
       </w:r>
-      <w:proofErr w:type="spellStart"/>
       <w:r>
         <w:rPr>
           <w:i/>
@@ -600,7 +519,6 @@
         </w:rPr>
         <w:t>aB</w:t>
       </w:r>
-      <w:proofErr w:type="spellEnd"/>
       <w:r>
         <w:rPr>
           <w:lang w:val="en-US"/>
@@ -662,16 +580,7 @@
           <w:iCs/>
           <w:lang w:val="en-US"/>
         </w:rPr>
-        <w:t>(1-s</w:t>
-      </w:r>
-      <w:proofErr w:type="gramStart"/>
-      <w:r>
-        <w:rPr>
-          <w:i/>
-          <w:iCs/>
-          <w:lang w:val="en-US"/>
-        </w:rPr>
-        <w:t>)</w:t>
+        <w:t>(1-s)</w:t>
       </w:r>
       <w:r>
         <w:rPr>
@@ -682,7 +591,6 @@
         </w:rPr>
         <w:t>2</w:t>
       </w:r>
-      <w:proofErr w:type="gramEnd"/>
       <w:r>
         <w:rPr>
           <w:lang w:val="en-US"/>
@@ -739,7 +647,6 @@
         </w:rPr>
         <w:t xml:space="preserve">Mutation from </w:t>
       </w:r>
-      <w:proofErr w:type="gramStart"/>
       <w:r>
         <w:rPr>
           <w:i/>
@@ -752,14 +659,7 @@
         <w:rPr>
           <w:lang w:val="en-US"/>
         </w:rPr>
-        <w:t xml:space="preserve"> to</w:t>
-      </w:r>
-      <w:proofErr w:type="gramEnd"/>
-      <w:r>
-        <w:rPr>
-          <w:lang w:val="en-US"/>
-        </w:rPr>
-        <w:t xml:space="preserve"> </w:t>
+        <w:t xml:space="preserve"> to </w:t>
       </w:r>
       <w:r>
         <w:rPr>
@@ -970,35 +870,7 @@
         <w:rPr>
           <w:lang w:val="en-US"/>
         </w:rPr>
-        <w:t xml:space="preserve">We define stress-induced mutation as the case in which an individual with </w:t>
-      </w:r>
-      <w:proofErr w:type="gramStart"/>
-      <w:r>
-        <w:rPr>
-          <w:lang w:val="en-US"/>
-        </w:rPr>
-        <w:t>a fitness</w:t>
-      </w:r>
-      <w:proofErr w:type="gramEnd"/>
-      <w:r>
-        <w:rPr>
-          <w:lang w:val="en-US"/>
-        </w:rPr>
-        <w:t xml:space="preserve"> below 1 </w:t>
-      </w:r>
-      <w:proofErr w:type="spellStart"/>
-      <w:r>
-        <w:rPr>
-          <w:lang w:val="en-US"/>
-        </w:rPr>
-        <w:t>hypermutates</w:t>
-      </w:r>
-      <w:proofErr w:type="spellEnd"/>
-      <w:r>
-        <w:rPr>
-          <w:lang w:val="en-US"/>
-        </w:rPr>
-        <w:t xml:space="preserve">, increasing both his mutation rates </w:t>
+        <w:t xml:space="preserve">We define stress-induced mutation as the case in which an individual with a fitness below 1 hypermutates, increasing both his mutation rates </w:t>
       </w:r>
       <w:r>
         <w:rPr>
@@ -1027,23 +899,8 @@
         <w:rPr>
           <w:lang w:val="en-US"/>
         </w:rPr>
-        <w:t xml:space="preserve">At the MSB, the frequency of </w:t>
-      </w:r>
-      <w:proofErr w:type="spellStart"/>
-      <w:r>
-        <w:rPr>
-          <w:lang w:val="en-US"/>
-        </w:rPr>
-        <w:t>wildtype</w:t>
-      </w:r>
-      <w:proofErr w:type="spellEnd"/>
-      <w:r>
-        <w:rPr>
-          <w:lang w:val="en-US"/>
-        </w:rPr>
-        <w:t xml:space="preserve"> (</w:t>
-      </w:r>
-      <w:proofErr w:type="spellStart"/>
+        <w:t>At the MSB, the frequency of wildtype (</w:t>
+      </w:r>
       <w:r>
         <w:rPr>
           <w:i/>
@@ -1052,7 +909,6 @@
         </w:rPr>
         <w:t>ab</w:t>
       </w:r>
-      <w:proofErr w:type="spellEnd"/>
       <w:r>
         <w:rPr>
           <w:lang w:val="en-US"/>
@@ -1085,34 +941,14 @@
         </w:rPr>
         <w:t>/</w:t>
       </w:r>
-      <w:proofErr w:type="spellStart"/>
-      <w:r>
-        <w:rPr>
-          <w:i/>
-          <w:iCs/>
-          <w:lang w:val="en-US"/>
-        </w:rPr>
-        <w:t>s+</w:t>
-      </w:r>
-      <w:proofErr w:type="gramStart"/>
-      <w:r>
-        <w:rPr>
-          <w:i/>
-          <w:iCs/>
-          <w:lang w:val="en-US"/>
-        </w:rPr>
-        <w:t>O</w:t>
-      </w:r>
-      <w:proofErr w:type="spellEnd"/>
-      <w:r>
-        <w:rPr>
-          <w:i/>
-          <w:iCs/>
-          <w:lang w:val="en-US"/>
-        </w:rPr>
-        <w:t>(</w:t>
-      </w:r>
-      <w:proofErr w:type="gramEnd"/>
+      <w:r>
+        <w:rPr>
+          <w:i/>
+          <w:iCs/>
+          <w:lang w:val="en-US"/>
+        </w:rPr>
+        <w:t>s+O(</w:t>
+      </w:r>
       <w:r>
         <w:rPr>
           <w:rFonts w:ascii="Times New Roman" w:hAnsi="Times New Roman"/>
@@ -1154,7 +990,6 @@
         </w:rPr>
         <w:t>the frequency of single mutants (</w:t>
       </w:r>
-      <w:proofErr w:type="spellStart"/>
       <w:r>
         <w:rPr>
           <w:i/>
@@ -1163,14 +998,12 @@
         </w:rPr>
         <w:t>Ab</w:t>
       </w:r>
-      <w:proofErr w:type="spellEnd"/>
       <w:r>
         <w:rPr>
           <w:lang w:val="en-US"/>
         </w:rPr>
         <w:t xml:space="preserve"> and </w:t>
       </w:r>
-      <w:proofErr w:type="spellStart"/>
       <w:r>
         <w:rPr>
           <w:i/>
@@ -1179,7 +1012,6 @@
         </w:rPr>
         <w:t>aB</w:t>
       </w:r>
-      <w:proofErr w:type="spellEnd"/>
       <w:r>
         <w:rPr>
           <w:lang w:val="en-US"/>
@@ -1212,23 +1044,13 @@
         </w:rPr>
         <w:t>/</w:t>
       </w:r>
-      <w:proofErr w:type="spellStart"/>
-      <w:r>
-        <w:rPr>
-          <w:i/>
-          <w:iCs/>
-          <w:lang w:val="en-US"/>
-        </w:rPr>
-        <w:t>s+O</w:t>
-      </w:r>
-      <w:proofErr w:type="spellEnd"/>
-      <w:r>
-        <w:rPr>
-          <w:i/>
-          <w:iCs/>
-          <w:lang w:val="en-US"/>
-        </w:rPr>
-        <w:t>(</w:t>
+      <w:r>
+        <w:rPr>
+          <w:i/>
+          <w:iCs/>
+          <w:lang w:val="en-US"/>
+        </w:rPr>
+        <w:t>s+O(</w:t>
       </w:r>
       <w:r>
         <w:rPr>
@@ -1426,15 +1248,7 @@
         <w:t xml:space="preserve">H </w:t>
       </w:r>
       <w:r>
-        <w:t xml:space="preserve">is scales the </w:t>
-      </w:r>
-      <w:proofErr w:type="spellStart"/>
-      <w:r>
-        <w:t>hight</w:t>
-      </w:r>
-      <w:proofErr w:type="spellEnd"/>
-      <w:r>
-        <w:t xml:space="preserve"> of the new peak in comparison with the existing peak at </w:t>
+        <w:t xml:space="preserve">is scales the hight of the new peak in comparison with the existing peak at </w:t>
       </w:r>
       <w:r>
         <w:rPr>
@@ -1560,7 +1374,6 @@
         </w:rPr>
         <w:t xml:space="preserve">If </w:t>
       </w:r>
-      <w:proofErr w:type="gramStart"/>
       <w:r>
         <w:rPr>
           <w:i/>
@@ -1575,7 +1388,6 @@
         </w:rPr>
         <w:t>(</w:t>
       </w:r>
-      <w:proofErr w:type="gramEnd"/>
       <w:r>
         <w:rPr>
           <w:rFonts w:ascii="Times New Roman" w:hAnsi="Times New Roman"/>
@@ -1761,21 +1573,7 @@
         <w:rPr>
           <w:lang w:val="en-US"/>
         </w:rPr>
-        <w:t xml:space="preserve"> then there are no single mutants and double </w:t>
-      </w:r>
-      <w:proofErr w:type="spellStart"/>
-      <w:r>
-        <w:rPr>
-          <w:lang w:val="en-US"/>
-        </w:rPr>
-        <w:t>mutatns</w:t>
-      </w:r>
-      <w:proofErr w:type="spellEnd"/>
-      <w:r>
-        <w:rPr>
-          <w:lang w:val="en-US"/>
-        </w:rPr>
-        <w:t xml:space="preserve"> must be generated by a double mutation</w:t>
+        <w:t xml:space="preserve"> then there are no single mutants and double mutatns must be generated by a double mutation</w:t>
       </w:r>
       <w:r>
         <w:rPr>
@@ -2056,7 +1854,14 @@
                     <w:lang w:val="en-US"/>
                   </w:rPr>
                   <w:lastRenderedPageBreak/>
-                  <m:t>N&lt;</m:t>
+                  <m:t>N</m:t>
+                </m:r>
+                <m:r>
+                  <w:rPr>
+                    <w:rFonts w:ascii="Cambria Math" w:hAnsi="Cambria Math"/>
+                    <w:lang w:val="en-US"/>
+                  </w:rPr>
+                  <m:t>&gt;</m:t>
                 </m:r>
                 <m:f>
                   <m:fPr>
@@ -2180,9 +1985,15 @@
             </w:pPr>
             <m:oMathPara>
               <m:oMath>
-                <m:rad>
-                  <m:radPr>
-                    <m:degHide m:val="1"/>
+                <m:r>
+                  <w:rPr>
+                    <w:rFonts w:ascii="Cambria Math" w:hAnsi="Cambria Math"/>
+                    <w:lang w:val="en-US"/>
+                  </w:rPr>
+                  <m:t>N&lt;</m:t>
+                </m:r>
+                <m:sSup>
+                  <m:sSupPr>
                     <m:ctrlPr>
                       <w:rPr>
                         <w:rFonts w:ascii="Cambria Math" w:hAnsi="Cambria Math"/>
@@ -2190,54 +2001,61 @@
                         <w:lang w:val="en-US"/>
                       </w:rPr>
                     </m:ctrlPr>
-                  </m:radPr>
-                  <m:deg/>
+                  </m:sSupPr>
                   <m:e>
+                    <m:d>
+                      <m:dPr>
+                        <m:ctrlPr>
+                          <w:rPr>
+                            <w:rFonts w:ascii="Cambria Math" w:hAnsi="Cambria Math"/>
+                            <w:i/>
+                            <w:lang w:val="en-US"/>
+                          </w:rPr>
+                        </m:ctrlPr>
+                      </m:dPr>
+                      <m:e>
+                        <m:f>
+                          <m:fPr>
+                            <m:ctrlPr>
+                              <w:rPr>
+                                <w:rFonts w:ascii="Cambria Math" w:hAnsi="Cambria Math"/>
+                                <w:i/>
+                                <w:lang w:val="en-US"/>
+                              </w:rPr>
+                            </m:ctrlPr>
+                          </m:fPr>
+                          <m:num>
+                            <m:r>
+                              <w:rPr>
+                                <w:rFonts w:ascii="Cambria Math" w:hAnsi="Cambria Math"/>
+                                <w:lang w:val="en-US"/>
+                              </w:rPr>
+                              <m:t>s</m:t>
+                            </m:r>
+                          </m:num>
+                          <m:den>
+                            <m:r>
+                              <w:rPr>
+                                <w:rFonts w:ascii="Cambria Math" w:hAnsi="Cambria Math"/>
+                                <w:lang w:val="en-US"/>
+                              </w:rPr>
+                              <m:t>μ</m:t>
+                            </m:r>
+                          </m:den>
+                        </m:f>
+                      </m:e>
+                    </m:d>
+                  </m:e>
+                  <m:sup>
                     <m:r>
                       <w:rPr>
                         <w:rFonts w:ascii="Cambria Math" w:hAnsi="Cambria Math"/>
                         <w:lang w:val="en-US"/>
                       </w:rPr>
-                      <m:t>N</m:t>
+                      <m:t>2</m:t>
                     </m:r>
-                  </m:e>
-                </m:rad>
-                <m:r>
-                  <w:rPr>
-                    <w:rFonts w:ascii="Cambria Math" w:hAnsi="Cambria Math"/>
-                    <w:lang w:val="en-US"/>
-                  </w:rPr>
-                  <m:t>&gt;</m:t>
-                </m:r>
-                <m:f>
-                  <m:fPr>
-                    <m:ctrlPr>
-                      <w:rPr>
-                        <w:rFonts w:ascii="Cambria Math" w:hAnsi="Cambria Math"/>
-                        <w:i/>
-                        <w:lang w:val="en-US"/>
-                      </w:rPr>
-                    </m:ctrlPr>
-                  </m:fPr>
-                  <m:num>
-                    <m:r>
-                      <w:rPr>
-                        <w:rFonts w:ascii="Cambria Math" w:hAnsi="Cambria Math"/>
-                        <w:lang w:val="en-US"/>
-                      </w:rPr>
-                      <m:t>s</m:t>
-                    </m:r>
-                  </m:num>
-                  <m:den>
-                    <m:r>
-                      <w:rPr>
-                        <w:rFonts w:ascii="Cambria Math" w:hAnsi="Cambria Math"/>
-                        <w:lang w:val="en-US"/>
-                      </w:rPr>
-                      <m:t>μ</m:t>
-                    </m:r>
-                  </m:den>
-                </m:f>
+                  </m:sup>
+                </m:sSup>
               </m:oMath>
             </m:oMathPara>
           </w:p>
@@ -2315,6 +2133,408 @@
           <w:lang w:val="en-US"/>
         </w:rPr>
       </w:pPr>
+      <w:r>
+        <w:rPr>
+          <w:lang w:val="en-US"/>
+        </w:rPr>
+        <w:t>For</w:t>
+      </w:r>
+      <w:r>
+        <w:rPr>
+          <w:lang w:val="en-US"/>
+        </w:rPr>
+        <w:t xml:space="preserve"> the bacteria species</w:t>
+      </w:r>
+      <w:r>
+        <w:rPr>
+          <w:lang w:val="en-US"/>
+        </w:rPr>
+        <w:t xml:space="preserve"> </w:t>
+      </w:r>
+      <w:r>
+        <w:rPr>
+          <w:i/>
+          <w:iCs/>
+          <w:lang w:val="en-US"/>
+        </w:rPr>
+        <w:t>Escherischia coli</w:t>
+      </w:r>
+      <w:r>
+        <w:rPr>
+          <w:lang w:val="en-US"/>
+        </w:rPr>
+        <w:t xml:space="preserve"> estimations of the selection coefficient</w:t>
+      </w:r>
+      <w:r>
+        <w:rPr>
+          <w:lang w:val="en-US"/>
+        </w:rPr>
+        <w:t xml:space="preserve"> and mutation rates</w:t>
+      </w:r>
+      <w:r>
+        <w:rPr>
+          <w:lang w:val="en-US"/>
+        </w:rPr>
+        <w:t xml:space="preserve"> are </w:t>
+      </w:r>
+      <w:r>
+        <w:rPr>
+          <w:i/>
+          <w:iCs/>
+          <w:lang w:val="en-US"/>
+        </w:rPr>
+        <w:t>s=</w:t>
+      </w:r>
+      <w:r>
+        <w:rPr>
+          <w:i/>
+          <w:iCs/>
+          <w:lang w:val="en-US"/>
+        </w:rPr>
+        <w:t>0.01</w:t>
+      </w:r>
+      <w:r>
+        <w:rPr>
+          <w:lang w:val="en-US"/>
+        </w:rPr>
+        <w:t xml:space="preserve"> </w:t>
+      </w:r>
+      <w:r>
+        <w:rPr>
+          <w:lang w:val="en-US"/>
+        </w:rPr>
+        <w:fldChar w:fldCharType="begin" w:fldLock="1"/>
+      </w:r>
+      <w:r>
+        <w:rPr>
+          <w:lang w:val="en-US"/>
+        </w:rPr>
+        <w:instrText>ADDIN CSL_CITATION { "citationItems" : [ { "id" : "ITEM-1", "itemData" : { "DOI" : "10.1038/381694a0", "abstract" : "Mutations are a double-edged sword: they are the ultimate source of genetic variation upon which evolution depends, yet most mutations affecting fitness (viability and reproductive success) appear to be harmful. Deleterious mutations of small effect can escape natural selection, and should accumulate in small population. Reduced fitness from deleterious-mutation accumulation may be important in the evolution of sex, mate choice, and diploid life-cycles, and in the extinction of small populations. Few empirical data exist, however. Minimum estimates of the genomic deleterious-mutation rate for viability in Drosophila melanogaster are surprisingly high, leading to the conjecture that the rate for total fitness could exceed 1.0 mutation per individual per generation. Here we use Escherichia coli to provide an estimate of the genomic deleterious-mutation rate for total fitness in a microbe. We estimate that the per-microbe rate of deleterious mutations is in excess of 0.0002.", "author" : [ { "dropping-particle" : "", "family" : "Kibota", "given" : "Travis T.", "non-dropping-particle" : "", "parse-names" : false, "suffix" : "" }, { "dropping-particle" : "", "family" : "Lynch", "given" : "Michael", "non-dropping-particle" : "", "parse-names" : false, "suffix" : "" } ], "container-title" : "Nature", "id" : "ITEM-1", "issue" : "6584", "issued" : { "date-parts" : [ [ "1996", "6" ] ] }, "note" : "upper bound on selection coefficient 0.012\nthis is in contrast to the finding in natural populations, in which they found the selection coefficient of SUBTITUTIONS to be much lower.\n        \nlower bound to mutation rate is 1.9e-4 per genome per generation\n        \n50 lines, 25 generations per bottleneck, 300 bottlenecks =&gt; 7500 generations. samples taken from bottlenecks 0 100 120 200 250 300\n        \n        \n        \n      ", "page" : "694-6", "title" : "Estimate of the genomic mutation rate deleterious to overall fitness in E. coli.", "type" : "article-journal", "volume" : "381" }, "uris" : [ "http://www.mendeley.com/documents/?uuid=3ee5aa9d-2340-4677-8d5d-6afeeaf0d133" ] } ], "mendeley" : { "previouslyFormattedCitation" : "(Kibota and Lynch 1996)" }, "properties" : { "noteIndex" : 0 }, "schema" : "https://github.com/citation-style-language/schema/raw/master/csl-citation.json" }</w:instrText>
+      </w:r>
+      <w:r>
+        <w:rPr>
+          <w:lang w:val="en-US"/>
+        </w:rPr>
+        <w:fldChar w:fldCharType="separate"/>
+      </w:r>
+      <w:r>
+        <w:rPr>
+          <w:noProof/>
+          <w:lang w:val="en-US"/>
+        </w:rPr>
+        <w:t>(Kibota and Lynch 1996)</w:t>
+      </w:r>
+      <w:r>
+        <w:rPr>
+          <w:lang w:val="en-US"/>
+        </w:rPr>
+        <w:fldChar w:fldCharType="end"/>
+      </w:r>
+      <w:r>
+        <w:rPr>
+          <w:lang w:val="en-US"/>
+        </w:rPr>
+        <w:t>,</w:t>
+      </w:r>
+      <w:r>
+        <w:rPr>
+          <w:i/>
+          <w:iCs/>
+          <w:lang w:val="en-US"/>
+        </w:rPr>
+        <w:t xml:space="preserve"> </w:t>
+      </w:r>
+      <w:r>
+        <w:rPr>
+          <w:i/>
+          <w:iCs/>
+          <w:lang w:val="en-US"/>
+        </w:rPr>
+        <w:t>U=</w:t>
+      </w:r>
+      <w:r>
+        <w:rPr>
+          <w:i/>
+          <w:iCs/>
+          <w:lang w:val="en-US"/>
+        </w:rPr>
+        <w:t>0.000</w:t>
+      </w:r>
+      <w:r>
+        <w:rPr>
+          <w:i/>
+          <w:iCs/>
+          <w:lang w:val="en-US"/>
+        </w:rPr>
+        <w:t>4</w:t>
+      </w:r>
+      <w:r>
+        <w:rPr>
+          <w:lang w:val="en-US"/>
+        </w:rPr>
+        <w:t xml:space="preserve"> </w:t>
+      </w:r>
+      <w:r>
+        <w:rPr>
+          <w:lang w:val="en-US"/>
+        </w:rPr>
+        <w:fldChar w:fldCharType="begin" w:fldLock="1"/>
+      </w:r>
+      <w:r>
+        <w:rPr>
+          <w:lang w:val="en-US"/>
+        </w:rPr>
+        <w:instrText>ADDIN CSL_CITATION { "citationItems" : [ { "id" : "ITEM-1", "itemData" : { "DOI" : "10.1534/g3.111.000406", "abstract" : "The quantification of spontaneous mutation rates is crucial for a mechanistic understanding of the evolutionary process. In bacteria, traditional estimates using experimental or comparative genetic methods are prone to statistical uncertainty and consequently estimates vary by over one order of magnitude. With the advent of next-generation sequencing, more accurate estimates are now possible. We sequenced 19 Escherichia coli genomes from a 40,000-generation evolution experiment and directly inferred the point-mutation rate based on the accumulation of synonymous substitutions. The resulting estimate was 8.9 \u00b7 10211 per base-pair per generation, and there was a significant bias toward increased AT-content. We also compared our results with published genome sequence datasets for other bacterial evolution experiments. Given the power of our approach, our estimate represents the most accurate measure of bacterial base-substitution rates available to date.", "author" : [ { "dropping-particle" : "", "family" : "Wielgoss", "given" : "S\u00e9bastien", "non-dropping-particle" : "", "parse-names" : false, "suffix" : "" }, { "dropping-particle" : "", "family" : "Barrick", "given" : "Jeffrey E.", "non-dropping-particle" : "", "parse-names" : false, "suffix" : "" }, { "dropping-particle" : "", "family" : "Tenaillon", "given" : "Olivier", "non-dropping-particle" : "", "parse-names" : false, "suffix" : "" }, { "dropping-particle" : "", "family" : "Cruveiller", "given" : "St\u00e9phane", "non-dropping-particle" : "", "parse-names" : false, "suffix" : "" }, { "dropping-particle" : "", "family" : "Chane-Woon-Ming", "given" : "B\u00e9atrice", "non-dropping-particle" : "", "parse-names" : false, "suffix" : "" }, { "dropping-particle" : "", "family" : "M\u00e9digue", "given" : "Claudine", "non-dropping-particle" : "", "parse-names" : false, "suffix" : "" }, { "dropping-particle" : "", "family" : "Lenski", "given" : "Richard E.", "non-dropping-particle" : "", "parse-names" : false, "suffix" : "" }, { "dropping-particle" : "", "family" : "Schneider", "given" : "Dominique", "non-dropping-particle" : "", "parse-names" : false, "suffix" : "" } ], "container-title" : "G3: Genes, Genomes, Genetics", "id" : "ITEM-1", "issue" : "3", "issued" : { "date-parts" : [ [ "2011", "8", "1" ] ] }, "note" : "mu=8.9 \u00b7 10-11 per bp per generation\n95% conf: 4.0\u201314 \u00b7 10-11\n0.00041 per generation for 4.6x10 6 bp genome\n        \nthis is 1/6-1/7 of Drake's 1991 estimate", "page" : "183", "publisher" : "Genetics Society of America", "title" : "Mutation Rate Inferred From Synonymous Substitutions in a Long-Term Evolution Experiment With Escherichia coli", "type" : "article-journal", "volume" : "1" }, "uris" : [ "http://www.mendeley.com/documents/?uuid=037198a6-7bae-48c6-9bb6-e8f2d39bf2eb" ] } ], "mendeley" : { "previouslyFormattedCitation" : "(Wielgoss et al. 2011)" }, "properties" : { "noteIndex" : 0 }, "schema" : "https://github.com/citation-style-language/schema/raw/master/csl-citation.json" }</w:instrText>
+      </w:r>
+      <w:r>
+        <w:rPr>
+          <w:lang w:val="en-US"/>
+        </w:rPr>
+        <w:fldChar w:fldCharType="separate"/>
+      </w:r>
+      <w:r>
+        <w:rPr>
+          <w:noProof/>
+          <w:lang w:val="en-US"/>
+        </w:rPr>
+        <w:t>(Wielgoss et al. 2011)</w:t>
+      </w:r>
+      <w:r>
+        <w:rPr>
+          <w:lang w:val="en-US"/>
+        </w:rPr>
+        <w:fldChar w:fldCharType="end"/>
+      </w:r>
+      <w:r>
+        <w:rPr>
+          <w:lang w:val="en-US"/>
+        </w:rPr>
+        <w:t xml:space="preserve"> and </w:t>
+      </w:r>
+      <w:r>
+        <w:rPr>
+          <w:rFonts w:ascii="Times New Roman" w:hAnsi="Times New Roman"/>
+          <w:i/>
+          <w:iCs/>
+          <w:lang w:val="en-US"/>
+        </w:rPr>
+        <w:t>µ</w:t>
+      </w:r>
+      <w:r>
+        <w:rPr>
+          <w:i/>
+          <w:iCs/>
+          <w:lang w:val="en-US"/>
+        </w:rPr>
+        <w:t xml:space="preserve"> </w:t>
+      </w:r>
+      <w:r>
+        <w:rPr>
+          <w:i/>
+          <w:iCs/>
+          <w:lang w:val="en-US"/>
+        </w:rPr>
+        <w:t>=8</w:t>
+      </w:r>
+      <w:r>
+        <w:rPr>
+          <w:i/>
+          <w:iCs/>
+          <w:lang w:val="en-US"/>
+        </w:rPr>
+        <w:sym w:font="Symbol" w:char="F0D7"/>
+      </w:r>
+      <w:r>
+        <w:rPr>
+          <w:i/>
+          <w:iCs/>
+          <w:lang w:val="en-US"/>
+        </w:rPr>
+        <w:t>10</w:t>
+      </w:r>
+      <w:r>
+        <w:rPr>
+          <w:i/>
+          <w:iCs/>
+          <w:vertAlign w:val="superscript"/>
+          <w:lang w:val="en-US"/>
+        </w:rPr>
+        <w:t>-8</w:t>
+      </w:r>
+      <w:r>
+        <w:rPr>
+          <w:lang w:val="en-US"/>
+        </w:rPr>
+        <w:t xml:space="preserve"> </w:t>
+      </w:r>
+      <w:r>
+        <w:rPr>
+          <w:rFonts w:cstheme="majorBidi"/>
+          <w:lang w:val="en-US"/>
+        </w:rPr>
+        <w:fldChar w:fldCharType="begin" w:fldLock="1"/>
+      </w:r>
+      <w:r>
+        <w:rPr>
+          <w:rFonts w:cstheme="majorBidi"/>
+          <w:lang w:val="en-US"/>
+        </w:rPr>
+        <w:instrText>ADDIN CSL_CITATION { "citationItems" : [ { "id" : "ITEM-1", "itemData" : { "DOI" : "10.1159/000332747", "abstract" : "Mutation is the primary source of variation in any organism. Without it, natural selection cannot operate and organisms cannot adapt to novel environments. Mutation is also generally a source of defect: many mutations are not neutral but cause fitness decreases in the organisms where they arise. In bacteria, another important source of variation is horizontal gene transfer. This source of variation can also cause beneficial or deleterious effects. Determining the distribution of fitness effects of mutations in different environments and genetic backgrounds is an active research field. In bacteria, knowledge of these distributions is key for understanding important traits. For example, for determining the dynamics of microorganisms with a high genomic mutation rate (mutators), and for understanding the evolution of antibiotic resistance, and the emergence of pathogenic traits. All of these characteristics are extremely relevant for human health both at the individual and population levels. Experimental evolution has been a valuable tool to address these questions. Here, we review some of the important findings of mutation effects in bacteria revealed through laboratory experiments.", "author" : [ { "dropping-particle" : "", "family" : "Gordo", "given" : "Isabel", "non-dropping-particle" : "", "parse-names" : false, "suffix" : "" }, { "dropping-particle" : "", "family" : "Perfeito", "given" : "Lilia", "non-dropping-particle" : "", "parse-names" : false, "suffix" : "" }, { "dropping-particle" : "", "family" : "Sousa", "given" : "Ana", "non-dropping-particle" : "", "parse-names" : false, "suffix" : "" } ], "container-title" : "Journal of molecular microbiology and biotechnology", "id" : "ITEM-1", "issue" : "1-2", "issued" : { "date-parts" : [ [ "2011", "1" ] ] }, "page" : "20-35", "title" : "Fitness effects of mutations in bacteria.", "type" : "article-journal", "volume" : "21" }, "uris" : [ "http://www.mendeley.com/documents/?uuid=8b31a43f-2d6a-4162-880a-f755ad657020" ] } ], "mendeley" : { "previouslyFormattedCitation" : "(Gordo, Perfeito, and Sousa 2011)" }, "properties" : { "noteIndex" : 0 }, "schema" : "https://github.com/citation-style-language/schema/raw/master/csl-citation.json" }</w:instrText>
+      </w:r>
+      <w:r>
+        <w:rPr>
+          <w:rFonts w:cstheme="majorBidi"/>
+          <w:lang w:val="en-US"/>
+        </w:rPr>
+        <w:fldChar w:fldCharType="separate"/>
+      </w:r>
+      <w:r>
+        <w:rPr>
+          <w:rFonts w:cstheme="majorBidi"/>
+          <w:noProof/>
+          <w:lang w:val="en-US"/>
+        </w:rPr>
+        <w:t>(Gordo, Perfeito, and Sousa 2011)</w:t>
+      </w:r>
+      <w:r>
+        <w:rPr>
+          <w:rFonts w:cstheme="majorBidi"/>
+          <w:lang w:val="en-US"/>
+        </w:rPr>
+        <w:fldChar w:fldCharType="end"/>
+      </w:r>
+      <w:r>
+        <w:rPr>
+          <w:lang w:val="en-US"/>
+        </w:rPr>
+        <w:t xml:space="preserve"> </w:t>
+      </w:r>
+      <w:r>
+        <w:rPr>
+          <w:lang w:val="en-US"/>
+        </w:rPr>
+        <w:t>which yield a fairly reasonable constraint on the population size -</w:t>
+      </w:r>
+      <w:r>
+        <w:rPr>
+          <w:lang w:val="en-US"/>
+        </w:rPr>
+        <w:t xml:space="preserve"> </w:t>
+      </w:r>
+      <w:r>
+        <w:rPr>
+          <w:i/>
+          <w:iCs/>
+          <w:lang w:val="en-US"/>
+        </w:rPr>
+        <w:t>1</w:t>
+      </w:r>
+      <w:r>
+        <w:rPr>
+          <w:i/>
+          <w:iCs/>
+          <w:lang w:val="en-US"/>
+        </w:rPr>
+        <w:t>.</w:t>
+      </w:r>
+      <w:r>
+        <w:rPr>
+          <w:i/>
+          <w:iCs/>
+          <w:lang w:val="en-US"/>
+        </w:rPr>
+        <w:t>25</w:t>
+      </w:r>
+      <w:r>
+        <w:rPr>
+          <w:i/>
+          <w:iCs/>
+          <w:lang w:val="en-US"/>
+        </w:rPr>
+        <w:sym w:font="Symbol" w:char="F0D7"/>
+      </w:r>
+      <w:r>
+        <w:rPr>
+          <w:i/>
+          <w:iCs/>
+          <w:lang w:val="en-US"/>
+        </w:rPr>
+        <w:t>10</w:t>
+      </w:r>
+      <w:r>
+        <w:rPr>
+          <w:i/>
+          <w:iCs/>
+          <w:vertAlign w:val="superscript"/>
+          <w:lang w:val="en-US"/>
+        </w:rPr>
+        <w:t>5</w:t>
+      </w:r>
+      <w:r>
+        <w:rPr>
+          <w:rFonts w:ascii="Arial" w:hAnsi="Arial" w:cs="Arial"/>
+          <w:i/>
+          <w:iCs/>
+          <w:lang w:val="en-US"/>
+        </w:rPr>
+        <w:t xml:space="preserve"> ≤ </w:t>
+      </w:r>
+      <w:r>
+        <w:rPr>
+          <w:i/>
+          <w:iCs/>
+          <w:lang w:val="en-US"/>
+        </w:rPr>
+        <w:t>N</w:t>
+      </w:r>
+      <w:r>
+        <w:rPr>
+          <w:rFonts w:ascii="Arial" w:hAnsi="Arial" w:cs="Arial"/>
+          <w:i/>
+          <w:iCs/>
+          <w:lang w:val="en-US"/>
+        </w:rPr>
+        <w:t xml:space="preserve"> ≤ </w:t>
+      </w:r>
+      <w:r>
+        <w:rPr>
+          <w:i/>
+          <w:iCs/>
+          <w:lang w:val="en-US"/>
+        </w:rPr>
+        <w:t>1.5</w:t>
+      </w:r>
+      <w:r>
+        <w:rPr>
+          <w:i/>
+          <w:iCs/>
+          <w:lang w:val="en-US"/>
+        </w:rPr>
+        <w:sym w:font="Symbol" w:char="F0D7"/>
+      </w:r>
+      <w:r>
+        <w:rPr>
+          <w:i/>
+          <w:iCs/>
+          <w:lang w:val="en-US"/>
+        </w:rPr>
+        <w:t>10</w:t>
+      </w:r>
+      <w:r>
+        <w:rPr>
+          <w:i/>
+          <w:iCs/>
+          <w:vertAlign w:val="superscript"/>
+          <w:lang w:val="en-US"/>
+        </w:rPr>
+        <w:t>10</w:t>
+      </w:r>
+      <w:r>
+        <w:rPr>
+          <w:lang w:val="en-US"/>
+        </w:rPr>
+        <w:t>.</w:t>
+      </w:r>
       <w:bookmarkStart w:id="0" w:name="_GoBack"/>
       <w:bookmarkEnd w:id="0"/>
     </w:p>
@@ -4646,7 +4866,7 @@
 </file>
 
 <file path=customXml/itemProps1.xml><?xml version="1.0" encoding="utf-8"?>
-<ds:datastoreItem xmlns:ds="http://schemas.openxmlformats.org/officeDocument/2006/customXml" ds:itemID="{F5796D0C-8071-4EE9-A29B-4391D84AAC8F}">
+<ds:datastoreItem xmlns:ds="http://schemas.openxmlformats.org/officeDocument/2006/customXml" ds:itemID="{D54C1AB0-D685-42E7-BD21-5DF41AB3AF71}">
   <ds:schemaRefs>
     <ds:schemaRef ds:uri="http://schemas.openxmlformats.org/officeDocument/2006/bibliography"/>
   </ds:schemaRefs>

</xml_diff>

<commit_message>
apperance of double mutant
</commit_message>
<xml_diff>
--- a/manuscript/ms.docx
+++ b/manuscript/ms.docx
@@ -1425,8 +1425,6 @@
         </w:rPr>
         <w:t xml:space="preserve">H </w:t>
       </w:r>
-      <w:bookmarkStart w:id="0" w:name="_GoBack"/>
-      <w:bookmarkEnd w:id="0"/>
       <w:r>
         <w:t>scales the h</w:t>
       </w:r>
@@ -2059,20 +2057,6 @@
             </w:pPr>
             <m:oMathPara>
               <m:oMath>
-                <m:r>
-                  <w:rPr>
-                    <w:rFonts w:ascii="Cambria Math" w:hAnsi="Cambria Math"/>
-                    <w:lang w:val="en-US"/>
-                  </w:rPr>
-                  <m:t>N</m:t>
-                </m:r>
-                <m:r>
-                  <w:rPr>
-                    <w:rFonts w:ascii="Cambria Math" w:hAnsi="Cambria Math"/>
-                    <w:lang w:val="en-US"/>
-                  </w:rPr>
-                  <m:t>&gt;</m:t>
-                </m:r>
                 <m:f>
                   <m:fPr>
                     <m:ctrlPr>
@@ -2102,105 +2086,26 @@
                     </m:r>
                   </m:den>
                 </m:f>
-              </m:oMath>
-            </m:oMathPara>
-          </w:p>
-        </w:tc>
-        <w:tc>
-          <w:tcPr>
-            <w:tcW w:w="500" w:type="pct"/>
-            <w:vAlign w:val="center"/>
-          </w:tcPr>
-          <w:p>
-            <w:pPr>
-              <w:ind w:firstLine="0"/>
-              <w:rPr>
-                <w:lang w:val="en-US"/>
-              </w:rPr>
-            </w:pPr>
-            <w:r>
-              <w:rPr>
-                <w:lang w:val="en-US"/>
-              </w:rPr>
-              <w:t>(</w:t>
-            </w:r>
-            <w:r>
-              <w:rPr>
-                <w:lang w:val="en-US"/>
-              </w:rPr>
-              <w:fldChar w:fldCharType="begin"/>
-            </w:r>
-            <w:r>
-              <w:rPr>
-                <w:lang w:val="en-US"/>
-              </w:rPr>
-              <w:instrText xml:space="preserve"> SEQ Equation </w:instrText>
-            </w:r>
-            <w:r>
-              <w:rPr>
-                <w:lang w:val="en-US"/>
-              </w:rPr>
-              <w:fldChar w:fldCharType="separate"/>
-            </w:r>
-            <w:r>
-              <w:rPr>
-                <w:noProof/>
-                <w:lang w:val="en-US"/>
-              </w:rPr>
-              <w:t>2</w:t>
-            </w:r>
-            <w:r>
-              <w:rPr>
-                <w:lang w:val="en-US"/>
-              </w:rPr>
-              <w:fldChar w:fldCharType="end"/>
-            </w:r>
-            <w:r>
-              <w:rPr>
-                <w:lang w:val="en-US"/>
-              </w:rPr>
-              <w:t>)</w:t>
-            </w:r>
-          </w:p>
-        </w:tc>
-      </w:tr>
-      <w:tr>
-        <w:tblPrEx>
-          <w:tblBorders>
-            <w:top w:val="single" w:sz="4" w:space="0" w:color="auto"/>
-            <w:left w:val="single" w:sz="4" w:space="0" w:color="auto"/>
-            <w:bottom w:val="single" w:sz="4" w:space="0" w:color="auto"/>
-            <w:right w:val="single" w:sz="4" w:space="0" w:color="auto"/>
-            <w:insideH w:val="single" w:sz="4" w:space="0" w:color="auto"/>
-            <w:insideV w:val="single" w:sz="4" w:space="0" w:color="auto"/>
-          </w:tblBorders>
-        </w:tblPrEx>
-        <w:tc>
-          <w:tcPr>
-            <w:tcW w:w="4500" w:type="pct"/>
-            <w:tcBorders>
-              <w:top w:val="nil"/>
-              <w:left w:val="nil"/>
-              <w:bottom w:val="nil"/>
-              <w:right w:val="nil"/>
-            </w:tcBorders>
-            <w:vAlign w:val="center"/>
-          </w:tcPr>
-          <w:p>
-            <w:pPr>
-              <w:ind w:left="340" w:firstLine="0"/>
-              <w:rPr>
-                <w:lang w:val="en-US"/>
-              </w:rPr>
-            </w:pPr>
-            <m:oMathPara>
-              <m:oMath>
                 <m:r>
                   <w:rPr>
                     <w:rFonts w:ascii="Cambria Math" w:hAnsi="Cambria Math"/>
                     <w:lang w:val="en-US"/>
                   </w:rPr>
-                  <m:t>N&lt;</m:t>
+                  <m:t>&lt;</m:t>
+                </m:r>
+                <m:r>
+                  <w:rPr>
+                    <w:rFonts w:ascii="Cambria Math" w:hAnsi="Cambria Math"/>
+                    <w:lang w:val="en-US"/>
+                  </w:rPr>
+                  <m:t>N</m:t>
+                </m:r>
+                <m:r>
+                  <w:rPr>
+                    <w:rFonts w:ascii="Cambria Math" w:hAnsi="Cambria Math"/>
+                    <w:lang w:val="en-US"/>
+                  </w:rPr>
+                  <m:t>&lt;</m:t>
                 </m:r>
                 <m:sSup>
                   <m:sSupPr>
@@ -2273,17 +2178,1269 @@
         <w:tc>
           <w:tcPr>
             <w:tcW w:w="500" w:type="pct"/>
-            <w:tcBorders>
-              <w:top w:val="nil"/>
-              <w:left w:val="nil"/>
-              <w:bottom w:val="nil"/>
-              <w:right w:val="nil"/>
-            </w:tcBorders>
             <w:vAlign w:val="center"/>
           </w:tcPr>
           <w:p>
             <w:pPr>
-              <w:keepNext/>
+              <w:ind w:firstLine="0"/>
+              <w:rPr>
+                <w:lang w:val="en-US"/>
+              </w:rPr>
+            </w:pPr>
+            <w:bookmarkStart w:id="0" w:name="_Ref354129072"/>
+            <w:r>
+              <w:rPr>
+                <w:lang w:val="en-US"/>
+              </w:rPr>
+              <w:t>(</w:t>
+            </w:r>
+            <w:r>
+              <w:rPr>
+                <w:lang w:val="en-US"/>
+              </w:rPr>
+              <w:fldChar w:fldCharType="begin"/>
+            </w:r>
+            <w:r>
+              <w:rPr>
+                <w:lang w:val="en-US"/>
+              </w:rPr>
+              <w:instrText xml:space="preserve"> SEQ Equation </w:instrText>
+            </w:r>
+            <w:r>
+              <w:rPr>
+                <w:lang w:val="en-US"/>
+              </w:rPr>
+              <w:fldChar w:fldCharType="separate"/>
+            </w:r>
+            <w:r>
+              <w:rPr>
+                <w:noProof/>
+                <w:lang w:val="en-US"/>
+              </w:rPr>
+              <w:t>2</w:t>
+            </w:r>
+            <w:r>
+              <w:rPr>
+                <w:lang w:val="en-US"/>
+              </w:rPr>
+              <w:fldChar w:fldCharType="end"/>
+            </w:r>
+            <w:r>
+              <w:rPr>
+                <w:lang w:val="en-US"/>
+              </w:rPr>
+              <w:t>)</w:t>
+            </w:r>
+            <w:bookmarkEnd w:id="0"/>
+          </w:p>
+        </w:tc>
+      </w:tr>
+    </w:tbl>
+    <w:p>
+      <w:pPr>
+        <w:ind w:left="340" w:firstLine="0"/>
+        <w:rPr>
+          <w:lang w:val="en-US"/>
+        </w:rPr>
+      </w:pPr>
+      <w:r>
+        <w:rPr>
+          <w:lang w:val="en-US"/>
+        </w:rPr>
+        <w:t>For</w:t>
+      </w:r>
+      <w:r>
+        <w:rPr>
+          <w:lang w:val="en-US"/>
+        </w:rPr>
+        <w:t xml:space="preserve"> the bacteria species</w:t>
+      </w:r>
+      <w:r>
+        <w:rPr>
+          <w:lang w:val="en-US"/>
+        </w:rPr>
+        <w:t xml:space="preserve"> </w:t>
+      </w:r>
+      <w:proofErr w:type="spellStart"/>
+      <w:r>
+        <w:rPr>
+          <w:i/>
+          <w:iCs/>
+          <w:lang w:val="en-US"/>
+        </w:rPr>
+        <w:t>Escherischia</w:t>
+      </w:r>
+      <w:proofErr w:type="spellEnd"/>
+      <w:r>
+        <w:rPr>
+          <w:i/>
+          <w:iCs/>
+          <w:lang w:val="en-US"/>
+        </w:rPr>
+        <w:t xml:space="preserve"> coli</w:t>
+      </w:r>
+      <w:r>
+        <w:rPr>
+          <w:lang w:val="en-US"/>
+        </w:rPr>
+        <w:t xml:space="preserve"> estimations of the selection coefficient</w:t>
+      </w:r>
+      <w:r>
+        <w:rPr>
+          <w:lang w:val="en-US"/>
+        </w:rPr>
+        <w:t xml:space="preserve"> and mutation rates</w:t>
+      </w:r>
+      <w:r>
+        <w:rPr>
+          <w:lang w:val="en-US"/>
+        </w:rPr>
+        <w:t xml:space="preserve"> are </w:t>
+      </w:r>
+      <w:r>
+        <w:rPr>
+          <w:i/>
+          <w:iCs/>
+          <w:lang w:val="en-US"/>
+        </w:rPr>
+        <w:t>s=</w:t>
+      </w:r>
+      <w:r>
+        <w:rPr>
+          <w:i/>
+          <w:iCs/>
+          <w:lang w:val="en-US"/>
+        </w:rPr>
+        <w:t>0.01</w:t>
+      </w:r>
+      <w:r>
+        <w:rPr>
+          <w:lang w:val="en-US"/>
+        </w:rPr>
+        <w:t xml:space="preserve"> </w:t>
+      </w:r>
+      <w:r>
+        <w:rPr>
+          <w:lang w:val="en-US"/>
+        </w:rPr>
+        <w:fldChar w:fldCharType="begin" w:fldLock="1"/>
+      </w:r>
+      <w:r>
+        <w:rPr>
+          <w:lang w:val="en-US"/>
+        </w:rPr>
+        <w:instrText>ADDIN CSL_CITATION { "citationItems" : [ { "id" : "ITEM-1", "itemData" : { "DOI" : "10.1038/381694a0", "abstract" : "Mutations are a double-edged sword: they are the ultimate source of genetic variation upon which evolution depends, yet most mutations affecting fitness (viability and reproductive success) appear to be harmful. Deleterious mutations of small effect can escape natural selection, and should accumulate in small population. Reduced fitness from deleterious-mutation accumulation may be important in the evolution of sex, mate choice, and diploid life-cycles, and in the extinction of small populations. Few empirical data exist, however. Minimum estimates of the genomic deleterious-mutation rate for viability in Drosophila melanogaster are surprisingly high, leading to the conjecture that the rate for total fitness could exceed 1.0 mutation per individual per generation. Here we use Escherichia coli to provide an estimate of the genomic deleterious-mutation rate for total fitness in a microbe. We estimate that the per-microbe rate of deleterious mutations is in excess of 0.0002.", "author" : [ { "dropping-particle" : "", "family" : "Kibota", "given" : "Travis T.", "non-dropping-particle" : "", "parse-names" : false, "suffix" : "" }, { "dropping-particle" : "", "family" : "Lynch", "given" : "Michael", "non-dropping-particle" : "", "parse-names" : false, "suffix" : "" } ], "container-title" : "Nature", "id" : "ITEM-1", "issue" : "6584", "issued" : { "date-parts" : [ [ "1996", "6" ] ] }, "note" : "upper bound on selection coefficient 0.012\nthis is in contrast to the finding in natural populations, in which they found the selection coefficient of SUBTITUTIONS to be much lower.\n        \nlower bound to mutation rate is 1.9e-4 per genome per generation\n        \n50 lines, 25 generations per bottleneck, 300 bottlenecks =&gt; 7500 generations. samples taken from bottlenecks 0 100 120 200 250 300\n        \n        \n        \n      ", "page" : "694-6", "title" : "Estimate of the genomic mutation rate deleterious to overall fitness in E. coli.", "type" : "article-journal", "volume" : "381" }, "uris" : [ "http://www.mendeley.com/documents/?uuid=3ee5aa9d-2340-4677-8d5d-6afeeaf0d133" ] } ], "mendeley" : { "previouslyFormattedCitation" : "(Kibota and Lynch 1996)" }, "properties" : { "noteIndex" : 0 }, "schema" : "https://github.com/citation-style-language/schema/raw/master/csl-citation.json" }</w:instrText>
+      </w:r>
+      <w:r>
+        <w:rPr>
+          <w:lang w:val="en-US"/>
+        </w:rPr>
+        <w:fldChar w:fldCharType="separate"/>
+      </w:r>
+      <w:r>
+        <w:rPr>
+          <w:noProof/>
+          <w:lang w:val="en-US"/>
+        </w:rPr>
+        <w:t>(Kibota and Lynch 1996)</w:t>
+      </w:r>
+      <w:r>
+        <w:rPr>
+          <w:lang w:val="en-US"/>
+        </w:rPr>
+        <w:fldChar w:fldCharType="end"/>
+      </w:r>
+      <w:r>
+        <w:rPr>
+          <w:lang w:val="en-US"/>
+        </w:rPr>
+        <w:t>,</w:t>
+      </w:r>
+      <w:r>
+        <w:rPr>
+          <w:i/>
+          <w:iCs/>
+          <w:lang w:val="en-US"/>
+        </w:rPr>
+        <w:t xml:space="preserve"> </w:t>
+      </w:r>
+      <w:r>
+        <w:rPr>
+          <w:i/>
+          <w:iCs/>
+          <w:lang w:val="en-US"/>
+        </w:rPr>
+        <w:t>U=</w:t>
+      </w:r>
+      <w:r>
+        <w:rPr>
+          <w:i/>
+          <w:iCs/>
+          <w:lang w:val="en-US"/>
+        </w:rPr>
+        <w:t>0.000</w:t>
+      </w:r>
+      <w:r>
+        <w:rPr>
+          <w:i/>
+          <w:iCs/>
+          <w:lang w:val="en-US"/>
+        </w:rPr>
+        <w:t>4</w:t>
+      </w:r>
+      <w:r>
+        <w:rPr>
+          <w:lang w:val="en-US"/>
+        </w:rPr>
+        <w:t xml:space="preserve"> </w:t>
+      </w:r>
+      <w:r>
+        <w:rPr>
+          <w:lang w:val="en-US"/>
+        </w:rPr>
+        <w:fldChar w:fldCharType="begin" w:fldLock="1"/>
+      </w:r>
+      <w:r>
+        <w:rPr>
+          <w:lang w:val="en-US"/>
+        </w:rPr>
+        <w:instrText>ADDIN CSL_CITATION { "citationItems" : [ { "id" : "ITEM-1", "itemData" : { "DOI" : "10.1534/g3.111.000406", "abstract" : "The quantification of spontaneous mutation rates is crucial for a mechanistic understanding of the evolutionary process. In bacteria, traditional estimates using experimental or comparative genetic methods are prone to statistical uncertainty and consequently estimates vary by over one order of magnitude. With the advent of next-generation sequencing, more accurate estimates are now possible. We sequenced 19 Escherichia coli genomes from a 40,000-generation evolution experiment and directly inferred the point-mutation rate based on the accumulation of synonymous substitutions. The resulting estimate was 8.9 \u00b7 10211 per base-pair per generation, and there was a significant bias toward increased AT-content. We also compared our results with published genome sequence datasets for other bacterial evolution experiments. Given the power of our approach, our estimate represents the most accurate measure of bacterial base-substitution rates available to date.", "author" : [ { "dropping-particle" : "", "family" : "Wielgoss", "given" : "S\u00e9bastien", "non-dropping-particle" : "", "parse-names" : false, "suffix" : "" }, { "dropping-particle" : "", "family" : "Barrick", "given" : "Jeffrey E.", "non-dropping-particle" : "", "parse-names" : false, "suffix" : "" }, { "dropping-particle" : "", "family" : "Tenaillon", "given" : "Olivier", "non-dropping-particle" : "", "parse-names" : false, "suffix" : "" }, { "dropping-particle" : "", "family" : "Cruveiller", "given" : "St\u00e9phane", "non-dropping-particle" : "", "parse-names" : false, "suffix" : "" }, { "dropping-particle" : "", "family" : "Chane-Woon-Ming", "given" : "B\u00e9atrice", "non-dropping-particle" : "", "parse-names" : false, "suffix" : "" }, { "dropping-particle" : "", "family" : "M\u00e9digue", "given" : "Claudine", "non-dropping-particle" : "", "parse-names" : false, "suffix" : "" }, { "dropping-particle" : "", "family" : "Lenski", "given" : "Richard E.", "non-dropping-particle" : "", "parse-names" : false, "suffix" : "" }, { "dropping-particle" : "", "family" : "Schneider", "given" : "Dominique", "non-dropping-particle" : "", "parse-names" : false, "suffix" : "" } ], "container-title" : "G3: Genes, Genomes, Genetics", "id" : "ITEM-1", "issue" : "3", "issued" : { "date-parts" : [ [ "2011", "8", "1" ] ] }, "note" : "mu=8.9 \u00b7 10-11 per bp per generation\n95% conf: 4.0\u201314 \u00b7 10-11\n0.00041 per generation for 4.6x10 6 bp genome\n        \nthis is 1/6-1/7 of Drake's 1991 estimate", "page" : "183", "publisher" : "Genetics Society of America", "title" : "Mutation Rate Inferred From Synonymous Substitutions in a Long-Term Evolution Experiment With Escherichia coli", "type" : "article-journal", "volume" : "1" }, "uris" : [ "http://www.mendeley.com/documents/?uuid=037198a6-7bae-48c6-9bb6-e8f2d39bf2eb" ] } ], "mendeley" : { "previouslyFormattedCitation" : "(Wielgoss et al. 2011)" }, "properties" : { "noteIndex" : 0 }, "schema" : "https://github.com/citation-style-language/schema/raw/master/csl-citation.json" }</w:instrText>
+      </w:r>
+      <w:r>
+        <w:rPr>
+          <w:lang w:val="en-US"/>
+        </w:rPr>
+        <w:fldChar w:fldCharType="separate"/>
+      </w:r>
+      <w:r>
+        <w:rPr>
+          <w:noProof/>
+          <w:lang w:val="en-US"/>
+        </w:rPr>
+        <w:t>(Wielgoss et al. 2011)</w:t>
+      </w:r>
+      <w:r>
+        <w:rPr>
+          <w:lang w:val="en-US"/>
+        </w:rPr>
+        <w:fldChar w:fldCharType="end"/>
+      </w:r>
+      <w:r>
+        <w:rPr>
+          <w:lang w:val="en-US"/>
+        </w:rPr>
+        <w:t xml:space="preserve"> and </w:t>
+      </w:r>
+      <w:r>
+        <w:rPr>
+          <w:rFonts w:ascii="Times New Roman" w:hAnsi="Times New Roman"/>
+          <w:i/>
+          <w:iCs/>
+          <w:lang w:val="en-US"/>
+        </w:rPr>
+        <w:t>µ</w:t>
+      </w:r>
+      <w:r>
+        <w:rPr>
+          <w:i/>
+          <w:iCs/>
+          <w:lang w:val="en-US"/>
+        </w:rPr>
+        <w:t xml:space="preserve"> </w:t>
+      </w:r>
+      <w:r>
+        <w:rPr>
+          <w:i/>
+          <w:iCs/>
+          <w:lang w:val="en-US"/>
+        </w:rPr>
+        <w:t>=8</w:t>
+      </w:r>
+      <w:r>
+        <w:rPr>
+          <w:i/>
+          <w:iCs/>
+          <w:lang w:val="en-US"/>
+        </w:rPr>
+        <w:sym w:font="Symbol" w:char="F0D7"/>
+      </w:r>
+      <w:r>
+        <w:rPr>
+          <w:i/>
+          <w:iCs/>
+          <w:lang w:val="en-US"/>
+        </w:rPr>
+        <w:t>10</w:t>
+      </w:r>
+      <w:r>
+        <w:rPr>
+          <w:i/>
+          <w:iCs/>
+          <w:vertAlign w:val="superscript"/>
+          <w:lang w:val="en-US"/>
+        </w:rPr>
+        <w:t>-8</w:t>
+      </w:r>
+      <w:r>
+        <w:rPr>
+          <w:lang w:val="en-US"/>
+        </w:rPr>
+        <w:t xml:space="preserve"> </w:t>
+      </w:r>
+      <w:r>
+        <w:rPr>
+          <w:rFonts w:cstheme="majorBidi"/>
+          <w:lang w:val="en-US"/>
+        </w:rPr>
+        <w:fldChar w:fldCharType="begin" w:fldLock="1"/>
+      </w:r>
+      <w:r>
+        <w:rPr>
+          <w:rFonts w:cstheme="majorBidi"/>
+          <w:lang w:val="en-US"/>
+        </w:rPr>
+        <w:instrText>ADDIN CSL_CITATION { "citationItems" : [ { "id" : "ITEM-1", "itemData" : { "DOI" : "10.1159/000332747", "abstract" : "Mutation is the primary source of variation in any organism. Without it, natural selection cannot operate and organisms cannot adapt to novel environments. Mutation is also generally a source of defect: many mutations are not neutral but cause fitness decreases in the organisms where they arise. In bacteria, another important source of variation is horizontal gene transfer. This source of variation can also cause beneficial or deleterious effects. Determining the distribution of fitness effects of mutations in different environments and genetic backgrounds is an active research field. In bacteria, knowledge of these distributions is key for understanding important traits. For example, for determining the dynamics of microorganisms with a high genomic mutation rate (mutators), and for understanding the evolution of antibiotic resistance, and the emergence of pathogenic traits. All of these characteristics are extremely relevant for human health both at the individual and population levels. Experimental evolution has been a valuable tool to address these questions. Here, we review some of the important findings of mutation effects in bacteria revealed through laboratory experiments.", "author" : [ { "dropping-particle" : "", "family" : "Gordo", "given" : "Isabel", "non-dropping-particle" : "", "parse-names" : false, "suffix" : "" }, { "dropping-particle" : "", "family" : "Perfeito", "given" : "Lilia", "non-dropping-particle" : "", "parse-names" : false, "suffix" : "" }, { "dropping-particle" : "", "family" : "Sousa", "given" : "Ana", "non-dropping-particle" : "", "parse-names" : false, "suffix" : "" } ], "container-title" : "Journal of molecular microbiology and biotechnology", "id" : "ITEM-1", "issue" : "1-2", "issued" : { "date-parts" : [ [ "2011", "1" ] ] }, "page" : "20-35", "title" : "Fitness effects of mutations in bacteria.", "type" : "article-journal", "volume" : "21" }, "uris" : [ "http://www.mendeley.com/documents/?uuid=8b31a43f-2d6a-4162-880a-f755ad657020" ] } ], "mendeley" : { "previouslyFormattedCitation" : "(Gordo, Perfeito, and Sousa 2011)" }, "properties" : { "noteIndex" : 0 }, "schema" : "https://github.com/citation-style-language/schema/raw/master/csl-citation.json" }</w:instrText>
+      </w:r>
+      <w:r>
+        <w:rPr>
+          <w:rFonts w:cstheme="majorBidi"/>
+          <w:lang w:val="en-US"/>
+        </w:rPr>
+        <w:fldChar w:fldCharType="separate"/>
+      </w:r>
+      <w:r>
+        <w:rPr>
+          <w:rFonts w:cstheme="majorBidi"/>
+          <w:noProof/>
+          <w:lang w:val="en-US"/>
+        </w:rPr>
+        <w:t>(Gordo, Perfeito, and Sousa 2011)</w:t>
+      </w:r>
+      <w:r>
+        <w:rPr>
+          <w:rFonts w:cstheme="majorBidi"/>
+          <w:lang w:val="en-US"/>
+        </w:rPr>
+        <w:fldChar w:fldCharType="end"/>
+      </w:r>
+      <w:r>
+        <w:rPr>
+          <w:lang w:val="en-US"/>
+        </w:rPr>
+        <w:t xml:space="preserve"> </w:t>
+      </w:r>
+      <w:r>
+        <w:rPr>
+          <w:lang w:val="en-US"/>
+        </w:rPr>
+        <w:t>which yield a fairly reasonable constraint on the population size -</w:t>
+      </w:r>
+      <w:r>
+        <w:rPr>
+          <w:lang w:val="en-US"/>
+        </w:rPr>
+        <w:t xml:space="preserve"> </w:t>
+      </w:r>
+      <w:r>
+        <w:rPr>
+          <w:i/>
+          <w:iCs/>
+          <w:lang w:val="en-US"/>
+        </w:rPr>
+        <w:t>1</w:t>
+      </w:r>
+      <w:r>
+        <w:rPr>
+          <w:i/>
+          <w:iCs/>
+          <w:lang w:val="en-US"/>
+        </w:rPr>
+        <w:t>.</w:t>
+      </w:r>
+      <w:r>
+        <w:rPr>
+          <w:i/>
+          <w:iCs/>
+          <w:lang w:val="en-US"/>
+        </w:rPr>
+        <w:t>25</w:t>
+      </w:r>
+      <w:r>
+        <w:rPr>
+          <w:i/>
+          <w:iCs/>
+          <w:lang w:val="en-US"/>
+        </w:rPr>
+        <w:sym w:font="Symbol" w:char="F0D7"/>
+      </w:r>
+      <w:r>
+        <w:rPr>
+          <w:i/>
+          <w:iCs/>
+          <w:lang w:val="en-US"/>
+        </w:rPr>
+        <w:t>10</w:t>
+      </w:r>
+      <w:r>
+        <w:rPr>
+          <w:i/>
+          <w:iCs/>
+          <w:vertAlign w:val="superscript"/>
+          <w:lang w:val="en-US"/>
+        </w:rPr>
+        <w:t>5</w:t>
+      </w:r>
+      <w:r>
+        <w:rPr>
+          <w:rFonts w:ascii="Arial" w:hAnsi="Arial" w:cs="Arial"/>
+          <w:i/>
+          <w:iCs/>
+          <w:lang w:val="en-US"/>
+        </w:rPr>
+        <w:t xml:space="preserve"> ≤ </w:t>
+      </w:r>
+      <w:r>
+        <w:rPr>
+          <w:i/>
+          <w:iCs/>
+          <w:lang w:val="en-US"/>
+        </w:rPr>
+        <w:t>N</w:t>
+      </w:r>
+      <w:r>
+        <w:rPr>
+          <w:rFonts w:ascii="Arial" w:hAnsi="Arial" w:cs="Arial"/>
+          <w:i/>
+          <w:iCs/>
+          <w:lang w:val="en-US"/>
+        </w:rPr>
+        <w:t xml:space="preserve"> ≤ </w:t>
+      </w:r>
+      <w:r>
+        <w:rPr>
+          <w:i/>
+          <w:iCs/>
+          <w:lang w:val="en-US"/>
+        </w:rPr>
+        <w:t>1.5</w:t>
+      </w:r>
+      <w:r>
+        <w:rPr>
+          <w:i/>
+          <w:iCs/>
+          <w:lang w:val="en-US"/>
+        </w:rPr>
+        <w:sym w:font="Symbol" w:char="F0D7"/>
+      </w:r>
+      <w:r>
+        <w:rPr>
+          <w:i/>
+          <w:iCs/>
+          <w:lang w:val="en-US"/>
+        </w:rPr>
+        <w:t>10</w:t>
+      </w:r>
+      <w:r>
+        <w:rPr>
+          <w:i/>
+          <w:iCs/>
+          <w:vertAlign w:val="superscript"/>
+          <w:lang w:val="en-US"/>
+        </w:rPr>
+        <w:t>10</w:t>
+      </w:r>
+      <w:r>
+        <w:rPr>
+          <w:lang w:val="en-US"/>
+        </w:rPr>
+        <w:t>.</w:t>
+      </w:r>
+    </w:p>
+    <w:p>
+      <w:pPr>
+        <w:pStyle w:val="Heading2"/>
+        <w:rPr>
+          <w:lang w:val="en-US"/>
+        </w:rPr>
+      </w:pPr>
+      <w:r>
+        <w:rPr>
+          <w:lang w:val="en-US"/>
+        </w:rPr>
+        <w:t>Appearance of a double mutant</w:t>
+      </w:r>
+    </w:p>
+    <w:p>
+      <w:pPr>
+        <w:pStyle w:val="Firstparagraph"/>
+        <w:rPr>
+          <w:lang w:val="en-US"/>
+        </w:rPr>
+      </w:pPr>
+      <w:r>
+        <w:rPr>
+          <w:lang w:val="en-US"/>
+        </w:rPr>
+        <w:t xml:space="preserve">Assuming </w:t>
+      </w:r>
+      <w:r>
+        <w:rPr>
+          <w:lang w:val="en-US"/>
+        </w:rPr>
+        <w:fldChar w:fldCharType="begin"/>
+      </w:r>
+      <w:r>
+        <w:rPr>
+          <w:lang w:val="en-US"/>
+        </w:rPr>
+        <w:instrText xml:space="preserve"> REF _Ref354127289 \h </w:instrText>
+      </w:r>
+      <w:r>
+        <w:rPr>
+          <w:lang w:val="en-US"/>
+        </w:rPr>
+      </w:r>
+      <w:r>
+        <w:rPr>
+          <w:lang w:val="en-US"/>
+        </w:rPr>
+        <w:fldChar w:fldCharType="separate"/>
+      </w:r>
+      <w:r>
+        <w:rPr>
+          <w:lang w:val="en-US"/>
+        </w:rPr>
+        <w:t>(</w:t>
+      </w:r>
+      <w:r>
+        <w:rPr>
+          <w:noProof/>
+          <w:lang w:val="en-US"/>
+        </w:rPr>
+        <w:t>3</w:t>
+      </w:r>
+      <w:r>
+        <w:rPr>
+          <w:lang w:val="en-US"/>
+        </w:rPr>
+        <w:t>)</w:t>
+      </w:r>
+      <w:r>
+        <w:rPr>
+          <w:lang w:val="en-US"/>
+        </w:rPr>
+        <w:fldChar w:fldCharType="end"/>
+      </w:r>
+      <w:r>
+        <w:rPr>
+          <w:lang w:val="en-US"/>
+        </w:rPr>
+        <w:t>, there are no double mutants (</w:t>
+      </w:r>
+      <w:r>
+        <w:rPr>
+          <w:i/>
+          <w:iCs/>
+          <w:lang w:val="en-US"/>
+        </w:rPr>
+        <w:t>AB</w:t>
+      </w:r>
+      <w:r>
+        <w:rPr>
+          <w:lang w:val="en-US"/>
+        </w:rPr>
+        <w:t xml:space="preserve">) at the time of the environmental change. New double mutants can appear either via a double mutation in a </w:t>
+      </w:r>
+      <w:proofErr w:type="spellStart"/>
+      <w:r>
+        <w:rPr>
+          <w:lang w:val="en-US"/>
+        </w:rPr>
+        <w:t>wildtype</w:t>
+      </w:r>
+      <w:proofErr w:type="spellEnd"/>
+      <w:r>
+        <w:rPr>
+          <w:lang w:val="en-US"/>
+        </w:rPr>
+        <w:t xml:space="preserve"> individual (</w:t>
+      </w:r>
+      <w:proofErr w:type="spellStart"/>
+      <w:r>
+        <w:rPr>
+          <w:i/>
+          <w:iCs/>
+          <w:lang w:val="en-US"/>
+        </w:rPr>
+        <w:t>ab</w:t>
+      </w:r>
+      <w:proofErr w:type="spellEnd"/>
+      <w:r>
+        <w:rPr>
+          <w:lang w:val="en-US"/>
+        </w:rPr>
+        <w:t xml:space="preserve">) or </w:t>
+      </w:r>
+      <w:r>
+        <w:rPr>
+          <w:lang w:val="en-US"/>
+        </w:rPr>
+        <w:t>via a single mutation in a single mutant (</w:t>
+      </w:r>
+      <w:proofErr w:type="spellStart"/>
+      <w:r>
+        <w:rPr>
+          <w:i/>
+          <w:iCs/>
+          <w:lang w:val="en-US"/>
+        </w:rPr>
+        <w:t>Ab</w:t>
+      </w:r>
+      <w:proofErr w:type="spellEnd"/>
+      <w:r>
+        <w:rPr>
+          <w:lang w:val="en-US"/>
+        </w:rPr>
+        <w:t xml:space="preserve"> or </w:t>
+      </w:r>
+      <w:proofErr w:type="spellStart"/>
+      <w:r>
+        <w:rPr>
+          <w:i/>
+          <w:iCs/>
+          <w:lang w:val="en-US"/>
+        </w:rPr>
+        <w:t>aB</w:t>
+      </w:r>
+      <w:proofErr w:type="spellEnd"/>
+      <w:r>
+        <w:rPr>
+          <w:lang w:val="en-US"/>
+        </w:rPr>
+        <w:t xml:space="preserve">). </w:t>
+      </w:r>
+      <w:r>
+        <w:rPr>
+          <w:lang w:val="en-US"/>
+        </w:rPr>
+        <w:t xml:space="preserve">At the MSB the number of deleterious mutations follows a Poisson distribution [REF]. Therefore, </w:t>
+      </w:r>
+      <w:r>
+        <w:rPr>
+          <w:lang w:val="en-US"/>
+        </w:rPr>
+        <w:t xml:space="preserve">the frequencies of </w:t>
+      </w:r>
+      <w:r>
+        <w:rPr>
+          <w:lang w:val="en-US"/>
+        </w:rPr>
+        <w:t xml:space="preserve">mutation-free </w:t>
+      </w:r>
+      <w:proofErr w:type="spellStart"/>
+      <w:r>
+        <w:rPr>
+          <w:lang w:val="en-US"/>
+        </w:rPr>
+        <w:t>wildtype</w:t>
+      </w:r>
+      <w:proofErr w:type="spellEnd"/>
+      <w:r>
+        <w:rPr>
+          <w:lang w:val="en-US"/>
+        </w:rPr>
+        <w:t xml:space="preserve"> and single mutants are roughly </w:t>
+      </w:r>
+      <m:oMath>
+        <m:sSup>
+          <m:sSupPr>
+            <m:ctrlPr>
+              <w:rPr>
+                <w:rFonts w:ascii="Cambria Math" w:hAnsi="Cambria Math"/>
+                <w:i/>
+                <w:lang w:val="en-US"/>
+              </w:rPr>
+            </m:ctrlPr>
+          </m:sSupPr>
+          <m:e>
+            <m:r>
+              <w:rPr>
+                <w:rFonts w:ascii="Cambria Math" w:hAnsi="Cambria Math"/>
+                <w:lang w:val="en-US"/>
+              </w:rPr>
+              <m:t>e</m:t>
+            </m:r>
+          </m:e>
+          <m:sup>
+            <m:f>
+              <m:fPr>
+                <m:ctrlPr>
+                  <w:rPr>
+                    <w:rFonts w:ascii="Cambria Math" w:hAnsi="Cambria Math"/>
+                    <w:i/>
+                    <w:lang w:val="en-US"/>
+                  </w:rPr>
+                </m:ctrlPr>
+              </m:fPr>
+              <m:num>
+                <m:r>
+                  <w:rPr>
+                    <w:rFonts w:ascii="Cambria Math" w:hAnsi="Cambria Math"/>
+                    <w:lang w:val="en-US"/>
+                  </w:rPr>
+                  <m:t>-U</m:t>
+                </m:r>
+              </m:num>
+              <m:den>
+                <m:r>
+                  <w:rPr>
+                    <w:rFonts w:ascii="Cambria Math" w:hAnsi="Cambria Math"/>
+                    <w:lang w:val="en-US"/>
+                  </w:rPr>
+                  <m:t>s</m:t>
+                </m:r>
+              </m:den>
+            </m:f>
+          </m:sup>
+        </m:sSup>
+      </m:oMath>
+      <w:r>
+        <w:rPr>
+          <w:lang w:val="en-US"/>
+        </w:rPr>
+        <w:t xml:space="preserve"> </w:t>
+      </w:r>
+      <w:proofErr w:type="gramStart"/>
+      <w:r>
+        <w:rPr>
+          <w:lang w:val="en-US"/>
+        </w:rPr>
+        <w:t xml:space="preserve">and </w:t>
+      </w:r>
+      <w:r>
+        <w:rPr>
+          <w:lang w:val="en-US"/>
+        </w:rPr>
+        <w:t xml:space="preserve"> </w:t>
+      </w:r>
+      <w:proofErr w:type="gramEnd"/>
+      <m:oMath>
+        <m:f>
+          <m:fPr>
+            <m:ctrlPr>
+              <w:rPr>
+                <w:rFonts w:ascii="Cambria Math" w:hAnsi="Cambria Math"/>
+                <w:i/>
+                <w:lang w:val="en-US"/>
+              </w:rPr>
+            </m:ctrlPr>
+          </m:fPr>
+          <m:num>
+            <m:r>
+              <w:rPr>
+                <w:rFonts w:ascii="Cambria Math" w:hAnsi="Cambria Math"/>
+                <w:lang w:val="en-US"/>
+              </w:rPr>
+              <m:t>μ</m:t>
+            </m:r>
+          </m:num>
+          <m:den>
+            <m:r>
+              <w:rPr>
+                <w:rFonts w:ascii="Cambria Math" w:hAnsi="Cambria Math"/>
+                <w:lang w:val="en-US"/>
+              </w:rPr>
+              <m:t>s</m:t>
+            </m:r>
+          </m:den>
+        </m:f>
+        <m:sSup>
+          <m:sSupPr>
+            <m:ctrlPr>
+              <w:rPr>
+                <w:rFonts w:ascii="Cambria Math" w:hAnsi="Cambria Math"/>
+                <w:i/>
+                <w:lang w:val="en-US"/>
+              </w:rPr>
+            </m:ctrlPr>
+          </m:sSupPr>
+          <m:e>
+            <m:r>
+              <w:rPr>
+                <w:rFonts w:ascii="Cambria Math" w:hAnsi="Cambria Math"/>
+                <w:lang w:val="en-US"/>
+              </w:rPr>
+              <m:t>e</m:t>
+            </m:r>
+          </m:e>
+          <m:sup>
+            <m:r>
+              <w:rPr>
+                <w:rFonts w:ascii="Cambria Math" w:hAnsi="Cambria Math"/>
+                <w:lang w:val="en-US"/>
+              </w:rPr>
+              <m:t>-</m:t>
+            </m:r>
+            <m:f>
+              <m:fPr>
+                <m:ctrlPr>
+                  <w:rPr>
+                    <w:rFonts w:ascii="Cambria Math" w:hAnsi="Cambria Math"/>
+                    <w:i/>
+                    <w:lang w:val="en-US"/>
+                  </w:rPr>
+                </m:ctrlPr>
+              </m:fPr>
+              <m:num>
+                <m:r>
+                  <w:rPr>
+                    <w:rFonts w:ascii="Cambria Math" w:hAnsi="Cambria Math"/>
+                    <w:lang w:val="en-US"/>
+                  </w:rPr>
+                  <m:t>μ</m:t>
+                </m:r>
+              </m:num>
+              <m:den>
+                <m:r>
+                  <w:rPr>
+                    <w:rFonts w:ascii="Cambria Math" w:hAnsi="Cambria Math"/>
+                    <w:lang w:val="en-US"/>
+                  </w:rPr>
+                  <m:t>s</m:t>
+                </m:r>
+              </m:den>
+            </m:f>
+          </m:sup>
+        </m:sSup>
+      </m:oMath>
+      <w:r>
+        <w:rPr>
+          <w:lang w:val="en-US"/>
+        </w:rPr>
+        <w:t xml:space="preserve">. The fitness of </w:t>
+      </w:r>
+      <w:proofErr w:type="spellStart"/>
+      <w:r>
+        <w:rPr>
+          <w:lang w:val="en-US"/>
+        </w:rPr>
+        <w:t>wildtype</w:t>
+      </w:r>
+      <w:proofErr w:type="spellEnd"/>
+      <w:r>
+        <w:rPr>
+          <w:lang w:val="en-US"/>
+        </w:rPr>
+        <w:t xml:space="preserve"> and single mutants is 1 and </w:t>
+      </w:r>
+      <w:r>
+        <w:rPr>
+          <w:i/>
+          <w:iCs/>
+          <w:lang w:val="en-US"/>
+        </w:rPr>
+        <w:t>1-s</w:t>
+      </w:r>
+      <w:r>
+        <w:rPr>
+          <w:lang w:val="en-US"/>
+        </w:rPr>
+        <w:t xml:space="preserve">, respectively. </w:t>
+      </w:r>
+      <w:r>
+        <w:rPr>
+          <w:lang w:val="en-US"/>
+        </w:rPr>
+        <w:t xml:space="preserve">We assume that individuals with mutations other than in the </w:t>
+      </w:r>
+      <w:r>
+        <w:rPr>
+          <w:i/>
+          <w:iCs/>
+          <w:lang w:val="en-US"/>
+        </w:rPr>
+        <w:t>A/</w:t>
+      </w:r>
+      <w:proofErr w:type="gramStart"/>
+      <w:r>
+        <w:rPr>
+          <w:i/>
+          <w:iCs/>
+          <w:lang w:val="en-US"/>
+        </w:rPr>
+        <w:t>a</w:t>
+      </w:r>
+      <w:r>
+        <w:rPr>
+          <w:lang w:val="en-US"/>
+        </w:rPr>
+        <w:t xml:space="preserve"> and</w:t>
+      </w:r>
+      <w:proofErr w:type="gramEnd"/>
+      <w:r>
+        <w:rPr>
+          <w:lang w:val="en-US"/>
+        </w:rPr>
+        <w:t xml:space="preserve"> </w:t>
+      </w:r>
+      <w:r>
+        <w:rPr>
+          <w:i/>
+          <w:iCs/>
+          <w:lang w:val="en-US"/>
+        </w:rPr>
+        <w:t>B/b</w:t>
+      </w:r>
+      <w:r>
+        <w:rPr>
+          <w:lang w:val="en-US"/>
+        </w:rPr>
+        <w:t xml:space="preserve"> loci are "evolutionary dead ends"</w:t>
+      </w:r>
+      <w:r>
+        <w:rPr>
+          <w:lang w:val="en-US"/>
+        </w:rPr>
+        <w:t xml:space="preserve">. Assuming that mutation is a Poisson process, only a fraction </w:t>
+      </w:r>
+      <m:oMath>
+        <m:sSup>
+          <m:sSupPr>
+            <m:ctrlPr>
+              <w:rPr>
+                <w:rFonts w:ascii="Cambria Math" w:hAnsi="Cambria Math"/>
+                <w:i/>
+                <w:lang w:val="en-US"/>
+              </w:rPr>
+            </m:ctrlPr>
+          </m:sSupPr>
+          <m:e>
+            <m:r>
+              <w:rPr>
+                <w:rFonts w:ascii="Cambria Math" w:hAnsi="Cambria Math"/>
+                <w:lang w:val="en-US"/>
+              </w:rPr>
+              <m:t>e</m:t>
+            </m:r>
+          </m:e>
+          <m:sup>
+            <m:r>
+              <w:rPr>
+                <w:rFonts w:ascii="Cambria Math" w:hAnsi="Cambria Math"/>
+                <w:lang w:val="en-US"/>
+              </w:rPr>
+              <m:t>-U</m:t>
+            </m:r>
+          </m:sup>
+        </m:sSup>
+      </m:oMath>
+      <w:r>
+        <w:rPr>
+          <w:lang w:val="en-US"/>
+        </w:rPr>
+        <w:t xml:space="preserve"> of the individuals are of interest. All together, the probability </w:t>
+      </w:r>
+      <w:r>
+        <w:rPr>
+          <w:lang w:val="en-US"/>
+        </w:rPr>
+        <w:t>that a newborn is a double mutant</w:t>
+      </w:r>
+      <w:r>
+        <w:rPr>
+          <w:lang w:val="en-US"/>
+        </w:rPr>
+        <w:t xml:space="preserve"> can be summarize</w:t>
+      </w:r>
+      <w:r>
+        <w:rPr>
+          <w:lang w:val="en-US"/>
+        </w:rPr>
+        <w:t>d</w:t>
+      </w:r>
+      <w:r>
+        <w:rPr>
+          <w:lang w:val="en-US"/>
+        </w:rPr>
+        <w:t xml:space="preserve"> by:</w:t>
+      </w:r>
+    </w:p>
+    <w:tbl>
+      <w:tblPr>
+        <w:tblStyle w:val="TableGrid"/>
+        <w:tblW w:w="5000" w:type="pct"/>
+        <w:tblInd w:w="340" w:type="dxa"/>
+        <w:tblBorders>
+          <w:top w:val="none" w:sz="0" w:space="0" w:color="auto"/>
+          <w:left w:val="none" w:sz="0" w:space="0" w:color="auto"/>
+          <w:bottom w:val="none" w:sz="0" w:space="0" w:color="auto"/>
+          <w:right w:val="none" w:sz="0" w:space="0" w:color="auto"/>
+          <w:insideH w:val="none" w:sz="0" w:space="0" w:color="auto"/>
+          <w:insideV w:val="none" w:sz="0" w:space="0" w:color="auto"/>
+        </w:tblBorders>
+        <w:tblLook w:val="04A0" w:firstRow="1" w:lastRow="0" w:firstColumn="1" w:lastColumn="0" w:noHBand="0" w:noVBand="1"/>
+      </w:tblPr>
+      <w:tblGrid>
+        <w:gridCol w:w="6827"/>
+        <w:gridCol w:w="759"/>
+      </w:tblGrid>
+      <w:tr>
+        <w:tc>
+          <w:tcPr>
+            <w:tcW w:w="4500" w:type="pct"/>
+            <w:vAlign w:val="center"/>
+          </w:tcPr>
+          <w:p>
+            <w:pPr>
+              <w:ind w:left="340" w:firstLine="0"/>
+              <w:rPr>
+                <w:lang w:val="en-US"/>
+              </w:rPr>
+            </w:pPr>
+            <m:oMathPara>
+              <m:oMath>
+                <m:r>
+                  <w:rPr>
+                    <w:rFonts w:ascii="Cambria Math" w:hAnsi="Cambria Math"/>
+                    <w:lang w:val="en-US"/>
+                  </w:rPr>
+                  <m:t>q</m:t>
+                </m:r>
+                <m:r>
+                  <w:rPr>
+                    <w:rFonts w:ascii="Cambria Math" w:hAnsi="Cambria Math"/>
+                    <w:lang w:val="en-US"/>
+                  </w:rPr>
+                  <m:t>=</m:t>
+                </m:r>
+                <m:sSup>
+                  <m:sSupPr>
+                    <m:ctrlPr>
+                      <w:rPr>
+                        <w:rFonts w:ascii="Cambria Math" w:hAnsi="Cambria Math"/>
+                        <w:i/>
+                        <w:lang w:val="en-US"/>
+                      </w:rPr>
+                    </m:ctrlPr>
+                  </m:sSupPr>
+                  <m:e>
+                    <m:r>
+                      <w:rPr>
+                        <w:rFonts w:ascii="Cambria Math" w:hAnsi="Cambria Math"/>
+                        <w:lang w:val="en-US"/>
+                      </w:rPr>
+                      <m:t>μ</m:t>
+                    </m:r>
+                  </m:e>
+                  <m:sup>
+                    <m:r>
+                      <w:rPr>
+                        <w:rFonts w:ascii="Cambria Math" w:hAnsi="Cambria Math"/>
+                        <w:lang w:val="en-US"/>
+                      </w:rPr>
+                      <m:t>2</m:t>
+                    </m:r>
+                  </m:sup>
+                </m:sSup>
+                <m:sSup>
+                  <m:sSupPr>
+                    <m:ctrlPr>
+                      <w:rPr>
+                        <w:rFonts w:ascii="Cambria Math" w:hAnsi="Cambria Math"/>
+                        <w:i/>
+                        <w:lang w:val="en-US"/>
+                      </w:rPr>
+                    </m:ctrlPr>
+                  </m:sSupPr>
+                  <m:e>
+                    <m:r>
+                      <w:rPr>
+                        <w:rFonts w:ascii="Cambria Math" w:hAnsi="Cambria Math"/>
+                        <w:lang w:val="en-US"/>
+                      </w:rPr>
+                      <m:t>e</m:t>
+                    </m:r>
+                  </m:e>
+                  <m:sup>
+                    <m:r>
+                      <w:rPr>
+                        <w:rFonts w:ascii="Cambria Math" w:hAnsi="Cambria Math"/>
+                        <w:lang w:val="en-US"/>
+                      </w:rPr>
+                      <m:t>-</m:t>
+                    </m:r>
+                    <m:f>
+                      <m:fPr>
+                        <m:ctrlPr>
+                          <w:rPr>
+                            <w:rFonts w:ascii="Cambria Math" w:hAnsi="Cambria Math"/>
+                            <w:i/>
+                            <w:lang w:val="en-US"/>
+                          </w:rPr>
+                        </m:ctrlPr>
+                      </m:fPr>
+                      <m:num>
+                        <m:r>
+                          <w:rPr>
+                            <w:rFonts w:ascii="Cambria Math" w:hAnsi="Cambria Math"/>
+                            <w:lang w:val="en-US"/>
+                          </w:rPr>
+                          <m:t>U</m:t>
+                        </m:r>
+                      </m:num>
+                      <m:den>
+                        <m:r>
+                          <w:rPr>
+                            <w:rFonts w:ascii="Cambria Math" w:hAnsi="Cambria Math"/>
+                            <w:lang w:val="en-US"/>
+                          </w:rPr>
+                          <m:t>s</m:t>
+                        </m:r>
+                      </m:den>
+                    </m:f>
+                    <m:r>
+                      <w:rPr>
+                        <w:rFonts w:ascii="Cambria Math" w:hAnsi="Cambria Math"/>
+                        <w:lang w:val="en-US"/>
+                      </w:rPr>
+                      <m:t>-U</m:t>
+                    </m:r>
+                  </m:sup>
+                </m:sSup>
+                <m:r>
+                  <w:rPr>
+                    <w:rFonts w:ascii="Cambria Math" w:hAnsi="Cambria Math"/>
+                    <w:lang w:val="en-US"/>
+                  </w:rPr>
+                  <m:t>+</m:t>
+                </m:r>
+                <m:f>
+                  <m:fPr>
+                    <m:ctrlPr>
+                      <w:rPr>
+                        <w:rFonts w:ascii="Cambria Math" w:hAnsi="Cambria Math"/>
+                        <w:i/>
+                        <w:lang w:val="en-US"/>
+                      </w:rPr>
+                    </m:ctrlPr>
+                  </m:fPr>
+                  <m:num>
+                    <m:sSup>
+                      <m:sSupPr>
+                        <m:ctrlPr>
+                          <w:rPr>
+                            <w:rFonts w:ascii="Cambria Math" w:hAnsi="Cambria Math"/>
+                            <w:i/>
+                            <w:lang w:val="en-US"/>
+                          </w:rPr>
+                        </m:ctrlPr>
+                      </m:sSupPr>
+                      <m:e>
+                        <m:r>
+                          <w:rPr>
+                            <w:rFonts w:ascii="Cambria Math" w:hAnsi="Cambria Math"/>
+                            <w:lang w:val="en-US"/>
+                          </w:rPr>
+                          <m:t>μ</m:t>
+                        </m:r>
+                      </m:e>
+                      <m:sup>
+                        <m:r>
+                          <w:rPr>
+                            <w:rFonts w:ascii="Cambria Math" w:hAnsi="Cambria Math"/>
+                            <w:lang w:val="en-US"/>
+                          </w:rPr>
+                          <m:t>2</m:t>
+                        </m:r>
+                      </m:sup>
+                    </m:sSup>
+                  </m:num>
+                  <m:den>
+                    <m:r>
+                      <w:rPr>
+                        <w:rFonts w:ascii="Cambria Math" w:hAnsi="Cambria Math"/>
+                        <w:lang w:val="en-US"/>
+                      </w:rPr>
+                      <m:t>s</m:t>
+                    </m:r>
+                  </m:den>
+                </m:f>
+                <m:sSup>
+                  <m:sSupPr>
+                    <m:ctrlPr>
+                      <w:rPr>
+                        <w:rFonts w:ascii="Cambria Math" w:hAnsi="Cambria Math"/>
+                        <w:i/>
+                        <w:lang w:val="en-US"/>
+                      </w:rPr>
+                    </m:ctrlPr>
+                  </m:sSupPr>
+                  <m:e>
+                    <m:r>
+                      <w:rPr>
+                        <w:rFonts w:ascii="Cambria Math" w:hAnsi="Cambria Math"/>
+                        <w:lang w:val="en-US"/>
+                      </w:rPr>
+                      <m:t>e</m:t>
+                    </m:r>
+                  </m:e>
+                  <m:sup>
+                    <m:r>
+                      <w:rPr>
+                        <w:rFonts w:ascii="Cambria Math" w:hAnsi="Cambria Math"/>
+                        <w:lang w:val="en-US"/>
+                      </w:rPr>
+                      <m:t>-</m:t>
+                    </m:r>
+                    <m:f>
+                      <m:fPr>
+                        <m:ctrlPr>
+                          <w:rPr>
+                            <w:rFonts w:ascii="Cambria Math" w:hAnsi="Cambria Math"/>
+                            <w:i/>
+                            <w:lang w:val="en-US"/>
+                          </w:rPr>
+                        </m:ctrlPr>
+                      </m:fPr>
+                      <m:num>
+                        <m:r>
+                          <w:rPr>
+                            <w:rFonts w:ascii="Cambria Math" w:hAnsi="Cambria Math"/>
+                            <w:lang w:val="en-US"/>
+                          </w:rPr>
+                          <m:t>μ</m:t>
+                        </m:r>
+                      </m:num>
+                      <m:den>
+                        <m:r>
+                          <w:rPr>
+                            <w:rFonts w:ascii="Cambria Math" w:hAnsi="Cambria Math"/>
+                            <w:lang w:val="en-US"/>
+                          </w:rPr>
+                          <m:t>s</m:t>
+                        </m:r>
+                      </m:den>
+                    </m:f>
+                    <m:r>
+                      <w:rPr>
+                        <w:rFonts w:ascii="Cambria Math" w:hAnsi="Cambria Math"/>
+                        <w:lang w:val="en-US"/>
+                      </w:rPr>
+                      <m:t>-U</m:t>
+                    </m:r>
+                  </m:sup>
+                </m:sSup>
+              </m:oMath>
+            </m:oMathPara>
+          </w:p>
+        </w:tc>
+        <w:tc>
+          <w:tcPr>
+            <w:tcW w:w="500" w:type="pct"/>
+            <w:vAlign w:val="center"/>
+          </w:tcPr>
+          <w:p>
+            <w:pPr>
               <w:ind w:firstLine="0"/>
               <w:rPr>
                 <w:lang w:val="en-US"/>
@@ -2338,417 +3495,437 @@
     </w:tbl>
     <w:p>
       <w:pPr>
-        <w:ind w:left="340" w:firstLine="0"/>
-        <w:rPr>
-          <w:lang w:val="en-US"/>
-        </w:rPr>
-      </w:pPr>
-      <w:r>
-        <w:rPr>
-          <w:lang w:val="en-US"/>
-        </w:rPr>
-        <w:t>For</w:t>
-      </w:r>
-      <w:r>
-        <w:rPr>
-          <w:lang w:val="en-US"/>
-        </w:rPr>
-        <w:t xml:space="preserve"> the bacteria species</w:t>
-      </w:r>
-      <w:r>
-        <w:rPr>
-          <w:lang w:val="en-US"/>
-        </w:rPr>
-        <w:t xml:space="preserve"> </w:t>
+        <w:ind w:firstLine="0"/>
+        <w:rPr>
+          <w:lang w:val="en-US"/>
+        </w:rPr>
+      </w:pPr>
+      <w:r>
+        <w:rPr>
+          <w:lang w:val="en-US"/>
+        </w:rPr>
+        <w:t xml:space="preserve">However, if mutation is stress-induced, then the mutation rate of single mutants is increased </w:t>
+      </w:r>
+      <w:r>
+        <w:rPr>
+          <w:rFonts w:ascii="Times New Roman" w:hAnsi="Times New Roman"/>
+          <w:i/>
+          <w:iCs/>
+          <w:lang w:val="en-US"/>
+        </w:rPr>
+        <w:t>τ</w:t>
+      </w:r>
+      <w:r>
+        <w:rPr>
+          <w:lang w:val="en-US"/>
+        </w:rPr>
+        <w:t xml:space="preserve">-fold and the </w:t>
+      </w:r>
+      <w:r>
+        <w:rPr>
+          <w:lang w:val="en-US"/>
+        </w:rPr>
+        <w:t>above probability</w:t>
+      </w:r>
+      <w:r>
+        <w:rPr>
+          <w:lang w:val="en-US"/>
+        </w:rPr>
+        <w:t xml:space="preserve"> is:</w:t>
+      </w:r>
+    </w:p>
+    <w:tbl>
+      <w:tblPr>
+        <w:tblStyle w:val="TableGrid"/>
+        <w:tblW w:w="5000" w:type="pct"/>
+        <w:tblInd w:w="340" w:type="dxa"/>
+        <w:tblBorders>
+          <w:top w:val="none" w:sz="0" w:space="0" w:color="auto"/>
+          <w:left w:val="none" w:sz="0" w:space="0" w:color="auto"/>
+          <w:bottom w:val="none" w:sz="0" w:space="0" w:color="auto"/>
+          <w:right w:val="none" w:sz="0" w:space="0" w:color="auto"/>
+          <w:insideH w:val="none" w:sz="0" w:space="0" w:color="auto"/>
+          <w:insideV w:val="none" w:sz="0" w:space="0" w:color="auto"/>
+        </w:tblBorders>
+        <w:tblLook w:val="04A0" w:firstRow="1" w:lastRow="0" w:firstColumn="1" w:lastColumn="0" w:noHBand="0" w:noVBand="1"/>
+      </w:tblPr>
+      <w:tblGrid>
+        <w:gridCol w:w="6827"/>
+        <w:gridCol w:w="759"/>
+      </w:tblGrid>
+      <w:tr>
+        <w:tc>
+          <w:tcPr>
+            <w:tcW w:w="4500" w:type="pct"/>
+            <w:vAlign w:val="center"/>
+          </w:tcPr>
+          <w:p>
+            <w:pPr>
+              <w:ind w:left="340" w:firstLine="0"/>
+              <w:rPr>
+                <w:lang w:val="en-US"/>
+              </w:rPr>
+            </w:pPr>
+            <m:oMathPara>
+              <m:oMath>
+                <m:sSub>
+                  <m:sSubPr>
+                    <m:ctrlPr>
+                      <w:rPr>
+                        <w:rFonts w:ascii="Cambria Math" w:hAnsi="Cambria Math"/>
+                        <w:i/>
+                        <w:lang w:val="en-US"/>
+                      </w:rPr>
+                    </m:ctrlPr>
+                  </m:sSubPr>
+                  <m:e>
+                    <m:r>
+                      <w:rPr>
+                        <w:rFonts w:ascii="Cambria Math" w:hAnsi="Cambria Math"/>
+                        <w:lang w:val="en-US"/>
+                      </w:rPr>
+                      <m:t>q</m:t>
+                    </m:r>
+                  </m:e>
+                  <m:sub>
+                    <m:r>
+                      <w:rPr>
+                        <w:rFonts w:ascii="Cambria Math" w:hAnsi="Cambria Math"/>
+                        <w:lang w:val="en-US"/>
+                      </w:rPr>
+                      <m:t>sim</m:t>
+                    </m:r>
+                  </m:sub>
+                </m:sSub>
+                <m:r>
+                  <w:rPr>
+                    <w:rFonts w:ascii="Cambria Math" w:hAnsi="Cambria Math"/>
+                    <w:lang w:val="en-US"/>
+                  </w:rPr>
+                  <m:t>=</m:t>
+                </m:r>
+                <m:sSup>
+                  <m:sSupPr>
+                    <m:ctrlPr>
+                      <w:rPr>
+                        <w:rFonts w:ascii="Cambria Math" w:hAnsi="Cambria Math"/>
+                        <w:i/>
+                        <w:lang w:val="en-US"/>
+                      </w:rPr>
+                    </m:ctrlPr>
+                  </m:sSupPr>
+                  <m:e>
+                    <m:r>
+                      <w:rPr>
+                        <w:rFonts w:ascii="Cambria Math" w:hAnsi="Cambria Math"/>
+                        <w:lang w:val="en-US"/>
+                      </w:rPr>
+                      <m:t>μ</m:t>
+                    </m:r>
+                  </m:e>
+                  <m:sup>
+                    <m:r>
+                      <w:rPr>
+                        <w:rFonts w:ascii="Cambria Math" w:hAnsi="Cambria Math"/>
+                        <w:lang w:val="en-US"/>
+                      </w:rPr>
+                      <m:t>2</m:t>
+                    </m:r>
+                  </m:sup>
+                </m:sSup>
+                <m:sSup>
+                  <m:sSupPr>
+                    <m:ctrlPr>
+                      <w:rPr>
+                        <w:rFonts w:ascii="Cambria Math" w:hAnsi="Cambria Math"/>
+                        <w:i/>
+                        <w:lang w:val="en-US"/>
+                      </w:rPr>
+                    </m:ctrlPr>
+                  </m:sSupPr>
+                  <m:e>
+                    <m:r>
+                      <w:rPr>
+                        <w:rFonts w:ascii="Cambria Math" w:hAnsi="Cambria Math"/>
+                        <w:lang w:val="en-US"/>
+                      </w:rPr>
+                      <m:t>e</m:t>
+                    </m:r>
+                  </m:e>
+                  <m:sup>
+                    <m:r>
+                      <w:rPr>
+                        <w:rFonts w:ascii="Cambria Math" w:hAnsi="Cambria Math"/>
+                        <w:lang w:val="en-US"/>
+                      </w:rPr>
+                      <m:t>-</m:t>
+                    </m:r>
+                    <m:f>
+                      <m:fPr>
+                        <m:ctrlPr>
+                          <w:rPr>
+                            <w:rFonts w:ascii="Cambria Math" w:hAnsi="Cambria Math"/>
+                            <w:i/>
+                            <w:lang w:val="en-US"/>
+                          </w:rPr>
+                        </m:ctrlPr>
+                      </m:fPr>
+                      <m:num>
+                        <m:r>
+                          <w:rPr>
+                            <w:rFonts w:ascii="Cambria Math" w:hAnsi="Cambria Math"/>
+                            <w:lang w:val="en-US"/>
+                          </w:rPr>
+                          <m:t>U</m:t>
+                        </m:r>
+                      </m:num>
+                      <m:den>
+                        <m:r>
+                          <w:rPr>
+                            <w:rFonts w:ascii="Cambria Math" w:hAnsi="Cambria Math"/>
+                            <w:lang w:val="en-US"/>
+                          </w:rPr>
+                          <m:t>s</m:t>
+                        </m:r>
+                      </m:den>
+                    </m:f>
+                    <m:r>
+                      <w:rPr>
+                        <w:rFonts w:ascii="Cambria Math" w:hAnsi="Cambria Math"/>
+                        <w:lang w:val="en-US"/>
+                      </w:rPr>
+                      <m:t>-U</m:t>
+                    </m:r>
+                  </m:sup>
+                </m:sSup>
+                <m:r>
+                  <w:rPr>
+                    <w:rFonts w:ascii="Cambria Math" w:hAnsi="Cambria Math"/>
+                    <w:lang w:val="en-US"/>
+                  </w:rPr>
+                  <m:t>+</m:t>
+                </m:r>
+                <m:f>
+                  <m:fPr>
+                    <m:ctrlPr>
+                      <w:rPr>
+                        <w:rFonts w:ascii="Cambria Math" w:hAnsi="Cambria Math"/>
+                        <w:i/>
+                        <w:lang w:val="en-US"/>
+                      </w:rPr>
+                    </m:ctrlPr>
+                  </m:fPr>
+                  <m:num>
+                    <m:sSup>
+                      <m:sSupPr>
+                        <m:ctrlPr>
+                          <w:rPr>
+                            <w:rFonts w:ascii="Cambria Math" w:hAnsi="Cambria Math"/>
+                            <w:i/>
+                            <w:lang w:val="en-US"/>
+                          </w:rPr>
+                        </m:ctrlPr>
+                      </m:sSupPr>
+                      <m:e>
+                        <m:r>
+                          <w:rPr>
+                            <w:rFonts w:ascii="Cambria Math" w:hAnsi="Cambria Math"/>
+                            <w:lang w:val="en-US"/>
+                          </w:rPr>
+                          <m:t>τ</m:t>
+                        </m:r>
+                        <m:r>
+                          <w:rPr>
+                            <w:rFonts w:ascii="Cambria Math" w:hAnsi="Cambria Math"/>
+                            <w:lang w:val="en-US"/>
+                          </w:rPr>
+                          <m:t>μ</m:t>
+                        </m:r>
+                      </m:e>
+                      <m:sup>
+                        <m:r>
+                          <w:rPr>
+                            <w:rFonts w:ascii="Cambria Math" w:hAnsi="Cambria Math"/>
+                            <w:lang w:val="en-US"/>
+                          </w:rPr>
+                          <m:t>2</m:t>
+                        </m:r>
+                      </m:sup>
+                    </m:sSup>
+                  </m:num>
+                  <m:den>
+                    <m:r>
+                      <w:rPr>
+                        <w:rFonts w:ascii="Cambria Math" w:hAnsi="Cambria Math"/>
+                        <w:lang w:val="en-US"/>
+                      </w:rPr>
+                      <m:t>s</m:t>
+                    </m:r>
+                  </m:den>
+                </m:f>
+                <m:sSup>
+                  <m:sSupPr>
+                    <m:ctrlPr>
+                      <w:rPr>
+                        <w:rFonts w:ascii="Cambria Math" w:hAnsi="Cambria Math"/>
+                        <w:i/>
+                        <w:lang w:val="en-US"/>
+                      </w:rPr>
+                    </m:ctrlPr>
+                  </m:sSupPr>
+                  <m:e>
+                    <m:r>
+                      <w:rPr>
+                        <w:rFonts w:ascii="Cambria Math" w:hAnsi="Cambria Math"/>
+                        <w:lang w:val="en-US"/>
+                      </w:rPr>
+                      <m:t>e</m:t>
+                    </m:r>
+                  </m:e>
+                  <m:sup>
+                    <m:r>
+                      <w:rPr>
+                        <w:rFonts w:ascii="Cambria Math" w:hAnsi="Cambria Math"/>
+                        <w:lang w:val="en-US"/>
+                      </w:rPr>
+                      <m:t>-</m:t>
+                    </m:r>
+                    <m:f>
+                      <m:fPr>
+                        <m:ctrlPr>
+                          <w:rPr>
+                            <w:rFonts w:ascii="Cambria Math" w:hAnsi="Cambria Math"/>
+                            <w:i/>
+                            <w:lang w:val="en-US"/>
+                          </w:rPr>
+                        </m:ctrlPr>
+                      </m:fPr>
+                      <m:num>
+                        <m:r>
+                          <w:rPr>
+                            <w:rFonts w:ascii="Cambria Math" w:hAnsi="Cambria Math"/>
+                            <w:lang w:val="en-US"/>
+                          </w:rPr>
+                          <m:t>μ</m:t>
+                        </m:r>
+                      </m:num>
+                      <m:den>
+                        <m:r>
+                          <w:rPr>
+                            <w:rFonts w:ascii="Cambria Math" w:hAnsi="Cambria Math"/>
+                            <w:lang w:val="en-US"/>
+                          </w:rPr>
+                          <m:t>s</m:t>
+                        </m:r>
+                      </m:den>
+                    </m:f>
+                    <m:r>
+                      <w:rPr>
+                        <w:rFonts w:ascii="Cambria Math" w:hAnsi="Cambria Math"/>
+                        <w:lang w:val="en-US"/>
+                      </w:rPr>
+                      <m:t>-</m:t>
+                    </m:r>
+                    <m:r>
+                      <w:rPr>
+                        <w:rFonts w:ascii="Cambria Math" w:hAnsi="Cambria Math"/>
+                        <w:lang w:val="en-US"/>
+                      </w:rPr>
+                      <m:t>τ</m:t>
+                    </m:r>
+                    <m:r>
+                      <w:rPr>
+                        <w:rFonts w:ascii="Cambria Math" w:hAnsi="Cambria Math"/>
+                        <w:lang w:val="en-US"/>
+                      </w:rPr>
+                      <m:t>U</m:t>
+                    </m:r>
+                  </m:sup>
+                </m:sSup>
+              </m:oMath>
+            </m:oMathPara>
+          </w:p>
+        </w:tc>
+        <w:tc>
+          <w:tcPr>
+            <w:tcW w:w="500" w:type="pct"/>
+            <w:vAlign w:val="center"/>
+          </w:tcPr>
+          <w:p>
+            <w:pPr>
+              <w:ind w:firstLine="0"/>
+              <w:rPr>
+                <w:lang w:val="en-US"/>
+              </w:rPr>
+            </w:pPr>
+            <w:r>
+              <w:rPr>
+                <w:lang w:val="en-US"/>
+              </w:rPr>
+              <w:t>(</w:t>
+            </w:r>
+            <w:r>
+              <w:rPr>
+                <w:lang w:val="en-US"/>
+              </w:rPr>
+              <w:fldChar w:fldCharType="begin"/>
+            </w:r>
+            <w:r>
+              <w:rPr>
+                <w:lang w:val="en-US"/>
+              </w:rPr>
+              <w:instrText xml:space="preserve"> SEQ Equation </w:instrText>
+            </w:r>
+            <w:r>
+              <w:rPr>
+                <w:lang w:val="en-US"/>
+              </w:rPr>
+              <w:fldChar w:fldCharType="separate"/>
+            </w:r>
+            <w:r>
+              <w:rPr>
+                <w:noProof/>
+                <w:lang w:val="en-US"/>
+              </w:rPr>
+              <w:t>4</w:t>
+            </w:r>
+            <w:r>
+              <w:rPr>
+                <w:lang w:val="en-US"/>
+              </w:rPr>
+              <w:fldChar w:fldCharType="end"/>
+            </w:r>
+            <w:r>
+              <w:rPr>
+                <w:lang w:val="en-US"/>
+              </w:rPr>
+              <w:t>)</w:t>
+            </w:r>
+          </w:p>
+        </w:tc>
+      </w:tr>
+    </w:tbl>
+    <w:p>
+      <w:pPr>
+        <w:ind w:firstLine="0"/>
+        <w:rPr>
+          <w:lang w:val="en-US"/>
+        </w:rPr>
+      </w:pPr>
+      <w:r>
+        <w:rPr>
+          <w:lang w:val="en-US"/>
+        </w:rPr>
+        <w:t xml:space="preserve">Note that stress-induction only increases the transition from single mutants to other types, but does not change the MSB frequency of single mutants, because that is determined by the mutation rate of the </w:t>
       </w:r>
       <w:proofErr w:type="spellStart"/>
       <w:r>
         <w:rPr>
-          <w:i/>
-          <w:iCs/>
-          <w:lang w:val="en-US"/>
-        </w:rPr>
-        <w:t>Escherischia</w:t>
+          <w:lang w:val="en-US"/>
+        </w:rPr>
+        <w:t>wildtype</w:t>
       </w:r>
       <w:proofErr w:type="spellEnd"/>
-      <w:r>
-        <w:rPr>
-          <w:i/>
-          <w:iCs/>
-          <w:lang w:val="en-US"/>
-        </w:rPr>
-        <w:t xml:space="preserve"> coli</w:t>
-      </w:r>
-      <w:r>
-        <w:rPr>
-          <w:lang w:val="en-US"/>
-        </w:rPr>
-        <w:t xml:space="preserve"> estimations of the selection coefficient</w:t>
-      </w:r>
-      <w:r>
-        <w:rPr>
-          <w:lang w:val="en-US"/>
-        </w:rPr>
-        <w:t xml:space="preserve"> and mutation rates</w:t>
-      </w:r>
-      <w:r>
-        <w:rPr>
-          <w:lang w:val="en-US"/>
-        </w:rPr>
-        <w:t xml:space="preserve"> are </w:t>
-      </w:r>
-      <w:r>
-        <w:rPr>
-          <w:i/>
-          <w:iCs/>
-          <w:lang w:val="en-US"/>
-        </w:rPr>
-        <w:t>s=</w:t>
-      </w:r>
-      <w:r>
-        <w:rPr>
-          <w:i/>
-          <w:iCs/>
-          <w:lang w:val="en-US"/>
-        </w:rPr>
-        <w:t>0.01</w:t>
-      </w:r>
-      <w:r>
-        <w:rPr>
-          <w:lang w:val="en-US"/>
-        </w:rPr>
-        <w:t xml:space="preserve"> </w:t>
-      </w:r>
-      <w:r>
-        <w:rPr>
-          <w:lang w:val="en-US"/>
-        </w:rPr>
-        <w:fldChar w:fldCharType="begin" w:fldLock="1"/>
-      </w:r>
-      <w:r>
-        <w:rPr>
-          <w:lang w:val="en-US"/>
-        </w:rPr>
-        <w:instrText>ADDIN CSL_CITATION { "citationItems" : [ { "id" : "ITEM-1", "itemData" : { "DOI" : "10.1038/381694a0", "abstract" : "Mutations are a double-edged sword: they are the ultimate source of genetic variation upon which evolution depends, yet most mutations affecting fitness (viability and reproductive success) appear to be harmful. Deleterious mutations of small effect can escape natural selection, and should accumulate in small population. Reduced fitness from deleterious-mutation accumulation may be important in the evolution of sex, mate choice, and diploid life-cycles, and in the extinction of small populations. Few empirical data exist, however. Minimum estimates of the genomic deleterious-mutation rate for viability in Drosophila melanogaster are surprisingly high, leading to the conjecture that the rate for total fitness could exceed 1.0 mutation per individual per generation. Here we use Escherichia coli to provide an estimate of the genomic deleterious-mutation rate for total fitness in a microbe. We estimate that the per-microbe rate of deleterious mutations is in excess of 0.0002.", "author" : [ { "dropping-particle" : "", "family" : "Kibota", "given" : "Travis T.", "non-dropping-particle" : "", "parse-names" : false, "suffix" : "" }, { "dropping-particle" : "", "family" : "Lynch", "given" : "Michael", "non-dropping-particle" : "", "parse-names" : false, "suffix" : "" } ], "container-title" : "Nature", "id" : "ITEM-1", "issue" : "6584", "issued" : { "date-parts" : [ [ "1996", "6" ] ] }, "note" : "upper bound on selection coefficient 0.012\nthis is in contrast to the finding in natural populations, in which they found the selection coefficient of SUBTITUTIONS to be much lower.\n        \nlower bound to mutation rate is 1.9e-4 per genome per generation\n        \n50 lines, 25 generations per bottleneck, 300 bottlenecks =&gt; 7500 generations. samples taken from bottlenecks 0 100 120 200 250 300\n        \n        \n        \n      ", "page" : "694-6", "title" : "Estimate of the genomic mutation rate deleterious to overall fitness in E. coli.", "type" : "article-journal", "volume" : "381" }, "uris" : [ "http://www.mendeley.com/documents/?uuid=3ee5aa9d-2340-4677-8d5d-6afeeaf0d133" ] } ], "mendeley" : { "previouslyFormattedCitation" : "(Kibota and Lynch 1996)" }, "properties" : { "noteIndex" : 0 }, "schema" : "https://github.com/citation-style-language/schema/raw/master/csl-citation.json" }</w:instrText>
-      </w:r>
-      <w:r>
-        <w:rPr>
-          <w:lang w:val="en-US"/>
-        </w:rPr>
-        <w:fldChar w:fldCharType="separate"/>
-      </w:r>
-      <w:r>
-        <w:rPr>
-          <w:noProof/>
-          <w:lang w:val="en-US"/>
-        </w:rPr>
-        <w:t>(Kibota and Lynch 1996)</w:t>
-      </w:r>
-      <w:r>
-        <w:rPr>
-          <w:lang w:val="en-US"/>
-        </w:rPr>
-        <w:fldChar w:fldCharType="end"/>
-      </w:r>
-      <w:r>
-        <w:rPr>
-          <w:lang w:val="en-US"/>
-        </w:rPr>
-        <w:t>,</w:t>
-      </w:r>
-      <w:r>
-        <w:rPr>
-          <w:i/>
-          <w:iCs/>
-          <w:lang w:val="en-US"/>
-        </w:rPr>
-        <w:t xml:space="preserve"> </w:t>
-      </w:r>
-      <w:r>
-        <w:rPr>
-          <w:i/>
-          <w:iCs/>
-          <w:lang w:val="en-US"/>
-        </w:rPr>
-        <w:t>U=</w:t>
-      </w:r>
-      <w:r>
-        <w:rPr>
-          <w:i/>
-          <w:iCs/>
-          <w:lang w:val="en-US"/>
-        </w:rPr>
-        <w:t>0.000</w:t>
-      </w:r>
-      <w:r>
-        <w:rPr>
-          <w:i/>
-          <w:iCs/>
-          <w:lang w:val="en-US"/>
-        </w:rPr>
-        <w:t>4</w:t>
-      </w:r>
-      <w:r>
-        <w:rPr>
-          <w:lang w:val="en-US"/>
-        </w:rPr>
-        <w:t xml:space="preserve"> </w:t>
-      </w:r>
-      <w:r>
-        <w:rPr>
-          <w:lang w:val="en-US"/>
-        </w:rPr>
-        <w:fldChar w:fldCharType="begin" w:fldLock="1"/>
-      </w:r>
-      <w:r>
-        <w:rPr>
-          <w:lang w:val="en-US"/>
-        </w:rPr>
-        <w:instrText>ADDIN CSL_CITATION { "citationItems" : [ { "id" : "ITEM-1", "itemData" : { "DOI" : "10.1534/g3.111.000406", "abstract" : "The quantification of spontaneous mutation rates is crucial for a mechanistic understanding of the evolutionary process. In bacteria, traditional estimates using experimental or comparative genetic methods are prone to statistical uncertainty and consequently estimates vary by over one order of magnitude. With the advent of next-generation sequencing, more accurate estimates are now possible. We sequenced 19 Escherichia coli genomes from a 40,000-generation evolution experiment and directly inferred the point-mutation rate based on the accumulation of synonymous substitutions. The resulting estimate was 8.9 \u00b7 10211 per base-pair per generation, and there was a significant bias toward increased AT-content. We also compared our results with published genome sequence datasets for other bacterial evolution experiments. Given the power of our approach, our estimate represents the most accurate measure of bacterial base-substitution rates available to date.", "author" : [ { "dropping-particle" : "", "family" : "Wielgoss", "given" : "S\u00e9bastien", "non-dropping-particle" : "", "parse-names" : false, "suffix" : "" }, { "dropping-particle" : "", "family" : "Barrick", "given" : "Jeffrey E.", "non-dropping-particle" : "", "parse-names" : false, "suffix" : "" }, { "dropping-particle" : "", "family" : "Tenaillon", "given" : "Olivier", "non-dropping-particle" : "", "parse-names" : false, "suffix" : "" }, { "dropping-particle" : "", "family" : "Cruveiller", "given" : "St\u00e9phane", "non-dropping-particle" : "", "parse-names" : false, "suffix" : "" }, { "dropping-particle" : "", "family" : "Chane-Woon-Ming", "given" : "B\u00e9atrice", "non-dropping-particle" : "", "parse-names" : false, "suffix" : "" }, { "dropping-particle" : "", "family" : "M\u00e9digue", "given" : "Claudine", "non-dropping-particle" : "", "parse-names" : false, "suffix" : "" }, { "dropping-particle" : "", "family" : "Lenski", "given" : "Richard E.", "non-dropping-particle" : "", "parse-names" : false, "suffix" : "" }, { "dropping-particle" : "", "family" : "Schneider", "given" : "Dominique", "non-dropping-particle" : "", "parse-names" : false, "suffix" : "" } ], "container-title" : "G3: Genes, Genomes, Genetics", "id" : "ITEM-1", "issue" : "3", "issued" : { "date-parts" : [ [ "2011", "8", "1" ] ] }, "note" : "mu=8.9 \u00b7 10-11 per bp per generation\n95% conf: 4.0\u201314 \u00b7 10-11\n0.00041 per generation for 4.6x10 6 bp genome\n        \nthis is 1/6-1/7 of Drake's 1991 estimate", "page" : "183", "publisher" : "Genetics Society of America", "title" : "Mutation Rate Inferred From Synonymous Substitutions in a Long-Term Evolution Experiment With Escherichia coli", "type" : "article-journal", "volume" : "1" }, "uris" : [ "http://www.mendeley.com/documents/?uuid=037198a6-7bae-48c6-9bb6-e8f2d39bf2eb" ] } ], "mendeley" : { "previouslyFormattedCitation" : "(Wielgoss et al. 2011)" }, "properties" : { "noteIndex" : 0 }, "schema" : "https://github.com/citation-style-language/schema/raw/master/csl-citation.json" }</w:instrText>
-      </w:r>
-      <w:r>
-        <w:rPr>
-          <w:lang w:val="en-US"/>
-        </w:rPr>
-        <w:fldChar w:fldCharType="separate"/>
-      </w:r>
-      <w:r>
-        <w:rPr>
-          <w:noProof/>
-          <w:lang w:val="en-US"/>
-        </w:rPr>
-        <w:t>(Wielgoss et al. 2011)</w:t>
-      </w:r>
-      <w:r>
-        <w:rPr>
-          <w:lang w:val="en-US"/>
-        </w:rPr>
-        <w:fldChar w:fldCharType="end"/>
-      </w:r>
-      <w:r>
-        <w:rPr>
-          <w:lang w:val="en-US"/>
-        </w:rPr>
-        <w:t xml:space="preserve"> and </w:t>
-      </w:r>
-      <w:r>
-        <w:rPr>
-          <w:rFonts w:ascii="Times New Roman" w:hAnsi="Times New Roman"/>
-          <w:i/>
-          <w:iCs/>
-          <w:lang w:val="en-US"/>
-        </w:rPr>
-        <w:t>µ</w:t>
-      </w:r>
-      <w:r>
-        <w:rPr>
-          <w:i/>
-          <w:iCs/>
-          <w:lang w:val="en-US"/>
-        </w:rPr>
-        <w:t xml:space="preserve"> </w:t>
-      </w:r>
-      <w:r>
-        <w:rPr>
-          <w:i/>
-          <w:iCs/>
-          <w:lang w:val="en-US"/>
-        </w:rPr>
-        <w:t>=8</w:t>
-      </w:r>
-      <w:r>
-        <w:rPr>
-          <w:i/>
-          <w:iCs/>
-          <w:lang w:val="en-US"/>
-        </w:rPr>
-        <w:sym w:font="Symbol" w:char="F0D7"/>
-      </w:r>
-      <w:r>
-        <w:rPr>
-          <w:i/>
-          <w:iCs/>
-          <w:lang w:val="en-US"/>
-        </w:rPr>
-        <w:t>10</w:t>
-      </w:r>
-      <w:r>
-        <w:rPr>
-          <w:i/>
-          <w:iCs/>
-          <w:vertAlign w:val="superscript"/>
-          <w:lang w:val="en-US"/>
-        </w:rPr>
-        <w:t>-8</w:t>
-      </w:r>
-      <w:r>
-        <w:rPr>
-          <w:lang w:val="en-US"/>
-        </w:rPr>
-        <w:t xml:space="preserve"> </w:t>
-      </w:r>
-      <w:r>
-        <w:rPr>
-          <w:rFonts w:cstheme="majorBidi"/>
-          <w:lang w:val="en-US"/>
-        </w:rPr>
-        <w:fldChar w:fldCharType="begin" w:fldLock="1"/>
-      </w:r>
-      <w:r>
-        <w:rPr>
-          <w:rFonts w:cstheme="majorBidi"/>
-          <w:lang w:val="en-US"/>
-        </w:rPr>
-        <w:instrText>ADDIN CSL_CITATION { "citationItems" : [ { "id" : "ITEM-1", "itemData" : { "DOI" : "10.1159/000332747", "abstract" : "Mutation is the primary source of variation in any organism. Without it, natural selection cannot operate and organisms cannot adapt to novel environments. Mutation is also generally a source of defect: many mutations are not neutral but cause fitness decreases in the organisms where they arise. In bacteria, another important source of variation is horizontal gene transfer. This source of variation can also cause beneficial or deleterious effects. Determining the distribution of fitness effects of mutations in different environments and genetic backgrounds is an active research field. In bacteria, knowledge of these distributions is key for understanding important traits. For example, for determining the dynamics of microorganisms with a high genomic mutation rate (mutators), and for understanding the evolution of antibiotic resistance, and the emergence of pathogenic traits. All of these characteristics are extremely relevant for human health both at the individual and population levels. Experimental evolution has been a valuable tool to address these questions. Here, we review some of the important findings of mutation effects in bacteria revealed through laboratory experiments.", "author" : [ { "dropping-particle" : "", "family" : "Gordo", "given" : "Isabel", "non-dropping-particle" : "", "parse-names" : false, "suffix" : "" }, { "dropping-particle" : "", "family" : "Perfeito", "given" : "Lilia", "non-dropping-particle" : "", "parse-names" : false, "suffix" : "" }, { "dropping-particle" : "", "family" : "Sousa", "given" : "Ana", "non-dropping-particle" : "", "parse-names" : false, "suffix" : "" } ], "container-title" : "Journal of molecular microbiology and biotechnology", "id" : "ITEM-1", "issue" : "1-2", "issued" : { "date-parts" : [ [ "2011", "1" ] ] }, "page" : "20-35", "title" : "Fitness effects of mutations in bacteria.", "type" : "article-journal", "volume" : "21" }, "uris" : [ "http://www.mendeley.com/documents/?uuid=8b31a43f-2d6a-4162-880a-f755ad657020" ] } ], "mendeley" : { "previouslyFormattedCitation" : "(Gordo, Perfeito, and Sousa 2011)" }, "properties" : { "noteIndex" : 0 }, "schema" : "https://github.com/citation-style-language/schema/raw/master/csl-citation.json" }</w:instrText>
-      </w:r>
-      <w:r>
-        <w:rPr>
-          <w:rFonts w:cstheme="majorBidi"/>
-          <w:lang w:val="en-US"/>
-        </w:rPr>
-        <w:fldChar w:fldCharType="separate"/>
-      </w:r>
-      <w:r>
-        <w:rPr>
-          <w:rFonts w:cstheme="majorBidi"/>
-          <w:noProof/>
-          <w:lang w:val="en-US"/>
-        </w:rPr>
-        <w:t>(Gordo, Perfeito, and Sousa 2011)</w:t>
-      </w:r>
-      <w:r>
-        <w:rPr>
-          <w:rFonts w:cstheme="majorBidi"/>
-          <w:lang w:val="en-US"/>
-        </w:rPr>
-        <w:fldChar w:fldCharType="end"/>
-      </w:r>
-      <w:r>
-        <w:rPr>
-          <w:lang w:val="en-US"/>
-        </w:rPr>
-        <w:t xml:space="preserve"> </w:t>
-      </w:r>
-      <w:r>
-        <w:rPr>
-          <w:lang w:val="en-US"/>
-        </w:rPr>
-        <w:t>which yield a fairly reasonable constraint on the population size -</w:t>
-      </w:r>
-      <w:r>
-        <w:rPr>
-          <w:lang w:val="en-US"/>
-        </w:rPr>
-        <w:t xml:space="preserve"> </w:t>
-      </w:r>
-      <w:r>
-        <w:rPr>
-          <w:i/>
-          <w:iCs/>
-          <w:lang w:val="en-US"/>
-        </w:rPr>
-        <w:t>1</w:t>
-      </w:r>
-      <w:r>
-        <w:rPr>
-          <w:i/>
-          <w:iCs/>
-          <w:lang w:val="en-US"/>
-        </w:rPr>
-        <w:t>.</w:t>
-      </w:r>
-      <w:r>
-        <w:rPr>
-          <w:i/>
-          <w:iCs/>
-          <w:lang w:val="en-US"/>
-        </w:rPr>
-        <w:t>25</w:t>
-      </w:r>
-      <w:r>
-        <w:rPr>
-          <w:i/>
-          <w:iCs/>
-          <w:lang w:val="en-US"/>
-        </w:rPr>
-        <w:sym w:font="Symbol" w:char="F0D7"/>
-      </w:r>
-      <w:r>
-        <w:rPr>
-          <w:i/>
-          <w:iCs/>
-          <w:lang w:val="en-US"/>
-        </w:rPr>
-        <w:t>10</w:t>
-      </w:r>
-      <w:r>
-        <w:rPr>
-          <w:i/>
-          <w:iCs/>
-          <w:vertAlign w:val="superscript"/>
-          <w:lang w:val="en-US"/>
-        </w:rPr>
-        <w:t>5</w:t>
-      </w:r>
-      <w:r>
-        <w:rPr>
-          <w:rFonts w:ascii="Arial" w:hAnsi="Arial" w:cs="Arial"/>
-          <w:i/>
-          <w:iCs/>
-          <w:lang w:val="en-US"/>
-        </w:rPr>
-        <w:t xml:space="preserve"> ≤ </w:t>
-      </w:r>
-      <w:r>
-        <w:rPr>
-          <w:i/>
-          <w:iCs/>
-          <w:lang w:val="en-US"/>
-        </w:rPr>
-        <w:t>N</w:t>
-      </w:r>
-      <w:r>
-        <w:rPr>
-          <w:rFonts w:ascii="Arial" w:hAnsi="Arial" w:cs="Arial"/>
-          <w:i/>
-          <w:iCs/>
-          <w:lang w:val="en-US"/>
-        </w:rPr>
-        <w:t xml:space="preserve"> ≤ </w:t>
-      </w:r>
-      <w:r>
-        <w:rPr>
-          <w:i/>
-          <w:iCs/>
-          <w:lang w:val="en-US"/>
-        </w:rPr>
-        <w:t>1.5</w:t>
-      </w:r>
-      <w:r>
-        <w:rPr>
-          <w:i/>
-          <w:iCs/>
-          <w:lang w:val="en-US"/>
-        </w:rPr>
-        <w:sym w:font="Symbol" w:char="F0D7"/>
-      </w:r>
-      <w:r>
-        <w:rPr>
-          <w:i/>
-          <w:iCs/>
-          <w:lang w:val="en-US"/>
-        </w:rPr>
-        <w:t>10</w:t>
-      </w:r>
-      <w:r>
-        <w:rPr>
-          <w:i/>
-          <w:iCs/>
-          <w:vertAlign w:val="superscript"/>
-          <w:lang w:val="en-US"/>
-        </w:rPr>
-        <w:t>10</w:t>
-      </w:r>
       <w:r>
         <w:rPr>
           <w:lang w:val="en-US"/>
@@ -2758,11 +3935,747 @@
     </w:p>
     <w:p>
       <w:pPr>
-        <w:pStyle w:val="Heading2"/>
-        <w:rPr>
-          <w:lang w:val="en-US"/>
-        </w:rPr>
-      </w:pPr>
+        <w:ind w:firstLine="0"/>
+        <w:rPr>
+          <w:lang w:val="en-US"/>
+        </w:rPr>
+      </w:pPr>
+      <w:r>
+        <w:rPr>
+          <w:lang w:val="en-US"/>
+        </w:rPr>
+        <w:t xml:space="preserve">If the mutation rate of </w:t>
+      </w:r>
+      <w:proofErr w:type="spellStart"/>
+      <w:r>
+        <w:rPr>
+          <w:lang w:val="en-US"/>
+        </w:rPr>
+        <w:t>wildtype</w:t>
+      </w:r>
+      <w:proofErr w:type="spellEnd"/>
+      <w:r>
+        <w:rPr>
+          <w:lang w:val="en-US"/>
+        </w:rPr>
+        <w:t xml:space="preserve"> </w:t>
+      </w:r>
+      <w:r>
+        <w:rPr>
+          <w:lang w:val="en-US"/>
+        </w:rPr>
+        <w:t xml:space="preserve">is </w:t>
+      </w:r>
+      <w:r>
+        <w:rPr>
+          <w:lang w:val="en-US"/>
+        </w:rPr>
+        <w:t xml:space="preserve">increased as well, as in the case of constitutive hypermutation, the probability </w:t>
+      </w:r>
+      <w:r>
+        <w:rPr>
+          <w:lang w:val="en-US"/>
+        </w:rPr>
+        <w:t>changes to</w:t>
+      </w:r>
+    </w:p>
+    <w:tbl>
+      <w:tblPr>
+        <w:tblStyle w:val="TableGrid"/>
+        <w:tblW w:w="5000" w:type="pct"/>
+        <w:tblInd w:w="340" w:type="dxa"/>
+        <w:tblBorders>
+          <w:top w:val="none" w:sz="0" w:space="0" w:color="auto"/>
+          <w:left w:val="none" w:sz="0" w:space="0" w:color="auto"/>
+          <w:bottom w:val="none" w:sz="0" w:space="0" w:color="auto"/>
+          <w:right w:val="none" w:sz="0" w:space="0" w:color="auto"/>
+          <w:insideH w:val="none" w:sz="0" w:space="0" w:color="auto"/>
+          <w:insideV w:val="none" w:sz="0" w:space="0" w:color="auto"/>
+        </w:tblBorders>
+        <w:tblLook w:val="04A0" w:firstRow="1" w:lastRow="0" w:firstColumn="1" w:lastColumn="0" w:noHBand="0" w:noVBand="1"/>
+      </w:tblPr>
+      <w:tblGrid>
+        <w:gridCol w:w="6827"/>
+        <w:gridCol w:w="759"/>
+      </w:tblGrid>
+      <w:tr>
+        <w:tc>
+          <w:tcPr>
+            <w:tcW w:w="4500" w:type="pct"/>
+            <w:vAlign w:val="center"/>
+          </w:tcPr>
+          <w:p>
+            <w:pPr>
+              <w:ind w:left="340" w:firstLine="0"/>
+              <w:rPr>
+                <w:lang w:val="en-US"/>
+              </w:rPr>
+            </w:pPr>
+            <m:oMathPara>
+              <m:oMath>
+                <m:sSub>
+                  <m:sSubPr>
+                    <m:ctrlPr>
+                      <w:rPr>
+                        <w:rFonts w:ascii="Cambria Math" w:hAnsi="Cambria Math"/>
+                        <w:i/>
+                        <w:lang w:val="en-US"/>
+                      </w:rPr>
+                    </m:ctrlPr>
+                  </m:sSubPr>
+                  <m:e>
+                    <m:r>
+                      <w:rPr>
+                        <w:rFonts w:ascii="Cambria Math" w:hAnsi="Cambria Math"/>
+                        <w:lang w:val="en-US"/>
+                      </w:rPr>
+                      <m:t>q</m:t>
+                    </m:r>
+                  </m:e>
+                  <m:sub>
+                    <m:r>
+                      <w:rPr>
+                        <w:rFonts w:ascii="Cambria Math" w:hAnsi="Cambria Math"/>
+                        <w:lang w:val="en-US"/>
+                      </w:rPr>
+                      <m:t>cm</m:t>
+                    </m:r>
+                  </m:sub>
+                </m:sSub>
+                <m:r>
+                  <w:rPr>
+                    <w:rFonts w:ascii="Cambria Math" w:hAnsi="Cambria Math"/>
+                    <w:lang w:val="en-US"/>
+                  </w:rPr>
+                  <m:t>=</m:t>
+                </m:r>
+                <m:sSup>
+                  <m:sSupPr>
+                    <m:ctrlPr>
+                      <w:rPr>
+                        <w:rFonts w:ascii="Cambria Math" w:hAnsi="Cambria Math"/>
+                        <w:i/>
+                        <w:lang w:val="en-US"/>
+                      </w:rPr>
+                    </m:ctrlPr>
+                  </m:sSupPr>
+                  <m:e>
+                    <m:d>
+                      <m:dPr>
+                        <m:ctrlPr>
+                          <w:rPr>
+                            <w:rFonts w:ascii="Cambria Math" w:hAnsi="Cambria Math"/>
+                            <w:i/>
+                            <w:lang w:val="en-US"/>
+                          </w:rPr>
+                        </m:ctrlPr>
+                      </m:dPr>
+                      <m:e>
+                        <m:r>
+                          <w:rPr>
+                            <w:rFonts w:ascii="Cambria Math" w:hAnsi="Cambria Math"/>
+                            <w:lang w:val="en-US"/>
+                          </w:rPr>
+                          <m:t>τμ</m:t>
+                        </m:r>
+                      </m:e>
+                    </m:d>
+                  </m:e>
+                  <m:sup>
+                    <m:r>
+                      <w:rPr>
+                        <w:rFonts w:ascii="Cambria Math" w:hAnsi="Cambria Math"/>
+                        <w:lang w:val="en-US"/>
+                      </w:rPr>
+                      <m:t>2</m:t>
+                    </m:r>
+                  </m:sup>
+                </m:sSup>
+                <m:sSup>
+                  <m:sSupPr>
+                    <m:ctrlPr>
+                      <w:rPr>
+                        <w:rFonts w:ascii="Cambria Math" w:hAnsi="Cambria Math"/>
+                        <w:i/>
+                        <w:lang w:val="en-US"/>
+                      </w:rPr>
+                    </m:ctrlPr>
+                  </m:sSupPr>
+                  <m:e>
+                    <m:r>
+                      <w:rPr>
+                        <w:rFonts w:ascii="Cambria Math" w:hAnsi="Cambria Math"/>
+                        <w:lang w:val="en-US"/>
+                      </w:rPr>
+                      <m:t>e</m:t>
+                    </m:r>
+                  </m:e>
+                  <m:sup>
+                    <m:r>
+                      <w:rPr>
+                        <w:rFonts w:ascii="Cambria Math" w:hAnsi="Cambria Math"/>
+                        <w:lang w:val="en-US"/>
+                      </w:rPr>
+                      <m:t>-</m:t>
+                    </m:r>
+                    <m:f>
+                      <m:fPr>
+                        <m:ctrlPr>
+                          <w:rPr>
+                            <w:rFonts w:ascii="Cambria Math" w:hAnsi="Cambria Math"/>
+                            <w:i/>
+                            <w:lang w:val="en-US"/>
+                          </w:rPr>
+                        </m:ctrlPr>
+                      </m:fPr>
+                      <m:num>
+                        <m:r>
+                          <w:rPr>
+                            <w:rFonts w:ascii="Cambria Math" w:hAnsi="Cambria Math"/>
+                            <w:lang w:val="en-US"/>
+                          </w:rPr>
+                          <m:t>τ</m:t>
+                        </m:r>
+                        <m:r>
+                          <w:rPr>
+                            <w:rFonts w:ascii="Cambria Math" w:hAnsi="Cambria Math"/>
+                            <w:lang w:val="en-US"/>
+                          </w:rPr>
+                          <m:t>U</m:t>
+                        </m:r>
+                      </m:num>
+                      <m:den>
+                        <m:r>
+                          <w:rPr>
+                            <w:rFonts w:ascii="Cambria Math" w:hAnsi="Cambria Math"/>
+                            <w:lang w:val="en-US"/>
+                          </w:rPr>
+                          <m:t>s</m:t>
+                        </m:r>
+                      </m:den>
+                    </m:f>
+                    <m:r>
+                      <w:rPr>
+                        <w:rFonts w:ascii="Cambria Math" w:hAnsi="Cambria Math"/>
+                        <w:lang w:val="en-US"/>
+                      </w:rPr>
+                      <m:t>-τU</m:t>
+                    </m:r>
+                  </m:sup>
+                </m:sSup>
+                <m:r>
+                  <w:rPr>
+                    <w:rFonts w:ascii="Cambria Math" w:hAnsi="Cambria Math"/>
+                    <w:lang w:val="en-US"/>
+                  </w:rPr>
+                  <m:t>+</m:t>
+                </m:r>
+                <m:f>
+                  <m:fPr>
+                    <m:ctrlPr>
+                      <w:rPr>
+                        <w:rFonts w:ascii="Cambria Math" w:hAnsi="Cambria Math"/>
+                        <w:i/>
+                        <w:lang w:val="en-US"/>
+                      </w:rPr>
+                    </m:ctrlPr>
+                  </m:fPr>
+                  <m:num>
+                    <m:sSup>
+                      <m:sSupPr>
+                        <m:ctrlPr>
+                          <w:rPr>
+                            <w:rFonts w:ascii="Cambria Math" w:hAnsi="Cambria Math"/>
+                            <w:i/>
+                            <w:lang w:val="en-US"/>
+                          </w:rPr>
+                        </m:ctrlPr>
+                      </m:sSupPr>
+                      <m:e>
+                        <m:r>
+                          <w:rPr>
+                            <w:rFonts w:ascii="Cambria Math" w:hAnsi="Cambria Math"/>
+                            <w:lang w:val="en-US"/>
+                          </w:rPr>
+                          <m:t>(</m:t>
+                        </m:r>
+                        <m:r>
+                          <w:rPr>
+                            <w:rFonts w:ascii="Cambria Math" w:hAnsi="Cambria Math"/>
+                            <w:lang w:val="en-US"/>
+                          </w:rPr>
+                          <m:t>τμ</m:t>
+                        </m:r>
+                        <m:r>
+                          <w:rPr>
+                            <w:rFonts w:ascii="Cambria Math" w:hAnsi="Cambria Math"/>
+                            <w:lang w:val="en-US"/>
+                          </w:rPr>
+                          <m:t>)</m:t>
+                        </m:r>
+                      </m:e>
+                      <m:sup>
+                        <m:r>
+                          <w:rPr>
+                            <w:rFonts w:ascii="Cambria Math" w:hAnsi="Cambria Math"/>
+                            <w:lang w:val="en-US"/>
+                          </w:rPr>
+                          <m:t>2</m:t>
+                        </m:r>
+                      </m:sup>
+                    </m:sSup>
+                  </m:num>
+                  <m:den>
+                    <m:r>
+                      <w:rPr>
+                        <w:rFonts w:ascii="Cambria Math" w:hAnsi="Cambria Math"/>
+                        <w:lang w:val="en-US"/>
+                      </w:rPr>
+                      <m:t>s</m:t>
+                    </m:r>
+                  </m:den>
+                </m:f>
+                <m:sSup>
+                  <m:sSupPr>
+                    <m:ctrlPr>
+                      <w:rPr>
+                        <w:rFonts w:ascii="Cambria Math" w:hAnsi="Cambria Math"/>
+                        <w:i/>
+                        <w:lang w:val="en-US"/>
+                      </w:rPr>
+                    </m:ctrlPr>
+                  </m:sSupPr>
+                  <m:e>
+                    <m:r>
+                      <w:rPr>
+                        <w:rFonts w:ascii="Cambria Math" w:hAnsi="Cambria Math"/>
+                        <w:lang w:val="en-US"/>
+                      </w:rPr>
+                      <m:t>e</m:t>
+                    </m:r>
+                  </m:e>
+                  <m:sup>
+                    <m:r>
+                      <w:rPr>
+                        <w:rFonts w:ascii="Cambria Math" w:hAnsi="Cambria Math"/>
+                        <w:lang w:val="en-US"/>
+                      </w:rPr>
+                      <m:t>-</m:t>
+                    </m:r>
+                    <m:f>
+                      <m:fPr>
+                        <m:ctrlPr>
+                          <w:rPr>
+                            <w:rFonts w:ascii="Cambria Math" w:hAnsi="Cambria Math"/>
+                            <w:i/>
+                            <w:lang w:val="en-US"/>
+                          </w:rPr>
+                        </m:ctrlPr>
+                      </m:fPr>
+                      <m:num>
+                        <m:r>
+                          <w:rPr>
+                            <w:rFonts w:ascii="Cambria Math" w:hAnsi="Cambria Math"/>
+                            <w:lang w:val="en-US"/>
+                          </w:rPr>
+                          <m:t>τμ</m:t>
+                        </m:r>
+                      </m:num>
+                      <m:den>
+                        <m:r>
+                          <w:rPr>
+                            <w:rFonts w:ascii="Cambria Math" w:hAnsi="Cambria Math"/>
+                            <w:lang w:val="en-US"/>
+                          </w:rPr>
+                          <m:t>s</m:t>
+                        </m:r>
+                      </m:den>
+                    </m:f>
+                    <m:r>
+                      <w:rPr>
+                        <w:rFonts w:ascii="Cambria Math" w:hAnsi="Cambria Math"/>
+                        <w:lang w:val="en-US"/>
+                      </w:rPr>
+                      <m:t>-τU</m:t>
+                    </m:r>
+                  </m:sup>
+                </m:sSup>
+              </m:oMath>
+            </m:oMathPara>
+          </w:p>
+        </w:tc>
+        <w:tc>
+          <w:tcPr>
+            <w:tcW w:w="500" w:type="pct"/>
+            <w:vAlign w:val="center"/>
+          </w:tcPr>
+          <w:p>
+            <w:pPr>
+              <w:ind w:firstLine="0"/>
+              <w:rPr>
+                <w:lang w:val="en-US"/>
+              </w:rPr>
+            </w:pPr>
+            <w:r>
+              <w:rPr>
+                <w:lang w:val="en-US"/>
+              </w:rPr>
+              <w:t>(</w:t>
+            </w:r>
+            <w:r>
+              <w:rPr>
+                <w:lang w:val="en-US"/>
+              </w:rPr>
+              <w:fldChar w:fldCharType="begin"/>
+            </w:r>
+            <w:r>
+              <w:rPr>
+                <w:lang w:val="en-US"/>
+              </w:rPr>
+              <w:instrText xml:space="preserve"> SEQ Equation </w:instrText>
+            </w:r>
+            <w:r>
+              <w:rPr>
+                <w:lang w:val="en-US"/>
+              </w:rPr>
+              <w:fldChar w:fldCharType="separate"/>
+            </w:r>
+            <w:r>
+              <w:rPr>
+                <w:noProof/>
+                <w:lang w:val="en-US"/>
+              </w:rPr>
+              <w:t>5</w:t>
+            </w:r>
+            <w:r>
+              <w:rPr>
+                <w:lang w:val="en-US"/>
+              </w:rPr>
+              <w:fldChar w:fldCharType="end"/>
+            </w:r>
+            <w:r>
+              <w:rPr>
+                <w:lang w:val="en-US"/>
+              </w:rPr>
+              <w:t>)</w:t>
+            </w:r>
+          </w:p>
+        </w:tc>
+      </w:tr>
+    </w:tbl>
+    <w:p>
+      <w:pPr>
+        <w:ind w:firstLine="0"/>
+        <w:rPr>
+          <w:lang w:val="en-US"/>
+        </w:rPr>
+      </w:pPr>
+      <w:proofErr w:type="gramStart"/>
+      <w:r>
+        <w:rPr>
+          <w:lang w:val="en-US"/>
+        </w:rPr>
+        <w:t>because</w:t>
+      </w:r>
+      <w:proofErr w:type="gramEnd"/>
+      <w:r>
+        <w:rPr>
+          <w:lang w:val="en-US"/>
+        </w:rPr>
+        <w:t xml:space="preserve"> increased mutation rate in the </w:t>
+      </w:r>
+      <w:proofErr w:type="spellStart"/>
+      <w:r>
+        <w:rPr>
+          <w:lang w:val="en-US"/>
+        </w:rPr>
+        <w:t>wildtype</w:t>
+      </w:r>
+      <w:proofErr w:type="spellEnd"/>
+      <w:r>
+        <w:rPr>
+          <w:lang w:val="en-US"/>
+        </w:rPr>
+        <w:t xml:space="preserve"> affects the MSB frequencies.</w:t>
+      </w:r>
+    </w:p>
+    <w:p>
+      <w:pPr>
+        <w:ind w:firstLine="0"/>
+        <w:rPr>
+          <w:lang w:val="en-US"/>
+        </w:rPr>
+      </w:pPr>
+      <w:r>
+        <w:rPr>
+          <w:lang w:val="en-US"/>
+        </w:rPr>
+        <w:t xml:space="preserve">The probability that a double mutant would appear a population </w:t>
+      </w:r>
+      <w:proofErr w:type="gramStart"/>
+      <w:r>
+        <w:rPr>
+          <w:lang w:val="en-US"/>
+        </w:rPr>
+        <w:t xml:space="preserve">is </w:t>
+      </w:r>
+      <w:proofErr w:type="gramEnd"/>
+      <m:oMath>
+        <m:r>
+          <w:rPr>
+            <w:rFonts w:ascii="Cambria Math" w:hAnsi="Cambria Math"/>
+            <w:lang w:val="en-US"/>
+          </w:rPr>
+          <m:t>1-</m:t>
+        </m:r>
+        <m:sSup>
+          <m:sSupPr>
+            <m:ctrlPr>
+              <w:rPr>
+                <w:rFonts w:ascii="Cambria Math" w:hAnsi="Cambria Math"/>
+                <w:i/>
+                <w:lang w:val="en-US"/>
+              </w:rPr>
+            </m:ctrlPr>
+          </m:sSupPr>
+          <m:e>
+            <m:d>
+              <m:dPr>
+                <m:ctrlPr>
+                  <w:rPr>
+                    <w:rFonts w:ascii="Cambria Math" w:hAnsi="Cambria Math"/>
+                    <w:i/>
+                    <w:lang w:val="en-US"/>
+                  </w:rPr>
+                </m:ctrlPr>
+              </m:dPr>
+              <m:e>
+                <m:r>
+                  <w:rPr>
+                    <w:rFonts w:ascii="Cambria Math" w:hAnsi="Cambria Math"/>
+                    <w:lang w:val="en-US"/>
+                  </w:rPr>
+                  <m:t>1-q</m:t>
+                </m:r>
+              </m:e>
+            </m:d>
+          </m:e>
+          <m:sup>
+            <m:r>
+              <w:rPr>
+                <w:rFonts w:ascii="Cambria Math" w:hAnsi="Cambria Math"/>
+                <w:lang w:val="en-US"/>
+              </w:rPr>
+              <m:t>N</m:t>
+            </m:r>
+          </m:sup>
+        </m:sSup>
+      </m:oMath>
+      <w:r>
+        <w:rPr>
+          <w:lang w:val="en-US"/>
+        </w:rPr>
+        <w:t xml:space="preserve">. </w:t>
+      </w:r>
+      <w:r>
+        <w:rPr>
+          <w:lang w:val="en-US"/>
+        </w:rPr>
+        <w:t xml:space="preserve">The condition </w:t>
+      </w:r>
+      <w:r>
+        <w:rPr>
+          <w:lang w:val="en-US"/>
+        </w:rPr>
+        <w:fldChar w:fldCharType="begin"/>
+      </w:r>
+      <w:r>
+        <w:rPr>
+          <w:lang w:val="en-US"/>
+        </w:rPr>
+        <w:instrText xml:space="preserve"> REF _Ref354129072 \h </w:instrText>
+      </w:r>
+      <w:r>
+        <w:rPr>
+          <w:lang w:val="en-US"/>
+        </w:rPr>
+      </w:r>
+      <w:r>
+        <w:rPr>
+          <w:lang w:val="en-US"/>
+        </w:rPr>
+        <w:fldChar w:fldCharType="separate"/>
+      </w:r>
+      <w:r>
+        <w:rPr>
+          <w:lang w:val="en-US"/>
+        </w:rPr>
+        <w:t>(</w:t>
+      </w:r>
+      <w:r>
+        <w:rPr>
+          <w:noProof/>
+          <w:lang w:val="en-US"/>
+        </w:rPr>
+        <w:t>2</w:t>
+      </w:r>
+      <w:r>
+        <w:rPr>
+          <w:lang w:val="en-US"/>
+        </w:rPr>
+        <w:t>)</w:t>
+      </w:r>
+      <w:r>
+        <w:rPr>
+          <w:lang w:val="en-US"/>
+        </w:rPr>
+        <w:fldChar w:fldCharType="end"/>
+      </w:r>
+      <w:r>
+        <w:rPr>
+          <w:lang w:val="en-US"/>
+        </w:rPr>
+        <w:t xml:space="preserve"> guarantees that </w:t>
+      </w:r>
+      <w:proofErr w:type="spellStart"/>
+      <w:r>
+        <w:rPr>
+          <w:i/>
+          <w:iCs/>
+          <w:lang w:val="en-US"/>
+        </w:rPr>
+        <w:t>Nq</w:t>
+      </w:r>
+      <w:proofErr w:type="spellEnd"/>
+      <w:r>
+        <w:rPr>
+          <w:lang w:val="en-US"/>
+        </w:rPr>
+        <w:t xml:space="preserve"> is very small</w:t>
+      </w:r>
+      <w:r>
+        <w:rPr>
+          <w:lang w:val="en-US"/>
+        </w:rPr>
+        <w:t xml:space="preserve">, and therefore this probability can be approximated by </w:t>
+      </w:r>
+      <m:oMath>
+        <m:r>
+          <w:rPr>
+            <w:rFonts w:ascii="Cambria Math" w:hAnsi="Cambria Math"/>
+            <w:lang w:val="en-US"/>
+          </w:rPr>
+          <m:t>N</m:t>
+        </m:r>
+        <m:sSub>
+          <m:sSubPr>
+            <m:ctrlPr>
+              <w:rPr>
+                <w:rFonts w:ascii="Cambria Math" w:hAnsi="Cambria Math"/>
+                <w:i/>
+                <w:lang w:val="en-US"/>
+              </w:rPr>
+            </m:ctrlPr>
+          </m:sSubPr>
+          <m:e>
+            <m:r>
+              <w:rPr>
+                <w:rFonts w:ascii="Cambria Math" w:hAnsi="Cambria Math"/>
+                <w:lang w:val="en-US"/>
+              </w:rPr>
+              <m:t>q</m:t>
+            </m:r>
+          </m:e>
+          <m:sub>
+            <m:r>
+              <w:rPr>
+                <w:rFonts w:ascii="Cambria Math" w:hAnsi="Cambria Math"/>
+                <w:lang w:val="en-US"/>
+              </w:rPr>
+              <m:t>q</m:t>
+            </m:r>
+          </m:sub>
+        </m:sSub>
+      </m:oMath>
+      <w:r>
+        <w:rPr>
+          <w:lang w:val="en-US"/>
+        </w:rPr>
+        <w:t xml:space="preserve"> using the Binomial series expansion.</w:t>
+      </w:r>
+    </w:p>
+    <w:p>
+      <w:pPr>
+        <w:ind w:firstLine="0"/>
+        <w:rPr>
+          <w:lang w:val="en-US"/>
+        </w:rPr>
+      </w:pPr>
+      <w:r>
+        <w:rPr>
+          <w:lang w:val="en-US"/>
+        </w:rPr>
+        <w:lastRenderedPageBreak/>
+        <w:t>The waiting time for the appearance of a double mutant follows a geometric distribution and therefore the expected time for the appearance of a double mutant in a population without double mutants is:</w:t>
+      </w:r>
+    </w:p>
+    <w:p>
+      <w:pPr>
+        <w:ind w:firstLine="0"/>
+        <w:rPr>
+          <w:lang w:val="en-US"/>
+        </w:rPr>
+      </w:pPr>
+      <m:oMathPara>
+        <m:oMath>
+          <m:sSub>
+            <m:sSubPr>
+              <m:ctrlPr>
+                <w:rPr>
+                  <w:rFonts w:ascii="Cambria Math" w:hAnsi="Cambria Math"/>
+                  <w:i/>
+                  <w:lang w:val="en-US"/>
+                </w:rPr>
+              </m:ctrlPr>
+            </m:sSubPr>
+            <m:e>
+              <m:r>
+                <w:rPr>
+                  <w:rFonts w:ascii="Cambria Math" w:hAnsi="Cambria Math"/>
+                  <w:lang w:val="en-US"/>
+                </w:rPr>
+                <m:t>T</m:t>
+              </m:r>
+            </m:e>
+            <m:sub>
+              <m:r>
+                <w:rPr>
+                  <w:rFonts w:ascii="Cambria Math" w:hAnsi="Cambria Math"/>
+                  <w:lang w:val="en-US"/>
+                </w:rPr>
+                <m:t>q</m:t>
+              </m:r>
+            </m:sub>
+          </m:sSub>
+          <m:r>
+            <w:rPr>
+              <w:rFonts w:ascii="Cambria Math" w:hAnsi="Cambria Math"/>
+              <w:lang w:val="en-US"/>
+            </w:rPr>
+            <m:t>≈1/Nq</m:t>
+          </m:r>
+        </m:oMath>
+      </m:oMathPara>
+    </w:p>
+    <w:p>
+      <w:pPr>
+        <w:ind w:firstLine="0"/>
+        <w:rPr>
+          <w:lang w:val="en-US"/>
+        </w:rPr>
+      </w:pPr>
+      <w:bookmarkStart w:id="1" w:name="_GoBack"/>
+      <w:bookmarkEnd w:id="1"/>
     </w:p>
     <w:sectPr>
       <w:footerReference w:type="even" r:id="rId9"/>
@@ -2871,7 +4784,7 @@
         <w:rStyle w:val="PageNumber"/>
         <w:noProof/>
       </w:rPr>
-      <w:t>2</w:t>
+      <w:t>4</w:t>
     </w:r>
     <w:r>
       <w:rPr>
@@ -5092,7 +7005,7 @@
 </file>
 
 <file path=customXml/itemProps1.xml><?xml version="1.0" encoding="utf-8"?>
-<ds:datastoreItem xmlns:ds="http://schemas.openxmlformats.org/officeDocument/2006/customXml" ds:itemID="{907AF91E-9B77-41D4-B10F-A8A5EC5CC2C8}">
+<ds:datastoreItem xmlns:ds="http://schemas.openxmlformats.org/officeDocument/2006/customXml" ds:itemID="{25A9F189-693A-47AB-9F0E-D5CF92681CBF}">
   <ds:schemaRefs>
     <ds:schemaRef ds:uri="http://schemas.openxmlformats.org/officeDocument/2006/bibliography"/>
   </ds:schemaRefs>

</xml_diff>

<commit_message>
added section on simulations
</commit_message>
<xml_diff>
--- a/manuscript/ms.docx
+++ b/manuscript/ms.docx
@@ -5,7 +5,7 @@
     <w:p>
       <w:pPr>
         <w:pStyle w:val="Title"/>
-        <w:jc w:val="left"/>
+        <w:jc w:val="both"/>
         <w:rPr>
           <w:rFonts w:ascii="cmr17" w:hAnsi="cmr17"/>
           <w:lang w:val="en-US"/>
@@ -22,7 +22,7 @@
     <w:p>
       <w:pPr>
         <w:pStyle w:val="Subtitle"/>
-        <w:jc w:val="left"/>
+        <w:jc w:val="both"/>
         <w:rPr>
           <w:rFonts w:ascii="cmr17" w:hAnsi="cmr17"/>
           <w:lang w:val="en-US"/>
@@ -32,7 +32,7 @@
     <w:p>
       <w:pPr>
         <w:pStyle w:val="Subtitle"/>
-        <w:jc w:val="left"/>
+        <w:jc w:val="both"/>
         <w:rPr>
           <w:rFonts w:ascii="cmr17" w:hAnsi="cmr17"/>
           <w:lang w:val="en-US"/>
@@ -83,7 +83,7 @@
     <w:p>
       <w:pPr>
         <w:pStyle w:val="Subtitle"/>
-        <w:jc w:val="left"/>
+        <w:jc w:val="both"/>
         <w:rPr>
           <w:rFonts w:ascii="cmr17" w:hAnsi="cmr17"/>
           <w:lang w:val="en-US"/>
@@ -93,7 +93,7 @@
     <w:p>
       <w:pPr>
         <w:pStyle w:val="Subtitle"/>
-        <w:jc w:val="left"/>
+        <w:jc w:val="both"/>
         <w:rPr>
           <w:rFonts w:ascii="cmr17" w:hAnsi="cmr17"/>
           <w:lang w:val="en-US"/>
@@ -139,6 +139,7 @@
     <w:p>
       <w:pPr>
         <w:pStyle w:val="Heading1"/>
+        <w:jc w:val="both"/>
         <w:rPr>
           <w:lang w:val="en-US"/>
         </w:rPr>
@@ -152,7 +153,6 @@
     </w:p>
     <w:p>
       <w:pPr>
-        <w:jc w:val="left"/>
         <w:rPr>
           <w:lang w:val="en-US"/>
         </w:rPr>
@@ -355,7 +355,6 @@
     </w:p>
     <w:p>
       <w:pPr>
-        <w:jc w:val="left"/>
         <w:rPr>
           <w:lang w:val="en-US"/>
         </w:rPr>
@@ -406,7 +405,6 @@
     </w:p>
     <w:p>
       <w:pPr>
-        <w:jc w:val="left"/>
         <w:rPr>
           <w:lang w:val="en-US"/>
         </w:rPr>
@@ -484,7 +482,6 @@
     </w:p>
     <w:p>
       <w:pPr>
-        <w:jc w:val="left"/>
         <w:rPr>
           <w:lang w:val="en-US"/>
         </w:rPr>
@@ -505,10 +502,17 @@
     <w:p>
       <w:pPr>
         <w:pStyle w:val="Heading1"/>
-        <w:rPr>
-          <w:lang w:val="en-US"/>
-        </w:rPr>
-      </w:pPr>
+        <w:jc w:val="both"/>
+        <w:rPr>
+          <w:lang w:val="en-US"/>
+        </w:rPr>
+      </w:pPr>
+      <w:r>
+        <w:rPr>
+          <w:lang w:val="en-US"/>
+        </w:rPr>
+        <w:t xml:space="preserve">Analytical </w:t>
+      </w:r>
       <w:r>
         <w:rPr>
           <w:lang w:val="en-US"/>
@@ -518,7 +522,6 @@
     </w:p>
     <w:p>
       <w:pPr>
-        <w:jc w:val="left"/>
         <w:rPr>
           <w:lang w:val="en-US"/>
         </w:rPr>
@@ -739,7 +742,6 @@
     </w:p>
     <w:p>
       <w:pPr>
-        <w:jc w:val="left"/>
         <w:rPr>
           <w:lang w:val="en-US"/>
         </w:rPr>
@@ -973,7 +975,6 @@
     </w:p>
     <w:p>
       <w:pPr>
-        <w:jc w:val="left"/>
         <w:rPr>
           <w:lang w:val="en-US"/>
         </w:rPr>
@@ -1030,7 +1031,6 @@
     </w:p>
     <w:p>
       <w:pPr>
-        <w:jc w:val="left"/>
         <w:rPr>
           <w:rFonts w:ascii="Times New Roman" w:hAnsi="Times New Roman"/>
           <w:lang w:val="en-US"/>
@@ -1378,7 +1378,6 @@
     </w:p>
     <w:p>
       <w:pPr>
-        <w:jc w:val="left"/>
         <w:rPr>
           <w:lang w:val="en-US"/>
         </w:rPr>
@@ -1405,9 +1404,6 @@
       </w:r>
     </w:p>
     <w:p>
-      <w:pPr>
-        <w:jc w:val="left"/>
-      </w:pPr>
       <w:r>
         <w:rPr>
           <w:lang w:val="en-US"/>
@@ -1465,6 +1461,7 @@
     <w:p>
       <w:pPr>
         <w:pStyle w:val="Heading2"/>
+        <w:jc w:val="both"/>
       </w:pPr>
       <w:r>
         <w:t>Constrains on the parameter space</w:t>
@@ -1472,7 +1469,6 @@
     </w:p>
     <w:p>
       <w:pPr>
-        <w:jc w:val="left"/>
         <w:rPr>
           <w:lang w:val="en-US"/>
         </w:rPr>
@@ -1491,7 +1487,6 @@
           <w:ilvl w:val="0"/>
           <w:numId w:val="14"/>
         </w:numPr>
-        <w:jc w:val="left"/>
         <w:rPr>
           <w:lang w:val="en-US"/>
         </w:rPr>
@@ -1575,7 +1570,6 @@
           <w:ilvl w:val="0"/>
           <w:numId w:val="14"/>
         </w:numPr>
-        <w:jc w:val="left"/>
         <w:rPr>
           <w:lang w:val="en-US"/>
         </w:rPr>
@@ -1731,7 +1725,6 @@
           <w:ilvl w:val="0"/>
           <w:numId w:val="14"/>
         </w:numPr>
-        <w:jc w:val="left"/>
         <w:rPr>
           <w:lang w:val="en-US"/>
         </w:rPr>
@@ -1848,7 +1841,6 @@
           <w:ilvl w:val="0"/>
           <w:numId w:val="14"/>
         </w:numPr>
-        <w:jc w:val="left"/>
         <w:rPr>
           <w:lang w:val="en-US"/>
         </w:rPr>
@@ -1949,7 +1941,6 @@
     <w:p>
       <w:pPr>
         <w:ind w:left="340" w:firstLine="0"/>
-        <w:jc w:val="left"/>
         <w:rPr>
           <w:lang w:val="en-US"/>
         </w:rPr>
@@ -1990,7 +1981,6 @@
           <w:p>
             <w:pPr>
               <w:ind w:left="340" w:firstLine="0"/>
-              <w:jc w:val="left"/>
               <w:rPr>
                 <w:lang w:val="en-US"/>
               </w:rPr>
@@ -2016,11 +2006,11 @@
           <w:p>
             <w:pPr>
               <w:ind w:firstLine="0"/>
-              <w:jc w:val="left"/>
               <w:rPr>
                 <w:lang w:val="en-US"/>
               </w:rPr>
             </w:pPr>
+            <w:bookmarkStart w:id="0" w:name="_Ref354149705"/>
             <w:r>
               <w:rPr>
                 <w:lang w:val="en-US"/>
@@ -2064,6 +2054,7 @@
               </w:rPr>
               <w:t>)</w:t>
             </w:r>
+            <w:bookmarkEnd w:id="0"/>
           </w:p>
         </w:tc>
       </w:tr>
@@ -2076,7 +2067,6 @@
           <w:p>
             <w:pPr>
               <w:ind w:left="340" w:firstLine="0"/>
-              <w:jc w:val="left"/>
               <w:rPr>
                 <w:lang w:val="en-US"/>
               </w:rPr>
@@ -2195,12 +2185,11 @@
           <w:p>
             <w:pPr>
               <w:ind w:firstLine="0"/>
-              <w:jc w:val="left"/>
               <w:rPr>
                 <w:lang w:val="en-US"/>
               </w:rPr>
             </w:pPr>
-            <w:bookmarkStart w:id="0" w:name="_Ref354129072"/>
+            <w:bookmarkStart w:id="1" w:name="_Ref354129072"/>
             <w:r>
               <w:rPr>
                 <w:lang w:val="en-US"/>
@@ -2244,7 +2233,7 @@
               </w:rPr>
               <w:t>)</w:t>
             </w:r>
-            <w:bookmarkEnd w:id="0"/>
+            <w:bookmarkEnd w:id="1"/>
           </w:p>
         </w:tc>
       </w:tr>
@@ -2252,7 +2241,6 @@
     <w:p>
       <w:pPr>
         <w:ind w:left="340" w:firstLine="0"/>
-        <w:jc w:val="left"/>
         <w:rPr>
           <w:lang w:val="en-US"/>
         </w:rPr>
@@ -2673,6 +2661,7 @@
     <w:p>
       <w:pPr>
         <w:pStyle w:val="Heading2"/>
+        <w:jc w:val="both"/>
         <w:rPr>
           <w:lang w:val="en-US"/>
         </w:rPr>
@@ -2687,7 +2676,6 @@
     <w:p>
       <w:pPr>
         <w:pStyle w:val="Firstparagraph"/>
-        <w:jc w:val="left"/>
         <w:rPr>
           <w:lang w:val="en-US"/>
         </w:rPr>
@@ -2715,6 +2703,11 @@
           <w:lang w:val="en-US"/>
         </w:rPr>
         <w:instrText xml:space="preserve"> \* MERGEFORMAT </w:instrText>
+      </w:r>
+      <w:r>
+        <w:rPr>
+          <w:lang w:val="en-US"/>
+        </w:rPr>
       </w:r>
       <w:r>
         <w:rPr>
@@ -3229,7 +3222,6 @@
           <w:p>
             <w:pPr>
               <w:ind w:left="340" w:firstLine="0"/>
-              <w:jc w:val="left"/>
               <w:rPr>
                 <w:lang w:val="en-US"/>
               </w:rPr>
@@ -3472,12 +3464,11 @@
           <w:p>
             <w:pPr>
               <w:ind w:firstLine="0"/>
-              <w:jc w:val="left"/>
               <w:rPr>
                 <w:lang w:val="en-US"/>
               </w:rPr>
             </w:pPr>
-            <w:bookmarkStart w:id="1" w:name="_Ref354134924"/>
+            <w:bookmarkStart w:id="2" w:name="_Ref354134924"/>
             <w:r>
               <w:rPr>
                 <w:lang w:val="en-US"/>
@@ -3521,7 +3512,7 @@
               </w:rPr>
               <w:t>)</w:t>
             </w:r>
-            <w:bookmarkEnd w:id="1"/>
+            <w:bookmarkEnd w:id="2"/>
           </w:p>
         </w:tc>
       </w:tr>
@@ -3529,7 +3520,6 @@
     <w:p>
       <w:pPr>
         <w:ind w:firstLine="0"/>
-        <w:jc w:val="left"/>
         <w:rPr>
           <w:lang w:val="en-US"/>
         </w:rPr>
@@ -3596,7 +3586,6 @@
           <w:p>
             <w:pPr>
               <w:ind w:left="340" w:firstLine="0"/>
-              <w:jc w:val="left"/>
               <w:rPr>
                 <w:lang w:val="en-US"/>
               </w:rPr>
@@ -3868,12 +3857,11 @@
           <w:p>
             <w:pPr>
               <w:ind w:firstLine="0"/>
-              <w:jc w:val="left"/>
               <w:rPr>
                 <w:lang w:val="en-US"/>
               </w:rPr>
             </w:pPr>
-            <w:bookmarkStart w:id="2" w:name="_Ref354134926"/>
+            <w:bookmarkStart w:id="3" w:name="_Ref354134926"/>
             <w:r>
               <w:rPr>
                 <w:lang w:val="en-US"/>
@@ -3917,7 +3905,7 @@
               </w:rPr>
               <w:t>)</w:t>
             </w:r>
-            <w:bookmarkEnd w:id="2"/>
+            <w:bookmarkEnd w:id="3"/>
           </w:p>
         </w:tc>
       </w:tr>
@@ -3925,7 +3913,6 @@
     <w:p>
       <w:pPr>
         <w:ind w:firstLine="0"/>
-        <w:jc w:val="left"/>
         <w:rPr>
           <w:lang w:val="en-US"/>
         </w:rPr>
@@ -3954,7 +3941,6 @@
     <w:p>
       <w:pPr>
         <w:ind w:firstLine="0"/>
-        <w:jc w:val="left"/>
         <w:rPr>
           <w:lang w:val="en-US"/>
         </w:rPr>
@@ -4026,7 +4012,6 @@
           <w:p>
             <w:pPr>
               <w:ind w:left="340" w:firstLine="0"/>
-              <w:jc w:val="left"/>
               <w:rPr>
                 <w:lang w:val="en-US"/>
               </w:rPr>
@@ -4311,7 +4296,6 @@
           <w:p>
             <w:pPr>
               <w:ind w:firstLine="0"/>
-              <w:jc w:val="left"/>
               <w:rPr>
                 <w:lang w:val="en-US"/>
               </w:rPr>
@@ -4366,7 +4350,6 @@
     <w:p>
       <w:pPr>
         <w:ind w:firstLine="0"/>
-        <w:jc w:val="left"/>
         <w:rPr>
           <w:lang w:val="en-US"/>
         </w:rPr>
@@ -4403,6 +4386,7 @@
     <w:p>
       <w:pPr>
         <w:pStyle w:val="Heading2"/>
+        <w:jc w:val="both"/>
         <w:rPr>
           <w:lang w:val="en-US"/>
         </w:rPr>
@@ -4417,7 +4401,6 @@
     <w:p>
       <w:pPr>
         <w:pStyle w:val="Firstparagraph"/>
-        <w:jc w:val="left"/>
         <w:rPr>
           <w:lang w:val="en-US"/>
         </w:rPr>
@@ -4522,7 +4505,6 @@
     </w:p>
     <w:p>
       <w:pPr>
-        <w:jc w:val="left"/>
         <w:rPr>
           <w:lang w:val="en-US"/>
         </w:rPr>
@@ -4556,7 +4538,6 @@
           <w:p>
             <w:pPr>
               <w:ind w:left="340" w:firstLine="0"/>
-              <w:jc w:val="left"/>
               <w:rPr>
                 <w:lang w:val="en-US"/>
               </w:rPr>
@@ -4618,12 +4599,11 @@
           <w:p>
             <w:pPr>
               <w:ind w:firstLine="0"/>
-              <w:jc w:val="left"/>
               <w:rPr>
                 <w:lang w:val="en-US"/>
               </w:rPr>
             </w:pPr>
-            <w:bookmarkStart w:id="3" w:name="_Ref354133212"/>
+            <w:bookmarkStart w:id="4" w:name="_Ref354133212"/>
             <w:r>
               <w:rPr>
                 <w:lang w:val="en-US"/>
@@ -4667,7 +4647,7 @@
               </w:rPr>
               <w:t>)</w:t>
             </w:r>
-            <w:bookmarkEnd w:id="3"/>
+            <w:bookmarkEnd w:id="4"/>
           </w:p>
         </w:tc>
       </w:tr>
@@ -4675,7 +4655,6 @@
     <w:p>
       <w:pPr>
         <w:ind w:firstLine="0"/>
-        <w:jc w:val="left"/>
         <w:rPr>
           <w:lang w:val="en-US"/>
         </w:rPr>
@@ -4751,7 +4730,6 @@
           <w:p>
             <w:pPr>
               <w:ind w:left="340" w:firstLine="0"/>
-              <w:jc w:val="left"/>
               <w:rPr>
                 <w:lang w:val="en-US"/>
               </w:rPr>
@@ -4862,12 +4840,11 @@
           <w:p>
             <w:pPr>
               <w:ind w:firstLine="0"/>
-              <w:jc w:val="left"/>
               <w:rPr>
                 <w:lang w:val="en-US"/>
               </w:rPr>
             </w:pPr>
-            <w:bookmarkStart w:id="4" w:name="_Ref354133215"/>
+            <w:bookmarkStart w:id="5" w:name="_Ref354133215"/>
             <w:r>
               <w:rPr>
                 <w:lang w:val="en-US"/>
@@ -4911,7 +4888,7 @@
               </w:rPr>
               <w:t>)</w:t>
             </w:r>
-            <w:bookmarkEnd w:id="4"/>
+            <w:bookmarkEnd w:id="5"/>
           </w:p>
         </w:tc>
       </w:tr>
@@ -4919,7 +4896,6 @@
     <w:p>
       <w:pPr>
         <w:ind w:firstLine="0"/>
-        <w:jc w:val="left"/>
         <w:rPr>
           <w:lang w:val="en-US"/>
         </w:rPr>
@@ -4942,7 +4918,6 @@
     <w:p>
       <w:pPr>
         <w:ind w:firstLine="0"/>
-        <w:jc w:val="left"/>
         <w:rPr>
           <w:lang w:val="en-US"/>
         </w:rPr>
@@ -5053,7 +5028,14 @@
         <w:rPr>
           <w:lang w:val="en-US"/>
         </w:rPr>
-        <w:t>. Therefore,</w:t>
+        <w:t>. Therefore</w:t>
+      </w:r>
+      <w:proofErr w:type="gramStart"/>
+      <w:r>
+        <w:rPr>
+          <w:lang w:val="en-US"/>
+        </w:rPr>
+        <w:t>,</w:t>
       </w:r>
       <w:r>
         <w:rPr>
@@ -5061,17 +5043,8 @@
         </w:rPr>
         <w:t xml:space="preserve"> </w:t>
       </w:r>
+      <w:proofErr w:type="gramEnd"/>
       <m:oMath>
-        <m:r>
-          <m:rPr>
-            <m:sty m:val="p"/>
-          </m:rPr>
-          <w:rPr>
-            <w:rFonts w:ascii="Cambria Math" w:hAnsi="Cambria Math"/>
-            <w:lang w:val="en-US"/>
-          </w:rPr>
-          <w:br/>
-        </m:r>
         <m:r>
           <w:rPr>
             <w:rFonts w:ascii="Cambria Math" w:hAnsi="Cambria Math"/>
@@ -5084,7 +5057,34 @@
         <w:rPr>
           <w:lang w:val="en-US"/>
         </w:rPr>
-        <w:t xml:space="preserve"> and</w:t>
+        <w:t xml:space="preserve">, </w:t>
+      </w:r>
+      <w:r>
+        <w:rPr>
+          <w:lang w:val="en-US"/>
+        </w:rPr>
+        <w:t>and</w:t>
+      </w:r>
+      <w:r>
+        <w:rPr>
+          <w:lang w:val="en-US"/>
+        </w:rPr>
+        <w:t xml:space="preserve"> assuming that </w:t>
+      </w:r>
+      <m:oMath>
+        <m:r>
+          <w:rPr>
+            <w:rFonts w:ascii="Cambria Math" w:hAnsi="Cambria Math"/>
+            <w:lang w:val="en-US"/>
+          </w:rPr>
+          <m:t>1-α=sH</m:t>
+        </m:r>
+      </m:oMath>
+      <w:r>
+        <w:rPr>
+          <w:lang w:val="en-US"/>
+        </w:rPr>
+        <w:t xml:space="preserve"> is small we get</w:t>
       </w:r>
     </w:p>
     <w:tbl>
@@ -5115,7 +5115,6 @@
           <w:p>
             <w:pPr>
               <w:ind w:firstLine="0"/>
-              <w:jc w:val="left"/>
               <w:rPr>
                 <w:lang w:val="en-US"/>
               </w:rPr>
@@ -5141,12 +5140,11 @@
           <w:p>
             <w:pPr>
               <w:ind w:firstLine="0"/>
-              <w:jc w:val="left"/>
               <w:rPr>
                 <w:lang w:val="en-US"/>
               </w:rPr>
             </w:pPr>
-            <w:bookmarkStart w:id="5" w:name="_Ref354134928"/>
+            <w:bookmarkStart w:id="6" w:name="_Ref354134928"/>
             <w:r>
               <w:rPr>
                 <w:lang w:val="en-US"/>
@@ -5190,7 +5188,7 @@
               </w:rPr>
               <w:t>)</w:t>
             </w:r>
-            <w:bookmarkEnd w:id="5"/>
+            <w:bookmarkEnd w:id="6"/>
           </w:p>
         </w:tc>
       </w:tr>
@@ -5198,7 +5196,6 @@
     <w:p>
       <w:pPr>
         <w:ind w:firstLine="0"/>
-        <w:jc w:val="left"/>
         <w:rPr>
           <w:lang w:val="en-US"/>
         </w:rPr>
@@ -5207,7 +5204,6 @@
     <w:p>
       <w:pPr>
         <w:ind w:firstLine="0"/>
-        <w:jc w:val="left"/>
         <w:rPr>
           <w:lang w:val="en-US"/>
         </w:rPr>
@@ -5217,21 +5213,15 @@
         <w:rPr>
           <w:lang w:val="en-US"/>
         </w:rPr>
-        <w:t>as</w:t>
+        <w:t xml:space="preserve">Which is a classic result in population genetics </w:t>
+      </w:r>
+      <w:r>
+        <w:rPr>
+          <w:lang w:val="en-US"/>
+        </w:rPr>
+        <w:t>[REF].</w:t>
       </w:r>
       <w:proofErr w:type="gramEnd"/>
-      <w:r>
-        <w:rPr>
-          <w:lang w:val="en-US"/>
-        </w:rPr>
-        <w:t xml:space="preserve"> was shown before </w:t>
-      </w:r>
-      <w:r>
-        <w:rPr>
-          <w:lang w:val="en-US"/>
-        </w:rPr>
-        <w:t>[REF].</w:t>
-      </w:r>
       <w:r>
         <w:rPr>
           <w:lang w:val="en-US"/>
@@ -5260,7 +5250,6 @@
     <w:p>
       <w:pPr>
         <w:ind w:firstLine="0"/>
-        <w:jc w:val="left"/>
         <w:rPr>
           <w:lang w:val="en-US"/>
         </w:rPr>
@@ -5637,7 +5626,6 @@
           <w:p>
             <w:pPr>
               <w:ind w:left="340" w:firstLine="0"/>
-              <w:jc w:val="left"/>
               <w:rPr>
                 <w:lang w:val="en-US"/>
               </w:rPr>
@@ -5894,7 +5882,6 @@
           <w:p>
             <w:pPr>
               <w:ind w:firstLine="0"/>
-              <w:jc w:val="left"/>
               <w:rPr>
                 <w:lang w:val="en-US"/>
               </w:rPr>
@@ -5949,7 +5936,6 @@
     <w:p>
       <w:pPr>
         <w:ind w:firstLine="0"/>
-        <w:jc w:val="left"/>
         <w:rPr>
           <w:lang w:val="en-US"/>
         </w:rPr>
@@ -5984,17 +5970,17 @@
         <w:rPr>
           <w:lang w:val="en-US"/>
         </w:rPr>
-      </w:r>
-      <w:r>
-        <w:rPr>
-          <w:lang w:val="en-US"/>
-        </w:rPr>
         <w:instrText xml:space="preserve"> \* MERGEFORMAT </w:instrText>
       </w:r>
       <w:r>
         <w:rPr>
           <w:lang w:val="en-US"/>
         </w:rPr>
+      </w:r>
+      <w:r>
+        <w:rPr>
+          <w:lang w:val="en-US"/>
+        </w:rPr>
         <w:fldChar w:fldCharType="separate"/>
       </w:r>
       <w:r>
@@ -6044,12 +6030,12 @@
         <w:rPr>
           <w:lang w:val="en-US"/>
         </w:rPr>
-      </w:r>
-      <w:r>
-        <w:rPr>
-          <w:lang w:val="en-US"/>
-        </w:rPr>
         <w:instrText xml:space="preserve"> \* MERGEFORMAT </w:instrText>
+      </w:r>
+      <w:r>
+        <w:rPr>
+          <w:lang w:val="en-US"/>
+        </w:rPr>
       </w:r>
       <w:r>
         <w:rPr>
@@ -6117,7 +6103,6 @@
           <w:p>
             <w:pPr>
               <w:ind w:left="340" w:firstLine="0"/>
-              <w:jc w:val="left"/>
               <w:rPr>
                 <w:lang w:val="en-US"/>
               </w:rPr>
@@ -6379,12 +6364,11 @@
           <w:p>
             <w:pPr>
               <w:ind w:firstLine="0"/>
-              <w:jc w:val="left"/>
               <w:rPr>
                 <w:lang w:val="en-US"/>
               </w:rPr>
             </w:pPr>
-            <w:bookmarkStart w:id="6" w:name="_Ref354134929"/>
+            <w:bookmarkStart w:id="7" w:name="_Ref354134929"/>
             <w:r>
               <w:rPr>
                 <w:lang w:val="en-US"/>
@@ -6428,7 +6412,7 @@
               </w:rPr>
               <w:t>)</w:t>
             </w:r>
-            <w:bookmarkEnd w:id="6"/>
+            <w:bookmarkEnd w:id="7"/>
           </w:p>
         </w:tc>
       </w:tr>
@@ -6530,6 +6514,7 @@
     <w:p>
       <w:pPr>
         <w:pStyle w:val="Heading2"/>
+        <w:jc w:val="both"/>
         <w:rPr>
           <w:lang w:val="en-US"/>
         </w:rPr>
@@ -6545,7 +6530,6 @@
     <w:p>
       <w:pPr>
         <w:ind w:firstLine="0"/>
-        <w:jc w:val="left"/>
         <w:rPr>
           <w:lang w:val="en-US"/>
         </w:rPr>
@@ -6563,8 +6547,6 @@
         </w:rPr>
         <w:t>:</w:t>
       </w:r>
-      <w:bookmarkStart w:id="7" w:name="_GoBack"/>
-      <w:bookmarkEnd w:id="7"/>
       <w:r>
         <w:rPr>
           <w:lang w:val="en-US"/>
@@ -6645,12 +6627,12 @@
         <w:rPr>
           <w:lang w:val="en-US"/>
         </w:rPr>
-      </w:r>
-      <w:r>
-        <w:rPr>
-          <w:lang w:val="en-US"/>
-        </w:rPr>
         <w:instrText xml:space="preserve"> \* MERGEFORMAT </w:instrText>
+      </w:r>
+      <w:r>
+        <w:rPr>
+          <w:lang w:val="en-US"/>
+        </w:rPr>
       </w:r>
       <w:r>
         <w:rPr>
@@ -6725,7 +6707,6 @@
     <w:p>
       <w:pPr>
         <w:ind w:firstLine="0"/>
-        <w:jc w:val="left"/>
         <w:rPr>
           <w:lang w:val="en-US"/>
         </w:rPr>
@@ -6768,16 +6749,50 @@
     <w:p>
       <w:pPr>
         <w:ind w:firstLine="0"/>
-        <w:jc w:val="left"/>
-        <w:rPr>
-          <w:lang w:val="en-US"/>
-        </w:rPr>
-      </w:pPr>
-      <w:r>
-        <w:rPr>
-          <w:lang w:val="en-US"/>
-        </w:rPr>
-        <w:t xml:space="preserve">The time for adaptation can roughly be approximated by the waiting time for a double mutant </w:t>
+        <w:rPr>
+          <w:lang w:val="en-US"/>
+        </w:rPr>
+      </w:pPr>
+      <w:r>
+        <w:rPr>
+          <w:lang w:val="en-US"/>
+        </w:rPr>
+        <w:t>The time for adaptation</w:t>
+      </w:r>
+      <w:r>
+        <w:rPr>
+          <w:lang w:val="en-US"/>
+        </w:rPr>
+        <w:t xml:space="preserve"> </w:t>
+      </w:r>
+      <w:r>
+        <w:rPr>
+          <w:i/>
+          <w:iCs/>
+          <w:lang w:val="en-US"/>
+        </w:rPr>
+        <w:t>T</w:t>
+      </w:r>
+      <w:r>
+        <w:rPr>
+          <w:i/>
+          <w:iCs/>
+          <w:vertAlign w:val="subscript"/>
+          <w:lang w:val="en-US"/>
+        </w:rPr>
+        <w:t>a</w:t>
+      </w:r>
+      <w:r>
+        <w:rPr>
+          <w:lang w:val="en-US"/>
+        </w:rPr>
+        <w:t xml:space="preserve"> can roughly be approximated by the waiting time for a double mutant</w:t>
+      </w:r>
+      <w:r>
+        <w:rPr>
+          <w:lang w:val="en-US"/>
+        </w:rPr>
+        <w:t xml:space="preserve"> </w:t>
       </w:r>
       <w:proofErr w:type="gramStart"/>
       <w:r>
@@ -6791,7 +6806,36 @@
         <w:rPr>
           <w:lang w:val="en-US"/>
         </w:rPr>
-        <w:t xml:space="preserve"> will go to fixation. This is true as long as fixation is a much faster process than mutation (</w:t>
+        <w:t xml:space="preserve"> will go to fixation</w:t>
+      </w:r>
+      <w:r>
+        <w:rPr>
+          <w:lang w:val="en-US"/>
+        </w:rPr>
+        <w:t xml:space="preserve"> </w:t>
+      </w:r>
+      <w:r>
+        <w:rPr>
+          <w:i/>
+          <w:iCs/>
+          <w:lang w:val="en-US"/>
+        </w:rPr>
+        <w:t>T</w:t>
+      </w:r>
+      <w:r>
+        <w:rPr>
+          <w:i/>
+          <w:iCs/>
+          <w:vertAlign w:val="subscript"/>
+          <w:lang w:val="en-US"/>
+        </w:rPr>
+        <w:t>w</w:t>
+      </w:r>
+      <w:r>
+        <w:rPr>
+          <w:lang w:val="en-US"/>
+        </w:rPr>
+        <w:t>. This is true as long as fixation is a much faster process than mutation (</w:t>
       </w:r>
       <m:oMath>
         <m:sSup>
@@ -6835,7 +6879,36 @@
         <w:rPr>
           <w:lang w:val="en-US"/>
         </w:rPr>
-        <w:t xml:space="preserve">). This waiting time has a geometric distribution with parameter </w:t>
+        <w:t xml:space="preserve">). </w:t>
+      </w:r>
+      <w:r>
+        <w:rPr>
+          <w:i/>
+          <w:iCs/>
+          <w:lang w:val="en-US"/>
+        </w:rPr>
+        <w:t>T</w:t>
+      </w:r>
+      <w:r>
+        <w:rPr>
+          <w:i/>
+          <w:iCs/>
+          <w:vertAlign w:val="subscript"/>
+          <w:lang w:val="en-US"/>
+        </w:rPr>
+        <w:t>w</w:t>
+      </w:r>
+      <w:r>
+        <w:rPr>
+          <w:lang w:val="en-US"/>
+        </w:rPr>
+        <w:t xml:space="preserve"> </w:t>
+      </w:r>
+      <w:r>
+        <w:rPr>
+          <w:lang w:val="en-US"/>
+        </w:rPr>
+        <w:t xml:space="preserve">has a geometric distribution with parameter </w:t>
       </w:r>
       <w:proofErr w:type="spellStart"/>
       <w:r>
@@ -6860,7 +6933,13 @@
         <w:rPr>
           <w:lang w:val="en-US"/>
         </w:rPr>
-        <w:t xml:space="preserve"> and therefore the expected time for the appearance of a double mutant in a population without double mutants is:</w:t>
+        <w:t xml:space="preserve"> and therefore the expected time for </w:t>
+      </w:r>
+      <w:r>
+        <w:rPr>
+          <w:lang w:val="en-US"/>
+        </w:rPr>
+        <w:t>adaptation can be approximated by</w:t>
       </w:r>
     </w:p>
     <w:tbl>
@@ -6891,7 +6970,6 @@
           <w:p>
             <w:pPr>
               <w:ind w:firstLine="0"/>
-              <w:jc w:val="left"/>
               <w:rPr>
                 <w:lang w:val="en-US"/>
               </w:rPr>
@@ -6903,7 +6981,50 @@
                     <w:rFonts w:ascii="Cambria Math" w:hAnsi="Cambria Math"/>
                     <w:lang w:val="en-US"/>
                   </w:rPr>
-                  <m:t>E[T]≈1/Nq</m:t>
+                  <m:t>E[</m:t>
+                </m:r>
+                <m:r>
+                  <w:rPr>
+                    <w:rFonts w:ascii="Cambria Math" w:hAnsi="Cambria Math"/>
+                    <w:lang w:val="en-US"/>
+                  </w:rPr>
+                  <m:t>T</m:t>
+                </m:r>
+                <m:sSub>
+                  <m:sSubPr>
+                    <m:ctrlPr>
+                      <w:rPr>
+                        <w:rFonts w:ascii="Cambria Math" w:hAnsi="Cambria Math"/>
+                        <w:i/>
+                        <w:lang w:val="en-US"/>
+                      </w:rPr>
+                    </m:ctrlPr>
+                  </m:sSubPr>
+                  <m:e>
+                    <m:r>
+                      <w:rPr>
+                        <w:rFonts w:ascii="Cambria Math" w:hAnsi="Cambria Math"/>
+                        <w:lang w:val="en-US"/>
+                      </w:rPr>
+                      <w:softHyphen/>
+                    </m:r>
+                  </m:e>
+                  <m:sub>
+                    <m:r>
+                      <w:rPr>
+                        <w:rFonts w:ascii="Cambria Math" w:hAnsi="Cambria Math"/>
+                        <w:lang w:val="en-US"/>
+                      </w:rPr>
+                      <m:t>a</m:t>
+                    </m:r>
+                  </m:sub>
+                </m:sSub>
+                <m:r>
+                  <w:rPr>
+                    <w:rFonts w:ascii="Cambria Math" w:hAnsi="Cambria Math"/>
+                    <w:lang w:val="en-US"/>
+                  </w:rPr>
+                  <m:t>]≈1/Nq</m:t>
                 </m:r>
                 <m:r>
                   <w:rPr>
@@ -6924,7 +7045,6 @@
           <w:p>
             <w:pPr>
               <w:ind w:firstLine="0"/>
-              <w:jc w:val="left"/>
               <w:rPr>
                 <w:lang w:val="en-US"/>
               </w:rPr>
@@ -6979,7 +7099,6 @@
     <w:p>
       <w:pPr>
         <w:ind w:firstLine="0"/>
-        <w:jc w:val="left"/>
         <w:rPr>
           <w:lang w:val="en-US"/>
         </w:rPr>
@@ -7019,6 +7138,12 @@
         <w:rPr>
           <w:lang w:val="en-US"/>
         </w:rPr>
+        <w:instrText xml:space="preserve"> \* MERGEFORMAT </w:instrText>
+      </w:r>
+      <w:r>
+        <w:rPr>
+          <w:lang w:val="en-US"/>
+        </w:rPr>
         <w:fldChar w:fldCharType="separate"/>
       </w:r>
       <w:r>
@@ -7073,6 +7198,12 @@
         <w:rPr>
           <w:lang w:val="en-US"/>
         </w:rPr>
+        <w:instrText xml:space="preserve"> \* MERGEFORMAT </w:instrText>
+      </w:r>
+      <w:r>
+        <w:rPr>
+          <w:lang w:val="en-US"/>
+        </w:rPr>
         <w:fldChar w:fldCharType="separate"/>
       </w:r>
       <w:r>
@@ -7127,6 +7258,12 @@
         <w:rPr>
           <w:lang w:val="en-US"/>
         </w:rPr>
+        <w:instrText xml:space="preserve"> \* MERGEFORMAT </w:instrText>
+      </w:r>
+      <w:r>
+        <w:rPr>
+          <w:lang w:val="en-US"/>
+        </w:rPr>
         <w:fldChar w:fldCharType="separate"/>
       </w:r>
       <w:r>
@@ -7176,6 +7313,12 @@
         <w:rPr>
           <w:lang w:val="en-US"/>
         </w:rPr>
+      </w:r>
+      <w:r>
+        <w:rPr>
+          <w:lang w:val="en-US"/>
+        </w:rPr>
+        <w:instrText xml:space="preserve"> \* MERGEFORMAT </w:instrText>
       </w:r>
       <w:r>
         <w:rPr>
@@ -7217,16 +7360,831 @@
     </w:p>
     <w:p>
       <w:pPr>
+        <w:pStyle w:val="Heading1"/>
+        <w:jc w:val="both"/>
+        <w:rPr>
+          <w:lang w:val="en-US"/>
+        </w:rPr>
+      </w:pPr>
+      <w:r>
+        <w:rPr>
+          <w:lang w:val="en-US"/>
+        </w:rPr>
+        <w:t xml:space="preserve">Stochastic </w:t>
+      </w:r>
+      <w:r>
+        <w:rPr>
+          <w:lang w:val="en-US"/>
+        </w:rPr>
+        <w:t>simulation</w:t>
+      </w:r>
+    </w:p>
+    <w:p>
+      <w:pPr>
+        <w:pStyle w:val="Firstparagraph"/>
+        <w:rPr>
+          <w:lang w:val="en-US"/>
+        </w:rPr>
+      </w:pPr>
+      <w:r>
+        <w:rPr>
+          <w:lang w:val="en-US"/>
+        </w:rPr>
+        <w:t xml:space="preserve">Our analytical model produces approximations for the adaptation time with and without stress-induced mutation. </w:t>
+      </w:r>
+      <w:r>
+        <w:rPr>
+          <w:lang w:val="en-US"/>
+        </w:rPr>
+        <w:t>To facilitate these approximations several assumptions were made:</w:t>
+      </w:r>
+    </w:p>
+    <w:p>
+      <w:pPr>
+        <w:pStyle w:val="Firstparagraph"/>
+        <w:numPr>
+          <w:ilvl w:val="0"/>
+          <w:numId w:val="16"/>
+        </w:numPr>
+        <w:rPr>
+          <w:lang w:val="en-US"/>
+        </w:rPr>
+      </w:pPr>
+      <w:r>
+        <w:rPr>
+          <w:lang w:val="en-US"/>
+        </w:rPr>
+        <w:t xml:space="preserve">Mutation must be weaker than selection </w:t>
+      </w:r>
+      <w:r>
+        <w:rPr>
+          <w:rFonts w:ascii="Arial" w:hAnsi="Arial" w:cs="Arial"/>
+          <w:lang w:val="en-US"/>
+        </w:rPr>
+        <w:t>–</w:t>
+      </w:r>
+      <w:r>
+        <w:rPr>
+          <w:lang w:val="en-US"/>
+        </w:rPr>
+        <w:t xml:space="preserve"> Eq. </w:t>
+      </w:r>
+      <w:r>
+        <w:rPr>
+          <w:lang w:val="en-US"/>
+        </w:rPr>
+        <w:fldChar w:fldCharType="begin"/>
+      </w:r>
+      <w:r>
+        <w:rPr>
+          <w:lang w:val="en-US"/>
+        </w:rPr>
+        <w:instrText xml:space="preserve"> REF _Ref354149705 \h </w:instrText>
+      </w:r>
+      <w:r>
+        <w:rPr>
+          <w:lang w:val="en-US"/>
+        </w:rPr>
+      </w:r>
+      <w:r>
+        <w:rPr>
+          <w:lang w:val="en-US"/>
+        </w:rPr>
+        <w:fldChar w:fldCharType="separate"/>
+      </w:r>
+      <w:r>
+        <w:rPr>
+          <w:lang w:val="en-US"/>
+        </w:rPr>
+        <w:t>(</w:t>
+      </w:r>
+      <w:r>
+        <w:rPr>
+          <w:noProof/>
+          <w:lang w:val="en-US"/>
+        </w:rPr>
+        <w:t>1</w:t>
+      </w:r>
+      <w:r>
+        <w:rPr>
+          <w:lang w:val="en-US"/>
+        </w:rPr>
+        <w:t>)</w:t>
+      </w:r>
+      <w:r>
+        <w:rPr>
+          <w:lang w:val="en-US"/>
+        </w:rPr>
+        <w:fldChar w:fldCharType="end"/>
+      </w:r>
+    </w:p>
+    <w:p>
+      <w:pPr>
+        <w:pStyle w:val="ListParagraph"/>
+        <w:numPr>
+          <w:ilvl w:val="0"/>
+          <w:numId w:val="16"/>
+        </w:numPr>
+        <w:rPr>
+          <w:lang w:val="en-US"/>
+        </w:rPr>
+      </w:pPr>
+      <w:r>
+        <w:rPr>
+          <w:lang w:val="en-US"/>
+        </w:rPr>
+        <w:t xml:space="preserve">The population size must be within a specific range, although this range may be quite large </w:t>
+      </w:r>
+      <w:r>
+        <w:rPr>
+          <w:rFonts w:ascii="Arial" w:hAnsi="Arial" w:cs="Arial"/>
+          <w:lang w:val="en-US"/>
+        </w:rPr>
+        <w:t>–</w:t>
+      </w:r>
+      <w:r>
+        <w:rPr>
+          <w:lang w:val="en-US"/>
+        </w:rPr>
+        <w:t xml:space="preserve"> Eq. </w:t>
+      </w:r>
+      <w:r>
+        <w:rPr>
+          <w:lang w:val="en-US"/>
+        </w:rPr>
+        <w:fldChar w:fldCharType="begin"/>
+      </w:r>
+      <w:r>
+        <w:rPr>
+          <w:lang w:val="en-US"/>
+        </w:rPr>
+        <w:instrText xml:space="preserve"> REF _Ref354129072 \h </w:instrText>
+      </w:r>
+      <w:r>
+        <w:rPr>
+          <w:lang w:val="en-US"/>
+        </w:rPr>
+      </w:r>
+      <w:r>
+        <w:rPr>
+          <w:lang w:val="en-US"/>
+        </w:rPr>
+        <w:fldChar w:fldCharType="separate"/>
+      </w:r>
+      <w:r>
+        <w:rPr>
+          <w:lang w:val="en-US"/>
+        </w:rPr>
+        <w:t>(</w:t>
+      </w:r>
+      <w:r>
+        <w:rPr>
+          <w:noProof/>
+          <w:lang w:val="en-US"/>
+        </w:rPr>
+        <w:t>2</w:t>
+      </w:r>
+      <w:r>
+        <w:rPr>
+          <w:lang w:val="en-US"/>
+        </w:rPr>
+        <w:t>)</w:t>
+      </w:r>
+      <w:r>
+        <w:rPr>
+          <w:lang w:val="en-US"/>
+        </w:rPr>
+        <w:fldChar w:fldCharType="end"/>
+      </w:r>
+    </w:p>
+    <w:p>
+      <w:pPr>
+        <w:pStyle w:val="ListParagraph"/>
+        <w:numPr>
+          <w:ilvl w:val="0"/>
+          <w:numId w:val="16"/>
+        </w:numPr>
+        <w:rPr>
+          <w:lang w:val="en-US"/>
+        </w:rPr>
+      </w:pPr>
+      <w:r>
+        <w:rPr>
+          <w:lang w:val="en-US"/>
+        </w:rPr>
+        <w:t xml:space="preserve">Individuals with deleterious mutation, expect at the </w:t>
+      </w:r>
+      <w:r>
+        <w:rPr>
+          <w:i/>
+          <w:iCs/>
+          <w:lang w:val="en-US"/>
+        </w:rPr>
+        <w:t>A/</w:t>
+      </w:r>
+      <w:proofErr w:type="gramStart"/>
+      <w:r>
+        <w:rPr>
+          <w:i/>
+          <w:iCs/>
+          <w:lang w:val="en-US"/>
+        </w:rPr>
+        <w:t>a</w:t>
+      </w:r>
+      <w:r>
+        <w:rPr>
+          <w:lang w:val="en-US"/>
+        </w:rPr>
+        <w:t xml:space="preserve"> and</w:t>
+      </w:r>
+      <w:proofErr w:type="gramEnd"/>
+      <w:r>
+        <w:rPr>
+          <w:lang w:val="en-US"/>
+        </w:rPr>
+        <w:t xml:space="preserve"> </w:t>
+      </w:r>
+      <w:r>
+        <w:rPr>
+          <w:i/>
+          <w:iCs/>
+          <w:lang w:val="en-US"/>
+        </w:rPr>
+        <w:t>B/b</w:t>
+      </w:r>
+      <w:r>
+        <w:rPr>
+          <w:lang w:val="en-US"/>
+        </w:rPr>
+        <w:t xml:space="preserve"> loci, are "Evolutionary dead ends".</w:t>
+      </w:r>
+    </w:p>
+    <w:p>
+      <w:pPr>
         <w:ind w:firstLine="0"/>
-        <w:jc w:val="left"/>
-        <w:rPr>
-          <w:lang w:val="en-US"/>
-        </w:rPr>
-      </w:pPr>
+        <w:rPr>
+          <w:lang w:val="en-US"/>
+        </w:rPr>
+      </w:pPr>
+      <w:r>
+        <w:rPr>
+          <w:lang w:val="en-US"/>
+        </w:rPr>
+        <w:t xml:space="preserve">To verify that </w:t>
+      </w:r>
+      <w:proofErr w:type="gramStart"/>
+      <w:r>
+        <w:rPr>
+          <w:lang w:val="en-US"/>
+        </w:rPr>
+        <w:t>the our</w:t>
+      </w:r>
+      <w:proofErr w:type="gramEnd"/>
+      <w:r>
+        <w:rPr>
+          <w:lang w:val="en-US"/>
+        </w:rPr>
+        <w:t xml:space="preserve"> approximations are correct, we developed a Wright-Fisher model with mutation, selection and random drift.</w:t>
+      </w:r>
+      <w:r>
+        <w:rPr>
+          <w:lang w:val="en-US"/>
+        </w:rPr>
+        <w:t xml:space="preserve"> The main differences between the analytical model and the stochastic simulations are described here, for more details on the design of the simulations please refer to the </w:t>
+      </w:r>
+      <w:r>
+        <w:rPr>
+          <w:lang w:val="en-US"/>
+        </w:rPr>
+        <w:fldChar w:fldCharType="begin"/>
+      </w:r>
+      <w:r>
+        <w:rPr>
+          <w:lang w:val="en-US"/>
+        </w:rPr>
+        <w:instrText xml:space="preserve"> REF _Ref354151750 \h </w:instrText>
+      </w:r>
+      <w:r>
+        <w:rPr>
+          <w:lang w:val="en-US"/>
+        </w:rPr>
+      </w:r>
+      <w:r>
+        <w:rPr>
+          <w:lang w:val="en-US"/>
+        </w:rPr>
+        <w:fldChar w:fldCharType="separate"/>
+      </w:r>
+      <w:r>
+        <w:rPr>
+          <w:lang w:val="en-US"/>
+        </w:rPr>
+        <w:t>Methods</w:t>
+      </w:r>
+      <w:r>
+        <w:rPr>
+          <w:lang w:val="en-US"/>
+        </w:rPr>
+        <w:fldChar w:fldCharType="end"/>
+      </w:r>
+      <w:r>
+        <w:rPr>
+          <w:lang w:val="en-US"/>
+        </w:rPr>
+        <w:t xml:space="preserve"> </w:t>
+      </w:r>
+      <w:r>
+        <w:rPr>
+          <w:lang w:val="en-US"/>
+        </w:rPr>
+        <w:t>section.</w:t>
+      </w:r>
+      <w:r>
+        <w:rPr>
+          <w:lang w:val="en-US"/>
+        </w:rPr>
+        <w:t xml:space="preserve"> </w:t>
+      </w:r>
+    </w:p>
+    <w:p>
+      <w:pPr>
+        <w:ind w:firstLine="0"/>
+        <w:rPr>
+          <w:lang w:val="en-US"/>
+        </w:rPr>
+      </w:pPr>
+      <w:r>
+        <w:rPr>
+          <w:lang w:val="en-US"/>
+        </w:rPr>
+        <w:t xml:space="preserve">There are several </w:t>
+      </w:r>
+      <w:proofErr w:type="spellStart"/>
+      <w:r>
+        <w:rPr>
+          <w:lang w:val="en-US"/>
+        </w:rPr>
+        <w:t>advatnages</w:t>
+      </w:r>
+      <w:proofErr w:type="spellEnd"/>
+      <w:r>
+        <w:rPr>
+          <w:lang w:val="en-US"/>
+        </w:rPr>
+        <w:t xml:space="preserve"> to stochastic </w:t>
+      </w:r>
+      <w:r>
+        <w:rPr>
+          <w:lang w:val="en-US"/>
+        </w:rPr>
+        <w:t>simulation</w:t>
+      </w:r>
+      <w:r>
+        <w:rPr>
+          <w:lang w:val="en-US"/>
+        </w:rPr>
+        <w:t>s</w:t>
+      </w:r>
+      <w:r>
+        <w:rPr>
+          <w:lang w:val="en-US"/>
+        </w:rPr>
+        <w:t>:</w:t>
+      </w:r>
+      <w:r>
+        <w:rPr>
+          <w:lang w:val="en-US"/>
+        </w:rPr>
+        <w:t xml:space="preserve"> </w:t>
+      </w:r>
+      <w:r>
+        <w:rPr>
+          <w:lang w:val="en-US"/>
+        </w:rPr>
+        <w:t>(</w:t>
+      </w:r>
+      <w:proofErr w:type="spellStart"/>
+      <w:r>
+        <w:rPr>
+          <w:lang w:val="en-US"/>
+        </w:rPr>
+        <w:t>i</w:t>
+      </w:r>
+      <w:proofErr w:type="spellEnd"/>
+      <w:r>
+        <w:rPr>
+          <w:lang w:val="en-US"/>
+        </w:rPr>
+        <w:t xml:space="preserve">) </w:t>
+      </w:r>
+      <w:proofErr w:type="gramStart"/>
+      <w:r>
+        <w:rPr>
+          <w:lang w:val="en-US"/>
+        </w:rPr>
+        <w:t>The</w:t>
+      </w:r>
+      <w:proofErr w:type="gramEnd"/>
+      <w:r>
+        <w:rPr>
+          <w:lang w:val="en-US"/>
+        </w:rPr>
+        <w:t xml:space="preserve"> </w:t>
+      </w:r>
+      <w:r>
+        <w:rPr>
+          <w:lang w:val="en-US"/>
+        </w:rPr>
+        <w:t xml:space="preserve">simulations </w:t>
+      </w:r>
+      <w:r>
+        <w:rPr>
+          <w:lang w:val="en-US"/>
+        </w:rPr>
+        <w:t>incorporates genetic drift by random sampling each generation from the previous one using a multinomial distribution.</w:t>
+      </w:r>
+      <w:r>
+        <w:rPr>
+          <w:lang w:val="en-US"/>
+        </w:rPr>
+        <w:t xml:space="preserve"> (ii) </w:t>
+      </w:r>
+      <w:r>
+        <w:rPr>
+          <w:lang w:val="en-US"/>
+        </w:rPr>
+        <w:t xml:space="preserve">Individuals with deleterious mutations are not "evolutionary dead ends" </w:t>
+      </w:r>
+      <w:r>
+        <w:rPr>
+          <w:rFonts w:ascii="Arial" w:hAnsi="Arial" w:cs="Arial"/>
+          <w:lang w:val="en-US"/>
+        </w:rPr>
+        <w:t>–</w:t>
+      </w:r>
+      <w:r>
+        <w:rPr>
+          <w:lang w:val="en-US"/>
+        </w:rPr>
+        <w:t xml:space="preserve"> individuals are allowed to accumulate up to </w:t>
+      </w:r>
+      <w:r>
+        <w:rPr>
+          <w:i/>
+          <w:iCs/>
+          <w:lang w:val="en-US"/>
+        </w:rPr>
+        <w:t>G=25</w:t>
+      </w:r>
+      <w:r>
+        <w:rPr>
+          <w:lang w:val="en-US"/>
+        </w:rPr>
+        <w:t xml:space="preserve"> deleterious mutations.</w:t>
+      </w:r>
+      <w:r>
+        <w:rPr>
+          <w:lang w:val="en-US"/>
+        </w:rPr>
+        <w:t xml:space="preserve"> (iii) </w:t>
+      </w:r>
+      <w:r>
+        <w:rPr>
+          <w:lang w:val="en-US"/>
+        </w:rPr>
+        <w:t xml:space="preserve">Simulations start with a </w:t>
+      </w:r>
+      <w:proofErr w:type="spellStart"/>
+      <w:r>
+        <w:rPr>
+          <w:lang w:val="en-US"/>
+        </w:rPr>
+        <w:t>wildtype</w:t>
+      </w:r>
+      <w:proofErr w:type="spellEnd"/>
+      <w:r>
+        <w:rPr>
+          <w:lang w:val="en-US"/>
+        </w:rPr>
+        <w:t xml:space="preserve">, mutation-free population on a single-peak adaptive landscape and after reaching MSB a new adaptive peak is introduced for the </w:t>
+      </w:r>
+      <w:r>
+        <w:rPr>
+          <w:i/>
+          <w:iCs/>
+          <w:lang w:val="en-US"/>
+        </w:rPr>
+        <w:t>AB</w:t>
+      </w:r>
+      <w:r>
+        <w:rPr>
+          <w:lang w:val="en-US"/>
+        </w:rPr>
+        <w:t xml:space="preserve"> genotype. Therefore, the stochastic model assumes nothing about the distribution of deleterious mutations at the MSB.</w:t>
+      </w:r>
+      <w:r>
+        <w:rPr>
+          <w:lang w:val="en-US"/>
+        </w:rPr>
+        <w:t xml:space="preserve"> </w:t>
+      </w:r>
+      <w:proofErr w:type="gramStart"/>
+      <w:r>
+        <w:rPr>
+          <w:lang w:val="en-US"/>
+        </w:rPr>
+        <w:t>(iv) We</w:t>
+      </w:r>
+      <w:proofErr w:type="gramEnd"/>
+      <w:r>
+        <w:rPr>
+          <w:lang w:val="en-US"/>
+        </w:rPr>
+        <w:t xml:space="preserve"> </w:t>
+      </w:r>
+      <w:r>
+        <w:rPr>
+          <w:lang w:val="en-US"/>
+        </w:rPr>
+        <w:t>r</w:t>
+      </w:r>
+      <w:r>
+        <w:rPr>
+          <w:lang w:val="en-US"/>
+        </w:rPr>
+        <w:t>a</w:t>
+      </w:r>
+      <w:r>
+        <w:rPr>
+          <w:lang w:val="en-US"/>
+        </w:rPr>
+        <w:t xml:space="preserve">n simulations in which selection and mutation were at the same order of magnitude, as well as simulations in which the population size is lower or higher than the constraints require (Eq. </w:t>
+      </w:r>
+      <w:r>
+        <w:rPr>
+          <w:lang w:val="en-US"/>
+        </w:rPr>
+        <w:fldChar w:fldCharType="begin"/>
+      </w:r>
+      <w:r>
+        <w:rPr>
+          <w:lang w:val="en-US"/>
+        </w:rPr>
+        <w:instrText xml:space="preserve"> REF _Ref354129072 \h </w:instrText>
+      </w:r>
+      <w:r>
+        <w:rPr>
+          <w:lang w:val="en-US"/>
+        </w:rPr>
+      </w:r>
+      <w:r>
+        <w:rPr>
+          <w:lang w:val="en-US"/>
+        </w:rPr>
+        <w:fldChar w:fldCharType="separate"/>
+      </w:r>
+      <w:r>
+        <w:rPr>
+          <w:lang w:val="en-US"/>
+        </w:rPr>
+        <w:t>(</w:t>
+      </w:r>
+      <w:r>
+        <w:rPr>
+          <w:noProof/>
+          <w:lang w:val="en-US"/>
+        </w:rPr>
+        <w:t>2</w:t>
+      </w:r>
+      <w:r>
+        <w:rPr>
+          <w:lang w:val="en-US"/>
+        </w:rPr>
+        <w:t>)</w:t>
+      </w:r>
+      <w:r>
+        <w:rPr>
+          <w:lang w:val="en-US"/>
+        </w:rPr>
+        <w:fldChar w:fldCharType="end"/>
+      </w:r>
+      <w:r>
+        <w:rPr>
+          <w:lang w:val="en-US"/>
+        </w:rPr>
+        <w:t>).</w:t>
+      </w:r>
+    </w:p>
+    <w:p>
+      <w:pPr>
+        <w:ind w:firstLine="0"/>
+        <w:rPr>
+          <w:lang w:val="en-US"/>
+        </w:rPr>
+      </w:pPr>
+      <w:r>
+        <w:rPr>
+          <w:lang w:val="en-US"/>
+        </w:rPr>
+        <w:lastRenderedPageBreak/>
+        <w:t>Of course, an analytical model is preferable to simulations as it allows us to reach general conclusions where simulations only allow us to statistically estimate results for specific parameter sets. In addition, the simulations are computationally demanding, each running for up to several hours.</w:t>
+      </w:r>
+    </w:p>
+    <w:p>
+      <w:pPr>
+        <w:pStyle w:val="Heading1"/>
+        <w:rPr>
+          <w:lang w:val="en-US"/>
+        </w:rPr>
+      </w:pPr>
+      <w:bookmarkStart w:id="8" w:name="_Ref354151750"/>
+      <w:bookmarkStart w:id="9" w:name="_GoBack"/>
+      <w:bookmarkEnd w:id="9"/>
+      <w:r>
+        <w:rPr>
+          <w:lang w:val="en-US"/>
+        </w:rPr>
+        <w:t>Methods</w:t>
+      </w:r>
+      <w:bookmarkEnd w:id="8"/>
+    </w:p>
+    <w:p>
+      <w:pPr>
+        <w:pStyle w:val="Heading2"/>
+        <w:rPr>
+          <w:lang w:val="en-US"/>
+        </w:rPr>
+      </w:pPr>
+      <w:r>
+        <w:rPr>
+          <w:lang w:val="en-US"/>
+        </w:rPr>
+        <w:t>Simulations</w:t>
+      </w:r>
+    </w:p>
+    <w:p>
+      <w:pPr>
+        <w:pStyle w:val="Firstparagraph"/>
+        <w:rPr>
+          <w:lang w:val="en-US"/>
+        </w:rPr>
+      </w:pPr>
+      <w:r>
+        <w:rPr>
+          <w:lang w:val="en-US"/>
+        </w:rPr>
+        <w:t>W</w:t>
+      </w:r>
+      <w:r>
+        <w:rPr>
+          <w:lang w:val="en-US"/>
+        </w:rPr>
+        <w:t xml:space="preserve">e implemented a Wright-Fisher </w:t>
+      </w:r>
+      <w:r>
+        <w:rPr>
+          <w:lang w:val="en-US"/>
+        </w:rPr>
+        <w:t>model using</w:t>
+      </w:r>
+      <w:r>
+        <w:rPr>
+          <w:lang w:val="en-US"/>
+        </w:rPr>
+        <w:t xml:space="preserve"> </w:t>
+      </w:r>
+      <w:proofErr w:type="gramStart"/>
+      <w:r>
+        <w:rPr>
+          <w:lang w:val="en-US"/>
+        </w:rPr>
+        <w:t xml:space="preserve">a </w:t>
+      </w:r>
+      <w:r>
+        <w:rPr>
+          <w:lang w:val="en-US"/>
+        </w:rPr>
+        <w:t>simulation</w:t>
+      </w:r>
+      <w:proofErr w:type="gramEnd"/>
+      <w:r>
+        <w:rPr>
+          <w:lang w:val="en-US"/>
+        </w:rPr>
+        <w:t xml:space="preserve"> software</w:t>
+      </w:r>
+      <w:r>
+        <w:rPr>
+          <w:lang w:val="en-US"/>
+        </w:rPr>
+        <w:t xml:space="preserve"> written in Python (</w:t>
+      </w:r>
+      <w:hyperlink r:id="rId9" w:history="1">
+        <w:r>
+          <w:rPr>
+            <w:rStyle w:val="Hyperlink"/>
+            <w:lang w:val="en-US"/>
+          </w:rPr>
+          <w:t>http://www.python.org</w:t>
+        </w:r>
+      </w:hyperlink>
+      <w:r>
+        <w:rPr>
+          <w:lang w:val="en-US"/>
+        </w:rPr>
+        <w:t xml:space="preserve">), </w:t>
+      </w:r>
+      <w:proofErr w:type="spellStart"/>
+      <w:r>
+        <w:rPr>
+          <w:lang w:val="en-US"/>
+        </w:rPr>
+        <w:t>NumPy</w:t>
+      </w:r>
+      <w:proofErr w:type="spellEnd"/>
+      <w:r>
+        <w:rPr>
+          <w:lang w:val="en-US"/>
+        </w:rPr>
+        <w:t xml:space="preserve"> (</w:t>
+      </w:r>
+      <w:hyperlink r:id="rId10" w:history="1">
+        <w:r>
+          <w:rPr>
+            <w:rStyle w:val="Hyperlink"/>
+            <w:lang w:val="en-US"/>
+          </w:rPr>
+          <w:t>http://www.numpy.org</w:t>
+        </w:r>
+      </w:hyperlink>
+      <w:r>
+        <w:rPr>
+          <w:lang w:val="en-US"/>
+        </w:rPr>
+        <w:t xml:space="preserve">) and </w:t>
+      </w:r>
+      <w:proofErr w:type="spellStart"/>
+      <w:r>
+        <w:rPr>
+          <w:lang w:val="en-US"/>
+        </w:rPr>
+        <w:t>SciPy</w:t>
+      </w:r>
+      <w:proofErr w:type="spellEnd"/>
+      <w:r>
+        <w:rPr>
+          <w:lang w:val="en-US"/>
+        </w:rPr>
+        <w:t xml:space="preserve"> (</w:t>
+      </w:r>
+      <w:hyperlink r:id="rId11" w:history="1">
+        <w:r>
+          <w:rPr>
+            <w:rStyle w:val="Hyperlink"/>
+            <w:lang w:val="en-US"/>
+          </w:rPr>
+          <w:t>http://www.scipy.org</w:t>
+        </w:r>
+      </w:hyperlink>
+      <w:r>
+        <w:rPr>
+          <w:lang w:val="en-US"/>
+        </w:rPr>
+        <w:t xml:space="preserve">). The source code for the simulation is available on </w:t>
+      </w:r>
+      <w:proofErr w:type="spellStart"/>
+      <w:r>
+        <w:rPr>
+          <w:lang w:val="en-US"/>
+        </w:rPr>
+        <w:t>GitHub</w:t>
+      </w:r>
+      <w:proofErr w:type="spellEnd"/>
+      <w:r>
+        <w:rPr>
+          <w:lang w:val="en-US"/>
+        </w:rPr>
+        <w:t xml:space="preserve"> (</w:t>
+      </w:r>
+      <w:hyperlink r:id="rId12" w:history="1">
+        <w:r>
+          <w:rPr>
+            <w:rStyle w:val="Hyperlink"/>
+            <w:lang w:val="en-US"/>
+          </w:rPr>
+          <w:t>https://github.com/yoavram/ruggedsim</w:t>
+        </w:r>
+      </w:hyperlink>
+      <w:r>
+        <w:rPr>
+          <w:lang w:val="en-US"/>
+        </w:rPr>
+        <w:t>).</w:t>
+      </w:r>
     </w:p>
     <w:sectPr>
-      <w:footerReference w:type="even" r:id="rId9"/>
-      <w:footerReference w:type="default" r:id="rId10"/>
+      <w:footerReference w:type="even" r:id="rId13"/>
+      <w:footerReference w:type="default" r:id="rId14"/>
       <w:pgSz w:w="11906" w:h="16838" w:code="9"/>
       <w:pgMar w:top="2211" w:right="2268" w:bottom="2211" w:left="2268" w:header="1701" w:footer="1701" w:gutter="0"/>
       <w:cols w:space="708"/>
@@ -7331,7 +8289,7 @@
         <w:rStyle w:val="PageNumber"/>
         <w:noProof/>
       </w:rPr>
-      <w:t>5</w:t>
+      <w:t>6</w:t>
     </w:r>
     <w:r>
       <w:rPr>
@@ -7561,6 +8519,92 @@
     </w:lvl>
   </w:abstractNum>
   <w:abstractNum w:abstractNumId="10">
+    <w:nsid w:val="06C1470A"/>
+    <w:multiLevelType w:val="hybridMultilevel"/>
+    <w:tmpl w:val="9104E7BC"/>
+    <w:lvl w:ilvl="0" w:tplc="0409000F">
+      <w:start w:val="1"/>
+      <w:numFmt w:val="decimal"/>
+      <w:lvlText w:val="%1."/>
+      <w:lvlJc w:val="left"/>
+      <w:pPr>
+        <w:ind w:left="785" w:hanging="360"/>
+      </w:pPr>
+    </w:lvl>
+    <w:lvl w:ilvl="1" w:tplc="04090019" w:tentative="1">
+      <w:start w:val="1"/>
+      <w:numFmt w:val="lowerLetter"/>
+      <w:lvlText w:val="%2."/>
+      <w:lvlJc w:val="left"/>
+      <w:pPr>
+        <w:ind w:left="1505" w:hanging="360"/>
+      </w:pPr>
+    </w:lvl>
+    <w:lvl w:ilvl="2" w:tplc="0409001B" w:tentative="1">
+      <w:start w:val="1"/>
+      <w:numFmt w:val="lowerRoman"/>
+      <w:lvlText w:val="%3."/>
+      <w:lvlJc w:val="right"/>
+      <w:pPr>
+        <w:ind w:left="2225" w:hanging="180"/>
+      </w:pPr>
+    </w:lvl>
+    <w:lvl w:ilvl="3" w:tplc="0409000F" w:tentative="1">
+      <w:start w:val="1"/>
+      <w:numFmt w:val="decimal"/>
+      <w:lvlText w:val="%4."/>
+      <w:lvlJc w:val="left"/>
+      <w:pPr>
+        <w:ind w:left="2945" w:hanging="360"/>
+      </w:pPr>
+    </w:lvl>
+    <w:lvl w:ilvl="4" w:tplc="04090019" w:tentative="1">
+      <w:start w:val="1"/>
+      <w:numFmt w:val="lowerLetter"/>
+      <w:lvlText w:val="%5."/>
+      <w:lvlJc w:val="left"/>
+      <w:pPr>
+        <w:ind w:left="3665" w:hanging="360"/>
+      </w:pPr>
+    </w:lvl>
+    <w:lvl w:ilvl="5" w:tplc="0409001B" w:tentative="1">
+      <w:start w:val="1"/>
+      <w:numFmt w:val="lowerRoman"/>
+      <w:lvlText w:val="%6."/>
+      <w:lvlJc w:val="right"/>
+      <w:pPr>
+        <w:ind w:left="4385" w:hanging="180"/>
+      </w:pPr>
+    </w:lvl>
+    <w:lvl w:ilvl="6" w:tplc="0409000F" w:tentative="1">
+      <w:start w:val="1"/>
+      <w:numFmt w:val="decimal"/>
+      <w:lvlText w:val="%7."/>
+      <w:lvlJc w:val="left"/>
+      <w:pPr>
+        <w:ind w:left="5105" w:hanging="360"/>
+      </w:pPr>
+    </w:lvl>
+    <w:lvl w:ilvl="7" w:tplc="04090019" w:tentative="1">
+      <w:start w:val="1"/>
+      <w:numFmt w:val="lowerLetter"/>
+      <w:lvlText w:val="%8."/>
+      <w:lvlJc w:val="left"/>
+      <w:pPr>
+        <w:ind w:left="5825" w:hanging="360"/>
+      </w:pPr>
+    </w:lvl>
+    <w:lvl w:ilvl="8" w:tplc="0409001B" w:tentative="1">
+      <w:start w:val="1"/>
+      <w:numFmt w:val="lowerRoman"/>
+      <w:lvlText w:val="%9."/>
+      <w:lvlJc w:val="right"/>
+      <w:pPr>
+        <w:ind w:left="6545" w:hanging="180"/>
+      </w:pPr>
+    </w:lvl>
+  </w:abstractNum>
+  <w:abstractNum w:abstractNumId="11">
     <w:nsid w:val="2BD839E3"/>
     <w:multiLevelType w:val="multilevel"/>
     <w:tmpl w:val="A5CAB3EC"/>
@@ -7700,7 +8744,93 @@
       </w:rPr>
     </w:lvl>
   </w:abstractNum>
-  <w:abstractNum w:abstractNumId="11">
+  <w:abstractNum w:abstractNumId="12">
+    <w:nsid w:val="45AD50DA"/>
+    <w:multiLevelType w:val="hybridMultilevel"/>
+    <w:tmpl w:val="18889E2E"/>
+    <w:lvl w:ilvl="0" w:tplc="0409000F">
+      <w:start w:val="1"/>
+      <w:numFmt w:val="decimal"/>
+      <w:lvlText w:val="%1."/>
+      <w:lvlJc w:val="left"/>
+      <w:pPr>
+        <w:ind w:left="785" w:hanging="360"/>
+      </w:pPr>
+    </w:lvl>
+    <w:lvl w:ilvl="1" w:tplc="04090019" w:tentative="1">
+      <w:start w:val="1"/>
+      <w:numFmt w:val="lowerLetter"/>
+      <w:lvlText w:val="%2."/>
+      <w:lvlJc w:val="left"/>
+      <w:pPr>
+        <w:ind w:left="1505" w:hanging="360"/>
+      </w:pPr>
+    </w:lvl>
+    <w:lvl w:ilvl="2" w:tplc="0409001B" w:tentative="1">
+      <w:start w:val="1"/>
+      <w:numFmt w:val="lowerRoman"/>
+      <w:lvlText w:val="%3."/>
+      <w:lvlJc w:val="right"/>
+      <w:pPr>
+        <w:ind w:left="2225" w:hanging="180"/>
+      </w:pPr>
+    </w:lvl>
+    <w:lvl w:ilvl="3" w:tplc="0409000F" w:tentative="1">
+      <w:start w:val="1"/>
+      <w:numFmt w:val="decimal"/>
+      <w:lvlText w:val="%4."/>
+      <w:lvlJc w:val="left"/>
+      <w:pPr>
+        <w:ind w:left="2945" w:hanging="360"/>
+      </w:pPr>
+    </w:lvl>
+    <w:lvl w:ilvl="4" w:tplc="04090019" w:tentative="1">
+      <w:start w:val="1"/>
+      <w:numFmt w:val="lowerLetter"/>
+      <w:lvlText w:val="%5."/>
+      <w:lvlJc w:val="left"/>
+      <w:pPr>
+        <w:ind w:left="3665" w:hanging="360"/>
+      </w:pPr>
+    </w:lvl>
+    <w:lvl w:ilvl="5" w:tplc="0409001B" w:tentative="1">
+      <w:start w:val="1"/>
+      <w:numFmt w:val="lowerRoman"/>
+      <w:lvlText w:val="%6."/>
+      <w:lvlJc w:val="right"/>
+      <w:pPr>
+        <w:ind w:left="4385" w:hanging="180"/>
+      </w:pPr>
+    </w:lvl>
+    <w:lvl w:ilvl="6" w:tplc="0409000F" w:tentative="1">
+      <w:start w:val="1"/>
+      <w:numFmt w:val="decimal"/>
+      <w:lvlText w:val="%7."/>
+      <w:lvlJc w:val="left"/>
+      <w:pPr>
+        <w:ind w:left="5105" w:hanging="360"/>
+      </w:pPr>
+    </w:lvl>
+    <w:lvl w:ilvl="7" w:tplc="04090019" w:tentative="1">
+      <w:start w:val="1"/>
+      <w:numFmt w:val="lowerLetter"/>
+      <w:lvlText w:val="%8."/>
+      <w:lvlJc w:val="left"/>
+      <w:pPr>
+        <w:ind w:left="5825" w:hanging="360"/>
+      </w:pPr>
+    </w:lvl>
+    <w:lvl w:ilvl="8" w:tplc="0409001B" w:tentative="1">
+      <w:start w:val="1"/>
+      <w:numFmt w:val="lowerRoman"/>
+      <w:lvlText w:val="%9."/>
+      <w:lvlJc w:val="right"/>
+      <w:pPr>
+        <w:ind w:left="6545" w:hanging="180"/>
+      </w:pPr>
+    </w:lvl>
+  </w:abstractNum>
+  <w:abstractNum w:abstractNumId="13">
     <w:nsid w:val="5330123B"/>
     <w:multiLevelType w:val="hybridMultilevel"/>
     <w:tmpl w:val="2408CE64"/>
@@ -7786,7 +8916,7 @@
       </w:pPr>
     </w:lvl>
   </w:abstractNum>
-  <w:abstractNum w:abstractNumId="12">
+  <w:abstractNum w:abstractNumId="14">
     <w:nsid w:val="5F6C7427"/>
     <w:multiLevelType w:val="multilevel"/>
     <w:tmpl w:val="12C44240"/>
@@ -7929,7 +9059,93 @@
       </w:rPr>
     </w:lvl>
   </w:abstractNum>
-  <w:abstractNum w:abstractNumId="13">
+  <w:abstractNum w:abstractNumId="15">
+    <w:nsid w:val="6AF0380A"/>
+    <w:multiLevelType w:val="hybridMultilevel"/>
+    <w:tmpl w:val="77800BC0"/>
+    <w:lvl w:ilvl="0" w:tplc="0409000F">
+      <w:start w:val="1"/>
+      <w:numFmt w:val="decimal"/>
+      <w:lvlText w:val="%1."/>
+      <w:lvlJc w:val="left"/>
+      <w:pPr>
+        <w:ind w:left="785" w:hanging="360"/>
+      </w:pPr>
+    </w:lvl>
+    <w:lvl w:ilvl="1" w:tplc="04090019" w:tentative="1">
+      <w:start w:val="1"/>
+      <w:numFmt w:val="lowerLetter"/>
+      <w:lvlText w:val="%2."/>
+      <w:lvlJc w:val="left"/>
+      <w:pPr>
+        <w:ind w:left="1505" w:hanging="360"/>
+      </w:pPr>
+    </w:lvl>
+    <w:lvl w:ilvl="2" w:tplc="0409001B" w:tentative="1">
+      <w:start w:val="1"/>
+      <w:numFmt w:val="lowerRoman"/>
+      <w:lvlText w:val="%3."/>
+      <w:lvlJc w:val="right"/>
+      <w:pPr>
+        <w:ind w:left="2225" w:hanging="180"/>
+      </w:pPr>
+    </w:lvl>
+    <w:lvl w:ilvl="3" w:tplc="0409000F" w:tentative="1">
+      <w:start w:val="1"/>
+      <w:numFmt w:val="decimal"/>
+      <w:lvlText w:val="%4."/>
+      <w:lvlJc w:val="left"/>
+      <w:pPr>
+        <w:ind w:left="2945" w:hanging="360"/>
+      </w:pPr>
+    </w:lvl>
+    <w:lvl w:ilvl="4" w:tplc="04090019" w:tentative="1">
+      <w:start w:val="1"/>
+      <w:numFmt w:val="lowerLetter"/>
+      <w:lvlText w:val="%5."/>
+      <w:lvlJc w:val="left"/>
+      <w:pPr>
+        <w:ind w:left="3665" w:hanging="360"/>
+      </w:pPr>
+    </w:lvl>
+    <w:lvl w:ilvl="5" w:tplc="0409001B" w:tentative="1">
+      <w:start w:val="1"/>
+      <w:numFmt w:val="lowerRoman"/>
+      <w:lvlText w:val="%6."/>
+      <w:lvlJc w:val="right"/>
+      <w:pPr>
+        <w:ind w:left="4385" w:hanging="180"/>
+      </w:pPr>
+    </w:lvl>
+    <w:lvl w:ilvl="6" w:tplc="0409000F" w:tentative="1">
+      <w:start w:val="1"/>
+      <w:numFmt w:val="decimal"/>
+      <w:lvlText w:val="%7."/>
+      <w:lvlJc w:val="left"/>
+      <w:pPr>
+        <w:ind w:left="5105" w:hanging="360"/>
+      </w:pPr>
+    </w:lvl>
+    <w:lvl w:ilvl="7" w:tplc="04090019" w:tentative="1">
+      <w:start w:val="1"/>
+      <w:numFmt w:val="lowerLetter"/>
+      <w:lvlText w:val="%8."/>
+      <w:lvlJc w:val="left"/>
+      <w:pPr>
+        <w:ind w:left="5825" w:hanging="360"/>
+      </w:pPr>
+    </w:lvl>
+    <w:lvl w:ilvl="8" w:tplc="0409001B" w:tentative="1">
+      <w:start w:val="1"/>
+      <w:numFmt w:val="lowerRoman"/>
+      <w:lvlText w:val="%9."/>
+      <w:lvlJc w:val="right"/>
+      <w:pPr>
+        <w:ind w:left="6545" w:hanging="180"/>
+      </w:pPr>
+    </w:lvl>
+  </w:abstractNum>
+  <w:abstractNum w:abstractNumId="16">
     <w:nsid w:val="6F9E5CAC"/>
     <w:multiLevelType w:val="multilevel"/>
     <w:tmpl w:val="E45E8E5C"/>
@@ -8070,13 +9286,13 @@
     </w:lvl>
   </w:abstractNum>
   <w:num w:numId="1">
-    <w:abstractNumId w:val="10"/>
+    <w:abstractNumId w:val="11"/>
   </w:num>
   <w:num w:numId="2">
-    <w:abstractNumId w:val="12"/>
+    <w:abstractNumId w:val="14"/>
   </w:num>
   <w:num w:numId="3">
-    <w:abstractNumId w:val="13"/>
+    <w:abstractNumId w:val="16"/>
   </w:num>
   <w:num w:numId="4">
     <w:abstractNumId w:val="5"/>
@@ -8109,7 +9325,16 @@
     <w:abstractNumId w:val="0"/>
   </w:num>
   <w:num w:numId="14">
-    <w:abstractNumId w:val="11"/>
+    <w:abstractNumId w:val="13"/>
+  </w:num>
+  <w:num w:numId="15">
+    <w:abstractNumId w:val="10"/>
+  </w:num>
+  <w:num w:numId="16">
+    <w:abstractNumId w:val="15"/>
+  </w:num>
+  <w:num w:numId="17">
+    <w:abstractNumId w:val="12"/>
   </w:num>
 </w:numbering>
 </file>
@@ -8683,6 +9908,17 @@
     <w:rsid w:val="00B13C26"/>
     <w:rPr>
       <w:vertAlign w:val="superscript"/>
+    </w:rPr>
+  </w:style>
+  <w:style w:type="character" w:styleId="Hyperlink">
+    <w:name w:val="Hyperlink"/>
+    <w:basedOn w:val="DefaultParagraphFont"/>
+    <w:uiPriority w:val="99"/>
+    <w:unhideWhenUsed/>
+    <w:rsid w:val="00374508"/>
+    <w:rPr>
+      <w:color w:val="0000FF" w:themeColor="hyperlink"/>
+      <w:u w:val="single"/>
     </w:rPr>
   </w:style>
 </w:styles>
@@ -9259,6 +10495,17 @@
       <w:vertAlign w:val="superscript"/>
     </w:rPr>
   </w:style>
+  <w:style w:type="character" w:styleId="Hyperlink">
+    <w:name w:val="Hyperlink"/>
+    <w:basedOn w:val="DefaultParagraphFont"/>
+    <w:uiPriority w:val="99"/>
+    <w:unhideWhenUsed/>
+    <w:rsid w:val="00374508"/>
+    <w:rPr>
+      <w:color w:val="0000FF" w:themeColor="hyperlink"/>
+      <w:u w:val="single"/>
+    </w:rPr>
+  </w:style>
 </w:styles>
 </file>
 
@@ -9552,7 +10799,7 @@
 </file>
 
 <file path=customXml/itemProps1.xml><?xml version="1.0" encoding="utf-8"?>
-<ds:datastoreItem xmlns:ds="http://schemas.openxmlformats.org/officeDocument/2006/customXml" ds:itemID="{B828B262-31E2-4B8A-B16C-16706AE9EE3A}">
+<ds:datastoreItem xmlns:ds="http://schemas.openxmlformats.org/officeDocument/2006/customXml" ds:itemID="{DBEBBD08-483E-409A-8894-39CE38EC7201}">
   <ds:schemaRefs>
     <ds:schemaRef ds:uri="http://schemas.openxmlformats.org/officeDocument/2006/bibliography"/>
   </ds:schemaRefs>

</xml_diff>

<commit_message>
total adaptation time approx
</commit_message>
<xml_diff>
--- a/manuscript/ms.docx
+++ b/manuscript/ms.docx
@@ -3106,8 +3106,6 @@
       </w:r>
       <w:r>
         <w:rPr>
-          <w:b/>
-          <w:bCs/>
           <w:lang w:val="en-US"/>
         </w:rPr>
         <w:t xml:space="preserve">Error! Reference source not </w:t>
@@ -3115,8 +3113,6 @@
       <w:proofErr w:type="gramStart"/>
       <w:r>
         <w:rPr>
-          <w:b/>
-          <w:bCs/>
           <w:lang w:val="en-US"/>
         </w:rPr>
         <w:t>found.</w:t>
@@ -7614,6 +7610,7 @@
                 <w:lang w:val="en-US"/>
               </w:rPr>
             </w:pPr>
+            <w:bookmarkStart w:id="11" w:name="_Ref354319010"/>
             <w:r>
               <w:rPr>
                 <w:lang w:val="en-US"/>
@@ -7657,6 +7654,7 @@
               </w:rPr>
               <w:t>)</w:t>
             </w:r>
+            <w:bookmarkEnd w:id="11"/>
           </w:p>
         </w:tc>
       </w:tr>
@@ -8556,14 +8554,14 @@
           <w:lang w:val="en-US"/>
         </w:rPr>
       </w:pPr>
-      <w:bookmarkStart w:id="11" w:name="_Ref354151750"/>
+      <w:bookmarkStart w:id="12" w:name="_Ref354151750"/>
       <w:r>
         <w:rPr>
           <w:lang w:val="en-US"/>
         </w:rPr>
         <w:t>Methods</w:t>
       </w:r>
-      <w:bookmarkEnd w:id="11"/>
+      <w:bookmarkEnd w:id="12"/>
     </w:p>
     <w:p>
       <w:pPr>
@@ -13526,6 +13524,7 @@
                 <w:lang w:val="en-US"/>
               </w:rPr>
             </w:pPr>
+            <w:bookmarkStart w:id="13" w:name="_Ref354319257"/>
             <w:r>
               <w:rPr>
                 <w:lang w:val="en-US"/>
@@ -13569,6 +13568,7 @@
               </w:rPr>
               <w:t>)</w:t>
             </w:r>
+            <w:bookmarkEnd w:id="13"/>
           </w:p>
         </w:tc>
       </w:tr>
@@ -15252,6 +15252,7 @@
                 <w:lang w:val="en-US"/>
               </w:rPr>
             </w:pPr>
+            <w:bookmarkStart w:id="14" w:name="_Ref354319499"/>
             <w:r>
               <w:rPr>
                 <w:lang w:val="en-US"/>
@@ -15295,6 +15296,7 @@
               </w:rPr>
               <w:t>)</w:t>
             </w:r>
+            <w:bookmarkEnd w:id="14"/>
           </w:p>
         </w:tc>
       </w:tr>
@@ -15324,16 +15326,34 @@
         <w:rPr>
           <w:lang w:val="en-US"/>
         </w:rPr>
-        <w:t xml:space="preserve">The fixation probability without stress-induced mutation is described and approximated in </w:t>
+        <w:t>The fixation probability without stress-induced mutation is described and appr</w:t>
+      </w:r>
+      <w:r>
+        <w:rPr>
+          <w:lang w:val="en-US"/>
+        </w:rPr>
+        <w:t xml:space="preserve">oximated in </w:t>
       </w:r>
       <w:proofErr w:type="spellStart"/>
       <w:r>
         <w:rPr>
           <w:lang w:val="en-US"/>
         </w:rPr>
-        <w:t>Eq.s</w:t>
+        <w:t>Eq</w:t>
+      </w:r>
+      <w:r>
+        <w:rPr>
+          <w:lang w:val="en-US"/>
+        </w:rPr>
+        <w:t>s</w:t>
       </w:r>
       <w:proofErr w:type="spellEnd"/>
+      <w:r>
+        <w:rPr>
+          <w:lang w:val="en-US"/>
+        </w:rPr>
+        <w:t>.</w:t>
+      </w:r>
       <w:r>
         <w:rPr>
           <w:lang w:val="en-US"/>
@@ -15522,8 +15542,6 @@
         </w:rPr>
         <w:t xml:space="preserve"> can be approximated by</w:t>
       </w:r>
-      <w:bookmarkStart w:id="12" w:name="_GoBack"/>
-      <w:bookmarkEnd w:id="12"/>
       <w:r>
         <w:rPr>
           <w:lang w:val="en-US"/>
@@ -17098,6 +17116,7 @@
                 <w:lang w:val="en-US"/>
               </w:rPr>
             </w:pPr>
+            <w:bookmarkStart w:id="15" w:name="_Ref354319501"/>
             <w:r>
               <w:rPr>
                 <w:lang w:val="en-US"/>
@@ -17141,6 +17160,7 @@
               </w:rPr>
               <w:t>)</w:t>
             </w:r>
+            <w:bookmarkEnd w:id="15"/>
           </w:p>
         </w:tc>
       </w:tr>
@@ -17158,6 +17178,1254 @@
         </w:rPr>
         <w:t>Total adaptation time</w:t>
       </w:r>
+    </w:p>
+    <w:p>
+      <w:pPr>
+        <w:pStyle w:val="Firstparagraph"/>
+        <w:rPr>
+          <w:lang w:val="en-US"/>
+        </w:rPr>
+      </w:pPr>
+      <w:r>
+        <w:rPr>
+          <w:lang w:val="en-US"/>
+        </w:rPr>
+        <w:t xml:space="preserve">The analytical approximation for the total adaptation time (Eq. </w:t>
+      </w:r>
+      <w:r>
+        <w:rPr>
+          <w:lang w:val="en-US"/>
+        </w:rPr>
+        <w:fldChar w:fldCharType="begin"/>
+      </w:r>
+      <w:r>
+        <w:rPr>
+          <w:lang w:val="en-US"/>
+        </w:rPr>
+        <w:instrText xml:space="preserve"> REF _Ref354319010 \h </w:instrText>
+      </w:r>
+      <w:r>
+        <w:rPr>
+          <w:lang w:val="en-US"/>
+        </w:rPr>
+      </w:r>
+      <w:r>
+        <w:rPr>
+          <w:lang w:val="en-US"/>
+        </w:rPr>
+        <w:fldChar w:fldCharType="separate"/>
+      </w:r>
+      <w:r>
+        <w:rPr>
+          <w:lang w:val="en-US"/>
+        </w:rPr>
+        <w:t>(</w:t>
+      </w:r>
+      <w:r>
+        <w:rPr>
+          <w:noProof/>
+          <w:lang w:val="en-US"/>
+        </w:rPr>
+        <w:t>12</w:t>
+      </w:r>
+      <w:r>
+        <w:rPr>
+          <w:lang w:val="en-US"/>
+        </w:rPr>
+        <w:t>)</w:t>
+      </w:r>
+      <w:r>
+        <w:rPr>
+          <w:lang w:val="en-US"/>
+        </w:rPr>
+        <w:fldChar w:fldCharType="end"/>
+      </w:r>
+      <w:r>
+        <w:rPr>
+          <w:lang w:val="en-US"/>
+        </w:rPr>
+        <w:t>) is:</w:t>
+      </w:r>
+    </w:p>
+    <w:p>
+      <w:pPr>
+        <w:rPr>
+          <w:lang w:val="en-US"/>
+        </w:rPr>
+      </w:pPr>
+      <m:oMathPara>
+        <m:oMath>
+          <m:r>
+            <w:rPr>
+              <w:rFonts w:ascii="Cambria Math" w:hAnsi="Cambria Math"/>
+              <w:lang w:val="en-US"/>
+            </w:rPr>
+            <m:t>E[T</m:t>
+          </m:r>
+          <m:sSub>
+            <m:sSubPr>
+              <m:ctrlPr>
+                <w:rPr>
+                  <w:rFonts w:ascii="Cambria Math" w:hAnsi="Cambria Math"/>
+                  <w:i/>
+                  <w:lang w:val="en-US"/>
+                </w:rPr>
+              </m:ctrlPr>
+            </m:sSubPr>
+            <m:e>
+              <m:r>
+                <m:rPr>
+                  <m:sty m:val="p"/>
+                </m:rPr>
+                <w:rPr>
+                  <w:rFonts w:ascii="Cambria Math" w:hAnsi="Cambria Math"/>
+                  <w:lang w:val="en-US"/>
+                </w:rPr>
+                <w:softHyphen/>
+              </m:r>
+            </m:e>
+            <m:sub>
+              <m:r>
+                <w:rPr>
+                  <w:rFonts w:ascii="Cambria Math" w:hAnsi="Cambria Math"/>
+                  <w:lang w:val="en-US"/>
+                </w:rPr>
+                <m:t>a</m:t>
+              </m:r>
+            </m:sub>
+          </m:sSub>
+          <m:r>
+            <w:rPr>
+              <w:rFonts w:ascii="Cambria Math" w:hAnsi="Cambria Math"/>
+              <w:lang w:val="en-US"/>
+            </w:rPr>
+            <m:t>]≈1/Nq</m:t>
+          </m:r>
+          <m:r>
+            <w:rPr>
+              <w:rFonts w:ascii="Cambria Math" w:hAnsi="Cambria Math" w:cstheme="majorBidi"/>
+              <w:lang w:val="en-US"/>
+            </w:rPr>
+            <m:t>π</m:t>
+          </m:r>
+        </m:oMath>
+      </m:oMathPara>
+    </w:p>
+    <w:p>
+      <w:pPr>
+        <w:ind w:firstLine="0"/>
+        <w:rPr>
+          <w:lang w:val="en-US"/>
+        </w:rPr>
+      </w:pPr>
+      <w:r>
+        <w:rPr>
+          <w:lang w:val="en-US"/>
+        </w:rPr>
+        <w:t xml:space="preserve">Without stress-induced mutation </w:t>
+      </w:r>
+      <w:r>
+        <w:rPr>
+          <w:lang w:val="en-US"/>
+        </w:rPr>
+        <w:t xml:space="preserve">we plug </w:t>
+      </w:r>
+      <w:proofErr w:type="spellStart"/>
+      <w:r>
+        <w:rPr>
+          <w:lang w:val="en-US"/>
+        </w:rPr>
+        <w:t>in</w:t>
+      </w:r>
+      <w:r>
+        <w:rPr>
+          <w:lang w:val="en-US"/>
+        </w:rPr>
+        <w:t>Eqs</w:t>
+      </w:r>
+      <w:proofErr w:type="spellEnd"/>
+      <w:r>
+        <w:rPr>
+          <w:lang w:val="en-US"/>
+        </w:rPr>
+        <w:t xml:space="preserve">. </w:t>
+      </w:r>
+      <w:r>
+        <w:rPr>
+          <w:lang w:val="en-US"/>
+        </w:rPr>
+        <w:fldChar w:fldCharType="begin"/>
+      </w:r>
+      <w:r>
+        <w:rPr>
+          <w:lang w:val="en-US"/>
+        </w:rPr>
+        <w:instrText xml:space="preserve"> REF _Ref354134928 \h </w:instrText>
+      </w:r>
+      <w:r>
+        <w:rPr>
+          <w:lang w:val="en-US"/>
+        </w:rPr>
+      </w:r>
+      <w:r>
+        <w:rPr>
+          <w:lang w:val="en-US"/>
+        </w:rPr>
+        <w:fldChar w:fldCharType="separate"/>
+      </w:r>
+      <w:r>
+        <w:rPr>
+          <w:lang w:val="en-US"/>
+        </w:rPr>
+        <w:t>(</w:t>
+      </w:r>
+      <w:r>
+        <w:rPr>
+          <w:noProof/>
+          <w:lang w:val="en-US"/>
+        </w:rPr>
+        <w:t>9</w:t>
+      </w:r>
+      <w:r>
+        <w:rPr>
+          <w:lang w:val="en-US"/>
+        </w:rPr>
+        <w:t>)</w:t>
+      </w:r>
+      <w:r>
+        <w:rPr>
+          <w:lang w:val="en-US"/>
+        </w:rPr>
+        <w:fldChar w:fldCharType="end"/>
+      </w:r>
+      <w:r>
+        <w:rPr>
+          <w:lang w:val="en-US"/>
+        </w:rPr>
+        <w:t xml:space="preserve"> and </w:t>
+      </w:r>
+      <w:r>
+        <w:rPr>
+          <w:lang w:val="en-US"/>
+        </w:rPr>
+        <w:fldChar w:fldCharType="begin"/>
+      </w:r>
+      <w:r>
+        <w:rPr>
+          <w:lang w:val="en-US"/>
+        </w:rPr>
+        <w:instrText xml:space="preserve"> REF _Ref354319257 \h </w:instrText>
+      </w:r>
+      <w:r>
+        <w:rPr>
+          <w:lang w:val="en-US"/>
+        </w:rPr>
+      </w:r>
+      <w:r>
+        <w:rPr>
+          <w:lang w:val="en-US"/>
+        </w:rPr>
+        <w:fldChar w:fldCharType="separate"/>
+      </w:r>
+      <w:r>
+        <w:rPr>
+          <w:lang w:val="en-US"/>
+        </w:rPr>
+        <w:t>(</w:t>
+      </w:r>
+      <w:r>
+        <w:rPr>
+          <w:noProof/>
+          <w:lang w:val="en-US"/>
+        </w:rPr>
+        <w:t>13</w:t>
+      </w:r>
+      <w:r>
+        <w:rPr>
+          <w:lang w:val="en-US"/>
+        </w:rPr>
+        <w:t>)</w:t>
+      </w:r>
+      <w:r>
+        <w:rPr>
+          <w:lang w:val="en-US"/>
+        </w:rPr>
+        <w:fldChar w:fldCharType="end"/>
+      </w:r>
+      <w:r>
+        <w:rPr>
+          <w:lang w:val="en-US"/>
+        </w:rPr>
+        <w:t xml:space="preserve"> to get</w:t>
+      </w:r>
+      <w:r>
+        <w:rPr>
+          <w:lang w:val="en-US"/>
+        </w:rPr>
+        <w:t>:</w:t>
+      </w:r>
+    </w:p>
+    <w:tbl>
+      <w:tblPr>
+        <w:tblStyle w:val="TableGrid"/>
+        <w:tblW w:w="5000" w:type="pct"/>
+        <w:tblInd w:w="340" w:type="dxa"/>
+        <w:tblBorders>
+          <w:top w:val="none" w:sz="0" w:space="0" w:color="auto"/>
+          <w:left w:val="none" w:sz="0" w:space="0" w:color="auto"/>
+          <w:bottom w:val="none" w:sz="0" w:space="0" w:color="auto"/>
+          <w:right w:val="none" w:sz="0" w:space="0" w:color="auto"/>
+          <w:insideH w:val="none" w:sz="0" w:space="0" w:color="auto"/>
+          <w:insideV w:val="none" w:sz="0" w:space="0" w:color="auto"/>
+        </w:tblBorders>
+        <w:tblLook w:val="04A0" w:firstRow="1" w:lastRow="0" w:firstColumn="1" w:lastColumn="0" w:noHBand="0" w:noVBand="1"/>
+      </w:tblPr>
+      <w:tblGrid>
+        <w:gridCol w:w="6827"/>
+        <w:gridCol w:w="759"/>
+      </w:tblGrid>
+      <w:tr>
+        <w:tc>
+          <w:tcPr>
+            <w:tcW w:w="4500" w:type="pct"/>
+            <w:vAlign w:val="center"/>
+          </w:tcPr>
+          <w:p>
+            <w:pPr>
+              <w:ind w:left="340" w:firstLine="0"/>
+              <w:rPr>
+                <w:lang w:val="en-US"/>
+              </w:rPr>
+            </w:pPr>
+            <m:oMathPara>
+              <m:oMath>
+                <m:r>
+                  <w:rPr>
+                    <w:rFonts w:ascii="Cambria Math" w:hAnsi="Cambria Math"/>
+                    <w:lang w:val="en-US"/>
+                  </w:rPr>
+                  <m:t>E</m:t>
+                </m:r>
+                <m:sSup>
+                  <m:sSupPr>
+                    <m:ctrlPr>
+                      <w:rPr>
+                        <w:rFonts w:ascii="Cambria Math" w:hAnsi="Cambria Math"/>
+                        <w:i/>
+                        <w:lang w:val="en-US"/>
+                      </w:rPr>
+                    </m:ctrlPr>
+                  </m:sSupPr>
+                  <m:e>
+                    <m:d>
+                      <m:dPr>
+                        <m:begChr m:val="["/>
+                        <m:endChr m:val="]"/>
+                        <m:ctrlPr>
+                          <w:rPr>
+                            <w:rFonts w:ascii="Cambria Math" w:hAnsi="Cambria Math"/>
+                            <w:i/>
+                            <w:lang w:val="en-US"/>
+                          </w:rPr>
+                        </m:ctrlPr>
+                      </m:dPr>
+                      <m:e>
+                        <m:sSup>
+                          <m:sSupPr>
+                            <m:ctrlPr>
+                              <w:rPr>
+                                <w:rFonts w:ascii="Cambria Math" w:hAnsi="Cambria Math"/>
+                                <w:i/>
+                                <w:lang w:val="en-US"/>
+                              </w:rPr>
+                            </m:ctrlPr>
+                          </m:sSupPr>
+                          <m:e>
+                            <m:r>
+                              <w:rPr>
+                                <w:rFonts w:ascii="Cambria Math" w:hAnsi="Cambria Math"/>
+                                <w:lang w:val="en-US"/>
+                              </w:rPr>
+                              <m:t>T</m:t>
+                            </m:r>
+                          </m:e>
+                          <m:sup>
+                            <m:r>
+                              <w:rPr>
+                                <w:rFonts w:ascii="Cambria Math" w:hAnsi="Cambria Math"/>
+                                <w:lang w:val="en-US"/>
+                              </w:rPr>
+                              <m:t>*</m:t>
+                            </m:r>
+                          </m:sup>
+                        </m:sSup>
+                        <m:sSub>
+                          <m:sSubPr>
+                            <m:ctrlPr>
+                              <w:rPr>
+                                <w:rFonts w:ascii="Cambria Math" w:hAnsi="Cambria Math"/>
+                                <w:i/>
+                                <w:lang w:val="en-US"/>
+                              </w:rPr>
+                            </m:ctrlPr>
+                          </m:sSubPr>
+                          <m:e>
+                            <m:r>
+                              <m:rPr>
+                                <m:sty m:val="p"/>
+                              </m:rPr>
+                              <w:rPr>
+                                <w:rFonts w:ascii="Cambria Math" w:hAnsi="Cambria Math"/>
+                                <w:lang w:val="en-US"/>
+                              </w:rPr>
+                              <w:softHyphen/>
+                            </m:r>
+                          </m:e>
+                          <m:sub>
+                            <m:r>
+                              <w:rPr>
+                                <w:rFonts w:ascii="Cambria Math" w:hAnsi="Cambria Math"/>
+                                <w:lang w:val="en-US"/>
+                              </w:rPr>
+                              <m:t>a</m:t>
+                            </m:r>
+                          </m:sub>
+                        </m:sSub>
+                      </m:e>
+                    </m:d>
+                  </m:e>
+                  <m:sup>
+                    <m:r>
+                      <w:rPr>
+                        <w:rFonts w:ascii="Cambria Math" w:hAnsi="Cambria Math"/>
+                        <w:lang w:val="en-US"/>
+                      </w:rPr>
+                      <m:t>-1</m:t>
+                    </m:r>
+                  </m:sup>
+                </m:sSup>
+                <m:r>
+                  <w:rPr>
+                    <w:rFonts w:ascii="Cambria Math" w:hAnsi="Cambria Math"/>
+                    <w:lang w:val="en-US"/>
+                  </w:rPr>
+                  <m:t>=N</m:t>
+                </m:r>
+                <m:sSup>
+                  <m:sSupPr>
+                    <m:ctrlPr>
+                      <w:rPr>
+                        <w:rFonts w:ascii="Cambria Math" w:hAnsi="Cambria Math"/>
+                        <w:i/>
+                        <w:lang w:val="en-US"/>
+                      </w:rPr>
+                    </m:ctrlPr>
+                  </m:sSupPr>
+                  <m:e>
+                    <m:r>
+                      <w:rPr>
+                        <w:rFonts w:ascii="Cambria Math" w:hAnsi="Cambria Math"/>
+                        <w:lang w:val="en-US"/>
+                      </w:rPr>
+                      <m:t>q</m:t>
+                    </m:r>
+                  </m:e>
+                  <m:sup>
+                    <m:r>
+                      <w:rPr>
+                        <w:rFonts w:ascii="Cambria Math" w:hAnsi="Cambria Math"/>
+                        <w:lang w:val="en-US"/>
+                      </w:rPr>
+                      <m:t>*</m:t>
+                    </m:r>
+                  </m:sup>
+                </m:sSup>
+                <m:sSup>
+                  <m:sSupPr>
+                    <m:ctrlPr>
+                      <w:rPr>
+                        <w:rFonts w:ascii="Cambria Math" w:hAnsi="Cambria Math"/>
+                        <w:i/>
+                        <w:lang w:val="en-US"/>
+                      </w:rPr>
+                    </m:ctrlPr>
+                  </m:sSupPr>
+                  <m:e>
+                    <m:r>
+                      <w:rPr>
+                        <w:rFonts w:ascii="Cambria Math" w:hAnsi="Cambria Math"/>
+                        <w:lang w:val="en-US"/>
+                      </w:rPr>
+                      <m:t>π</m:t>
+                    </m:r>
+                  </m:e>
+                  <m:sup>
+                    <m:r>
+                      <w:rPr>
+                        <w:rFonts w:ascii="Cambria Math" w:hAnsi="Cambria Math"/>
+                        <w:lang w:val="en-US"/>
+                      </w:rPr>
+                      <m:t>*</m:t>
+                    </m:r>
+                  </m:sup>
+                </m:sSup>
+                <m:r>
+                  <w:rPr>
+                    <w:rFonts w:ascii="Cambria Math" w:hAnsi="Cambria Math"/>
+                    <w:lang w:val="en-US"/>
+                  </w:rPr>
+                  <m:t>=2NH</m:t>
+                </m:r>
+                <m:sSup>
+                  <m:sSupPr>
+                    <m:ctrlPr>
+                      <w:rPr>
+                        <w:rFonts w:ascii="Cambria Math" w:hAnsi="Cambria Math"/>
+                        <w:i/>
+                        <w:lang w:val="en-US"/>
+                      </w:rPr>
+                    </m:ctrlPr>
+                  </m:sSupPr>
+                  <m:e>
+                    <m:r>
+                      <w:rPr>
+                        <w:rFonts w:ascii="Cambria Math" w:hAnsi="Cambria Math"/>
+                        <w:lang w:val="en-US"/>
+                      </w:rPr>
+                      <m:t>μ</m:t>
+                    </m:r>
+                  </m:e>
+                  <m:sup>
+                    <m:r>
+                      <w:rPr>
+                        <w:rFonts w:ascii="Cambria Math" w:hAnsi="Cambria Math"/>
+                        <w:lang w:val="en-US"/>
+                      </w:rPr>
+                      <m:t>2</m:t>
+                    </m:r>
+                  </m:sup>
+                </m:sSup>
+                <m:d>
+                  <m:dPr>
+                    <m:ctrlPr>
+                      <w:rPr>
+                        <w:rFonts w:ascii="Cambria Math" w:hAnsi="Cambria Math"/>
+                        <w:i/>
+                        <w:lang w:val="en-US"/>
+                      </w:rPr>
+                    </m:ctrlPr>
+                  </m:dPr>
+                  <m:e>
+                    <m:r>
+                      <w:rPr>
+                        <w:rFonts w:ascii="Cambria Math" w:hAnsi="Cambria Math"/>
+                        <w:lang w:val="en-US"/>
+                      </w:rPr>
+                      <m:t>1-U</m:t>
+                    </m:r>
+                  </m:e>
+                </m:d>
+                <m:d>
+                  <m:dPr>
+                    <m:ctrlPr>
+                      <w:rPr>
+                        <w:rFonts w:ascii="Cambria Math" w:hAnsi="Cambria Math"/>
+                        <w:i/>
+                        <w:lang w:val="en-US"/>
+                      </w:rPr>
+                    </m:ctrlPr>
+                  </m:dPr>
+                  <m:e>
+                    <m:r>
+                      <w:rPr>
+                        <w:rFonts w:ascii="Cambria Math" w:hAnsi="Cambria Math"/>
+                        <w:lang w:val="en-US"/>
+                      </w:rPr>
+                      <m:t>2-U</m:t>
+                    </m:r>
+                  </m:e>
+                </m:d>
+              </m:oMath>
+            </m:oMathPara>
+          </w:p>
+        </w:tc>
+        <w:tc>
+          <w:tcPr>
+            <w:tcW w:w="500" w:type="pct"/>
+            <w:vAlign w:val="center"/>
+          </w:tcPr>
+          <w:p>
+            <w:pPr>
+              <w:ind w:firstLine="0"/>
+              <w:rPr>
+                <w:lang w:val="en-US"/>
+              </w:rPr>
+            </w:pPr>
+            <w:r>
+              <w:rPr>
+                <w:lang w:val="en-US"/>
+              </w:rPr>
+              <w:t>(</w:t>
+            </w:r>
+            <w:r>
+              <w:rPr>
+                <w:lang w:val="en-US"/>
+              </w:rPr>
+              <w:fldChar w:fldCharType="begin"/>
+            </w:r>
+            <w:r>
+              <w:rPr>
+                <w:lang w:val="en-US"/>
+              </w:rPr>
+              <w:instrText xml:space="preserve"> SEQ Equation </w:instrText>
+            </w:r>
+            <w:r>
+              <w:rPr>
+                <w:lang w:val="en-US"/>
+              </w:rPr>
+              <w:fldChar w:fldCharType="separate"/>
+            </w:r>
+            <w:r>
+              <w:rPr>
+                <w:noProof/>
+                <w:lang w:val="en-US"/>
+              </w:rPr>
+              <w:t>16</w:t>
+            </w:r>
+            <w:r>
+              <w:rPr>
+                <w:lang w:val="en-US"/>
+              </w:rPr>
+              <w:fldChar w:fldCharType="end"/>
+            </w:r>
+            <w:r>
+              <w:rPr>
+                <w:lang w:val="en-US"/>
+              </w:rPr>
+              <w:t>)</w:t>
+            </w:r>
+          </w:p>
+        </w:tc>
+      </w:tr>
+    </w:tbl>
+    <w:p>
+      <w:pPr>
+        <w:ind w:firstLine="0"/>
+        <w:rPr>
+          <w:lang w:val="en-US"/>
+        </w:rPr>
+      </w:pPr>
+      <w:r>
+        <w:rPr>
+          <w:lang w:val="en-US"/>
+        </w:rPr>
+        <w:t xml:space="preserve">With stress-induced mutation we plug in </w:t>
+      </w:r>
+      <w:proofErr w:type="spellStart"/>
+      <w:r>
+        <w:rPr>
+          <w:lang w:val="en-US"/>
+        </w:rPr>
+        <w:t>Eqs</w:t>
+      </w:r>
+      <w:proofErr w:type="spellEnd"/>
+      <w:r>
+        <w:rPr>
+          <w:lang w:val="en-US"/>
+        </w:rPr>
+        <w:t xml:space="preserve">. </w:t>
+      </w:r>
+      <w:r>
+        <w:rPr>
+          <w:lang w:val="en-US"/>
+        </w:rPr>
+        <w:fldChar w:fldCharType="begin"/>
+      </w:r>
+      <w:r>
+        <w:rPr>
+          <w:lang w:val="en-US"/>
+        </w:rPr>
+        <w:instrText xml:space="preserve"> REF _Ref354319499 \h </w:instrText>
+      </w:r>
+      <w:r>
+        <w:rPr>
+          <w:lang w:val="en-US"/>
+        </w:rPr>
+      </w:r>
+      <w:r>
+        <w:rPr>
+          <w:lang w:val="en-US"/>
+        </w:rPr>
+        <w:fldChar w:fldCharType="separate"/>
+      </w:r>
+      <w:r>
+        <w:rPr>
+          <w:lang w:val="en-US"/>
+        </w:rPr>
+        <w:t>(</w:t>
+      </w:r>
+      <w:r>
+        <w:rPr>
+          <w:noProof/>
+          <w:lang w:val="en-US"/>
+        </w:rPr>
+        <w:t>14</w:t>
+      </w:r>
+      <w:r>
+        <w:rPr>
+          <w:lang w:val="en-US"/>
+        </w:rPr>
+        <w:t>)</w:t>
+      </w:r>
+      <w:r>
+        <w:rPr>
+          <w:lang w:val="en-US"/>
+        </w:rPr>
+        <w:fldChar w:fldCharType="end"/>
+      </w:r>
+      <w:r>
+        <w:rPr>
+          <w:lang w:val="en-US"/>
+        </w:rPr>
+        <w:t xml:space="preserve"> and </w:t>
+      </w:r>
+      <w:r>
+        <w:rPr>
+          <w:lang w:val="en-US"/>
+        </w:rPr>
+        <w:fldChar w:fldCharType="begin"/>
+      </w:r>
+      <w:r>
+        <w:rPr>
+          <w:lang w:val="en-US"/>
+        </w:rPr>
+        <w:instrText xml:space="preserve"> REF _Ref354319501 \h </w:instrText>
+      </w:r>
+      <w:r>
+        <w:rPr>
+          <w:lang w:val="en-US"/>
+        </w:rPr>
+      </w:r>
+      <w:r>
+        <w:rPr>
+          <w:lang w:val="en-US"/>
+        </w:rPr>
+        <w:fldChar w:fldCharType="separate"/>
+      </w:r>
+      <w:r>
+        <w:rPr>
+          <w:lang w:val="en-US"/>
+        </w:rPr>
+        <w:t>(</w:t>
+      </w:r>
+      <w:r>
+        <w:rPr>
+          <w:noProof/>
+          <w:lang w:val="en-US"/>
+        </w:rPr>
+        <w:t>15</w:t>
+      </w:r>
+      <w:r>
+        <w:rPr>
+          <w:lang w:val="en-US"/>
+        </w:rPr>
+        <w:t>)</w:t>
+      </w:r>
+      <w:r>
+        <w:rPr>
+          <w:lang w:val="en-US"/>
+        </w:rPr>
+        <w:fldChar w:fldCharType="end"/>
+      </w:r>
+      <w:r>
+        <w:rPr>
+          <w:lang w:val="en-US"/>
+        </w:rPr>
+        <w:t xml:space="preserve"> to get:</w:t>
+      </w:r>
+    </w:p>
+    <w:tbl>
+      <w:tblPr>
+        <w:tblStyle w:val="TableGrid"/>
+        <w:tblW w:w="5000" w:type="pct"/>
+        <w:tblInd w:w="340" w:type="dxa"/>
+        <w:tblBorders>
+          <w:top w:val="none" w:sz="0" w:space="0" w:color="auto"/>
+          <w:left w:val="none" w:sz="0" w:space="0" w:color="auto"/>
+          <w:bottom w:val="none" w:sz="0" w:space="0" w:color="auto"/>
+          <w:right w:val="none" w:sz="0" w:space="0" w:color="auto"/>
+          <w:insideH w:val="none" w:sz="0" w:space="0" w:color="auto"/>
+          <w:insideV w:val="none" w:sz="0" w:space="0" w:color="auto"/>
+        </w:tblBorders>
+        <w:tblLook w:val="04A0" w:firstRow="1" w:lastRow="0" w:firstColumn="1" w:lastColumn="0" w:noHBand="0" w:noVBand="1"/>
+      </w:tblPr>
+      <w:tblGrid>
+        <w:gridCol w:w="6827"/>
+        <w:gridCol w:w="759"/>
+      </w:tblGrid>
+      <w:tr>
+        <w:tc>
+          <w:tcPr>
+            <w:tcW w:w="4500" w:type="pct"/>
+            <w:vAlign w:val="center"/>
+          </w:tcPr>
+          <w:p>
+            <w:pPr>
+              <w:ind w:left="340" w:firstLine="0"/>
+              <w:rPr>
+                <w:lang w:val="en-US"/>
+              </w:rPr>
+            </w:pPr>
+            <m:oMathPara>
+              <m:oMath>
+                <m:r>
+                  <w:rPr>
+                    <w:rFonts w:ascii="Cambria Math" w:hAnsi="Cambria Math"/>
+                    <w:lang w:val="en-US"/>
+                  </w:rPr>
+                  <m:t>E</m:t>
+                </m:r>
+                <m:sSup>
+                  <m:sSupPr>
+                    <m:ctrlPr>
+                      <w:rPr>
+                        <w:rFonts w:ascii="Cambria Math" w:hAnsi="Cambria Math"/>
+                        <w:i/>
+                        <w:lang w:val="en-US"/>
+                      </w:rPr>
+                    </m:ctrlPr>
+                  </m:sSupPr>
+                  <m:e>
+                    <m:d>
+                      <m:dPr>
+                        <m:begChr m:val="["/>
+                        <m:endChr m:val="]"/>
+                        <m:ctrlPr>
+                          <w:rPr>
+                            <w:rFonts w:ascii="Cambria Math" w:hAnsi="Cambria Math"/>
+                            <w:i/>
+                            <w:lang w:val="en-US"/>
+                          </w:rPr>
+                        </m:ctrlPr>
+                      </m:dPr>
+                      <m:e>
+                        <m:sSub>
+                          <m:sSubPr>
+                            <m:ctrlPr>
+                              <w:rPr>
+                                <w:rFonts w:ascii="Cambria Math" w:hAnsi="Cambria Math"/>
+                                <w:i/>
+                                <w:lang w:val="en-US"/>
+                              </w:rPr>
+                            </m:ctrlPr>
+                          </m:sSubPr>
+                          <m:e>
+                            <m:sSubSup>
+                              <m:sSubSupPr>
+                                <m:ctrlPr>
+                                  <w:rPr>
+                                    <w:rFonts w:ascii="Cambria Math" w:hAnsi="Cambria Math"/>
+                                    <w:i/>
+                                    <w:lang w:val="en-US"/>
+                                  </w:rPr>
+                                </m:ctrlPr>
+                              </m:sSubSupPr>
+                              <m:e>
+                                <m:r>
+                                  <w:rPr>
+                                    <w:rFonts w:ascii="Cambria Math" w:hAnsi="Cambria Math"/>
+                                    <w:lang w:val="en-US"/>
+                                  </w:rPr>
+                                  <m:t>T</m:t>
+                                </m:r>
+                              </m:e>
+                              <m:sub>
+                                <m:r>
+                                  <w:rPr>
+                                    <w:rFonts w:ascii="Cambria Math" w:hAnsi="Cambria Math"/>
+                                    <w:lang w:val="en-US"/>
+                                  </w:rPr>
+                                  <m:t>a</m:t>
+                                </m:r>
+                              </m:sub>
+                              <m:sup>
+                                <m:r>
+                                  <w:rPr>
+                                    <w:rFonts w:ascii="Cambria Math" w:hAnsi="Cambria Math"/>
+                                    <w:lang w:val="en-US"/>
+                                  </w:rPr>
+                                  <m:t>*</m:t>
+                                </m:r>
+                              </m:sup>
+                            </m:sSubSup>
+                          </m:e>
+                          <m:sub>
+                            <m:r>
+                              <w:rPr>
+                                <w:rFonts w:ascii="Cambria Math" w:hAnsi="Cambria Math"/>
+                                <w:lang w:val="en-US"/>
+                              </w:rPr>
+                              <m:t>sim</m:t>
+                            </m:r>
+                          </m:sub>
+                        </m:sSub>
+                      </m:e>
+                    </m:d>
+                  </m:e>
+                  <m:sup>
+                    <m:r>
+                      <w:rPr>
+                        <w:rFonts w:ascii="Cambria Math" w:hAnsi="Cambria Math"/>
+                        <w:lang w:val="en-US"/>
+                      </w:rPr>
+                      <m:t>-1</m:t>
+                    </m:r>
+                  </m:sup>
+                </m:sSup>
+                <m:r>
+                  <w:rPr>
+                    <w:rFonts w:ascii="Cambria Math" w:hAnsi="Cambria Math"/>
+                    <w:lang w:val="en-US"/>
+                  </w:rPr>
+                  <m:t>=N</m:t>
+                </m:r>
+                <m:sSubSup>
+                  <m:sSubSupPr>
+                    <m:ctrlPr>
+                      <w:rPr>
+                        <w:rFonts w:ascii="Cambria Math" w:hAnsi="Cambria Math"/>
+                        <w:i/>
+                        <w:lang w:val="en-US"/>
+                      </w:rPr>
+                    </m:ctrlPr>
+                  </m:sSubSupPr>
+                  <m:e>
+                    <m:r>
+                      <w:rPr>
+                        <w:rFonts w:ascii="Cambria Math" w:hAnsi="Cambria Math"/>
+                        <w:lang w:val="en-US"/>
+                      </w:rPr>
+                      <m:t>q</m:t>
+                    </m:r>
+                  </m:e>
+                  <m:sub>
+                    <m:r>
+                      <w:rPr>
+                        <w:rFonts w:ascii="Cambria Math" w:hAnsi="Cambria Math"/>
+                        <w:lang w:val="en-US"/>
+                      </w:rPr>
+                      <m:t>sim</m:t>
+                    </m:r>
+                  </m:sub>
+                  <m:sup>
+                    <m:r>
+                      <w:rPr>
+                        <w:rFonts w:ascii="Cambria Math" w:hAnsi="Cambria Math"/>
+                        <w:lang w:val="en-US"/>
+                      </w:rPr>
+                      <m:t>*</m:t>
+                    </m:r>
+                  </m:sup>
+                </m:sSubSup>
+                <m:sSubSup>
+                  <m:sSubSupPr>
+                    <m:ctrlPr>
+                      <w:rPr>
+                        <w:rFonts w:ascii="Cambria Math" w:hAnsi="Cambria Math"/>
+                        <w:i/>
+                        <w:lang w:val="en-US"/>
+                      </w:rPr>
+                    </m:ctrlPr>
+                  </m:sSubSupPr>
+                  <m:e>
+                    <m:r>
+                      <w:rPr>
+                        <w:rFonts w:ascii="Cambria Math" w:hAnsi="Cambria Math"/>
+                        <w:lang w:val="en-US"/>
+                      </w:rPr>
+                      <m:t>π</m:t>
+                    </m:r>
+                  </m:e>
+                  <m:sub>
+                    <m:r>
+                      <w:rPr>
+                        <w:rFonts w:ascii="Cambria Math" w:hAnsi="Cambria Math"/>
+                        <w:lang w:val="en-US"/>
+                      </w:rPr>
+                      <m:t>sim</m:t>
+                    </m:r>
+                  </m:sub>
+                  <m:sup>
+                    <m:r>
+                      <w:rPr>
+                        <w:rFonts w:ascii="Cambria Math" w:hAnsi="Cambria Math"/>
+                        <w:lang w:val="en-US"/>
+                      </w:rPr>
+                      <m:t>*</m:t>
+                    </m:r>
+                  </m:sup>
+                </m:sSubSup>
+                <m:r>
+                  <w:rPr>
+                    <w:rFonts w:ascii="Cambria Math" w:hAnsi="Cambria Math"/>
+                    <w:lang w:val="en-US"/>
+                  </w:rPr>
+                  <m:t>=4Nτ</m:t>
+                </m:r>
+                <m:sSup>
+                  <m:sSupPr>
+                    <m:ctrlPr>
+                      <w:rPr>
+                        <w:rFonts w:ascii="Cambria Math" w:hAnsi="Cambria Math"/>
+                        <w:i/>
+                        <w:lang w:val="en-US"/>
+                      </w:rPr>
+                    </m:ctrlPr>
+                  </m:sSupPr>
+                  <m:e>
+                    <m:r>
+                      <w:rPr>
+                        <w:rFonts w:ascii="Cambria Math" w:hAnsi="Cambria Math"/>
+                        <w:lang w:val="en-US"/>
+                      </w:rPr>
+                      <m:t>μ</m:t>
+                    </m:r>
+                  </m:e>
+                  <m:sup>
+                    <m:r>
+                      <w:rPr>
+                        <w:rFonts w:ascii="Cambria Math" w:hAnsi="Cambria Math"/>
+                        <w:lang w:val="en-US"/>
+                      </w:rPr>
+                      <m:t>2</m:t>
+                    </m:r>
+                  </m:sup>
+                </m:sSup>
+                <m:d>
+                  <m:dPr>
+                    <m:ctrlPr>
+                      <w:rPr>
+                        <w:rFonts w:ascii="Cambria Math" w:hAnsi="Cambria Math"/>
+                        <w:i/>
+                        <w:lang w:val="en-US"/>
+                      </w:rPr>
+                    </m:ctrlPr>
+                  </m:dPr>
+                  <m:e>
+                    <m:r>
+                      <w:rPr>
+                        <w:rFonts w:ascii="Cambria Math" w:hAnsi="Cambria Math"/>
+                        <w:lang w:val="en-US"/>
+                      </w:rPr>
+                      <m:t>1-τU</m:t>
+                    </m:r>
+                  </m:e>
+                </m:d>
+                <m:d>
+                  <m:dPr>
+                    <m:ctrlPr>
+                      <w:rPr>
+                        <w:rFonts w:ascii="Cambria Math" w:hAnsi="Cambria Math"/>
+                        <w:i/>
+                        <w:lang w:val="en-US"/>
+                      </w:rPr>
+                    </m:ctrlPr>
+                  </m:dPr>
+                  <m:e>
+                    <m:r>
+                      <w:rPr>
+                        <w:rFonts w:ascii="Cambria Math" w:hAnsi="Cambria Math"/>
+                        <w:lang w:val="en-US"/>
+                      </w:rPr>
+                      <m:t>H+</m:t>
+                    </m:r>
+                    <m:f>
+                      <m:fPr>
+                        <m:ctrlPr>
+                          <w:rPr>
+                            <w:rFonts w:ascii="Cambria Math" w:hAnsi="Cambria Math"/>
+                            <w:i/>
+                            <w:lang w:val="en-US"/>
+                          </w:rPr>
+                        </m:ctrlPr>
+                      </m:fPr>
+                      <m:num>
+                        <m:sSup>
+                          <m:sSupPr>
+                            <m:ctrlPr>
+                              <w:rPr>
+                                <w:rFonts w:ascii="Cambria Math" w:hAnsi="Cambria Math"/>
+                                <w:i/>
+                                <w:lang w:val="en-US"/>
+                              </w:rPr>
+                            </m:ctrlPr>
+                          </m:sSupPr>
+                          <m:e>
+                            <m:r>
+                              <w:rPr>
+                                <w:rFonts w:ascii="Cambria Math" w:hAnsi="Cambria Math"/>
+                                <w:lang w:val="en-US"/>
+                              </w:rPr>
+                              <m:t>U</m:t>
+                            </m:r>
+                          </m:e>
+                          <m:sup>
+                            <m:r>
+                              <w:rPr>
+                                <w:rFonts w:ascii="Cambria Math" w:hAnsi="Cambria Math"/>
+                                <w:lang w:val="en-US"/>
+                              </w:rPr>
+                              <m:t>2</m:t>
+                            </m:r>
+                          </m:sup>
+                        </m:sSup>
+                      </m:num>
+                      <m:den>
+                        <m:sSup>
+                          <m:sSupPr>
+                            <m:ctrlPr>
+                              <w:rPr>
+                                <w:rFonts w:ascii="Cambria Math" w:hAnsi="Cambria Math"/>
+                                <w:i/>
+                                <w:lang w:val="en-US"/>
+                              </w:rPr>
+                            </m:ctrlPr>
+                          </m:sSupPr>
+                          <m:e>
+                            <m:r>
+                              <w:rPr>
+                                <w:rFonts w:ascii="Cambria Math" w:hAnsi="Cambria Math"/>
+                                <w:lang w:val="en-US"/>
+                              </w:rPr>
+                              <m:t>s</m:t>
+                            </m:r>
+                          </m:e>
+                          <m:sup>
+                            <m:r>
+                              <w:rPr>
+                                <w:rFonts w:ascii="Cambria Math" w:hAnsi="Cambria Math"/>
+                                <w:lang w:val="en-US"/>
+                              </w:rPr>
+                              <m:t>2</m:t>
+                            </m:r>
+                          </m:sup>
+                        </m:sSup>
+                      </m:den>
+                    </m:f>
+                    <m:d>
+                      <m:dPr>
+                        <m:ctrlPr>
+                          <w:rPr>
+                            <w:rFonts w:ascii="Cambria Math" w:hAnsi="Cambria Math"/>
+                            <w:i/>
+                            <w:lang w:val="en-US"/>
+                          </w:rPr>
+                        </m:ctrlPr>
+                      </m:dPr>
+                      <m:e>
+                        <m:r>
+                          <w:rPr>
+                            <w:rFonts w:ascii="Cambria Math" w:hAnsi="Cambria Math"/>
+                            <w:lang w:val="en-US"/>
+                          </w:rPr>
+                          <m:t>1-s</m:t>
+                        </m:r>
+                      </m:e>
+                    </m:d>
+                    <m:d>
+                      <m:dPr>
+                        <m:ctrlPr>
+                          <w:rPr>
+                            <w:rFonts w:ascii="Cambria Math" w:hAnsi="Cambria Math"/>
+                            <w:i/>
+                            <w:lang w:val="en-US"/>
+                          </w:rPr>
+                        </m:ctrlPr>
+                      </m:dPr>
+                      <m:e>
+                        <m:r>
+                          <w:rPr>
+                            <w:rFonts w:ascii="Cambria Math" w:hAnsi="Cambria Math"/>
+                            <w:lang w:val="en-US"/>
+                          </w:rPr>
+                          <m:t>τ-1</m:t>
+                        </m:r>
+                      </m:e>
+                    </m:d>
+                  </m:e>
+                </m:d>
+              </m:oMath>
+            </m:oMathPara>
+          </w:p>
+        </w:tc>
+        <w:tc>
+          <w:tcPr>
+            <w:tcW w:w="500" w:type="pct"/>
+            <w:vAlign w:val="center"/>
+          </w:tcPr>
+          <w:p>
+            <w:pPr>
+              <w:ind w:firstLine="0"/>
+              <w:rPr>
+                <w:lang w:val="en-US"/>
+              </w:rPr>
+            </w:pPr>
+            <w:r>
+              <w:rPr>
+                <w:lang w:val="en-US"/>
+              </w:rPr>
+              <w:t>(</w:t>
+            </w:r>
+            <w:r>
+              <w:rPr>
+                <w:lang w:val="en-US"/>
+              </w:rPr>
+              <w:fldChar w:fldCharType="begin"/>
+            </w:r>
+            <w:r>
+              <w:rPr>
+                <w:lang w:val="en-US"/>
+              </w:rPr>
+              <w:instrText xml:space="preserve"> SEQ Equation </w:instrText>
+            </w:r>
+            <w:r>
+              <w:rPr>
+                <w:lang w:val="en-US"/>
+              </w:rPr>
+              <w:fldChar w:fldCharType="separate"/>
+            </w:r>
+            <w:r>
+              <w:rPr>
+                <w:noProof/>
+                <w:lang w:val="en-US"/>
+              </w:rPr>
+              <w:t>17</w:t>
+            </w:r>
+            <w:r>
+              <w:rPr>
+                <w:lang w:val="en-US"/>
+              </w:rPr>
+              <w:fldChar w:fldCharType="end"/>
+            </w:r>
+            <w:r>
+              <w:rPr>
+                <w:lang w:val="en-US"/>
+              </w:rPr>
+              <w:t>)</w:t>
+            </w:r>
+          </w:p>
+        </w:tc>
+      </w:tr>
+    </w:tbl>
+    <w:p>
+      <w:pPr>
+        <w:ind w:firstLine="0"/>
+        <w:rPr>
+          <w:lang w:val="en-US"/>
+        </w:rPr>
+      </w:pPr>
+      <w:bookmarkStart w:id="16" w:name="_GoBack"/>
+      <w:bookmarkEnd w:id="16"/>
     </w:p>
     <w:sectPr>
       <w:footerReference w:type="even" r:id="rId15"/>
@@ -19776,7 +21044,7 @@
 </file>
 
 <file path=customXml/itemProps1.xml><?xml version="1.0" encoding="utf-8"?>
-<ds:datastoreItem xmlns:ds="http://schemas.openxmlformats.org/officeDocument/2006/customXml" ds:itemID="{0866A436-FF37-4509-8A77-487B78DCB12B}">
+<ds:datastoreItem xmlns:ds="http://schemas.openxmlformats.org/officeDocument/2006/customXml" ds:itemID="{4B72F34A-DE77-4E1F-8502-F0B83C10DB45}">
   <ds:schemaRefs>
     <ds:schemaRef ds:uri="http://schemas.openxmlformats.org/officeDocument/2006/bibliography"/>
   </ds:schemaRefs>

</xml_diff>

<commit_message>
fixed indentation in model begining
</commit_message>
<xml_diff>
--- a/manuscript/ms.docx
+++ b/manuscript/ms.docx
@@ -11,7 +11,6 @@
           <w:lang w:val="en-US"/>
         </w:rPr>
       </w:pPr>
-      <w:bookmarkStart w:id="0" w:name="_GoBack"/>
       <w:r>
         <w:rPr>
           <w:rFonts w:ascii="cmr17" w:hAnsi="cmr17"/>
@@ -119,7 +118,7 @@
           <w:noProof/>
           <w:lang w:val="en-US"/>
         </w:rPr>
-        <w:t>21 April 2013</w:t>
+        <w:t>23 April 2013</w:t>
       </w:r>
       <w:r>
         <w:rPr>
@@ -500,7 +499,7 @@
           <w:lang w:val="en-US"/>
         </w:rPr>
       </w:pPr>
-      <w:bookmarkStart w:id="1" w:name="_Ref354152000"/>
+      <w:bookmarkStart w:id="0" w:name="_Ref354152000"/>
       <w:r>
         <w:rPr>
           <w:lang w:val="en-US"/>
@@ -519,7 +518,7 @@
         </w:rPr>
         <w:t>odel</w:t>
       </w:r>
-      <w:bookmarkEnd w:id="1"/>
+      <w:bookmarkEnd w:id="0"/>
     </w:p>
     <w:p>
       <w:pPr>
@@ -1607,7 +1606,7 @@
           <w:color w:val="auto"/>
         </w:rPr>
       </w:pPr>
-      <w:bookmarkStart w:id="2" w:name="_Ref354316371"/>
+      <w:bookmarkStart w:id="1" w:name="_Ref354316371"/>
       <w:r>
         <w:rPr>
           <w:color w:val="auto"/>
@@ -1645,7 +1644,7 @@
         </w:rPr>
         <w:fldChar w:fldCharType="end"/>
       </w:r>
-      <w:bookmarkEnd w:id="2"/>
+      <w:bookmarkEnd w:id="1"/>
       <w:r>
         <w:rPr>
           <w:color w:val="auto"/>
@@ -1864,10 +1863,13 @@
     </w:p>
     <w:p>
       <w:pPr>
+        <w:ind w:firstLine="0"/>
         <w:rPr>
           <w:lang w:val="en-US"/>
         </w:rPr>
       </w:pPr>
+      <w:bookmarkStart w:id="2" w:name="_GoBack"/>
+      <w:bookmarkEnd w:id="2"/>
       <w:r>
         <w:rPr>
           <w:lang w:val="en-US"/>
@@ -2335,7 +2337,7 @@
     </w:p>
     <w:p>
       <w:pPr>
-        <w:ind w:left="340" w:firstLine="0"/>
+        <w:ind w:firstLine="0"/>
         <w:rPr>
           <w:lang w:val="en-US"/>
         </w:rPr>
@@ -2386,7 +2388,6 @@
                     <w:rFonts w:ascii="Cambria Math" w:hAnsi="Cambria Math"/>
                     <w:lang w:val="en-US"/>
                   </w:rPr>
-                  <w:lastRenderedPageBreak/>
                   <m:t>U&lt;s</m:t>
                 </m:r>
               </m:oMath>
@@ -2635,7 +2636,7 @@
     </w:tbl>
     <w:p>
       <w:pPr>
-        <w:ind w:left="340" w:firstLine="0"/>
+        <w:ind w:firstLine="0"/>
         <w:rPr>
           <w:lang w:val="en-US"/>
         </w:rPr>
@@ -4922,6 +4923,7 @@
                     <w:rFonts w:ascii="Cambria Math" w:hAnsi="Cambria Math"/>
                     <w:lang w:val="en-US"/>
                   </w:rPr>
+                  <w:lastRenderedPageBreak/>
                   <m:t>π=2</m:t>
                 </m:r>
                 <m:f>
@@ -5491,14 +5493,7 @@
                         <w:rFonts w:ascii="Cambria Math" w:hAnsi="Cambria Math"/>
                         <w:lang w:val="en-US"/>
                       </w:rPr>
-                      <m:t>1+s</m:t>
-                    </m:r>
-                    <m:r>
-                      <w:rPr>
-                        <w:rFonts w:ascii="Cambria Math" w:hAnsi="Cambria Math"/>
-                        <w:lang w:val="en-US"/>
-                      </w:rPr>
-                      <m:t>H</m:t>
+                      <m:t>1+sH</m:t>
                     </m:r>
                   </m:den>
                 </m:f>
@@ -6086,21 +6081,7 @@
         <w:rPr>
           <w:lang w:val="en-US"/>
         </w:rPr>
-        <w:t xml:space="preserve"> because this subpopulation is hypermutating. Therefore the m</w:t>
-      </w:r>
-      <w:proofErr w:type="spellStart"/>
-      <w:r>
-        <w:rPr>
-          <w:lang w:val="en-US"/>
-        </w:rPr>
-        <w:t>ean</w:t>
-      </w:r>
-      <w:proofErr w:type="spellEnd"/>
-      <w:r>
-        <w:rPr>
-          <w:lang w:val="en-US"/>
-        </w:rPr>
-        <w:t xml:space="preserve"> fitness of this subpopulation </w:t>
+        <w:t xml:space="preserve"> because this subpopulation is hypermutating. Therefore the mean fitness of this subpopulation </w:t>
       </w:r>
       <w:proofErr w:type="gramStart"/>
       <w:r>
@@ -9573,14 +9554,7 @@
                     <w:rFonts w:ascii="Cambria Math" w:hAnsi="Cambria Math"/>
                     <w:lang w:val="en-US"/>
                   </w:rPr>
-                  <m:t>=</m:t>
-                </m:r>
-                <m:r>
-                  <w:rPr>
-                    <w:rFonts w:ascii="Cambria Math" w:hAnsi="Cambria Math"/>
-                    <w:lang w:val="en-US"/>
-                  </w:rPr>
-                  <m:t>2sH</m:t>
+                  <m:t>=2sH</m:t>
                 </m:r>
               </m:oMath>
             </m:oMathPara>
@@ -12302,14 +12276,7 @@
                   <w:rFonts w:ascii="Cambria Math" w:hAnsi="Cambria Math"/>
                   <w:lang w:val="en-US"/>
                 </w:rPr>
-                <m:t>-</m:t>
-              </m:r>
-              <m:r>
-                <w:rPr>
-                  <w:rFonts w:ascii="Cambria Math" w:hAnsi="Cambria Math"/>
-                  <w:lang w:val="en-US"/>
-                </w:rPr>
-                <m:t>τU</m:t>
+                <m:t>-τU</m:t>
               </m:r>
             </m:sup>
           </m:sSup>
@@ -12969,14 +12936,7 @@
                       <w:rFonts w:ascii="Cambria Math" w:hAnsi="Cambria Math"/>
                       <w:lang w:val="en-US"/>
                     </w:rPr>
-                    <m:t>U</m:t>
-                  </m:r>
-                  <m:r>
-                    <w:rPr>
-                      <w:rFonts w:ascii="Cambria Math" w:hAnsi="Cambria Math"/>
-                      <w:lang w:val="en-US"/>
-                    </w:rPr>
-                    <m:t>-</m:t>
+                    <m:t>U-</m:t>
                   </m:r>
                   <m:f>
                     <m:fPr>
@@ -18547,28 +18507,7 @@
               <w:rFonts w:ascii="Cambria Math" w:hAnsi="Cambria Math"/>
               <w:lang w:val="en-US"/>
             </w:rPr>
-            <m:t>/</m:t>
-          </m:r>
-          <m:r>
-            <w:rPr>
-              <w:rFonts w:ascii="Cambria Math" w:hAnsi="Cambria Math"/>
-              <w:lang w:val="en-US"/>
-            </w:rPr>
-            <m:t>2</m:t>
-          </m:r>
-          <m:r>
-            <w:rPr>
-              <w:rFonts w:ascii="Cambria Math" w:hAnsi="Cambria Math"/>
-              <w:lang w:val="en-US"/>
-            </w:rPr>
-            <m:t>=</m:t>
-          </m:r>
-          <m:r>
-            <w:rPr>
-              <w:rFonts w:ascii="Cambria Math" w:hAnsi="Cambria Math"/>
-              <w:lang w:val="en-US"/>
-            </w:rPr>
-            <m:t>1-</m:t>
+            <m:t>/2=1-</m:t>
           </m:r>
           <m:f>
             <m:fPr>
@@ -20727,21 +20666,7 @@
               <w:rFonts w:ascii="Cambria Math" w:hAnsi="Cambria Math"/>
               <w:lang w:val="en-US"/>
             </w:rPr>
-            <m:t>&gt;1</m:t>
-          </m:r>
-          <m:r>
-            <w:rPr>
-              <w:rFonts w:ascii="Cambria Math" w:hAnsi="Cambria Math"/>
-              <w:lang w:val="en-US"/>
-            </w:rPr>
-            <m:t>-U⇒</m:t>
-          </m:r>
-          <m:r>
-            <w:rPr>
-              <w:rFonts w:ascii="Cambria Math" w:hAnsi="Cambria Math"/>
-              <w:lang w:val="en-US"/>
-            </w:rPr>
-            <m:t>2</m:t>
+            <m:t>&gt;1-U⇒2</m:t>
           </m:r>
           <m:sSup>
             <m:sSupPr>
@@ -20777,14 +20702,7 @@
               <w:rFonts w:ascii="Cambria Math" w:hAnsi="Cambria Math"/>
               <w:lang w:val="en-US"/>
             </w:rPr>
-            <m:t>U</m:t>
-          </m:r>
-          <m:r>
-            <w:rPr>
-              <w:rFonts w:ascii="Cambria Math" w:hAnsi="Cambria Math"/>
-              <w:lang w:val="en-US"/>
-            </w:rPr>
-            <m:t>-2τ+1-U&lt;0</m:t>
+            <m:t>U-2τ+1-U&lt;0</m:t>
           </m:r>
         </m:oMath>
       </m:oMathPara>
@@ -21214,21 +21132,7 @@
               <w:rFonts w:ascii="Cambria Math" w:hAnsi="Cambria Math"/>
               <w:lang w:val="en-US"/>
             </w:rPr>
-            <m:t>U+1</m:t>
-          </m:r>
-          <m:r>
-            <w:rPr>
-              <w:rFonts w:ascii="Cambria Math" w:hAnsi="Cambria Math"/>
-              <w:lang w:val="en-US"/>
-            </w:rPr>
-            <m:t>=</m:t>
-          </m:r>
-          <m:r>
-            <w:rPr>
-              <w:rFonts w:ascii="Cambria Math" w:hAnsi="Cambria Math"/>
-              <w:lang w:val="en-US"/>
-            </w:rPr>
-            <m:t>2⇒τU&lt;1⇒</m:t>
+            <m:t>U+1=2⇒τU&lt;1⇒</m:t>
           </m:r>
         </m:oMath>
       </m:oMathPara>
@@ -21280,7 +21184,6 @@
           </m:f>
         </m:oMath>
       </m:oMathPara>
-      <w:bookmarkEnd w:id="0"/>
     </w:p>
     <w:sectPr>
       <w:footerReference w:type="even" r:id="rId15"/>
@@ -21389,7 +21292,7 @@
         <w:rStyle w:val="PageNumber"/>
         <w:noProof/>
       </w:rPr>
-      <w:t>8</w:t>
+      <w:t>4</w:t>
     </w:r>
     <w:r>
       <w:rPr>
@@ -23899,7 +23802,7 @@
 </file>
 
 <file path=customXml/itemProps1.xml><?xml version="1.0" encoding="utf-8"?>
-<ds:datastoreItem xmlns:ds="http://schemas.openxmlformats.org/officeDocument/2006/customXml" ds:itemID="{CDF62FFC-3766-4F62-A402-8B6F18B5B28E}">
+<ds:datastoreItem xmlns:ds="http://schemas.openxmlformats.org/officeDocument/2006/customXml" ds:itemID="{909C65E9-6F56-4BD7-B7D7-ACFDED32514D}">
   <ds:schemaRefs>
     <ds:schemaRef ds:uri="http://schemas.openxmlformats.org/officeDocument/2006/bibliography"/>
   </ds:schemaRefs>

</xml_diff>

<commit_message>
updated fig 1 - fitness landscape
</commit_message>
<xml_diff>
--- a/manuscript/ms.docx
+++ b/manuscript/ms.docx
@@ -1500,10 +1500,10 @@
         </w:rPr>
         <w:lastRenderedPageBreak/>
         <w:drawing>
-          <wp:inline distT="0" distB="0" distL="0" distR="0" wp14:anchorId="3C851A7F" wp14:editId="595657B9">
-            <wp:extent cx="2264694" cy="3482035"/>
-            <wp:effectExtent l="0" t="0" r="2540" b="4445"/>
-            <wp:docPr id="1" name="Picture 1"/>
+          <wp:inline distT="0" distB="0" distL="0" distR="0">
+            <wp:extent cx="2433488" cy="3600000"/>
+            <wp:effectExtent l="0" t="0" r="5080" b="635"/>
+            <wp:docPr id="3" name="Picture 3"/>
             <wp:cNvGraphicFramePr>
               <a:graphicFrameLocks xmlns:a="http://schemas.openxmlformats.org/drawingml/2006/main" noChangeAspect="1"/>
             </wp:cNvGraphicFramePr>
@@ -1529,7 +1529,7 @@
                   <pic:spPr>
                     <a:xfrm>
                       <a:off x="0" y="0"/>
-                      <a:ext cx="2264209" cy="3481289"/>
+                      <a:ext cx="2433488" cy="3600000"/>
                     </a:xfrm>
                     <a:prstGeom prst="rect">
                       <a:avLst/>
@@ -1547,10 +1547,10 @@
           <w:lang w:val="en-US" w:bidi="he-IL"/>
         </w:rPr>
         <w:drawing>
-          <wp:inline distT="0" distB="0" distL="0" distR="0" wp14:anchorId="60702906" wp14:editId="49E2BCB2">
-            <wp:extent cx="519379" cy="3356964"/>
-            <wp:effectExtent l="0" t="0" r="0" b="0"/>
-            <wp:docPr id="2" name="Picture 2"/>
+          <wp:inline distT="0" distB="0" distL="0" distR="0">
+            <wp:extent cx="483751" cy="3600000"/>
+            <wp:effectExtent l="0" t="0" r="0" b="635"/>
+            <wp:docPr id="4" name="Picture 4"/>
             <wp:cNvGraphicFramePr>
               <a:graphicFrameLocks xmlns:a="http://schemas.openxmlformats.org/drawingml/2006/main" noChangeAspect="1"/>
             </wp:cNvGraphicFramePr>
@@ -1569,13 +1569,13 @@
                         </a:ext>
                       </a:extLst>
                     </a:blip>
-                    <a:srcRect l="77812" t="7500" r="15781" b="9688"/>
+                    <a:srcRect l="77500" r="15781"/>
                     <a:stretch/>
                   </pic:blipFill>
                   <pic:spPr bwMode="auto">
                     <a:xfrm>
                       <a:off x="0" y="0"/>
-                      <a:ext cx="519182" cy="3355689"/>
+                      <a:ext cx="483751" cy="3600000"/>
                     </a:xfrm>
                     <a:prstGeom prst="rect">
                       <a:avLst/>
@@ -1690,7 +1690,6 @@
         </w:rPr>
         <w:t>A/</w:t>
       </w:r>
-      <w:proofErr w:type="gramStart"/>
       <w:r>
         <w:rPr>
           <w:b w:val="0"/>
@@ -1705,16 +1704,7 @@
           <w:bCs w:val="0"/>
           <w:color w:val="auto"/>
         </w:rPr>
-        <w:t xml:space="preserve"> and</w:t>
-      </w:r>
-      <w:proofErr w:type="gramEnd"/>
-      <w:r>
-        <w:rPr>
-          <w:b w:val="0"/>
-          <w:bCs w:val="0"/>
-          <w:color w:val="auto"/>
-        </w:rPr>
-        <w:t xml:space="preserve"> </w:t>
+        <w:t xml:space="preserve"> and </w:t>
       </w:r>
       <w:r>
         <w:rPr>
@@ -1740,7 +1730,7 @@
           <w:bCs w:val="0"/>
           <w:color w:val="auto"/>
         </w:rPr>
-        <w:t xml:space="preserve"> loci and the number of additional deleterious alleles specified by the number of '-'s</w:t>
+        <w:t xml:space="preserve"> loci and the number of additional deleterious alleles specified by the number </w:t>
       </w:r>
       <w:r>
         <w:rPr>
@@ -1748,7 +1738,7 @@
           <w:bCs w:val="0"/>
           <w:color w:val="auto"/>
         </w:rPr>
-        <w:t>, but only as far as 4 mutations to keep the figure simple</w:t>
+        <w:t xml:space="preserve">after the </w:t>
       </w:r>
       <w:r>
         <w:rPr>
@@ -1756,7 +1746,7 @@
           <w:bCs w:val="0"/>
           <w:color w:val="auto"/>
         </w:rPr>
-        <w:t xml:space="preserve">. </w:t>
+        <w:t>forward slash</w:t>
       </w:r>
       <w:r>
         <w:rPr>
@@ -1764,7 +1754,7 @@
           <w:bCs w:val="0"/>
           <w:color w:val="auto"/>
         </w:rPr>
-        <w:t xml:space="preserve">Arrows define the direction of mutation. </w:t>
+        <w:t xml:space="preserve">, but only as </w:t>
       </w:r>
       <w:r>
         <w:rPr>
@@ -1772,25 +1762,23 @@
           <w:bCs w:val="0"/>
           <w:color w:val="auto"/>
         </w:rPr>
-        <w:t xml:space="preserve">Node </w:t>
-      </w:r>
-      <w:proofErr w:type="spellStart"/>
+        <w:t xml:space="preserve">much </w:t>
+      </w:r>
       <w:r>
         <w:rPr>
           <w:b w:val="0"/>
           <w:bCs w:val="0"/>
           <w:color w:val="auto"/>
         </w:rPr>
-        <w:t>color</w:t>
-      </w:r>
-      <w:proofErr w:type="spellEnd"/>
+        <w:t xml:space="preserve">as </w:t>
+      </w:r>
       <w:r>
         <w:rPr>
           <w:b w:val="0"/>
           <w:bCs w:val="0"/>
           <w:color w:val="auto"/>
         </w:rPr>
-        <w:t xml:space="preserve"> indicates</w:t>
+        <w:t>3 deleterious</w:t>
       </w:r>
       <w:r>
         <w:rPr>
@@ -1798,7 +1786,7 @@
           <w:bCs w:val="0"/>
           <w:color w:val="auto"/>
         </w:rPr>
-        <w:t xml:space="preserve"> the fitness of a genotype, from pale blue for high fitnes</w:t>
+        <w:t xml:space="preserve"> mutations </w:t>
       </w:r>
       <w:r>
         <w:rPr>
@@ -1806,7 +1794,244 @@
           <w:bCs w:val="0"/>
           <w:color w:val="auto"/>
         </w:rPr>
-        <w:t xml:space="preserve">s to dark green for low fitness </w:t>
+        <w:t xml:space="preserve">are shown </w:t>
+      </w:r>
+      <w:r>
+        <w:rPr>
+          <w:b w:val="0"/>
+          <w:bCs w:val="0"/>
+          <w:color w:val="auto"/>
+        </w:rPr>
+        <w:t>to keep the figure simple</w:t>
+      </w:r>
+      <w:r>
+        <w:rPr>
+          <w:b w:val="0"/>
+          <w:bCs w:val="0"/>
+          <w:color w:val="auto"/>
+        </w:rPr>
+        <w:t xml:space="preserve">. </w:t>
+      </w:r>
+      <w:r>
+        <w:rPr>
+          <w:b w:val="0"/>
+          <w:bCs w:val="0"/>
+          <w:color w:val="auto"/>
+        </w:rPr>
+        <w:t>Arrows define the direction of mutation</w:t>
+      </w:r>
+      <w:r>
+        <w:rPr>
+          <w:b w:val="0"/>
+          <w:bCs w:val="0"/>
+          <w:color w:val="auto"/>
+        </w:rPr>
+        <w:t xml:space="preserve"> and their labels denote the mutation rate used</w:t>
+      </w:r>
+      <w:r>
+        <w:rPr>
+          <w:b w:val="0"/>
+          <w:bCs w:val="0"/>
+          <w:color w:val="auto"/>
+        </w:rPr>
+        <w:t xml:space="preserve">. </w:t>
+      </w:r>
+      <w:r>
+        <w:rPr>
+          <w:b w:val="0"/>
+          <w:bCs w:val="0"/>
+          <w:color w:val="auto"/>
+        </w:rPr>
+        <w:t xml:space="preserve">Node </w:t>
+      </w:r>
+      <w:proofErr w:type="spellStart"/>
+      <w:r>
+        <w:rPr>
+          <w:b w:val="0"/>
+          <w:bCs w:val="0"/>
+          <w:color w:val="auto"/>
+        </w:rPr>
+        <w:t>color</w:t>
+      </w:r>
+      <w:proofErr w:type="spellEnd"/>
+      <w:r>
+        <w:rPr>
+          <w:b w:val="0"/>
+          <w:bCs w:val="0"/>
+          <w:color w:val="auto"/>
+        </w:rPr>
+        <w:t xml:space="preserve"> indicates</w:t>
+      </w:r>
+      <w:r>
+        <w:rPr>
+          <w:b w:val="0"/>
+          <w:bCs w:val="0"/>
+          <w:color w:val="auto"/>
+        </w:rPr>
+        <w:t xml:space="preserve"> the fitness of a genotype, from pale </w:t>
+      </w:r>
+      <w:r>
+        <w:rPr>
+          <w:b w:val="0"/>
+          <w:bCs w:val="0"/>
+          <w:color w:val="auto"/>
+        </w:rPr>
+        <w:t>brown</w:t>
+      </w:r>
+      <w:r>
+        <w:rPr>
+          <w:b w:val="0"/>
+          <w:bCs w:val="0"/>
+          <w:color w:val="auto"/>
+        </w:rPr>
+        <w:t xml:space="preserve"> for </w:t>
+      </w:r>
+      <w:r>
+        <w:rPr>
+          <w:b w:val="0"/>
+          <w:bCs w:val="0"/>
+          <w:color w:val="auto"/>
+        </w:rPr>
+        <w:t>maximum</w:t>
+      </w:r>
+      <w:r>
+        <w:rPr>
+          <w:b w:val="0"/>
+          <w:bCs w:val="0"/>
+          <w:color w:val="auto"/>
+        </w:rPr>
+        <w:t xml:space="preserve"> fitnes</w:t>
+      </w:r>
+      <w:r>
+        <w:rPr>
+          <w:b w:val="0"/>
+          <w:bCs w:val="0"/>
+          <w:color w:val="auto"/>
+        </w:rPr>
+        <w:t>s</w:t>
+      </w:r>
+      <w:r>
+        <w:rPr>
+          <w:b w:val="0"/>
+          <w:bCs w:val="0"/>
+          <w:color w:val="auto"/>
+        </w:rPr>
+        <w:t xml:space="preserve"> (</w:t>
+      </w:r>
+      <w:r>
+        <w:rPr>
+          <w:b w:val="0"/>
+          <w:bCs w:val="0"/>
+          <w:i/>
+          <w:iCs/>
+          <w:color w:val="auto"/>
+        </w:rPr>
+        <w:t>1+sH</w:t>
+      </w:r>
+      <w:r>
+        <w:rPr>
+          <w:b w:val="0"/>
+          <w:bCs w:val="0"/>
+          <w:color w:val="auto"/>
+        </w:rPr>
+        <w:t>)</w:t>
+      </w:r>
+      <w:r>
+        <w:rPr>
+          <w:b w:val="0"/>
+          <w:bCs w:val="0"/>
+          <w:color w:val="auto"/>
+        </w:rPr>
+        <w:t xml:space="preserve"> to dark </w:t>
+      </w:r>
+      <w:r>
+        <w:rPr>
+          <w:b w:val="0"/>
+          <w:bCs w:val="0"/>
+          <w:color w:val="auto"/>
+        </w:rPr>
+        <w:t xml:space="preserve">brown </w:t>
+      </w:r>
+      <w:r>
+        <w:rPr>
+          <w:b w:val="0"/>
+          <w:bCs w:val="0"/>
+          <w:color w:val="auto"/>
+        </w:rPr>
+        <w:t>for low</w:t>
+      </w:r>
+      <w:r>
+        <w:rPr>
+          <w:b w:val="0"/>
+          <w:bCs w:val="0"/>
+          <w:color w:val="auto"/>
+        </w:rPr>
+        <w:t>er</w:t>
+      </w:r>
+      <w:r>
+        <w:rPr>
+          <w:b w:val="0"/>
+          <w:bCs w:val="0"/>
+          <w:color w:val="auto"/>
+        </w:rPr>
+        <w:t xml:space="preserve"> fitness</w:t>
+      </w:r>
+      <w:r>
+        <w:rPr>
+          <w:b w:val="0"/>
+          <w:bCs w:val="0"/>
+          <w:color w:val="auto"/>
+        </w:rPr>
+        <w:t xml:space="preserve"> (</w:t>
+      </w:r>
+      <w:r>
+        <w:rPr>
+          <w:b w:val="0"/>
+          <w:bCs w:val="0"/>
+          <w:i/>
+          <w:iCs/>
+          <w:color w:val="auto"/>
+        </w:rPr>
+        <w:t>(1-s</w:t>
+      </w:r>
+      <w:proofErr w:type="gramStart"/>
+      <w:r>
+        <w:rPr>
+          <w:b w:val="0"/>
+          <w:bCs w:val="0"/>
+          <w:i/>
+          <w:iCs/>
+          <w:color w:val="auto"/>
+        </w:rPr>
+        <w:t>)</w:t>
+      </w:r>
+      <w:r>
+        <w:rPr>
+          <w:b w:val="0"/>
+          <w:bCs w:val="0"/>
+          <w:i/>
+          <w:iCs/>
+          <w:color w:val="auto"/>
+          <w:vertAlign w:val="superscript"/>
+        </w:rPr>
+        <w:t>3</w:t>
+      </w:r>
+      <w:proofErr w:type="gramEnd"/>
+      <w:r>
+        <w:rPr>
+          <w:b w:val="0"/>
+          <w:bCs w:val="0"/>
+          <w:color w:val="auto"/>
+        </w:rPr>
+        <w:t>)</w:t>
+      </w:r>
+      <w:r>
+        <w:rPr>
+          <w:b w:val="0"/>
+          <w:bCs w:val="0"/>
+          <w:color w:val="auto"/>
+        </w:rPr>
+        <w:t xml:space="preserve"> </w:t>
       </w:r>
       <w:r>
         <w:rPr>
@@ -1843,6 +2068,52 @@
         </w:rPr>
         <w:t>.</w:t>
       </w:r>
+      <w:r>
+        <w:rPr>
+          <w:b w:val="0"/>
+          <w:bCs w:val="0"/>
+          <w:color w:val="auto"/>
+        </w:rPr>
+        <w:t xml:space="preserve"> Parameters used: </w:t>
+      </w:r>
+      <w:r>
+        <w:rPr>
+          <w:b w:val="0"/>
+          <w:bCs w:val="0"/>
+          <w:i/>
+          <w:iCs/>
+          <w:color w:val="auto"/>
+        </w:rPr>
+        <w:t>s=0.01</w:t>
+      </w:r>
+      <w:r>
+        <w:rPr>
+          <w:b w:val="0"/>
+          <w:bCs w:val="0"/>
+          <w:color w:val="auto"/>
+        </w:rPr>
+        <w:t xml:space="preserve">, </w:t>
+      </w:r>
+      <w:r>
+        <w:rPr>
+          <w:b w:val="0"/>
+          <w:bCs w:val="0"/>
+          <w:i/>
+          <w:iCs/>
+          <w:color w:val="auto"/>
+        </w:rPr>
+        <w:t>H=2</w:t>
+      </w:r>
+      <w:r>
+        <w:rPr>
+          <w:b w:val="0"/>
+          <w:bCs w:val="0"/>
+          <w:color w:val="auto"/>
+        </w:rPr>
+        <w:t>.</w:t>
+      </w:r>
+      <w:bookmarkStart w:id="2" w:name="_GoBack"/>
+      <w:bookmarkEnd w:id="2"/>
       <w:r>
         <w:rPr>
           <w:b w:val="0"/>
@@ -2386,6 +2657,7 @@
                     <w:rFonts w:ascii="Cambria Math" w:hAnsi="Cambria Math"/>
                     <w:lang w:val="en-US"/>
                   </w:rPr>
+                  <w:lastRenderedPageBreak/>
                   <m:t>U&lt;s</m:t>
                 </m:r>
               </m:oMath>
@@ -2404,7 +2676,7 @@
                 <w:lang w:val="en-US"/>
               </w:rPr>
             </w:pPr>
-            <w:bookmarkStart w:id="2" w:name="_Ref354149705"/>
+            <w:bookmarkStart w:id="3" w:name="_Ref354149705"/>
             <w:r>
               <w:rPr>
                 <w:lang w:val="en-US"/>
@@ -2448,7 +2720,7 @@
               </w:rPr>
               <w:t>)</w:t>
             </w:r>
-            <w:bookmarkEnd w:id="2"/>
+            <w:bookmarkEnd w:id="3"/>
           </w:p>
         </w:tc>
       </w:tr>
@@ -2583,7 +2855,7 @@
                 <w:lang w:val="en-US"/>
               </w:rPr>
             </w:pPr>
-            <w:bookmarkStart w:id="3" w:name="_Ref354129072"/>
+            <w:bookmarkStart w:id="4" w:name="_Ref354129072"/>
             <w:r>
               <w:rPr>
                 <w:lang w:val="en-US"/>
@@ -2627,7 +2899,7 @@
               </w:rPr>
               <w:t>)</w:t>
             </w:r>
-            <w:bookmarkEnd w:id="3"/>
+            <w:bookmarkEnd w:id="4"/>
           </w:p>
         </w:tc>
       </w:tr>
@@ -3847,7 +4119,7 @@
                 <w:lang w:val="en-US"/>
               </w:rPr>
             </w:pPr>
-            <w:bookmarkStart w:id="4" w:name="_Ref354134924"/>
+            <w:bookmarkStart w:id="5" w:name="_Ref354134924"/>
             <w:r>
               <w:rPr>
                 <w:lang w:val="en-US"/>
@@ -3891,7 +4163,7 @@
               </w:rPr>
               <w:t>)</w:t>
             </w:r>
-            <w:bookmarkEnd w:id="4"/>
+            <w:bookmarkEnd w:id="5"/>
           </w:p>
         </w:tc>
       </w:tr>
@@ -4240,7 +4512,7 @@
                 <w:lang w:val="en-US"/>
               </w:rPr>
             </w:pPr>
-            <w:bookmarkStart w:id="5" w:name="_Ref354134926"/>
+            <w:bookmarkStart w:id="6" w:name="_Ref354134926"/>
             <w:r>
               <w:rPr>
                 <w:lang w:val="en-US"/>
@@ -4284,7 +4556,7 @@
               </w:rPr>
               <w:t>)</w:t>
             </w:r>
-            <w:bookmarkEnd w:id="5"/>
+            <w:bookmarkEnd w:id="6"/>
           </w:p>
         </w:tc>
       </w:tr>
@@ -4976,7 +5248,7 @@
                 <w:lang w:val="en-US"/>
               </w:rPr>
             </w:pPr>
-            <w:bookmarkStart w:id="6" w:name="_Ref354133212"/>
+            <w:bookmarkStart w:id="7" w:name="_Ref354133212"/>
             <w:r>
               <w:rPr>
                 <w:lang w:val="en-US"/>
@@ -5020,7 +5292,7 @@
               </w:rPr>
               <w:t>)</w:t>
             </w:r>
-            <w:bookmarkEnd w:id="6"/>
+            <w:bookmarkEnd w:id="7"/>
           </w:p>
         </w:tc>
       </w:tr>
@@ -5217,7 +5489,7 @@
                 <w:lang w:val="en-US"/>
               </w:rPr>
             </w:pPr>
-            <w:bookmarkStart w:id="7" w:name="_Ref354133215"/>
+            <w:bookmarkStart w:id="8" w:name="_Ref354133215"/>
             <w:r>
               <w:rPr>
                 <w:lang w:val="en-US"/>
@@ -5261,7 +5533,7 @@
               </w:rPr>
               <w:t>)</w:t>
             </w:r>
-            <w:bookmarkEnd w:id="7"/>
+            <w:bookmarkEnd w:id="8"/>
           </w:p>
         </w:tc>
       </w:tr>
@@ -5491,7 +5763,14 @@
                         <w:rFonts w:ascii="Cambria Math" w:hAnsi="Cambria Math"/>
                         <w:lang w:val="en-US"/>
                       </w:rPr>
-                      <m:t>1+sH</m:t>
+                      <m:t>1+s</m:t>
+                    </m:r>
+                    <m:r>
+                      <w:rPr>
+                        <w:rFonts w:ascii="Cambria Math" w:hAnsi="Cambria Math"/>
+                        <w:lang w:val="en-US"/>
+                      </w:rPr>
+                      <m:t>H</m:t>
                     </m:r>
                   </m:den>
                 </m:f>
@@ -5545,7 +5824,7 @@
                 <w:lang w:val="en-US"/>
               </w:rPr>
             </w:pPr>
-            <w:bookmarkStart w:id="8" w:name="_Ref354316816"/>
+            <w:bookmarkStart w:id="9" w:name="_Ref354316816"/>
             <w:r>
               <w:rPr>
                 <w:lang w:val="en-US"/>
@@ -5589,7 +5868,7 @@
               </w:rPr>
               <w:t>)</w:t>
             </w:r>
-            <w:bookmarkEnd w:id="8"/>
+            <w:bookmarkEnd w:id="9"/>
           </w:p>
         </w:tc>
       </w:tr>
@@ -5715,7 +5994,7 @@
                 <w:lang w:val="en-US"/>
               </w:rPr>
             </w:pPr>
-            <w:bookmarkStart w:id="9" w:name="_Ref354134928"/>
+            <w:bookmarkStart w:id="10" w:name="_Ref354134928"/>
             <w:r>
               <w:rPr>
                 <w:lang w:val="en-US"/>
@@ -5759,7 +6038,7 @@
               </w:rPr>
               <w:t>)</w:t>
             </w:r>
-            <w:bookmarkEnd w:id="9"/>
+            <w:bookmarkEnd w:id="10"/>
           </w:p>
         </w:tc>
       </w:tr>
@@ -6978,7 +7257,7 @@
                 <w:lang w:val="en-US"/>
               </w:rPr>
             </w:pPr>
-            <w:bookmarkStart w:id="10" w:name="_Ref354134929"/>
+            <w:bookmarkStart w:id="11" w:name="_Ref354134929"/>
             <w:r>
               <w:rPr>
                 <w:lang w:val="en-US"/>
@@ -7022,7 +7301,7 @@
               </w:rPr>
               <w:t>)</w:t>
             </w:r>
-            <w:bookmarkEnd w:id="10"/>
+            <w:bookmarkEnd w:id="11"/>
           </w:p>
         </w:tc>
       </w:tr>
@@ -7655,7 +7934,7 @@
                 <w:lang w:val="en-US"/>
               </w:rPr>
             </w:pPr>
-            <w:bookmarkStart w:id="11" w:name="_Ref354319010"/>
+            <w:bookmarkStart w:id="12" w:name="_Ref354319010"/>
             <w:r>
               <w:rPr>
                 <w:lang w:val="en-US"/>
@@ -7699,7 +7978,7 @@
               </w:rPr>
               <w:t>)</w:t>
             </w:r>
-            <w:bookmarkEnd w:id="11"/>
+            <w:bookmarkEnd w:id="12"/>
           </w:p>
         </w:tc>
       </w:tr>
@@ -8797,7 +9076,7 @@
             <w:tcW w:w="4500" w:type="pct"/>
             <w:vAlign w:val="center"/>
           </w:tcPr>
-          <w:bookmarkStart w:id="12" w:name="_Ref354151750"/>
+          <w:bookmarkStart w:id="13" w:name="_Ref354151750"/>
           <w:p>
             <w:pPr>
               <w:ind w:left="340" w:firstLine="0"/>
@@ -8950,7 +9229,7 @@
                 <w:lang w:val="en-US"/>
               </w:rPr>
             </w:pPr>
-            <w:bookmarkStart w:id="13" w:name="_Ref354319257"/>
+            <w:bookmarkStart w:id="14" w:name="_Ref354319257"/>
             <w:r>
               <w:rPr>
                 <w:lang w:val="en-US"/>
@@ -8994,7 +9273,7 @@
               </w:rPr>
               <w:t>)</w:t>
             </w:r>
-            <w:bookmarkEnd w:id="13"/>
+            <w:bookmarkEnd w:id="14"/>
           </w:p>
         </w:tc>
       </w:tr>
@@ -9182,7 +9461,7 @@
                 <w:lang w:val="en-US"/>
               </w:rPr>
             </w:pPr>
-            <w:bookmarkStart w:id="14" w:name="_Ref354319499"/>
+            <w:bookmarkStart w:id="15" w:name="_Ref354319499"/>
             <w:r>
               <w:rPr>
                 <w:lang w:val="en-US"/>
@@ -9226,7 +9505,7 @@
               </w:rPr>
               <w:t>)</w:t>
             </w:r>
-            <w:bookmarkEnd w:id="14"/>
+            <w:bookmarkEnd w:id="15"/>
           </w:p>
         </w:tc>
       </w:tr>
@@ -9791,7 +10070,7 @@
                 <w:lang w:val="en-US"/>
               </w:rPr>
             </w:pPr>
-            <w:bookmarkStart w:id="15" w:name="_Ref354321602"/>
+            <w:bookmarkStart w:id="16" w:name="_Ref354321602"/>
             <w:r>
               <w:rPr>
                 <w:lang w:val="en-US"/>
@@ -9835,7 +10114,7 @@
               </w:rPr>
               <w:t>)</w:t>
             </w:r>
-            <w:bookmarkEnd w:id="15"/>
+            <w:bookmarkEnd w:id="16"/>
           </w:p>
         </w:tc>
       </w:tr>
@@ -10651,7 +10930,7 @@
                 <w:lang w:val="en-US"/>
               </w:rPr>
             </w:pPr>
-            <w:bookmarkStart w:id="16" w:name="_Ref354322542"/>
+            <w:bookmarkStart w:id="17" w:name="_Ref354322542"/>
             <w:r>
               <w:rPr>
                 <w:lang w:val="en-US"/>
@@ -10695,7 +10974,7 @@
               </w:rPr>
               <w:t>)</w:t>
             </w:r>
-            <w:bookmarkEnd w:id="16"/>
+            <w:bookmarkEnd w:id="17"/>
           </w:p>
         </w:tc>
       </w:tr>
@@ -11262,7 +11541,7 @@
                 <w:lang w:val="en-US"/>
               </w:rPr>
             </w:pPr>
-            <w:bookmarkStart w:id="17" w:name="_Ref354322545"/>
+            <w:bookmarkStart w:id="18" w:name="_Ref354322545"/>
             <w:r>
               <w:rPr>
                 <w:lang w:val="en-US"/>
@@ -11306,7 +11585,7 @@
               </w:rPr>
               <w:t>)</w:t>
             </w:r>
-            <w:bookmarkEnd w:id="17"/>
+            <w:bookmarkEnd w:id="18"/>
           </w:p>
         </w:tc>
       </w:tr>
@@ -11663,15 +11942,15 @@
           <w:lang w:val="en-US"/>
         </w:rPr>
       </w:pPr>
-      <w:bookmarkStart w:id="18" w:name="_Ref354321066"/>
+      <w:bookmarkStart w:id="19" w:name="_Ref354321066"/>
       <w:r>
         <w:rPr>
           <w:lang w:val="en-US"/>
         </w:rPr>
         <w:t>Methods</w:t>
       </w:r>
-      <w:bookmarkEnd w:id="12"/>
-      <w:bookmarkEnd w:id="18"/>
+      <w:bookmarkEnd w:id="13"/>
+      <w:bookmarkEnd w:id="19"/>
     </w:p>
     <w:p>
       <w:pPr>
@@ -11861,14 +12140,14 @@
           <w:lang w:val="en-US"/>
         </w:rPr>
       </w:pPr>
-      <w:bookmarkStart w:id="19" w:name="_Ref354319797"/>
+      <w:bookmarkStart w:id="20" w:name="_Ref354319797"/>
       <w:r>
         <w:rPr>
           <w:lang w:val="en-US"/>
         </w:rPr>
         <w:t>Fixation probability with stress-induced mutation</w:t>
       </w:r>
-      <w:bookmarkEnd w:id="19"/>
+      <w:bookmarkEnd w:id="20"/>
     </w:p>
     <w:p>
       <w:pPr>
@@ -14795,14 +15074,14 @@
           <w:lang w:val="en-US"/>
         </w:rPr>
       </w:pPr>
-      <w:bookmarkStart w:id="20" w:name="_Ref354319905"/>
+      <w:bookmarkStart w:id="21" w:name="_Ref354319905"/>
       <w:r>
         <w:rPr>
           <w:lang w:val="en-US"/>
         </w:rPr>
         <w:t>First-order approximations</w:t>
       </w:r>
-      <w:bookmarkEnd w:id="20"/>
+      <w:bookmarkEnd w:id="21"/>
     </w:p>
     <w:p>
       <w:pPr>
@@ -19928,14 +20207,14 @@
           <w:lang w:val="en-US"/>
         </w:rPr>
       </w:pPr>
-      <w:bookmarkStart w:id="21" w:name="_Ref354323111"/>
+      <w:bookmarkStart w:id="22" w:name="_Ref354323111"/>
       <w:r>
         <w:rPr>
           <w:lang w:val="en-US"/>
         </w:rPr>
         <w:t>Comparison of adaptation rate</w:t>
       </w:r>
-      <w:bookmarkEnd w:id="21"/>
+      <w:bookmarkEnd w:id="22"/>
     </w:p>
     <w:p>
       <w:pPr>
@@ -21125,8 +21404,6 @@
             </w:rPr>
             <m:t>U+1=2⇒τU&lt;1⇒</m:t>
           </m:r>
-          <w:bookmarkStart w:id="22" w:name="_GoBack"/>
-          <w:bookmarkEnd w:id="22"/>
           <m:r>
             <w:rPr>
               <w:rFonts w:ascii="Cambria Math" w:hAnsi="Cambria Math"/>
@@ -21273,7 +21550,7 @@
         <w:rStyle w:val="PageNumber"/>
         <w:noProof/>
       </w:rPr>
-      <w:t>12</w:t>
+      <w:t>3</w:t>
     </w:r>
     <w:r>
       <w:rPr>
@@ -23783,7 +24060,7 @@
 </file>
 
 <file path=customXml/itemProps1.xml><?xml version="1.0" encoding="utf-8"?>
-<ds:datastoreItem xmlns:ds="http://schemas.openxmlformats.org/officeDocument/2006/customXml" ds:itemID="{F3CFA26C-322E-4835-BFED-1CA80CFEECDE}">
+<ds:datastoreItem xmlns:ds="http://schemas.openxmlformats.org/officeDocument/2006/customXml" ds:itemID="{01B7B8D2-9D9D-4368-BBC4-B68F6A5C549F}">
   <ds:schemaRefs>
     <ds:schemaRef ds:uri="http://schemas.openxmlformats.org/officeDocument/2006/bibliography"/>
   </ds:schemaRefs>

</xml_diff>

<commit_message>
waiting time->adaptation rate, revising adaptation rate approx section
</commit_message>
<xml_diff>
--- a/manuscript/ms.docx
+++ b/manuscript/ms.docx
@@ -34,47 +34,13 @@
           <w:lang w:val="en-US"/>
         </w:rPr>
       </w:pPr>
-      <w:proofErr w:type="spellStart"/>
       <w:r>
         <w:rPr>
           <w:rFonts w:ascii="cmr17" w:hAnsi="cmr17"/>
           <w:lang w:val="en-US"/>
         </w:rPr>
-        <w:t>Yoav</w:t>
-      </w:r>
-      <w:proofErr w:type="spellEnd"/>
-      <w:r>
-        <w:rPr>
-          <w:rFonts w:ascii="cmr17" w:hAnsi="cmr17"/>
-          <w:lang w:val="en-US"/>
-        </w:rPr>
-        <w:t xml:space="preserve"> Ram and </w:t>
-      </w:r>
-      <w:proofErr w:type="spellStart"/>
-      <w:r>
-        <w:rPr>
-          <w:rFonts w:ascii="cmr17" w:hAnsi="cmr17"/>
-          <w:lang w:val="en-US"/>
-        </w:rPr>
-        <w:t>Lilach</w:t>
-      </w:r>
-      <w:proofErr w:type="spellEnd"/>
-      <w:r>
-        <w:rPr>
-          <w:rFonts w:ascii="cmr17" w:hAnsi="cmr17"/>
-          <w:lang w:val="en-US"/>
-        </w:rPr>
-        <w:t xml:space="preserve"> </w:t>
-      </w:r>
-      <w:proofErr w:type="spellStart"/>
-      <w:r>
-        <w:rPr>
-          <w:rFonts w:ascii="cmr17" w:hAnsi="cmr17"/>
-          <w:lang w:val="en-US"/>
-        </w:rPr>
-        <w:t>Hadany</w:t>
-      </w:r>
-      <w:proofErr w:type="spellEnd"/>
+        <w:t>Yoav Ram and Lilach Hadany</w:t>
+      </w:r>
     </w:p>
     <w:p>
       <w:pPr>
@@ -276,21 +242,7 @@
         <w:rPr>
           <w:lang w:val="en-US"/>
         </w:rPr>
-        <w:t xml:space="preserve">] and is still taught today in many "Introduction to Evolution" courses. This </w:t>
-      </w:r>
-      <w:proofErr w:type="gramStart"/>
-      <w:r>
-        <w:rPr>
-          <w:lang w:val="en-US"/>
-        </w:rPr>
-        <w:t>solutions</w:t>
-      </w:r>
-      <w:proofErr w:type="gramEnd"/>
-      <w:r>
-        <w:rPr>
-          <w:lang w:val="en-US"/>
-        </w:rPr>
-        <w:t xml:space="preserve"> appears to be valid </w:t>
+        <w:t xml:space="preserve">] and is still taught today in many "Introduction to Evolution" courses. This solutions appears to be valid </w:t>
       </w:r>
       <w:r>
         <w:rPr>
@@ -308,35 +260,7 @@
         <w:rPr>
           <w:lang w:val="en-US"/>
         </w:rPr>
-        <w:t xml:space="preserve">(Moore and </w:t>
-      </w:r>
-      <w:proofErr w:type="spellStart"/>
-      <w:r>
-        <w:rPr>
-          <w:lang w:val="en-US"/>
-        </w:rPr>
-        <w:t>Tonsor</w:t>
-      </w:r>
-      <w:proofErr w:type="spellEnd"/>
-      <w:r>
-        <w:rPr>
-          <w:lang w:val="en-US"/>
-        </w:rPr>
-        <w:t xml:space="preserve">, 1994; </w:t>
-      </w:r>
-      <w:proofErr w:type="spellStart"/>
-      <w:r>
-        <w:rPr>
-          <w:lang w:val="en-US"/>
-        </w:rPr>
-        <w:t>Gavrilets</w:t>
-      </w:r>
-      <w:proofErr w:type="spellEnd"/>
-      <w:r>
-        <w:rPr>
-          <w:lang w:val="en-US"/>
-        </w:rPr>
-        <w:t>, 1996; Phillips, 1996)</w:t>
+        <w:t>(Moore and Tonsor, 1994; Gavrilets, 1996; Phillips, 1996)</w:t>
       </w:r>
       <w:r>
         <w:rPr>
@@ -572,7 +496,6 @@
         </w:rPr>
         <w:t xml:space="preserve"> in an environment in which </w:t>
       </w:r>
-      <w:proofErr w:type="spellStart"/>
       <w:r>
         <w:rPr>
           <w:i/>
@@ -581,14 +504,12 @@
         </w:rPr>
         <w:t>ab</w:t>
       </w:r>
-      <w:proofErr w:type="spellEnd"/>
       <w:r>
         <w:rPr>
           <w:lang w:val="en-US"/>
         </w:rPr>
         <w:t xml:space="preserve"> is the optimal genotype with a fitness value of 1, single mutants (</w:t>
       </w:r>
-      <w:proofErr w:type="spellStart"/>
       <w:r>
         <w:rPr>
           <w:i/>
@@ -597,14 +518,12 @@
         </w:rPr>
         <w:t>Ab</w:t>
       </w:r>
-      <w:proofErr w:type="spellEnd"/>
       <w:r>
         <w:rPr>
           <w:lang w:val="en-US"/>
         </w:rPr>
         <w:t xml:space="preserve"> and </w:t>
       </w:r>
-      <w:proofErr w:type="spellStart"/>
       <w:r>
         <w:rPr>
           <w:i/>
@@ -613,7 +532,6 @@
         </w:rPr>
         <w:t>aB</w:t>
       </w:r>
-      <w:proofErr w:type="spellEnd"/>
       <w:r>
         <w:rPr>
           <w:lang w:val="en-US"/>
@@ -675,16 +593,7 @@
           <w:iCs/>
           <w:lang w:val="en-US"/>
         </w:rPr>
-        <w:t>(1-s</w:t>
-      </w:r>
-      <w:proofErr w:type="gramStart"/>
-      <w:r>
-        <w:rPr>
-          <w:i/>
-          <w:iCs/>
-          <w:lang w:val="en-US"/>
-        </w:rPr>
-        <w:t>)</w:t>
+        <w:t>(1-s)</w:t>
       </w:r>
       <w:r>
         <w:rPr>
@@ -695,7 +604,6 @@
         </w:rPr>
         <w:t>2</w:t>
       </w:r>
-      <w:proofErr w:type="gramEnd"/>
       <w:r>
         <w:rPr>
           <w:lang w:val="en-US"/>
@@ -752,7 +660,6 @@
         </w:rPr>
         <w:t xml:space="preserve">Mutation from </w:t>
       </w:r>
-      <w:proofErr w:type="gramStart"/>
       <w:r>
         <w:rPr>
           <w:i/>
@@ -765,14 +672,7 @@
         <w:rPr>
           <w:lang w:val="en-US"/>
         </w:rPr>
-        <w:t xml:space="preserve"> to</w:t>
-      </w:r>
-      <w:proofErr w:type="gramEnd"/>
-      <w:r>
-        <w:rPr>
-          <w:lang w:val="en-US"/>
-        </w:rPr>
-        <w:t xml:space="preserve"> </w:t>
+        <w:t xml:space="preserve"> to </w:t>
       </w:r>
       <w:r>
         <w:rPr>
@@ -983,35 +883,7 @@
         <w:rPr>
           <w:lang w:val="en-US"/>
         </w:rPr>
-        <w:t xml:space="preserve">We define stress-induced mutation as the case in which an individual with </w:t>
-      </w:r>
-      <w:proofErr w:type="gramStart"/>
-      <w:r>
-        <w:rPr>
-          <w:lang w:val="en-US"/>
-        </w:rPr>
-        <w:t>a fitness</w:t>
-      </w:r>
-      <w:proofErr w:type="gramEnd"/>
-      <w:r>
-        <w:rPr>
-          <w:lang w:val="en-US"/>
-        </w:rPr>
-        <w:t xml:space="preserve"> below 1 </w:t>
-      </w:r>
-      <w:proofErr w:type="spellStart"/>
-      <w:r>
-        <w:rPr>
-          <w:lang w:val="en-US"/>
-        </w:rPr>
-        <w:t>hypermutates</w:t>
-      </w:r>
-      <w:proofErr w:type="spellEnd"/>
-      <w:r>
-        <w:rPr>
-          <w:lang w:val="en-US"/>
-        </w:rPr>
-        <w:t xml:space="preserve">, increasing both his mutation rates </w:t>
+        <w:t xml:space="preserve">We define stress-induced mutation as the case in which an individual with a fitness below 1 hypermutates, increasing both his mutation rates </w:t>
       </w:r>
       <w:r>
         <w:rPr>
@@ -1040,23 +912,8 @@
         <w:rPr>
           <w:lang w:val="en-US"/>
         </w:rPr>
-        <w:t xml:space="preserve">At the MSB, the frequency of </w:t>
-      </w:r>
-      <w:proofErr w:type="spellStart"/>
-      <w:r>
-        <w:rPr>
-          <w:lang w:val="en-US"/>
-        </w:rPr>
-        <w:t>wildtype</w:t>
-      </w:r>
-      <w:proofErr w:type="spellEnd"/>
-      <w:r>
-        <w:rPr>
-          <w:lang w:val="en-US"/>
-        </w:rPr>
-        <w:t xml:space="preserve"> (</w:t>
-      </w:r>
-      <w:proofErr w:type="spellStart"/>
+        <w:t>At the MSB, the frequency of wildtype (</w:t>
+      </w:r>
       <w:r>
         <w:rPr>
           <w:i/>
@@ -1065,7 +922,6 @@
         </w:rPr>
         <w:t>ab</w:t>
       </w:r>
-      <w:proofErr w:type="spellEnd"/>
       <w:r>
         <w:rPr>
           <w:lang w:val="en-US"/>
@@ -1098,34 +954,14 @@
         </w:rPr>
         <w:t>/</w:t>
       </w:r>
-      <w:proofErr w:type="spellStart"/>
       <w:r>
         <w:rPr>
           <w:i/>
           <w:iCs/>
           <w:lang w:val="en-US"/>
         </w:rPr>
-        <w:t>s+</w:t>
-      </w:r>
-      <w:proofErr w:type="gramStart"/>
-      <w:r>
-        <w:rPr>
-          <w:i/>
-          <w:iCs/>
-          <w:lang w:val="en-US"/>
-        </w:rPr>
-        <w:t>O</w:t>
-      </w:r>
-      <w:proofErr w:type="spellEnd"/>
-      <w:r>
-        <w:rPr>
-          <w:i/>
-          <w:iCs/>
-          <w:lang w:val="en-US"/>
-        </w:rPr>
-        <w:t>(</w:t>
-      </w:r>
-      <w:proofErr w:type="gramEnd"/>
+        <w:t>s+O(</w:t>
+      </w:r>
       <w:r>
         <w:rPr>
           <w:rFonts w:ascii="Times New Roman" w:hAnsi="Times New Roman"/>
@@ -1167,7 +1003,6 @@
         </w:rPr>
         <w:t>the frequency of single mutants (</w:t>
       </w:r>
-      <w:proofErr w:type="spellStart"/>
       <w:r>
         <w:rPr>
           <w:i/>
@@ -1176,14 +1011,12 @@
         </w:rPr>
         <w:t>Ab</w:t>
       </w:r>
-      <w:proofErr w:type="spellEnd"/>
       <w:r>
         <w:rPr>
           <w:lang w:val="en-US"/>
         </w:rPr>
         <w:t xml:space="preserve"> and </w:t>
       </w:r>
-      <w:proofErr w:type="spellStart"/>
       <w:r>
         <w:rPr>
           <w:i/>
@@ -1192,7 +1025,6 @@
         </w:rPr>
         <w:t>aB</w:t>
       </w:r>
-      <w:proofErr w:type="spellEnd"/>
       <w:r>
         <w:rPr>
           <w:lang w:val="en-US"/>
@@ -1225,23 +1057,13 @@
         </w:rPr>
         <w:t>/</w:t>
       </w:r>
-      <w:proofErr w:type="spellStart"/>
       <w:r>
         <w:rPr>
           <w:i/>
           <w:iCs/>
           <w:lang w:val="en-US"/>
         </w:rPr>
-        <w:t>s+O</w:t>
-      </w:r>
-      <w:proofErr w:type="spellEnd"/>
-      <w:r>
-        <w:rPr>
-          <w:i/>
-          <w:iCs/>
-          <w:lang w:val="en-US"/>
-        </w:rPr>
-        <w:t>(</w:t>
+        <w:t>s+O(</w:t>
       </w:r>
       <w:r>
         <w:rPr>
@@ -1842,25 +1664,7 @@
           <w:bCs w:val="0"/>
           <w:color w:val="auto"/>
         </w:rPr>
-        <w:t xml:space="preserve">Node </w:t>
-      </w:r>
-      <w:proofErr w:type="spellStart"/>
-      <w:r>
-        <w:rPr>
-          <w:b w:val="0"/>
-          <w:bCs w:val="0"/>
-          <w:color w:val="auto"/>
-        </w:rPr>
-        <w:t>color</w:t>
-      </w:r>
-      <w:proofErr w:type="spellEnd"/>
-      <w:r>
-        <w:rPr>
-          <w:b w:val="0"/>
-          <w:bCs w:val="0"/>
-          <w:color w:val="auto"/>
-        </w:rPr>
-        <w:t xml:space="preserve"> indicates</w:t>
+        <w:t>Node color indicates</w:t>
       </w:r>
       <w:r>
         <w:rPr>
@@ -1992,18 +1796,7 @@
           <w:iCs/>
           <w:color w:val="auto"/>
         </w:rPr>
-        <w:t>(1-s</w:t>
-      </w:r>
-      <w:proofErr w:type="gramStart"/>
-      <w:r>
-        <w:rPr>
-          <w:b w:val="0"/>
-          <w:bCs w:val="0"/>
-          <w:i/>
-          <w:iCs/>
-          <w:color w:val="auto"/>
-        </w:rPr>
-        <w:t>)</w:t>
+        <w:t>(1-s)</w:t>
       </w:r>
       <w:r>
         <w:rPr>
@@ -2016,7 +1809,6 @@
         </w:rPr>
         <w:t>3</w:t>
       </w:r>
-      <w:proofErr w:type="gramEnd"/>
       <w:r>
         <w:rPr>
           <w:b w:val="0"/>
@@ -2048,25 +1840,7 @@
           <w:bCs w:val="0"/>
           <w:color w:val="auto"/>
         </w:rPr>
-        <w:t xml:space="preserve"> see the </w:t>
-      </w:r>
-      <w:proofErr w:type="spellStart"/>
-      <w:r>
-        <w:rPr>
-          <w:b w:val="0"/>
-          <w:bCs w:val="0"/>
-          <w:color w:val="auto"/>
-        </w:rPr>
-        <w:t>colorbar</w:t>
-      </w:r>
-      <w:proofErr w:type="spellEnd"/>
-      <w:r>
-        <w:rPr>
-          <w:b w:val="0"/>
-          <w:bCs w:val="0"/>
-          <w:color w:val="auto"/>
-        </w:rPr>
-        <w:t>.</w:t>
+        <w:t xml:space="preserve"> see the colorbar.</w:t>
       </w:r>
       <w:r>
         <w:rPr>
@@ -2112,8 +1886,6 @@
         </w:rPr>
         <w:t>.</w:t>
       </w:r>
-      <w:bookmarkStart w:id="2" w:name="_GoBack"/>
-      <w:bookmarkEnd w:id="2"/>
       <w:r>
         <w:rPr>
           <w:b w:val="0"/>
@@ -2246,7 +2018,6 @@
         </w:rPr>
         <w:t xml:space="preserve">If </w:t>
       </w:r>
-      <w:proofErr w:type="gramStart"/>
       <w:r>
         <w:rPr>
           <w:i/>
@@ -2261,7 +2032,6 @@
         </w:rPr>
         <w:t>(</w:t>
       </w:r>
-      <w:proofErr w:type="gramEnd"/>
       <w:r>
         <w:rPr>
           <w:rFonts w:ascii="Times New Roman" w:hAnsi="Times New Roman"/>
@@ -2447,21 +2217,7 @@
         <w:rPr>
           <w:lang w:val="en-US"/>
         </w:rPr>
-        <w:t xml:space="preserve"> then there are no single mutants and double </w:t>
-      </w:r>
-      <w:proofErr w:type="spellStart"/>
-      <w:r>
-        <w:rPr>
-          <w:lang w:val="en-US"/>
-        </w:rPr>
-        <w:t>mutatns</w:t>
-      </w:r>
-      <w:proofErr w:type="spellEnd"/>
-      <w:r>
-        <w:rPr>
-          <w:lang w:val="en-US"/>
-        </w:rPr>
-        <w:t xml:space="preserve"> must be generated by a double mutation</w:t>
+        <w:t xml:space="preserve"> then there are no single mutants and double mutatns must be generated by a double mutation</w:t>
       </w:r>
       <w:r>
         <w:rPr>
@@ -2676,7 +2432,7 @@
                 <w:lang w:val="en-US"/>
               </w:rPr>
             </w:pPr>
-            <w:bookmarkStart w:id="3" w:name="_Ref354149705"/>
+            <w:bookmarkStart w:id="2" w:name="_Ref354149705"/>
             <w:r>
               <w:rPr>
                 <w:lang w:val="en-US"/>
@@ -2720,7 +2476,7 @@
               </w:rPr>
               <w:t>)</w:t>
             </w:r>
-            <w:bookmarkEnd w:id="3"/>
+            <w:bookmarkEnd w:id="2"/>
           </w:p>
         </w:tc>
       </w:tr>
@@ -2855,7 +2611,7 @@
                 <w:lang w:val="en-US"/>
               </w:rPr>
             </w:pPr>
-            <w:bookmarkStart w:id="4" w:name="_Ref354129072"/>
+            <w:bookmarkStart w:id="3" w:name="_Ref354129072"/>
             <w:r>
               <w:rPr>
                 <w:lang w:val="en-US"/>
@@ -2899,7 +2655,7 @@
               </w:rPr>
               <w:t>)</w:t>
             </w:r>
-            <w:bookmarkEnd w:id="4"/>
+            <w:bookmarkEnd w:id="3"/>
           </w:p>
         </w:tc>
       </w:tr>
@@ -2929,23 +2685,13 @@
         </w:rPr>
         <w:t xml:space="preserve"> </w:t>
       </w:r>
-      <w:proofErr w:type="spellStart"/>
       <w:r>
         <w:rPr>
           <w:i/>
           <w:iCs/>
           <w:lang w:val="en-US"/>
         </w:rPr>
-        <w:t>Escherischia</w:t>
-      </w:r>
-      <w:proofErr w:type="spellEnd"/>
-      <w:r>
-        <w:rPr>
-          <w:i/>
-          <w:iCs/>
-          <w:lang w:val="en-US"/>
-        </w:rPr>
-        <w:t xml:space="preserve"> coli</w:t>
+        <w:t>Escherischia coli</w:t>
       </w:r>
       <w:r>
         <w:rPr>
@@ -3424,23 +3170,8 @@
         <w:rPr>
           <w:lang w:val="en-US"/>
         </w:rPr>
-        <w:t xml:space="preserve">) at the time of the environmental change. New double mutants can appear either via a double mutation in a </w:t>
-      </w:r>
-      <w:proofErr w:type="spellStart"/>
-      <w:r>
-        <w:rPr>
-          <w:lang w:val="en-US"/>
-        </w:rPr>
-        <w:t>wildtype</w:t>
-      </w:r>
-      <w:proofErr w:type="spellEnd"/>
-      <w:r>
-        <w:rPr>
-          <w:lang w:val="en-US"/>
-        </w:rPr>
-        <w:t xml:space="preserve"> individual (</w:t>
-      </w:r>
-      <w:proofErr w:type="spellStart"/>
+        <w:t>) at the time of the environmental change. New double mutants can appear either via a double mutation in a wildtype individual (</w:t>
+      </w:r>
       <w:r>
         <w:rPr>
           <w:i/>
@@ -3449,14 +3180,12 @@
         </w:rPr>
         <w:t>ab</w:t>
       </w:r>
-      <w:proofErr w:type="spellEnd"/>
       <w:r>
         <w:rPr>
           <w:lang w:val="en-US"/>
         </w:rPr>
         <w:t>) or via a single mutation in a single mutant (</w:t>
       </w:r>
-      <w:proofErr w:type="spellStart"/>
       <w:r>
         <w:rPr>
           <w:i/>
@@ -3465,14 +3194,12 @@
         </w:rPr>
         <w:t>Ab</w:t>
       </w:r>
-      <w:proofErr w:type="spellEnd"/>
       <w:r>
         <w:rPr>
           <w:lang w:val="en-US"/>
         </w:rPr>
         <w:t xml:space="preserve"> or </w:t>
       </w:r>
-      <w:proofErr w:type="spellStart"/>
       <w:r>
         <w:rPr>
           <w:i/>
@@ -3481,7 +3208,6 @@
         </w:rPr>
         <w:t>aB</w:t>
       </w:r>
-      <w:proofErr w:type="spellEnd"/>
       <w:r>
         <w:rPr>
           <w:lang w:val="en-US"/>
@@ -3547,21 +3273,7 @@
         <w:rPr>
           <w:lang w:val="en-US"/>
         </w:rPr>
-        <w:t xml:space="preserve">mutation-free </w:t>
-      </w:r>
-      <w:proofErr w:type="spellStart"/>
-      <w:r>
-        <w:rPr>
-          <w:lang w:val="en-US"/>
-        </w:rPr>
-        <w:t>wildtype</w:t>
-      </w:r>
-      <w:proofErr w:type="spellEnd"/>
-      <w:r>
-        <w:rPr>
-          <w:lang w:val="en-US"/>
-        </w:rPr>
-        <w:t xml:space="preserve"> and single mutants are roughly </w:t>
+        <w:t xml:space="preserve">mutation-free wildtype and single mutants are roughly </w:t>
       </w:r>
       <m:oMath>
         <m:sSup>
@@ -3620,16 +3332,8 @@
         <w:rPr>
           <w:lang w:val="en-US"/>
         </w:rPr>
-        <w:t xml:space="preserve"> </w:t>
-      </w:r>
-      <w:proofErr w:type="gramStart"/>
-      <w:r>
-        <w:rPr>
-          <w:lang w:val="en-US"/>
-        </w:rPr>
-        <w:t xml:space="preserve">and  </w:t>
-      </w:r>
-      <w:proofErr w:type="gramEnd"/>
+        <w:t xml:space="preserve"> and  </w:t>
+      </w:r>
       <m:oMath>
         <m:f>
           <m:fPr>
@@ -3745,29 +3449,13 @@
           <w:iCs/>
           <w:lang w:val="en-US"/>
         </w:rPr>
-        <w:t>A/</w:t>
-      </w:r>
-      <w:proofErr w:type="gramStart"/>
-      <w:r>
-        <w:rPr>
-          <w:i/>
-          <w:iCs/>
-          <w:lang w:val="en-US"/>
-        </w:rPr>
-        <w:t>a</w:t>
-      </w:r>
-      <w:r>
-        <w:rPr>
-          <w:lang w:val="en-US"/>
-        </w:rPr>
-        <w:t xml:space="preserve"> and</w:t>
-      </w:r>
-      <w:proofErr w:type="gramEnd"/>
-      <w:r>
-        <w:rPr>
-          <w:lang w:val="en-US"/>
-        </w:rPr>
-        <w:t xml:space="preserve"> </w:t>
+        <w:t>A/a</w:t>
+      </w:r>
+      <w:r>
+        <w:rPr>
+          <w:lang w:val="en-US"/>
+        </w:rPr>
+        <w:t xml:space="preserve"> and </w:t>
       </w:r>
       <w:r>
         <w:rPr>
@@ -4119,7 +3807,7 @@
                 <w:lang w:val="en-US"/>
               </w:rPr>
             </w:pPr>
-            <w:bookmarkStart w:id="5" w:name="_Ref354134924"/>
+            <w:bookmarkStart w:id="4" w:name="_Ref354134924"/>
             <w:r>
               <w:rPr>
                 <w:lang w:val="en-US"/>
@@ -4163,7 +3851,7 @@
               </w:rPr>
               <w:t>)</w:t>
             </w:r>
-            <w:bookmarkEnd w:id="5"/>
+            <w:bookmarkEnd w:id="4"/>
           </w:p>
         </w:tc>
       </w:tr>
@@ -4512,7 +4200,7 @@
                 <w:lang w:val="en-US"/>
               </w:rPr>
             </w:pPr>
-            <w:bookmarkStart w:id="6" w:name="_Ref354134926"/>
+            <w:bookmarkStart w:id="5" w:name="_Ref354134926"/>
             <w:r>
               <w:rPr>
                 <w:lang w:val="en-US"/>
@@ -4556,7 +4244,7 @@
               </w:rPr>
               <w:t>)</w:t>
             </w:r>
-            <w:bookmarkEnd w:id="6"/>
+            <w:bookmarkEnd w:id="5"/>
           </w:p>
         </w:tc>
       </w:tr>
@@ -4572,21 +4260,7 @@
         <w:rPr>
           <w:lang w:val="en-US"/>
         </w:rPr>
-        <w:t xml:space="preserve">Note that stress-induction only increases the transition from single mutants to other types, but does not change the MSB frequency of single mutants, because that is determined by the mutation rate of the </w:t>
-      </w:r>
-      <w:proofErr w:type="spellStart"/>
-      <w:r>
-        <w:rPr>
-          <w:lang w:val="en-US"/>
-        </w:rPr>
-        <w:t>wildtype</w:t>
-      </w:r>
-      <w:proofErr w:type="spellEnd"/>
-      <w:r>
-        <w:rPr>
-          <w:lang w:val="en-US"/>
-        </w:rPr>
-        <w:t>.</w:t>
+        <w:t>Note that stress-induction only increases the transition from single mutants to other types, but does not change the MSB frequency of single mutants, because that is determined by the mutation rate of the wildtype.</w:t>
       </w:r>
     </w:p>
     <w:p>
@@ -4600,21 +4274,7 @@
         <w:rPr>
           <w:lang w:val="en-US"/>
         </w:rPr>
-        <w:t xml:space="preserve">If the mutation rate of </w:t>
-      </w:r>
-      <w:proofErr w:type="spellStart"/>
-      <w:r>
-        <w:rPr>
-          <w:lang w:val="en-US"/>
-        </w:rPr>
-        <w:t>wildtype</w:t>
-      </w:r>
-      <w:proofErr w:type="spellEnd"/>
-      <w:r>
-        <w:rPr>
-          <w:lang w:val="en-US"/>
-        </w:rPr>
-        <w:t xml:space="preserve"> </w:t>
+        <w:t xml:space="preserve">If the mutation rate of wildtype </w:t>
       </w:r>
       <w:r>
         <w:rPr>
@@ -5005,33 +4665,11 @@
           <w:lang w:val="en-US"/>
         </w:rPr>
       </w:pPr>
-      <w:proofErr w:type="gramStart"/>
-      <w:r>
-        <w:rPr>
-          <w:lang w:val="en-US"/>
-        </w:rPr>
-        <w:t>because</w:t>
-      </w:r>
-      <w:proofErr w:type="gramEnd"/>
-      <w:r>
-        <w:rPr>
-          <w:lang w:val="en-US"/>
-        </w:rPr>
-        <w:t xml:space="preserve"> increased mutation rate in the </w:t>
-      </w:r>
-      <w:proofErr w:type="spellStart"/>
-      <w:r>
-        <w:rPr>
-          <w:lang w:val="en-US"/>
-        </w:rPr>
-        <w:t>wildtype</w:t>
-      </w:r>
-      <w:proofErr w:type="spellEnd"/>
-      <w:r>
-        <w:rPr>
-          <w:lang w:val="en-US"/>
-        </w:rPr>
-        <w:t xml:space="preserve"> affects the MSB frequencies.</w:t>
+      <w:r>
+        <w:rPr>
+          <w:lang w:val="en-US"/>
+        </w:rPr>
+        <w:t>because increased mutation rate in the wildtype affects the MSB frequencies.</w:t>
       </w:r>
     </w:p>
     <w:p>
@@ -5093,21 +4731,7 @@
         <w:rPr>
           <w:lang w:val="en-US"/>
         </w:rPr>
-        <w:t xml:space="preserve">it has two possible fates after its appearance: fixation and extinction. Following </w:t>
-      </w:r>
-      <w:proofErr w:type="spellStart"/>
-      <w:r>
-        <w:rPr>
-          <w:lang w:val="en-US"/>
-        </w:rPr>
-        <w:t>Eshel</w:t>
-      </w:r>
-      <w:proofErr w:type="spellEnd"/>
-      <w:r>
-        <w:rPr>
-          <w:lang w:val="en-US"/>
-        </w:rPr>
-        <w:t xml:space="preserve"> </w:t>
+        <w:t xml:space="preserve">it has two possible fates after its appearance: fixation and extinction. Following Eshel </w:t>
       </w:r>
       <w:r>
         <w:rPr>
@@ -5248,7 +4872,7 @@
                 <w:lang w:val="en-US"/>
               </w:rPr>
             </w:pPr>
-            <w:bookmarkStart w:id="7" w:name="_Ref354133212"/>
+            <w:bookmarkStart w:id="6" w:name="_Ref354133212"/>
             <w:r>
               <w:rPr>
                 <w:lang w:val="en-US"/>
@@ -5292,7 +4916,7 @@
               </w:rPr>
               <w:t>)</w:t>
             </w:r>
-            <w:bookmarkEnd w:id="7"/>
+            <w:bookmarkEnd w:id="6"/>
           </w:p>
         </w:tc>
       </w:tr>
@@ -5304,19 +4928,11 @@
           <w:lang w:val="en-US"/>
         </w:rPr>
       </w:pPr>
-      <w:proofErr w:type="gramStart"/>
-      <w:r>
-        <w:rPr>
-          <w:lang w:val="en-US"/>
-        </w:rPr>
-        <w:t>where</w:t>
-      </w:r>
-      <w:proofErr w:type="gramEnd"/>
-      <w:r>
-        <w:rPr>
-          <w:lang w:val="en-US"/>
-        </w:rPr>
-        <w:t xml:space="preserve"> </w:t>
+      <w:r>
+        <w:rPr>
+          <w:lang w:val="en-US"/>
+        </w:rPr>
+        <w:t xml:space="preserve">where </w:t>
       </w:r>
       <w:r>
         <w:rPr>
@@ -5489,7 +5105,7 @@
                 <w:lang w:val="en-US"/>
               </w:rPr>
             </w:pPr>
-            <w:bookmarkStart w:id="8" w:name="_Ref354133215"/>
+            <w:bookmarkStart w:id="7" w:name="_Ref354133215"/>
             <w:r>
               <w:rPr>
                 <w:lang w:val="en-US"/>
@@ -5533,7 +5149,7 @@
               </w:rPr>
               <w:t>)</w:t>
             </w:r>
-            <w:bookmarkEnd w:id="8"/>
+            <w:bookmarkEnd w:id="7"/>
           </w:p>
         </w:tc>
       </w:tr>
@@ -5545,19 +5161,11 @@
           <w:lang w:val="en-US"/>
         </w:rPr>
       </w:pPr>
-      <w:proofErr w:type="gramStart"/>
-      <w:r>
-        <w:rPr>
-          <w:lang w:val="en-US"/>
-        </w:rPr>
-        <w:t>and</w:t>
-      </w:r>
-      <w:proofErr w:type="gramEnd"/>
-      <w:r>
-        <w:rPr>
-          <w:lang w:val="en-US"/>
-        </w:rPr>
-        <w:t xml:space="preserve"> assuming that fitness is measured by the number of progeny which is Poisson distributed.</w:t>
+      <w:r>
+        <w:rPr>
+          <w:lang w:val="en-US"/>
+        </w:rPr>
+        <w:t>and assuming that fitness is measured by the number of progeny which is Poisson distributed.</w:t>
       </w:r>
     </w:p>
     <w:p>
@@ -5824,7 +5432,7 @@
                 <w:lang w:val="en-US"/>
               </w:rPr>
             </w:pPr>
-            <w:bookmarkStart w:id="9" w:name="_Ref354316816"/>
+            <w:bookmarkStart w:id="8" w:name="_Ref354316816"/>
             <w:r>
               <w:rPr>
                 <w:lang w:val="en-US"/>
@@ -5868,7 +5476,7 @@
               </w:rPr>
               <w:t>)</w:t>
             </w:r>
-            <w:bookmarkEnd w:id="9"/>
+            <w:bookmarkEnd w:id="8"/>
           </w:p>
         </w:tc>
       </w:tr>
@@ -5994,7 +5602,7 @@
                 <w:lang w:val="en-US"/>
               </w:rPr>
             </w:pPr>
-            <w:bookmarkStart w:id="10" w:name="_Ref354134928"/>
+            <w:bookmarkStart w:id="9" w:name="_Ref354134928"/>
             <w:r>
               <w:rPr>
                 <w:lang w:val="en-US"/>
@@ -6038,7 +5646,7 @@
               </w:rPr>
               <w:t>)</w:t>
             </w:r>
-            <w:bookmarkEnd w:id="10"/>
+            <w:bookmarkEnd w:id="9"/>
           </w:p>
         </w:tc>
       </w:tr>
@@ -6050,7 +5658,6 @@
           <w:lang w:val="en-US"/>
         </w:rPr>
       </w:pPr>
-      <w:proofErr w:type="gramStart"/>
       <w:r>
         <w:rPr>
           <w:lang w:val="en-US"/>
@@ -6063,7 +5670,6 @@
         </w:rPr>
         <w:t>[REF].</w:t>
       </w:r>
-      <w:proofErr w:type="gramEnd"/>
       <w:r>
         <w:rPr>
           <w:lang w:val="en-US"/>
@@ -6143,21 +5749,7 @@
         <w:rPr>
           <w:lang w:val="en-US"/>
         </w:rPr>
-        <w:t xml:space="preserve">can be calculated by separating the population to the </w:t>
-      </w:r>
-      <w:proofErr w:type="spellStart"/>
-      <w:r>
-        <w:rPr>
-          <w:lang w:val="en-US"/>
-        </w:rPr>
-        <w:t>wildtype</w:t>
-      </w:r>
-      <w:proofErr w:type="spellEnd"/>
-      <w:r>
-        <w:rPr>
-          <w:lang w:val="en-US"/>
-        </w:rPr>
-        <w:t xml:space="preserve"> fraction </w:t>
+        <w:t xml:space="preserve">can be calculated by separating the population to the wildtype fraction </w:t>
       </w:r>
       <m:oMath>
         <m:sSup>
@@ -6217,30 +5809,8 @@
         <w:rPr>
           <w:lang w:val="en-US"/>
         </w:rPr>
-        <w:t xml:space="preserve"> which has fitness 1 and the non-</w:t>
-      </w:r>
-      <w:proofErr w:type="spellStart"/>
-      <w:r>
-        <w:rPr>
-          <w:lang w:val="en-US"/>
-        </w:rPr>
-        <w:t>wildtype</w:t>
-      </w:r>
-      <w:proofErr w:type="spellEnd"/>
-      <w:r>
-        <w:rPr>
-          <w:lang w:val="en-US"/>
-        </w:rPr>
-        <w:t xml:space="preserve"> </w:t>
-      </w:r>
-      <w:proofErr w:type="gramStart"/>
-      <w:r>
-        <w:rPr>
-          <w:lang w:val="en-US"/>
-        </w:rPr>
-        <w:t xml:space="preserve">fraction </w:t>
-      </w:r>
-      <w:proofErr w:type="gramEnd"/>
+        <w:t xml:space="preserve"> which has fitness 1 and the non-wildtype fraction </w:t>
+      </w:r>
       <m:oMath>
         <m:r>
           <w:rPr>
@@ -6306,21 +5876,7 @@
         <w:rPr>
           <w:lang w:val="en-US"/>
         </w:rPr>
-        <w:t xml:space="preserve">. Within the non-wildtype </w:t>
-      </w:r>
-      <w:proofErr w:type="gramStart"/>
-      <w:r>
-        <w:rPr>
-          <w:lang w:val="en-US"/>
-        </w:rPr>
-        <w:t>subpopulation, which have</w:t>
-      </w:r>
-      <w:proofErr w:type="gramEnd"/>
-      <w:r>
-        <w:rPr>
-          <w:lang w:val="en-US"/>
-        </w:rPr>
-        <w:t xml:space="preserve"> at least one mutation, additional mutations are Poisson distributed with expectation </w:t>
+        <w:t xml:space="preserve">. Within the non-wildtype subpopulation, which have at least one mutation, additional mutations are Poisson distributed with expectation </w:t>
       </w:r>
       <m:oMath>
         <m:f>
@@ -6358,16 +5914,8 @@
         <w:rPr>
           <w:lang w:val="en-US"/>
         </w:rPr>
-        <w:t xml:space="preserve"> because this subpopulation is hypermutating. Therefore the mean fitness of this subpopulation </w:t>
-      </w:r>
-      <w:proofErr w:type="gramStart"/>
-      <w:r>
-        <w:rPr>
-          <w:lang w:val="en-US"/>
-        </w:rPr>
-        <w:t xml:space="preserve">is </w:t>
-      </w:r>
-      <w:proofErr w:type="gramEnd"/>
+        <w:t xml:space="preserve"> because this subpopulation is hypermutating. Therefore the mean fitness of this subpopulation is </w:t>
+      </w:r>
       <m:oMath>
         <m:d>
           <m:dPr>
@@ -6768,19 +6316,11 @@
           <w:lang w:val="en-US"/>
         </w:rPr>
       </w:pPr>
-      <w:proofErr w:type="spellStart"/>
-      <w:r>
-        <w:rPr>
-          <w:lang w:val="en-US"/>
-        </w:rPr>
-        <w:t>Pluging</w:t>
-      </w:r>
-      <w:proofErr w:type="spellEnd"/>
-      <w:r>
-        <w:rPr>
-          <w:lang w:val="en-US"/>
-        </w:rPr>
-        <w:t xml:space="preserve"> this in </w:t>
+      <w:r>
+        <w:rPr>
+          <w:lang w:val="en-US"/>
+        </w:rPr>
+        <w:t xml:space="preserve">Pluging this in </w:t>
       </w:r>
       <w:r>
         <w:rPr>
@@ -7257,7 +6797,7 @@
                 <w:lang w:val="en-US"/>
               </w:rPr>
             </w:pPr>
-            <w:bookmarkStart w:id="11" w:name="_Ref354134929"/>
+            <w:bookmarkStart w:id="10" w:name="_Ref354134929"/>
             <w:r>
               <w:rPr>
                 <w:lang w:val="en-US"/>
@@ -7301,7 +6841,7 @@
               </w:rPr>
               <w:t>)</w:t>
             </w:r>
-            <w:bookmarkEnd w:id="11"/>
+            <w:bookmarkEnd w:id="10"/>
           </w:p>
         </w:tc>
       </w:tr>
@@ -7317,16 +6857,8 @@
         <w:rPr>
           <w:lang w:val="en-US"/>
         </w:rPr>
-        <w:t xml:space="preserve">Interestingly, the above can indeed be larger </w:t>
-      </w:r>
-      <w:proofErr w:type="gramStart"/>
-      <w:r>
-        <w:rPr>
-          <w:lang w:val="en-US"/>
-        </w:rPr>
-        <w:t xml:space="preserve">than </w:t>
-      </w:r>
-      <w:proofErr w:type="gramEnd"/>
+        <w:t xml:space="preserve">Interestingly, the above can indeed be larger than </w:t>
+      </w:r>
       <m:oMath>
         <m:r>
           <w:rPr>
@@ -7340,14 +6872,7 @@
         <w:rPr>
           <w:lang w:val="en-US"/>
         </w:rPr>
-        <w:t xml:space="preserve">. </w:t>
-      </w:r>
-      <w:proofErr w:type="gramStart"/>
-      <w:r>
-        <w:rPr>
-          <w:lang w:val="en-US"/>
-        </w:rPr>
-        <w:t xml:space="preserve">This is because the relative fitness of the double mutant in a population with stress-induced mutation is greater than without </w:t>
+        <w:t xml:space="preserve">. This is because the relative fitness of the double mutant in a population with stress-induced mutation is greater than without </w:t>
       </w:r>
       <w:r>
         <w:rPr>
@@ -7362,7 +6887,6 @@
         </w:rPr>
         <w:t xml:space="preserve"> single mutants and other individuals below both adaptive peaks (</w:t>
       </w:r>
-      <w:proofErr w:type="spellStart"/>
       <w:r>
         <w:rPr>
           <w:i/>
@@ -7371,7 +6895,6 @@
         </w:rPr>
         <w:t>ab</w:t>
       </w:r>
-      <w:proofErr w:type="spellEnd"/>
       <w:r>
         <w:rPr>
           <w:lang w:val="en-US"/>
@@ -7390,14 +6913,7 @@
         <w:rPr>
           <w:lang w:val="en-US"/>
         </w:rPr>
-        <w:t>) will hypermutate and increase</w:t>
-      </w:r>
-      <w:proofErr w:type="gramEnd"/>
-      <w:r>
-        <w:rPr>
-          <w:lang w:val="en-US"/>
-        </w:rPr>
-        <w:t xml:space="preserve"> their mutational load. </w:t>
+        <w:t xml:space="preserve">) will hypermutate and increase their mutational load. </w:t>
       </w:r>
     </w:p>
     <w:p>
@@ -7429,7 +6945,6 @@
         </w:rPr>
         <w:t>From the probability that in a population without double mutants a newborn is a double mutant we can derive the probability that a double mutant would appear in the population</w:t>
       </w:r>
-      <w:proofErr w:type="gramStart"/>
       <w:r>
         <w:rPr>
           <w:lang w:val="en-US"/>
@@ -7442,7 +6957,6 @@
         </w:rPr>
         <w:t xml:space="preserve"> </w:t>
       </w:r>
-      <w:proofErr w:type="gramEnd"/>
       <m:oMath>
         <m:r>
           <w:rPr>
@@ -7560,7 +7074,6 @@
         </w:rPr>
         <w:t xml:space="preserve"> guarantees that </w:t>
       </w:r>
-      <w:proofErr w:type="spellStart"/>
       <w:r>
         <w:rPr>
           <w:i/>
@@ -7569,14 +7082,12 @@
         </w:rPr>
         <w:t>Nq</w:t>
       </w:r>
-      <w:proofErr w:type="spellEnd"/>
       <w:r>
         <w:rPr>
           <w:lang w:val="en-US"/>
         </w:rPr>
         <w:t xml:space="preserve"> is very small, hence this probability can be approximated by </w:t>
       </w:r>
-      <w:proofErr w:type="spellStart"/>
       <w:r>
         <w:rPr>
           <w:i/>
@@ -7585,7 +7096,6 @@
         </w:rPr>
         <w:t>Nq</w:t>
       </w:r>
-      <w:proofErr w:type="spellEnd"/>
       <w:r>
         <w:rPr>
           <w:lang w:val="en-US"/>
@@ -7683,19 +7193,11 @@
         </w:rPr>
         <w:t xml:space="preserve"> </w:t>
       </w:r>
-      <w:proofErr w:type="gramStart"/>
-      <w:r>
-        <w:rPr>
-          <w:lang w:val="en-US"/>
-        </w:rPr>
-        <w:t>which</w:t>
-      </w:r>
-      <w:proofErr w:type="gramEnd"/>
-      <w:r>
-        <w:rPr>
-          <w:lang w:val="en-US"/>
-        </w:rPr>
-        <w:t xml:space="preserve"> will go to fixation</w:t>
+      <w:r>
+        <w:rPr>
+          <w:lang w:val="en-US"/>
+        </w:rPr>
+        <w:t>which will go to fixation</w:t>
       </w:r>
       <w:r>
         <w:rPr>
@@ -7799,7 +7301,6 @@
         </w:rPr>
         <w:t xml:space="preserve">has a geometric distribution with parameter </w:t>
       </w:r>
-      <w:proofErr w:type="spellStart"/>
       <w:r>
         <w:rPr>
           <w:i/>
@@ -7808,7 +7309,6 @@
         </w:rPr>
         <w:t>Nq</w:t>
       </w:r>
-      <w:proofErr w:type="spellEnd"/>
       <w:r>
         <w:rPr>
           <w:rFonts w:asciiTheme="majorBidi" w:hAnsiTheme="majorBidi" w:cstheme="majorBidi"/>
@@ -7934,7 +7434,7 @@
                 <w:lang w:val="en-US"/>
               </w:rPr>
             </w:pPr>
-            <w:bookmarkStart w:id="12" w:name="_Ref354319010"/>
+            <w:bookmarkStart w:id="11" w:name="_Ref354319010"/>
             <w:r>
               <w:rPr>
                 <w:lang w:val="en-US"/>
@@ -7978,7 +7478,7 @@
               </w:rPr>
               <w:t>)</w:t>
             </w:r>
-            <w:bookmarkEnd w:id="12"/>
+            <w:bookmarkEnd w:id="11"/>
           </w:p>
         </w:tc>
       </w:tr>
@@ -7990,19 +7490,11 @@
           <w:lang w:val="en-US"/>
         </w:rPr>
       </w:pPr>
-      <w:proofErr w:type="gramStart"/>
-      <w:r>
-        <w:rPr>
-          <w:lang w:val="en-US"/>
-        </w:rPr>
-        <w:t>which</w:t>
-      </w:r>
-      <w:proofErr w:type="gramEnd"/>
-      <w:r>
-        <w:rPr>
-          <w:lang w:val="en-US"/>
-        </w:rPr>
-        <w:t xml:space="preserve"> can be evaluated with or without stress-induced mutation by using </w:t>
+      <w:r>
+        <w:rPr>
+          <w:lang w:val="en-US"/>
+        </w:rPr>
+        <w:t xml:space="preserve">which can be evaluated with or without stress-induced mutation by using </w:t>
       </w:r>
       <w:r>
         <w:rPr>
@@ -8467,29 +7959,13 @@
           <w:iCs/>
           <w:lang w:val="en-US"/>
         </w:rPr>
-        <w:t>A/</w:t>
-      </w:r>
-      <w:proofErr w:type="gramStart"/>
-      <w:r>
-        <w:rPr>
-          <w:i/>
-          <w:iCs/>
-          <w:lang w:val="en-US"/>
-        </w:rPr>
-        <w:t>a</w:t>
-      </w:r>
-      <w:r>
-        <w:rPr>
-          <w:lang w:val="en-US"/>
-        </w:rPr>
-        <w:t xml:space="preserve"> and</w:t>
-      </w:r>
-      <w:proofErr w:type="gramEnd"/>
-      <w:r>
-        <w:rPr>
-          <w:lang w:val="en-US"/>
-        </w:rPr>
-        <w:t xml:space="preserve"> </w:t>
+        <w:t>A/a</w:t>
+      </w:r>
+      <w:r>
+        <w:rPr>
+          <w:lang w:val="en-US"/>
+        </w:rPr>
+        <w:t xml:space="preserve"> and </w:t>
       </w:r>
       <w:r>
         <w:rPr>
@@ -8517,21 +7993,7 @@
         <w:rPr>
           <w:lang w:val="en-US"/>
         </w:rPr>
-        <w:t xml:space="preserve">To verify that </w:t>
-      </w:r>
-      <w:proofErr w:type="gramStart"/>
-      <w:r>
-        <w:rPr>
-          <w:lang w:val="en-US"/>
-        </w:rPr>
-        <w:t>the our</w:t>
-      </w:r>
-      <w:proofErr w:type="gramEnd"/>
-      <w:r>
-        <w:rPr>
-          <w:lang w:val="en-US"/>
-        </w:rPr>
-        <w:t xml:space="preserve"> approximations are correct, we developed a Wright-Fisher model with mutation, selection and random drift.</w:t>
+        <w:t>To verify that the our approximations are correct, we developed a Wright-Fisher model with mutation, selection and random drift.</w:t>
       </w:r>
       <w:r>
         <w:rPr>
@@ -8604,21 +8066,7 @@
         <w:rPr>
           <w:lang w:val="en-US"/>
         </w:rPr>
-        <w:t xml:space="preserve">There are several </w:t>
-      </w:r>
-      <w:proofErr w:type="spellStart"/>
-      <w:r>
-        <w:rPr>
-          <w:lang w:val="en-US"/>
-        </w:rPr>
-        <w:t>advatnages</w:t>
-      </w:r>
-      <w:proofErr w:type="spellEnd"/>
-      <w:r>
-        <w:rPr>
-          <w:lang w:val="en-US"/>
-        </w:rPr>
-        <w:t xml:space="preserve"> to stochastic </w:t>
+        <w:t xml:space="preserve">There are several advatnages to stochastic </w:t>
       </w:r>
       <w:r>
         <w:rPr>
@@ -8642,35 +8090,13 @@
         <w:rPr>
           <w:lang w:val="en-US"/>
         </w:rPr>
-        <w:t>(</w:t>
-      </w:r>
-      <w:proofErr w:type="spellStart"/>
-      <w:r>
-        <w:rPr>
-          <w:lang w:val="en-US"/>
-        </w:rPr>
-        <w:t>i</w:t>
-      </w:r>
-      <w:proofErr w:type="spellEnd"/>
-      <w:r>
-        <w:rPr>
-          <w:lang w:val="en-US"/>
-        </w:rPr>
-        <w:t xml:space="preserve">) </w:t>
-      </w:r>
-      <w:proofErr w:type="gramStart"/>
-      <w:r>
-        <w:rPr>
-          <w:lang w:val="en-US"/>
-        </w:rPr>
-        <w:t>The</w:t>
-      </w:r>
-      <w:proofErr w:type="gramEnd"/>
-      <w:r>
-        <w:rPr>
-          <w:lang w:val="en-US"/>
-        </w:rPr>
-        <w:t xml:space="preserve"> </w:t>
+        <w:t xml:space="preserve">(i) </w:t>
+      </w:r>
+      <w:r>
+        <w:rPr>
+          <w:lang w:val="en-US"/>
+        </w:rPr>
+        <w:t xml:space="preserve">The </w:t>
       </w:r>
       <w:r>
         <w:rPr>
@@ -8733,21 +8159,7 @@
         <w:rPr>
           <w:lang w:val="en-US"/>
         </w:rPr>
-        <w:t xml:space="preserve">Simulations start with a </w:t>
-      </w:r>
-      <w:proofErr w:type="spellStart"/>
-      <w:r>
-        <w:rPr>
-          <w:lang w:val="en-US"/>
-        </w:rPr>
-        <w:t>wildtype</w:t>
-      </w:r>
-      <w:proofErr w:type="spellEnd"/>
-      <w:r>
-        <w:rPr>
-          <w:lang w:val="en-US"/>
-        </w:rPr>
-        <w:t xml:space="preserve">, mutation-free population on a single-peak adaptive landscape and after reaching MSB a new adaptive peak is introduced for the </w:t>
+        <w:t xml:space="preserve">Simulations start with a wildtype, mutation-free population on a single-peak adaptive landscape and after reaching MSB a new adaptive peak is introduced for the </w:t>
       </w:r>
       <w:r>
         <w:rPr>
@@ -8767,21 +8179,7 @@
         <w:rPr>
           <w:lang w:val="en-US"/>
         </w:rPr>
-        <w:t xml:space="preserve"> </w:t>
-      </w:r>
-      <w:proofErr w:type="gramStart"/>
-      <w:r>
-        <w:rPr>
-          <w:lang w:val="en-US"/>
-        </w:rPr>
-        <w:t>(iv) We</w:t>
-      </w:r>
-      <w:proofErr w:type="gramEnd"/>
-      <w:r>
-        <w:rPr>
-          <w:lang w:val="en-US"/>
-        </w:rPr>
-        <w:t xml:space="preserve"> </w:t>
+        <w:t xml:space="preserve"> (iv) We </w:t>
       </w:r>
       <w:r>
         <w:rPr>
@@ -9076,7 +8474,7 @@
             <w:tcW w:w="4500" w:type="pct"/>
             <w:vAlign w:val="center"/>
           </w:tcPr>
-          <w:bookmarkStart w:id="13" w:name="_Ref354151750"/>
+          <w:bookmarkStart w:id="12" w:name="_Ref354151750"/>
           <w:p>
             <w:pPr>
               <w:ind w:left="340" w:firstLine="0"/>
@@ -9229,7 +8627,7 @@
                 <w:lang w:val="en-US"/>
               </w:rPr>
             </w:pPr>
-            <w:bookmarkStart w:id="14" w:name="_Ref354319257"/>
+            <w:bookmarkStart w:id="13" w:name="_Ref354319257"/>
             <w:r>
               <w:rPr>
                 <w:lang w:val="en-US"/>
@@ -9273,7 +8671,7 @@
               </w:rPr>
               <w:t>)</w:t>
             </w:r>
-            <w:bookmarkEnd w:id="14"/>
+            <w:bookmarkEnd w:id="13"/>
           </w:p>
         </w:tc>
       </w:tr>
@@ -9461,7 +8859,7 @@
                 <w:lang w:val="en-US"/>
               </w:rPr>
             </w:pPr>
-            <w:bookmarkStart w:id="15" w:name="_Ref354319499"/>
+            <w:bookmarkStart w:id="14" w:name="_Ref354319499"/>
             <w:r>
               <w:rPr>
                 <w:lang w:val="en-US"/>
@@ -9505,7 +8903,7 @@
               </w:rPr>
               <w:t>)</w:t>
             </w:r>
-            <w:bookmarkEnd w:id="15"/>
+            <w:bookmarkEnd w:id="14"/>
           </w:p>
         </w:tc>
       </w:tr>
@@ -9521,7 +8919,73 @@
         <w:rPr>
           <w:lang w:val="en-US"/>
         </w:rPr>
-        <w:t xml:space="preserve">It is interesting to see that the first term is larger without stress-induction but the middle and last terms are both larger with stress-induction. Figure X shows </w:t>
+        <w:t>T</w:t>
+      </w:r>
+      <w:r>
+        <w:rPr>
+          <w:lang w:val="en-US"/>
+        </w:rPr>
+        <w:t>he first term</w:t>
+      </w:r>
+      <w:r>
+        <w:rPr>
+          <w:lang w:val="en-US"/>
+        </w:rPr>
+        <w:t xml:space="preserve"> on the RHS of Eq. </w:t>
+      </w:r>
+      <w:r>
+        <w:rPr>
+          <w:lang w:val="en-US"/>
+        </w:rPr>
+        <w:fldChar w:fldCharType="begin"/>
+      </w:r>
+      <w:r>
+        <w:rPr>
+          <w:lang w:val="en-US"/>
+        </w:rPr>
+        <w:instrText xml:space="preserve"> REF _Ref354319499 \h </w:instrText>
+      </w:r>
+      <w:r>
+        <w:rPr>
+          <w:lang w:val="en-US"/>
+        </w:rPr>
+      </w:r>
+      <w:r>
+        <w:rPr>
+          <w:lang w:val="en-US"/>
+        </w:rPr>
+        <w:fldChar w:fldCharType="separate"/>
+      </w:r>
+      <w:r>
+        <w:rPr>
+          <w:lang w:val="en-US"/>
+        </w:rPr>
+        <w:t>(</w:t>
+      </w:r>
+      <w:r>
+        <w:rPr>
+          <w:noProof/>
+          <w:lang w:val="en-US"/>
+        </w:rPr>
+        <w:t>14</w:t>
+      </w:r>
+      <w:r>
+        <w:rPr>
+          <w:lang w:val="en-US"/>
+        </w:rPr>
+        <w:t>)</w:t>
+      </w:r>
+      <w:r>
+        <w:rPr>
+          <w:lang w:val="en-US"/>
+        </w:rPr>
+        <w:fldChar w:fldCharType="end"/>
+      </w:r>
+      <w:r>
+        <w:rPr>
+          <w:lang w:val="en-US"/>
+        </w:rPr>
+        <w:t xml:space="preserve"> is larger without stress-induction but the middle and last terms are both larger with stress-induction. Figure X shows </w:t>
       </w:r>
       <w:r>
         <w:rPr>
@@ -9573,16 +9037,8 @@
         <w:rPr>
           <w:lang w:val="en-US"/>
         </w:rPr>
-        <w:t xml:space="preserve"> is larger </w:t>
-      </w:r>
-      <w:proofErr w:type="gramStart"/>
-      <w:r>
-        <w:rPr>
-          <w:lang w:val="en-US"/>
-        </w:rPr>
-        <w:t xml:space="preserve">than </w:t>
-      </w:r>
-      <w:proofErr w:type="gramEnd"/>
+        <w:t xml:space="preserve"> is larger than </w:t>
+      </w:r>
       <m:oMath>
         <m:sSup>
           <m:sSupPr>
@@ -9646,21 +9102,7 @@
         <w:rPr>
           <w:lang w:val="en-US"/>
         </w:rPr>
-        <w:t xml:space="preserve">The first-order </w:t>
-      </w:r>
-      <w:proofErr w:type="gramStart"/>
-      <w:r>
-        <w:rPr>
-          <w:lang w:val="en-US"/>
-        </w:rPr>
-        <w:t>approximation of the fixation probability of a double mutant with and without stress-induced mutation are</w:t>
-      </w:r>
-      <w:proofErr w:type="gramEnd"/>
-      <w:r>
-        <w:rPr>
-          <w:lang w:val="en-US"/>
-        </w:rPr>
-        <w:t xml:space="preserve"> (see Eq. </w:t>
+        <w:t xml:space="preserve">The first-order approximation of the fixation probability of a double mutant with and without stress-induced mutation are (see Eq. </w:t>
       </w:r>
       <w:r>
         <w:rPr>
@@ -10070,7 +9512,7 @@
                 <w:lang w:val="en-US"/>
               </w:rPr>
             </w:pPr>
-            <w:bookmarkStart w:id="16" w:name="_Ref354321602"/>
+            <w:bookmarkStart w:id="15" w:name="_Ref354321602"/>
             <w:r>
               <w:rPr>
                 <w:lang w:val="en-US"/>
@@ -10114,7 +9556,7 @@
               </w:rPr>
               <w:t>)</w:t>
             </w:r>
-            <w:bookmarkEnd w:id="16"/>
+            <w:bookmarkEnd w:id="15"/>
           </w:p>
         </w:tc>
       </w:tr>
@@ -10166,16 +9608,8 @@
         <w:rPr>
           <w:lang w:val="en-US"/>
         </w:rPr>
-        <w:t xml:space="preserve"> these approximations suggest </w:t>
-      </w:r>
-      <w:proofErr w:type="gramStart"/>
-      <w:r>
-        <w:rPr>
-          <w:lang w:val="en-US"/>
-        </w:rPr>
-        <w:t xml:space="preserve">that </w:t>
-      </w:r>
-      <w:proofErr w:type="gramEnd"/>
+        <w:t xml:space="preserve"> these approximations suggest that </w:t>
+      </w:r>
       <m:oMath>
         <m:sSub>
           <m:sSubPr>
@@ -10224,7 +9658,31 @@
         <w:rPr>
           <w:lang w:val="en-US"/>
         </w:rPr>
-        <w:t xml:space="preserve">stress-induced mutation increases the fixation probability of the double mutant. This is because stress-induced mutation increases the genetic variation in the population due to higher mutation rates in maladapted individuals. This effect increases with the mutation rate </w:t>
+        <w:t>stress-induced mutation increases the fixation probability of the double mutant. This</w:t>
+      </w:r>
+      <w:r>
+        <w:rPr>
+          <w:lang w:val="en-US"/>
+        </w:rPr>
+        <w:t xml:space="preserve"> increase</w:t>
+      </w:r>
+      <w:r>
+        <w:rPr>
+          <w:lang w:val="en-US"/>
+        </w:rPr>
+        <w:t xml:space="preserve"> </w:t>
+      </w:r>
+      <w:r>
+        <w:rPr>
+          <w:lang w:val="en-US"/>
+        </w:rPr>
+        <w:t xml:space="preserve">occurs </w:t>
+      </w:r>
+      <w:r>
+        <w:rPr>
+          <w:lang w:val="en-US"/>
+        </w:rPr>
+        <w:t xml:space="preserve">because stress-induced mutation increases the genetic variation in the population due to higher mutation rates in maladapted individuals. This effect increases with the mutation rate </w:t>
       </w:r>
       <w:r>
         <w:rPr>
@@ -10287,21 +9745,7 @@
         <w:rPr>
           <w:lang w:val="en-US"/>
         </w:rPr>
-        <w:t xml:space="preserve">. Note that this effect does not depend on beneficial </w:t>
-      </w:r>
-      <w:proofErr w:type="spellStart"/>
-      <w:r>
-        <w:rPr>
-          <w:lang w:val="en-US"/>
-        </w:rPr>
-        <w:t>mutaition</w:t>
-      </w:r>
-      <w:proofErr w:type="spellEnd"/>
-      <w:r>
-        <w:rPr>
-          <w:lang w:val="en-US"/>
-        </w:rPr>
-        <w:t xml:space="preserve"> (</w:t>
+        <w:t>. Note that this effect does not depend on beneficial mutaition (</w:t>
       </w:r>
       <w:r>
         <w:rPr>
@@ -10330,7 +9774,7 @@
         <w:rPr>
           <w:lang w:val="en-US"/>
         </w:rPr>
-        <w:t>Total adaptation time</w:t>
+        <w:t>Adaptation rate</w:t>
       </w:r>
     </w:p>
     <w:p>
@@ -10489,21 +9933,101 @@
         <w:rPr>
           <w:lang w:val="en-US"/>
         </w:rPr>
-        <w:t xml:space="preserve">The adaptation rate is the inverse of the expected adaptation time, </w:t>
-      </w:r>
-      <w:proofErr w:type="gramStart"/>
-      <w:r>
-        <w:rPr>
-          <w:lang w:val="en-US"/>
-        </w:rPr>
-        <w:t>Without</w:t>
-      </w:r>
-      <w:proofErr w:type="gramEnd"/>
-      <w:r>
-        <w:rPr>
-          <w:lang w:val="en-US"/>
-        </w:rPr>
-        <w:t xml:space="preserve"> stress-induced mutation we plug in</w:t>
+        <w:t>The adaptation rate is the inverse of the expected adaptation time</w:t>
+      </w:r>
+      <w:r>
+        <w:rPr>
+          <w:lang w:val="en-US"/>
+        </w:rPr>
+        <w:t xml:space="preserve"> - </w:t>
+      </w:r>
+      <m:oMath>
+        <m:r>
+          <w:rPr>
+            <w:rFonts w:ascii="Cambria Math" w:hAnsi="Cambria Math"/>
+            <w:lang w:val="en-US"/>
+          </w:rPr>
+          <m:t>ν=</m:t>
+        </m:r>
+        <m:f>
+          <m:fPr>
+            <m:ctrlPr>
+              <w:rPr>
+                <w:rFonts w:ascii="Cambria Math" w:hAnsi="Cambria Math"/>
+                <w:i/>
+                <w:lang w:val="en-US"/>
+              </w:rPr>
+            </m:ctrlPr>
+          </m:fPr>
+          <m:num>
+            <m:r>
+              <w:rPr>
+                <w:rFonts w:ascii="Cambria Math" w:hAnsi="Cambria Math"/>
+                <w:lang w:val="en-US"/>
+              </w:rPr>
+              <m:t>1</m:t>
+            </m:r>
+          </m:num>
+          <m:den>
+            <m:r>
+              <w:rPr>
+                <w:rFonts w:ascii="Cambria Math" w:hAnsi="Cambria Math"/>
+                <w:lang w:val="en-US"/>
+              </w:rPr>
+              <m:t>E</m:t>
+            </m:r>
+            <m:d>
+              <m:dPr>
+                <m:begChr m:val="["/>
+                <m:endChr m:val="]"/>
+                <m:ctrlPr>
+                  <w:rPr>
+                    <w:rFonts w:ascii="Cambria Math" w:hAnsi="Cambria Math"/>
+                    <w:i/>
+                    <w:lang w:val="en-US"/>
+                  </w:rPr>
+                </m:ctrlPr>
+              </m:dPr>
+              <m:e>
+                <m:sSub>
+                  <m:sSubPr>
+                    <m:ctrlPr>
+                      <w:rPr>
+                        <w:rFonts w:ascii="Cambria Math" w:hAnsi="Cambria Math"/>
+                        <w:i/>
+                        <w:lang w:val="en-US"/>
+                      </w:rPr>
+                    </m:ctrlPr>
+                  </m:sSubPr>
+                  <m:e>
+                    <m:r>
+                      <w:rPr>
+                        <w:rFonts w:ascii="Cambria Math" w:hAnsi="Cambria Math"/>
+                        <w:lang w:val="en-US"/>
+                      </w:rPr>
+                      <m:t>T</m:t>
+                    </m:r>
+                  </m:e>
+                  <m:sub>
+                    <m:r>
+                      <w:rPr>
+                        <w:rFonts w:ascii="Cambria Math" w:hAnsi="Cambria Math"/>
+                        <w:lang w:val="en-US"/>
+                      </w:rPr>
+                      <m:t>a</m:t>
+                    </m:r>
+                  </m:sub>
+                </m:sSub>
+              </m:e>
+            </m:d>
+          </m:den>
+        </m:f>
+      </m:oMath>
+      <w:r>
+        <w:rPr>
+          <w:lang w:val="en-US"/>
+        </w:rPr>
+        <w:t>.</w:t>
       </w:r>
       <w:r>
         <w:rPr>
@@ -10511,19 +10035,35 @@
         </w:rPr>
         <w:t xml:space="preserve"> </w:t>
       </w:r>
-      <w:proofErr w:type="spellStart"/>
-      <w:r>
-        <w:rPr>
-          <w:lang w:val="en-US"/>
-        </w:rPr>
-        <w:t>Eqs</w:t>
-      </w:r>
-      <w:proofErr w:type="spellEnd"/>
-      <w:r>
-        <w:rPr>
-          <w:lang w:val="en-US"/>
-        </w:rPr>
-        <w:t xml:space="preserve">. </w:t>
+      <w:r>
+        <w:rPr>
+          <w:lang w:val="en-US"/>
+        </w:rPr>
+        <w:t>Without stress-induced mutation</w:t>
+      </w:r>
+      <w:r>
+        <w:rPr>
+          <w:lang w:val="en-US"/>
+        </w:rPr>
+        <w:t>,</w:t>
+      </w:r>
+      <w:r>
+        <w:rPr>
+          <w:lang w:val="en-US"/>
+        </w:rPr>
+        <w:t xml:space="preserve"> we plug in</w:t>
+      </w:r>
+      <w:r>
+        <w:rPr>
+          <w:lang w:val="en-US"/>
+        </w:rPr>
+        <w:t xml:space="preserve"> </w:t>
+      </w:r>
+      <w:r>
+        <w:rPr>
+          <w:lang w:val="en-US"/>
+        </w:rPr>
+        <w:t xml:space="preserve">Eqs. </w:t>
       </w:r>
       <w:r>
         <w:rPr>
@@ -10668,13 +10208,6 @@
             </w:pPr>
             <m:oMathPara>
               <m:oMath>
-                <m:r>
-                  <w:rPr>
-                    <w:rFonts w:ascii="Cambria Math" w:hAnsi="Cambria Math"/>
-                    <w:lang w:val="en-US"/>
-                  </w:rPr>
-                  <m:t>E</m:t>
-                </m:r>
                 <m:sSup>
                   <m:sSupPr>
                     <m:ctrlPr>
@@ -10686,82 +10219,13 @@
                     </m:ctrlPr>
                   </m:sSupPr>
                   <m:e>
-                    <m:d>
-                      <m:dPr>
-                        <m:begChr m:val="["/>
-                        <m:endChr m:val="]"/>
-                        <m:ctrlPr>
-                          <w:rPr>
-                            <w:rFonts w:ascii="Cambria Math" w:hAnsi="Cambria Math"/>
-                            <w:i/>
-                            <w:lang w:val="en-US"/>
-                          </w:rPr>
-                        </m:ctrlPr>
-                      </m:dPr>
-                      <m:e>
-                        <m:sSup>
-                          <m:sSupPr>
-                            <m:ctrlPr>
-                              <w:rPr>
-                                <w:rFonts w:ascii="Cambria Math" w:hAnsi="Cambria Math"/>
-                                <w:i/>
-                                <w:lang w:val="en-US"/>
-                              </w:rPr>
-                            </m:ctrlPr>
-                          </m:sSupPr>
-                          <m:e>
-                            <m:r>
-                              <w:rPr>
-                                <w:rFonts w:ascii="Cambria Math" w:hAnsi="Cambria Math"/>
-                                <w:lang w:val="en-US"/>
-                              </w:rPr>
-                              <m:t>T</m:t>
-                            </m:r>
-                          </m:e>
-                          <m:sup>
-                            <m:r>
-                              <w:rPr>
-                                <w:rFonts w:ascii="Cambria Math" w:hAnsi="Cambria Math"/>
-                                <w:lang w:val="en-US"/>
-                              </w:rPr>
-                              <m:t>*</m:t>
-                            </m:r>
-                          </m:sup>
-                        </m:sSup>
-                        <m:sSub>
-                          <m:sSubPr>
-                            <m:ctrlPr>
-                              <w:rPr>
-                                <w:rFonts w:ascii="Cambria Math" w:hAnsi="Cambria Math"/>
-                                <w:i/>
-                                <w:lang w:val="en-US"/>
-                              </w:rPr>
-                            </m:ctrlPr>
-                          </m:sSubPr>
-                          <m:e>
-                            <m:r>
-                              <m:rPr>
-                                <m:sty m:val="p"/>
-                              </m:rPr>
-                              <w:rPr>
-                                <w:rFonts w:ascii="Cambria Math" w:hAnsi="Cambria Math"/>
-                                <w:lang w:val="en-US"/>
-                              </w:rPr>
-                              <w:softHyphen/>
-                            </m:r>
-                          </m:e>
-                          <m:sub>
-                            <m:r>
-                              <w:rPr>
-                                <w:rFonts w:ascii="Cambria Math" w:hAnsi="Cambria Math"/>
-                                <w:lang w:val="en-US"/>
-                              </w:rPr>
-                              <m:t>a</m:t>
-                            </m:r>
-                          </m:sub>
-                        </m:sSub>
-                      </m:e>
-                    </m:d>
+                    <m:r>
+                      <w:rPr>
+                        <w:rFonts w:ascii="Cambria Math" w:hAnsi="Cambria Math"/>
+                        <w:lang w:val="en-US"/>
+                      </w:rPr>
+                      <m:t>ν</m:t>
+                    </m:r>
                   </m:e>
                   <m:sup>
                     <m:r>
@@ -10769,7 +10233,7 @@
                         <w:rFonts w:ascii="Cambria Math" w:hAnsi="Cambria Math"/>
                         <w:lang w:val="en-US"/>
                       </w:rPr>
-                      <m:t>-1</m:t>
+                      <m:t>*</m:t>
                     </m:r>
                   </m:sup>
                 </m:sSup>
@@ -10930,7 +10394,7 @@
                 <w:lang w:val="en-US"/>
               </w:rPr>
             </w:pPr>
-            <w:bookmarkStart w:id="17" w:name="_Ref354322542"/>
+            <w:bookmarkStart w:id="16" w:name="_Ref354322542"/>
             <w:r>
               <w:rPr>
                 <w:lang w:val="en-US"/>
@@ -10974,7 +10438,7 @@
               </w:rPr>
               <w:t>)</w:t>
             </w:r>
-            <w:bookmarkEnd w:id="17"/>
+            <w:bookmarkEnd w:id="16"/>
           </w:p>
         </w:tc>
       </w:tr>
@@ -10990,21 +10454,7 @@
         <w:rPr>
           <w:lang w:val="en-US"/>
         </w:rPr>
-        <w:t xml:space="preserve">With stress-induced mutation we plug in </w:t>
-      </w:r>
-      <w:proofErr w:type="spellStart"/>
-      <w:r>
-        <w:rPr>
-          <w:lang w:val="en-US"/>
-        </w:rPr>
-        <w:t>Eqs</w:t>
-      </w:r>
-      <w:proofErr w:type="spellEnd"/>
-      <w:r>
-        <w:rPr>
-          <w:lang w:val="en-US"/>
-        </w:rPr>
-        <w:t xml:space="preserve">. </w:t>
+        <w:t xml:space="preserve">With stress-induced mutation we plug in Eqs. </w:t>
       </w:r>
       <w:r>
         <w:rPr>
@@ -11149,15 +10599,8 @@
             </w:pPr>
             <m:oMathPara>
               <m:oMath>
-                <m:r>
-                  <w:rPr>
-                    <w:rFonts w:ascii="Cambria Math" w:hAnsi="Cambria Math"/>
-                    <w:lang w:val="en-US"/>
-                  </w:rPr>
-                  <m:t>E</m:t>
-                </m:r>
-                <m:sSup>
-                  <m:sSupPr>
+                <m:sSubSup>
+                  <m:sSubSupPr>
                     <m:ctrlPr>
                       <w:rPr>
                         <w:rFonts w:ascii="Cambria Math" w:hAnsi="Cambria Math"/>
@@ -11165,94 +10608,35 @@
                         <w:lang w:val="en-US"/>
                       </w:rPr>
                     </m:ctrlPr>
-                  </m:sSupPr>
+                  </m:sSubSupPr>
                   <m:e>
-                    <m:d>
-                      <m:dPr>
-                        <m:begChr m:val="["/>
-                        <m:endChr m:val="]"/>
-                        <m:ctrlPr>
-                          <w:rPr>
-                            <w:rFonts w:ascii="Cambria Math" w:hAnsi="Cambria Math"/>
-                            <w:i/>
-                            <w:lang w:val="en-US"/>
-                          </w:rPr>
-                        </m:ctrlPr>
-                      </m:dPr>
-                      <m:e>
-                        <m:sSub>
-                          <m:sSubPr>
-                            <m:ctrlPr>
-                              <w:rPr>
-                                <w:rFonts w:ascii="Cambria Math" w:hAnsi="Cambria Math"/>
-                                <w:i/>
-                                <w:lang w:val="en-US"/>
-                              </w:rPr>
-                            </m:ctrlPr>
-                          </m:sSubPr>
-                          <m:e>
-                            <m:sSubSup>
-                              <m:sSubSupPr>
-                                <m:ctrlPr>
-                                  <w:rPr>
-                                    <w:rFonts w:ascii="Cambria Math" w:hAnsi="Cambria Math"/>
-                                    <w:i/>
-                                    <w:lang w:val="en-US"/>
-                                  </w:rPr>
-                                </m:ctrlPr>
-                              </m:sSubSupPr>
-                              <m:e>
-                                <m:r>
-                                  <w:rPr>
-                                    <w:rFonts w:ascii="Cambria Math" w:hAnsi="Cambria Math"/>
-                                    <w:lang w:val="en-US"/>
-                                  </w:rPr>
-                                  <m:t>T</m:t>
-                                </m:r>
-                              </m:e>
-                              <m:sub>
-                                <m:r>
-                                  <w:rPr>
-                                    <w:rFonts w:ascii="Cambria Math" w:hAnsi="Cambria Math"/>
-                                    <w:lang w:val="en-US"/>
-                                  </w:rPr>
-                                  <m:t>a</m:t>
-                                </m:r>
-                              </m:sub>
-                              <m:sup>
-                                <m:r>
-                                  <w:rPr>
-                                    <w:rFonts w:ascii="Cambria Math" w:hAnsi="Cambria Math"/>
-                                    <w:lang w:val="en-US"/>
-                                  </w:rPr>
-                                  <m:t>*</m:t>
-                                </m:r>
-                              </m:sup>
-                            </m:sSubSup>
-                          </m:e>
-                          <m:sub>
-                            <m:r>
-                              <w:rPr>
-                                <w:rFonts w:ascii="Cambria Math" w:hAnsi="Cambria Math"/>
-                                <w:lang w:val="en-US"/>
-                              </w:rPr>
-                              <m:t>sim</m:t>
-                            </m:r>
-                          </m:sub>
-                        </m:sSub>
-                      </m:e>
-                    </m:d>
+                    <m:r>
+                      <w:rPr>
+                        <w:rFonts w:ascii="Cambria Math" w:hAnsi="Cambria Math"/>
+                        <w:lang w:val="en-US"/>
+                      </w:rPr>
+                      <m:t>ν</m:t>
+                    </m:r>
                   </m:e>
+                  <m:sub>
+                    <m:r>
+                      <w:rPr>
+                        <w:rFonts w:ascii="Cambria Math" w:hAnsi="Cambria Math"/>
+                        <w:lang w:val="en-US"/>
+                      </w:rPr>
+                      <m:t>sim</m:t>
+                    </m:r>
+                  </m:sub>
                   <m:sup>
                     <m:r>
                       <w:rPr>
                         <w:rFonts w:ascii="Cambria Math" w:hAnsi="Cambria Math"/>
                         <w:lang w:val="en-US"/>
                       </w:rPr>
-                      <m:t>-1</m:t>
+                      <m:t>*</m:t>
                     </m:r>
                   </m:sup>
-                </m:sSup>
+                </m:sSubSup>
                 <m:r>
                   <w:rPr>
                     <w:rFonts w:ascii="Cambria Math" w:hAnsi="Cambria Math"/>
@@ -11541,7 +10925,7 @@
                 <w:lang w:val="en-US"/>
               </w:rPr>
             </w:pPr>
-            <w:bookmarkStart w:id="18" w:name="_Ref354322545"/>
+            <w:bookmarkStart w:id="17" w:name="_Ref354322545"/>
             <w:r>
               <w:rPr>
                 <w:lang w:val="en-US"/>
@@ -11585,7 +10969,7 @@
               </w:rPr>
               <w:t>)</w:t>
             </w:r>
-            <w:bookmarkEnd w:id="18"/>
+            <w:bookmarkEnd w:id="17"/>
           </w:p>
         </w:tc>
       </w:tr>
@@ -11650,7 +11034,31 @@
         <w:rPr>
           <w:lang w:val="en-US"/>
         </w:rPr>
-        <w:t xml:space="preserve">), the adaptation rate with stress-induced mutation is faster than it is without if </w:t>
+        <w:t xml:space="preserve">), </w:t>
+      </w:r>
+      <w:r>
+        <w:rPr>
+          <w:lang w:val="en-US"/>
+        </w:rPr>
+        <w:t xml:space="preserve"> a sufficient condition for faster adaptation </w:t>
+      </w:r>
+      <w:r>
+        <w:rPr>
+          <w:lang w:val="en-US"/>
+        </w:rPr>
+        <w:t xml:space="preserve">with stress-induced mutation </w:t>
+      </w:r>
+      <w:r>
+        <w:rPr>
+          <w:lang w:val="en-US"/>
+        </w:rPr>
+        <w:t>is</w:t>
+      </w:r>
+      <w:r>
+        <w:rPr>
+          <w:lang w:val="en-US"/>
+        </w:rPr>
+        <w:t xml:space="preserve"> </w:t>
       </w:r>
     </w:p>
     <w:tbl>
@@ -11767,7 +11175,19 @@
         <w:rPr>
           <w:lang w:val="en-US"/>
         </w:rPr>
-        <w:t xml:space="preserve">For example, for bacteria </w:t>
+        <w:t>For example, for bacteria</w:t>
+      </w:r>
+      <w:r>
+        <w:rPr>
+          <w:lang w:val="en-US"/>
+        </w:rPr>
+        <w:t xml:space="preserve"> the genomic mutation rate</w:t>
+      </w:r>
+      <w:r>
+        <w:rPr>
+          <w:lang w:val="en-US"/>
+        </w:rPr>
+        <w:t xml:space="preserve"> </w:t>
       </w:r>
       <w:r>
         <w:rPr>
@@ -11855,7 +11275,19 @@
         <w:rPr>
           <w:lang w:val="en-US"/>
         </w:rPr>
-        <w:t xml:space="preserve">, which sets the limit on </w:t>
+        <w:t xml:space="preserve">, which sets the </w:t>
+      </w:r>
+      <w:r>
+        <w:rPr>
+          <w:lang w:val="en-US"/>
+        </w:rPr>
+        <w:t xml:space="preserve">upper </w:t>
+      </w:r>
+      <w:r>
+        <w:rPr>
+          <w:lang w:val="en-US"/>
+        </w:rPr>
+        <w:t xml:space="preserve">limit on </w:t>
       </w:r>
       <w:r>
         <w:rPr>
@@ -11871,31 +11303,49 @@
           <w:rFonts w:ascii="Times New Roman" w:hAnsi="Times New Roman"/>
           <w:lang w:val="en-US"/>
         </w:rPr>
-        <w:t xml:space="preserve"> to somewhere between 333-2</w:t>
+        <w:t xml:space="preserve"> </w:t>
+      </w:r>
+      <w:r>
+        <w:rPr>
+          <w:lang w:val="en-US"/>
+        </w:rPr>
+        <w:t xml:space="preserve">to </w:t>
+      </w:r>
+      <w:r>
+        <w:rPr>
+          <w:lang w:val="en-US"/>
+        </w:rPr>
+        <w:t>be</w:t>
+      </w:r>
+      <w:r>
+        <w:rPr>
+          <w:lang w:val="en-US"/>
+        </w:rPr>
+        <w:t xml:space="preserve"> between 333-2</w:t>
+      </w:r>
+      <w:r>
+        <w:rPr>
+          <w:lang w:val="en-US"/>
+        </w:rPr>
+        <w:t>,</w:t>
+      </w:r>
+      <w:r>
+        <w:rPr>
+          <w:lang w:val="en-US"/>
+        </w:rPr>
+        <w:t>500</w:t>
+      </w:r>
+      <w:r>
+        <w:rPr>
+          <w:lang w:val="en-US"/>
+        </w:rPr>
+        <w:t xml:space="preserve">. When </w:t>
       </w:r>
       <w:r>
         <w:rPr>
           <w:rFonts w:ascii="Times New Roman" w:hAnsi="Times New Roman"/>
-          <w:lang w:val="en-US"/>
-        </w:rPr>
-        <w:t>,</w:t>
-      </w:r>
-      <w:r>
-        <w:rPr>
-          <w:rFonts w:ascii="Times New Roman" w:hAnsi="Times New Roman"/>
-          <w:lang w:val="en-US"/>
-        </w:rPr>
-        <w:t>500</w:t>
-      </w:r>
-      <w:r>
-        <w:rPr>
-          <w:lang w:val="en-US"/>
-        </w:rPr>
-        <w:t xml:space="preserve">. When </w:t>
-      </w:r>
-      <w:r>
-        <w:rPr>
-          <w:rFonts w:ascii="Times New Roman" w:hAnsi="Times New Roman"/>
+          <w:i/>
+          <w:iCs/>
           <w:lang w:val="en-US"/>
         </w:rPr>
         <w:t>τ</w:t>
@@ -11904,35 +11354,33 @@
         <w:rPr>
           <w:lang w:val="en-US"/>
         </w:rPr>
-        <w:t xml:space="preserve"> is close to this limit, the mutation rate in hypermutating individuals is close to 1, which is </w:t>
-      </w:r>
-      <w:proofErr w:type="spellStart"/>
-      <w:r>
-        <w:rPr>
-          <w:lang w:val="en-US"/>
-        </w:rPr>
-        <w:t>probablymuch</w:t>
-      </w:r>
-      <w:proofErr w:type="spellEnd"/>
+        <w:t xml:space="preserve"> is close to this limit, the mutation rate in hypermutating individuals is close to 1, which is probably</w:t>
+      </w:r>
       <w:r>
         <w:rPr>
           <w:lang w:val="en-US"/>
         </w:rPr>
         <w:t xml:space="preserve"> </w:t>
       </w:r>
-      <w:proofErr w:type="spellStart"/>
-      <w:r>
-        <w:rPr>
-          <w:lang w:val="en-US"/>
-        </w:rPr>
-        <w:t>to</w:t>
-      </w:r>
-      <w:proofErr w:type="spellEnd"/>
-      <w:r>
-        <w:rPr>
-          <w:lang w:val="en-US"/>
-        </w:rPr>
-        <w:t xml:space="preserve"> high for single cell organism.</w:t>
+      <w:r>
+        <w:rPr>
+          <w:lang w:val="en-US"/>
+        </w:rPr>
+        <w:t>much t</w:t>
+      </w:r>
+      <w:r>
+        <w:rPr>
+          <w:lang w:val="en-US"/>
+        </w:rPr>
+        <w:t>o</w:t>
+      </w:r>
+      <w:bookmarkStart w:id="18" w:name="_GoBack"/>
+      <w:bookmarkEnd w:id="18"/>
+      <w:r>
+        <w:rPr>
+          <w:lang w:val="en-US"/>
+        </w:rPr>
+        <w:t>o high for single cell organism.</w:t>
       </w:r>
     </w:p>
     <w:p>
@@ -11949,7 +11397,7 @@
         </w:rPr>
         <w:t>Methods</w:t>
       </w:r>
-      <w:bookmarkEnd w:id="13"/>
+      <w:bookmarkEnd w:id="12"/>
       <w:bookmarkEnd w:id="19"/>
     </w:p>
     <w:p>
@@ -11977,21 +11425,7 @@
         <w:rPr>
           <w:lang w:val="en-US"/>
         </w:rPr>
-        <w:t xml:space="preserve">We implemented a Wright-Fisher model using </w:t>
-      </w:r>
-      <w:proofErr w:type="gramStart"/>
-      <w:r>
-        <w:rPr>
-          <w:lang w:val="en-US"/>
-        </w:rPr>
-        <w:t>a simulation</w:t>
-      </w:r>
-      <w:proofErr w:type="gramEnd"/>
-      <w:r>
-        <w:rPr>
-          <w:lang w:val="en-US"/>
-        </w:rPr>
-        <w:t xml:space="preserve"> software written in Python (</w:t>
+        <w:t>We implemented a Wright-Fisher model using a simulation software written in Python (</w:t>
       </w:r>
       <w:hyperlink r:id="rId11" w:history="1">
         <w:r>
@@ -12006,21 +11440,7 @@
         <w:rPr>
           <w:lang w:val="en-US"/>
         </w:rPr>
-        <w:t xml:space="preserve">), </w:t>
-      </w:r>
-      <w:proofErr w:type="spellStart"/>
-      <w:r>
-        <w:rPr>
-          <w:lang w:val="en-US"/>
-        </w:rPr>
-        <w:t>NumPy</w:t>
-      </w:r>
-      <w:proofErr w:type="spellEnd"/>
-      <w:r>
-        <w:rPr>
-          <w:lang w:val="en-US"/>
-        </w:rPr>
-        <w:t xml:space="preserve"> (</w:t>
+        <w:t>), NumPy (</w:t>
       </w:r>
       <w:hyperlink r:id="rId12" w:history="1">
         <w:r>
@@ -12035,21 +11455,7 @@
         <w:rPr>
           <w:lang w:val="en-US"/>
         </w:rPr>
-        <w:t xml:space="preserve">) and </w:t>
-      </w:r>
-      <w:proofErr w:type="spellStart"/>
-      <w:r>
-        <w:rPr>
-          <w:lang w:val="en-US"/>
-        </w:rPr>
-        <w:t>SciPy</w:t>
-      </w:r>
-      <w:proofErr w:type="spellEnd"/>
-      <w:r>
-        <w:rPr>
-          <w:lang w:val="en-US"/>
-        </w:rPr>
-        <w:t xml:space="preserve"> (</w:t>
+        <w:t>) and SciPy (</w:t>
       </w:r>
       <w:hyperlink r:id="rId13" w:history="1">
         <w:r>
@@ -12064,21 +11470,7 @@
         <w:rPr>
           <w:lang w:val="en-US"/>
         </w:rPr>
-        <w:t xml:space="preserve">). The source code for the simulation is available on </w:t>
-      </w:r>
-      <w:proofErr w:type="spellStart"/>
-      <w:r>
-        <w:rPr>
-          <w:lang w:val="en-US"/>
-        </w:rPr>
-        <w:t>GitHub</w:t>
-      </w:r>
-      <w:proofErr w:type="spellEnd"/>
-      <w:r>
-        <w:rPr>
-          <w:lang w:val="en-US"/>
-        </w:rPr>
-        <w:t xml:space="preserve"> (</w:t>
+        <w:t>). The source code for the simulation is available on GitHub (</w:t>
       </w:r>
       <w:hyperlink r:id="rId14" w:history="1">
         <w:r>
@@ -15141,21 +14533,7 @@
         <w:rPr>
           <w:lang w:val="en-US"/>
         </w:rPr>
-        <w:t xml:space="preserve"> The term "first-order" </w:t>
-      </w:r>
-      <w:proofErr w:type="gramStart"/>
-      <w:r>
-        <w:rPr>
-          <w:lang w:val="en-US"/>
-        </w:rPr>
-        <w:t>approximations is</w:t>
-      </w:r>
-      <w:proofErr w:type="gramEnd"/>
-      <w:r>
-        <w:rPr>
-          <w:lang w:val="en-US"/>
-        </w:rPr>
-        <w:t xml:space="preserve"> used here to describe the approximation of analytical expressions by linear expression or polynomials of the first degree. For example, </w:t>
+        <w:t xml:space="preserve"> The term "first-order" approximations is used here to describe the approximation of analytical expressions by linear expression or polynomials of the first degree. For example, </w:t>
       </w:r>
       <w:r>
         <w:rPr>
@@ -15199,16 +14577,8 @@
         <w:rPr>
           <w:lang w:val="en-US"/>
         </w:rPr>
-        <w:t xml:space="preserve"> can be written as a Tayloer </w:t>
-      </w:r>
-      <w:proofErr w:type="gramStart"/>
-      <w:r>
-        <w:rPr>
-          <w:lang w:val="en-US"/>
-        </w:rPr>
-        <w:t xml:space="preserve">series </w:t>
-      </w:r>
-      <w:proofErr w:type="gramEnd"/>
+        <w:t xml:space="preserve"> can be written as a Tayloer series </w:t>
+      </w:r>
       <m:oMath>
         <m:nary>
           <m:naryPr>
@@ -15481,16 +14851,8 @@
         <w:rPr>
           <w:lang w:val="en-US"/>
         </w:rPr>
-        <w:t xml:space="preserve"> is a good approximation </w:t>
-      </w:r>
-      <w:proofErr w:type="gramStart"/>
-      <w:r>
-        <w:rPr>
-          <w:lang w:val="en-US"/>
-        </w:rPr>
-        <w:t xml:space="preserve">for </w:t>
-      </w:r>
-      <w:proofErr w:type="gramEnd"/>
+        <w:t xml:space="preserve"> is a good approximation for </w:t>
+      </w:r>
       <m:oMath>
         <m:sSup>
           <m:sSupPr>
@@ -15539,21 +14901,7 @@
         <w:rPr>
           <w:lang w:val="en-US"/>
         </w:rPr>
-        <w:t xml:space="preserve">We will denote these first-order approximations by an </w:t>
-      </w:r>
-      <w:proofErr w:type="spellStart"/>
-      <w:r>
-        <w:rPr>
-          <w:lang w:val="en-US"/>
-        </w:rPr>
-        <w:t>asterix</w:t>
-      </w:r>
-      <w:proofErr w:type="spellEnd"/>
-      <w:r>
-        <w:rPr>
-          <w:lang w:val="en-US"/>
-        </w:rPr>
-        <w:t xml:space="preserve"> (*) added to the parameter symbol.</w:t>
+        <w:t>We will denote these first-order approximations by an asterix (*) added to the parameter symbol.</w:t>
       </w:r>
     </w:p>
     <w:p>
@@ -16650,7 +15998,6 @@
         </w:rPr>
         <w:t xml:space="preserve"> and </w:t>
       </w:r>
-      <w:proofErr w:type="spellStart"/>
       <w:r>
         <w:rPr>
           <w:i/>
@@ -16659,26 +16006,11 @@
         </w:rPr>
         <w:t>sU</w:t>
       </w:r>
-      <w:proofErr w:type="spellEnd"/>
-      <w:r>
-        <w:rPr>
-          <w:lang w:val="en-US"/>
-        </w:rPr>
-        <w:t xml:space="preserve"> </w:t>
-      </w:r>
-      <w:proofErr w:type="spellStart"/>
-      <w:r>
-        <w:rPr>
-          <w:lang w:val="en-US"/>
-        </w:rPr>
-        <w:t>ismuch</w:t>
-      </w:r>
-      <w:proofErr w:type="spellEnd"/>
-      <w:r>
-        <w:rPr>
-          <w:lang w:val="en-US"/>
-        </w:rPr>
-        <w:t xml:space="preserve"> larger than </w:t>
+      <w:r>
+        <w:rPr>
+          <w:lang w:val="en-US"/>
+        </w:rPr>
+        <w:t xml:space="preserve"> ismuch larger than </w:t>
       </w:r>
       <w:r>
         <w:rPr>
@@ -17857,7 +17189,6 @@
         </w:rPr>
         <w:t xml:space="preserve">The last approximation assumes that </w:t>
       </w:r>
-      <w:proofErr w:type="gramStart"/>
       <w:r>
         <w:rPr>
           <w:i/>
@@ -17866,7 +17197,6 @@
         </w:rPr>
         <w:t>Us</w:t>
       </w:r>
-      <w:proofErr w:type="gramEnd"/>
       <w:r>
         <w:rPr>
           <w:lang w:val="en-US"/>
@@ -17887,7 +17217,6 @@
         </w:rPr>
         <w:t xml:space="preserve"> and that </w:t>
       </w:r>
-      <w:proofErr w:type="spellStart"/>
       <w:r>
         <w:rPr>
           <w:rFonts w:ascii="Times New Roman" w:hAnsi="Times New Roman"/>
@@ -17905,7 +17234,6 @@
         </w:rPr>
         <w:t>U</w:t>
       </w:r>
-      <w:proofErr w:type="spellEnd"/>
       <w:r>
         <w:rPr>
           <w:lang w:val="en-US"/>
@@ -18517,14 +17845,7 @@
         <w:rPr>
           <w:lang w:val="en-US"/>
         </w:rPr>
-        <w:t xml:space="preserve">oximated in </w:t>
-      </w:r>
-      <w:proofErr w:type="spellStart"/>
-      <w:r>
-        <w:rPr>
-          <w:lang w:val="en-US"/>
-        </w:rPr>
-        <w:t>Eq</w:t>
+        <w:t>oximated in Eq</w:t>
       </w:r>
       <w:r>
         <w:rPr>
@@ -18532,7 +17853,6 @@
         </w:rPr>
         <w:t>s</w:t>
       </w:r>
-      <w:proofErr w:type="spellEnd"/>
       <w:r>
         <w:rPr>
           <w:lang w:val="en-US"/>
@@ -20223,33 +19543,11 @@
           <w:lang w:val="en-US"/>
         </w:rPr>
       </w:pPr>
-      <w:proofErr w:type="gramStart"/>
-      <w:r>
-        <w:rPr>
-          <w:lang w:val="en-US"/>
-        </w:rPr>
-        <w:t xml:space="preserve">From </w:t>
-      </w:r>
-      <w:proofErr w:type="spellStart"/>
-      <w:r>
-        <w:rPr>
-          <w:lang w:val="en-US"/>
-        </w:rPr>
-        <w:t>Eqs</w:t>
-      </w:r>
-      <w:proofErr w:type="spellEnd"/>
-      <w:r>
-        <w:rPr>
-          <w:lang w:val="en-US"/>
-        </w:rPr>
-        <w:t>.</w:t>
-      </w:r>
-      <w:proofErr w:type="gramEnd"/>
-      <w:r>
-        <w:rPr>
-          <w:lang w:val="en-US"/>
-        </w:rPr>
-        <w:t xml:space="preserve"> </w:t>
+      <w:r>
+        <w:rPr>
+          <w:lang w:val="en-US"/>
+        </w:rPr>
+        <w:t xml:space="preserve">From Eqs. </w:t>
       </w:r>
       <w:r>
         <w:rPr>
@@ -20303,21 +19601,7 @@
         <w:rPr>
           <w:lang w:val="en-US"/>
         </w:rPr>
-        <w:t xml:space="preserve"> </w:t>
-      </w:r>
-      <w:proofErr w:type="gramStart"/>
-      <w:r>
-        <w:rPr>
-          <w:lang w:val="en-US"/>
-        </w:rPr>
-        <w:t>and</w:t>
-      </w:r>
-      <w:proofErr w:type="gramEnd"/>
-      <w:r>
-        <w:rPr>
-          <w:lang w:val="en-US"/>
-        </w:rPr>
-        <w:t xml:space="preserve"> </w:t>
+        <w:t xml:space="preserve"> and </w:t>
       </w:r>
       <w:r>
         <w:rPr>
@@ -20864,35 +20148,7 @@
         <w:rPr>
           <w:lang w:val="en-US"/>
         </w:rPr>
-        <w:t xml:space="preserve"> and because the second term is positive then we can infer that the rate with stress-induced mutation is faster than without. </w:t>
-      </w:r>
-      <w:proofErr w:type="gramStart"/>
-      <w:r>
-        <w:rPr>
-          <w:lang w:val="en-US"/>
-        </w:rPr>
-        <w:t>This condition can</w:t>
-      </w:r>
-      <w:proofErr w:type="gramEnd"/>
-      <w:r>
-        <w:rPr>
-          <w:lang w:val="en-US"/>
-        </w:rPr>
-        <w:t xml:space="preserve"> </w:t>
-      </w:r>
-      <w:proofErr w:type="spellStart"/>
-      <w:r>
-        <w:rPr>
-          <w:lang w:val="en-US"/>
-        </w:rPr>
-        <w:t>ve</w:t>
-      </w:r>
-      <w:proofErr w:type="spellEnd"/>
-      <w:r>
-        <w:rPr>
-          <w:lang w:val="en-US"/>
-        </w:rPr>
-        <w:t xml:space="preserve"> rewritten:</w:t>
+        <w:t xml:space="preserve"> and because the second term is positive then we can infer that the rate with stress-induced mutation is faster than without. This condition can ve rewritten:</w:t>
       </w:r>
     </w:p>
     <w:p>
@@ -21238,21 +20494,7 @@
         <w:rPr>
           <w:lang w:val="en-US"/>
         </w:rPr>
-        <w:t xml:space="preserve"> is well </w:t>
-      </w:r>
-      <w:proofErr w:type="spellStart"/>
-      <w:r>
-        <w:rPr>
-          <w:lang w:val="en-US"/>
-        </w:rPr>
-        <w:t>apprxomated</w:t>
-      </w:r>
-      <w:proofErr w:type="spellEnd"/>
-      <w:r>
-        <w:rPr>
-          <w:lang w:val="en-US"/>
-        </w:rPr>
-        <w:t xml:space="preserve"> by </w:t>
+        <w:t xml:space="preserve"> is well apprxomated by </w:t>
       </w:r>
       <w:r>
         <w:rPr>
@@ -21550,7 +20792,7 @@
         <w:rStyle w:val="PageNumber"/>
         <w:noProof/>
       </w:rPr>
-      <w:t>3</w:t>
+      <w:t>8</w:t>
     </w:r>
     <w:r>
       <w:rPr>
@@ -24060,7 +23302,7 @@
 </file>
 
 <file path=customXml/itemProps1.xml><?xml version="1.0" encoding="utf-8"?>
-<ds:datastoreItem xmlns:ds="http://schemas.openxmlformats.org/officeDocument/2006/customXml" ds:itemID="{01B7B8D2-9D9D-4368-BBC4-B68F6A5C549F}">
+<ds:datastoreItem xmlns:ds="http://schemas.openxmlformats.org/officeDocument/2006/customXml" ds:itemID="{CFFB4883-ACC5-449A-8737-369603755010}">
   <ds:schemaRefs>
     <ds:schemaRef ds:uri="http://schemas.openxmlformats.org/officeDocument/2006/bibliography"/>
   </ds:schemaRefs>

</xml_diff>

<commit_message>
simulation comparison to approximations
</commit_message>
<xml_diff>
--- a/manuscript/ms.docx
+++ b/manuscript/ms.docx
@@ -34,13 +34,47 @@
           <w:lang w:val="en-US"/>
         </w:rPr>
       </w:pPr>
+      <w:proofErr w:type="spellStart"/>
       <w:r>
         <w:rPr>
           <w:rFonts w:ascii="cmr17" w:hAnsi="cmr17"/>
           <w:lang w:val="en-US"/>
         </w:rPr>
-        <w:t>Yoav Ram and Lilach Hadany</w:t>
-      </w:r>
+        <w:t>Yoav</w:t>
+      </w:r>
+      <w:proofErr w:type="spellEnd"/>
+      <w:r>
+        <w:rPr>
+          <w:rFonts w:ascii="cmr17" w:hAnsi="cmr17"/>
+          <w:lang w:val="en-US"/>
+        </w:rPr>
+        <w:t xml:space="preserve"> Ram and </w:t>
+      </w:r>
+      <w:proofErr w:type="spellStart"/>
+      <w:r>
+        <w:rPr>
+          <w:rFonts w:ascii="cmr17" w:hAnsi="cmr17"/>
+          <w:lang w:val="en-US"/>
+        </w:rPr>
+        <w:t>Lilach</w:t>
+      </w:r>
+      <w:proofErr w:type="spellEnd"/>
+      <w:r>
+        <w:rPr>
+          <w:rFonts w:ascii="cmr17" w:hAnsi="cmr17"/>
+          <w:lang w:val="en-US"/>
+        </w:rPr>
+        <w:t xml:space="preserve"> </w:t>
+      </w:r>
+      <w:proofErr w:type="spellStart"/>
+      <w:r>
+        <w:rPr>
+          <w:rFonts w:ascii="cmr17" w:hAnsi="cmr17"/>
+          <w:lang w:val="en-US"/>
+        </w:rPr>
+        <w:t>Hadany</w:t>
+      </w:r>
+      <w:proofErr w:type="spellEnd"/>
     </w:p>
     <w:p>
       <w:pPr>
@@ -242,7 +276,21 @@
         <w:rPr>
           <w:lang w:val="en-US"/>
         </w:rPr>
-        <w:t xml:space="preserve">] and is still taught today in many "Introduction to Evolution" courses. This solutions appears to be valid </w:t>
+        <w:t xml:space="preserve">] and is still taught today in many "Introduction to Evolution" courses. This </w:t>
+      </w:r>
+      <w:proofErr w:type="gramStart"/>
+      <w:r>
+        <w:rPr>
+          <w:lang w:val="en-US"/>
+        </w:rPr>
+        <w:t>solutions</w:t>
+      </w:r>
+      <w:proofErr w:type="gramEnd"/>
+      <w:r>
+        <w:rPr>
+          <w:lang w:val="en-US"/>
+        </w:rPr>
+        <w:t xml:space="preserve"> appears to be valid </w:t>
       </w:r>
       <w:r>
         <w:rPr>
@@ -260,7 +308,35 @@
         <w:rPr>
           <w:lang w:val="en-US"/>
         </w:rPr>
-        <w:t>(Moore and Tonsor, 1994; Gavrilets, 1996; Phillips, 1996)</w:t>
+        <w:t xml:space="preserve">(Moore and </w:t>
+      </w:r>
+      <w:proofErr w:type="spellStart"/>
+      <w:r>
+        <w:rPr>
+          <w:lang w:val="en-US"/>
+        </w:rPr>
+        <w:t>Tonsor</w:t>
+      </w:r>
+      <w:proofErr w:type="spellEnd"/>
+      <w:r>
+        <w:rPr>
+          <w:lang w:val="en-US"/>
+        </w:rPr>
+        <w:t xml:space="preserve">, 1994; </w:t>
+      </w:r>
+      <w:proofErr w:type="spellStart"/>
+      <w:r>
+        <w:rPr>
+          <w:lang w:val="en-US"/>
+        </w:rPr>
+        <w:t>Gavrilets</w:t>
+      </w:r>
+      <w:proofErr w:type="spellEnd"/>
+      <w:r>
+        <w:rPr>
+          <w:lang w:val="en-US"/>
+        </w:rPr>
+        <w:t>, 1996; Phillips, 1996)</w:t>
       </w:r>
       <w:r>
         <w:rPr>
@@ -496,6 +572,7 @@
         </w:rPr>
         <w:t xml:space="preserve"> in an environment in which </w:t>
       </w:r>
+      <w:proofErr w:type="spellStart"/>
       <w:r>
         <w:rPr>
           <w:i/>
@@ -504,12 +581,14 @@
         </w:rPr>
         <w:t>ab</w:t>
       </w:r>
+      <w:proofErr w:type="spellEnd"/>
       <w:r>
         <w:rPr>
           <w:lang w:val="en-US"/>
         </w:rPr>
         <w:t xml:space="preserve"> is the optimal genotype with a fitness value of 1, single mutants (</w:t>
       </w:r>
+      <w:proofErr w:type="spellStart"/>
       <w:r>
         <w:rPr>
           <w:i/>
@@ -518,12 +597,14 @@
         </w:rPr>
         <w:t>Ab</w:t>
       </w:r>
+      <w:proofErr w:type="spellEnd"/>
       <w:r>
         <w:rPr>
           <w:lang w:val="en-US"/>
         </w:rPr>
         <w:t xml:space="preserve"> and </w:t>
       </w:r>
+      <w:proofErr w:type="spellStart"/>
       <w:r>
         <w:rPr>
           <w:i/>
@@ -532,6 +613,7 @@
         </w:rPr>
         <w:t>aB</w:t>
       </w:r>
+      <w:proofErr w:type="spellEnd"/>
       <w:r>
         <w:rPr>
           <w:lang w:val="en-US"/>
@@ -593,7 +675,16 @@
           <w:iCs/>
           <w:lang w:val="en-US"/>
         </w:rPr>
-        <w:t>(1-s)</w:t>
+        <w:t>(1-s</w:t>
+      </w:r>
+      <w:proofErr w:type="gramStart"/>
+      <w:r>
+        <w:rPr>
+          <w:i/>
+          <w:iCs/>
+          <w:lang w:val="en-US"/>
+        </w:rPr>
+        <w:t>)</w:t>
       </w:r>
       <w:r>
         <w:rPr>
@@ -604,6 +695,7 @@
         </w:rPr>
         <w:t>2</w:t>
       </w:r>
+      <w:proofErr w:type="gramEnd"/>
       <w:r>
         <w:rPr>
           <w:lang w:val="en-US"/>
@@ -660,6 +752,7 @@
         </w:rPr>
         <w:t xml:space="preserve">Mutation from </w:t>
       </w:r>
+      <w:proofErr w:type="gramStart"/>
       <w:r>
         <w:rPr>
           <w:i/>
@@ -672,7 +765,14 @@
         <w:rPr>
           <w:lang w:val="en-US"/>
         </w:rPr>
-        <w:t xml:space="preserve"> to </w:t>
+        <w:t xml:space="preserve"> to</w:t>
+      </w:r>
+      <w:proofErr w:type="gramEnd"/>
+      <w:r>
+        <w:rPr>
+          <w:lang w:val="en-US"/>
+        </w:rPr>
+        <w:t xml:space="preserve"> </w:t>
       </w:r>
       <w:r>
         <w:rPr>
@@ -883,7 +983,35 @@
         <w:rPr>
           <w:lang w:val="en-US"/>
         </w:rPr>
-        <w:t xml:space="preserve">We define stress-induced mutation as the case in which an individual with a fitness below 1 hypermutates, increasing both his mutation rates </w:t>
+        <w:t xml:space="preserve">We define stress-induced mutation as the case in which an individual with </w:t>
+      </w:r>
+      <w:proofErr w:type="gramStart"/>
+      <w:r>
+        <w:rPr>
+          <w:lang w:val="en-US"/>
+        </w:rPr>
+        <w:t>a fitness</w:t>
+      </w:r>
+      <w:proofErr w:type="gramEnd"/>
+      <w:r>
+        <w:rPr>
+          <w:lang w:val="en-US"/>
+        </w:rPr>
+        <w:t xml:space="preserve"> below 1 </w:t>
+      </w:r>
+      <w:proofErr w:type="spellStart"/>
+      <w:r>
+        <w:rPr>
+          <w:lang w:val="en-US"/>
+        </w:rPr>
+        <w:t>hypermutates</w:t>
+      </w:r>
+      <w:proofErr w:type="spellEnd"/>
+      <w:r>
+        <w:rPr>
+          <w:lang w:val="en-US"/>
+        </w:rPr>
+        <w:t xml:space="preserve">, increasing both his mutation rates </w:t>
       </w:r>
       <w:r>
         <w:rPr>
@@ -912,8 +1040,23 @@
         <w:rPr>
           <w:lang w:val="en-US"/>
         </w:rPr>
-        <w:t>At the MSB, the frequency of wildtype (</w:t>
-      </w:r>
+        <w:t xml:space="preserve">At the MSB, the frequency of </w:t>
+      </w:r>
+      <w:proofErr w:type="spellStart"/>
+      <w:r>
+        <w:rPr>
+          <w:lang w:val="en-US"/>
+        </w:rPr>
+        <w:t>wildtype</w:t>
+      </w:r>
+      <w:proofErr w:type="spellEnd"/>
+      <w:r>
+        <w:rPr>
+          <w:lang w:val="en-US"/>
+        </w:rPr>
+        <w:t xml:space="preserve"> (</w:t>
+      </w:r>
+      <w:proofErr w:type="spellStart"/>
       <w:r>
         <w:rPr>
           <w:i/>
@@ -922,6 +1065,7 @@
         </w:rPr>
         <w:t>ab</w:t>
       </w:r>
+      <w:proofErr w:type="spellEnd"/>
       <w:r>
         <w:rPr>
           <w:lang w:val="en-US"/>
@@ -954,14 +1098,34 @@
         </w:rPr>
         <w:t>/</w:t>
       </w:r>
+      <w:proofErr w:type="spellStart"/>
       <w:r>
         <w:rPr>
           <w:i/>
           <w:iCs/>
           <w:lang w:val="en-US"/>
         </w:rPr>
-        <w:t>s+O(</w:t>
-      </w:r>
+        <w:t>s+</w:t>
+      </w:r>
+      <w:proofErr w:type="gramStart"/>
+      <w:r>
+        <w:rPr>
+          <w:i/>
+          <w:iCs/>
+          <w:lang w:val="en-US"/>
+        </w:rPr>
+        <w:t>O</w:t>
+      </w:r>
+      <w:proofErr w:type="spellEnd"/>
+      <w:r>
+        <w:rPr>
+          <w:i/>
+          <w:iCs/>
+          <w:lang w:val="en-US"/>
+        </w:rPr>
+        <w:t>(</w:t>
+      </w:r>
+      <w:proofErr w:type="gramEnd"/>
       <w:r>
         <w:rPr>
           <w:rFonts w:ascii="Times New Roman" w:hAnsi="Times New Roman"/>
@@ -1003,6 +1167,7 @@
         </w:rPr>
         <w:t>the frequency of single mutants (</w:t>
       </w:r>
+      <w:proofErr w:type="spellStart"/>
       <w:r>
         <w:rPr>
           <w:i/>
@@ -1011,12 +1176,14 @@
         </w:rPr>
         <w:t>Ab</w:t>
       </w:r>
+      <w:proofErr w:type="spellEnd"/>
       <w:r>
         <w:rPr>
           <w:lang w:val="en-US"/>
         </w:rPr>
         <w:t xml:space="preserve"> and </w:t>
       </w:r>
+      <w:proofErr w:type="spellStart"/>
       <w:r>
         <w:rPr>
           <w:i/>
@@ -1025,6 +1192,7 @@
         </w:rPr>
         <w:t>aB</w:t>
       </w:r>
+      <w:proofErr w:type="spellEnd"/>
       <w:r>
         <w:rPr>
           <w:lang w:val="en-US"/>
@@ -1057,13 +1225,23 @@
         </w:rPr>
         <w:t>/</w:t>
       </w:r>
+      <w:proofErr w:type="spellStart"/>
       <w:r>
         <w:rPr>
           <w:i/>
           <w:iCs/>
           <w:lang w:val="en-US"/>
         </w:rPr>
-        <w:t>s+O(</w:t>
+        <w:t>s+O</w:t>
+      </w:r>
+      <w:proofErr w:type="spellEnd"/>
+      <w:r>
+        <w:rPr>
+          <w:i/>
+          <w:iCs/>
+          <w:lang w:val="en-US"/>
+        </w:rPr>
+        <w:t>(</w:t>
       </w:r>
       <w:r>
         <w:rPr>
@@ -1425,72 +1603,47 @@
         <w:rPr>
           <w:b w:val="0"/>
           <w:bCs w:val="0"/>
-          <w:color w:val="auto"/>
         </w:rPr>
       </w:pPr>
       <w:bookmarkStart w:id="1" w:name="_Ref354316371"/>
       <w:r>
-        <w:rPr>
-          <w:color w:val="auto"/>
-        </w:rPr>
         <w:t xml:space="preserve">Figure </w:t>
       </w:r>
       <w:r>
-        <w:rPr>
-          <w:color w:val="auto"/>
-        </w:rPr>
         <w:fldChar w:fldCharType="begin"/>
       </w:r>
       <w:r>
-        <w:rPr>
-          <w:color w:val="auto"/>
-        </w:rPr>
         <w:instrText xml:space="preserve"> SEQ Figure \* ARABIC </w:instrText>
       </w:r>
       <w:r>
-        <w:rPr>
-          <w:color w:val="auto"/>
-        </w:rPr>
         <w:fldChar w:fldCharType="separate"/>
       </w:r>
       <w:r>
         <w:rPr>
           <w:noProof/>
-          <w:color w:val="auto"/>
         </w:rPr>
         <w:t>1</w:t>
       </w:r>
       <w:r>
-        <w:rPr>
-          <w:color w:val="auto"/>
-        </w:rPr>
         <w:fldChar w:fldCharType="end"/>
       </w:r>
       <w:bookmarkEnd w:id="1"/>
       <w:r>
-        <w:rPr>
-          <w:color w:val="auto"/>
-        </w:rPr>
         <w:t xml:space="preserve"> </w:t>
       </w:r>
       <w:r>
         <w:rPr>
           <w:rFonts w:ascii="Arial" w:hAnsi="Arial" w:cs="Arial"/>
-          <w:color w:val="auto"/>
         </w:rPr>
         <w:t>–</w:t>
       </w:r>
       <w:r>
-        <w:rPr>
-          <w:color w:val="auto"/>
-        </w:rPr>
         <w:t xml:space="preserve"> Fitness landscape illustration.</w:t>
       </w:r>
       <w:r>
         <w:rPr>
           <w:b w:val="0"/>
           <w:bCs w:val="0"/>
-          <w:color w:val="auto"/>
         </w:rPr>
         <w:t xml:space="preserve"> Genotypes </w:t>
       </w:r>
@@ -1498,7 +1651,6 @@
         <w:rPr>
           <w:b w:val="0"/>
           <w:bCs w:val="0"/>
-          <w:color w:val="auto"/>
         </w:rPr>
         <w:t xml:space="preserve">are composed of the alleles at the </w:t>
       </w:r>
@@ -1508,7 +1660,6 @@
           <w:bCs w:val="0"/>
           <w:i/>
           <w:iCs/>
-          <w:color w:val="auto"/>
         </w:rPr>
         <w:t>A/</w:t>
       </w:r>
@@ -1516,7 +1667,6 @@
         <w:rPr>
           <w:b w:val="0"/>
           <w:bCs w:val="0"/>
-          <w:color w:val="auto"/>
         </w:rPr>
         <w:t>a</w:t>
       </w:r>
@@ -1524,7 +1674,6 @@
         <w:rPr>
           <w:b w:val="0"/>
           <w:bCs w:val="0"/>
-          <w:color w:val="auto"/>
         </w:rPr>
         <w:t xml:space="preserve"> and </w:t>
       </w:r>
@@ -1534,7 +1683,6 @@
           <w:bCs w:val="0"/>
           <w:i/>
           <w:iCs/>
-          <w:color w:val="auto"/>
         </w:rPr>
         <w:t>B/</w:t>
       </w:r>
@@ -1542,7 +1690,6 @@
         <w:rPr>
           <w:b w:val="0"/>
           <w:bCs w:val="0"/>
-          <w:color w:val="auto"/>
         </w:rPr>
         <w:t>b</w:t>
       </w:r>
@@ -1550,7 +1697,6 @@
         <w:rPr>
           <w:b w:val="0"/>
           <w:bCs w:val="0"/>
-          <w:color w:val="auto"/>
         </w:rPr>
         <w:t xml:space="preserve"> loci and the number of additional deleterious alleles specified by the number </w:t>
       </w:r>
@@ -1558,7 +1704,6 @@
         <w:rPr>
           <w:b w:val="0"/>
           <w:bCs w:val="0"/>
-          <w:color w:val="auto"/>
         </w:rPr>
         <w:t xml:space="preserve">after the </w:t>
       </w:r>
@@ -1566,7 +1711,6 @@
         <w:rPr>
           <w:b w:val="0"/>
           <w:bCs w:val="0"/>
-          <w:color w:val="auto"/>
         </w:rPr>
         <w:t>forward slash</w:t>
       </w:r>
@@ -1574,7 +1718,6 @@
         <w:rPr>
           <w:b w:val="0"/>
           <w:bCs w:val="0"/>
-          <w:color w:val="auto"/>
         </w:rPr>
         <w:t xml:space="preserve">, but only as </w:t>
       </w:r>
@@ -1582,7 +1725,6 @@
         <w:rPr>
           <w:b w:val="0"/>
           <w:bCs w:val="0"/>
-          <w:color w:val="auto"/>
         </w:rPr>
         <w:t xml:space="preserve">much </w:t>
       </w:r>
@@ -1590,7 +1732,6 @@
         <w:rPr>
           <w:b w:val="0"/>
           <w:bCs w:val="0"/>
-          <w:color w:val="auto"/>
         </w:rPr>
         <w:t xml:space="preserve">as </w:t>
       </w:r>
@@ -1598,7 +1739,6 @@
         <w:rPr>
           <w:b w:val="0"/>
           <w:bCs w:val="0"/>
-          <w:color w:val="auto"/>
         </w:rPr>
         <w:t>3 deleterious</w:t>
       </w:r>
@@ -1606,7 +1746,6 @@
         <w:rPr>
           <w:b w:val="0"/>
           <w:bCs w:val="0"/>
-          <w:color w:val="auto"/>
         </w:rPr>
         <w:t xml:space="preserve"> mutations </w:t>
       </w:r>
@@ -1614,7 +1753,6 @@
         <w:rPr>
           <w:b w:val="0"/>
           <w:bCs w:val="0"/>
-          <w:color w:val="auto"/>
         </w:rPr>
         <w:t xml:space="preserve">are shown </w:t>
       </w:r>
@@ -1622,7 +1760,6 @@
         <w:rPr>
           <w:b w:val="0"/>
           <w:bCs w:val="0"/>
-          <w:color w:val="auto"/>
         </w:rPr>
         <w:t>to keep the figure simple</w:t>
       </w:r>
@@ -1630,7 +1767,6 @@
         <w:rPr>
           <w:b w:val="0"/>
           <w:bCs w:val="0"/>
-          <w:color w:val="auto"/>
         </w:rPr>
         <w:t xml:space="preserve">. </w:t>
       </w:r>
@@ -1638,7 +1774,6 @@
         <w:rPr>
           <w:b w:val="0"/>
           <w:bCs w:val="0"/>
-          <w:color w:val="auto"/>
         </w:rPr>
         <w:t>Arrows define the direction of mutation</w:t>
       </w:r>
@@ -1646,7 +1781,6 @@
         <w:rPr>
           <w:b w:val="0"/>
           <w:bCs w:val="0"/>
-          <w:color w:val="auto"/>
         </w:rPr>
         <w:t xml:space="preserve"> and their labels denote the mutation rate used</w:t>
       </w:r>
@@ -1654,7 +1788,6 @@
         <w:rPr>
           <w:b w:val="0"/>
           <w:bCs w:val="0"/>
-          <w:color w:val="auto"/>
         </w:rPr>
         <w:t xml:space="preserve">. </w:t>
       </w:r>
@@ -1662,63 +1795,71 @@
         <w:rPr>
           <w:b w:val="0"/>
           <w:bCs w:val="0"/>
-          <w:color w:val="auto"/>
-        </w:rPr>
-        <w:t>Node color indicates</w:t>
-      </w:r>
+        </w:rPr>
+        <w:t xml:space="preserve">Node </w:t>
+      </w:r>
+      <w:proofErr w:type="spellStart"/>
       <w:r>
         <w:rPr>
           <w:b w:val="0"/>
           <w:bCs w:val="0"/>
-          <w:color w:val="auto"/>
-        </w:rPr>
-        <w:t xml:space="preserve"> the fitness of a genotype, from pale </w:t>
-      </w:r>
+        </w:rPr>
+        <w:t>color</w:t>
+      </w:r>
+      <w:proofErr w:type="spellEnd"/>
       <w:r>
         <w:rPr>
           <w:b w:val="0"/>
           <w:bCs w:val="0"/>
-          <w:color w:val="auto"/>
-        </w:rPr>
-        <w:t>brown</w:t>
+        </w:rPr>
+        <w:t xml:space="preserve"> indicates</w:t>
       </w:r>
       <w:r>
         <w:rPr>
           <w:b w:val="0"/>
           <w:bCs w:val="0"/>
-          <w:color w:val="auto"/>
-        </w:rPr>
-        <w:t xml:space="preserve"> for </w:t>
+        </w:rPr>
+        <w:t xml:space="preserve"> the fitness of a genotype, from pale </w:t>
       </w:r>
       <w:r>
         <w:rPr>
           <w:b w:val="0"/>
           <w:bCs w:val="0"/>
-          <w:color w:val="auto"/>
-        </w:rPr>
-        <w:t>maximum</w:t>
+        </w:rPr>
+        <w:t>brown</w:t>
       </w:r>
       <w:r>
         <w:rPr>
           <w:b w:val="0"/>
           <w:bCs w:val="0"/>
-          <w:color w:val="auto"/>
-        </w:rPr>
-        <w:t xml:space="preserve"> fitnes</w:t>
+        </w:rPr>
+        <w:t xml:space="preserve"> for </w:t>
       </w:r>
       <w:r>
         <w:rPr>
           <w:b w:val="0"/>
           <w:bCs w:val="0"/>
-          <w:color w:val="auto"/>
-        </w:rPr>
-        <w:t>s</w:t>
+        </w:rPr>
+        <w:t>maximum</w:t>
       </w:r>
       <w:r>
         <w:rPr>
           <w:b w:val="0"/>
           <w:bCs w:val="0"/>
-          <w:color w:val="auto"/>
+        </w:rPr>
+        <w:t xml:space="preserve"> fitnes</w:t>
+      </w:r>
+      <w:r>
+        <w:rPr>
+          <w:b w:val="0"/>
+          <w:bCs w:val="0"/>
+        </w:rPr>
+        <w:t>s</w:t>
+      </w:r>
+      <w:r>
+        <w:rPr>
+          <w:b w:val="0"/>
+          <w:bCs w:val="0"/>
         </w:rPr>
         <w:t xml:space="preserve"> (</w:t>
       </w:r>
@@ -1728,7 +1869,6 @@
           <w:bCs w:val="0"/>
           <w:i/>
           <w:iCs/>
-          <w:color w:val="auto"/>
         </w:rPr>
         <w:t>1+sH</w:t>
       </w:r>
@@ -1736,7 +1876,6 @@
         <w:rPr>
           <w:b w:val="0"/>
           <w:bCs w:val="0"/>
-          <w:color w:val="auto"/>
         </w:rPr>
         <w:t>)</w:t>
       </w:r>
@@ -1744,7 +1883,6 @@
         <w:rPr>
           <w:b w:val="0"/>
           <w:bCs w:val="0"/>
-          <w:color w:val="auto"/>
         </w:rPr>
         <w:t xml:space="preserve"> to dark </w:t>
       </w:r>
@@ -1752,7 +1890,6 @@
         <w:rPr>
           <w:b w:val="0"/>
           <w:bCs w:val="0"/>
-          <w:color w:val="auto"/>
         </w:rPr>
         <w:t xml:space="preserve">brown </w:t>
       </w:r>
@@ -1760,7 +1897,6 @@
         <w:rPr>
           <w:b w:val="0"/>
           <w:bCs w:val="0"/>
-          <w:color w:val="auto"/>
         </w:rPr>
         <w:t>for low</w:t>
       </w:r>
@@ -1768,7 +1904,6 @@
         <w:rPr>
           <w:b w:val="0"/>
           <w:bCs w:val="0"/>
-          <w:color w:val="auto"/>
         </w:rPr>
         <w:t>er</w:t>
       </w:r>
@@ -1776,7 +1911,6 @@
         <w:rPr>
           <w:b w:val="0"/>
           <w:bCs w:val="0"/>
-          <w:color w:val="auto"/>
         </w:rPr>
         <w:t xml:space="preserve"> fitness</w:t>
       </w:r>
@@ -1784,7 +1918,6 @@
         <w:rPr>
           <w:b w:val="0"/>
           <w:bCs w:val="0"/>
-          <w:color w:val="auto"/>
         </w:rPr>
         <w:t xml:space="preserve"> (</w:t>
       </w:r>
@@ -1794,61 +1927,18 @@
           <w:bCs w:val="0"/>
           <w:i/>
           <w:iCs/>
-          <w:color w:val="auto"/>
-        </w:rPr>
-        <w:t>(1-s)</w:t>
-      </w:r>
+        </w:rPr>
+        <w:t>(1-s</w:t>
+      </w:r>
+      <w:proofErr w:type="gramStart"/>
       <w:r>
         <w:rPr>
           <w:b w:val="0"/>
           <w:bCs w:val="0"/>
           <w:i/>
           <w:iCs/>
-          <w:color w:val="auto"/>
-          <w:vertAlign w:val="superscript"/>
-        </w:rPr>
-        <w:t>3</w:t>
-      </w:r>
-      <w:r>
-        <w:rPr>
-          <w:b w:val="0"/>
-          <w:bCs w:val="0"/>
-          <w:color w:val="auto"/>
         </w:rPr>
         <w:t>)</w:t>
-      </w:r>
-      <w:r>
-        <w:rPr>
-          <w:b w:val="0"/>
-          <w:bCs w:val="0"/>
-          <w:color w:val="auto"/>
-        </w:rPr>
-        <w:t xml:space="preserve"> </w:t>
-      </w:r>
-      <w:r>
-        <w:rPr>
-          <w:rFonts w:ascii="Arial" w:hAnsi="Arial" w:cs="Arial"/>
-          <w:b w:val="0"/>
-          <w:bCs w:val="0"/>
-          <w:color w:val="auto"/>
-        </w:rPr>
-        <w:t>–</w:t>
-      </w:r>
-      <w:r>
-        <w:rPr>
-          <w:b w:val="0"/>
-          <w:bCs w:val="0"/>
-          <w:color w:val="auto"/>
-        </w:rPr>
-        <w:t xml:space="preserve"> see the colorbar.</w:t>
-      </w:r>
-      <w:r>
-        <w:rPr>
-          <w:b w:val="0"/>
-          <w:bCs w:val="0"/>
-          <w:color w:val="auto"/>
-        </w:rPr>
-        <w:t xml:space="preserve"> Parameters used: </w:t>
       </w:r>
       <w:r>
         <w:rPr>
@@ -1856,17 +1946,62 @@
           <w:bCs w:val="0"/>
           <w:i/>
           <w:iCs/>
-          <w:color w:val="auto"/>
-        </w:rPr>
-        <w:t>s=0.01</w:t>
-      </w:r>
+          <w:vertAlign w:val="superscript"/>
+        </w:rPr>
+        <w:t>3</w:t>
+      </w:r>
+      <w:proofErr w:type="gramEnd"/>
       <w:r>
         <w:rPr>
           <w:b w:val="0"/>
           <w:bCs w:val="0"/>
-          <w:color w:val="auto"/>
-        </w:rPr>
-        <w:t xml:space="preserve">, </w:t>
+        </w:rPr>
+        <w:t>)</w:t>
+      </w:r>
+      <w:r>
+        <w:rPr>
+          <w:b w:val="0"/>
+          <w:bCs w:val="0"/>
+        </w:rPr>
+        <w:t xml:space="preserve"> </w:t>
+      </w:r>
+      <w:r>
+        <w:rPr>
+          <w:rFonts w:ascii="Arial" w:hAnsi="Arial" w:cs="Arial"/>
+          <w:b w:val="0"/>
+          <w:bCs w:val="0"/>
+        </w:rPr>
+        <w:t>–</w:t>
+      </w:r>
+      <w:r>
+        <w:rPr>
+          <w:b w:val="0"/>
+          <w:bCs w:val="0"/>
+        </w:rPr>
+        <w:t xml:space="preserve"> see the </w:t>
+      </w:r>
+      <w:proofErr w:type="spellStart"/>
+      <w:r>
+        <w:rPr>
+          <w:b w:val="0"/>
+          <w:bCs w:val="0"/>
+        </w:rPr>
+        <w:t>colorbar</w:t>
+      </w:r>
+      <w:proofErr w:type="spellEnd"/>
+      <w:r>
+        <w:rPr>
+          <w:b w:val="0"/>
+          <w:bCs w:val="0"/>
+        </w:rPr>
+        <w:t>.</w:t>
+      </w:r>
+      <w:r>
+        <w:rPr>
+          <w:b w:val="0"/>
+          <w:bCs w:val="0"/>
+        </w:rPr>
+        <w:t xml:space="preserve"> Parameters used: </w:t>
       </w:r>
       <w:r>
         <w:rPr>
@@ -1874,23 +2009,36 @@
           <w:bCs w:val="0"/>
           <w:i/>
           <w:iCs/>
-          <w:color w:val="auto"/>
-        </w:rPr>
-        <w:t>H=2</w:t>
+        </w:rPr>
+        <w:t>s=0.01</w:t>
       </w:r>
       <w:r>
         <w:rPr>
           <w:b w:val="0"/>
           <w:bCs w:val="0"/>
-          <w:color w:val="auto"/>
-        </w:rPr>
-        <w:t>.</w:t>
+        </w:rPr>
+        <w:t xml:space="preserve">, </w:t>
       </w:r>
       <w:r>
         <w:rPr>
           <w:b w:val="0"/>
           <w:bCs w:val="0"/>
-          <w:color w:val="auto"/>
+          <w:i/>
+          <w:iCs/>
+        </w:rPr>
+        <w:t>H=2</w:t>
+      </w:r>
+      <w:r>
+        <w:rPr>
+          <w:b w:val="0"/>
+          <w:bCs w:val="0"/>
+        </w:rPr>
+        <w:t>.</w:t>
+      </w:r>
+      <w:r>
+        <w:rPr>
+          <w:b w:val="0"/>
+          <w:bCs w:val="0"/>
         </w:rPr>
         <w:t xml:space="preserve"> </w:t>
       </w:r>
@@ -2018,6 +2166,7 @@
         </w:rPr>
         <w:t xml:space="preserve">If </w:t>
       </w:r>
+      <w:proofErr w:type="gramStart"/>
       <w:r>
         <w:rPr>
           <w:i/>
@@ -2032,6 +2181,7 @@
         </w:rPr>
         <w:t>(</w:t>
       </w:r>
+      <w:proofErr w:type="gramEnd"/>
       <w:r>
         <w:rPr>
           <w:rFonts w:ascii="Times New Roman" w:hAnsi="Times New Roman"/>
@@ -2217,7 +2367,21 @@
         <w:rPr>
           <w:lang w:val="en-US"/>
         </w:rPr>
-        <w:t xml:space="preserve"> then there are no single mutants and double mutatns must be generated by a double mutation</w:t>
+        <w:t xml:space="preserve"> then there are no single mutants and double </w:t>
+      </w:r>
+      <w:proofErr w:type="spellStart"/>
+      <w:r>
+        <w:rPr>
+          <w:lang w:val="en-US"/>
+        </w:rPr>
+        <w:t>mutatns</w:t>
+      </w:r>
+      <w:proofErr w:type="spellEnd"/>
+      <w:r>
+        <w:rPr>
+          <w:lang w:val="en-US"/>
+        </w:rPr>
+        <w:t xml:space="preserve"> must be generated by a double mutation</w:t>
       </w:r>
       <w:r>
         <w:rPr>
@@ -2685,13 +2849,23 @@
         </w:rPr>
         <w:t xml:space="preserve"> </w:t>
       </w:r>
+      <w:proofErr w:type="spellStart"/>
       <w:r>
         <w:rPr>
           <w:i/>
           <w:iCs/>
           <w:lang w:val="en-US"/>
         </w:rPr>
-        <w:t>Escherischia coli</w:t>
+        <w:t>Escherischia</w:t>
+      </w:r>
+      <w:proofErr w:type="spellEnd"/>
+      <w:r>
+        <w:rPr>
+          <w:i/>
+          <w:iCs/>
+          <w:lang w:val="en-US"/>
+        </w:rPr>
+        <w:t xml:space="preserve"> coli</w:t>
       </w:r>
       <w:r>
         <w:rPr>
@@ -3170,8 +3344,23 @@
         <w:rPr>
           <w:lang w:val="en-US"/>
         </w:rPr>
-        <w:t>) at the time of the environmental change. New double mutants can appear either via a double mutation in a wildtype individual (</w:t>
-      </w:r>
+        <w:t xml:space="preserve">) at the time of the environmental change. New double mutants can appear either via a double mutation in a </w:t>
+      </w:r>
+      <w:proofErr w:type="spellStart"/>
+      <w:r>
+        <w:rPr>
+          <w:lang w:val="en-US"/>
+        </w:rPr>
+        <w:t>wildtype</w:t>
+      </w:r>
+      <w:proofErr w:type="spellEnd"/>
+      <w:r>
+        <w:rPr>
+          <w:lang w:val="en-US"/>
+        </w:rPr>
+        <w:t xml:space="preserve"> individual (</w:t>
+      </w:r>
+      <w:proofErr w:type="spellStart"/>
       <w:r>
         <w:rPr>
           <w:i/>
@@ -3180,12 +3369,14 @@
         </w:rPr>
         <w:t>ab</w:t>
       </w:r>
+      <w:proofErr w:type="spellEnd"/>
       <w:r>
         <w:rPr>
           <w:lang w:val="en-US"/>
         </w:rPr>
         <w:t>) or via a single mutation in a single mutant (</w:t>
       </w:r>
+      <w:proofErr w:type="spellStart"/>
       <w:r>
         <w:rPr>
           <w:i/>
@@ -3194,12 +3385,14 @@
         </w:rPr>
         <w:t>Ab</w:t>
       </w:r>
+      <w:proofErr w:type="spellEnd"/>
       <w:r>
         <w:rPr>
           <w:lang w:val="en-US"/>
         </w:rPr>
         <w:t xml:space="preserve"> or </w:t>
       </w:r>
+      <w:proofErr w:type="spellStart"/>
       <w:r>
         <w:rPr>
           <w:i/>
@@ -3208,6 +3401,7 @@
         </w:rPr>
         <w:t>aB</w:t>
       </w:r>
+      <w:proofErr w:type="spellEnd"/>
       <w:r>
         <w:rPr>
           <w:lang w:val="en-US"/>
@@ -3273,7 +3467,21 @@
         <w:rPr>
           <w:lang w:val="en-US"/>
         </w:rPr>
-        <w:t xml:space="preserve">mutation-free wildtype and single mutants are roughly </w:t>
+        <w:t xml:space="preserve">mutation-free </w:t>
+      </w:r>
+      <w:proofErr w:type="spellStart"/>
+      <w:r>
+        <w:rPr>
+          <w:lang w:val="en-US"/>
+        </w:rPr>
+        <w:t>wildtype</w:t>
+      </w:r>
+      <w:proofErr w:type="spellEnd"/>
+      <w:r>
+        <w:rPr>
+          <w:lang w:val="en-US"/>
+        </w:rPr>
+        <w:t xml:space="preserve"> and single mutants are roughly </w:t>
       </w:r>
       <m:oMath>
         <m:sSup>
@@ -3332,8 +3540,16 @@
         <w:rPr>
           <w:lang w:val="en-US"/>
         </w:rPr>
-        <w:t xml:space="preserve"> and  </w:t>
-      </w:r>
+        <w:t xml:space="preserve"> </w:t>
+      </w:r>
+      <w:proofErr w:type="gramStart"/>
+      <w:r>
+        <w:rPr>
+          <w:lang w:val="en-US"/>
+        </w:rPr>
+        <w:t xml:space="preserve">and  </w:t>
+      </w:r>
+      <w:proofErr w:type="gramEnd"/>
       <m:oMath>
         <m:f>
           <m:fPr>
@@ -3449,13 +3665,29 @@
           <w:iCs/>
           <w:lang w:val="en-US"/>
         </w:rPr>
-        <w:t>A/a</w:t>
-      </w:r>
-      <w:r>
-        <w:rPr>
-          <w:lang w:val="en-US"/>
-        </w:rPr>
-        <w:t xml:space="preserve"> and </w:t>
+        <w:t>A/</w:t>
+      </w:r>
+      <w:proofErr w:type="gramStart"/>
+      <w:r>
+        <w:rPr>
+          <w:i/>
+          <w:iCs/>
+          <w:lang w:val="en-US"/>
+        </w:rPr>
+        <w:t>a</w:t>
+      </w:r>
+      <w:r>
+        <w:rPr>
+          <w:lang w:val="en-US"/>
+        </w:rPr>
+        <w:t xml:space="preserve"> and</w:t>
+      </w:r>
+      <w:proofErr w:type="gramEnd"/>
+      <w:r>
+        <w:rPr>
+          <w:lang w:val="en-US"/>
+        </w:rPr>
+        <w:t xml:space="preserve"> </w:t>
       </w:r>
       <w:r>
         <w:rPr>
@@ -4260,7 +4492,21 @@
         <w:rPr>
           <w:lang w:val="en-US"/>
         </w:rPr>
-        <w:t>Note that stress-induction only increases the transition from single mutants to other types, but does not change the MSB frequency of single mutants, because that is determined by the mutation rate of the wildtype.</w:t>
+        <w:t xml:space="preserve">Note that stress-induction only increases the transition from single mutants to other types, but does not change the MSB frequency of single mutants, because that is determined by the mutation rate of the </w:t>
+      </w:r>
+      <w:proofErr w:type="spellStart"/>
+      <w:r>
+        <w:rPr>
+          <w:lang w:val="en-US"/>
+        </w:rPr>
+        <w:t>wildtype</w:t>
+      </w:r>
+      <w:proofErr w:type="spellEnd"/>
+      <w:r>
+        <w:rPr>
+          <w:lang w:val="en-US"/>
+        </w:rPr>
+        <w:t>.</w:t>
       </w:r>
     </w:p>
     <w:p>
@@ -4274,7 +4520,21 @@
         <w:rPr>
           <w:lang w:val="en-US"/>
         </w:rPr>
-        <w:t xml:space="preserve">If the mutation rate of wildtype </w:t>
+        <w:t xml:space="preserve">If the mutation rate of </w:t>
+      </w:r>
+      <w:proofErr w:type="spellStart"/>
+      <w:r>
+        <w:rPr>
+          <w:lang w:val="en-US"/>
+        </w:rPr>
+        <w:t>wildtype</w:t>
+      </w:r>
+      <w:proofErr w:type="spellEnd"/>
+      <w:r>
+        <w:rPr>
+          <w:lang w:val="en-US"/>
+        </w:rPr>
+        <w:t xml:space="preserve"> </w:t>
       </w:r>
       <w:r>
         <w:rPr>
@@ -4665,11 +4925,33 @@
           <w:lang w:val="en-US"/>
         </w:rPr>
       </w:pPr>
-      <w:r>
-        <w:rPr>
-          <w:lang w:val="en-US"/>
-        </w:rPr>
-        <w:t>because increased mutation rate in the wildtype affects the MSB frequencies.</w:t>
+      <w:proofErr w:type="gramStart"/>
+      <w:r>
+        <w:rPr>
+          <w:lang w:val="en-US"/>
+        </w:rPr>
+        <w:t>because</w:t>
+      </w:r>
+      <w:proofErr w:type="gramEnd"/>
+      <w:r>
+        <w:rPr>
+          <w:lang w:val="en-US"/>
+        </w:rPr>
+        <w:t xml:space="preserve"> increased mutation rate in the </w:t>
+      </w:r>
+      <w:proofErr w:type="spellStart"/>
+      <w:r>
+        <w:rPr>
+          <w:lang w:val="en-US"/>
+        </w:rPr>
+        <w:t>wildtype</w:t>
+      </w:r>
+      <w:proofErr w:type="spellEnd"/>
+      <w:r>
+        <w:rPr>
+          <w:lang w:val="en-US"/>
+        </w:rPr>
+        <w:t xml:space="preserve"> affects the MSB frequencies.</w:t>
       </w:r>
     </w:p>
     <w:p>
@@ -4731,7 +5013,21 @@
         <w:rPr>
           <w:lang w:val="en-US"/>
         </w:rPr>
-        <w:t xml:space="preserve">it has two possible fates after its appearance: fixation and extinction. Following Eshel </w:t>
+        <w:t xml:space="preserve">it has two possible fates after its appearance: fixation and extinction. Following </w:t>
+      </w:r>
+      <w:proofErr w:type="spellStart"/>
+      <w:r>
+        <w:rPr>
+          <w:lang w:val="en-US"/>
+        </w:rPr>
+        <w:t>Eshel</w:t>
+      </w:r>
+      <w:proofErr w:type="spellEnd"/>
+      <w:r>
+        <w:rPr>
+          <w:lang w:val="en-US"/>
+        </w:rPr>
+        <w:t xml:space="preserve"> </w:t>
       </w:r>
       <w:r>
         <w:rPr>
@@ -4928,11 +5224,19 @@
           <w:lang w:val="en-US"/>
         </w:rPr>
       </w:pPr>
-      <w:r>
-        <w:rPr>
-          <w:lang w:val="en-US"/>
-        </w:rPr>
-        <w:t xml:space="preserve">where </w:t>
+      <w:proofErr w:type="gramStart"/>
+      <w:r>
+        <w:rPr>
+          <w:lang w:val="en-US"/>
+        </w:rPr>
+        <w:t>where</w:t>
+      </w:r>
+      <w:proofErr w:type="gramEnd"/>
+      <w:r>
+        <w:rPr>
+          <w:lang w:val="en-US"/>
+        </w:rPr>
+        <w:t xml:space="preserve"> </w:t>
       </w:r>
       <w:r>
         <w:rPr>
@@ -5161,11 +5465,19 @@
           <w:lang w:val="en-US"/>
         </w:rPr>
       </w:pPr>
-      <w:r>
-        <w:rPr>
-          <w:lang w:val="en-US"/>
-        </w:rPr>
-        <w:t>and assuming that fitness is measured by the number of progeny which is Poisson distributed.</w:t>
+      <w:proofErr w:type="gramStart"/>
+      <w:r>
+        <w:rPr>
+          <w:lang w:val="en-US"/>
+        </w:rPr>
+        <w:t>and</w:t>
+      </w:r>
+      <w:proofErr w:type="gramEnd"/>
+      <w:r>
+        <w:rPr>
+          <w:lang w:val="en-US"/>
+        </w:rPr>
+        <w:t xml:space="preserve"> assuming that fitness is measured by the number of progeny which is Poisson distributed.</w:t>
       </w:r>
     </w:p>
     <w:p>
@@ -5658,6 +5970,7 @@
           <w:lang w:val="en-US"/>
         </w:rPr>
       </w:pPr>
+      <w:proofErr w:type="gramStart"/>
       <w:r>
         <w:rPr>
           <w:lang w:val="en-US"/>
@@ -5670,6 +5983,7 @@
         </w:rPr>
         <w:t>[REF].</w:t>
       </w:r>
+      <w:proofErr w:type="gramEnd"/>
       <w:r>
         <w:rPr>
           <w:lang w:val="en-US"/>
@@ -5749,7 +6063,21 @@
         <w:rPr>
           <w:lang w:val="en-US"/>
         </w:rPr>
-        <w:t xml:space="preserve">can be calculated by separating the population to the wildtype fraction </w:t>
+        <w:t xml:space="preserve">can be calculated by separating the population to the </w:t>
+      </w:r>
+      <w:proofErr w:type="spellStart"/>
+      <w:r>
+        <w:rPr>
+          <w:lang w:val="en-US"/>
+        </w:rPr>
+        <w:t>wildtype</w:t>
+      </w:r>
+      <w:proofErr w:type="spellEnd"/>
+      <w:r>
+        <w:rPr>
+          <w:lang w:val="en-US"/>
+        </w:rPr>
+        <w:t xml:space="preserve"> fraction </w:t>
       </w:r>
       <m:oMath>
         <m:sSup>
@@ -5809,8 +6137,30 @@
         <w:rPr>
           <w:lang w:val="en-US"/>
         </w:rPr>
-        <w:t xml:space="preserve"> which has fitness 1 and the non-wildtype fraction </w:t>
-      </w:r>
+        <w:t xml:space="preserve"> which has fitness 1 and the non-</w:t>
+      </w:r>
+      <w:proofErr w:type="spellStart"/>
+      <w:r>
+        <w:rPr>
+          <w:lang w:val="en-US"/>
+        </w:rPr>
+        <w:t>wildtype</w:t>
+      </w:r>
+      <w:proofErr w:type="spellEnd"/>
+      <w:r>
+        <w:rPr>
+          <w:lang w:val="en-US"/>
+        </w:rPr>
+        <w:t xml:space="preserve"> </w:t>
+      </w:r>
+      <w:proofErr w:type="gramStart"/>
+      <w:r>
+        <w:rPr>
+          <w:lang w:val="en-US"/>
+        </w:rPr>
+        <w:t xml:space="preserve">fraction </w:t>
+      </w:r>
+      <w:proofErr w:type="gramEnd"/>
       <m:oMath>
         <m:r>
           <w:rPr>
@@ -5876,7 +6226,21 @@
         <w:rPr>
           <w:lang w:val="en-US"/>
         </w:rPr>
-        <w:t xml:space="preserve">. Within the non-wildtype subpopulation, which have at least one mutation, additional mutations are Poisson distributed with expectation </w:t>
+        <w:t xml:space="preserve">. Within the non-wildtype </w:t>
+      </w:r>
+      <w:proofErr w:type="gramStart"/>
+      <w:r>
+        <w:rPr>
+          <w:lang w:val="en-US"/>
+        </w:rPr>
+        <w:t>subpopulation, which have</w:t>
+      </w:r>
+      <w:proofErr w:type="gramEnd"/>
+      <w:r>
+        <w:rPr>
+          <w:lang w:val="en-US"/>
+        </w:rPr>
+        <w:t xml:space="preserve"> at least one mutation, additional mutations are Poisson distributed with expectation </w:t>
       </w:r>
       <m:oMath>
         <m:f>
@@ -5914,8 +6278,16 @@
         <w:rPr>
           <w:lang w:val="en-US"/>
         </w:rPr>
-        <w:t xml:space="preserve"> because this subpopulation is hypermutating. Therefore the mean fitness of this subpopulation is </w:t>
-      </w:r>
+        <w:t xml:space="preserve"> because this subpopulation is hypermutating. Therefore the mean fitness of this subpopulation </w:t>
+      </w:r>
+      <w:proofErr w:type="gramStart"/>
+      <w:r>
+        <w:rPr>
+          <w:lang w:val="en-US"/>
+        </w:rPr>
+        <w:t xml:space="preserve">is </w:t>
+      </w:r>
+      <w:proofErr w:type="gramEnd"/>
       <m:oMath>
         <m:d>
           <m:dPr>
@@ -6316,11 +6688,19 @@
           <w:lang w:val="en-US"/>
         </w:rPr>
       </w:pPr>
-      <w:r>
-        <w:rPr>
-          <w:lang w:val="en-US"/>
-        </w:rPr>
-        <w:t xml:space="preserve">Pluging this in </w:t>
+      <w:proofErr w:type="spellStart"/>
+      <w:r>
+        <w:rPr>
+          <w:lang w:val="en-US"/>
+        </w:rPr>
+        <w:t>Pluging</w:t>
+      </w:r>
+      <w:proofErr w:type="spellEnd"/>
+      <w:r>
+        <w:rPr>
+          <w:lang w:val="en-US"/>
+        </w:rPr>
+        <w:t xml:space="preserve"> this in </w:t>
       </w:r>
       <w:r>
         <w:rPr>
@@ -6857,8 +7237,16 @@
         <w:rPr>
           <w:lang w:val="en-US"/>
         </w:rPr>
-        <w:t xml:space="preserve">Interestingly, the above can indeed be larger than </w:t>
-      </w:r>
+        <w:t xml:space="preserve">Interestingly, the above can indeed be larger </w:t>
+      </w:r>
+      <w:proofErr w:type="gramStart"/>
+      <w:r>
+        <w:rPr>
+          <w:lang w:val="en-US"/>
+        </w:rPr>
+        <w:t xml:space="preserve">than </w:t>
+      </w:r>
+      <w:proofErr w:type="gramEnd"/>
       <m:oMath>
         <m:r>
           <w:rPr>
@@ -6872,7 +7260,14 @@
         <w:rPr>
           <w:lang w:val="en-US"/>
         </w:rPr>
-        <w:t xml:space="preserve">. This is because the relative fitness of the double mutant in a population with stress-induced mutation is greater than without </w:t>
+        <w:t xml:space="preserve">. </w:t>
+      </w:r>
+      <w:proofErr w:type="gramStart"/>
+      <w:r>
+        <w:rPr>
+          <w:lang w:val="en-US"/>
+        </w:rPr>
+        <w:t xml:space="preserve">This is because the relative fitness of the double mutant in a population with stress-induced mutation is greater than without </w:t>
       </w:r>
       <w:r>
         <w:rPr>
@@ -6887,6 +7282,7 @@
         </w:rPr>
         <w:t xml:space="preserve"> single mutants and other individuals below both adaptive peaks (</w:t>
       </w:r>
+      <w:proofErr w:type="spellStart"/>
       <w:r>
         <w:rPr>
           <w:i/>
@@ -6895,6 +7291,7 @@
         </w:rPr>
         <w:t>ab</w:t>
       </w:r>
+      <w:proofErr w:type="spellEnd"/>
       <w:r>
         <w:rPr>
           <w:lang w:val="en-US"/>
@@ -6913,7 +7310,14 @@
         <w:rPr>
           <w:lang w:val="en-US"/>
         </w:rPr>
-        <w:t xml:space="preserve">) will hypermutate and increase their mutational load. </w:t>
+        <w:t>) will hypermutate and increase</w:t>
+      </w:r>
+      <w:proofErr w:type="gramEnd"/>
+      <w:r>
+        <w:rPr>
+          <w:lang w:val="en-US"/>
+        </w:rPr>
+        <w:t xml:space="preserve"> their mutational load. </w:t>
       </w:r>
     </w:p>
     <w:p>
@@ -6945,6 +7349,7 @@
         </w:rPr>
         <w:t>From the probability that in a population without double mutants a newborn is a double mutant we can derive the probability that a double mutant would appear in the population</w:t>
       </w:r>
+      <w:proofErr w:type="gramStart"/>
       <w:r>
         <w:rPr>
           <w:lang w:val="en-US"/>
@@ -6957,6 +7362,7 @@
         </w:rPr>
         <w:t xml:space="preserve"> </w:t>
       </w:r>
+      <w:proofErr w:type="gramEnd"/>
       <m:oMath>
         <m:r>
           <w:rPr>
@@ -7074,6 +7480,7 @@
         </w:rPr>
         <w:t xml:space="preserve"> guarantees that </w:t>
       </w:r>
+      <w:proofErr w:type="spellStart"/>
       <w:r>
         <w:rPr>
           <w:i/>
@@ -7082,12 +7489,14 @@
         </w:rPr>
         <w:t>Nq</w:t>
       </w:r>
+      <w:proofErr w:type="spellEnd"/>
       <w:r>
         <w:rPr>
           <w:lang w:val="en-US"/>
         </w:rPr>
         <w:t xml:space="preserve"> is very small, hence this probability can be approximated by </w:t>
       </w:r>
+      <w:proofErr w:type="spellStart"/>
       <w:r>
         <w:rPr>
           <w:i/>
@@ -7096,6 +7505,7 @@
         </w:rPr>
         <w:t>Nq</w:t>
       </w:r>
+      <w:proofErr w:type="spellEnd"/>
       <w:r>
         <w:rPr>
           <w:lang w:val="en-US"/>
@@ -7193,11 +7603,19 @@
         </w:rPr>
         <w:t xml:space="preserve"> </w:t>
       </w:r>
-      <w:r>
-        <w:rPr>
-          <w:lang w:val="en-US"/>
-        </w:rPr>
-        <w:t>which will go to fixation</w:t>
+      <w:proofErr w:type="gramStart"/>
+      <w:r>
+        <w:rPr>
+          <w:lang w:val="en-US"/>
+        </w:rPr>
+        <w:t>which</w:t>
+      </w:r>
+      <w:proofErr w:type="gramEnd"/>
+      <w:r>
+        <w:rPr>
+          <w:lang w:val="en-US"/>
+        </w:rPr>
+        <w:t xml:space="preserve"> will go to fixation</w:t>
       </w:r>
       <w:r>
         <w:rPr>
@@ -7301,6 +7719,7 @@
         </w:rPr>
         <w:t xml:space="preserve">has a geometric distribution with parameter </w:t>
       </w:r>
+      <w:proofErr w:type="spellStart"/>
       <w:r>
         <w:rPr>
           <w:i/>
@@ -7309,6 +7728,7 @@
         </w:rPr>
         <w:t>Nq</w:t>
       </w:r>
+      <w:proofErr w:type="spellEnd"/>
       <w:r>
         <w:rPr>
           <w:rFonts w:asciiTheme="majorBidi" w:hAnsiTheme="majorBidi" w:cstheme="majorBidi"/>
@@ -7490,11 +7910,19 @@
           <w:lang w:val="en-US"/>
         </w:rPr>
       </w:pPr>
-      <w:r>
-        <w:rPr>
-          <w:lang w:val="en-US"/>
-        </w:rPr>
-        <w:t xml:space="preserve">which can be evaluated with or without stress-induced mutation by using </w:t>
+      <w:proofErr w:type="gramStart"/>
+      <w:r>
+        <w:rPr>
+          <w:lang w:val="en-US"/>
+        </w:rPr>
+        <w:t>which</w:t>
+      </w:r>
+      <w:proofErr w:type="gramEnd"/>
+      <w:r>
+        <w:rPr>
+          <w:lang w:val="en-US"/>
+        </w:rPr>
+        <w:t xml:space="preserve"> can be evaluated with or without stress-induced mutation by using </w:t>
       </w:r>
       <w:r>
         <w:rPr>
@@ -7959,13 +8387,29 @@
           <w:iCs/>
           <w:lang w:val="en-US"/>
         </w:rPr>
-        <w:t>A/a</w:t>
-      </w:r>
-      <w:r>
-        <w:rPr>
-          <w:lang w:val="en-US"/>
-        </w:rPr>
-        <w:t xml:space="preserve"> and </w:t>
+        <w:t>A/</w:t>
+      </w:r>
+      <w:proofErr w:type="gramStart"/>
+      <w:r>
+        <w:rPr>
+          <w:i/>
+          <w:iCs/>
+          <w:lang w:val="en-US"/>
+        </w:rPr>
+        <w:t>a</w:t>
+      </w:r>
+      <w:r>
+        <w:rPr>
+          <w:lang w:val="en-US"/>
+        </w:rPr>
+        <w:t xml:space="preserve"> and</w:t>
+      </w:r>
+      <w:proofErr w:type="gramEnd"/>
+      <w:r>
+        <w:rPr>
+          <w:lang w:val="en-US"/>
+        </w:rPr>
+        <w:t xml:space="preserve"> </w:t>
       </w:r>
       <w:r>
         <w:rPr>
@@ -7993,7 +8437,21 @@
         <w:rPr>
           <w:lang w:val="en-US"/>
         </w:rPr>
-        <w:t>To verify that the our approximations are correct, we developed a Wright-Fisher model with mutation, selection and random drift.</w:t>
+        <w:t xml:space="preserve">To verify that </w:t>
+      </w:r>
+      <w:proofErr w:type="gramStart"/>
+      <w:r>
+        <w:rPr>
+          <w:lang w:val="en-US"/>
+        </w:rPr>
+        <w:t>the our</w:t>
+      </w:r>
+      <w:proofErr w:type="gramEnd"/>
+      <w:r>
+        <w:rPr>
+          <w:lang w:val="en-US"/>
+        </w:rPr>
+        <w:t xml:space="preserve"> approximations are correct, we developed a Wright-Fisher model with mutation, selection and random drift.</w:t>
       </w:r>
       <w:r>
         <w:rPr>
@@ -8066,7 +8524,21 @@
         <w:rPr>
           <w:lang w:val="en-US"/>
         </w:rPr>
-        <w:t xml:space="preserve">There are several advatnages to stochastic </w:t>
+        <w:t xml:space="preserve">There are several </w:t>
+      </w:r>
+      <w:proofErr w:type="spellStart"/>
+      <w:r>
+        <w:rPr>
+          <w:lang w:val="en-US"/>
+        </w:rPr>
+        <w:t>advatnages</w:t>
+      </w:r>
+      <w:proofErr w:type="spellEnd"/>
+      <w:r>
+        <w:rPr>
+          <w:lang w:val="en-US"/>
+        </w:rPr>
+        <w:t xml:space="preserve"> to stochastic </w:t>
       </w:r>
       <w:r>
         <w:rPr>
@@ -8090,13 +8562,35 @@
         <w:rPr>
           <w:lang w:val="en-US"/>
         </w:rPr>
-        <w:t xml:space="preserve">(i) </w:t>
-      </w:r>
-      <w:r>
-        <w:rPr>
-          <w:lang w:val="en-US"/>
-        </w:rPr>
-        <w:t xml:space="preserve">The </w:t>
+        <w:t>(</w:t>
+      </w:r>
+      <w:proofErr w:type="spellStart"/>
+      <w:r>
+        <w:rPr>
+          <w:lang w:val="en-US"/>
+        </w:rPr>
+        <w:t>i</w:t>
+      </w:r>
+      <w:proofErr w:type="spellEnd"/>
+      <w:r>
+        <w:rPr>
+          <w:lang w:val="en-US"/>
+        </w:rPr>
+        <w:t xml:space="preserve">) </w:t>
+      </w:r>
+      <w:proofErr w:type="gramStart"/>
+      <w:r>
+        <w:rPr>
+          <w:lang w:val="en-US"/>
+        </w:rPr>
+        <w:t>The</w:t>
+      </w:r>
+      <w:proofErr w:type="gramEnd"/>
+      <w:r>
+        <w:rPr>
+          <w:lang w:val="en-US"/>
+        </w:rPr>
+        <w:t xml:space="preserve"> </w:t>
       </w:r>
       <w:r>
         <w:rPr>
@@ -8159,7 +8653,21 @@
         <w:rPr>
           <w:lang w:val="en-US"/>
         </w:rPr>
-        <w:t xml:space="preserve">Simulations start with a wildtype, mutation-free population on a single-peak adaptive landscape and after reaching MSB a new adaptive peak is introduced for the </w:t>
+        <w:t xml:space="preserve">Simulations start with a </w:t>
+      </w:r>
+      <w:proofErr w:type="spellStart"/>
+      <w:r>
+        <w:rPr>
+          <w:lang w:val="en-US"/>
+        </w:rPr>
+        <w:t>wildtype</w:t>
+      </w:r>
+      <w:proofErr w:type="spellEnd"/>
+      <w:r>
+        <w:rPr>
+          <w:lang w:val="en-US"/>
+        </w:rPr>
+        <w:t xml:space="preserve">, mutation-free population on a single-peak adaptive landscape and after reaching MSB a new adaptive peak is introduced for the </w:t>
       </w:r>
       <w:r>
         <w:rPr>
@@ -8179,7 +8687,21 @@
         <w:rPr>
           <w:lang w:val="en-US"/>
         </w:rPr>
-        <w:t xml:space="preserve"> (iv) We </w:t>
+        <w:t xml:space="preserve"> </w:t>
+      </w:r>
+      <w:proofErr w:type="gramStart"/>
+      <w:r>
+        <w:rPr>
+          <w:lang w:val="en-US"/>
+        </w:rPr>
+        <w:t>(iv) We</w:t>
+      </w:r>
+      <w:proofErr w:type="gramEnd"/>
+      <w:r>
+        <w:rPr>
+          <w:lang w:val="en-US"/>
+        </w:rPr>
+        <w:t xml:space="preserve"> </w:t>
       </w:r>
       <w:r>
         <w:rPr>
@@ -8299,7 +8821,7 @@
     </w:p>
     <w:p>
       <w:pPr>
-        <w:pStyle w:val="Heading2"/>
+        <w:pStyle w:val="Heading3"/>
         <w:rPr>
           <w:lang w:val="en-US"/>
         </w:rPr>
@@ -9037,8 +9559,16 @@
         <w:rPr>
           <w:lang w:val="en-US"/>
         </w:rPr>
-        <w:t xml:space="preserve"> is larger than </w:t>
-      </w:r>
+        <w:t xml:space="preserve"> is larger </w:t>
+      </w:r>
+      <w:proofErr w:type="gramStart"/>
+      <w:r>
+        <w:rPr>
+          <w:lang w:val="en-US"/>
+        </w:rPr>
+        <w:t xml:space="preserve">than </w:t>
+      </w:r>
+      <w:proofErr w:type="gramEnd"/>
       <m:oMath>
         <m:sSup>
           <m:sSupPr>
@@ -9079,7 +9609,7 @@
     </w:p>
     <w:p>
       <w:pPr>
-        <w:pStyle w:val="Heading2"/>
+        <w:pStyle w:val="Heading3"/>
         <w:rPr>
           <w:lang w:val="en-US"/>
         </w:rPr>
@@ -9102,7 +9632,21 @@
         <w:rPr>
           <w:lang w:val="en-US"/>
         </w:rPr>
-        <w:t xml:space="preserve">The first-order approximation of the fixation probability of a double mutant with and without stress-induced mutation are (see Eq. </w:t>
+        <w:t xml:space="preserve">The first-order </w:t>
+      </w:r>
+      <w:proofErr w:type="gramStart"/>
+      <w:r>
+        <w:rPr>
+          <w:lang w:val="en-US"/>
+        </w:rPr>
+        <w:t>approximation of the fixation probability of a double mutant with and without stress-induced mutation are</w:t>
+      </w:r>
+      <w:proofErr w:type="gramEnd"/>
+      <w:r>
+        <w:rPr>
+          <w:lang w:val="en-US"/>
+        </w:rPr>
+        <w:t xml:space="preserve"> (see Eq. </w:t>
       </w:r>
       <w:r>
         <w:rPr>
@@ -9608,8 +10152,16 @@
         <w:rPr>
           <w:lang w:val="en-US"/>
         </w:rPr>
-        <w:t xml:space="preserve"> these approximations suggest that </w:t>
-      </w:r>
+        <w:t xml:space="preserve"> these approximations suggest </w:t>
+      </w:r>
+      <w:proofErr w:type="gramStart"/>
+      <w:r>
+        <w:rPr>
+          <w:lang w:val="en-US"/>
+        </w:rPr>
+        <w:t xml:space="preserve">that </w:t>
+      </w:r>
+      <w:proofErr w:type="gramEnd"/>
       <m:oMath>
         <m:sSub>
           <m:sSubPr>
@@ -9745,7 +10297,21 @@
         <w:rPr>
           <w:lang w:val="en-US"/>
         </w:rPr>
-        <w:t>. Note that this effect does not depend on beneficial mutaition (</w:t>
+        <w:t xml:space="preserve">. Note that this effect does not depend on beneficial </w:t>
+      </w:r>
+      <w:proofErr w:type="spellStart"/>
+      <w:r>
+        <w:rPr>
+          <w:lang w:val="en-US"/>
+        </w:rPr>
+        <w:t>mutaition</w:t>
+      </w:r>
+      <w:proofErr w:type="spellEnd"/>
+      <w:r>
+        <w:rPr>
+          <w:lang w:val="en-US"/>
+        </w:rPr>
+        <w:t xml:space="preserve"> (</w:t>
       </w:r>
       <w:r>
         <w:rPr>
@@ -9765,7 +10331,7 @@
     </w:p>
     <w:p>
       <w:pPr>
-        <w:pStyle w:val="Heading2"/>
+        <w:pStyle w:val="Heading3"/>
         <w:rPr>
           <w:lang w:val="en-US"/>
         </w:rPr>
@@ -10059,11 +10625,19 @@
         </w:rPr>
         <w:t xml:space="preserve"> </w:t>
       </w:r>
-      <w:r>
-        <w:rPr>
-          <w:lang w:val="en-US"/>
-        </w:rPr>
-        <w:t xml:space="preserve">Eqs. </w:t>
+      <w:proofErr w:type="spellStart"/>
+      <w:r>
+        <w:rPr>
+          <w:lang w:val="en-US"/>
+        </w:rPr>
+        <w:t>Eqs</w:t>
+      </w:r>
+      <w:proofErr w:type="spellEnd"/>
+      <w:r>
+        <w:rPr>
+          <w:lang w:val="en-US"/>
+        </w:rPr>
+        <w:t xml:space="preserve">. </w:t>
       </w:r>
       <w:r>
         <w:rPr>
@@ -10454,7 +11028,21 @@
         <w:rPr>
           <w:lang w:val="en-US"/>
         </w:rPr>
-        <w:t xml:space="preserve">With stress-induced mutation we plug in Eqs. </w:t>
+        <w:t xml:space="preserve">With stress-induced mutation we plug in </w:t>
+      </w:r>
+      <w:proofErr w:type="spellStart"/>
+      <w:r>
+        <w:rPr>
+          <w:lang w:val="en-US"/>
+        </w:rPr>
+        <w:t>Eqs</w:t>
+      </w:r>
+      <w:proofErr w:type="spellEnd"/>
+      <w:r>
+        <w:rPr>
+          <w:lang w:val="en-US"/>
+        </w:rPr>
+        <w:t xml:space="preserve">. </w:t>
       </w:r>
       <w:r>
         <w:rPr>
@@ -11034,13 +11622,27 @@
         <w:rPr>
           <w:lang w:val="en-US"/>
         </w:rPr>
-        <w:t xml:space="preserve">), </w:t>
-      </w:r>
-      <w:r>
-        <w:rPr>
-          <w:lang w:val="en-US"/>
-        </w:rPr>
-        <w:t xml:space="preserve"> a sufficient condition for faster adaptation </w:t>
+        <w:t>)</w:t>
+      </w:r>
+      <w:proofErr w:type="gramStart"/>
+      <w:r>
+        <w:rPr>
+          <w:lang w:val="en-US"/>
+        </w:rPr>
+        <w:t xml:space="preserve">, </w:t>
+      </w:r>
+      <w:r>
+        <w:rPr>
+          <w:lang w:val="en-US"/>
+        </w:rPr>
+        <w:t xml:space="preserve"> a</w:t>
+      </w:r>
+      <w:proofErr w:type="gramEnd"/>
+      <w:r>
+        <w:rPr>
+          <w:lang w:val="en-US"/>
+        </w:rPr>
+        <w:t xml:space="preserve"> sufficient condition for faster adaptation </w:t>
       </w:r>
       <w:r>
         <w:rPr>
@@ -11374,13 +11976,744 @@
         </w:rPr>
         <w:t>o</w:t>
       </w:r>
+      <w:r>
+        <w:rPr>
+          <w:lang w:val="en-US"/>
+        </w:rPr>
+        <w:t>o high for single cell organism.</w:t>
+      </w:r>
+    </w:p>
+    <w:p>
+      <w:pPr>
+        <w:pStyle w:val="Heading2"/>
+        <w:rPr>
+          <w:lang w:val="en-US"/>
+        </w:rPr>
+      </w:pPr>
+      <w:r>
+        <w:rPr>
+          <w:lang w:val="en-US"/>
+        </w:rPr>
+        <w:t>Simulation results</w:t>
+      </w:r>
+    </w:p>
+    <w:p>
+      <w:pPr>
+        <w:pStyle w:val="Firstparagraph"/>
+        <w:rPr>
+          <w:lang w:val="en-US"/>
+        </w:rPr>
+      </w:pPr>
+      <w:r>
+        <w:rPr>
+          <w:lang w:val="en-US"/>
+        </w:rPr>
+        <w:t xml:space="preserve">We used stochastic simulations (see </w:t>
+      </w:r>
+      <w:r>
+        <w:rPr>
+          <w:lang w:val="en-US"/>
+        </w:rPr>
+        <w:fldChar w:fldCharType="begin"/>
+      </w:r>
+      <w:r>
+        <w:rPr>
+          <w:lang w:val="en-US"/>
+        </w:rPr>
+        <w:instrText xml:space="preserve"> REF _Ref354321066 \h </w:instrText>
+      </w:r>
+      <w:r>
+        <w:rPr>
+          <w:lang w:val="en-US"/>
+        </w:rPr>
+      </w:r>
+      <w:r>
+        <w:rPr>
+          <w:lang w:val="en-US"/>
+        </w:rPr>
+        <w:fldChar w:fldCharType="separate"/>
+      </w:r>
+      <w:r>
+        <w:rPr>
+          <w:lang w:val="en-US"/>
+        </w:rPr>
+        <w:t>Methods</w:t>
+      </w:r>
+      <w:r>
+        <w:rPr>
+          <w:lang w:val="en-US"/>
+        </w:rPr>
+        <w:fldChar w:fldCharType="end"/>
+      </w:r>
+      <w:r>
+        <w:rPr>
+          <w:lang w:val="en-US"/>
+        </w:rPr>
+        <w:t>) to check the quality of our analytical approximations.</w:t>
+      </w:r>
+    </w:p>
+    <w:p>
+      <w:pPr>
+        <w:pStyle w:val="Heading3"/>
+        <w:rPr>
+          <w:lang w:val="en-US"/>
+        </w:rPr>
+      </w:pPr>
+      <w:r>
+        <w:rPr>
+          <w:lang w:val="en-US"/>
+        </w:rPr>
+        <w:t>Adaptation rate</w:t>
+      </w:r>
+    </w:p>
+    <w:p>
+      <w:pPr>
+        <w:pStyle w:val="Firstparagraph"/>
+        <w:rPr>
+          <w:lang w:val="en-US"/>
+        </w:rPr>
+      </w:pPr>
+      <w:r>
+        <w:rPr>
+          <w:lang w:val="en-US"/>
+        </w:rPr>
+        <w:t>A comparison of the full and 1</w:t>
+      </w:r>
+      <w:r>
+        <w:rPr>
+          <w:vertAlign w:val="superscript"/>
+          <w:lang w:val="en-US"/>
+        </w:rPr>
+        <w:t>st</w:t>
+      </w:r>
+      <w:r>
+        <w:rPr>
+          <w:lang w:val="en-US"/>
+        </w:rPr>
+        <w:t xml:space="preserve"> order analytical approximations for the adaptation rate </w:t>
+      </w:r>
+      <w:r>
+        <w:rPr>
+          <w:rFonts w:ascii="Times New Roman" w:hAnsi="Times New Roman"/>
+          <w:i/>
+          <w:iCs/>
+          <w:lang w:val="en-US"/>
+        </w:rPr>
+        <w:t>ν</w:t>
+      </w:r>
+      <w:r>
+        <w:rPr>
+          <w:lang w:val="en-US"/>
+        </w:rPr>
+        <w:t xml:space="preserve"> with the simulation results are given in Figure 2.</w:t>
+      </w:r>
+      <w:r>
+        <w:rPr>
+          <w:lang w:val="en-US"/>
+        </w:rPr>
+        <w:t xml:space="preserve"> For low values of the mutation rate increase </w:t>
+      </w:r>
+      <w:r>
+        <w:rPr>
+          <w:rFonts w:ascii="Times New Roman" w:hAnsi="Times New Roman"/>
+          <w:i/>
+          <w:iCs/>
+          <w:lang w:val="en-US"/>
+        </w:rPr>
+        <w:t>τ</w:t>
+      </w:r>
+      <w:r>
+        <w:rPr>
+          <w:rFonts w:ascii="Times New Roman" w:hAnsi="Times New Roman"/>
+          <w:lang w:val="en-US"/>
+        </w:rPr>
+        <w:t xml:space="preserve"> </w:t>
+      </w:r>
+      <w:r>
+        <w:rPr>
+          <w:lang w:val="en-US"/>
+        </w:rPr>
+        <w:t>the</w:t>
+      </w:r>
+      <w:r>
+        <w:rPr>
+          <w:lang w:val="en-US"/>
+        </w:rPr>
+        <w:t xml:space="preserve"> approximations fit the simulation results very well. For larger values of </w:t>
+      </w:r>
+      <w:r>
+        <w:rPr>
+          <w:rFonts w:ascii="Times New Roman" w:hAnsi="Times New Roman"/>
+          <w:i/>
+          <w:iCs/>
+          <w:lang w:val="en-US"/>
+        </w:rPr>
+        <w:t>τ</w:t>
+      </w:r>
+      <w:r>
+        <w:rPr>
+          <w:rFonts w:ascii="Times New Roman" w:hAnsi="Times New Roman"/>
+          <w:lang w:val="en-US"/>
+        </w:rPr>
+        <w:t xml:space="preserve"> </w:t>
+      </w:r>
+      <w:r>
+        <w:rPr>
+          <w:lang w:val="en-US"/>
+        </w:rPr>
+        <w:t xml:space="preserve">the approximations slightly over estimate the adaptation rate, but the general trend is consistent. </w:t>
+      </w:r>
+    </w:p>
+    <w:p>
+      <w:pPr>
+        <w:ind w:firstLine="0"/>
+        <w:rPr>
+          <w:lang w:val="en-US"/>
+        </w:rPr>
+      </w:pPr>
+      <w:r>
+        <w:rPr>
+          <w:lang w:val="en-US"/>
+        </w:rPr>
+        <w:t xml:space="preserve">The starting point all the lines is for </w:t>
+      </w:r>
+      <w:r>
+        <w:rPr>
+          <w:rFonts w:ascii="Times New Roman" w:hAnsi="Times New Roman"/>
+          <w:i/>
+          <w:iCs/>
+          <w:lang w:val="en-US"/>
+        </w:rPr>
+        <w:t>τ</w:t>
+      </w:r>
+      <w:r>
+        <w:rPr>
+          <w:rFonts w:ascii="Times New Roman" w:hAnsi="Times New Roman"/>
+          <w:i/>
+          <w:iCs/>
+          <w:lang w:val="en-US"/>
+        </w:rPr>
+        <w:t xml:space="preserve">=1 </w:t>
+      </w:r>
+      <w:r>
+        <w:rPr>
+          <w:lang w:val="en-US"/>
+        </w:rPr>
+        <w:t xml:space="preserve">which represents populations without stress-induced mutation. Therefore, both the approximations and the simulation results agree that stress-induced mutation increases the adaptation rate, and that this effect increases with </w:t>
+      </w:r>
+      <w:r>
+        <w:rPr>
+          <w:rFonts w:ascii="Times New Roman" w:hAnsi="Times New Roman"/>
+          <w:i/>
+          <w:iCs/>
+          <w:lang w:val="en-US"/>
+        </w:rPr>
+        <w:t>τ</w:t>
+      </w:r>
+      <w:r>
+        <w:rPr>
+          <w:lang w:val="en-US"/>
+        </w:rPr>
+        <w:t>.</w:t>
+      </w:r>
       <w:bookmarkStart w:id="18" w:name="_GoBack"/>
       <w:bookmarkEnd w:id="18"/>
-      <w:r>
-        <w:rPr>
-          <w:lang w:val="en-US"/>
-        </w:rPr>
-        <w:t>o high for single cell organism.</w:t>
+    </w:p>
+    <w:p>
+      <w:pPr>
+        <w:keepNext/>
+        <w:jc w:val="center"/>
+      </w:pPr>
+      <w:r>
+        <w:rPr>
+          <w:noProof/>
+          <w:lang w:val="en-US" w:bidi="he-IL"/>
+        </w:rPr>
+        <w:lastRenderedPageBreak/>
+        <w:drawing>
+          <wp:inline distT="0" distB="0" distL="0" distR="0" wp14:anchorId="12EAF1D6" wp14:editId="5A4C6A58">
+            <wp:extent cx="3360304" cy="2520000"/>
+            <wp:effectExtent l="0" t="0" r="0" b="0"/>
+            <wp:docPr id="5" name="Picture 5"/>
+            <wp:cNvGraphicFramePr>
+              <a:graphicFrameLocks xmlns:a="http://schemas.openxmlformats.org/drawingml/2006/main" noChangeAspect="1"/>
+            </wp:cNvGraphicFramePr>
+            <a:graphic xmlns:a="http://schemas.openxmlformats.org/drawingml/2006/main">
+              <a:graphicData uri="http://schemas.openxmlformats.org/drawingml/2006/picture">
+                <pic:pic xmlns:pic="http://schemas.openxmlformats.org/drawingml/2006/picture">
+                  <pic:nvPicPr>
+                    <pic:cNvPr id="0" name="analytic_simulation_comparison_SIM_U_0.0004_s_0.05_logN_6.png"/>
+                    <pic:cNvPicPr/>
+                  </pic:nvPicPr>
+                  <pic:blipFill>
+                    <a:blip r:embed="rId11">
+                      <a:extLst>
+                        <a:ext uri="{28A0092B-C50C-407E-A947-70E740481C1C}">
+                          <a14:useLocalDpi xmlns:a14="http://schemas.microsoft.com/office/drawing/2010/main" val="0"/>
+                        </a:ext>
+                      </a:extLst>
+                    </a:blip>
+                    <a:stretch>
+                      <a:fillRect/>
+                    </a:stretch>
+                  </pic:blipFill>
+                  <pic:spPr>
+                    <a:xfrm>
+                      <a:off x="0" y="0"/>
+                      <a:ext cx="3360304" cy="2520000"/>
+                    </a:xfrm>
+                    <a:prstGeom prst="rect">
+                      <a:avLst/>
+                    </a:prstGeom>
+                  </pic:spPr>
+                </pic:pic>
+              </a:graphicData>
+            </a:graphic>
+          </wp:inline>
+        </w:drawing>
+      </w:r>
+    </w:p>
+    <w:p>
+      <w:pPr>
+        <w:pStyle w:val="Caption"/>
+        <w:jc w:val="center"/>
+        <w:rPr>
+          <w:b w:val="0"/>
+          <w:bCs w:val="0"/>
+          <w:lang w:val="en-US"/>
+        </w:rPr>
+      </w:pPr>
+      <w:r>
+        <w:t xml:space="preserve">Figure </w:t>
+      </w:r>
+      <w:r>
+        <w:rPr>
+          <w:lang w:val="en-US"/>
+        </w:rPr>
+        <w:fldChar w:fldCharType="begin"/>
+      </w:r>
+      <w:r>
+        <w:rPr>
+          <w:lang w:val="en-US"/>
+        </w:rPr>
+        <w:instrText xml:space="preserve"> SEQ Figure \* ARABIC </w:instrText>
+      </w:r>
+      <w:r>
+        <w:rPr>
+          <w:lang w:val="en-US"/>
+        </w:rPr>
+        <w:fldChar w:fldCharType="separate"/>
+      </w:r>
+      <w:proofErr w:type="gramStart"/>
+      <w:r>
+        <w:rPr>
+          <w:noProof/>
+          <w:lang w:val="en-US"/>
+        </w:rPr>
+        <w:t>2</w:t>
+      </w:r>
+      <w:r>
+        <w:rPr>
+          <w:lang w:val="en-US"/>
+        </w:rPr>
+        <w:fldChar w:fldCharType="end"/>
+      </w:r>
+      <w:r>
+        <w:rPr>
+          <w:lang w:val="en-US"/>
+        </w:rPr>
+        <w:t xml:space="preserve"> </w:t>
+      </w:r>
+      <w:r>
+        <w:rPr>
+          <w:rFonts w:ascii="Arial" w:hAnsi="Arial" w:cs="Arial"/>
+          <w:lang w:val="en-US"/>
+        </w:rPr>
+        <w:t>–</w:t>
+      </w:r>
+      <w:r>
+        <w:rPr>
+          <w:lang w:val="en-US"/>
+        </w:rPr>
+        <w:t xml:space="preserve"> Comparison of analytical approximations and simulation results - adaptation rate</w:t>
+      </w:r>
+      <w:proofErr w:type="gramEnd"/>
+      <w:r>
+        <w:rPr>
+          <w:lang w:val="en-US"/>
+        </w:rPr>
+        <w:t xml:space="preserve">. </w:t>
+      </w:r>
+      <w:r>
+        <w:rPr>
+          <w:b w:val="0"/>
+          <w:bCs w:val="0"/>
+          <w:lang w:val="en-US"/>
+        </w:rPr>
+        <w:t>The figure shows</w:t>
+      </w:r>
+      <w:r>
+        <w:rPr>
+          <w:b w:val="0"/>
+          <w:bCs w:val="0"/>
+          <w:lang w:val="en-US"/>
+        </w:rPr>
+        <w:t xml:space="preserve"> a comparison of the full analytical approximatio</w:t>
+      </w:r>
+      <w:r>
+        <w:rPr>
+          <w:b w:val="0"/>
+          <w:bCs w:val="0"/>
+          <w:lang w:val="en-US"/>
+        </w:rPr>
+        <w:t xml:space="preserve">n (Eq. </w:t>
+      </w:r>
+      <w:r>
+        <w:rPr>
+          <w:b w:val="0"/>
+          <w:bCs w:val="0"/>
+          <w:lang w:val="en-US"/>
+        </w:rPr>
+        <w:fldChar w:fldCharType="begin"/>
+      </w:r>
+      <w:r>
+        <w:rPr>
+          <w:b w:val="0"/>
+          <w:bCs w:val="0"/>
+          <w:lang w:val="en-US"/>
+        </w:rPr>
+        <w:instrText xml:space="preserve"> REF _Ref354319010 \h </w:instrText>
+      </w:r>
+      <w:r>
+        <w:rPr>
+          <w:b w:val="0"/>
+          <w:bCs w:val="0"/>
+          <w:lang w:val="en-US"/>
+        </w:rPr>
+      </w:r>
+      <w:r>
+        <w:rPr>
+          <w:b w:val="0"/>
+          <w:bCs w:val="0"/>
+          <w:lang w:val="en-US"/>
+        </w:rPr>
+        <w:instrText xml:space="preserve"> \* MERGEFORMAT </w:instrText>
+      </w:r>
+      <w:r>
+        <w:rPr>
+          <w:b w:val="0"/>
+          <w:bCs w:val="0"/>
+          <w:lang w:val="en-US"/>
+        </w:rPr>
+        <w:fldChar w:fldCharType="separate"/>
+      </w:r>
+      <w:r>
+        <w:rPr>
+          <w:b w:val="0"/>
+          <w:bCs w:val="0"/>
+          <w:lang w:val="en-US"/>
+        </w:rPr>
+        <w:t>(</w:t>
+      </w:r>
+      <w:r>
+        <w:rPr>
+          <w:b w:val="0"/>
+          <w:bCs w:val="0"/>
+          <w:noProof/>
+          <w:lang w:val="en-US"/>
+        </w:rPr>
+        <w:t>12</w:t>
+      </w:r>
+      <w:r>
+        <w:rPr>
+          <w:b w:val="0"/>
+          <w:bCs w:val="0"/>
+          <w:lang w:val="en-US"/>
+        </w:rPr>
+        <w:t>)</w:t>
+      </w:r>
+      <w:r>
+        <w:rPr>
+          <w:b w:val="0"/>
+          <w:bCs w:val="0"/>
+          <w:lang w:val="en-US"/>
+        </w:rPr>
+        <w:fldChar w:fldCharType="end"/>
+      </w:r>
+      <w:r>
+        <w:rPr>
+          <w:b w:val="0"/>
+          <w:bCs w:val="0"/>
+          <w:lang w:val="en-US"/>
+        </w:rPr>
+        <w:t>) in</w:t>
+      </w:r>
+      <w:r>
+        <w:rPr>
+          <w:b w:val="0"/>
+          <w:bCs w:val="0"/>
+          <w:lang w:val="en-US"/>
+        </w:rPr>
+        <w:t xml:space="preserve"> a segmented red line, the 1</w:t>
+      </w:r>
+      <w:r>
+        <w:rPr>
+          <w:b w:val="0"/>
+          <w:bCs w:val="0"/>
+          <w:vertAlign w:val="superscript"/>
+          <w:lang w:val="en-US"/>
+        </w:rPr>
+        <w:t>st</w:t>
+      </w:r>
+      <w:r>
+        <w:rPr>
+          <w:b w:val="0"/>
+          <w:bCs w:val="0"/>
+          <w:lang w:val="en-US"/>
+        </w:rPr>
+        <w:t xml:space="preserve"> order </w:t>
+      </w:r>
+      <w:r>
+        <w:rPr>
+          <w:b w:val="0"/>
+          <w:bCs w:val="0"/>
+          <w:lang w:val="en-US"/>
+        </w:rPr>
+        <w:t xml:space="preserve">approximation (Eq. </w:t>
+      </w:r>
+      <w:r>
+        <w:rPr>
+          <w:b w:val="0"/>
+          <w:bCs w:val="0"/>
+          <w:lang w:val="en-US"/>
+        </w:rPr>
+        <w:fldChar w:fldCharType="begin"/>
+      </w:r>
+      <w:r>
+        <w:rPr>
+          <w:b w:val="0"/>
+          <w:bCs w:val="0"/>
+          <w:lang w:val="en-US"/>
+        </w:rPr>
+        <w:instrText xml:space="preserve"> REF _Ref354322545 \h </w:instrText>
+      </w:r>
+      <w:r>
+        <w:rPr>
+          <w:b w:val="0"/>
+          <w:bCs w:val="0"/>
+          <w:lang w:val="en-US"/>
+        </w:rPr>
+      </w:r>
+      <w:r>
+        <w:rPr>
+          <w:b w:val="0"/>
+          <w:bCs w:val="0"/>
+          <w:lang w:val="en-US"/>
+        </w:rPr>
+        <w:instrText xml:space="preserve"> \* MERGEFORMAT </w:instrText>
+      </w:r>
+      <w:r>
+        <w:rPr>
+          <w:b w:val="0"/>
+          <w:bCs w:val="0"/>
+          <w:lang w:val="en-US"/>
+        </w:rPr>
+        <w:fldChar w:fldCharType="separate"/>
+      </w:r>
+      <w:r>
+        <w:rPr>
+          <w:b w:val="0"/>
+          <w:bCs w:val="0"/>
+          <w:lang w:val="en-US"/>
+        </w:rPr>
+        <w:t>(</w:t>
+      </w:r>
+      <w:r>
+        <w:rPr>
+          <w:b w:val="0"/>
+          <w:bCs w:val="0"/>
+          <w:noProof/>
+          <w:lang w:val="en-US"/>
+        </w:rPr>
+        <w:t>17</w:t>
+      </w:r>
+      <w:r>
+        <w:rPr>
+          <w:b w:val="0"/>
+          <w:bCs w:val="0"/>
+          <w:lang w:val="en-US"/>
+        </w:rPr>
+        <w:t>)</w:t>
+      </w:r>
+      <w:r>
+        <w:rPr>
+          <w:b w:val="0"/>
+          <w:bCs w:val="0"/>
+          <w:lang w:val="en-US"/>
+        </w:rPr>
+        <w:fldChar w:fldCharType="end"/>
+      </w:r>
+      <w:r>
+        <w:rPr>
+          <w:b w:val="0"/>
+          <w:bCs w:val="0"/>
+          <w:lang w:val="en-US"/>
+        </w:rPr>
+        <w:t>) in solid</w:t>
+      </w:r>
+      <w:r>
+        <w:rPr>
+          <w:b w:val="0"/>
+          <w:bCs w:val="0"/>
+          <w:lang w:val="en-US"/>
+        </w:rPr>
+        <w:t xml:space="preserve"> blue line and the simulation results (the inverse of average adaptation time) in black points and a </w:t>
+      </w:r>
+      <w:proofErr w:type="spellStart"/>
+      <w:r>
+        <w:rPr>
+          <w:b w:val="0"/>
+          <w:bCs w:val="0"/>
+          <w:lang w:val="en-US"/>
+        </w:rPr>
+        <w:t>doted</w:t>
+      </w:r>
+      <w:proofErr w:type="spellEnd"/>
+      <w:r>
+        <w:rPr>
+          <w:b w:val="0"/>
+          <w:bCs w:val="0"/>
+          <w:lang w:val="en-US"/>
+        </w:rPr>
+        <w:t xml:space="preserve"> line. The adaptation rate is defined as the inverse of the expected waiting time for the appearance of a double mutant that will go to fixation. Parameters used: selection coefficient </w:t>
+      </w:r>
+      <w:r>
+        <w:rPr>
+          <w:b w:val="0"/>
+          <w:bCs w:val="0"/>
+          <w:i/>
+          <w:iCs/>
+          <w:lang w:val="en-US"/>
+        </w:rPr>
+        <w:t>s=0.05</w:t>
+      </w:r>
+      <w:r>
+        <w:rPr>
+          <w:b w:val="0"/>
+          <w:bCs w:val="0"/>
+          <w:lang w:val="en-US"/>
+        </w:rPr>
+        <w:t>,</w:t>
+      </w:r>
+      <w:r>
+        <w:rPr>
+          <w:b w:val="0"/>
+          <w:bCs w:val="0"/>
+          <w:lang w:val="en-US"/>
+        </w:rPr>
+        <w:t xml:space="preserve"> double mutant advantage </w:t>
+      </w:r>
+      <w:r>
+        <w:rPr>
+          <w:b w:val="0"/>
+          <w:bCs w:val="0"/>
+          <w:i/>
+          <w:iCs/>
+          <w:lang w:val="en-US"/>
+        </w:rPr>
+        <w:t>H=2</w:t>
+      </w:r>
+      <w:r>
+        <w:rPr>
+          <w:b w:val="0"/>
+          <w:bCs w:val="0"/>
+          <w:lang w:val="en-US"/>
+        </w:rPr>
+        <w:t>,</w:t>
+      </w:r>
+      <w:r>
+        <w:rPr>
+          <w:b w:val="0"/>
+          <w:bCs w:val="0"/>
+          <w:lang w:val="en-US"/>
+        </w:rPr>
+        <w:t xml:space="preserve"> genomic mutation rate </w:t>
+      </w:r>
+      <w:r>
+        <w:rPr>
+          <w:b w:val="0"/>
+          <w:bCs w:val="0"/>
+          <w:i/>
+          <w:iCs/>
+          <w:lang w:val="en-US"/>
+        </w:rPr>
+        <w:t>U=0.0004</w:t>
+      </w:r>
+      <w:r>
+        <w:rPr>
+          <w:b w:val="0"/>
+          <w:bCs w:val="0"/>
+          <w:lang w:val="en-US"/>
+        </w:rPr>
+        <w:t xml:space="preserve">, locus specific mutation rate </w:t>
+      </w:r>
+      <w:r>
+        <w:rPr>
+          <w:rFonts w:ascii="Times New Roman" w:hAnsi="Times New Roman"/>
+          <w:b w:val="0"/>
+          <w:bCs w:val="0"/>
+          <w:i/>
+          <w:iCs/>
+          <w:lang w:val="en-US"/>
+        </w:rPr>
+        <w:t>µ</w:t>
+      </w:r>
+      <w:r>
+        <w:rPr>
+          <w:b w:val="0"/>
+          <w:bCs w:val="0"/>
+          <w:i/>
+          <w:iCs/>
+          <w:lang w:val="en-US"/>
+        </w:rPr>
+        <w:t>=U/5000</w:t>
+      </w:r>
+      <w:r>
+        <w:rPr>
+          <w:b w:val="0"/>
+          <w:bCs w:val="0"/>
+          <w:lang w:val="en-US"/>
+        </w:rPr>
+        <w:t xml:space="preserve">, population size </w:t>
+      </w:r>
+      <w:r>
+        <w:rPr>
+          <w:b w:val="0"/>
+          <w:bCs w:val="0"/>
+          <w:i/>
+          <w:iCs/>
+          <w:lang w:val="en-US"/>
+        </w:rPr>
+        <w:t>N=10</w:t>
+      </w:r>
+      <w:r>
+        <w:rPr>
+          <w:b w:val="0"/>
+          <w:bCs w:val="0"/>
+          <w:i/>
+          <w:iCs/>
+          <w:vertAlign w:val="superscript"/>
+          <w:lang w:val="en-US"/>
+        </w:rPr>
+        <w:t>6</w:t>
+      </w:r>
+      <w:r>
+        <w:rPr>
+          <w:b w:val="0"/>
+          <w:bCs w:val="0"/>
+          <w:lang w:val="en-US"/>
+        </w:rPr>
+        <w:t>.</w:t>
       </w:r>
     </w:p>
     <w:p>
@@ -11425,9 +12758,23 @@
         <w:rPr>
           <w:lang w:val="en-US"/>
         </w:rPr>
-        <w:t>We implemented a Wright-Fisher model using a simulation software written in Python (</w:t>
-      </w:r>
-      <w:hyperlink r:id="rId11" w:history="1">
+        <w:t xml:space="preserve">We implemented a Wright-Fisher model using </w:t>
+      </w:r>
+      <w:proofErr w:type="gramStart"/>
+      <w:r>
+        <w:rPr>
+          <w:lang w:val="en-US"/>
+        </w:rPr>
+        <w:t>a simulation</w:t>
+      </w:r>
+      <w:proofErr w:type="gramEnd"/>
+      <w:r>
+        <w:rPr>
+          <w:lang w:val="en-US"/>
+        </w:rPr>
+        <w:t xml:space="preserve"> software written in Python (</w:t>
+      </w:r>
+      <w:hyperlink r:id="rId12" w:history="1">
         <w:r>
           <w:rPr>
             <w:rStyle w:val="Hyperlink"/>
@@ -11440,9 +12787,23 @@
         <w:rPr>
           <w:lang w:val="en-US"/>
         </w:rPr>
-        <w:t>), NumPy (</w:t>
-      </w:r>
-      <w:hyperlink r:id="rId12" w:history="1">
+        <w:t xml:space="preserve">), </w:t>
+      </w:r>
+      <w:proofErr w:type="spellStart"/>
+      <w:r>
+        <w:rPr>
+          <w:lang w:val="en-US"/>
+        </w:rPr>
+        <w:t>NumPy</w:t>
+      </w:r>
+      <w:proofErr w:type="spellEnd"/>
+      <w:r>
+        <w:rPr>
+          <w:lang w:val="en-US"/>
+        </w:rPr>
+        <w:t xml:space="preserve"> (</w:t>
+      </w:r>
+      <w:hyperlink r:id="rId13" w:history="1">
         <w:r>
           <w:rPr>
             <w:rStyle w:val="Hyperlink"/>
@@ -11455,9 +12816,23 @@
         <w:rPr>
           <w:lang w:val="en-US"/>
         </w:rPr>
-        <w:t>) and SciPy (</w:t>
-      </w:r>
-      <w:hyperlink r:id="rId13" w:history="1">
+        <w:t xml:space="preserve">) and </w:t>
+      </w:r>
+      <w:proofErr w:type="spellStart"/>
+      <w:r>
+        <w:rPr>
+          <w:lang w:val="en-US"/>
+        </w:rPr>
+        <w:t>SciPy</w:t>
+      </w:r>
+      <w:proofErr w:type="spellEnd"/>
+      <w:r>
+        <w:rPr>
+          <w:lang w:val="en-US"/>
+        </w:rPr>
+        <w:t xml:space="preserve"> (</w:t>
+      </w:r>
+      <w:hyperlink r:id="rId14" w:history="1">
         <w:r>
           <w:rPr>
             <w:rStyle w:val="Hyperlink"/>
@@ -11470,9 +12845,23 @@
         <w:rPr>
           <w:lang w:val="en-US"/>
         </w:rPr>
-        <w:t>). The source code for the simulation is available on GitHub (</w:t>
-      </w:r>
-      <w:hyperlink r:id="rId14" w:history="1">
+        <w:t xml:space="preserve">). The source code for the simulation is available on </w:t>
+      </w:r>
+      <w:proofErr w:type="spellStart"/>
+      <w:r>
+        <w:rPr>
+          <w:lang w:val="en-US"/>
+        </w:rPr>
+        <w:t>GitHub</w:t>
+      </w:r>
+      <w:proofErr w:type="spellEnd"/>
+      <w:r>
+        <w:rPr>
+          <w:lang w:val="en-US"/>
+        </w:rPr>
+        <w:t xml:space="preserve"> (</w:t>
+      </w:r>
+      <w:hyperlink r:id="rId15" w:history="1">
         <w:r>
           <w:rPr>
             <w:rStyle w:val="Hyperlink"/>
@@ -14533,7 +15922,21 @@
         <w:rPr>
           <w:lang w:val="en-US"/>
         </w:rPr>
-        <w:t xml:space="preserve"> The term "first-order" approximations is used here to describe the approximation of analytical expressions by linear expression or polynomials of the first degree. For example, </w:t>
+        <w:t xml:space="preserve"> The term "first-order" </w:t>
+      </w:r>
+      <w:proofErr w:type="gramStart"/>
+      <w:r>
+        <w:rPr>
+          <w:lang w:val="en-US"/>
+        </w:rPr>
+        <w:t>approximations is</w:t>
+      </w:r>
+      <w:proofErr w:type="gramEnd"/>
+      <w:r>
+        <w:rPr>
+          <w:lang w:val="en-US"/>
+        </w:rPr>
+        <w:t xml:space="preserve"> used here to describe the approximation of analytical expressions by linear expression or polynomials of the first degree. For example, </w:t>
       </w:r>
       <w:r>
         <w:rPr>
@@ -14577,8 +15980,16 @@
         <w:rPr>
           <w:lang w:val="en-US"/>
         </w:rPr>
-        <w:t xml:space="preserve"> can be written as a Tayloer series </w:t>
-      </w:r>
+        <w:t xml:space="preserve"> can be written as a Tayloer </w:t>
+      </w:r>
+      <w:proofErr w:type="gramStart"/>
+      <w:r>
+        <w:rPr>
+          <w:lang w:val="en-US"/>
+        </w:rPr>
+        <w:t xml:space="preserve">series </w:t>
+      </w:r>
+      <w:proofErr w:type="gramEnd"/>
       <m:oMath>
         <m:nary>
           <m:naryPr>
@@ -14851,8 +16262,16 @@
         <w:rPr>
           <w:lang w:val="en-US"/>
         </w:rPr>
-        <w:t xml:space="preserve"> is a good approximation for </w:t>
-      </w:r>
+        <w:t xml:space="preserve"> is a good approximation </w:t>
+      </w:r>
+      <w:proofErr w:type="gramStart"/>
+      <w:r>
+        <w:rPr>
+          <w:lang w:val="en-US"/>
+        </w:rPr>
+        <w:t xml:space="preserve">for </w:t>
+      </w:r>
+      <w:proofErr w:type="gramEnd"/>
       <m:oMath>
         <m:sSup>
           <m:sSupPr>
@@ -14901,7 +16320,21 @@
         <w:rPr>
           <w:lang w:val="en-US"/>
         </w:rPr>
-        <w:t>We will denote these first-order approximations by an asterix (*) added to the parameter symbol.</w:t>
+        <w:t xml:space="preserve">We will denote these first-order approximations by an </w:t>
+      </w:r>
+      <w:proofErr w:type="spellStart"/>
+      <w:r>
+        <w:rPr>
+          <w:lang w:val="en-US"/>
+        </w:rPr>
+        <w:t>asterix</w:t>
+      </w:r>
+      <w:proofErr w:type="spellEnd"/>
+      <w:r>
+        <w:rPr>
+          <w:lang w:val="en-US"/>
+        </w:rPr>
+        <w:t xml:space="preserve"> (*) added to the parameter symbol.</w:t>
       </w:r>
     </w:p>
     <w:p>
@@ -15998,6 +17431,7 @@
         </w:rPr>
         <w:t xml:space="preserve"> and </w:t>
       </w:r>
+      <w:proofErr w:type="spellStart"/>
       <w:r>
         <w:rPr>
           <w:i/>
@@ -16006,11 +17440,26 @@
         </w:rPr>
         <w:t>sU</w:t>
       </w:r>
-      <w:r>
-        <w:rPr>
-          <w:lang w:val="en-US"/>
-        </w:rPr>
-        <w:t xml:space="preserve"> ismuch larger than </w:t>
+      <w:proofErr w:type="spellEnd"/>
+      <w:r>
+        <w:rPr>
+          <w:lang w:val="en-US"/>
+        </w:rPr>
+        <w:t xml:space="preserve"> </w:t>
+      </w:r>
+      <w:proofErr w:type="spellStart"/>
+      <w:r>
+        <w:rPr>
+          <w:lang w:val="en-US"/>
+        </w:rPr>
+        <w:t>ismuch</w:t>
+      </w:r>
+      <w:proofErr w:type="spellEnd"/>
+      <w:r>
+        <w:rPr>
+          <w:lang w:val="en-US"/>
+        </w:rPr>
+        <w:t xml:space="preserve"> larger than </w:t>
       </w:r>
       <w:r>
         <w:rPr>
@@ -17189,6 +18638,7 @@
         </w:rPr>
         <w:t xml:space="preserve">The last approximation assumes that </w:t>
       </w:r>
+      <w:proofErr w:type="gramStart"/>
       <w:r>
         <w:rPr>
           <w:i/>
@@ -17197,6 +18647,7 @@
         </w:rPr>
         <w:t>Us</w:t>
       </w:r>
+      <w:proofErr w:type="gramEnd"/>
       <w:r>
         <w:rPr>
           <w:lang w:val="en-US"/>
@@ -17217,6 +18668,7 @@
         </w:rPr>
         <w:t xml:space="preserve"> and that </w:t>
       </w:r>
+      <w:proofErr w:type="spellStart"/>
       <w:r>
         <w:rPr>
           <w:rFonts w:ascii="Times New Roman" w:hAnsi="Times New Roman"/>
@@ -17234,6 +18686,7 @@
         </w:rPr>
         <w:t>U</w:t>
       </w:r>
+      <w:proofErr w:type="spellEnd"/>
       <w:r>
         <w:rPr>
           <w:lang w:val="en-US"/>
@@ -17845,7 +19298,14 @@
         <w:rPr>
           <w:lang w:val="en-US"/>
         </w:rPr>
-        <w:t>oximated in Eq</w:t>
+        <w:t xml:space="preserve">oximated in </w:t>
+      </w:r>
+      <w:proofErr w:type="spellStart"/>
+      <w:r>
+        <w:rPr>
+          <w:lang w:val="en-US"/>
+        </w:rPr>
+        <w:t>Eq</w:t>
       </w:r>
       <w:r>
         <w:rPr>
@@ -17853,6 +19313,7 @@
         </w:rPr>
         <w:t>s</w:t>
       </w:r>
+      <w:proofErr w:type="spellEnd"/>
       <w:r>
         <w:rPr>
           <w:lang w:val="en-US"/>
@@ -19543,11 +21004,33 @@
           <w:lang w:val="en-US"/>
         </w:rPr>
       </w:pPr>
-      <w:r>
-        <w:rPr>
-          <w:lang w:val="en-US"/>
-        </w:rPr>
-        <w:t xml:space="preserve">From Eqs. </w:t>
+      <w:proofErr w:type="gramStart"/>
+      <w:r>
+        <w:rPr>
+          <w:lang w:val="en-US"/>
+        </w:rPr>
+        <w:t xml:space="preserve">From </w:t>
+      </w:r>
+      <w:proofErr w:type="spellStart"/>
+      <w:r>
+        <w:rPr>
+          <w:lang w:val="en-US"/>
+        </w:rPr>
+        <w:t>Eqs</w:t>
+      </w:r>
+      <w:proofErr w:type="spellEnd"/>
+      <w:r>
+        <w:rPr>
+          <w:lang w:val="en-US"/>
+        </w:rPr>
+        <w:t>.</w:t>
+      </w:r>
+      <w:proofErr w:type="gramEnd"/>
+      <w:r>
+        <w:rPr>
+          <w:lang w:val="en-US"/>
+        </w:rPr>
+        <w:t xml:space="preserve"> </w:t>
       </w:r>
       <w:r>
         <w:rPr>
@@ -19601,7 +21084,21 @@
         <w:rPr>
           <w:lang w:val="en-US"/>
         </w:rPr>
-        <w:t xml:space="preserve"> and </w:t>
+        <w:t xml:space="preserve"> </w:t>
+      </w:r>
+      <w:proofErr w:type="gramStart"/>
+      <w:r>
+        <w:rPr>
+          <w:lang w:val="en-US"/>
+        </w:rPr>
+        <w:t>and</w:t>
+      </w:r>
+      <w:proofErr w:type="gramEnd"/>
+      <w:r>
+        <w:rPr>
+          <w:lang w:val="en-US"/>
+        </w:rPr>
+        <w:t xml:space="preserve"> </w:t>
       </w:r>
       <w:r>
         <w:rPr>
@@ -20148,7 +21645,35 @@
         <w:rPr>
           <w:lang w:val="en-US"/>
         </w:rPr>
-        <w:t xml:space="preserve"> and because the second term is positive then we can infer that the rate with stress-induced mutation is faster than without. This condition can ve rewritten:</w:t>
+        <w:t xml:space="preserve"> and because the second term is positive then we can infer that the rate with stress-induced mutation is faster than without. </w:t>
+      </w:r>
+      <w:proofErr w:type="gramStart"/>
+      <w:r>
+        <w:rPr>
+          <w:lang w:val="en-US"/>
+        </w:rPr>
+        <w:t>This condition can</w:t>
+      </w:r>
+      <w:proofErr w:type="gramEnd"/>
+      <w:r>
+        <w:rPr>
+          <w:lang w:val="en-US"/>
+        </w:rPr>
+        <w:t xml:space="preserve"> </w:t>
+      </w:r>
+      <w:proofErr w:type="spellStart"/>
+      <w:r>
+        <w:rPr>
+          <w:lang w:val="en-US"/>
+        </w:rPr>
+        <w:t>ve</w:t>
+      </w:r>
+      <w:proofErr w:type="spellEnd"/>
+      <w:r>
+        <w:rPr>
+          <w:lang w:val="en-US"/>
+        </w:rPr>
+        <w:t xml:space="preserve"> rewritten:</w:t>
       </w:r>
     </w:p>
     <w:p>
@@ -20494,7 +22019,21 @@
         <w:rPr>
           <w:lang w:val="en-US"/>
         </w:rPr>
-        <w:t xml:space="preserve"> is well apprxomated by </w:t>
+        <w:t xml:space="preserve"> is well </w:t>
+      </w:r>
+      <w:proofErr w:type="spellStart"/>
+      <w:r>
+        <w:rPr>
+          <w:lang w:val="en-US"/>
+        </w:rPr>
+        <w:t>apprxomated</w:t>
+      </w:r>
+      <w:proofErr w:type="spellEnd"/>
+      <w:r>
+        <w:rPr>
+          <w:lang w:val="en-US"/>
+        </w:rPr>
+        <w:t xml:space="preserve"> by </w:t>
       </w:r>
       <w:r>
         <w:rPr>
@@ -20686,8 +22225,8 @@
       </m:oMathPara>
     </w:p>
     <w:sectPr>
-      <w:footerReference w:type="even" r:id="rId15"/>
-      <w:footerReference w:type="default" r:id="rId16"/>
+      <w:footerReference w:type="even" r:id="rId16"/>
+      <w:footerReference w:type="default" r:id="rId17"/>
       <w:pgSz w:w="11906" w:h="16838" w:code="9"/>
       <w:pgMar w:top="2211" w:right="2268" w:bottom="2211" w:left="2268" w:header="1701" w:footer="1701" w:gutter="0"/>
       <w:cols w:space="708"/>
@@ -21422,7 +22961,7 @@
   <w:abstractNum w:abstractNumId="14">
     <w:nsid w:val="5F6C7427"/>
     <w:multiLevelType w:val="multilevel"/>
-    <w:tmpl w:val="12C44240"/>
+    <w:tmpl w:val="F9DC0786"/>
     <w:lvl w:ilvl="0">
       <w:start w:val="1"/>
       <w:numFmt w:val="decimal"/>
@@ -22339,14 +23878,13 @@
     <w:uiPriority w:val="35"/>
     <w:unhideWhenUsed/>
     <w:qFormat/>
-    <w:rsid w:val="00183F36"/>
+    <w:rsid w:val="00FE1408"/>
     <w:pPr>
       <w:spacing w:after="200" w:line="240" w:lineRule="auto"/>
     </w:pPr>
     <w:rPr>
       <w:b/>
       <w:bCs/>
-      <w:color w:val="4F81BD" w:themeColor="accent1"/>
       <w:sz w:val="18"/>
       <w:szCs w:val="18"/>
     </w:rPr>
@@ -22924,14 +24462,13 @@
     <w:uiPriority w:val="35"/>
     <w:unhideWhenUsed/>
     <w:qFormat/>
-    <w:rsid w:val="00183F36"/>
+    <w:rsid w:val="00FE1408"/>
     <w:pPr>
       <w:spacing w:after="200" w:line="240" w:lineRule="auto"/>
     </w:pPr>
     <w:rPr>
       <w:b/>
       <w:bCs/>
-      <w:color w:val="4F81BD" w:themeColor="accent1"/>
       <w:sz w:val="18"/>
       <w:szCs w:val="18"/>
     </w:rPr>
@@ -23302,7 +24839,7 @@
 </file>
 
 <file path=customXml/itemProps1.xml><?xml version="1.0" encoding="utf-8"?>
-<ds:datastoreItem xmlns:ds="http://schemas.openxmlformats.org/officeDocument/2006/customXml" ds:itemID="{CFFB4883-ACC5-449A-8737-369603755010}">
+<ds:datastoreItem xmlns:ds="http://schemas.openxmlformats.org/officeDocument/2006/customXml" ds:itemID="{580632F2-4664-4B10-839A-5215B5DF4D79}">
   <ds:schemaRefs>
     <ds:schemaRef ds:uri="http://schemas.openxmlformats.org/officeDocument/2006/bibliography"/>
   </ds:schemaRefs>

</xml_diff>

<commit_message>
revised background first two pars to make them more understandable
</commit_message>
<xml_diff>
--- a/manuscript/ms.docx
+++ b/manuscript/ms.docx
@@ -406,7 +406,19 @@
         <w:rPr>
           <w:lang w:val="en-US"/>
         </w:rPr>
-        <w:t xml:space="preserve">. Given that the selective value of many alleles depends on other alleles, Wright suggested that "Two superior combinations that differ by two or more gene replacements may both be superior to the intermediate ones" </w:t>
+        <w:t xml:space="preserve">: </w:t>
+      </w:r>
+      <w:r>
+        <w:rPr>
+          <w:lang w:val="en-US"/>
+        </w:rPr>
+        <w:t>given that the selective value of two or more loci are under antagonistic epistasis, how can a population evolve from one allele combination to a fitter? Or, in terms of adaptive or fitness landscapes</w:t>
+      </w:r>
+      <w:r>
+        <w:rPr>
+          <w:lang w:val="en-US"/>
+        </w:rPr>
+        <w:t xml:space="preserve"> </w:t>
       </w:r>
       <w:r>
         <w:rPr>
@@ -418,7 +430,7 @@
         <w:rPr>
           <w:lang w:val="en-US"/>
         </w:rPr>
-        <w:instrText>ADDIN CSL_CITATION { "citationItems" : [ { "id" : "ITEM-1", "itemData" : { "author" : [ { "dropping-particle" : "", "family" : "Wright", "given" : "Sewall", "non-dropping-particle" : "", "parse-names" : false, "suffix" : "" } ], "container-title" : "American Naturalist", "id" : "ITEM-1", "issue" : "1", "issued" : { "date-parts" : [ [ "1988" ] ] }, "page" : "115-123", "title" : "Surfaces of selective value revisited", "type" : "article-journal", "volume" : "131" }, "uris" : [ "http://www.mendeley.com/documents/?uuid=d87f4fbe-a199-484a-9adf-4f7d4361ef0d" ] } ], "mendeley" : { "previouslyFormattedCitation" : "[2]" }, "properties" : { "noteIndex" : 0 }, "schema" : "https://github.com/citation-style-language/schema/raw/master/csl-citation.json" }</w:instrText>
+        <w:instrText>ADDIN CSL_CITATION { "citationItems" : [ { "id" : "ITEM-1", "itemData" : { "ISBN" : "069111983X", "author" : [ { "dropping-particle" : "", "family" : "Gavrilets", "given" : "Sergey", "non-dropping-particle" : "", "parse-names" : false, "suffix" : "" } ], "id" : "ITEM-1", "issued" : { "date-parts" : [ [ "2004" ] ] }, "page" : "432", "publisher" : "Princeton University Press", "title" : "Fitness Landscapes and the Origin of Species (MPB-41) (Monographs in Population Biology)", "type" : "book" }, "uris" : [ "http://www.mendeley.com/documents/?uuid=1843fa14-2ecd-4950-80db-64ebcf19acd8" ] } ], "mendeley" : { "previouslyFormattedCitation" : "[2]" }, "properties" : { "noteIndex" : 0 }, "schema" : "https://github.com/citation-style-language/schema/raw/master/csl-citation.json" }</w:instrText>
       </w:r>
       <w:r>
         <w:rPr>
@@ -443,116 +455,7 @@
         <w:rPr>
           <w:lang w:val="en-US"/>
         </w:rPr>
-        <w:t xml:space="preserve">. </w:t>
-      </w:r>
-      <w:r>
-        <w:rPr>
-          <w:lang w:val="en-US"/>
-        </w:rPr>
-        <w:t>The soluti</w:t>
-      </w:r>
-      <w:r>
-        <w:rPr>
-          <w:lang w:val="en-US"/>
-        </w:rPr>
-        <w:t xml:space="preserve">on Wright suggested was called </w:t>
-      </w:r>
-      <w:r>
-        <w:rPr>
-          <w:lang w:val="en-US"/>
-        </w:rPr>
-        <w:t xml:space="preserve">the </w:t>
-      </w:r>
-      <w:r>
-        <w:rPr>
-          <w:lang w:val="en-US"/>
-        </w:rPr>
-        <w:t>"</w:t>
-      </w:r>
-      <w:r>
-        <w:rPr>
-          <w:lang w:val="en-US"/>
-        </w:rPr>
-        <w:t>shifting-balance theory" [</w:t>
-      </w:r>
-      <w:r>
-        <w:rPr>
-          <w:highlight w:val="red"/>
-          <w:lang w:val="en-US"/>
-        </w:rPr>
-        <w:t>REF</w:t>
-      </w:r>
-      <w:r>
-        <w:rPr>
-          <w:lang w:val="en-US"/>
-        </w:rPr>
-        <w:t xml:space="preserve">] and is still taught today in many "Introduction to Evolution" courses. This </w:t>
-      </w:r>
-      <w:proofErr w:type="gramStart"/>
-      <w:r>
-        <w:rPr>
-          <w:lang w:val="en-US"/>
-        </w:rPr>
-        <w:t>solutions</w:t>
-      </w:r>
-      <w:proofErr w:type="gramEnd"/>
-      <w:r>
-        <w:rPr>
-          <w:lang w:val="en-US"/>
-        </w:rPr>
-        <w:t xml:space="preserve"> appears to be valid </w:t>
-      </w:r>
-      <w:r>
-        <w:rPr>
-          <w:lang w:val="en-US"/>
-        </w:rPr>
-        <w:t>(Crow et al., 1990; Wade and Goodnight, 1991; Coyne et al., 1997)</w:t>
-      </w:r>
-      <w:r>
-        <w:rPr>
-          <w:lang w:val="en-US"/>
-        </w:rPr>
-        <w:t xml:space="preserve"> but it seems that the range of parameters for which it works is limited </w:t>
-      </w:r>
-      <w:r>
-        <w:rPr>
-          <w:lang w:val="en-US"/>
-        </w:rPr>
-        <w:t xml:space="preserve">(Moore and </w:t>
-      </w:r>
-      <w:proofErr w:type="spellStart"/>
-      <w:r>
-        <w:rPr>
-          <w:lang w:val="en-US"/>
-        </w:rPr>
-        <w:t>Tonsor</w:t>
-      </w:r>
-      <w:proofErr w:type="spellEnd"/>
-      <w:r>
-        <w:rPr>
-          <w:lang w:val="en-US"/>
-        </w:rPr>
-        <w:t xml:space="preserve">, 1994; </w:t>
-      </w:r>
-      <w:proofErr w:type="spellStart"/>
-      <w:r>
-        <w:rPr>
-          <w:lang w:val="en-US"/>
-        </w:rPr>
-        <w:t>Gavrilets</w:t>
-      </w:r>
-      <w:proofErr w:type="spellEnd"/>
-      <w:r>
-        <w:rPr>
-          <w:lang w:val="en-US"/>
-        </w:rPr>
-        <w:t>, 1996; Phillips, 1996)</w:t>
-      </w:r>
-      <w:r>
-        <w:rPr>
-          <w:lang w:val="en-US"/>
-        </w:rPr>
-        <w:t xml:space="preserve">. </w:t>
+        <w:t>, how can a population cross a fitness valley and shift from one adaptive peak to a higher one?</w:t>
       </w:r>
     </w:p>
     <w:p>
@@ -565,45 +468,293 @@
         <w:rPr>
           <w:lang w:val="en-US"/>
         </w:rPr>
-        <w:t xml:space="preserve">Mutation is a major factor in this process: It creates the new alleles which later fix. If creating new favorable alleles was the only effect of mutation on evolution, a high mutation rate would have been very favored, but of course </w:t>
+        <w:t>The soluti</w:t>
+      </w:r>
+      <w:r>
+        <w:rPr>
+          <w:lang w:val="en-US"/>
+        </w:rPr>
+        <w:t xml:space="preserve">on Wright called </w:t>
+      </w:r>
+      <w:r>
+        <w:rPr>
+          <w:lang w:val="en-US"/>
+        </w:rPr>
+        <w:t xml:space="preserve">the </w:t>
+      </w:r>
+      <w:r>
+        <w:rPr>
+          <w:lang w:val="en-US"/>
+        </w:rPr>
+        <w:t>"</w:t>
+      </w:r>
+      <w:r>
+        <w:rPr>
+          <w:lang w:val="en-US"/>
+        </w:rPr>
+        <w:t>shifting-balance theory</w:t>
+      </w:r>
+      <w:r>
+        <w:rPr>
+          <w:lang w:val="en-US"/>
+        </w:rPr>
+        <w:t xml:space="preserve"> of evolution</w:t>
+      </w:r>
+      <w:r>
+        <w:rPr>
+          <w:lang w:val="en-US"/>
+        </w:rPr>
+        <w:t xml:space="preserve">" </w:t>
+      </w:r>
+      <w:r>
+        <w:rPr>
+          <w:lang w:val="en-US"/>
+        </w:rPr>
+        <w:fldChar w:fldCharType="begin" w:fldLock="1"/>
+      </w:r>
+      <w:r>
+        <w:rPr>
+          <w:lang w:val="en-US"/>
+        </w:rPr>
+        <w:instrText>ADDIN CSL_CITATION { "citationItems" : [ { "id" : "ITEM-1", "itemData" : { "author" : [ { "dropping-particle" : "", "family" : "Wright", "given" : "Sewall", "non-dropping-particle" : "", "parse-names" : false, "suffix" : "" } ], "container-title" : "American Naturalist", "id" : "ITEM-1", "issue" : "1", "issued" : { "date-parts" : [ [ "1988" ] ] }, "page" : "115-123", "title" : "Surfaces of selective value revisited", "type" : "article-journal", "volume" : "131" }, "uris" : [ "http://www.mendeley.com/documents/?uuid=d87f4fbe-a199-484a-9adf-4f7d4361ef0d" ] } ], "mendeley" : { "previouslyFormattedCitation" : "[3]" }, "properties" : { "noteIndex" : 0 }, "schema" : "https://github.com/citation-style-language/schema/raw/master/csl-citation.json" }</w:instrText>
+      </w:r>
+      <w:r>
+        <w:rPr>
+          <w:lang w:val="en-US"/>
+        </w:rPr>
+        <w:fldChar w:fldCharType="separate"/>
+      </w:r>
+      <w:r>
+        <w:rPr>
+          <w:noProof/>
+          <w:lang w:val="en-US"/>
+        </w:rPr>
+        <w:t>[3]</w:t>
+      </w:r>
+      <w:r>
+        <w:rPr>
+          <w:lang w:val="en-US"/>
+        </w:rPr>
+        <w:fldChar w:fldCharType="end"/>
+      </w:r>
+      <w:r>
+        <w:rPr>
+          <w:lang w:val="en-US"/>
+        </w:rPr>
+        <w:t xml:space="preserve"> </w:t>
+      </w:r>
+      <w:r>
+        <w:rPr>
+          <w:lang w:val="en-US"/>
+        </w:rPr>
+        <w:t xml:space="preserve">is based </w:t>
+      </w:r>
+      <w:r>
+        <w:rPr>
+          <w:lang w:val="en-US"/>
+        </w:rPr>
+        <w:t xml:space="preserve">on the division of the population into </w:t>
+      </w:r>
+      <w:r>
+        <w:rPr>
+          <w:lang w:val="en-US"/>
+        </w:rPr>
+        <w:t xml:space="preserve">numerous </w:t>
+      </w:r>
+      <w:r>
+        <w:rPr>
+          <w:lang w:val="en-US"/>
+        </w:rPr>
+        <w:t>small sub-populations. At</w:t>
+      </w:r>
+      <w:r>
+        <w:rPr>
+          <w:lang w:val="en-US"/>
+        </w:rPr>
+        <w:t xml:space="preserve"> the </w:t>
+      </w:r>
+      <w:proofErr w:type="spellStart"/>
+      <w:r>
+        <w:rPr>
+          <w:lang w:val="en-US"/>
+        </w:rPr>
+        <w:t>b</w:t>
+      </w:r>
+      <w:r>
+        <w:rPr>
+          <w:lang w:val="en-US"/>
+        </w:rPr>
+        <w:t>e</w:t>
+      </w:r>
+      <w:r>
+        <w:rPr>
+          <w:lang w:val="en-US"/>
+        </w:rPr>
+        <w:t>g</w:t>
+      </w:r>
+      <w:r>
+        <w:rPr>
+          <w:lang w:val="en-US"/>
+        </w:rPr>
+        <w:t>ining</w:t>
+      </w:r>
+      <w:proofErr w:type="spellEnd"/>
+      <w:r>
+        <w:rPr>
+          <w:lang w:val="en-US"/>
+        </w:rPr>
+        <w:t xml:space="preserve"> of the process, genetic drift drives a sub-population away from the </w:t>
+      </w:r>
+      <w:r>
+        <w:rPr>
+          <w:lang w:val="en-US"/>
+        </w:rPr>
+        <w:t>frequent allele</w:t>
+      </w:r>
+      <w:r>
+        <w:rPr>
+          <w:lang w:val="en-US"/>
+        </w:rPr>
+        <w:t xml:space="preserve"> combination. Next, natural selection drives the sub-</w:t>
+      </w:r>
+      <w:proofErr w:type="gramStart"/>
+      <w:r>
+        <w:rPr>
+          <w:lang w:val="en-US"/>
+        </w:rPr>
+        <w:t>population  towards</w:t>
+      </w:r>
+      <w:proofErr w:type="gramEnd"/>
+      <w:r>
+        <w:rPr>
+          <w:lang w:val="en-US"/>
+        </w:rPr>
+        <w:t xml:space="preserve"> the fitter combination. Finally, gene flow (migration, outcrossing</w:t>
+      </w:r>
+      <w:r>
+        <w:rPr>
+          <w:lang w:val="en-US"/>
+        </w:rPr>
+        <w:t>, etc.</w:t>
+      </w:r>
+      <w:r>
+        <w:rPr>
+          <w:lang w:val="en-US"/>
+        </w:rPr>
+        <w:t xml:space="preserve">) and competition </w:t>
+      </w:r>
+      <w:r>
+        <w:rPr>
+          <w:lang w:val="en-US"/>
+        </w:rPr>
+        <w:t xml:space="preserve">spread </w:t>
+      </w:r>
+      <w:r>
+        <w:rPr>
+          <w:lang w:val="en-US"/>
+        </w:rPr>
+        <w:t xml:space="preserve">the </w:t>
+      </w:r>
+      <w:r>
+        <w:rPr>
+          <w:lang w:val="en-US"/>
+        </w:rPr>
+        <w:t xml:space="preserve">fitter </w:t>
+      </w:r>
+      <w:r>
+        <w:rPr>
+          <w:lang w:val="en-US"/>
+        </w:rPr>
+        <w:t>combination in the entire population. This solution</w:t>
+      </w:r>
+      <w:r>
+        <w:rPr>
+          <w:lang w:val="en-US"/>
+        </w:rPr>
+        <w:t xml:space="preserve"> appears to be valid </w:t>
+      </w:r>
+      <w:r>
+        <w:rPr>
+          <w:lang w:val="en-US"/>
+        </w:rPr>
+        <w:t>(</w:t>
+      </w:r>
+      <w:r>
+        <w:rPr>
+          <w:highlight w:val="yellow"/>
+          <w:lang w:val="en-US"/>
+        </w:rPr>
+        <w:t>Crow et al., 1990; Wade and Goodnight, 1991; Coyne et al., 1997</w:t>
+      </w:r>
+      <w:r>
+        <w:rPr>
+          <w:lang w:val="en-US"/>
+        </w:rPr>
+        <w:t>)</w:t>
+      </w:r>
+      <w:r>
+        <w:rPr>
+          <w:lang w:val="en-US"/>
+        </w:rPr>
+        <w:t xml:space="preserve"> but it seems that the range of parameters </w:t>
       </w:r>
       <w:r>
         <w:rPr>
           <w:lang w:val="en-US"/>
         </w:rPr>
         <w:lastRenderedPageBreak/>
-        <w:t xml:space="preserve">most mutations are deleterious and the mutation rate is reduced by natural selection to very low levels </w:t>
-      </w:r>
-      <w:r>
-        <w:rPr>
-          <w:lang w:val="en-US"/>
-        </w:rPr>
-        <w:fldChar w:fldCharType="begin" w:fldLock="1"/>
-      </w:r>
-      <w:r>
-        <w:rPr>
-          <w:lang w:val="en-US"/>
-        </w:rPr>
-        <w:instrText>ADDIN CSL_CITATION { "citationItems" : [ { "id" : "ITEM-1", "itemData" : { "DOI" : "10.1017/S0016672300010284", "abstract" : "Evolutionary factors which tend to decrease the mutation rate through natural selection and those which tend to increase the mutation rate are discussed from the standpoint of population genetics. The author's theory of optimum mutation rate based on the principle of minimum genetic load is re-examined, assuming that mutation rate is adjusted in the course of evolution in such a way that the sum of mutational and substitutional load is minimized. Another hypothesis is also examined that only selection toward lowering the mutation rate is effective and the present mutation rate in each organism represents the physical or physiological limit that may be attained by natural selection. The possibility cannot be excluded that the spontaneous mutation rate is near the minimum that may be attained under the present mode of organization of the genetic material, and at the same time is not very far from the optimum in the sense of minimizing the genetic load.", "author" : [ { "dropping-particle" : "", "family" : "Kimura", "given" : "Motoo", "non-dropping-particle" : "", "parse-names" : false, "suffix" : "" } ], "container-title" : "Genetical Research", "id" : "ITEM-1", "issue" : "01", "issued" : { "date-parts" : [ [ "1967", "4", "14" ] ] }, "page" : "23-34", "title" : "On the evolutionary adjustment of spontaneous mutation rates", "type" : "article-journal", "volume" : "9" }, "uris" : [ "http://www.mendeley.com/documents/?uuid=d6a03400-bbb5-426b-aada-64a71aae858e" ] }, { "id" : "ITEM-2", "itemData" : { "DOI" : "10.1093/gbe/evr066", "abstract" : "Despite substantial attention from theoreticians, the evolutionary mechanisms that drive intra- and interspecific variation in the mutation rate remain unclear. It has often been argued that mutation rates associated with the major replicative polymerases have been driven down to their physiological limits, defined as the point at which further enhancement in replication fidelity incurs a cost in terms of reproductive output, but no evidence in support of this argument has emerged for cellular organisms. Here, it is suggested that the lower barrier to mutation-rate evolution may ultimately be defined not by molecular limitations but by the power of random genetic drift. As the mutation rate is reduced to a very low level, a point will eventually be reached at which the small advantage of any further reduction is overwhelmed by the power of drift. This hypothesis is consistent with a number of observations, including the inverse relationship between the per-site mutation rate and genome size in microbes, the negative scaling between the per-site mutation rate and effective population size in eukaryotes, and the elevated error rates associated with less frequently deployed polymerases and repair pathways.", "author" : [ { "dropping-particle" : "", "family" : "Lynch", "given" : "Michael", "non-dropping-particle" : "", "parse-names" : false, "suffix" : "" } ], "container-title" : "Genome biology and evolution", "id" : "ITEM-2", "issue" : "0", "issued" : { "date-parts" : [ [ "2011", "8", "4" ] ] }, "note" : "\n        From Duplicate 1 ( \n        \n        \n          The Lower Bound to the Evolution of Mutation Rates.\n        \n        \n         - Lynch, Michael )\n\n        \n        \n\n        From Duplicate 2 ( \n        \n        \n          The Lower Bound to the Evolution of Mutation Rates.\n        \n        \n         - Lynch, Michael )\n\n        \n        \n\n        From Duplicate 2 ( \n        \n        \n          The Lower Bound to the Evolution of Mutation Rates.\n        \n        \n         - Lynch, Michael )\n\n        \n        \n-suggest, like in Lynch 2007, 2008, 2010 that the lower bound to mutation rates is due to selection being to weak to overcome drift\n-theoretical analysis\n\n        \n-review of evidence that cost of fidelity from the time that high fidelity replication takes in negligible \n\n        \n\n        \n\n        \n\n        \n\n        \n\n        \n\n        From Duplicate 2 ( \n        \n        \n          The Lower Bound to the Evolution of Mutation Rates.\n        \n        \n         - Lynch, Michael )\n\n        \n        \n\n        From Duplicate 2 ( \n        \n        \n          The Lower Bound to the Evolution of Mutation Rates.\n        \n        \n         - Lynch, Michael )\n\n        \n        \n\n        From Duplicate 2 ( \n        \n        \n          The Lower Bound to the Evolution of Mutation Rates.\n        \n        \n         - Lynch, Michael )\n\n        \n        \n-suggest, like in Lynch 2007, 2008, 2010 that the lower bound to mutation rates is due to selection being to weak to overcome drift\n-theoretical analysis\n\n        \n-review of evidence that cost of fidelity from the time that high fidelity replication takes in negligible \n\n        \n\n        \n\n        \n\n        \n\n        \n\n        \n\n      ", "page" : "1107-1118", "title" : "The Lower Bound to the Evolution of Mutation Rates.", "type" : "article-journal", "volume" : "3" }, "uris" : [ "http://www.mendeley.com/documents/?uuid=77f43da9-e547-4ce2-b599-814f4b9bbd19" ] } ], "mendeley" : { "previouslyFormattedCitation" : "[3, 4]" }, "properties" : { "noteIndex" : 0 }, "schema" : "https://github.com/citation-style-language/schema/raw/master/csl-citation.json" }</w:instrText>
-      </w:r>
-      <w:r>
-        <w:rPr>
-          <w:lang w:val="en-US"/>
-        </w:rPr>
-        <w:fldChar w:fldCharType="separate"/>
-      </w:r>
-      <w:r>
-        <w:rPr>
-          <w:noProof/>
-          <w:lang w:val="en-US"/>
-        </w:rPr>
-        <w:t>[3, 4]</w:t>
-      </w:r>
-      <w:r>
-        <w:rPr>
-          <w:lang w:val="en-US"/>
-        </w:rPr>
-        <w:fldChar w:fldCharType="end"/>
+        <w:t xml:space="preserve">for which it works is limited </w:t>
+      </w:r>
+      <w:r>
+        <w:rPr>
+          <w:lang w:val="en-US"/>
+        </w:rPr>
+        <w:t>(</w:t>
+      </w:r>
+      <w:r>
+        <w:rPr>
+          <w:highlight w:val="yellow"/>
+          <w:lang w:val="en-US"/>
+        </w:rPr>
+        <w:t xml:space="preserve">Moore and </w:t>
+      </w:r>
+      <w:proofErr w:type="spellStart"/>
+      <w:r>
+        <w:rPr>
+          <w:highlight w:val="yellow"/>
+          <w:lang w:val="en-US"/>
+        </w:rPr>
+        <w:t>Tonsor</w:t>
+      </w:r>
+      <w:proofErr w:type="spellEnd"/>
+      <w:r>
+        <w:rPr>
+          <w:highlight w:val="yellow"/>
+          <w:lang w:val="en-US"/>
+        </w:rPr>
+        <w:t xml:space="preserve">, 1994; </w:t>
+      </w:r>
+      <w:proofErr w:type="spellStart"/>
+      <w:r>
+        <w:rPr>
+          <w:highlight w:val="yellow"/>
+          <w:lang w:val="en-US"/>
+        </w:rPr>
+        <w:t>Gavrilets</w:t>
+      </w:r>
+      <w:proofErr w:type="spellEnd"/>
+      <w:r>
+        <w:rPr>
+          <w:highlight w:val="yellow"/>
+          <w:lang w:val="en-US"/>
+        </w:rPr>
+        <w:t>, 1996; Phillips, 1996</w:t>
+      </w:r>
+      <w:r>
+        <w:rPr>
+          <w:lang w:val="en-US"/>
+        </w:rPr>
+        <w:t>)</w:t>
       </w:r>
       <w:r>
         <w:rPr>
@@ -622,6 +773,64 @@
         <w:rPr>
           <w:lang w:val="en-US"/>
         </w:rPr>
+        <w:t xml:space="preserve">Mutation is a major factor in this process: It creates the new alleles which later fix. If creating new favorable alleles was the only effect of mutation on evolution, </w:t>
+      </w:r>
+      <w:bookmarkStart w:id="0" w:name="_GoBack"/>
+      <w:bookmarkEnd w:id="0"/>
+      <w:r>
+        <w:rPr>
+          <w:lang w:val="en-US"/>
+        </w:rPr>
+        <w:t xml:space="preserve">a high mutation rate would have been very favored, but of course most mutations are deleterious and the mutation rate is reduced by natural selection to very low levels </w:t>
+      </w:r>
+      <w:r>
+        <w:rPr>
+          <w:lang w:val="en-US"/>
+        </w:rPr>
+        <w:fldChar w:fldCharType="begin" w:fldLock="1"/>
+      </w:r>
+      <w:r>
+        <w:rPr>
+          <w:lang w:val="en-US"/>
+        </w:rPr>
+        <w:instrText>ADDIN CSL_CITATION { "citationItems" : [ { "id" : "ITEM-1", "itemData" : { "DOI" : "10.1017/S0016672300010284", "abstract" : "Evolutionary factors which tend to decrease the mutation rate through natural selection and those which tend to increase the mutation rate are discussed from the standpoint of population genetics. The author's theory of optimum mutation rate based on the principle of minimum genetic load is re-examined, assuming that mutation rate is adjusted in the course of evolution in such a way that the sum of mutational and substitutional load is minimized. Another hypothesis is also examined that only selection toward lowering the mutation rate is effective and the present mutation rate in each organism represents the physical or physiological limit that may be attained by natural selection. The possibility cannot be excluded that the spontaneous mutation rate is near the minimum that may be attained under the present mode of organization of the genetic material, and at the same time is not very far from the optimum in the sense of minimizing the genetic load.", "author" : [ { "dropping-particle" : "", "family" : "Kimura", "given" : "Motoo", "non-dropping-particle" : "", "parse-names" : false, "suffix" : "" } ], "container-title" : "Genetical Research", "id" : "ITEM-1", "issue" : "01", "issued" : { "date-parts" : [ [ "1967", "4", "14" ] ] }, "page" : "23-34", "title" : "On the evolutionary adjustment of spontaneous mutation rates", "type" : "article-journal", "volume" : "9" }, "uris" : [ "http://www.mendeley.com/documents/?uuid=d6a03400-bbb5-426b-aada-64a71aae858e" ] }, { "id" : "ITEM-2", "itemData" : { "DOI" : "10.1093/gbe/evr066", "abstract" : "Despite substantial attention from theoreticians, the evolutionary mechanisms that drive intra- and interspecific variation in the mutation rate remain unclear. It has often been argued that mutation rates associated with the major replicative polymerases have been driven down to their physiological limits, defined as the point at which further enhancement in replication fidelity incurs a cost in terms of reproductive output, but no evidence in support of this argument has emerged for cellular organisms. Here, it is suggested that the lower barrier to mutation-rate evolution may ultimately be defined not by molecular limitations but by the power of random genetic drift. As the mutation rate is reduced to a very low level, a point will eventually be reached at which the small advantage of any further reduction is overwhelmed by the power of drift. This hypothesis is consistent with a number of observations, including the inverse relationship between the per-site mutation rate and genome size in microbes, the negative scaling between the per-site mutation rate and effective population size in eukaryotes, and the elevated error rates associated with less frequently deployed polymerases and repair pathways.", "author" : [ { "dropping-particle" : "", "family" : "Lynch", "given" : "Michael", "non-dropping-particle" : "", "parse-names" : false, "suffix" : "" } ], "container-title" : "Genome biology and evolution", "id" : "ITEM-2", "issue" : "0", "issued" : { "date-parts" : [ [ "2011", "8", "4" ] ] }, "note" : "\n        From Duplicate 1 ( \n        \n        \n          The Lower Bound to the Evolution of Mutation Rates.\n        \n        \n         - Lynch, Michael )\n\n        \n        \n\n        From Duplicate 2 ( \n        \n        \n          The Lower Bound to the Evolution of Mutation Rates.\n        \n        \n         - Lynch, Michael )\n\n        \n        \n\n        From Duplicate 2 ( \n        \n        \n          The Lower Bound to the Evolution of Mutation Rates.\n        \n        \n         - Lynch, Michael )\n\n        \n        \n-suggest, like in Lynch 2007, 2008, 2010 that the lower bound to mutation rates is due to selection being to weak to overcome drift\n-theoretical analysis\n\n        \n-review of evidence that cost of fidelity from the time that high fidelity replication takes in negligible \n\n        \n\n        \n\n        \n\n        \n\n        \n\n        \n\n        From Duplicate 2 ( \n        \n        \n          The Lower Bound to the Evolution of Mutation Rates.\n        \n        \n         - Lynch, Michael )\n\n        \n        \n\n        From Duplicate 2 ( \n        \n        \n          The Lower Bound to the Evolution of Mutation Rates.\n        \n        \n         - Lynch, Michael )\n\n        \n        \n\n        From Duplicate 2 ( \n        \n        \n          The Lower Bound to the Evolution of Mutation Rates.\n        \n        \n         - Lynch, Michael )\n\n        \n        \n-suggest, like in Lynch 2007, 2008, 2010 that the lower bound to mutation rates is due to selection being to weak to overcome drift\n-theoretical analysis\n\n        \n-review of evidence that cost of fidelity from the time that high fidelity replication takes in negligible \n\n        \n\n        \n\n        \n\n        \n\n        \n\n        \n\n      ", "page" : "1107-1118", "title" : "The Lower Bound to the Evolution of Mutation Rates.", "type" : "article-journal", "volume" : "3" }, "uris" : [ "http://www.mendeley.com/documents/?uuid=77f43da9-e547-4ce2-b599-814f4b9bbd19" ] } ], "mendeley" : { "previouslyFormattedCitation" : "[4, 5]" }, "properties" : { "noteIndex" : 0 }, "schema" : "https://github.com/citation-style-language/schema/raw/master/csl-citation.json" }</w:instrText>
+      </w:r>
+      <w:r>
+        <w:rPr>
+          <w:lang w:val="en-US"/>
+        </w:rPr>
+        <w:fldChar w:fldCharType="separate"/>
+      </w:r>
+      <w:r>
+        <w:rPr>
+          <w:noProof/>
+          <w:lang w:val="en-US"/>
+        </w:rPr>
+        <w:t>[4, 5]</w:t>
+      </w:r>
+      <w:r>
+        <w:rPr>
+          <w:lang w:val="en-US"/>
+        </w:rPr>
+        <w:fldChar w:fldCharType="end"/>
+      </w:r>
+      <w:r>
+        <w:rPr>
+          <w:lang w:val="en-US"/>
+        </w:rPr>
+        <w:t xml:space="preserve">. </w:t>
+      </w:r>
+    </w:p>
+    <w:p>
+      <w:pPr>
+        <w:rPr>
+          <w:lang w:val="en-US"/>
+        </w:rPr>
+      </w:pPr>
+      <w:r>
+        <w:rPr>
+          <w:lang w:val="en-US"/>
+        </w:rPr>
         <w:t xml:space="preserve">However, stress-induced mutation, in which stressed individuals increase their mutation rates, is an exception to this rule. In a previous work we have shown that stress-induced mutation is likely to evolve due to natural selection in asexual populations and that it increases the mean fitness of populations due to the increased generation of beneficial mutations in unfit individuals. </w:t>
       </w:r>
       <w:r>
@@ -646,7 +855,7 @@
         <w:rPr>
           <w:lang w:val="en-US"/>
         </w:rPr>
-        <w:instrText>ADDIN CSL_CITATION { "citationItems" : [ { "id" : "ITEM-1", "itemData" : { "DOI" : "10.1080/10409230701648502", "abstract" : "Our concept of a stable genome is evolving to one in which genomes are plastic and responsive to environmental changes. Growing evidence shows that a variety of environmental stresses induce genomic instability in bacteria, yeast, and human cancer cells, generating occasional fitter mutants and potentially accelerating adaptive evolution. The emerging molecular mechanisms of stress-induced mutagenesis vary but share telling common components that underscore two common themes. The first is the regulation of mutagenesis in time by cellular stress responses, which promote random mutations specifically when cells are poorly adapted to their environments, i.e., when they are stressed. A second theme is the possible restriction of random mutagenesis in genomic space, achieved via coupling of mutation-generating machinery to local events such as DNA-break repair or transcription. Such localization may minimize accumulation of deleterious mutations in the genomes of rare fitter mutants, and promote local concerted evolution. Although mutagenesis induced by stresses other than direct damage to DNA was previously controversial, evidence for the existence of various stress-induced mutagenesis programs is now overwhelming and widespread. Such mechanisms probably fuel evolution of microbial pathogenesis and antibiotic-resistance, and tumor progression and chemotherapy resistance, all of which occur under stress, driven by mutations. The emerging commonalities in stress-induced-mutation mechanisms provide hope for new therapeutic interventions for all of these processes.", "author" : [ { "dropping-particle" : "", "family" : "Galhardo", "given" : "Rodrigo S.", "non-dropping-particle" : "", "parse-names" : false, "suffix" : "" }, { "dropping-particle" : "", "family" : "Hastings", "given" : "P. J.", "non-dropping-particle" : "", "parse-names" : false, "suffix" : "" }, { "dropping-particle" : "", "family" : "Rosenberg", "given" : "Susan M.", "non-dropping-particle" : "", "parse-names" : false, "suffix" : "" } ], "container-title" : "Critical reviews in biochemistry and molecular biology", "id" : "ITEM-1", "issue" : "5", "issued" : { "date-parts" : [ [ "2007" ] ] }, "page" : "399-435", "title" : "Mutation as a stress response and the regulation of evolvability.", "type" : "article-journal", "volume" : "42" }, "uris" : [ "http://www.mendeley.com/documents/?uuid=9fcd9085-9447-450a-a846-6665443b9611" ] }, { "id" : "ITEM-2", "itemData" : { "DOI" : "10.1073/pnas.1118918109", "abstract" : "The deleterious mutation rate plays a key role in a number of important topics in biology, from mating system evolution to human health. Despite this broad significance, the nature and causes of variation in mutation rate are poorly understood, especially in multicellular organisms. We test whether genetic quality, the presence or absence of deleterious alleles, affects the mutation rate in Drosophila melanogaster by using a modified mutation accumulation approach. We find evidence that genotypes constructed to carry deleterious \"treatment\" alleles on one chromosome during mutation accumulation experience an elevated mutation rate on a different chromosome. Further, this elevation is correlated with the effect of the treatment alleles on phenotypic condition, measured as body mass. Treatment alleles that reduce mass by 10% cause a doubling in the rate of mutational decline. Our results show that mutation rates are sensitive to genetic stress, such that individuals with low-quality genotypes will produce offspring of even lower genetic quality, in a mutational positive feedback loop. This type of variation in mutation rate is expected to alter a variety of predictions based on mutation load theory and accelerate adaptation to new environments. Positive mutational feedback could affect human health by increasing the rate of germline mutation, and possibly somatic mutation, in individuals of poor health because of genetic or environmental stress.", "author" : [ { "dropping-particle" : "", "family" : "Sharp", "given" : "Nathaniel P.", "non-dropping-particle" : "", "parse-names" : false, "suffix" : "" }, { "dropping-particle" : "", "family" : "Agrawal", "given" : "Aneil F.", "non-dropping-particle" : "", "parse-names" : false, "suffix" : "" } ], "container-title" : "Proceedings of the National Academy of Sciences of the United States of America", "id" : "ITEM-2", "issue" : "16", "issued" : { "date-parts" : [ [ "2012", "4", "17" ] ] }, "page" : "6142-6", "title" : "Evidence for elevated mutation rates in low-quality genotypes.", "type" : "article-journal", "volume" : "109" }, "uris" : [ "http://www.mendeley.com/documents/?uuid=ae5981bc-560e-47cc-9f70-ebd384c1b3ea" ] }, { "id" : "ITEM-3", "itemData" : { "DOI" : "10.1038/nrg3415", "author" : [ { "dropping-particle" : "", "family" : "MacLean", "given" : "R. Craig", "non-dropping-particle" : "", "parse-names" : false, "suffix" : "" }, { "dropping-particle" : "", "family" : "Torres-Barcel\u00f3", "given" : "Clara", "non-dropping-particle" : "", "parse-names" : false, "suffix" : "" }, { "dropping-particle" : "", "family" : "Moxon", "given" : "Richard", "non-dropping-particle" : "", "parse-names" : false, "suffix" : "" } ], "container-title" : "Nature Reviews Genetics", "id" : "ITEM-3", "issue" : "3", "issued" : { "date-parts" : [ [ "2013", "2", "12" ] ] }, "page" : "221-227", "publisher" : "Nature Publishing Group", "title" : "Evaluating evolutionary models of stress-induced mutagenesis in bacteria", "type" : "article-journal", "volume" : "14" }, "uris" : [ "http://www.mendeley.com/documents/?uuid=eb0ec82e-9abe-4665-8ba6-346ddcabd4a9" ] } ], "mendeley" : { "previouslyFormattedCitation" : "[5\u20137]" }, "properties" : { "noteIndex" : 0 }, "schema" : "https://github.com/citation-style-language/schema/raw/master/csl-citation.json" }</w:instrText>
+        <w:instrText>ADDIN CSL_CITATION { "citationItems" : [ { "id" : "ITEM-1", "itemData" : { "DOI" : "10.1080/10409230701648502", "abstract" : "Our concept of a stable genome is evolving to one in which genomes are plastic and responsive to environmental changes. Growing evidence shows that a variety of environmental stresses induce genomic instability in bacteria, yeast, and human cancer cells, generating occasional fitter mutants and potentially accelerating adaptive evolution. The emerging molecular mechanisms of stress-induced mutagenesis vary but share telling common components that underscore two common themes. The first is the regulation of mutagenesis in time by cellular stress responses, which promote random mutations specifically when cells are poorly adapted to their environments, i.e., when they are stressed. A second theme is the possible restriction of random mutagenesis in genomic space, achieved via coupling of mutation-generating machinery to local events such as DNA-break repair or transcription. Such localization may minimize accumulation of deleterious mutations in the genomes of rare fitter mutants, and promote local concerted evolution. Although mutagenesis induced by stresses other than direct damage to DNA was previously controversial, evidence for the existence of various stress-induced mutagenesis programs is now overwhelming and widespread. Such mechanisms probably fuel evolution of microbial pathogenesis and antibiotic-resistance, and tumor progression and chemotherapy resistance, all of which occur under stress, driven by mutations. The emerging commonalities in stress-induced-mutation mechanisms provide hope for new therapeutic interventions for all of these processes.", "author" : [ { "dropping-particle" : "", "family" : "Galhardo", "given" : "Rodrigo S.", "non-dropping-particle" : "", "parse-names" : false, "suffix" : "" }, { "dropping-particle" : "", "family" : "Hastings", "given" : "P. J.", "non-dropping-particle" : "", "parse-names" : false, "suffix" : "" }, { "dropping-particle" : "", "family" : "Rosenberg", "given" : "Susan M.", "non-dropping-particle" : "", "parse-names" : false, "suffix" : "" } ], "container-title" : "Critical reviews in biochemistry and molecular biology", "id" : "ITEM-1", "issue" : "5", "issued" : { "date-parts" : [ [ "2007" ] ] }, "page" : "399-435", "title" : "Mutation as a stress response and the regulation of evolvability.", "type" : "article-journal", "volume" : "42" }, "uris" : [ "http://www.mendeley.com/documents/?uuid=9fcd9085-9447-450a-a846-6665443b9611" ] }, { "id" : "ITEM-2", "itemData" : { "DOI" : "10.1073/pnas.1118918109", "abstract" : "The deleterious mutation rate plays a key role in a number of important topics in biology, from mating system evolution to human health. Despite this broad significance, the nature and causes of variation in mutation rate are poorly understood, especially in multicellular organisms. We test whether genetic quality, the presence or absence of deleterious alleles, affects the mutation rate in Drosophila melanogaster by using a modified mutation accumulation approach. We find evidence that genotypes constructed to carry deleterious \"treatment\" alleles on one chromosome during mutation accumulation experience an elevated mutation rate on a different chromosome. Further, this elevation is correlated with the effect of the treatment alleles on phenotypic condition, measured as body mass. Treatment alleles that reduce mass by 10% cause a doubling in the rate of mutational decline. Our results show that mutation rates are sensitive to genetic stress, such that individuals with low-quality genotypes will produce offspring of even lower genetic quality, in a mutational positive feedback loop. This type of variation in mutation rate is expected to alter a variety of predictions based on mutation load theory and accelerate adaptation to new environments. Positive mutational feedback could affect human health by increasing the rate of germline mutation, and possibly somatic mutation, in individuals of poor health because of genetic or environmental stress.", "author" : [ { "dropping-particle" : "", "family" : "Sharp", "given" : "Nathaniel P.", "non-dropping-particle" : "", "parse-names" : false, "suffix" : "" }, { "dropping-particle" : "", "family" : "Agrawal", "given" : "Aneil F.", "non-dropping-particle" : "", "parse-names" : false, "suffix" : "" } ], "container-title" : "Proceedings of the National Academy of Sciences of the United States of America", "id" : "ITEM-2", "issue" : "16", "issued" : { "date-parts" : [ [ "2012", "4", "17" ] ] }, "page" : "6142-6", "title" : "Evidence for elevated mutation rates in low-quality genotypes.", "type" : "article-journal", "volume" : "109" }, "uris" : [ "http://www.mendeley.com/documents/?uuid=ae5981bc-560e-47cc-9f70-ebd384c1b3ea" ] }, { "id" : "ITEM-3", "itemData" : { "DOI" : "10.1038/nrg3415", "author" : [ { "dropping-particle" : "", "family" : "MacLean", "given" : "R. Craig", "non-dropping-particle" : "", "parse-names" : false, "suffix" : "" }, { "dropping-particle" : "", "family" : "Torres-Barcel\u00f3", "given" : "Clara", "non-dropping-particle" : "", "parse-names" : false, "suffix" : "" }, { "dropping-particle" : "", "family" : "Moxon", "given" : "Richard", "non-dropping-particle" : "", "parse-names" : false, "suffix" : "" } ], "container-title" : "Nature Reviews Genetics", "id" : "ITEM-3", "issue" : "3", "issued" : { "date-parts" : [ [ "2013", "2", "12" ] ] }, "page" : "221-227", "publisher" : "Nature Publishing Group", "title" : "Evaluating evolutionary models of stress-induced mutagenesis in bacteria", "type" : "article-journal", "volume" : "14" }, "uris" : [ "http://www.mendeley.com/documents/?uuid=eb0ec82e-9abe-4665-8ba6-346ddcabd4a9" ] } ], "mendeley" : { "previouslyFormattedCitation" : "[6\u20138]" }, "properties" : { "noteIndex" : 0 }, "schema" : "https://github.com/citation-style-language/schema/raw/master/csl-citation.json" }</w:instrText>
       </w:r>
       <w:r>
         <w:rPr>
@@ -659,7 +868,7 @@
           <w:noProof/>
           <w:lang w:val="en-US"/>
         </w:rPr>
-        <w:t>[5</w:t>
+        <w:t>[6</w:t>
       </w:r>
       <w:r>
         <w:rPr>
@@ -674,7 +883,7 @@
           <w:noProof/>
           <w:lang w:val="en-US"/>
         </w:rPr>
-        <w:t>7]</w:t>
+        <w:t>8]</w:t>
       </w:r>
       <w:r>
         <w:rPr>
@@ -716,7 +925,7 @@
           <w:lang w:val="en-US"/>
         </w:rPr>
       </w:pPr>
-      <w:bookmarkStart w:id="0" w:name="_Ref354152000"/>
+      <w:bookmarkStart w:id="1" w:name="_Ref354152000"/>
       <w:r>
         <w:rPr>
           <w:lang w:val="en-US"/>
@@ -731,7 +940,7 @@
           <w:lang w:val="en-US"/>
         </w:rPr>
       </w:pPr>
-      <w:bookmarkStart w:id="1" w:name="_Ref354490589"/>
+      <w:bookmarkStart w:id="2" w:name="_Ref354490589"/>
       <w:r>
         <w:rPr>
           <w:lang w:val="en-US"/>
@@ -750,8 +959,8 @@
         </w:rPr>
         <w:t>odel</w:t>
       </w:r>
-      <w:bookmarkEnd w:id="0"/>
       <w:bookmarkEnd w:id="1"/>
+      <w:bookmarkEnd w:id="2"/>
     </w:p>
     <w:p>
       <w:pPr>
@@ -1266,6 +1475,7 @@
         <w:rPr>
           <w:lang w:val="en-US"/>
         </w:rPr>
+        <w:lastRenderedPageBreak/>
         <w:t xml:space="preserve">At the MSB, the frequency of </w:t>
       </w:r>
       <w:proofErr w:type="spellStart"/>
@@ -1634,7 +1844,6 @@
         <w:rPr>
           <w:lang w:val="en-US"/>
         </w:rPr>
-        <w:lastRenderedPageBreak/>
         <w:t xml:space="preserve">We are interested in the ability of the population to adapt to a new environment in which the genotype </w:t>
       </w:r>
       <w:r>
@@ -1726,7 +1935,7 @@
           <w:lang w:val="en-US" w:bidi="he-IL"/>
         </w:rPr>
         <w:drawing>
-          <wp:inline distT="0" distB="0" distL="0" distR="0" wp14:anchorId="0E2E3B72" wp14:editId="1EAB393E">
+          <wp:inline distT="0" distB="0" distL="0" distR="0" wp14:anchorId="4EEDB810" wp14:editId="10BB1063">
             <wp:extent cx="2433488" cy="3600000"/>
             <wp:effectExtent l="0" t="0" r="5080" b="635"/>
             <wp:docPr id="3" name="Picture 3"/>
@@ -1773,7 +1982,7 @@
           <w:lang w:val="en-US" w:bidi="he-IL"/>
         </w:rPr>
         <w:drawing>
-          <wp:inline distT="0" distB="0" distL="0" distR="0" wp14:anchorId="29BFB52C" wp14:editId="3A9634EC">
+          <wp:inline distT="0" distB="0" distL="0" distR="0" wp14:anchorId="73705FE2" wp14:editId="391B4A9A">
             <wp:extent cx="483751" cy="3600000"/>
             <wp:effectExtent l="0" t="0" r="0" b="635"/>
             <wp:docPr id="4" name="Picture 4"/>
@@ -1831,7 +2040,7 @@
           <w:bCs w:val="0"/>
         </w:rPr>
       </w:pPr>
-      <w:bookmarkStart w:id="2" w:name="_Ref354316371"/>
+      <w:bookmarkStart w:id="3" w:name="_Ref354316371"/>
       <w:r>
         <w:t xml:space="preserve">Figure </w:t>
       </w:r>
@@ -1853,7 +2062,7 @@
       <w:r>
         <w:fldChar w:fldCharType="end"/>
       </w:r>
-      <w:bookmarkEnd w:id="2"/>
+      <w:bookmarkEnd w:id="3"/>
       <w:r>
         <w:t xml:space="preserve"> </w:t>
       </w:r>
@@ -2544,6 +2753,7 @@
         <w:rPr>
           <w:lang w:val="en-US"/>
         </w:rPr>
+        <w:lastRenderedPageBreak/>
         <w:t xml:space="preserve">If </w:t>
       </w:r>
       <w:r>
@@ -2678,7 +2888,6 @@
         <w:rPr>
           <w:lang w:val="en-US"/>
         </w:rPr>
-        <w:lastRenderedPageBreak/>
         <w:t xml:space="preserve">the fraction of loaded individuals </w:t>
       </w:r>
       <w:r>
@@ -2821,7 +3030,7 @@
                 <w:lang w:val="en-US"/>
               </w:rPr>
             </w:pPr>
-            <w:bookmarkStart w:id="3" w:name="_Ref354149705"/>
+            <w:bookmarkStart w:id="4" w:name="_Ref354149705"/>
             <w:r>
               <w:rPr>
                 <w:lang w:val="en-US"/>
@@ -2865,7 +3074,7 @@
               </w:rPr>
               <w:t>)</w:t>
             </w:r>
-            <w:bookmarkEnd w:id="3"/>
+            <w:bookmarkEnd w:id="4"/>
           </w:p>
         </w:tc>
       </w:tr>
@@ -3000,7 +3209,7 @@
                 <w:lang w:val="en-US"/>
               </w:rPr>
             </w:pPr>
-            <w:bookmarkStart w:id="4" w:name="_Ref354129072"/>
+            <w:bookmarkStart w:id="5" w:name="_Ref354129072"/>
             <w:r>
               <w:rPr>
                 <w:lang w:val="en-US"/>
@@ -3044,7 +3253,7 @@
               </w:rPr>
               <w:t>)</w:t>
             </w:r>
-            <w:bookmarkEnd w:id="4"/>
+            <w:bookmarkEnd w:id="5"/>
           </w:p>
         </w:tc>
       </w:tr>
@@ -3142,7 +3351,7 @@
         <w:rPr>
           <w:lang w:val="en-US"/>
         </w:rPr>
-        <w:instrText>ADDIN CSL_CITATION { "citationItems" : [ { "id" : "ITEM-1", "itemData" : { "DOI" : "10.1038/381694a0", "abstract" : "Mutations are a double-edged sword: they are the ultimate source of genetic variation upon which evolution depends, yet most mutations affecting fitness (viability and reproductive success) appear to be harmful. Deleterious mutations of small effect can escape natural selection, and should accumulate in small population. Reduced fitness from deleterious-mutation accumulation may be important in the evolution of sex, mate choice, and diploid life-cycles, and in the extinction of small populations. Few empirical data exist, however. Minimum estimates of the genomic deleterious-mutation rate for viability in Drosophila melanogaster are surprisingly high, leading to the conjecture that the rate for total fitness could exceed 1.0 mutation per individual per generation. Here we use Escherichia coli to provide an estimate of the genomic deleterious-mutation rate for total fitness in a microbe. We estimate that the per-microbe rate of deleterious mutations is in excess of 0.0002.", "author" : [ { "dropping-particle" : "", "family" : "Kibota", "given" : "Travis T.", "non-dropping-particle" : "", "parse-names" : false, "suffix" : "" }, { "dropping-particle" : "", "family" : "Lynch", "given" : "Michael", "non-dropping-particle" : "", "parse-names" : false, "suffix" : "" } ], "container-title" : "Nature", "id" : "ITEM-1", "issue" : "6584", "issued" : { "date-parts" : [ [ "1996", "6" ] ] }, "note" : "upper bound on selection coefficient 0.012\nthis is in contrast to the finding in natural populations, in which they found the selection coefficient of SUBTITUTIONS to be much lower.\n        \nlower bound to mutation rate is 1.9e-4 per genome per generation\n        \n50 lines, 25 generations per bottleneck, 300 bottlenecks =&gt; 7500 generations. samples taken from bottlenecks 0 100 120 200 250 300\n        \n        \n        \n      ", "page" : "694-6", "title" : "Estimate of the genomic mutation rate deleterious to overall fitness in E. coli.", "type" : "article-journal", "volume" : "381" }, "uris" : [ "http://www.mendeley.com/documents/?uuid=3ee5aa9d-2340-4677-8d5d-6afeeaf0d133" ] } ], "mendeley" : { "previouslyFormattedCitation" : "[8]" }, "properties" : { "noteIndex" : 0 }, "schema" : "https://github.com/citation-style-language/schema/raw/master/csl-citation.json" }</w:instrText>
+        <w:instrText>ADDIN CSL_CITATION { "citationItems" : [ { "id" : "ITEM-1", "itemData" : { "DOI" : "10.1038/381694a0", "abstract" : "Mutations are a double-edged sword: they are the ultimate source of genetic variation upon which evolution depends, yet most mutations affecting fitness (viability and reproductive success) appear to be harmful. Deleterious mutations of small effect can escape natural selection, and should accumulate in small population. Reduced fitness from deleterious-mutation accumulation may be important in the evolution of sex, mate choice, and diploid life-cycles, and in the extinction of small populations. Few empirical data exist, however. Minimum estimates of the genomic deleterious-mutation rate for viability in Drosophila melanogaster are surprisingly high, leading to the conjecture that the rate for total fitness could exceed 1.0 mutation per individual per generation. Here we use Escherichia coli to provide an estimate of the genomic deleterious-mutation rate for total fitness in a microbe. We estimate that the per-microbe rate of deleterious mutations is in excess of 0.0002.", "author" : [ { "dropping-particle" : "", "family" : "Kibota", "given" : "Travis T.", "non-dropping-particle" : "", "parse-names" : false, "suffix" : "" }, { "dropping-particle" : "", "family" : "Lynch", "given" : "Michael", "non-dropping-particle" : "", "parse-names" : false, "suffix" : "" } ], "container-title" : "Nature", "id" : "ITEM-1", "issue" : "6584", "issued" : { "date-parts" : [ [ "1996", "6" ] ] }, "note" : "upper bound on selection coefficient 0.012\nthis is in contrast to the finding in natural populations, in which they found the selection coefficient of SUBTITUTIONS to be much lower.\n        \nlower bound to mutation rate is 1.9e-4 per genome per generation\n        \n50 lines, 25 generations per bottleneck, 300 bottlenecks =&gt; 7500 generations. samples taken from bottlenecks 0 100 120 200 250 300\n        \n        \n        \n      ", "page" : "694-6", "title" : "Estimate of the genomic mutation rate deleterious to overall fitness in E. coli.", "type" : "article-journal", "volume" : "381" }, "uris" : [ "http://www.mendeley.com/documents/?uuid=3ee5aa9d-2340-4677-8d5d-6afeeaf0d133" ] } ], "mendeley" : { "previouslyFormattedCitation" : "[9]" }, "properties" : { "noteIndex" : 0 }, "schema" : "https://github.com/citation-style-language/schema/raw/master/csl-citation.json" }</w:instrText>
       </w:r>
       <w:r>
         <w:rPr>
@@ -3155,7 +3364,7 @@
           <w:noProof/>
           <w:lang w:val="en-US"/>
         </w:rPr>
-        <w:t>[8]</w:t>
+        <w:t>[9]</w:t>
       </w:r>
       <w:r>
         <w:rPr>
@@ -3217,7 +3426,7 @@
         <w:rPr>
           <w:lang w:val="en-US"/>
         </w:rPr>
-        <w:instrText>ADDIN CSL_CITATION { "citationItems" : [ { "id" : "ITEM-1", "itemData" : { "DOI" : "10.1534/g3.111.000406", "abstract" : "The quantification of spontaneous mutation rates is crucial for a mechanistic understanding of the evolutionary process. In bacteria, traditional estimates using experimental or comparative genetic methods are prone to statistical uncertainty and consequently estimates vary by over one order of magnitude. With the advent of next-generation sequencing, more accurate estimates are now possible. We sequenced 19 Escherichia coli genomes from a 40,000-generation evolution experiment and directly inferred the point-mutation rate based on the accumulation of synonymous substitutions. The resulting estimate was 8.9 \u00b7 10211 per base-pair per generation, and there was a significant bias toward increased AT-content. We also compared our results with published genome sequence datasets for other bacterial evolution experiments. Given the power of our approach, our estimate represents the most accurate measure of bacterial base-substitution rates available to date.", "author" : [ { "dropping-particle" : "", "family" : "Wielgoss", "given" : "S\u00e9bastien", "non-dropping-particle" : "", "parse-names" : false, "suffix" : "" }, { "dropping-particle" : "", "family" : "Barrick", "given" : "Jeffrey E.", "non-dropping-particle" : "", "parse-names" : false, "suffix" : "" }, { "dropping-particle" : "", "family" : "Tenaillon", "given" : "Olivier", "non-dropping-particle" : "", "parse-names" : false, "suffix" : "" }, { "dropping-particle" : "", "family" : "Cruveiller", "given" : "St\u00e9phane", "non-dropping-particle" : "", "parse-names" : false, "suffix" : "" }, { "dropping-particle" : "", "family" : "Chane-Woon-Ming", "given" : "B\u00e9atrice", "non-dropping-particle" : "", "parse-names" : false, "suffix" : "" }, { "dropping-particle" : "", "family" : "M\u00e9digue", "given" : "Claudine", "non-dropping-particle" : "", "parse-names" : false, "suffix" : "" }, { "dropping-particle" : "", "family" : "Lenski", "given" : "Richard E.", "non-dropping-particle" : "", "parse-names" : false, "suffix" : "" }, { "dropping-particle" : "", "family" : "Schneider", "given" : "Dominique", "non-dropping-particle" : "", "parse-names" : false, "suffix" : "" } ], "container-title" : "G3: Genes, Genomes, Genetics", "id" : "ITEM-1", "issue" : "3", "issued" : { "date-parts" : [ [ "2011", "8", "1" ] ] }, "note" : "mu=8.9 \u00b7 10-11 per bp per generation\n95% conf: 4.0\u201314 \u00b7 10-11\n0.00041 per generation for 4.6x10 6 bp genome\n        \nthis is 1/6-1/7 of Drake's 1991 estimate", "page" : "183", "publisher" : "Genetics Society of America", "title" : "Mutation Rate Inferred From Synonymous Substitutions in a Long-Term Evolution Experiment With Escherichia coli", "type" : "article-journal", "volume" : "1" }, "uris" : [ "http://www.mendeley.com/documents/?uuid=037198a6-7bae-48c6-9bb6-e8f2d39bf2eb" ] } ], "mendeley" : { "previouslyFormattedCitation" : "[9]" }, "properties" : { "noteIndex" : 0 }, "schema" : "https://github.com/citation-style-language/schema/raw/master/csl-citation.json" }</w:instrText>
+        <w:instrText>ADDIN CSL_CITATION { "citationItems" : [ { "id" : "ITEM-1", "itemData" : { "DOI" : "10.1534/g3.111.000406", "abstract" : "The quantification of spontaneous mutation rates is crucial for a mechanistic understanding of the evolutionary process. In bacteria, traditional estimates using experimental or comparative genetic methods are prone to statistical uncertainty and consequently estimates vary by over one order of magnitude. With the advent of next-generation sequencing, more accurate estimates are now possible. We sequenced 19 Escherichia coli genomes from a 40,000-generation evolution experiment and directly inferred the point-mutation rate based on the accumulation of synonymous substitutions. The resulting estimate was 8.9 \u00b7 10211 per base-pair per generation, and there was a significant bias toward increased AT-content. We also compared our results with published genome sequence datasets for other bacterial evolution experiments. Given the power of our approach, our estimate represents the most accurate measure of bacterial base-substitution rates available to date.", "author" : [ { "dropping-particle" : "", "family" : "Wielgoss", "given" : "S\u00e9bastien", "non-dropping-particle" : "", "parse-names" : false, "suffix" : "" }, { "dropping-particle" : "", "family" : "Barrick", "given" : "Jeffrey E.", "non-dropping-particle" : "", "parse-names" : false, "suffix" : "" }, { "dropping-particle" : "", "family" : "Tenaillon", "given" : "Olivier", "non-dropping-particle" : "", "parse-names" : false, "suffix" : "" }, { "dropping-particle" : "", "family" : "Cruveiller", "given" : "St\u00e9phane", "non-dropping-particle" : "", "parse-names" : false, "suffix" : "" }, { "dropping-particle" : "", "family" : "Chane-Woon-Ming", "given" : "B\u00e9atrice", "non-dropping-particle" : "", "parse-names" : false, "suffix" : "" }, { "dropping-particle" : "", "family" : "M\u00e9digue", "given" : "Claudine", "non-dropping-particle" : "", "parse-names" : false, "suffix" : "" }, { "dropping-particle" : "", "family" : "Lenski", "given" : "Richard E.", "non-dropping-particle" : "", "parse-names" : false, "suffix" : "" }, { "dropping-particle" : "", "family" : "Schneider", "given" : "Dominique", "non-dropping-particle" : "", "parse-names" : false, "suffix" : "" } ], "container-title" : "G3: Genes, Genomes, Genetics", "id" : "ITEM-1", "issue" : "3", "issued" : { "date-parts" : [ [ "2011", "8", "1" ] ] }, "note" : "mu=8.9 \u00b7 10-11 per bp per generation\n95% conf: 4.0\u201314 \u00b7 10-11\n0.00041 per generation for 4.6x10 6 bp genome\n        \nthis is 1/6-1/7 of Drake's 1991 estimate", "page" : "183", "publisher" : "Genetics Society of America", "title" : "Mutation Rate Inferred From Synonymous Substitutions in a Long-Term Evolution Experiment With Escherichia coli", "type" : "article-journal", "volume" : "1" }, "uris" : [ "http://www.mendeley.com/documents/?uuid=037198a6-7bae-48c6-9bb6-e8f2d39bf2eb" ] } ], "mendeley" : { "previouslyFormattedCitation" : "[10]" }, "properties" : { "noteIndex" : 0 }, "schema" : "https://github.com/citation-style-language/schema/raw/master/csl-citation.json" }</w:instrText>
       </w:r>
       <w:r>
         <w:rPr>
@@ -3230,7 +3439,7 @@
           <w:noProof/>
           <w:lang w:val="en-US"/>
         </w:rPr>
-        <w:t>[9]</w:t>
+        <w:t>[10]</w:t>
       </w:r>
       <w:r>
         <w:rPr>
@@ -3312,7 +3521,7 @@
           <w:rFonts w:cstheme="majorBidi"/>
           <w:lang w:val="en-US"/>
         </w:rPr>
-        <w:instrText>ADDIN CSL_CITATION { "citationItems" : [ { "id" : "ITEM-1", "itemData" : { "DOI" : "10.1159/000332747", "abstract" : "Mutation is the primary source of variation in any organism. Without it, natural selection cannot operate and organisms cannot adapt to novel environments. Mutation is also generally a source of defect: many mutations are not neutral but cause fitness decreases in the organisms where they arise. In bacteria, another important source of variation is horizontal gene transfer. This source of variation can also cause beneficial or deleterious effects. Determining the distribution of fitness effects of mutations in different environments and genetic backgrounds is an active research field. In bacteria, knowledge of these distributions is key for understanding important traits. For example, for determining the dynamics of microorganisms with a high genomic mutation rate (mutators), and for understanding the evolution of antibiotic resistance, and the emergence of pathogenic traits. All of these characteristics are extremely relevant for human health both at the individual and population levels. Experimental evolution has been a valuable tool to address these questions. Here, we review some of the important findings of mutation effects in bacteria revealed through laboratory experiments.", "author" : [ { "dropping-particle" : "", "family" : "Gordo", "given" : "Isabel", "non-dropping-particle" : "", "parse-names" : false, "suffix" : "" }, { "dropping-particle" : "", "family" : "Perfeito", "given" : "Lilia", "non-dropping-particle" : "", "parse-names" : false, "suffix" : "" }, { "dropping-particle" : "", "family" : "Sousa", "given" : "Ana", "non-dropping-particle" : "", "parse-names" : false, "suffix" : "" } ], "container-title" : "Journal of molecular microbiology and biotechnology", "id" : "ITEM-1", "issue" : "1-2", "issued" : { "date-parts" : [ [ "2011", "1" ] ] }, "page" : "20-35", "title" : "Fitness effects of mutations in bacteria.", "type" : "article-journal", "volume" : "21" }, "uris" : [ "http://www.mendeley.com/documents/?uuid=8b31a43f-2d6a-4162-880a-f755ad657020" ] } ], "mendeley" : { "previouslyFormattedCitation" : "[10]" }, "properties" : { "noteIndex" : 0 }, "schema" : "https://github.com/citation-style-language/schema/raw/master/csl-citation.json" }</w:instrText>
+        <w:instrText>ADDIN CSL_CITATION { "citationItems" : [ { "id" : "ITEM-1", "itemData" : { "DOI" : "10.1159/000332747", "abstract" : "Mutation is the primary source of variation in any organism. Without it, natural selection cannot operate and organisms cannot adapt to novel environments. Mutation is also generally a source of defect: many mutations are not neutral but cause fitness decreases in the organisms where they arise. In bacteria, another important source of variation is horizontal gene transfer. This source of variation can also cause beneficial or deleterious effects. Determining the distribution of fitness effects of mutations in different environments and genetic backgrounds is an active research field. In bacteria, knowledge of these distributions is key for understanding important traits. For example, for determining the dynamics of microorganisms with a high genomic mutation rate (mutators), and for understanding the evolution of antibiotic resistance, and the emergence of pathogenic traits. All of these characteristics are extremely relevant for human health both at the individual and population levels. Experimental evolution has been a valuable tool to address these questions. Here, we review some of the important findings of mutation effects in bacteria revealed through laboratory experiments.", "author" : [ { "dropping-particle" : "", "family" : "Gordo", "given" : "Isabel", "non-dropping-particle" : "", "parse-names" : false, "suffix" : "" }, { "dropping-particle" : "", "family" : "Perfeito", "given" : "Lilia", "non-dropping-particle" : "", "parse-names" : false, "suffix" : "" }, { "dropping-particle" : "", "family" : "Sousa", "given" : "Ana", "non-dropping-particle" : "", "parse-names" : false, "suffix" : "" } ], "container-title" : "Journal of molecular microbiology and biotechnology", "id" : "ITEM-1", "issue" : "1-2", "issued" : { "date-parts" : [ [ "2011", "1" ] ] }, "page" : "20-35", "title" : "Fitness effects of mutations in bacteria.", "type" : "article-journal", "volume" : "21" }, "uris" : [ "http://www.mendeley.com/documents/?uuid=8b31a43f-2d6a-4162-880a-f755ad657020" ] } ], "mendeley" : { "previouslyFormattedCitation" : "[11]" }, "properties" : { "noteIndex" : 0 }, "schema" : "https://github.com/citation-style-language/schema/raw/master/csl-citation.json" }</w:instrText>
       </w:r>
       <w:r>
         <w:rPr>
@@ -3327,7 +3536,7 @@
           <w:noProof/>
           <w:lang w:val="en-US"/>
         </w:rPr>
-        <w:t>[10]</w:t>
+        <w:t>[11]</w:t>
       </w:r>
       <w:r>
         <w:rPr>
@@ -3654,7 +3863,7 @@
         <w:rPr>
           <w:lang w:val="en-US"/>
         </w:rPr>
-        <w:instrText>ADDIN CSL_CITATION { "citationItems" : [ { "id" : "ITEM-1", "itemData" : { "DOI" : "10.1016/0040-5809(78)90027-8", "abstract" : "A quantitative study of the operation of Muller's Ratchet for the accumulation of deleterious genes in an asexually reproducing population is made. For a population of size N, in which deleterious mutations occur at rate \u03bb/genome/ generation, and the relative fitness of an individual with k mutants is (1 \u2212 s)k, the most important parameter is . If n0 is large (\u2a7e25), deleterious mutations will accumulate very slowly, and independently of each other; if n0 is small (&lt;1), the rate of accumulation of deleterious mutations will be greater than a natural population could plausibly bear; an estimate of the speed of the Ratchet for intermediate values of n0 is made. It is pointed out that the frequency distribution for the numbers of individuals carrying k mutants will retain its shape, but will move bodily to the right at the same average speed as the Ratchet. When favourable mutations also occur, the frequency distributions can move right of left; an estimate of the probability that any particular step is right or left is made, and it is shown that, for a given net rate of arrisal of deleterious mutations, the greater the rate of beneficial mutation, the greater the chance that beneficial mutations will accumulate.", "author" : [ { "dropping-particle" : "", "family" : "Haigh", "given" : "John", "non-dropping-particle" : "", "parse-names" : false, "suffix" : "" } ], "container-title" : "Theoretical Population Biology", "id" : "ITEM-1", "issue" : "2", "issued" : { "date-parts" : [ [ "1978", "10" ] ] }, "page" : "251-267", "title" : "The accumulation of deleterious genes in a population - Muller's Ratchet", "type" : "article-journal", "volume" : "14" }, "uris" : [ "http://www.mendeley.com/documents/?uuid=03d5fe6b-a63a-4bf6-90c2-151c5d8d03ef" ] } ], "mendeley" : { "previouslyFormattedCitation" : "[11]" }, "properties" : { "noteIndex" : 0 }, "schema" : "https://github.com/citation-style-language/schema/raw/master/csl-citation.json" }</w:instrText>
+        <w:instrText>ADDIN CSL_CITATION { "citationItems" : [ { "id" : "ITEM-1", "itemData" : { "DOI" : "10.1016/0040-5809(78)90027-8", "abstract" : "A quantitative study of the operation of Muller's Ratchet for the accumulation of deleterious genes in an asexually reproducing population is made. For a population of size N, in which deleterious mutations occur at rate \u03bb/genome/ generation, and the relative fitness of an individual with k mutants is (1 \u2212 s)k, the most important parameter is . If n0 is large (\u2a7e25), deleterious mutations will accumulate very slowly, and independently of each other; if n0 is small (&lt;1), the rate of accumulation of deleterious mutations will be greater than a natural population could plausibly bear; an estimate of the speed of the Ratchet for intermediate values of n0 is made. It is pointed out that the frequency distribution for the numbers of individuals carrying k mutants will retain its shape, but will move bodily to the right at the same average speed as the Ratchet. When favourable mutations also occur, the frequency distributions can move right of left; an estimate of the probability that any particular step is right or left is made, and it is shown that, for a given net rate of arrisal of deleterious mutations, the greater the rate of beneficial mutation, the greater the chance that beneficial mutations will accumulate.", "author" : [ { "dropping-particle" : "", "family" : "Haigh", "given" : "John", "non-dropping-particle" : "", "parse-names" : false, "suffix" : "" } ], "container-title" : "Theoretical Population Biology", "id" : "ITEM-1", "issue" : "2", "issued" : { "date-parts" : [ [ "1978", "10" ] ] }, "page" : "251-267", "title" : "The accumulation of deleterious genes in a population - Muller's Ratchet", "type" : "article-journal", "volume" : "14" }, "uris" : [ "http://www.mendeley.com/documents/?uuid=03d5fe6b-a63a-4bf6-90c2-151c5d8d03ef" ] } ], "mendeley" : { "previouslyFormattedCitation" : "[12]" }, "properties" : { "noteIndex" : 0 }, "schema" : "https://github.com/citation-style-language/schema/raw/master/csl-citation.json" }</w:instrText>
       </w:r>
       <w:r>
         <w:rPr>
@@ -3667,7 +3876,7 @@
           <w:noProof/>
           <w:lang w:val="en-US"/>
         </w:rPr>
-        <w:t>[11]</w:t>
+        <w:t>[12]</w:t>
       </w:r>
       <w:r>
         <w:rPr>
@@ -4263,7 +4472,7 @@
                 <w:lang w:val="en-US"/>
               </w:rPr>
             </w:pPr>
-            <w:bookmarkStart w:id="5" w:name="_Ref354134924"/>
+            <w:bookmarkStart w:id="6" w:name="_Ref354134924"/>
             <w:r>
               <w:rPr>
                 <w:lang w:val="en-US"/>
@@ -4307,7 +4516,7 @@
               </w:rPr>
               <w:t>)</w:t>
             </w:r>
-            <w:bookmarkEnd w:id="5"/>
+            <w:bookmarkEnd w:id="6"/>
           </w:p>
         </w:tc>
       </w:tr>
@@ -4656,7 +4865,7 @@
                 <w:lang w:val="en-US"/>
               </w:rPr>
             </w:pPr>
-            <w:bookmarkStart w:id="6" w:name="_Ref354134926"/>
+            <w:bookmarkStart w:id="7" w:name="_Ref354134926"/>
             <w:r>
               <w:rPr>
                 <w:lang w:val="en-US"/>
@@ -4700,7 +4909,7 @@
               </w:rPr>
               <w:t>)</w:t>
             </w:r>
-            <w:bookmarkEnd w:id="6"/>
+            <w:bookmarkEnd w:id="7"/>
           </w:p>
         </w:tc>
       </w:tr>
@@ -5189,7 +5398,6 @@
         <w:rPr>
           <w:lang w:val="en-US"/>
         </w:rPr>
-        <w:lastRenderedPageBreak/>
         <w:t>Fixation of a double mutant</w:t>
       </w:r>
     </w:p>
@@ -5263,7 +5471,7 @@
         <w:rPr>
           <w:lang w:val="en-US"/>
         </w:rPr>
-        <w:instrText>ADDIN CSL_CITATION { "citationItems" : [ { "id" : "ITEM-1", "itemData" : { "abstract" : "A branching process method is employed to study the survival probability of a slightly advantageous mutant gene with a general distribution of progeny size in a large population. A counter-example to a classic proposition is given. A somewhat weaker result is proved.", "author" : [ { "dropping-particle" : "", "family" : "Eshel", "given" : "Ilan", "non-dropping-particle" : "", "parse-names" : false, "suffix" : "" } ], "container-title" : "Journal of mathematical biology", "id" : "ITEM-1", "issue" : "3", "issued" : { "date-parts" : [ [ "1981" ] ] }, "page" : "355-362", "title" : "On the survival probability of a slightly advantageous mutant gene with a general distribution of progeny size\u2014a branching process model.", "type" : "article-journal", "volume" : "12" }, "suppress-author" : 1, "uris" : [ "http://www.mendeley.com/documents/?uuid=935a0a5d-5ac9-4e39-9957-d23904f30ab8" ] } ], "mendeley" : { "previouslyFormattedCitation" : "[12]" }, "properties" : { "noteIndex" : 0 }, "schema" : "https://github.com/citation-style-language/schema/raw/master/csl-citation.json" }</w:instrText>
+        <w:instrText>ADDIN CSL_CITATION { "citationItems" : [ { "id" : "ITEM-1", "itemData" : { "abstract" : "A branching process method is employed to study the survival probability of a slightly advantageous mutant gene with a general distribution of progeny size in a large population. A counter-example to a classic proposition is given. A somewhat weaker result is proved.", "author" : [ { "dropping-particle" : "", "family" : "Eshel", "given" : "Ilan", "non-dropping-particle" : "", "parse-names" : false, "suffix" : "" } ], "container-title" : "Journal of mathematical biology", "id" : "ITEM-1", "issue" : "3", "issued" : { "date-parts" : [ [ "1981" ] ] }, "page" : "355-362", "title" : "On the survival probability of a slightly advantageous mutant gene with a general distribution of progeny size\u2014a branching process model.", "type" : "article-journal", "volume" : "12" }, "suppress-author" : 1, "uris" : [ "http://www.mendeley.com/documents/?uuid=935a0a5d-5ac9-4e39-9957-d23904f30ab8" ] } ], "mendeley" : { "previouslyFormattedCitation" : "[13]" }, "properties" : { "noteIndex" : 0 }, "schema" : "https://github.com/citation-style-language/schema/raw/master/csl-citation.json" }</w:instrText>
       </w:r>
       <w:r>
         <w:rPr>
@@ -5276,7 +5484,7 @@
           <w:noProof/>
           <w:lang w:val="en-US"/>
         </w:rPr>
-        <w:t>[12]</w:t>
+        <w:t>[13]</w:t>
       </w:r>
       <w:r>
         <w:rPr>
@@ -5391,7 +5599,7 @@
                 <w:lang w:val="en-US"/>
               </w:rPr>
             </w:pPr>
-            <w:bookmarkStart w:id="7" w:name="_Ref354133212"/>
+            <w:bookmarkStart w:id="8" w:name="_Ref354133212"/>
             <w:r>
               <w:rPr>
                 <w:lang w:val="en-US"/>
@@ -5435,7 +5643,7 @@
               </w:rPr>
               <w:t>)</w:t>
             </w:r>
-            <w:bookmarkEnd w:id="7"/>
+            <w:bookmarkEnd w:id="8"/>
           </w:p>
         </w:tc>
       </w:tr>
@@ -5632,7 +5840,7 @@
                 <w:lang w:val="en-US"/>
               </w:rPr>
             </w:pPr>
-            <w:bookmarkStart w:id="8" w:name="_Ref354133215"/>
+            <w:bookmarkStart w:id="9" w:name="_Ref354133215"/>
             <w:r>
               <w:rPr>
                 <w:lang w:val="en-US"/>
@@ -5676,7 +5884,7 @@
               </w:rPr>
               <w:t>)</w:t>
             </w:r>
-            <w:bookmarkEnd w:id="8"/>
+            <w:bookmarkEnd w:id="9"/>
           </w:p>
         </w:tc>
       </w:tr>
@@ -5791,7 +5999,7 @@
         <w:rPr>
           <w:lang w:val="en-US"/>
         </w:rPr>
-        <w:instrText>ADDIN CSL_CITATION { "citationItems" : [ { "id" : "ITEM-1", "itemData" : { "author" : [ { "dropping-particle" : "", "family" : "Kimura", "given" : "Motoo", "non-dropping-particle" : "", "parse-names" : false, "suffix" : "" }, { "dropping-particle" : "", "family" : "Maruyama", "given" : "Takeo", "non-dropping-particle" : "", "parse-names" : false, "suffix" : "" } ], "container-title" : "Genetics", "id" : "ITEM-1", "issue" : "6", "issued" : { "date-parts" : [ [ "1966", "12", "22" ] ] }, "page" : "1337-51", "title" : "The mutational load with epistatic gene interactions in fitness.", "type" : "article-journal", "volume" : "54" }, "uris" : [ "http://www.mendeley.com/documents/?uuid=233cf65f-b45d-4e42-9c4c-359912f25f18" ] } ], "mendeley" : { "previouslyFormattedCitation" : "[13]" }, "properties" : { "noteIndex" : 0 }, "schema" : "https://github.com/citation-style-language/schema/raw/master/csl-citation.json" }</w:instrText>
+        <w:instrText>ADDIN CSL_CITATION { "citationItems" : [ { "id" : "ITEM-1", "itemData" : { "author" : [ { "dropping-particle" : "", "family" : "Kimura", "given" : "Motoo", "non-dropping-particle" : "", "parse-names" : false, "suffix" : "" }, { "dropping-particle" : "", "family" : "Maruyama", "given" : "Takeo", "non-dropping-particle" : "", "parse-names" : false, "suffix" : "" } ], "container-title" : "Genetics", "id" : "ITEM-1", "issue" : "6", "issued" : { "date-parts" : [ [ "1966", "12", "22" ] ] }, "page" : "1337-51", "title" : "The mutational load with epistatic gene interactions in fitness.", "type" : "article-journal", "volume" : "54" }, "uris" : [ "http://www.mendeley.com/documents/?uuid=233cf65f-b45d-4e42-9c4c-359912f25f18" ] } ], "mendeley" : { "previouslyFormattedCitation" : "[14]" }, "properties" : { "noteIndex" : 0 }, "schema" : "https://github.com/citation-style-language/schema/raw/master/csl-citation.json" }</w:instrText>
       </w:r>
       <w:r>
         <w:rPr>
@@ -5804,7 +6012,7 @@
           <w:noProof/>
           <w:lang w:val="en-US"/>
         </w:rPr>
-        <w:t>[13]</w:t>
+        <w:t>[14]</w:t>
       </w:r>
       <w:r>
         <w:rPr>
@@ -5960,7 +6168,7 @@
                 <w:lang w:val="en-US"/>
               </w:rPr>
             </w:pPr>
-            <w:bookmarkStart w:id="9" w:name="_Ref354316816"/>
+            <w:bookmarkStart w:id="10" w:name="_Ref354316816"/>
             <w:r>
               <w:rPr>
                 <w:lang w:val="en-US"/>
@@ -6004,7 +6212,7 @@
               </w:rPr>
               <w:t>)</w:t>
             </w:r>
-            <w:bookmarkEnd w:id="9"/>
+            <w:bookmarkEnd w:id="10"/>
           </w:p>
         </w:tc>
       </w:tr>
@@ -6130,7 +6338,7 @@
                 <w:lang w:val="en-US"/>
               </w:rPr>
             </w:pPr>
-            <w:bookmarkStart w:id="10" w:name="_Ref354134928"/>
+            <w:bookmarkStart w:id="11" w:name="_Ref354134928"/>
             <w:r>
               <w:rPr>
                 <w:lang w:val="en-US"/>
@@ -6174,7 +6382,7 @@
               </w:rPr>
               <w:t>)</w:t>
             </w:r>
-            <w:bookmarkEnd w:id="10"/>
+            <w:bookmarkEnd w:id="11"/>
           </w:p>
         </w:tc>
       </w:tr>
@@ -6248,7 +6456,7 @@
         <w:rPr>
           <w:lang w:val="en-US"/>
         </w:rPr>
-        <w:instrText>ADDIN CSL_CITATION { "citationItems" : [ { "id" : "ITEM-1", "itemData" : { "DOI" : "10.1111/j.1558-5646.2012.01576.x", "abstract" : "Numerous empirical studies show that stress of various kinds induces a state of hypermutation in bacteria via multiple mechanisms, but theoretical treatment of this intriguing phenomenon is lacking. We used deterministic and stochastic models to study the evolution of stress-induced hypermutation in infinite and finite-size populations of bacteria undergoing selection, mutation, and random genetic drift in constant environments and in changing ones. Our results suggest that if beneficial mutations occur, even rarely, then stress-induced hypermutation is advantageous for bacteria at both the individual and the population levels and that it is likely to evolve in populations of bacteria in a wide range of conditions because it is favored by selection. These results imply that mutations are not, as the current view holds, uniformly distributed in populations, but rather that mutations are more common in stressed individuals and populations. Because mutation is the raw material of evolution, these results have a profound impact on broad aspects of evolution and biology.", "author" : [ { "dropping-particle" : "", "family" : "Ram", "given" : "Yoav", "non-dropping-particle" : "", "parse-names" : false, "suffix" : "" }, { "dropping-particle" : "", "family" : "Hadany", "given" : "Lilach", "non-dropping-particle" : "", "parse-names" : false, "suffix" : "" } ], "container-title" : "Evolution", "id" : "ITEM-1", "issue" : "7", "issued" : { "date-parts" : [ [ "2012", "7", "28" ] ] }, "page" : "2315-28", "title" : "The evolution of stress-induced hypermutation in asexual populations.", "type" : "article-journal", "volume" : "66" }, "uris" : [ "http://www.mendeley.com/documents/?uuid=53403d98-a293-4876-9b37-48e6812c1a17" ] } ], "mendeley" : { "previouslyFormattedCitation" : "[14]" }, "properties" : { "noteIndex" : 0 }, "schema" : "https://github.com/citation-style-language/schema/raw/master/csl-citation.json" }</w:instrText>
+        <w:instrText>ADDIN CSL_CITATION { "citationItems" : [ { "id" : "ITEM-1", "itemData" : { "DOI" : "10.1111/j.1558-5646.2012.01576.x", "abstract" : "Numerous empirical studies show that stress of various kinds induces a state of hypermutation in bacteria via multiple mechanisms, but theoretical treatment of this intriguing phenomenon is lacking. We used deterministic and stochastic models to study the evolution of stress-induced hypermutation in infinite and finite-size populations of bacteria undergoing selection, mutation, and random genetic drift in constant environments and in changing ones. Our results suggest that if beneficial mutations occur, even rarely, then stress-induced hypermutation is advantageous for bacteria at both the individual and the population levels and that it is likely to evolve in populations of bacteria in a wide range of conditions because it is favored by selection. These results imply that mutations are not, as the current view holds, uniformly distributed in populations, but rather that mutations are more common in stressed individuals and populations. Because mutation is the raw material of evolution, these results have a profound impact on broad aspects of evolution and biology.", "author" : [ { "dropping-particle" : "", "family" : "Ram", "given" : "Yoav", "non-dropping-particle" : "", "parse-names" : false, "suffix" : "" }, { "dropping-particle" : "", "family" : "Hadany", "given" : "Lilach", "non-dropping-particle" : "", "parse-names" : false, "suffix" : "" } ], "container-title" : "Evolution", "id" : "ITEM-1", "issue" : "7", "issued" : { "date-parts" : [ [ "2012", "7", "28" ] ] }, "page" : "2315-28", "title" : "The evolution of stress-induced hypermutation in asexual populations.", "type" : "article-journal", "volume" : "66" }, "uris" : [ "http://www.mendeley.com/documents/?uuid=53403d98-a293-4876-9b37-48e6812c1a17" ] } ], "mendeley" : { "previouslyFormattedCitation" : "[15]" }, "properties" : { "noteIndex" : 0 }, "schema" : "https://github.com/citation-style-language/schema/raw/master/csl-citation.json" }</w:instrText>
       </w:r>
       <w:r>
         <w:rPr>
@@ -6261,7 +6469,7 @@
           <w:noProof/>
           <w:lang w:val="en-US"/>
         </w:rPr>
-        <w:t>[14]</w:t>
+        <w:t>[15]</w:t>
       </w:r>
       <w:r>
         <w:rPr>
@@ -6909,6 +7117,7 @@
         <w:rPr>
           <w:lang w:val="en-US"/>
         </w:rPr>
+        <w:lastRenderedPageBreak/>
         <w:t>Pluging</w:t>
       </w:r>
       <w:proofErr w:type="spellEnd"/>
@@ -7393,7 +7602,7 @@
                 <w:lang w:val="en-US"/>
               </w:rPr>
             </w:pPr>
-            <w:bookmarkStart w:id="11" w:name="_Ref354134929"/>
+            <w:bookmarkStart w:id="12" w:name="_Ref354134929"/>
             <w:r>
               <w:rPr>
                 <w:lang w:val="en-US"/>
@@ -7437,7 +7646,7 @@
               </w:rPr>
               <w:t>)</w:t>
             </w:r>
-            <w:bookmarkEnd w:id="11"/>
+            <w:bookmarkEnd w:id="12"/>
           </w:p>
         </w:tc>
       </w:tr>
@@ -7453,7 +7662,6 @@
         <w:rPr>
           <w:lang w:val="en-US"/>
         </w:rPr>
-        <w:lastRenderedPageBreak/>
         <w:t xml:space="preserve">Interestingly, the above can indeed be larger </w:t>
       </w:r>
       <w:proofErr w:type="gramStart"/>
@@ -8069,7 +8277,7 @@
                 <w:lang w:val="en-US"/>
               </w:rPr>
             </w:pPr>
-            <w:bookmarkStart w:id="12" w:name="_Ref354319010"/>
+            <w:bookmarkStart w:id="13" w:name="_Ref354319010"/>
             <w:r>
               <w:rPr>
                 <w:lang w:val="en-US"/>
@@ -8113,7 +8321,7 @@
               </w:rPr>
               <w:t>)</w:t>
             </w:r>
-            <w:bookmarkEnd w:id="12"/>
+            <w:bookmarkEnd w:id="13"/>
           </w:p>
         </w:tc>
       </w:tr>
@@ -8387,7 +8595,7 @@
           <w:lang w:val="en-US"/>
         </w:rPr>
       </w:pPr>
-      <w:bookmarkStart w:id="13" w:name="_Ref354490800"/>
+      <w:bookmarkStart w:id="14" w:name="_Ref354490800"/>
       <w:r>
         <w:rPr>
           <w:lang w:val="en-US"/>
@@ -8400,7 +8608,7 @@
         </w:rPr>
         <w:t>simulation</w:t>
       </w:r>
-      <w:bookmarkEnd w:id="13"/>
+      <w:bookmarkEnd w:id="14"/>
     </w:p>
     <w:p>
       <w:pPr>
@@ -8691,18 +8899,15 @@
         <w:rPr>
           <w:lang w:val="en-US"/>
         </w:rPr>
-      </w:r>
-      <w:r>
-        <w:rPr>
-          <w:lang w:val="en-US"/>
-        </w:rPr>
         <w:fldChar w:fldCharType="separate"/>
       </w:r>
       <w:r>
         <w:rPr>
-          <w:lang w:val="en-US"/>
-        </w:rPr>
-        <w:t>Methods</w:t>
+          <w:b/>
+          <w:bCs/>
+          <w:lang w:val="en-US"/>
+        </w:rPr>
+        <w:t>Error! Reference source not found.</w:t>
       </w:r>
       <w:r>
         <w:rPr>
@@ -8740,6 +8945,7 @@
         <w:rPr>
           <w:lang w:val="en-US"/>
         </w:rPr>
+        <w:lastRenderedPageBreak/>
         <w:t xml:space="preserve">There are several </w:t>
       </w:r>
       <w:proofErr w:type="spellStart"/>
@@ -8883,14 +9089,7 @@
         <w:rPr>
           <w:lang w:val="en-US"/>
         </w:rPr>
-        <w:t xml:space="preserve">, mutation-free population on a single-peak adaptive landscape and </w:t>
-      </w:r>
-      <w:r>
-        <w:rPr>
-          <w:lang w:val="en-US"/>
-        </w:rPr>
-        <w:lastRenderedPageBreak/>
-        <w:t xml:space="preserve">after reaching MSB a new adaptive peak is introduced for the </w:t>
+        <w:t xml:space="preserve">, mutation-free population on a single-peak adaptive landscape and after reaching MSB a new adaptive peak is introduced for the </w:t>
       </w:r>
       <w:r>
         <w:rPr>
@@ -9203,40 +9402,55 @@
     </w:p>
     <w:p>
       <w:pPr>
+        <w:pStyle w:val="Heading1"/>
+        <w:jc w:val="both"/>
+        <w:rPr>
+          <w:lang w:val="en-US"/>
+        </w:rPr>
+      </w:pPr>
+      <w:r>
+        <w:rPr>
+          <w:lang w:val="en-US"/>
+        </w:rPr>
+        <w:t xml:space="preserve">Our analytical approximation from the </w:t>
+      </w:r>
+      <w:r>
+        <w:rPr>
+          <w:lang w:val="en-US"/>
+        </w:rPr>
+        <w:fldChar w:fldCharType="begin"/>
+      </w:r>
+      <w:r>
+        <w:rPr>
+          <w:lang w:val="en-US"/>
+        </w:rPr>
+        <w:instrText xml:space="preserve"> REF _Ref354152000 \h </w:instrText>
+      </w:r>
+      <w:r>
+        <w:rPr>
+          <w:lang w:val="en-US"/>
+        </w:rPr>
+      </w:r>
+      <w:r>
+        <w:rPr>
+          <w:lang w:val="en-US"/>
+        </w:rPr>
+        <w:fldChar w:fldCharType="separate"/>
+      </w:r>
+      <w:r>
+        <w:rPr>
+          <w:lang w:val="en-US"/>
+        </w:rPr>
+        <w:t>Methods</w:t>
+      </w:r>
+    </w:p>
+    <w:p>
+      <w:pPr>
         <w:pStyle w:val="Firstparagraph"/>
         <w:rPr>
           <w:lang w:val="en-US"/>
         </w:rPr>
       </w:pPr>
-      <w:r>
-        <w:rPr>
-          <w:lang w:val="en-US"/>
-        </w:rPr>
-        <w:t xml:space="preserve">Our analytical approximation from the </w:t>
-      </w:r>
-      <w:r>
-        <w:rPr>
-          <w:lang w:val="en-US"/>
-        </w:rPr>
-        <w:fldChar w:fldCharType="begin"/>
-      </w:r>
-      <w:r>
-        <w:rPr>
-          <w:lang w:val="en-US"/>
-        </w:rPr>
-        <w:instrText xml:space="preserve"> REF _Ref354152000 \h </w:instrText>
-      </w:r>
-      <w:r>
-        <w:rPr>
-          <w:lang w:val="en-US"/>
-        </w:rPr>
-      </w:r>
-      <w:r>
-        <w:rPr>
-          <w:lang w:val="en-US"/>
-        </w:rPr>
-        <w:fldChar w:fldCharType="separate"/>
-      </w:r>
       <w:r>
         <w:rPr>
           <w:lang w:val="en-US"/>
@@ -9290,7 +9504,7 @@
         <w:rPr>
           <w:lang w:val="en-US"/>
         </w:rPr>
-        <w:t>10.2</w:t>
+        <w:t>11.2</w:t>
       </w:r>
       <w:r>
         <w:rPr>
@@ -9352,7 +9566,7 @@
             <w:tcW w:w="4500" w:type="pct"/>
             <w:vAlign w:val="center"/>
           </w:tcPr>
-          <w:bookmarkStart w:id="14" w:name="_Ref354151750"/>
+          <w:bookmarkStart w:id="15" w:name="_Ref354151750"/>
           <w:p>
             <w:pPr>
               <w:ind w:left="340" w:firstLine="0"/>
@@ -9505,7 +9719,7 @@
                 <w:lang w:val="en-US"/>
               </w:rPr>
             </w:pPr>
-            <w:bookmarkStart w:id="15" w:name="_Ref354319257"/>
+            <w:bookmarkStart w:id="16" w:name="_Ref354319257"/>
             <w:r>
               <w:rPr>
                 <w:lang w:val="en-US"/>
@@ -9549,7 +9763,7 @@
               </w:rPr>
               <w:t>)</w:t>
             </w:r>
-            <w:bookmarkEnd w:id="15"/>
+            <w:bookmarkEnd w:id="16"/>
           </w:p>
         </w:tc>
       </w:tr>
@@ -9737,7 +9951,7 @@
                 <w:lang w:val="en-US"/>
               </w:rPr>
             </w:pPr>
-            <w:bookmarkStart w:id="16" w:name="_Ref354319499"/>
+            <w:bookmarkStart w:id="17" w:name="_Ref354319499"/>
             <w:r>
               <w:rPr>
                 <w:lang w:val="en-US"/>
@@ -9781,7 +9995,7 @@
               </w:rPr>
               <w:t>)</w:t>
             </w:r>
-            <w:bookmarkEnd w:id="16"/>
+            <w:bookmarkEnd w:id="17"/>
           </w:p>
         </w:tc>
       </w:tr>
@@ -9974,6 +10188,7 @@
         <w:rPr>
           <w:lang w:val="en-US"/>
         </w:rPr>
+        <w:lastRenderedPageBreak/>
         <w:t>Fixation of a double mutation</w:t>
       </w:r>
     </w:p>
@@ -10093,7 +10308,7 @@
         <w:rPr>
           <w:lang w:val="en-US"/>
         </w:rPr>
-        <w:t>10.2</w:t>
+        <w:t>11.2</w:t>
       </w:r>
       <w:r>
         <w:rPr>
@@ -10412,7 +10627,7 @@
                 <w:lang w:val="en-US"/>
               </w:rPr>
             </w:pPr>
-            <w:bookmarkStart w:id="17" w:name="_Ref354321602"/>
+            <w:bookmarkStart w:id="18" w:name="_Ref354321602"/>
             <w:r>
               <w:rPr>
                 <w:lang w:val="en-US"/>
@@ -10456,7 +10671,7 @@
               </w:rPr>
               <w:t>)</w:t>
             </w:r>
-            <w:bookmarkEnd w:id="17"/>
+            <w:bookmarkEnd w:id="18"/>
           </w:p>
         </w:tc>
       </w:tr>
@@ -10468,8 +10683,6 @@
           <w:lang w:val="en-US"/>
         </w:rPr>
       </w:pPr>
-      <w:bookmarkStart w:id="18" w:name="_GoBack"/>
-      <w:bookmarkEnd w:id="18"/>
       <w:r>
         <w:rPr>
           <w:lang w:val="en-US"/>
@@ -10568,14 +10781,7 @@
         <w:rPr>
           <w:lang w:val="en-US"/>
         </w:rPr>
-        <w:t xml:space="preserve">stress-induced mutation increases the fixation probability of the double mutant. </w:t>
-      </w:r>
-      <w:r>
-        <w:rPr>
-          <w:lang w:val="en-US"/>
-        </w:rPr>
-        <w:lastRenderedPageBreak/>
-        <w:t>This</w:t>
+        <w:t>stress-induced mutation increases the fixation probability of the double mutant. This</w:t>
       </w:r>
       <w:r>
         <w:rPr>
@@ -12003,7 +12209,7 @@
         <w:rPr>
           <w:lang w:val="en-US"/>
         </w:rPr>
-        <w:t>10.3</w:t>
+        <w:t>11.3</w:t>
       </w:r>
       <w:r>
         <w:rPr>
@@ -12208,7 +12414,7 @@
         <w:rPr>
           <w:lang w:val="en-US"/>
         </w:rPr>
-        <w:instrText>ADDIN CSL_CITATION { "citationItems" : [ { "id" : "ITEM-1", "itemData" : { "DOI" : "10.1534/g3.111.000406", "abstract" : "The quantification of spontaneous mutation rates is crucial for a mechanistic understanding of the evolutionary process. In bacteria, traditional estimates using experimental or comparative genetic methods are prone to statistical uncertainty and consequently estimates vary by over one order of magnitude. With the advent of next-generation sequencing, more accurate estimates are now possible. We sequenced 19 Escherichia coli genomes from a 40,000-generation evolution experiment and directly inferred the point-mutation rate based on the accumulation of synonymous substitutions. The resulting estimate was 8.9 \u00b7 10211 per base-pair per generation, and there was a significant bias toward increased AT-content. We also compared our results with published genome sequence datasets for other bacterial evolution experiments. Given the power of our approach, our estimate represents the most accurate measure of bacterial base-substitution rates available to date.", "author" : [ { "dropping-particle" : "", "family" : "Wielgoss", "given" : "S\u00e9bastien", "non-dropping-particle" : "", "parse-names" : false, "suffix" : "" }, { "dropping-particle" : "", "family" : "Barrick", "given" : "Jeffrey E.", "non-dropping-particle" : "", "parse-names" : false, "suffix" : "" }, { "dropping-particle" : "", "family" : "Tenaillon", "given" : "Olivier", "non-dropping-particle" : "", "parse-names" : false, "suffix" : "" }, { "dropping-particle" : "", "family" : "Cruveiller", "given" : "St\u00e9phane", "non-dropping-particle" : "", "parse-names" : false, "suffix" : "" }, { "dropping-particle" : "", "family" : "Chane-Woon-Ming", "given" : "B\u00e9atrice", "non-dropping-particle" : "", "parse-names" : false, "suffix" : "" }, { "dropping-particle" : "", "family" : "M\u00e9digue", "given" : "Claudine", "non-dropping-particle" : "", "parse-names" : false, "suffix" : "" }, { "dropping-particle" : "", "family" : "Lenski", "given" : "Richard E.", "non-dropping-particle" : "", "parse-names" : false, "suffix" : "" }, { "dropping-particle" : "", "family" : "Schneider", "given" : "Dominique", "non-dropping-particle" : "", "parse-names" : false, "suffix" : "" } ], "container-title" : "G3: Genes, Genomes, Genetics", "id" : "ITEM-1", "issue" : "3", "issued" : { "date-parts" : [ [ "2011", "8", "1" ] ] }, "note" : "mu=8.9 \u00b7 10-11 per bp per generation\n95% conf: 4.0\u201314 \u00b7 10-11\n0.00041 per generation for 4.6x10 6 bp genome\n        \nthis is 1/6-1/7 of Drake's 1991 estimate", "page" : "183", "publisher" : "Genetics Society of America", "title" : "Mutation Rate Inferred From Synonymous Substitutions in a Long-Term Evolution Experiment With Escherichia coli", "type" : "article-journal", "volume" : "1" }, "uris" : [ "http://www.mendeley.com/documents/?uuid=037198a6-7bae-48c6-9bb6-e8f2d39bf2eb" ] } ], "mendeley" : { "previouslyFormattedCitation" : "[9]" }, "properties" : { "noteIndex" : 0 }, "schema" : "https://github.com/citation-style-language/schema/raw/master/csl-citation.json" }</w:instrText>
+        <w:instrText>ADDIN CSL_CITATION { "citationItems" : [ { "id" : "ITEM-1", "itemData" : { "DOI" : "10.1534/g3.111.000406", "abstract" : "The quantification of spontaneous mutation rates is crucial for a mechanistic understanding of the evolutionary process. In bacteria, traditional estimates using experimental or comparative genetic methods are prone to statistical uncertainty and consequently estimates vary by over one order of magnitude. With the advent of next-generation sequencing, more accurate estimates are now possible. We sequenced 19 Escherichia coli genomes from a 40,000-generation evolution experiment and directly inferred the point-mutation rate based on the accumulation of synonymous substitutions. The resulting estimate was 8.9 \u00b7 10211 per base-pair per generation, and there was a significant bias toward increased AT-content. We also compared our results with published genome sequence datasets for other bacterial evolution experiments. Given the power of our approach, our estimate represents the most accurate measure of bacterial base-substitution rates available to date.", "author" : [ { "dropping-particle" : "", "family" : "Wielgoss", "given" : "S\u00e9bastien", "non-dropping-particle" : "", "parse-names" : false, "suffix" : "" }, { "dropping-particle" : "", "family" : "Barrick", "given" : "Jeffrey E.", "non-dropping-particle" : "", "parse-names" : false, "suffix" : "" }, { "dropping-particle" : "", "family" : "Tenaillon", "given" : "Olivier", "non-dropping-particle" : "", "parse-names" : false, "suffix" : "" }, { "dropping-particle" : "", "family" : "Cruveiller", "given" : "St\u00e9phane", "non-dropping-particle" : "", "parse-names" : false, "suffix" : "" }, { "dropping-particle" : "", "family" : "Chane-Woon-Ming", "given" : "B\u00e9atrice", "non-dropping-particle" : "", "parse-names" : false, "suffix" : "" }, { "dropping-particle" : "", "family" : "M\u00e9digue", "given" : "Claudine", "non-dropping-particle" : "", "parse-names" : false, "suffix" : "" }, { "dropping-particle" : "", "family" : "Lenski", "given" : "Richard E.", "non-dropping-particle" : "", "parse-names" : false, "suffix" : "" }, { "dropping-particle" : "", "family" : "Schneider", "given" : "Dominique", "non-dropping-particle" : "", "parse-names" : false, "suffix" : "" } ], "container-title" : "G3: Genes, Genomes, Genetics", "id" : "ITEM-1", "issue" : "3", "issued" : { "date-parts" : [ [ "2011", "8", "1" ] ] }, "note" : "mu=8.9 \u00b7 10-11 per bp per generation\n95% conf: 4.0\u201314 \u00b7 10-11\n0.00041 per generation for 4.6x10 6 bp genome\n        \nthis is 1/6-1/7 of Drake's 1991 estimate", "page" : "183", "publisher" : "Genetics Society of America", "title" : "Mutation Rate Inferred From Synonymous Substitutions in a Long-Term Evolution Experiment With Escherichia coli", "type" : "article-journal", "volume" : "1" }, "uris" : [ "http://www.mendeley.com/documents/?uuid=037198a6-7bae-48c6-9bb6-e8f2d39bf2eb" ] } ], "mendeley" : { "previouslyFormattedCitation" : "[10]" }, "properties" : { "noteIndex" : 0 }, "schema" : "https://github.com/citation-style-language/schema/raw/master/csl-citation.json" }</w:instrText>
       </w:r>
       <w:r>
         <w:rPr>
@@ -12221,7 +12427,7 @@
           <w:noProof/>
           <w:lang w:val="en-US"/>
         </w:rPr>
-        <w:t>[9]</w:t>
+        <w:t>[10]</w:t>
       </w:r>
       <w:r>
         <w:rPr>
@@ -12245,7 +12451,7 @@
         <w:rPr>
           <w:lang w:val="en-US"/>
         </w:rPr>
-        <w:instrText>ADDIN CSL_CITATION { "citationItems" : [ { "id" : "ITEM-1", "itemData" : { "DOI" : "10.1073/pnas.88.16.7160", "abstract" : "In terms of evolution and fitness, the most significant spontaneous mutation rate is likely to be that for the entire genome (or its nonfrivolous fraction). Information is now available to calculate this rate for several DNA-based haploid microbes, including bacteriophages with single- or double-stranded DNA, a bacterium, a yeast, and a filamentous fungus. Their genome sizes vary by approximately 6500-fold. Their average mutation rates per base pair vary by approximately 16,000-fold, whereas their mutation rates per genome vary by only approximately 2.5-fold, apparently randomly, around a mean value of 0.0033 per DNA replication. The average mutation rate per base pair is inversely proportional to genome size. Therefore, a nearly invariant microbial mutation rate appears to have evolved. Because this rate is uniform in such diverse organisms, it is likely to be determined by deep general forces, perhaps by a balance between the usually deleterious effects of mutation and the physiological costs of further reducing mutation rates.", "author" : [ { "dropping-particle" : "", "family" : "Drake", "given" : "John W.", "non-dropping-particle" : "", "parse-names" : false, "suffix" : "" } ], "container-title" : "Proceedings of the National Academy of Sciences of the United States of America", "id" : "ITEM-1", "issue" : "16", "issued" : { "date-parts" : [ [ "1991", "8" ] ] }, "note" : "mu=0.0033", "page" : "7160-4", "title" : "A constant rate of spontaneous mutation in DNA-based microbes.", "type" : "article-journal", "volume" : "88" }, "uris" : [ "http://www.mendeley.com/documents/?uuid=6ff98215-339d-4d9d-a9e6-029b0a4f8384" ] } ], "mendeley" : { "previouslyFormattedCitation" : "[15]" }, "properties" : { "noteIndex" : 0 }, "schema" : "https://github.com/citation-style-language/schema/raw/master/csl-citation.json" }</w:instrText>
+        <w:instrText>ADDIN CSL_CITATION { "citationItems" : [ { "id" : "ITEM-1", "itemData" : { "DOI" : "10.1073/pnas.88.16.7160", "abstract" : "In terms of evolution and fitness, the most significant spontaneous mutation rate is likely to be that for the entire genome (or its nonfrivolous fraction). Information is now available to calculate this rate for several DNA-based haploid microbes, including bacteriophages with single- or double-stranded DNA, a bacterium, a yeast, and a filamentous fungus. Their genome sizes vary by approximately 6500-fold. Their average mutation rates per base pair vary by approximately 16,000-fold, whereas their mutation rates per genome vary by only approximately 2.5-fold, apparently randomly, around a mean value of 0.0033 per DNA replication. The average mutation rate per base pair is inversely proportional to genome size. Therefore, a nearly invariant microbial mutation rate appears to have evolved. Because this rate is uniform in such diverse organisms, it is likely to be determined by deep general forces, perhaps by a balance between the usually deleterious effects of mutation and the physiological costs of further reducing mutation rates.", "author" : [ { "dropping-particle" : "", "family" : "Drake", "given" : "John W.", "non-dropping-particle" : "", "parse-names" : false, "suffix" : "" } ], "container-title" : "Proceedings of the National Academy of Sciences of the United States of America", "id" : "ITEM-1", "issue" : "16", "issued" : { "date-parts" : [ [ "1991", "8" ] ] }, "note" : "mu=0.0033", "page" : "7160-4", "title" : "A constant rate of spontaneous mutation in DNA-based microbes.", "type" : "article-journal", "volume" : "88" }, "uris" : [ "http://www.mendeley.com/documents/?uuid=6ff98215-339d-4d9d-a9e6-029b0a4f8384" ] } ], "mendeley" : { "previouslyFormattedCitation" : "[16]" }, "properties" : { "noteIndex" : 0 }, "schema" : "https://github.com/citation-style-language/schema/raw/master/csl-citation.json" }</w:instrText>
       </w:r>
       <w:r>
         <w:rPr>
@@ -12258,7 +12464,7 @@
           <w:noProof/>
           <w:lang w:val="en-US"/>
         </w:rPr>
-        <w:t>[15]</w:t>
+        <w:t>[16]</w:t>
       </w:r>
       <w:r>
         <w:rPr>
@@ -12476,6 +12682,7 @@
         <w:rPr>
           <w:lang w:val="en-US"/>
         </w:rPr>
+        <w:lastRenderedPageBreak/>
         <w:t>Adaptation rate</w:t>
       </w:r>
     </w:p>
@@ -12625,9 +12832,8 @@
           <w:noProof/>
           <w:lang w:val="en-US" w:bidi="he-IL"/>
         </w:rPr>
-        <w:lastRenderedPageBreak/>
         <w:drawing>
-          <wp:inline distT="0" distB="0" distL="0" distR="0" wp14:anchorId="0B30DD9B" wp14:editId="6CB23176">
+          <wp:inline distT="0" distB="0" distL="0" distR="0" wp14:anchorId="25CA82A8" wp14:editId="650337E0">
             <wp:extent cx="3360304" cy="2520000"/>
             <wp:effectExtent l="0" t="0" r="0" b="0"/>
             <wp:docPr id="5" name="Picture 5"/>
@@ -13094,7 +13300,7 @@
         </w:rPr>
         <w:t>.</w:t>
       </w:r>
-      <w:bookmarkEnd w:id="14"/>
+      <w:bookmarkEnd w:id="15"/>
     </w:p>
     <w:p>
       <w:pPr>
@@ -13161,7 +13367,11 @@
         <w:t>o dataset(s) in http:// format]</w:t>
       </w:r>
       <w:r>
-        <w:t xml:space="preserve">. The simulations source code, the source code used to analyse the data and generate the plots and the complete history of the manuscript are available as a </w:t>
+        <w:t xml:space="preserve">. The simulations source code, the source code used to analyse the data and generate the plots and the complete history of the </w:t>
+      </w:r>
+      <w:r>
+        <w:lastRenderedPageBreak/>
+        <w:t xml:space="preserve">manuscript are available as a </w:t>
       </w:r>
       <w:r>
         <w:rPr>
@@ -16445,40 +16655,56 @@
     </w:p>
     <w:p>
       <w:pPr>
+        <w:pStyle w:val="Heading1"/>
+        <w:jc w:val="both"/>
+        <w:rPr>
+          <w:lang w:val="en-US"/>
+        </w:rPr>
+      </w:pPr>
+      <w:r>
+        <w:rPr>
+          <w:lang w:val="en-US"/>
+        </w:rPr>
+        <w:t xml:space="preserve">Here we derive the first-order approximations from the full analytical approximations described in the </w:t>
+      </w:r>
+      <w:r>
+        <w:rPr>
+          <w:lang w:val="en-US"/>
+        </w:rPr>
+        <w:fldChar w:fldCharType="begin"/>
+      </w:r>
+      <w:r>
+        <w:rPr>
+          <w:lang w:val="en-US"/>
+        </w:rPr>
+        <w:instrText xml:space="preserve"> REF _Ref354152000 \h </w:instrText>
+      </w:r>
+      <w:r>
+        <w:rPr>
+          <w:lang w:val="en-US"/>
+        </w:rPr>
+      </w:r>
+      <w:r>
+        <w:rPr>
+          <w:lang w:val="en-US"/>
+        </w:rPr>
+        <w:fldChar w:fldCharType="separate"/>
+      </w:r>
+      <w:r>
+        <w:rPr>
+          <w:lang w:val="en-US"/>
+        </w:rPr>
+        <w:t>Methods</w:t>
+      </w:r>
+    </w:p>
+    <w:p>
+      <w:pPr>
         <w:pStyle w:val="Firstparagraph"/>
         <w:rPr>
           <w:lang w:val="en-US"/>
         </w:rPr>
       </w:pPr>
-      <w:r>
-        <w:rPr>
-          <w:lang w:val="en-US"/>
-        </w:rPr>
-        <w:t xml:space="preserve">Here we derive the first-order approximations from the full analytical approximations described in the </w:t>
-      </w:r>
-      <w:r>
-        <w:rPr>
-          <w:lang w:val="en-US"/>
-        </w:rPr>
-        <w:fldChar w:fldCharType="begin"/>
-      </w:r>
-      <w:r>
-        <w:rPr>
-          <w:lang w:val="en-US"/>
-        </w:rPr>
-        <w:instrText xml:space="preserve"> REF _Ref354152000 \h </w:instrText>
-      </w:r>
-      <w:r>
-        <w:rPr>
-          <w:lang w:val="en-US"/>
-        </w:rPr>
-      </w:r>
-      <w:r>
-        <w:rPr>
-          <w:lang w:val="en-US"/>
-        </w:rPr>
-        <w:fldChar w:fldCharType="separate"/>
-      </w:r>
+      <w:proofErr w:type="gramStart"/>
       <w:r>
         <w:rPr>
           <w:lang w:val="en-US"/>
@@ -16497,6 +16723,7 @@
         </w:rPr>
         <w:t xml:space="preserve"> section.</w:t>
       </w:r>
+      <w:proofErr w:type="gramEnd"/>
       <w:r>
         <w:rPr>
           <w:lang w:val="en-US"/>
@@ -19208,7 +19435,6 @@
         <w:rPr>
           <w:lang w:val="en-US"/>
         </w:rPr>
-        <w:lastRenderedPageBreak/>
         <w:t xml:space="preserve">The last approximation assumes that </w:t>
       </w:r>
       <w:proofErr w:type="gramStart"/>
@@ -21565,6 +21791,7 @@
         <w:rPr>
           <w:lang w:val="en-US"/>
         </w:rPr>
+        <w:lastRenderedPageBreak/>
         <w:t>Comparison of adaptation rate</w:t>
       </w:r>
       <w:bookmarkEnd w:id="23"/>
@@ -22153,7 +22380,6 @@
         <w:rPr>
           <w:lang w:val="en-US"/>
         </w:rPr>
-        <w:lastRenderedPageBreak/>
         <w:t xml:space="preserve">Now if </w:t>
       </w:r>
       <m:oMath>
@@ -22882,7 +23108,7 @@
         <w:rStyle w:val="PageNumber"/>
         <w:noProof/>
       </w:rPr>
-      <w:t>7</w:t>
+      <w:t>2</w:t>
     </w:r>
     <w:r>
       <w:rPr>
@@ -25414,7 +25640,7 @@
 </file>
 
 <file path=customXml/itemProps1.xml><?xml version="1.0" encoding="utf-8"?>
-<ds:datastoreItem xmlns:ds="http://schemas.openxmlformats.org/officeDocument/2006/customXml" ds:itemID="{17F18185-5907-4036-BA6A-1477165F2430}">
+<ds:datastoreItem xmlns:ds="http://schemas.openxmlformats.org/officeDocument/2006/customXml" ds:itemID="{10C96DB2-3959-40D6-8AB9-CCA1430A05D9}">
   <ds:schemaRefs>
     <ds:schemaRef ds:uri="http://schemas.openxmlformats.org/officeDocument/2006/bibliography"/>
   </ds:schemaRefs>

</xml_diff>

<commit_message>
revised begining of model section
</commit_message>
<xml_diff>
--- a/manuscript/ms.docx
+++ b/manuscript/ms.docx
@@ -418,13 +418,7 @@
         <w:rPr>
           <w:lang w:val="en-US"/>
         </w:rPr>
-        <w:t>positive</w:t>
-      </w:r>
-      <w:r>
-        <w:rPr>
-          <w:lang w:val="en-US"/>
-        </w:rPr>
-        <w:t xml:space="preserve"> </w:t>
+        <w:t xml:space="preserve">positive </w:t>
       </w:r>
       <w:r>
         <w:rPr>
@@ -1277,21 +1271,19 @@
         <w:rPr>
           <w:lang w:val="en-US"/>
         </w:rPr>
-        <w:t xml:space="preserve">Consider </w:t>
-      </w:r>
-      <w:bookmarkStart w:id="2" w:name="_GoBack"/>
-      <w:r>
-        <w:rPr>
-          <w:lang w:val="en-US"/>
-        </w:rPr>
-        <w:t xml:space="preserve">the </w:t>
-      </w:r>
-      <w:bookmarkEnd w:id="2"/>
-      <w:r>
-        <w:rPr>
-          <w:lang w:val="en-US"/>
-        </w:rPr>
-        <w:t xml:space="preserve">two bi-allelic loci </w:t>
+        <w:t xml:space="preserve">Consider two </w:t>
+      </w:r>
+      <w:r>
+        <w:rPr>
+          <w:lang w:val="en-US"/>
+        </w:rPr>
+        <w:t>loci with all</w:t>
+      </w:r>
+      <w:r>
+        <w:rPr>
+          <w:lang w:val="en-US"/>
+        </w:rPr>
+        <w:t xml:space="preserve">eles </w:t>
       </w:r>
       <w:r>
         <w:rPr>
@@ -1319,13 +1311,19 @@
         <w:rPr>
           <w:lang w:val="en-US"/>
         </w:rPr>
-        <w:t xml:space="preserve"> and a population that reached </w:t>
-      </w:r>
-      <w:r>
-        <w:rPr>
-          <w:lang w:val="en-US"/>
-        </w:rPr>
-        <w:t>a mutation-selection balance (MSB)</w:t>
+        <w:t xml:space="preserve"> and a population </w:t>
+      </w:r>
+      <w:r>
+        <w:rPr>
+          <w:lang w:val="en-US"/>
+        </w:rPr>
+        <w:t xml:space="preserve">at a </w:t>
+      </w:r>
+      <w:r>
+        <w:rPr>
+          <w:lang w:val="en-US"/>
+        </w:rPr>
+        <w:t>mutation-selection balance (MSB)</w:t>
       </w:r>
       <w:r>
         <w:rPr>
@@ -1347,23 +1345,41 @@
         <w:rPr>
           <w:lang w:val="en-US"/>
         </w:rPr>
-        <w:t xml:space="preserve"> is the optimal genotype with a fitness value of 1, single mutants (</w:t>
+        <w:t xml:space="preserve"> is the </w:t>
       </w:r>
       <w:proofErr w:type="spellStart"/>
+      <w:r>
+        <w:rPr>
+          <w:lang w:val="en-US"/>
+        </w:rPr>
+        <w:t>wildtype</w:t>
+      </w:r>
+      <w:proofErr w:type="spellEnd"/>
+      <w:r>
+        <w:rPr>
+          <w:lang w:val="en-US"/>
+        </w:rPr>
+        <w:t xml:space="preserve"> </w:t>
+      </w:r>
+      <w:r>
+        <w:rPr>
+          <w:lang w:val="en-US"/>
+        </w:rPr>
+        <w:t xml:space="preserve">with a fitness value of </w:t>
+      </w:r>
       <w:r>
         <w:rPr>
           <w:i/>
           <w:iCs/>
           <w:lang w:val="en-US"/>
         </w:rPr>
-        <w:t>Ab</w:t>
-      </w:r>
-      <w:proofErr w:type="spellEnd"/>
-      <w:r>
-        <w:rPr>
-          <w:lang w:val="en-US"/>
-        </w:rPr>
-        <w:t xml:space="preserve"> and </w:t>
+        <w:t>1</w:t>
+      </w:r>
+      <w:r>
+        <w:rPr>
+          <w:lang w:val="en-US"/>
+        </w:rPr>
+        <w:t>, single mutants (</w:t>
       </w:r>
       <w:proofErr w:type="spellStart"/>
       <w:r>
@@ -1372,28 +1388,30 @@
           <w:iCs/>
           <w:lang w:val="en-US"/>
         </w:rPr>
-        <w:t>aB</w:t>
+        <w:t>Ab</w:t>
       </w:r>
       <w:proofErr w:type="spellEnd"/>
       <w:r>
         <w:rPr>
           <w:lang w:val="en-US"/>
         </w:rPr>
-        <w:t xml:space="preserve">) suffer from a selective disadvantage </w:t>
-      </w:r>
+        <w:t xml:space="preserve"> and </w:t>
+      </w:r>
+      <w:proofErr w:type="spellStart"/>
       <w:r>
         <w:rPr>
           <w:i/>
           <w:iCs/>
           <w:lang w:val="en-US"/>
         </w:rPr>
-        <w:t xml:space="preserve">s </w:t>
-      </w:r>
-      <w:r>
-        <w:rPr>
-          <w:lang w:val="en-US"/>
-        </w:rPr>
-        <w:t xml:space="preserve">and have a fitness value of </w:t>
+        <w:t>aB</w:t>
+      </w:r>
+      <w:proofErr w:type="spellEnd"/>
+      <w:r>
+        <w:rPr>
+          <w:lang w:val="en-US"/>
+        </w:rPr>
+        <w:t xml:space="preserve">) have a fitness value of </w:t>
       </w:r>
       <w:r>
         <w:rPr>
@@ -1402,6 +1420,32 @@
           <w:lang w:val="en-US"/>
         </w:rPr>
         <w:t>1-s</w:t>
+      </w:r>
+      <w:r>
+        <w:rPr>
+          <w:lang w:val="en-US"/>
+        </w:rPr>
+        <w:t>, wit</w:t>
+      </w:r>
+      <w:r>
+        <w:rPr>
+          <w:lang w:val="en-US"/>
+        </w:rPr>
+        <w:t xml:space="preserve">h </w:t>
+      </w:r>
+      <w:r>
+        <w:rPr>
+          <w:i/>
+          <w:iCs/>
+          <w:lang w:val="en-US"/>
+        </w:rPr>
+        <w:t>s</w:t>
+      </w:r>
+      <w:r>
+        <w:rPr>
+          <w:lang w:val="en-US"/>
+        </w:rPr>
+        <w:t xml:space="preserve"> as the selection coefficient</w:t>
       </w:r>
       <w:r>
         <w:rPr>
@@ -1454,7 +1498,19 @@
         <w:rPr>
           <w:lang w:val="en-US"/>
         </w:rPr>
-        <w:t xml:space="preserve">. This corresponds to a fitness function in which the effect of deleterious mutations are independent of each other and therefore the fitness of an individual is </w:t>
+        <w:t xml:space="preserve">. This corresponds to a </w:t>
+      </w:r>
+      <w:r>
+        <w:rPr>
+          <w:lang w:val="en-US"/>
+        </w:rPr>
+        <w:t xml:space="preserve">multiplicative </w:t>
+      </w:r>
+      <w:r>
+        <w:rPr>
+          <w:lang w:val="en-US"/>
+        </w:rPr>
+        <w:t>fitness function</w:t>
       </w:r>
       <w:r>
         <w:rPr>
@@ -1462,7 +1518,24 @@
           <w:iCs/>
           <w:lang w:val="en-US"/>
         </w:rPr>
-        <w:t>(1-s)</w:t>
+        <w:t xml:space="preserve"> </w:t>
+      </w:r>
+      <w:r>
+        <w:rPr>
+          <w:i/>
+          <w:iCs/>
+          <w:lang w:val="en-US"/>
+        </w:rPr>
+        <w:t>(1-s</w:t>
+      </w:r>
+      <w:proofErr w:type="gramStart"/>
+      <w:r>
+        <w:rPr>
+          <w:i/>
+          <w:iCs/>
+          <w:lang w:val="en-US"/>
+        </w:rPr>
+        <w:t>)</w:t>
       </w:r>
       <w:r>
         <w:rPr>
@@ -1473,6 +1546,7 @@
         </w:rPr>
         <w:t>m</w:t>
       </w:r>
+      <w:proofErr w:type="gramEnd"/>
       <w:r>
         <w:rPr>
           <w:iCs/>
@@ -1491,7 +1565,19 @@
         <w:rPr>
           <w:lang w:val="en-US"/>
         </w:rPr>
-        <w:t xml:space="preserve"> is the number of deleterious mutations the individual has accumulated. </w:t>
+        <w:t xml:space="preserve"> is the number of deleteri</w:t>
+      </w:r>
+      <w:r>
+        <w:rPr>
+          <w:lang w:val="en-US"/>
+        </w:rPr>
+        <w:t>ous mutations the individual has</w:t>
+      </w:r>
+      <w:r>
+        <w:rPr>
+          <w:lang w:val="en-US"/>
+        </w:rPr>
+        <w:t xml:space="preserve">. </w:t>
       </w:r>
     </w:p>
     <w:p>
@@ -1583,41 +1669,13 @@
         <w:rPr>
           <w:lang w:val="en-US"/>
         </w:rPr>
-        <w:t xml:space="preserve"> at reproduction and we disregard back-mutation. In addition, new deleterious mutations occur across the genome at reproduction, and the number of such mutations follows a Poisson distribution with a mean </w:t>
-      </w:r>
-      <w:r>
-        <w:rPr>
-          <w:i/>
-          <w:iCs/>
-          <w:lang w:val="en-US"/>
-        </w:rPr>
-        <w:t>U</w:t>
+        <w:t xml:space="preserve"> at reproduction and we disregard back-mutation</w:t>
       </w:r>
       <w:r>
         <w:rPr>
           <w:lang w:val="en-US"/>
         </w:rPr>
         <w:t xml:space="preserve">. </w:t>
-      </w:r>
-      <w:r>
-        <w:rPr>
-          <w:lang w:val="en-US"/>
-        </w:rPr>
-        <w:t xml:space="preserve">Although there is a direct relation between </w:t>
-      </w:r>
-      <w:r>
-        <w:rPr>
-          <w:i/>
-          <w:iCs/>
-          <w:lang w:val="en-US"/>
-        </w:rPr>
-        <w:t>U</w:t>
-      </w:r>
-      <w:r>
-        <w:rPr>
-          <w:lang w:val="en-US"/>
-        </w:rPr>
-        <w:t xml:space="preserve"> and </w:t>
       </w:r>
       <w:r>
         <w:rPr>
@@ -1630,20 +1688,59 @@
       </w:r>
       <w:r>
         <w:rPr>
+          <w:rFonts w:ascii="Times New Roman" w:hAnsi="Times New Roman"/>
+          <w:lang w:val="en-US"/>
+        </w:rPr>
+        <w:t xml:space="preserve"> </w:t>
+      </w:r>
+      <w:r>
+        <w:t>is therefore called the site-specific mutation rate</w:t>
+      </w:r>
+      <w:r>
+        <w:rPr>
+          <w:lang w:val="en-US"/>
+        </w:rPr>
+        <w:t xml:space="preserve">. In addition, new deleterious mutations occur across the genome at reproduction, and the number of such mutations follows a Poisson distribution with a mean </w:t>
+      </w:r>
+      <w:r>
+        <w:rPr>
           <w:i/>
           <w:iCs/>
           <w:lang w:val="en-US"/>
         </w:rPr>
-        <w:t xml:space="preserve"> </w:t>
-      </w:r>
-      <w:r>
-        <w:t>(</w:t>
-      </w:r>
-      <w:r>
-        <w:rPr>
-          <w:lang w:val="en-US"/>
-        </w:rPr>
-        <w:t xml:space="preserve">for example, </w:t>
+        <w:t>U</w:t>
+      </w:r>
+      <w:r>
+        <w:rPr>
+          <w:lang w:val="en-US"/>
+        </w:rPr>
+        <w:t xml:space="preserve"> which is the genomic mutation rate</w:t>
+      </w:r>
+      <w:r>
+        <w:rPr>
+          <w:lang w:val="en-US"/>
+        </w:rPr>
+        <w:t xml:space="preserve">. </w:t>
+      </w:r>
+      <w:r>
+        <w:rPr>
+          <w:lang w:val="en-US"/>
+        </w:rPr>
+        <w:t xml:space="preserve">Although there is a direct relation between </w:t>
+      </w:r>
+      <w:r>
+        <w:rPr>
+          <w:i/>
+          <w:iCs/>
+          <w:lang w:val="en-US"/>
+        </w:rPr>
+        <w:t>U</w:t>
+      </w:r>
+      <w:r>
+        <w:rPr>
+          <w:lang w:val="en-US"/>
+        </w:rPr>
+        <w:t xml:space="preserve"> and </w:t>
       </w:r>
       <w:r>
         <w:rPr>
@@ -1656,41 +1753,35 @@
       </w:r>
       <w:r>
         <w:rPr>
+          <w:i/>
+          <w:iCs/>
+          <w:lang w:val="en-US"/>
+        </w:rPr>
+        <w:t xml:space="preserve"> </w:t>
+      </w:r>
+      <w:r>
+        <w:t>(</w:t>
+      </w:r>
+      <w:r>
+        <w:rPr>
+          <w:lang w:val="en-US"/>
+        </w:rPr>
+        <w:t>we mostly use</w:t>
+      </w:r>
+      <w:r>
+        <w:rPr>
+          <w:lang w:val="en-US"/>
+        </w:rPr>
+        <w:t xml:space="preserve"> </w:t>
+      </w:r>
+      <w:r>
+        <w:rPr>
           <w:rFonts w:ascii="Times New Roman" w:hAnsi="Times New Roman"/>
           <w:i/>
           <w:iCs/>
           <w:lang w:val="en-US"/>
         </w:rPr>
-        <w:t>=U/5000</w:t>
-      </w:r>
-      <w:r>
-        <w:t>)</w:t>
-      </w:r>
-      <w:r>
-        <w:rPr>
-          <w:rFonts w:ascii="Times New Roman" w:hAnsi="Times New Roman"/>
-          <w:lang w:val="en-US"/>
-        </w:rPr>
-        <w:t xml:space="preserve">, </w:t>
-      </w:r>
-      <w:r>
-        <w:rPr>
-          <w:lang w:val="en-US"/>
-        </w:rPr>
-        <w:t xml:space="preserve">having two separate parameters helps to distinguish between the two effects of mutation on adaptive evolution </w:t>
-      </w:r>
-      <w:r>
-        <w:rPr>
-          <w:rFonts w:ascii="Arial" w:hAnsi="Arial" w:cs="Arial"/>
-          <w:lang w:val="en-US"/>
-        </w:rPr>
-        <w:t>–</w:t>
-      </w:r>
-      <w:r>
-        <w:rPr>
-          <w:lang w:val="en-US"/>
-        </w:rPr>
-        <w:t xml:space="preserve"> the generation of beneficial mutations (</w:t>
+        <w:t>µ</w:t>
       </w:r>
       <w:r>
         <w:rPr>
@@ -1699,24 +1790,73 @@
           <w:iCs/>
           <w:lang w:val="en-US"/>
         </w:rPr>
-        <w:t>µ</w:t>
+        <w:t>=U/5000</w:t>
       </w:r>
       <w:r>
         <w:t>)</w:t>
       </w:r>
       <w:r>
         <w:rPr>
-          <w:lang w:val="en-US"/>
-        </w:rPr>
-        <w:t xml:space="preserve"> and the generation of deleterious </w:t>
-      </w:r>
-      <w:r>
-        <w:t>mutations (</w:t>
-      </w:r>
-      <w:r>
-        <w:rPr>
+          <w:rFonts w:ascii="Times New Roman" w:hAnsi="Times New Roman"/>
+          <w:lang w:val="en-US"/>
+        </w:rPr>
+        <w:t xml:space="preserve">, </w:t>
+      </w:r>
+      <w:r>
+        <w:rPr>
+          <w:lang w:val="en-US"/>
+        </w:rPr>
+        <w:t xml:space="preserve">having two separate parameters helps to distinguish between the two </w:t>
+      </w:r>
+      <w:r>
+        <w:rPr>
+          <w:lang w:val="en-US"/>
+        </w:rPr>
+        <w:t xml:space="preserve">effects </w:t>
+      </w:r>
+      <w:r>
+        <w:rPr>
+          <w:lang w:val="en-US"/>
+        </w:rPr>
+        <w:t>of mutation</w:t>
+      </w:r>
+      <w:r>
+        <w:rPr>
+          <w:lang w:val="en-US"/>
+        </w:rPr>
+        <w:t xml:space="preserve"> - </w:t>
+      </w:r>
+      <w:r>
+        <w:rPr>
+          <w:lang w:val="en-US"/>
+        </w:rPr>
+        <w:t>the generation of beneficial mutations (</w:t>
+      </w:r>
+      <w:r>
+        <w:rPr>
+          <w:rFonts w:ascii="Times New Roman" w:hAnsi="Times New Roman"/>
           <w:i/>
           <w:iCs/>
+          <w:lang w:val="en-US"/>
+        </w:rPr>
+        <w:t>µ</w:t>
+      </w:r>
+      <w:r>
+        <w:t>)</w:t>
+      </w:r>
+      <w:r>
+        <w:rPr>
+          <w:lang w:val="en-US"/>
+        </w:rPr>
+        <w:t xml:space="preserve"> and the generation of deleterious </w:t>
+      </w:r>
+      <w:r>
+        <w:t>mutations (</w:t>
+      </w:r>
+      <w:r>
+        <w:rPr>
+          <w:i/>
+          <w:iCs/>
         </w:rPr>
         <w:t>U</w:t>
       </w:r>
@@ -1725,11 +1865,71 @@
       </w:r>
       <w:r>
         <w:t>.</w:t>
+      </w:r>
+      <w:r>
+        <w:rPr>
+          <w:lang w:val="en-US"/>
+        </w:rPr>
+        <w:t xml:space="preserve"> Individuals with </w:t>
+      </w:r>
+      <w:r>
+        <w:rPr>
+          <w:lang w:val="en-US"/>
+        </w:rPr>
+        <w:t xml:space="preserve">stress-induced mutation </w:t>
+      </w:r>
+      <w:r>
+        <w:rPr>
+          <w:lang w:val="en-US"/>
+        </w:rPr>
+        <w:t xml:space="preserve">and </w:t>
+      </w:r>
+      <w:proofErr w:type="gramStart"/>
+      <w:r>
+        <w:rPr>
+          <w:lang w:val="en-US"/>
+        </w:rPr>
+        <w:t>a fitness</w:t>
+      </w:r>
+      <w:proofErr w:type="gramEnd"/>
+      <w:r>
+        <w:rPr>
+          <w:lang w:val="en-US"/>
+        </w:rPr>
+        <w:t xml:space="preserve"> below 1 hypermutate</w:t>
+      </w:r>
+      <w:r>
+        <w:rPr>
+          <w:lang w:val="en-US"/>
+        </w:rPr>
+        <w:t xml:space="preserve">, increasing both mutation rates </w:t>
+      </w:r>
+      <w:r>
+        <w:rPr>
+          <w:rFonts w:ascii="Times New Roman" w:hAnsi="Times New Roman"/>
+          <w:i/>
+          <w:iCs/>
+          <w:lang w:val="en-US"/>
+        </w:rPr>
+        <w:t>τ</w:t>
+      </w:r>
+      <w:r>
+        <w:rPr>
+          <w:lang w:val="en-US"/>
+        </w:rPr>
+        <w:t>-fold.</w:t>
+      </w:r>
+      <w:r>
+        <w:rPr>
+          <w:lang w:val="en-US"/>
+        </w:rPr>
+        <w:t xml:space="preserve"> </w:t>
       </w:r>
     </w:p>
     <w:p>
       <w:pPr>
         <w:rPr>
+          <w:rFonts w:ascii="Times New Roman" w:hAnsi="Times New Roman"/>
           <w:lang w:val="en-US"/>
         </w:rPr>
       </w:pPr>
@@ -1737,56 +1937,424 @@
         <w:rPr>
           <w:lang w:val="en-US"/>
         </w:rPr>
-        <w:t xml:space="preserve">We define stress-induced mutation as the case in which an individual with </w:t>
-      </w:r>
-      <w:proofErr w:type="gramStart"/>
-      <w:r>
-        <w:rPr>
-          <w:lang w:val="en-US"/>
-        </w:rPr>
-        <w:t>a fitness</w:t>
-      </w:r>
-      <w:proofErr w:type="gramEnd"/>
-      <w:r>
-        <w:rPr>
-          <w:lang w:val="en-US"/>
-        </w:rPr>
-        <w:t xml:space="preserve"> below 1 </w:t>
+        <w:lastRenderedPageBreak/>
+        <w:t xml:space="preserve">At the MSB, the frequency of </w:t>
       </w:r>
       <w:proofErr w:type="spellStart"/>
       <w:r>
         <w:rPr>
           <w:lang w:val="en-US"/>
         </w:rPr>
-        <w:t>hypermutates</w:t>
+        <w:t>wildtype</w:t>
       </w:r>
       <w:proofErr w:type="spellEnd"/>
       <w:r>
         <w:rPr>
           <w:lang w:val="en-US"/>
         </w:rPr>
-        <w:t xml:space="preserve">, increasing both his mutation rates </w:t>
-      </w:r>
-      <w:r>
-        <w:rPr>
-          <w:rFonts w:ascii="Times New Roman" w:hAnsi="Times New Roman"/>
+        <w:t xml:space="preserve"> (</w:t>
+      </w:r>
+      <w:proofErr w:type="spellStart"/>
+      <w:r>
+        <w:rPr>
           <w:i/>
           <w:iCs/>
           <w:lang w:val="en-US"/>
         </w:rPr>
-        <w:t>τ</w:t>
-      </w:r>
-      <w:r>
-        <w:rPr>
-          <w:lang w:val="en-US"/>
-        </w:rPr>
-        <w:t xml:space="preserve">-fold. </w:t>
+        <w:t>ab</w:t>
+      </w:r>
+      <w:proofErr w:type="spellEnd"/>
+      <w:r>
+        <w:rPr>
+          <w:lang w:val="en-US"/>
+        </w:rPr>
+        <w:t>) individuals</w:t>
+      </w:r>
+      <w:r>
+        <w:rPr>
+          <w:lang w:val="en-US"/>
+        </w:rPr>
+        <w:t xml:space="preserve"> </w:t>
+      </w:r>
+      <w:proofErr w:type="gramStart"/>
+      <w:r>
+        <w:rPr>
+          <w:lang w:val="en-US"/>
+        </w:rPr>
+        <w:t xml:space="preserve">is </w:t>
+      </w:r>
+      <w:proofErr w:type="gramEnd"/>
+      <m:oMath>
+        <m:r>
+          <w:rPr>
+            <w:rFonts w:ascii="Cambria Math" w:hAnsi="Cambria Math"/>
+            <w:lang w:val="en-US"/>
+          </w:rPr>
+          <m:t>1-</m:t>
+        </m:r>
+        <m:f>
+          <m:fPr>
+            <m:ctrlPr>
+              <w:rPr>
+                <w:rFonts w:ascii="Cambria Math" w:hAnsi="Cambria Math"/>
+                <w:i/>
+                <w:lang w:val="en-US"/>
+              </w:rPr>
+            </m:ctrlPr>
+          </m:fPr>
+          <m:num>
+            <m:r>
+              <w:rPr>
+                <w:rFonts w:ascii="Cambria Math" w:hAnsi="Cambria Math"/>
+                <w:lang w:val="en-US"/>
+              </w:rPr>
+              <m:t>μ</m:t>
+            </m:r>
+          </m:num>
+          <m:den>
+            <m:r>
+              <w:rPr>
+                <w:rFonts w:ascii="Cambria Math" w:hAnsi="Cambria Math"/>
+                <w:lang w:val="en-US"/>
+              </w:rPr>
+              <m:t>s</m:t>
+            </m:r>
+          </m:den>
+        </m:f>
+        <m:r>
+          <w:rPr>
+            <w:rFonts w:ascii="Cambria Math" w:hAnsi="Cambria Math"/>
+            <w:lang w:val="en-US"/>
+          </w:rPr>
+          <m:t>+O(</m:t>
+        </m:r>
+        <m:sSup>
+          <m:sSupPr>
+            <m:ctrlPr>
+              <w:rPr>
+                <w:rFonts w:ascii="Cambria Math" w:hAnsi="Cambria Math"/>
+                <w:i/>
+                <w:lang w:val="en-US"/>
+              </w:rPr>
+            </m:ctrlPr>
+          </m:sSupPr>
+          <m:e>
+            <m:r>
+              <w:rPr>
+                <w:rFonts w:ascii="Cambria Math" w:hAnsi="Cambria Math"/>
+                <w:lang w:val="en-US"/>
+              </w:rPr>
+              <m:t>μ</m:t>
+            </m:r>
+          </m:e>
+          <m:sup>
+            <m:r>
+              <w:rPr>
+                <w:rFonts w:ascii="Cambria Math" w:hAnsi="Cambria Math"/>
+                <w:lang w:val="en-US"/>
+              </w:rPr>
+              <m:t>2</m:t>
+            </m:r>
+          </m:sup>
+        </m:sSup>
+        <m:r>
+          <w:rPr>
+            <w:rFonts w:ascii="Cambria Math" w:hAnsi="Cambria Math"/>
+            <w:lang w:val="en-US"/>
+          </w:rPr>
+          <m:t>)</m:t>
+        </m:r>
+      </m:oMath>
+      <w:r>
+        <w:rPr>
+          <w:rFonts w:ascii="Times New Roman" w:hAnsi="Times New Roman"/>
+          <w:lang w:val="en-US"/>
+        </w:rPr>
+        <w:t xml:space="preserve">, </w:t>
+      </w:r>
+      <w:r>
+        <w:rPr>
+          <w:lang w:val="en-US"/>
+        </w:rPr>
+        <w:t>the frequency of single mutants (</w:t>
+      </w:r>
+      <w:proofErr w:type="spellStart"/>
+      <w:r>
+        <w:rPr>
+          <w:i/>
+          <w:iCs/>
+          <w:lang w:val="en-US"/>
+        </w:rPr>
+        <w:t>Ab</w:t>
+      </w:r>
+      <w:proofErr w:type="spellEnd"/>
+      <w:r>
+        <w:rPr>
+          <w:lang w:val="en-US"/>
+        </w:rPr>
+        <w:t xml:space="preserve"> and </w:t>
+      </w:r>
+      <w:proofErr w:type="spellStart"/>
+      <w:r>
+        <w:rPr>
+          <w:i/>
+          <w:iCs/>
+          <w:lang w:val="en-US"/>
+        </w:rPr>
+        <w:t>aB</w:t>
+      </w:r>
+      <w:proofErr w:type="spellEnd"/>
+      <w:r>
+        <w:rPr>
+          <w:lang w:val="en-US"/>
+        </w:rPr>
+        <w:t xml:space="preserve"> combined) is</w:t>
+      </w:r>
+      <w:r>
+        <w:rPr>
+          <w:lang w:val="en-US"/>
+        </w:rPr>
+        <w:t xml:space="preserve"> </w:t>
+      </w:r>
+      <m:oMath>
+        <m:r>
+          <w:rPr>
+            <w:rFonts w:ascii="Cambria Math" w:hAnsi="Cambria Math"/>
+            <w:lang w:val="en-US"/>
+          </w:rPr>
+          <m:t>2</m:t>
+        </m:r>
+        <m:f>
+          <m:fPr>
+            <m:ctrlPr>
+              <w:rPr>
+                <w:rFonts w:ascii="Cambria Math" w:hAnsi="Cambria Math"/>
+                <w:i/>
+                <w:lang w:val="en-US"/>
+              </w:rPr>
+            </m:ctrlPr>
+          </m:fPr>
+          <m:num>
+            <m:r>
+              <w:rPr>
+                <w:rFonts w:ascii="Cambria Math" w:hAnsi="Cambria Math"/>
+                <w:lang w:val="en-US"/>
+              </w:rPr>
+              <m:t>μ</m:t>
+            </m:r>
+          </m:num>
+          <m:den>
+            <m:r>
+              <w:rPr>
+                <w:rFonts w:ascii="Cambria Math" w:hAnsi="Cambria Math"/>
+                <w:lang w:val="en-US"/>
+              </w:rPr>
+              <m:t>s</m:t>
+            </m:r>
+          </m:den>
+        </m:f>
+        <m:r>
+          <w:rPr>
+            <w:rFonts w:ascii="Cambria Math" w:hAnsi="Cambria Math"/>
+            <w:lang w:val="en-US"/>
+          </w:rPr>
+          <m:t>+O</m:t>
+        </m:r>
+        <m:d>
+          <m:dPr>
+            <m:ctrlPr>
+              <w:rPr>
+                <w:rFonts w:ascii="Cambria Math" w:hAnsi="Cambria Math"/>
+                <w:i/>
+                <w:lang w:val="en-US"/>
+              </w:rPr>
+            </m:ctrlPr>
+          </m:dPr>
+          <m:e>
+            <m:sSup>
+              <m:sSupPr>
+                <m:ctrlPr>
+                  <w:rPr>
+                    <w:rFonts w:ascii="Cambria Math" w:hAnsi="Cambria Math"/>
+                    <w:i/>
+                    <w:lang w:val="en-US"/>
+                  </w:rPr>
+                </m:ctrlPr>
+              </m:sSupPr>
+              <m:e>
+                <m:r>
+                  <w:rPr>
+                    <w:rFonts w:ascii="Cambria Math" w:hAnsi="Cambria Math"/>
+                    <w:lang w:val="en-US"/>
+                  </w:rPr>
+                  <m:t>μ</m:t>
+                </m:r>
+              </m:e>
+              <m:sup>
+                <m:r>
+                  <w:rPr>
+                    <w:rFonts w:ascii="Cambria Math" w:hAnsi="Cambria Math"/>
+                    <w:lang w:val="en-US"/>
+                  </w:rPr>
+                  <m:t>2</m:t>
+                </m:r>
+              </m:sup>
+            </m:sSup>
+          </m:e>
+        </m:d>
+      </m:oMath>
+      <w:r>
+        <w:rPr>
+          <w:lang w:val="en-US"/>
+        </w:rPr>
+        <w:t xml:space="preserve"> </w:t>
+      </w:r>
+      <w:r>
+        <w:rPr>
+          <w:lang w:val="en-US"/>
+        </w:rPr>
+        <w:t>and the frequency of double mutants (</w:t>
+      </w:r>
+      <w:r>
+        <w:rPr>
+          <w:i/>
+          <w:iCs/>
+          <w:lang w:val="en-US"/>
+        </w:rPr>
+        <w:t>AB</w:t>
+      </w:r>
+      <w:r>
+        <w:rPr>
+          <w:lang w:val="en-US"/>
+        </w:rPr>
+        <w:t xml:space="preserve">) is </w:t>
+      </w:r>
+      <m:oMath>
+        <m:sSup>
+          <m:sSupPr>
+            <m:ctrlPr>
+              <w:rPr>
+                <w:rFonts w:ascii="Cambria Math" w:hAnsi="Cambria Math"/>
+                <w:i/>
+                <w:lang w:val="en-US"/>
+              </w:rPr>
+            </m:ctrlPr>
+          </m:sSupPr>
+          <m:e>
+            <m:d>
+              <m:dPr>
+                <m:ctrlPr>
+                  <w:rPr>
+                    <w:rFonts w:ascii="Cambria Math" w:hAnsi="Cambria Math"/>
+                    <w:i/>
+                    <w:lang w:val="en-US"/>
+                  </w:rPr>
+                </m:ctrlPr>
+              </m:dPr>
+              <m:e>
+                <m:f>
+                  <m:fPr>
+                    <m:ctrlPr>
+                      <w:rPr>
+                        <w:rFonts w:ascii="Cambria Math" w:hAnsi="Cambria Math"/>
+                        <w:i/>
+                        <w:lang w:val="en-US"/>
+                      </w:rPr>
+                    </m:ctrlPr>
+                  </m:fPr>
+                  <m:num>
+                    <m:r>
+                      <w:rPr>
+                        <w:rFonts w:ascii="Cambria Math" w:hAnsi="Cambria Math"/>
+                        <w:lang w:val="en-US"/>
+                      </w:rPr>
+                      <m:t>μ</m:t>
+                    </m:r>
+                  </m:num>
+                  <m:den>
+                    <m:r>
+                      <w:rPr>
+                        <w:rFonts w:ascii="Cambria Math" w:hAnsi="Cambria Math"/>
+                        <w:lang w:val="en-US"/>
+                      </w:rPr>
+                      <m:t>s</m:t>
+                    </m:r>
+                  </m:den>
+                </m:f>
+              </m:e>
+            </m:d>
+          </m:e>
+          <m:sup>
+            <m:r>
+              <w:rPr>
+                <w:rFonts w:ascii="Cambria Math" w:hAnsi="Cambria Math"/>
+                <w:lang w:val="en-US"/>
+              </w:rPr>
+              <m:t>2</m:t>
+            </m:r>
+          </m:sup>
+        </m:sSup>
+        <m:r>
+          <w:rPr>
+            <w:rFonts w:ascii="Cambria Math" w:hAnsi="Cambria Math"/>
+            <w:lang w:val="en-US"/>
+          </w:rPr>
+          <m:t>+O</m:t>
+        </m:r>
+        <m:d>
+          <m:dPr>
+            <m:ctrlPr>
+              <w:rPr>
+                <w:rFonts w:ascii="Cambria Math" w:hAnsi="Cambria Math"/>
+                <w:i/>
+                <w:lang w:val="en-US"/>
+              </w:rPr>
+            </m:ctrlPr>
+          </m:dPr>
+          <m:e>
+            <m:sSup>
+              <m:sSupPr>
+                <m:ctrlPr>
+                  <w:rPr>
+                    <w:rFonts w:ascii="Cambria Math" w:hAnsi="Cambria Math"/>
+                    <w:i/>
+                    <w:lang w:val="en-US"/>
+                  </w:rPr>
+                </m:ctrlPr>
+              </m:sSupPr>
+              <m:e>
+                <m:r>
+                  <w:rPr>
+                    <w:rFonts w:ascii="Cambria Math" w:hAnsi="Cambria Math"/>
+                    <w:lang w:val="en-US"/>
+                  </w:rPr>
+                  <m:t>μ</m:t>
+                </m:r>
+              </m:e>
+              <m:sup>
+                <m:r>
+                  <w:rPr>
+                    <w:rFonts w:ascii="Cambria Math" w:hAnsi="Cambria Math"/>
+                    <w:lang w:val="en-US"/>
+                  </w:rPr>
+                  <m:t>3</m:t>
+                </m:r>
+              </m:sup>
+            </m:sSup>
+          </m:e>
+        </m:d>
+      </m:oMath>
+      <w:r>
+        <w:rPr>
+          <w:rFonts w:ascii="Times New Roman" w:hAnsi="Times New Roman"/>
+          <w:lang w:val="en-US"/>
+        </w:rPr>
+        <w:t xml:space="preserve">. </w:t>
       </w:r>
     </w:p>
     <w:p>
       <w:pPr>
         <w:rPr>
-          <w:rFonts w:ascii="Times New Roman" w:hAnsi="Times New Roman"/>
           <w:lang w:val="en-US"/>
         </w:rPr>
       </w:pPr>
@@ -1794,38 +2362,71 @@
         <w:rPr>
           <w:lang w:val="en-US"/>
         </w:rPr>
-        <w:lastRenderedPageBreak/>
-        <w:t xml:space="preserve">At the MSB, the frequency of </w:t>
-      </w:r>
-      <w:proofErr w:type="spellStart"/>
-      <w:r>
-        <w:rPr>
-          <w:lang w:val="en-US"/>
-        </w:rPr>
-        <w:t>wildtype</w:t>
-      </w:r>
-      <w:proofErr w:type="spellEnd"/>
-      <w:r>
-        <w:rPr>
-          <w:lang w:val="en-US"/>
-        </w:rPr>
-        <w:t xml:space="preserve"> (</w:t>
-      </w:r>
-      <w:proofErr w:type="spellStart"/>
+        <w:t xml:space="preserve">To incorporate random sampling into the model, we denote the population size by </w:t>
+      </w:r>
       <w:r>
         <w:rPr>
           <w:i/>
           <w:iCs/>
           <w:lang w:val="en-US"/>
         </w:rPr>
-        <w:t>ab</w:t>
-      </w:r>
-      <w:proofErr w:type="spellEnd"/>
-      <w:r>
-        <w:rPr>
-          <w:lang w:val="en-US"/>
-        </w:rPr>
-        <w:t xml:space="preserve">) individuals is </w:t>
+        <w:t>N</w:t>
+      </w:r>
+      <w:r>
+        <w:rPr>
+          <w:lang w:val="en-US"/>
+        </w:rPr>
+        <w:t xml:space="preserve">. </w:t>
+      </w:r>
+    </w:p>
+    <w:p>
+      <w:r>
+        <w:rPr>
+          <w:lang w:val="en-US"/>
+        </w:rPr>
+        <w:t xml:space="preserve">We are interested in the </w:t>
+      </w:r>
+      <w:r>
+        <w:rPr>
+          <w:lang w:val="en-US"/>
+        </w:rPr>
+        <w:t>capacity</w:t>
+      </w:r>
+      <w:r>
+        <w:rPr>
+          <w:lang w:val="en-US"/>
+        </w:rPr>
+        <w:t xml:space="preserve"> of the population to adapt to a</w:t>
+      </w:r>
+      <w:r>
+        <w:rPr>
+          <w:lang w:val="en-US"/>
+        </w:rPr>
+        <w:t>n environmental</w:t>
+      </w:r>
+      <w:r>
+        <w:rPr>
+          <w:lang w:val="en-US"/>
+        </w:rPr>
+        <w:t xml:space="preserve"> </w:t>
+      </w:r>
+      <w:r>
+        <w:rPr>
+          <w:lang w:val="en-US"/>
+        </w:rPr>
+        <w:t xml:space="preserve">change </w:t>
+      </w:r>
+      <w:r>
+        <w:rPr>
+          <w:lang w:val="en-US"/>
+        </w:rPr>
+        <w:t xml:space="preserve">in which the </w:t>
+      </w:r>
+      <w:r>
+        <w:rPr>
+          <w:lang w:val="en-US"/>
+        </w:rPr>
+        <w:t xml:space="preserve">fitness of the double mutant </w:t>
       </w:r>
       <w:r>
         <w:rPr>
@@ -1833,389 +2434,121 @@
           <w:iCs/>
           <w:lang w:val="en-US"/>
         </w:rPr>
-        <w:t>1-</w:t>
-      </w:r>
-      <w:r>
-        <w:rPr>
-          <w:rFonts w:ascii="Times New Roman" w:hAnsi="Times New Roman"/>
+        <w:t>AB</w:t>
+      </w:r>
+      <w:r>
+        <w:t xml:space="preserve"> </w:t>
+      </w:r>
+      <w:r>
+        <w:t xml:space="preserve">changes from </w:t>
+      </w:r>
+      <w:r>
+        <w:rPr>
           <w:i/>
           <w:iCs/>
-          <w:lang w:val="en-US"/>
-        </w:rPr>
-        <w:t>µ</w:t>
-      </w:r>
-      <w:r>
-        <w:rPr>
-          <w:rFonts w:ascii="Times New Roman" w:hAnsi="Times New Roman"/>
+        </w:rPr>
+        <w:t>(1-s</w:t>
+      </w:r>
+      <w:proofErr w:type="gramStart"/>
+      <w:r>
+        <w:rPr>
           <w:i/>
           <w:iCs/>
-          <w:lang w:val="en-US"/>
-        </w:rPr>
-        <w:t>/</w:t>
-      </w:r>
-      <w:proofErr w:type="spellStart"/>
-      <w:r>
-        <w:rPr>
-          <w:i/>
-          <w:iCs/>
-          <w:lang w:val="en-US"/>
-        </w:rPr>
-        <w:t>s+</w:t>
-      </w:r>
-      <w:proofErr w:type="gramStart"/>
-      <w:r>
-        <w:rPr>
-          <w:i/>
-          <w:iCs/>
-          <w:lang w:val="en-US"/>
-        </w:rPr>
-        <w:t>O</w:t>
-      </w:r>
-      <w:proofErr w:type="spellEnd"/>
-      <w:r>
-        <w:rPr>
-          <w:i/>
-          <w:iCs/>
-          <w:lang w:val="en-US"/>
-        </w:rPr>
-        <w:t>(</w:t>
-      </w:r>
-      <w:proofErr w:type="gramEnd"/>
-      <w:r>
-        <w:rPr>
-          <w:rFonts w:ascii="Times New Roman" w:hAnsi="Times New Roman"/>
-          <w:i/>
-          <w:iCs/>
-          <w:lang w:val="en-US"/>
-        </w:rPr>
-        <w:t>µ</w:t>
-      </w:r>
-      <w:r>
-        <w:rPr>
-          <w:rFonts w:ascii="Times New Roman" w:hAnsi="Times New Roman"/>
+        </w:rPr>
+        <w:t>)</w:t>
+      </w:r>
+      <w:r>
+        <w:rPr>
           <w:i/>
           <w:iCs/>
           <w:vertAlign w:val="superscript"/>
-          <w:lang w:val="en-US"/>
         </w:rPr>
         <w:t>2</w:t>
       </w:r>
-      <w:r>
-        <w:rPr>
-          <w:rFonts w:ascii="Times New Roman" w:hAnsi="Times New Roman"/>
+      <w:proofErr w:type="gramEnd"/>
+      <w:r>
+        <w:rPr>
           <w:i/>
           <w:iCs/>
-          <w:lang w:val="en-US"/>
-        </w:rPr>
-        <w:t>)</w:t>
-      </w:r>
-      <w:r>
-        <w:rPr>
-          <w:rFonts w:ascii="Times New Roman" w:hAnsi="Times New Roman"/>
-          <w:lang w:val="en-US"/>
-        </w:rPr>
-        <w:t xml:space="preserve">, </w:t>
-      </w:r>
-      <w:r>
-        <w:rPr>
-          <w:lang w:val="en-US"/>
-        </w:rPr>
-        <w:t>the frequency of single mutants (</w:t>
-      </w:r>
-      <w:proofErr w:type="spellStart"/>
+        </w:rPr>
+        <w:t xml:space="preserve"> </w:t>
+      </w:r>
+      <w:r>
+        <w:t xml:space="preserve"> to </w:t>
+      </w:r>
       <w:r>
         <w:rPr>
           <w:i/>
           <w:iCs/>
-          <w:lang w:val="en-US"/>
-        </w:rPr>
-        <w:t>Ab</w:t>
-      </w:r>
-      <w:proofErr w:type="spellEnd"/>
-      <w:r>
-        <w:rPr>
-          <w:lang w:val="en-US"/>
-        </w:rPr>
-        <w:t xml:space="preserve"> and </w:t>
-      </w:r>
-      <w:proofErr w:type="spellStart"/>
+        </w:rPr>
+        <w:t>1+sH</w:t>
+      </w:r>
+      <w:r>
+        <w:t xml:space="preserve">, where </w:t>
+      </w:r>
       <w:r>
         <w:rPr>
           <w:i/>
           <w:iCs/>
-          <w:lang w:val="en-US"/>
-        </w:rPr>
-        <w:t>aB</w:t>
-      </w:r>
-      <w:proofErr w:type="spellEnd"/>
-      <w:r>
-        <w:rPr>
-          <w:lang w:val="en-US"/>
-        </w:rPr>
-        <w:t xml:space="preserve"> combined) is </w:t>
+        </w:rPr>
+        <w:t xml:space="preserve">H </w:t>
+      </w:r>
+      <w:r>
+        <w:t xml:space="preserve">scales the </w:t>
+      </w:r>
+      <w:r>
+        <w:t xml:space="preserve">advantage of </w:t>
       </w:r>
       <w:r>
         <w:rPr>
           <w:i/>
           <w:iCs/>
-          <w:lang w:val="en-US"/>
-        </w:rPr>
-        <w:t>2</w:t>
-      </w:r>
-      <w:r>
-        <w:rPr>
-          <w:rFonts w:ascii="Times New Roman" w:hAnsi="Times New Roman"/>
+        </w:rPr>
+        <w:t>AB</w:t>
+      </w:r>
+      <w:r>
+        <w:t xml:space="preserve"> </w:t>
+      </w:r>
+      <w:r>
+        <w:t>in</w:t>
+      </w:r>
+      <w:r>
+        <w:t xml:space="preserve"> comparison with the </w:t>
+      </w:r>
+      <w:proofErr w:type="spellStart"/>
+      <w:r>
+        <w:t>wildtype</w:t>
+      </w:r>
+      <w:proofErr w:type="spellEnd"/>
+      <w:r>
+        <w:t xml:space="preserve"> </w:t>
+      </w:r>
+      <w:proofErr w:type="spellStart"/>
+      <w:r>
+        <w:rPr>
           <w:i/>
           <w:iCs/>
-          <w:lang w:val="en-US"/>
-        </w:rPr>
-        <w:t>µ</w:t>
-      </w:r>
-      <w:r>
-        <w:rPr>
-          <w:rFonts w:ascii="Times New Roman" w:hAnsi="Times New Roman"/>
+        </w:rPr>
+        <w:t>ab</w:t>
+      </w:r>
+      <w:proofErr w:type="spellEnd"/>
+      <w:r>
+        <w:t xml:space="preserve"> and the selection coefficient </w:t>
+      </w:r>
+      <w:r>
+        <w:rPr>
           <w:i/>
           <w:iCs/>
-          <w:lang w:val="en-US"/>
-        </w:rPr>
-        <w:t>/</w:t>
-      </w:r>
-      <w:proofErr w:type="spellStart"/>
-      <w:r>
-        <w:rPr>
-          <w:i/>
-          <w:iCs/>
-          <w:lang w:val="en-US"/>
-        </w:rPr>
-        <w:t>s+O</w:t>
-      </w:r>
-      <w:proofErr w:type="spellEnd"/>
-      <w:r>
-        <w:rPr>
-          <w:i/>
-          <w:iCs/>
-          <w:lang w:val="en-US"/>
-        </w:rPr>
-        <w:t>(</w:t>
-      </w:r>
-      <w:r>
-        <w:rPr>
-          <w:rFonts w:ascii="Times New Roman" w:hAnsi="Times New Roman"/>
-          <w:i/>
-          <w:iCs/>
-          <w:lang w:val="en-US"/>
-        </w:rPr>
-        <w:t>µ</w:t>
-      </w:r>
-      <w:r>
-        <w:rPr>
-          <w:rFonts w:ascii="Times New Roman" w:hAnsi="Times New Roman"/>
-          <w:i/>
-          <w:iCs/>
-          <w:vertAlign w:val="superscript"/>
-          <w:lang w:val="en-US"/>
-        </w:rPr>
-        <w:t>2</w:t>
-      </w:r>
-      <w:r>
-        <w:rPr>
-          <w:rFonts w:ascii="Times New Roman" w:hAnsi="Times New Roman"/>
-          <w:i/>
-          <w:iCs/>
-          <w:lang w:val="en-US"/>
-        </w:rPr>
-        <w:t>)</w:t>
-      </w:r>
-      <w:r>
-        <w:rPr>
-          <w:lang w:val="en-US"/>
-        </w:rPr>
+        </w:rPr>
+        <w:t>s</w:t>
+      </w:r>
+      <w:r>
+        <w:t>. See</w:t>
+      </w:r>
+      <w:r>
         <w:t xml:space="preserve"> </w:t>
       </w:r>
       <w:r>
-        <w:rPr>
-          <w:lang w:val="en-US"/>
-        </w:rPr>
-        <w:t>and the frequency of double mutants (</w:t>
-      </w:r>
-      <w:r>
-        <w:rPr>
-          <w:i/>
-          <w:iCs/>
-          <w:lang w:val="en-US"/>
-        </w:rPr>
-        <w:t>AB</w:t>
-      </w:r>
-      <w:r>
-        <w:rPr>
-          <w:lang w:val="en-US"/>
-        </w:rPr>
-        <w:t>) is (</w:t>
-      </w:r>
-      <w:r>
-        <w:rPr>
-          <w:rFonts w:ascii="Times New Roman" w:hAnsi="Times New Roman"/>
-          <w:i/>
-          <w:iCs/>
-          <w:lang w:val="en-US"/>
-        </w:rPr>
-        <w:t>µ</w:t>
-      </w:r>
-      <w:r>
-        <w:rPr>
-          <w:rFonts w:ascii="Times New Roman" w:hAnsi="Times New Roman"/>
-          <w:i/>
-          <w:iCs/>
-          <w:lang w:val="en-US"/>
-        </w:rPr>
-        <w:t>/</w:t>
-      </w:r>
-      <w:r>
-        <w:rPr>
-          <w:i/>
-          <w:iCs/>
-          <w:lang w:val="en-US"/>
-        </w:rPr>
-        <w:t>s)</w:t>
-      </w:r>
-      <w:r>
-        <w:rPr>
-          <w:i/>
-          <w:iCs/>
-          <w:vertAlign w:val="superscript"/>
-          <w:lang w:val="en-US"/>
-        </w:rPr>
-        <w:t>2</w:t>
-      </w:r>
-      <w:r>
-        <w:rPr>
-          <w:i/>
-          <w:iCs/>
-          <w:lang w:val="en-US"/>
-        </w:rPr>
-        <w:t>+O(</w:t>
-      </w:r>
-      <w:r>
-        <w:rPr>
-          <w:rFonts w:ascii="Times New Roman" w:hAnsi="Times New Roman"/>
-          <w:i/>
-          <w:iCs/>
-          <w:lang w:val="en-US"/>
-        </w:rPr>
-        <w:t>µ</w:t>
-      </w:r>
-      <w:r>
-        <w:rPr>
-          <w:rFonts w:ascii="Times New Roman" w:hAnsi="Times New Roman"/>
-          <w:i/>
-          <w:iCs/>
-          <w:vertAlign w:val="superscript"/>
-          <w:lang w:val="en-US"/>
-        </w:rPr>
-        <w:t>3</w:t>
-      </w:r>
-      <w:r>
-        <w:rPr>
-          <w:rFonts w:ascii="Times New Roman" w:hAnsi="Times New Roman"/>
-          <w:i/>
-          <w:iCs/>
-          <w:lang w:val="en-US"/>
-        </w:rPr>
-        <w:t>)</w:t>
-      </w:r>
-      <w:r>
-        <w:rPr>
-          <w:rFonts w:ascii="Times New Roman" w:hAnsi="Times New Roman"/>
-          <w:lang w:val="en-US"/>
-        </w:rPr>
-        <w:t xml:space="preserve"> [REF]. </w:t>
-      </w:r>
-    </w:p>
-    <w:p>
-      <w:pPr>
-        <w:rPr>
-          <w:lang w:val="en-US"/>
-        </w:rPr>
-      </w:pPr>
-      <w:r>
-        <w:rPr>
-          <w:lang w:val="en-US"/>
-        </w:rPr>
-        <w:t xml:space="preserve">To incorporate random sampling into the model, we denote the population size by </w:t>
-      </w:r>
-      <w:r>
-        <w:rPr>
-          <w:i/>
-          <w:iCs/>
-          <w:lang w:val="en-US"/>
-        </w:rPr>
-        <w:t>N</w:t>
-      </w:r>
-      <w:r>
-        <w:rPr>
-          <w:lang w:val="en-US"/>
-        </w:rPr>
-        <w:t xml:space="preserve">. </w:t>
-      </w:r>
-    </w:p>
-    <w:p>
-      <w:r>
-        <w:rPr>
-          <w:lang w:val="en-US"/>
-        </w:rPr>
-        <w:t xml:space="preserve">We are interested in the ability of the population to adapt to a new environment in which the genotype </w:t>
-      </w:r>
-      <w:r>
-        <w:rPr>
-          <w:i/>
-          <w:iCs/>
-          <w:lang w:val="en-US"/>
-        </w:rPr>
-        <w:t>AB</w:t>
-      </w:r>
-      <w:r>
-        <w:t xml:space="preserve"> inhabits a new adaptive peak with a fitness value of </w:t>
-      </w:r>
-      <w:r>
-        <w:rPr>
-          <w:i/>
-          <w:iCs/>
-        </w:rPr>
-        <w:t>1+sH</w:t>
-      </w:r>
-      <w:r>
-        <w:t xml:space="preserve">, where </w:t>
-      </w:r>
-      <w:r>
-        <w:rPr>
-          <w:i/>
-          <w:iCs/>
-        </w:rPr>
-        <w:t xml:space="preserve">H </w:t>
-      </w:r>
-      <w:r>
-        <w:t>scales the h</w:t>
-      </w:r>
-      <w:r>
-        <w:t>e</w:t>
-      </w:r>
-      <w:r>
-        <w:t xml:space="preserve">ight of the new peak in comparison with the existing peak at </w:t>
-      </w:r>
-      <w:r>
-        <w:rPr>
-          <w:i/>
-          <w:iCs/>
-        </w:rPr>
-        <w:t>ab</w:t>
-      </w:r>
-      <w:r>
-        <w:t>. See</w:t>
-      </w:r>
-      <w:r>
-        <w:t xml:space="preserve"> </w:t>
-      </w:r>
-      <w:r>
         <w:fldChar w:fldCharType="begin"/>
       </w:r>
       <w:r>
@@ -2237,7 +2570,10 @@
         <w:fldChar w:fldCharType="end"/>
       </w:r>
       <w:r>
-        <w:t xml:space="preserve"> for an illustration of the two-peak fitness landscape</w:t>
+        <w:t xml:space="preserve"> for an illustration of the fitness landscape</w:t>
+      </w:r>
+      <w:r>
+        <w:t xml:space="preserve"> of the new environment</w:t>
       </w:r>
       <w:r>
         <w:t>.</w:t>
@@ -2254,7 +2590,7 @@
           <w:lang w:val="en-US" w:bidi="he-IL"/>
         </w:rPr>
         <w:drawing>
-          <wp:inline distT="0" distB="0" distL="0" distR="0" wp14:anchorId="1627A563" wp14:editId="0A007559">
+          <wp:inline distT="0" distB="0" distL="0" distR="0" wp14:anchorId="6D51670B" wp14:editId="66EB0D9A">
             <wp:extent cx="2433488" cy="3600000"/>
             <wp:effectExtent l="0" t="0" r="5080" b="635"/>
             <wp:docPr id="3" name="Picture 3"/>
@@ -2301,7 +2637,7 @@
           <w:lang w:val="en-US" w:bidi="he-IL"/>
         </w:rPr>
         <w:drawing>
-          <wp:inline distT="0" distB="0" distL="0" distR="0" wp14:anchorId="4EA29B84" wp14:editId="4F34FC08">
+          <wp:inline distT="0" distB="0" distL="0" distR="0" wp14:anchorId="6275A97B" wp14:editId="56F3BA09">
             <wp:extent cx="483751" cy="3600000"/>
             <wp:effectExtent l="0" t="0" r="0" b="635"/>
             <wp:docPr id="4" name="Picture 4"/>
@@ -2359,7 +2695,7 @@
           <w:bCs w:val="0"/>
         </w:rPr>
       </w:pPr>
-      <w:bookmarkStart w:id="3" w:name="_Ref354316371"/>
+      <w:bookmarkStart w:id="2" w:name="_Ref354316371"/>
       <w:r>
         <w:t xml:space="preserve">Figure </w:t>
       </w:r>
@@ -2381,7 +2717,7 @@
       <w:r>
         <w:fldChar w:fldCharType="end"/>
       </w:r>
-      <w:bookmarkEnd w:id="3"/>
+      <w:bookmarkEnd w:id="2"/>
       <w:r>
         <w:t xml:space="preserve"> </w:t>
       </w:r>
@@ -2399,14 +2735,37 @@
           <w:b w:val="0"/>
           <w:bCs w:val="0"/>
         </w:rPr>
-        <w:t xml:space="preserve"> Genotypes </w:t>
+        <w:t xml:space="preserve"> </w:t>
       </w:r>
       <w:r>
         <w:rPr>
           <w:b w:val="0"/>
           <w:bCs w:val="0"/>
         </w:rPr>
-        <w:t xml:space="preserve">are composed of the alleles at the </w:t>
+        <w:t xml:space="preserve">Each node </w:t>
+      </w:r>
+      <w:proofErr w:type="gramStart"/>
+      <w:r>
+        <w:rPr>
+          <w:b w:val="0"/>
+          <w:bCs w:val="0"/>
+        </w:rPr>
+        <w:t>represent</w:t>
+      </w:r>
+      <w:proofErr w:type="gramEnd"/>
+      <w:r>
+        <w:rPr>
+          <w:b w:val="0"/>
+          <w:bCs w:val="0"/>
+        </w:rPr>
+        <w:t xml:space="preserve"> a specific genotype. Node labels specify the </w:t>
+      </w:r>
+      <w:r>
+        <w:rPr>
+          <w:b w:val="0"/>
+          <w:bCs w:val="0"/>
+        </w:rPr>
+        <w:t xml:space="preserve">alleles at the </w:t>
       </w:r>
       <w:r>
         <w:rPr>
@@ -2417,6 +2776,7 @@
         </w:rPr>
         <w:t>A/</w:t>
       </w:r>
+      <w:proofErr w:type="gramStart"/>
       <w:r>
         <w:rPr>
           <w:b w:val="0"/>
@@ -2429,7 +2789,15 @@
           <w:b w:val="0"/>
           <w:bCs w:val="0"/>
         </w:rPr>
-        <w:t xml:space="preserve"> and </w:t>
+        <w:t xml:space="preserve"> and</w:t>
+      </w:r>
+      <w:proofErr w:type="gramEnd"/>
+      <w:r>
+        <w:rPr>
+          <w:b w:val="0"/>
+          <w:bCs w:val="0"/>
+        </w:rPr>
+        <w:t xml:space="preserve"> </w:t>
       </w:r>
       <w:r>
         <w:rPr>
@@ -2452,7 +2820,7 @@
           <w:b w:val="0"/>
           <w:bCs w:val="0"/>
         </w:rPr>
-        <w:t xml:space="preserve"> loci and the number of additional deleterious alleles specified by the number </w:t>
+        <w:t xml:space="preserve"> loci and the number of additional deleterious alleles </w:t>
       </w:r>
       <w:r>
         <w:rPr>
@@ -2536,72 +2904,93 @@
           <w:b w:val="0"/>
           <w:bCs w:val="0"/>
         </w:rPr>
-        <w:t xml:space="preserve"> and their labels denote the mutation rate used</w:t>
+        <w:t xml:space="preserve"> and their labels denote the </w:t>
       </w:r>
       <w:r>
         <w:rPr>
           <w:b w:val="0"/>
           <w:bCs w:val="0"/>
         </w:rPr>
-        <w:t xml:space="preserve">. </w:t>
+        <w:t xml:space="preserve">relevant </w:t>
       </w:r>
       <w:r>
         <w:rPr>
           <w:b w:val="0"/>
           <w:bCs w:val="0"/>
         </w:rPr>
-        <w:t xml:space="preserve">Node </w:t>
-      </w:r>
-      <w:proofErr w:type="spellStart"/>
+        <w:t>mutation rate</w:t>
+      </w:r>
       <w:r>
         <w:rPr>
           <w:b w:val="0"/>
           <w:bCs w:val="0"/>
         </w:rPr>
-        <w:t>color</w:t>
-      </w:r>
-      <w:proofErr w:type="spellEnd"/>
+        <w:t xml:space="preserve">. </w:t>
+      </w:r>
       <w:r>
         <w:rPr>
           <w:b w:val="0"/>
           <w:bCs w:val="0"/>
         </w:rPr>
-        <w:t xml:space="preserve"> indicates</w:t>
-      </w:r>
+        <w:t xml:space="preserve">Node </w:t>
+      </w:r>
+      <w:proofErr w:type="spellStart"/>
       <w:r>
         <w:rPr>
           <w:b w:val="0"/>
           <w:bCs w:val="0"/>
         </w:rPr>
-        <w:t xml:space="preserve"> the fitness of a genotype, from pale </w:t>
-      </w:r>
+        <w:t>color</w:t>
+      </w:r>
+      <w:proofErr w:type="spellEnd"/>
       <w:r>
         <w:rPr>
           <w:b w:val="0"/>
           <w:bCs w:val="0"/>
         </w:rPr>
-        <w:t>brown</w:t>
+        <w:t xml:space="preserve"> indicates</w:t>
       </w:r>
       <w:r>
         <w:rPr>
           <w:b w:val="0"/>
           <w:bCs w:val="0"/>
         </w:rPr>
-        <w:t xml:space="preserve"> for </w:t>
+        <w:t xml:space="preserve"> the fitness of a </w:t>
       </w:r>
       <w:r>
         <w:rPr>
           <w:b w:val="0"/>
           <w:bCs w:val="0"/>
         </w:rPr>
-        <w:t>maximum</w:t>
+        <w:t xml:space="preserve">genotype, from pale </w:t>
       </w:r>
       <w:r>
         <w:rPr>
           <w:b w:val="0"/>
           <w:bCs w:val="0"/>
         </w:rPr>
-        <w:t xml:space="preserve"> fitnes</w:t>
+        <w:t>brown</w:t>
+      </w:r>
+      <w:r>
+        <w:rPr>
+          <w:b w:val="0"/>
+          <w:bCs w:val="0"/>
+        </w:rPr>
+        <w:t xml:space="preserve"> for </w:t>
+      </w:r>
+      <w:r>
+        <w:rPr>
+          <w:b w:val="0"/>
+          <w:bCs w:val="0"/>
+        </w:rPr>
+        <w:t xml:space="preserve">optimal </w:t>
+      </w:r>
+      <w:r>
+        <w:rPr>
+          <w:b w:val="0"/>
+          <w:bCs w:val="0"/>
+        </w:rPr>
+        <w:t>fitnes</w:t>
       </w:r>
       <w:r>
         <w:rPr>
@@ -2816,7 +3205,19 @@
         <w:rPr>
           <w:lang w:val="en-US"/>
         </w:rPr>
-        <w:t>There are several considerations on the relations between the main parameters:</w:t>
+        <w:t xml:space="preserve">There are several </w:t>
+      </w:r>
+      <w:r>
+        <w:rPr>
+          <w:lang w:val="en-US"/>
+        </w:rPr>
+        <w:t>constraints</w:t>
+      </w:r>
+      <w:r>
+        <w:rPr>
+          <w:lang w:val="en-US"/>
+        </w:rPr>
+        <w:t xml:space="preserve"> on the main parameters:</w:t>
       </w:r>
     </w:p>
     <w:p>
@@ -2917,6 +3318,7 @@
         <w:rPr>
           <w:lang w:val="en-US"/>
         </w:rPr>
+        <w:lastRenderedPageBreak/>
         <w:t xml:space="preserve">If </w:t>
       </w:r>
       <w:proofErr w:type="gramStart"/>
@@ -3006,19 +3408,19 @@
         <w:rPr>
           <w:lang w:val="en-US"/>
         </w:rPr>
-        <w:t xml:space="preserve">s and therefore adaptation </w:t>
-      </w:r>
-      <w:r>
-        <w:rPr>
-          <w:lang w:val="en-US"/>
-        </w:rPr>
-        <w:t>to the environmental change</w:t>
-      </w:r>
-      <w:r>
-        <w:rPr>
-          <w:lang w:val="en-US"/>
-        </w:rPr>
-        <w:t xml:space="preserve"> will be </w:t>
+        <w:t xml:space="preserve">s </w:t>
+      </w:r>
+      <w:r>
+        <w:rPr>
+          <w:lang w:val="en-US"/>
+        </w:rPr>
+        <w:t xml:space="preserve">in the population at the time of the environmental change </w:t>
+      </w:r>
+      <w:r>
+        <w:rPr>
+          <w:lang w:val="en-US"/>
+        </w:rPr>
+        <w:t xml:space="preserve">and therefore adaptation will be </w:t>
       </w:r>
       <w:r>
         <w:rPr>
@@ -3072,7 +3474,6 @@
         <w:rPr>
           <w:lang w:val="en-US"/>
         </w:rPr>
-        <w:lastRenderedPageBreak/>
         <w:t xml:space="preserve">If </w:t>
       </w:r>
       <w:r>
@@ -3121,7 +3522,19 @@
         <w:rPr>
           <w:lang w:val="en-US"/>
         </w:rPr>
-        <w:t xml:space="preserve"> then there are no single mutants and double </w:t>
+        <w:t xml:space="preserve"> then there are no single mutants</w:t>
+      </w:r>
+      <w:r>
+        <w:rPr>
+          <w:lang w:val="en-US"/>
+        </w:rPr>
+        <w:t xml:space="preserve"> and the time of the environmental change</w:t>
+      </w:r>
+      <w:r>
+        <w:rPr>
+          <w:lang w:val="en-US"/>
+        </w:rPr>
+        <w:t xml:space="preserve"> and double </w:t>
       </w:r>
       <w:proofErr w:type="spellStart"/>
       <w:r>
@@ -3141,7 +3554,27 @@
         <w:rPr>
           <w:lang w:val="en-US"/>
         </w:rPr>
-        <w:t xml:space="preserve"> in a wild-type individual.</w:t>
+        <w:t xml:space="preserve"> in a </w:t>
+      </w:r>
+      <w:proofErr w:type="spellStart"/>
+      <w:r>
+        <w:rPr>
+          <w:lang w:val="en-US"/>
+        </w:rPr>
+        <w:t>wild</w:t>
+      </w:r>
+      <w:r>
+        <w:rPr>
+          <w:lang w:val="en-US"/>
+        </w:rPr>
+        <w:t>type</w:t>
+      </w:r>
+      <w:proofErr w:type="spellEnd"/>
+      <w:r>
+        <w:rPr>
+          <w:lang w:val="en-US"/>
+        </w:rPr>
+        <w:t xml:space="preserve"> individual.</w:t>
       </w:r>
       <w:r>
         <w:rPr>
@@ -3189,7 +3622,19 @@
         <w:rPr>
           <w:lang w:val="en-US"/>
         </w:rPr>
-        <w:t xml:space="preserve">If we assume that individuals loaded with deleterious mutations are "evolutionary dead-ends" and cannot be the origin of adaptation, </w:t>
+        <w:t xml:space="preserve">If we assume that individuals </w:t>
+      </w:r>
+      <w:r>
+        <w:rPr>
+          <w:lang w:val="en-US"/>
+        </w:rPr>
+        <w:t xml:space="preserve">that accumulated </w:t>
+      </w:r>
+      <w:r>
+        <w:rPr>
+          <w:lang w:val="en-US"/>
+        </w:rPr>
+        <w:t xml:space="preserve">deleterious mutations are "evolutionary dead-ends" and cannot be the origin of adaptation, </w:t>
       </w:r>
       <w:r>
         <w:rPr>
@@ -3207,7 +3652,19 @@
         <w:rPr>
           <w:lang w:val="en-US"/>
         </w:rPr>
-        <w:t xml:space="preserve">the fraction of loaded individuals </w:t>
+        <w:t xml:space="preserve">the fraction of </w:t>
+      </w:r>
+      <w:r>
+        <w:rPr>
+          <w:lang w:val="en-US"/>
+        </w:rPr>
+        <w:t xml:space="preserve">such </w:t>
+      </w:r>
+      <w:r>
+        <w:rPr>
+          <w:lang w:val="en-US"/>
+        </w:rPr>
+        <w:t xml:space="preserve">individuals </w:t>
       </w:r>
       <w:r>
         <w:rPr>
@@ -3240,7 +3697,19 @@
         <w:rPr>
           <w:lang w:val="en-US"/>
         </w:rPr>
-        <w:t xml:space="preserve"> This replaces the above condition (1) because we expect that </w:t>
+        <w:t xml:space="preserve"> This replaces the </w:t>
+      </w:r>
+      <w:r>
+        <w:rPr>
+          <w:lang w:val="en-US"/>
+        </w:rPr>
+        <w:t>first constraint above</w:t>
+      </w:r>
+      <w:r>
+        <w:rPr>
+          <w:lang w:val="en-US"/>
+        </w:rPr>
+        <w:t xml:space="preserve"> because </w:t>
       </w:r>
       <w:r>
         <w:rPr>
@@ -3289,7 +3758,25 @@
         <w:rPr>
           <w:lang w:val="en-US"/>
         </w:rPr>
-        <w:t>Summarizing the above requirements for stress-induced mutation to have an effect on adaptation in this model we get:</w:t>
+        <w:t>To summarize</w:t>
+      </w:r>
+      <w:r>
+        <w:rPr>
+          <w:lang w:val="en-US"/>
+        </w:rPr>
+        <w:t xml:space="preserve"> the above </w:t>
+      </w:r>
+      <w:r>
+        <w:rPr>
+          <w:lang w:val="en-US"/>
+        </w:rPr>
+        <w:t>constraints</w:t>
+      </w:r>
+      <w:r>
+        <w:rPr>
+          <w:lang w:val="en-US"/>
+        </w:rPr>
+        <w:t>:</w:t>
       </w:r>
     </w:p>
     <w:tbl>
@@ -3349,7 +3836,7 @@
                 <w:lang w:val="en-US"/>
               </w:rPr>
             </w:pPr>
-            <w:bookmarkStart w:id="4" w:name="_Ref354149705"/>
+            <w:bookmarkStart w:id="3" w:name="_Ref354149705"/>
             <w:r>
               <w:rPr>
                 <w:lang w:val="en-US"/>
@@ -3393,7 +3880,7 @@
               </w:rPr>
               <w:t>)</w:t>
             </w:r>
-            <w:bookmarkEnd w:id="4"/>
+            <w:bookmarkEnd w:id="3"/>
           </w:p>
         </w:tc>
       </w:tr>
@@ -3528,7 +4015,7 @@
                 <w:lang w:val="en-US"/>
               </w:rPr>
             </w:pPr>
-            <w:bookmarkStart w:id="5" w:name="_Ref354129072"/>
+            <w:bookmarkStart w:id="4" w:name="_Ref354129072"/>
             <w:r>
               <w:rPr>
                 <w:lang w:val="en-US"/>
@@ -3572,7 +4059,7 @@
               </w:rPr>
               <w:t>)</w:t>
             </w:r>
-            <w:bookmarkEnd w:id="5"/>
+            <w:bookmarkEnd w:id="4"/>
           </w:p>
         </w:tc>
       </w:tr>
@@ -3658,44 +4145,7 @@
         <w:rPr>
           <w:lang w:val="en-US"/>
         </w:rPr>
-        <w:t xml:space="preserve"> </w:t>
-      </w:r>
-      <w:r>
-        <w:rPr>
-          <w:lang w:val="en-US"/>
-        </w:rPr>
-        <w:fldChar w:fldCharType="begin" w:fldLock="1"/>
-      </w:r>
-      <w:r>
-        <w:rPr>
-          <w:lang w:val="en-US"/>
-        </w:rPr>
-        <w:instrText>ADDIN CSL_CITATION { "citationItems" : [ { "id" : "ITEM-1", "itemData" : { "DOI" : "10.1038/381694a0", "abstract" : "Mutations are a double-edged sword: they are the ultimate source of genetic variation upon which evolution depends, yet most mutations affecting fitness (viability and reproductive success) appear to be harmful. Deleterious mutations of small effect can escape natural selection, and should accumulate in small population. Reduced fitness from deleterious-mutation accumulation may be important in the evolution of sex, mate choice, and diploid life-cycles, and in the extinction of small populations. Few empirical data exist, however. Minimum estimates of the genomic deleterious-mutation rate for viability in Drosophila melanogaster are surprisingly high, leading to the conjecture that the rate for total fitness could exceed 1.0 mutation per individual per generation. Here we use Escherichia coli to provide an estimate of the genomic deleterious-mutation rate for total fitness in a microbe. We estimate that the per-microbe rate of deleterious mutations is in excess of 0.0002.", "author" : [ { "dropping-particle" : "", "family" : "Kibota", "given" : "Travis T.", "non-dropping-particle" : "", "parse-names" : false, "suffix" : "" }, { "dropping-particle" : "", "family" : "Lynch", "given" : "Michael", "non-dropping-particle" : "", "parse-names" : false, "suffix" : "" } ], "container-title" : "Nature", "id" : "ITEM-1", "issue" : "6584", "issued" : { "date-parts" : [ [ "1996", "6" ] ] }, "note" : "upper bound on selection coefficient 0.012\nthis is in contrast to the finding in natural populations, in which they found the selection coefficient of SUBTITUTIONS to be much lower.\n        \nlower bound to mutation rate is 1.9e-4 per genome per generation\n        \n50 lines, 25 generations per bottleneck, 300 bottlenecks =&gt; 7500 generations. samples taken from bottlenecks 0 100 120 200 250 300\n        \n        \n        \n      ", "page" : "694-6", "title" : "Estimate of the genomic mutation rate deleterious to overall fitness in E. coli.", "type" : "article-journal", "volume" : "381" }, "uris" : [ "http://www.mendeley.com/documents/?uuid=3ee5aa9d-2340-4677-8d5d-6afeeaf0d133" ] } ], "mendeley" : { "previouslyFormattedCitation" : "[10]" }, "properties" : { "noteIndex" : 0 }, "schema" : "https://github.com/citation-style-language/schema/raw/master/csl-citation.json" }</w:instrText>
-      </w:r>
-      <w:r>
-        <w:rPr>
-          <w:lang w:val="en-US"/>
-        </w:rPr>
-        <w:fldChar w:fldCharType="separate"/>
-      </w:r>
-      <w:r>
-        <w:rPr>
-          <w:noProof/>
-          <w:lang w:val="en-US"/>
-        </w:rPr>
-        <w:t>[10]</w:t>
-      </w:r>
-      <w:r>
-        <w:rPr>
-          <w:lang w:val="en-US"/>
-        </w:rPr>
-        <w:fldChar w:fldCharType="end"/>
-      </w:r>
-      <w:r>
-        <w:rPr>
-          <w:lang w:val="en-US"/>
-        </w:rPr>
-        <w:t>,</w:t>
+        <w:t>-</w:t>
       </w:r>
       <w:r>
         <w:rPr>
@@ -3703,7 +4153,50 @@
           <w:iCs/>
           <w:lang w:val="en-US"/>
         </w:rPr>
+        <w:t>0.3</w:t>
+      </w:r>
+      <w:r>
+        <w:rPr>
+          <w:lang w:val="en-US"/>
+        </w:rPr>
         <w:t xml:space="preserve"> </w:t>
+      </w:r>
+      <w:r>
+        <w:rPr>
+          <w:lang w:val="en-US"/>
+        </w:rPr>
+        <w:fldChar w:fldCharType="begin" w:fldLock="1"/>
+      </w:r>
+      <w:r>
+        <w:rPr>
+          <w:lang w:val="en-US"/>
+        </w:rPr>
+        <w:instrText>ADDIN CSL_CITATION { "citationItems" : [ { "id" : "ITEM-1", "itemData" : { "DOI" : "10.1038/381694a0", "abstract" : "Mutations are a double-edged sword: they are the ultimate source of genetic variation upon which evolution depends, yet most mutations affecting fitness (viability and reproductive success) appear to be harmful. Deleterious mutations of small effect can escape natural selection, and should accumulate in small population. Reduced fitness from deleterious-mutation accumulation may be important in the evolution of sex, mate choice, and diploid life-cycles, and in the extinction of small populations. Few empirical data exist, however. Minimum estimates of the genomic deleterious-mutation rate for viability in Drosophila melanogaster are surprisingly high, leading to the conjecture that the rate for total fitness could exceed 1.0 mutation per individual per generation. Here we use Escherichia coli to provide an estimate of the genomic deleterious-mutation rate for total fitness in a microbe. We estimate that the per-microbe rate of deleterious mutations is in excess of 0.0002.", "author" : [ { "dropping-particle" : "", "family" : "Kibota", "given" : "Travis T.", "non-dropping-particle" : "", "parse-names" : false, "suffix" : "" }, { "dropping-particle" : "", "family" : "Lynch", "given" : "Michael", "non-dropping-particle" : "", "parse-names" : false, "suffix" : "" } ], "container-title" : "Nature", "id" : "ITEM-1", "issue" : "6584", "issued" : { "date-parts" : [ [ "1996", "6" ] ] }, "note" : "upper bound on selection coefficient 0.012\nthis is in contrast to the finding in natural populations, in which they found the selection coefficient of SUBTITUTIONS to be much lower.\n        \nlower bound to mutation rate is 1.9e-4 per genome per generation\n        \n50 lines, 25 generations per bottleneck, 300 bottlenecks =&gt; 7500 generations. samples taken from bottlenecks 0 100 120 200 250 300\n        \n        \n        \n      ", "page" : "694-6", "title" : "Estimate of the genomic mutation rate deleterious to overall fitness in E. coli.", "type" : "article-journal", "volume" : "381" }, "uris" : [ "http://www.mendeley.com/documents/?uuid=3ee5aa9d-2340-4677-8d5d-6afeeaf0d133" ] }, { "id" : "ITEM-2", "itemData" : { "DOI" : "10.1159/000332747", "abstract" : "Mutation is the primary source of variation in any organism. Without it, natural selection cannot operate and organisms cannot adapt to novel environments. Mutation is also generally a source of defect: many mutations are not neutral but cause fitness decreases in the organisms where they arise. In bacteria, another important source of variation is horizontal gene transfer. This source of variation can also cause beneficial or deleterious effects. Determining the distribution of fitness effects of mutations in different environments and genetic backgrounds is an active research field. In bacteria, knowledge of these distributions is key for understanding important traits. For example, for determining the dynamics of microorganisms with a high genomic mutation rate (mutators), and for understanding the evolution of antibiotic resistance, and the emergence of pathogenic traits. All of these characteristics are extremely relevant for human health both at the individual and population levels. Experimental evolution has been a valuable tool to address these questions. Here, we review some of the important findings of mutation effects in bacteria revealed through laboratory experiments.", "author" : [ { "dropping-particle" : "", "family" : "Gordo", "given" : "Isabel", "non-dropping-particle" : "", "parse-names" : false, "suffix" : "" }, { "dropping-particle" : "", "family" : "Perfeito", "given" : "Lilia", "non-dropping-particle" : "", "parse-names" : false, "suffix" : "" }, { "dropping-particle" : "", "family" : "Sousa", "given" : "Ana", "non-dropping-particle" : "", "parse-names" : false, "suffix" : "" } ], "container-title" : "Journal of molecular microbiology and biotechnology", "id" : "ITEM-2", "issue" : "1-2", "issued" : { "date-parts" : [ [ "2011", "1" ] ] }, "page" : "20-35", "title" : "Fitness effects of mutations in bacteria.", "type" : "article-journal", "volume" : "21" }, "uris" : [ "http://www.mendeley.com/documents/?uuid=8b31a43f-2d6a-4162-880a-f755ad657020" ] } ], "mendeley" : { "previouslyFormattedCitation" : "[10, 11]" }, "properties" : { "noteIndex" : 0 }, "schema" : "https://github.com/citation-style-language/schema/raw/master/csl-citation.json" }</w:instrText>
+      </w:r>
+      <w:r>
+        <w:rPr>
+          <w:lang w:val="en-US"/>
+        </w:rPr>
+        <w:fldChar w:fldCharType="separate"/>
+      </w:r>
+      <w:r>
+        <w:rPr>
+          <w:noProof/>
+          <w:lang w:val="en-US"/>
+        </w:rPr>
+        <w:t>[10, 11]</w:t>
+      </w:r>
+      <w:r>
+        <w:rPr>
+          <w:lang w:val="en-US"/>
+        </w:rPr>
+        <w:fldChar w:fldCharType="end"/>
+      </w:r>
+      <w:r>
+        <w:rPr>
+          <w:lang w:val="en-US"/>
+        </w:rPr>
+        <w:t>,</w:t>
       </w:r>
       <w:r>
         <w:rPr>
@@ -3711,7 +4204,7 @@
           <w:iCs/>
           <w:lang w:val="en-US"/>
         </w:rPr>
-        <w:t>U=</w:t>
+        <w:t xml:space="preserve"> </w:t>
       </w:r>
       <w:r>
         <w:rPr>
@@ -3719,7 +4212,7 @@
           <w:iCs/>
           <w:lang w:val="en-US"/>
         </w:rPr>
-        <w:t>0.000</w:t>
+        <w:t>U=</w:t>
       </w:r>
       <w:r>
         <w:rPr>
@@ -3727,6 +4220,22 @@
           <w:iCs/>
           <w:lang w:val="en-US"/>
         </w:rPr>
+        <w:t>0.003-</w:t>
+      </w:r>
+      <w:r>
+        <w:rPr>
+          <w:i/>
+          <w:iCs/>
+          <w:lang w:val="en-US"/>
+        </w:rPr>
+        <w:t>0.000</w:t>
+      </w:r>
+      <w:r>
+        <w:rPr>
+          <w:i/>
+          <w:iCs/>
+          <w:lang w:val="en-US"/>
+        </w:rPr>
         <w:t>4</w:t>
       </w:r>
       <w:r>
@@ -3745,7 +4254,7 @@
         <w:rPr>
           <w:lang w:val="en-US"/>
         </w:rPr>
-        <w:instrText>ADDIN CSL_CITATION { "citationItems" : [ { "id" : "ITEM-1", "itemData" : { "DOI" : "10.1534/g3.111.000406", "abstract" : "The quantification of spontaneous mutation rates is crucial for a mechanistic understanding of the evolutionary process. In bacteria, traditional estimates using experimental or comparative genetic methods are prone to statistical uncertainty and consequently estimates vary by over one order of magnitude. With the advent of next-generation sequencing, more accurate estimates are now possible. We sequenced 19 Escherichia coli genomes from a 40,000-generation evolution experiment and directly inferred the point-mutation rate based on the accumulation of synonymous substitutions. The resulting estimate was 8.9 \u00b7 10211 per base-pair per generation, and there was a significant bias toward increased AT-content. We also compared our results with published genome sequence datasets for other bacterial evolution experiments. Given the power of our approach, our estimate represents the most accurate measure of bacterial base-substitution rates available to date.", "author" : [ { "dropping-particle" : "", "family" : "Wielgoss", "given" : "S\u00e9bastien", "non-dropping-particle" : "", "parse-names" : false, "suffix" : "" }, { "dropping-particle" : "", "family" : "Barrick", "given" : "Jeffrey E.", "non-dropping-particle" : "", "parse-names" : false, "suffix" : "" }, { "dropping-particle" : "", "family" : "Tenaillon", "given" : "Olivier", "non-dropping-particle" : "", "parse-names" : false, "suffix" : "" }, { "dropping-particle" : "", "family" : "Cruveiller", "given" : "St\u00e9phane", "non-dropping-particle" : "", "parse-names" : false, "suffix" : "" }, { "dropping-particle" : "", "family" : "Chane-Woon-Ming", "given" : "B\u00e9atrice", "non-dropping-particle" : "", "parse-names" : false, "suffix" : "" }, { "dropping-particle" : "", "family" : "M\u00e9digue", "given" : "Claudine", "non-dropping-particle" : "", "parse-names" : false, "suffix" : "" }, { "dropping-particle" : "", "family" : "Lenski", "given" : "Richard E.", "non-dropping-particle" : "", "parse-names" : false, "suffix" : "" }, { "dropping-particle" : "", "family" : "Schneider", "given" : "Dominique", "non-dropping-particle" : "", "parse-names" : false, "suffix" : "" } ], "container-title" : "G3: Genes, Genomes, Genetics", "id" : "ITEM-1", "issue" : "3", "issued" : { "date-parts" : [ [ "2011", "8", "1" ] ] }, "note" : "mu=8.9 \u00b7 10-11 per bp per generation\n95% conf: 4.0\u201314 \u00b7 10-11\n0.00041 per generation for 4.6x10 6 bp genome\n        \nthis is 1/6-1/7 of Drake's 1991 estimate", "page" : "183", "publisher" : "Genetics Society of America", "title" : "Mutation Rate Inferred From Synonymous Substitutions in a Long-Term Evolution Experiment With Escherichia coli", "type" : "article-journal", "volume" : "1" }, "uris" : [ "http://www.mendeley.com/documents/?uuid=037198a6-7bae-48c6-9bb6-e8f2d39bf2eb" ] } ], "mendeley" : { "previouslyFormattedCitation" : "[11]" }, "properties" : { "noteIndex" : 0 }, "schema" : "https://github.com/citation-style-language/schema/raw/master/csl-citation.json" }</w:instrText>
+        <w:instrText>ADDIN CSL_CITATION { "citationItems" : [ { "id" : "ITEM-1", "itemData" : { "abstract" : "Rates of spontaneous mutation per genome as measured in the laboratory are remarkably similar within broad groups of organisms but differ strikingly among groups. Mutation rates in RNA viruses, whose genomes contain ca. 10(4) bases, are roughly 1 per genome per replication for lytic viruses and roughly 0.1 per genome per replication for retroviruses and a retrotransposon. Mutation rates in microbes with DNA-based chromosomes are close to 1/300 per genome per replication; in this group, therefore, rates per base pair vary inversely and hugely as genome sizes vary from 6 x 10(3) to 4 x 10(7) bases or base pairs. Mutation rates in higher eukaryotes are roughly 0.1-100 per genome per sexual generation but are currently indistinguishable from 1/300 per cell division per effective genome (which excludes the fraction of the genome in which most mutations are neutral). It is now possible to specify some of the evolutionary forces that shape these diverse mutation rates.", "author" : [ { "dropping-particle" : "", "family" : "Drake", "given" : "John W.", "non-dropping-particle" : "", "parse-names" : false, "suffix" : "" }, { "dropping-particle" : "", "family" : "Charlesworth", "given" : "Brian", "non-dropping-particle" : "", "parse-names" : false, "suffix" : "" }, { "dropping-particle" : "", "family" : "Charlesworth", "given" : "Deborah", "non-dropping-particle" : "", "parse-names" : false, "suffix" : "" }, { "dropping-particle" : "", "family" : "Crow", "given" : "James F.", "non-dropping-particle" : "", "parse-names" : false, "suffix" : "" } ], "container-title" : "Genetics", "id" : "ITEM-1", "issue" : "4", "issued" : { "date-parts" : [ [ "1998", "4" ] ] }, "note" : "mu=1/300\n1.\u00a0\u00a0\u00a0\u00a0\u00a0\u00a0\u00a0\u00a0\u00a0\u00a0\u00a0\u00a0\u00a0\u00a0\u00a0\u00a0\u00a0\u00a0 Sometimes an organism\u2019s mutation rate is considered to be \u201cdetermined\u201d by the particular set of mechanisms it applies. It is accurate, however, to view that organism\u2019s mutation rate \u201cdetermined\u201d by deep evolutionary forces, by the life history it has adopted, and by accidents of its evolutionary history. The particular mechanisms employed their efficiencies are merely devices to carry out underlying necessity. 2.\u00a0\u00a0\u00a0\u00a0\u00a0\u00a0\u00a0\u00a0\u00a0\u00a0\u00a0\u00a0\u00a0\u00a0\u00a0\u00a0\u00a0\u00a0 As we have seen for the case of mutations with purely deleterious effects, recombination in a sexual species greatly weakens the force of selection on a mutation-rate modifier. \n3.\u00a0\u00a0\u00a0\u00a0\u00a0\u00a0\u00a0\u00a0\u00a0\u00a0\u00a0\u00a0\u00a0\u00a0\u00a0\u00a0\u00a0\u00a0 For DNA-based microbes, mg = 0.0034 =1/300. (genomic mutation rate per genome replication) \n4.\u00a0\u00a0\u00a0\u00a0\u00a0\u00a0\u00a0\u00a0\u00a0\u00a0\u00a0\u00a0\u00a0\u00a0\u00a0\u00a0\u00a0\u00a0 Rates of recombination among DNA-based microbes also vary greatly, and thus do not seem to be important in maintaining the strongly invariant mg mutation rate observed in these organisms. \n5.\u00a0\u00a0\u00a0\u00a0\u00a0\u00a0\u00a0\u00a0\u00a0\u00a0\u00a0\u00a0\u00a0\u00a0\u00a0\u00a0\u00a0\u00a0 The different patterns of mutation rates among taxa indicate clearly that the rate of mutation is subject to evolutionary change. Because the fidelity of DNA replication de pends on elaborate enzymatic machinery, mutational inactivation of any component of which can greatly elevate the mutation rate, selection acts primarily to reduce the standard mutation rate, although allowing higher rates in specific circumstances. Such selection pressure was first posited by Sturtevant (1937), who observed that the vast majority of spontaneous mutations de crease rather than increase fitness. He suggested that the pressure of deleterious mutations would favor selection of genetic modifiers that reduce the mutation rate and thereby reduce the genetic load of deleterious alleles maintained in the population by mutation-selection balance. This led him to ask why the mutation rate does not fall to zero. Some 30 years later, Kimura (1967) suggested that the cost of continually reducing mutation rates would eventually be balanced by what he called the \u201cphysiological cost\u201d of doing so. \n6.\u00a0\u00a0\u00a0\u00a0\u00a0\u00a0\u00a0\u00a0\u00a0\u00a0\u00a0\u00a0\u00a0\u00a0\u00a0\u00a0\u00a0\u00a0 In an asexual or selfing population, the complete linkage of a mutation-rate modifier to its tar getsmeans that the selection pressure on themodifier is determined by the difference between the equilibrium mean fitness of clones containing the modifier allele and of clones carrying its rival allele (Leigh 1970, 1973). \n7.\u00a0\u00a0\u00a0\u00a0\u00a0\u00a0\u00a0\u00a0\u00a0\u00a0\u00a0\u00a0\u00a0\u00a0\u00a0\u00a0\u00a0\u00a0 Populations that have experienced a severe challenge from a novel environment might therefore be expected to show an increased frequency of mutator alleles (Taddei et al 1997). \n8.\u00a0\u00a0\u00a0\u00a0\u00a0\u00a0\u00a0\u00a0\u00a0\u00a0\u00a0\u00a0\u00a0\u00a0\u00a0\u00a0\u00a0\u00a0 A mutator allele still faces a long-term problem because it causes a higher load of deleterious alleles, so that once adaptation to the new environment has occurred, selection for a reasexual duction in the mutation rate will be renewed. A mutator strain of bacteria has been observed to evolve a lower mutation rate when grown in a chemostat for over 2,000 generations (Tro\u00a8bner and Piechocki 1984), presumtional ably as a result of selection of this kind. \n9.\u00a0\u00a0\u00a0\u00a0\u00a0\u00a0\u00a0\u00a0\u00a0\u00a0\u00a0\u00a0\u00a0\u00a0\u00a0\u00a0\u00a0\u00a0 \u2026when an organism is confronted with a rapidly cycling or otherwise continually changing envi ronment, so that it pays to be able to respond by producoped ing novel genotypes at loci which are responsible for adaptation to the new state of the environment (Gillespopulation pie 1981a; Ishii et al. 1989). \n10.\u00a0\u00a0\u00a0\u00a0\u00a0\u00a0\u00a0\u00a0\u00a0\u00a0\u00a0\u00a0\u00a0\u00a0 If increased mutational load is to be avoided, then hypermutability should be targeted to specific loci or should be transient. ", "page" : "1667-86", "publisher" : "Genetics Soc America", "title" : "Rates of spontaneous mutation.", "type" : "article-journal", "volume" : "148" }, "uris" : [ "http://www.mendeley.com/documents/?uuid=cd3cd1d2-24de-4081-b0f0-eb1069fecd38" ] }, { "id" : "ITEM-2", "itemData" : { "DOI" : "10.1534/g3.111.000406", "abstract" : "The quantification of spontaneous mutation rates is crucial for a mechanistic understanding of the evolutionary process. In bacteria, traditional estimates using experimental or comparative genetic methods are prone to statistical uncertainty and consequently estimates vary by over one order of magnitude. With the advent of next-generation sequencing, more accurate estimates are now possible. We sequenced 19 Escherichia coli genomes from a 40,000-generation evolution experiment and directly inferred the point-mutation rate based on the accumulation of synonymous substitutions. The resulting estimate was 8.9 \u00b7 10211 per base-pair per generation, and there was a significant bias toward increased AT-content. We also compared our results with published genome sequence datasets for other bacterial evolution experiments. Given the power of our approach, our estimate represents the most accurate measure of bacterial base-substitution rates available to date.", "author" : [ { "dropping-particle" : "", "family" : "Wielgoss", "given" : "S\u00e9bastien", "non-dropping-particle" : "", "parse-names" : false, "suffix" : "" }, { "dropping-particle" : "", "family" : "Barrick", "given" : "Jeffrey E.", "non-dropping-particle" : "", "parse-names" : false, "suffix" : "" }, { "dropping-particle" : "", "family" : "Tenaillon", "given" : "Olivier", "non-dropping-particle" : "", "parse-names" : false, "suffix" : "" }, { "dropping-particle" : "", "family" : "Cruveiller", "given" : "St\u00e9phane", "non-dropping-particle" : "", "parse-names" : false, "suffix" : "" }, { "dropping-particle" : "", "family" : "Chane-Woon-Ming", "given" : "B\u00e9atrice", "non-dropping-particle" : "", "parse-names" : false, "suffix" : "" }, { "dropping-particle" : "", "family" : "M\u00e9digue", "given" : "Claudine", "non-dropping-particle" : "", "parse-names" : false, "suffix" : "" }, { "dropping-particle" : "", "family" : "Lenski", "given" : "Richard E.", "non-dropping-particle" : "", "parse-names" : false, "suffix" : "" }, { "dropping-particle" : "", "family" : "Schneider", "given" : "Dominique", "non-dropping-particle" : "", "parse-names" : false, "suffix" : "" } ], "container-title" : "G3: Genes, Genomes, Genetics", "id" : "ITEM-2", "issue" : "3", "issued" : { "date-parts" : [ [ "2011", "8", "1" ] ] }, "note" : "mu=8.9 \u00b7 10-11 per bp per generation\n95% conf: 4.0\u201314 \u00b7 10-11\n0.00041 per generation for 4.6x10 6 bp genome\n        \nthis is 1/6-1/7 of Drake's 1991 estimate", "page" : "183", "publisher" : "Genetics Society of America", "title" : "Mutation Rate Inferred From Synonymous Substitutions in a Long-Term Evolution Experiment With Escherichia coli", "type" : "article-journal", "volume" : "1" }, "uris" : [ "http://www.mendeley.com/documents/?uuid=037198a6-7bae-48c6-9bb6-e8f2d39bf2eb" ] } ], "mendeley" : { "previouslyFormattedCitation" : "[12, 13]" }, "properties" : { "noteIndex" : 0 }, "schema" : "https://github.com/citation-style-language/schema/raw/master/csl-citation.json" }</w:instrText>
       </w:r>
       <w:r>
         <w:rPr>
@@ -3758,7 +4267,7 @@
           <w:noProof/>
           <w:lang w:val="en-US"/>
         </w:rPr>
-        <w:t>[11]</w:t>
+        <w:t>[12, 13]</w:t>
       </w:r>
       <w:r>
         <w:rPr>
@@ -3795,15 +4304,7 @@
           <w:iCs/>
           <w:lang w:val="en-US"/>
         </w:rPr>
-        <w:t>=8</w:t>
-      </w:r>
-      <w:r>
-        <w:rPr>
-          <w:i/>
-          <w:iCs/>
-          <w:lang w:val="en-US"/>
-        </w:rPr>
-        <w:sym w:font="Symbol" w:char="F0D7"/>
+        <w:t>=</w:t>
       </w:r>
       <w:r>
         <w:rPr>
@@ -3820,107 +4321,7 @@
           <w:vertAlign w:val="superscript"/>
           <w:lang w:val="en-US"/>
         </w:rPr>
-        <w:t>-8</w:t>
-      </w:r>
-      <w:r>
-        <w:rPr>
-          <w:lang w:val="en-US"/>
-        </w:rPr>
-        <w:t xml:space="preserve"> </w:t>
-      </w:r>
-      <w:r>
-        <w:rPr>
-          <w:rFonts w:cstheme="majorBidi"/>
-          <w:lang w:val="en-US"/>
-        </w:rPr>
-        <w:fldChar w:fldCharType="begin" w:fldLock="1"/>
-      </w:r>
-      <w:r>
-        <w:rPr>
-          <w:rFonts w:cstheme="majorBidi"/>
-          <w:lang w:val="en-US"/>
-        </w:rPr>
-        <w:instrText>ADDIN CSL_CITATION { "citationItems" : [ { "id" : "ITEM-1", "itemData" : { "DOI" : "10.1159/000332747", "abstract" : "Mutation is the primary source of variation in any organism. Without it, natural selection cannot operate and organisms cannot adapt to novel environments. Mutation is also generally a source of defect: many mutations are not neutral but cause fitness decreases in the organisms where they arise. In bacteria, another important source of variation is horizontal gene transfer. This source of variation can also cause beneficial or deleterious effects. Determining the distribution of fitness effects of mutations in different environments and genetic backgrounds is an active research field. In bacteria, knowledge of these distributions is key for understanding important traits. For example, for determining the dynamics of microorganisms with a high genomic mutation rate (mutators), and for understanding the evolution of antibiotic resistance, and the emergence of pathogenic traits. All of these characteristics are extremely relevant for human health both at the individual and population levels. Experimental evolution has been a valuable tool to address these questions. Here, we review some of the important findings of mutation effects in bacteria revealed through laboratory experiments.", "author" : [ { "dropping-particle" : "", "family" : "Gordo", "given" : "Isabel", "non-dropping-particle" : "", "parse-names" : false, "suffix" : "" }, { "dropping-particle" : "", "family" : "Perfeito", "given" : "Lilia", "non-dropping-particle" : "", "parse-names" : false, "suffix" : "" }, { "dropping-particle" : "", "family" : "Sousa", "given" : "Ana", "non-dropping-particle" : "", "parse-names" : false, "suffix" : "" } ], "container-title" : "Journal of molecular microbiology and biotechnology", "id" : "ITEM-1", "issue" : "1-2", "issued" : { "date-parts" : [ [ "2011", "1" ] ] }, "page" : "20-35", "title" : "Fitness effects of mutations in bacteria.", "type" : "article-journal", "volume" : "21" }, "uris" : [ "http://www.mendeley.com/documents/?uuid=8b31a43f-2d6a-4162-880a-f755ad657020" ] } ], "mendeley" : { "previouslyFormattedCitation" : "[12]" }, "properties" : { "noteIndex" : 0 }, "schema" : "https://github.com/citation-style-language/schema/raw/master/csl-citation.json" }</w:instrText>
-      </w:r>
-      <w:r>
-        <w:rPr>
-          <w:rFonts w:cstheme="majorBidi"/>
-          <w:lang w:val="en-US"/>
-        </w:rPr>
-        <w:fldChar w:fldCharType="separate"/>
-      </w:r>
-      <w:r>
-        <w:rPr>
-          <w:rFonts w:cstheme="majorBidi"/>
-          <w:noProof/>
-          <w:lang w:val="en-US"/>
-        </w:rPr>
-        <w:t>[12]</w:t>
-      </w:r>
-      <w:r>
-        <w:rPr>
-          <w:rFonts w:cstheme="majorBidi"/>
-          <w:lang w:val="en-US"/>
-        </w:rPr>
-        <w:fldChar w:fldCharType="end"/>
-      </w:r>
-      <w:r>
-        <w:rPr>
-          <w:lang w:val="en-US"/>
-        </w:rPr>
-        <w:t xml:space="preserve"> </w:t>
-      </w:r>
-      <w:r>
-        <w:rPr>
-          <w:lang w:val="en-US"/>
-        </w:rPr>
-        <w:t>which yield a fairly reasonable constraint on the population size -</w:t>
-      </w:r>
-      <w:r>
-        <w:rPr>
-          <w:lang w:val="en-US"/>
-        </w:rPr>
-        <w:t xml:space="preserve"> </w:t>
-      </w:r>
-      <w:r>
-        <w:rPr>
-          <w:i/>
-          <w:iCs/>
-          <w:lang w:val="en-US"/>
-        </w:rPr>
-        <w:t>1</w:t>
-      </w:r>
-      <w:r>
-        <w:rPr>
-          <w:i/>
-          <w:iCs/>
-          <w:lang w:val="en-US"/>
-        </w:rPr>
-        <w:t>.</w:t>
-      </w:r>
-      <w:r>
-        <w:rPr>
-          <w:i/>
-          <w:iCs/>
-          <w:lang w:val="en-US"/>
-        </w:rPr>
-        <w:t>25</w:t>
-      </w:r>
-      <w:r>
-        <w:rPr>
-          <w:i/>
-          <w:iCs/>
-          <w:lang w:val="en-US"/>
-        </w:rPr>
-        <w:sym w:font="Symbol" w:char="F0D7"/>
-      </w:r>
-      <w:r>
-        <w:rPr>
-          <w:i/>
-          <w:iCs/>
-          <w:lang w:val="en-US"/>
-        </w:rPr>
-        <w:t>10</w:t>
+        <w:t>-</w:t>
       </w:r>
       <w:r>
         <w:rPr>
@@ -3929,6 +4330,116 @@
           <w:vertAlign w:val="superscript"/>
           <w:lang w:val="en-US"/>
         </w:rPr>
+        <w:t>6</w:t>
+      </w:r>
+      <w:r>
+        <w:rPr>
+          <w:i/>
+          <w:iCs/>
+          <w:lang w:val="en-US"/>
+        </w:rPr>
+        <w:t>-</w:t>
+      </w:r>
+      <w:r>
+        <w:rPr>
+          <w:i/>
+          <w:iCs/>
+          <w:lang w:val="en-US"/>
+        </w:rPr>
+        <w:t>10</w:t>
+      </w:r>
+      <w:r>
+        <w:rPr>
+          <w:i/>
+          <w:iCs/>
+          <w:vertAlign w:val="superscript"/>
+          <w:lang w:val="en-US"/>
+        </w:rPr>
+        <w:t>-9</w:t>
+      </w:r>
+      <w:r>
+        <w:rPr>
+          <w:lang w:val="en-US"/>
+        </w:rPr>
+        <w:t xml:space="preserve"> </w:t>
+      </w:r>
+      <w:r>
+        <w:rPr>
+          <w:rFonts w:cstheme="majorBidi"/>
+          <w:lang w:val="en-US"/>
+        </w:rPr>
+        <w:fldChar w:fldCharType="begin" w:fldLock="1"/>
+      </w:r>
+      <w:r>
+        <w:rPr>
+          <w:rFonts w:cstheme="majorBidi"/>
+          <w:lang w:val="en-US"/>
+        </w:rPr>
+        <w:instrText>ADDIN CSL_CITATION { "citationItems" : [ { "id" : "ITEM-1", "itemData" : { "DOI" : "10.1159/000332747", "abstract" : "Mutation is the primary source of variation in any organism. Without it, natural selection cannot operate and organisms cannot adapt to novel environments. Mutation is also generally a source of defect: many mutations are not neutral but cause fitness decreases in the organisms where they arise. In bacteria, another important source of variation is horizontal gene transfer. This source of variation can also cause beneficial or deleterious effects. Determining the distribution of fitness effects of mutations in different environments and genetic backgrounds is an active research field. In bacteria, knowledge of these distributions is key for understanding important traits. For example, for determining the dynamics of microorganisms with a high genomic mutation rate (mutators), and for understanding the evolution of antibiotic resistance, and the emergence of pathogenic traits. All of these characteristics are extremely relevant for human health both at the individual and population levels. Experimental evolution has been a valuable tool to address these questions. Here, we review some of the important findings of mutation effects in bacteria revealed through laboratory experiments.", "author" : [ { "dropping-particle" : "", "family" : "Gordo", "given" : "Isabel", "non-dropping-particle" : "", "parse-names" : false, "suffix" : "" }, { "dropping-particle" : "", "family" : "Perfeito", "given" : "Lilia", "non-dropping-particle" : "", "parse-names" : false, "suffix" : "" }, { "dropping-particle" : "", "family" : "Sousa", "given" : "Ana", "non-dropping-particle" : "", "parse-names" : false, "suffix" : "" } ], "container-title" : "Journal of molecular microbiology and biotechnology", "id" : "ITEM-1", "issue" : "1-2", "issued" : { "date-parts" : [ [ "2011", "1" ] ] }, "page" : "20-35", "title" : "Fitness effects of mutations in bacteria.", "type" : "article-journal", "volume" : "21" }, "uris" : [ "http://www.mendeley.com/documents/?uuid=8b31a43f-2d6a-4162-880a-f755ad657020" ] } ], "mendeley" : { "previouslyFormattedCitation" : "[11]" }, "properties" : { "noteIndex" : 0 }, "schema" : "https://github.com/citation-style-language/schema/raw/master/csl-citation.json" }</w:instrText>
+      </w:r>
+      <w:r>
+        <w:rPr>
+          <w:rFonts w:cstheme="majorBidi"/>
+          <w:lang w:val="en-US"/>
+        </w:rPr>
+        <w:fldChar w:fldCharType="separate"/>
+      </w:r>
+      <w:r>
+        <w:rPr>
+          <w:rFonts w:cstheme="majorBidi"/>
+          <w:noProof/>
+          <w:lang w:val="en-US"/>
+        </w:rPr>
+        <w:t>[11]</w:t>
+      </w:r>
+      <w:r>
+        <w:rPr>
+          <w:rFonts w:cstheme="majorBidi"/>
+          <w:lang w:val="en-US"/>
+        </w:rPr>
+        <w:fldChar w:fldCharType="end"/>
+      </w:r>
+      <w:r>
+        <w:rPr>
+          <w:lang w:val="en-US"/>
+        </w:rPr>
+        <w:t xml:space="preserve">. Taking the conservative alternative, we get this </w:t>
+      </w:r>
+      <w:r>
+        <w:rPr>
+          <w:lang w:val="en-US"/>
+        </w:rPr>
+        <w:t>constraint on the population size</w:t>
+      </w:r>
+      <w:r>
+        <w:rPr>
+          <w:lang w:val="en-US"/>
+        </w:rPr>
+        <w:t xml:space="preserve"> -</w:t>
+      </w:r>
+      <w:r>
+        <w:rPr>
+          <w:i/>
+          <w:iCs/>
+          <w:lang w:val="en-US"/>
+        </w:rPr>
+        <w:t xml:space="preserve"> </w:t>
+      </w:r>
+      <w:r>
+        <w:rPr>
+          <w:i/>
+          <w:iCs/>
+          <w:lang w:val="en-US"/>
+        </w:rPr>
+        <w:t>10</w:t>
+      </w:r>
+      <w:r>
+        <w:rPr>
+          <w:i/>
+          <w:iCs/>
+          <w:vertAlign w:val="superscript"/>
+          <w:lang w:val="en-US"/>
+        </w:rPr>
         <w:t>5</w:t>
       </w:r>
       <w:r>
@@ -3963,38 +4474,34 @@
           <w:iCs/>
           <w:lang w:val="en-US"/>
         </w:rPr>
-        <w:t>1.5</w:t>
-      </w:r>
-      <w:r>
-        <w:rPr>
-          <w:i/>
-          <w:iCs/>
-          <w:lang w:val="en-US"/>
-        </w:rPr>
-        <w:sym w:font="Symbol" w:char="F0D7"/>
-      </w:r>
-      <w:r>
-        <w:rPr>
-          <w:i/>
-          <w:iCs/>
-          <w:lang w:val="en-US"/>
-        </w:rPr>
         <w:t>10</w:t>
       </w:r>
       <w:r>
         <w:rPr>
-          <w:i/>
-          <w:iCs/>
           <w:vertAlign w:val="superscript"/>
           <w:lang w:val="en-US"/>
         </w:rPr>
-        <w:t>10</w:t>
+        <w:t>7</w:t>
       </w:r>
       <w:r>
         <w:rPr>
           <w:lang w:val="en-US"/>
         </w:rPr>
         <w:t>.</w:t>
+      </w:r>
+    </w:p>
+    <w:p>
+      <w:pPr>
+        <w:ind w:firstLine="0"/>
+        <w:rPr>
+          <w:lang w:val="en-US"/>
+        </w:rPr>
+      </w:pPr>
+      <w:r>
+        <w:rPr>
+          <w:lang w:val="en-US"/>
+        </w:rPr>
+        <w:t>In the following derivations we assume both of the above constraints.</w:t>
       </w:r>
     </w:p>
     <w:p>
@@ -4022,67 +4529,13 @@
         <w:rPr>
           <w:lang w:val="en-US"/>
         </w:rPr>
-        <w:t>Assuming</w:t>
-      </w:r>
-      <w:r>
-        <w:rPr>
-          <w:lang w:val="en-US"/>
-        </w:rPr>
-        <w:t xml:space="preserve"> </w:t>
-      </w:r>
-      <w:r>
-        <w:rPr>
-          <w:lang w:val="en-US"/>
-        </w:rPr>
-        <w:fldChar w:fldCharType="begin"/>
-      </w:r>
-      <w:r>
-        <w:rPr>
-          <w:lang w:val="en-US"/>
-        </w:rPr>
-        <w:instrText xml:space="preserve"> REF _Ref354129072 \h </w:instrText>
-      </w:r>
-      <w:r>
-        <w:rPr>
-          <w:lang w:val="en-US"/>
-        </w:rPr>
-      </w:r>
-      <w:r>
-        <w:rPr>
-          <w:lang w:val="en-US"/>
-        </w:rPr>
-        <w:fldChar w:fldCharType="separate"/>
-      </w:r>
-      <w:r>
-        <w:rPr>
-          <w:lang w:val="en-US"/>
-        </w:rPr>
-        <w:t>(</w:t>
-      </w:r>
-      <w:r>
-        <w:rPr>
-          <w:noProof/>
-          <w:lang w:val="en-US"/>
-        </w:rPr>
-        <w:t>2</w:t>
-      </w:r>
-      <w:r>
-        <w:rPr>
-          <w:lang w:val="en-US"/>
-        </w:rPr>
-        <w:t>)</w:t>
-      </w:r>
-      <w:r>
-        <w:rPr>
-          <w:lang w:val="en-US"/>
-        </w:rPr>
-        <w:fldChar w:fldCharType="end"/>
-      </w:r>
-      <w:r>
-        <w:rPr>
-          <w:lang w:val="en-US"/>
-        </w:rPr>
-        <w:t>, there are no double mutants (</w:t>
+        <w:t>Because</w:t>
+      </w:r>
+      <w:r>
+        <w:rPr>
+          <w:lang w:val="en-US"/>
+        </w:rPr>
+        <w:t xml:space="preserve"> there are no double mutants (</w:t>
       </w:r>
       <w:r>
         <w:rPr>
@@ -4096,7 +4549,19 @@
         <w:rPr>
           <w:lang w:val="en-US"/>
         </w:rPr>
-        <w:t xml:space="preserve">) at the time of the environmental change. New double mutants can appear either via a double mutation in a </w:t>
+        <w:t>) at the time of the environmental change</w:t>
+      </w:r>
+      <w:r>
+        <w:rPr>
+          <w:lang w:val="en-US"/>
+        </w:rPr>
+        <w:t>,</w:t>
+      </w:r>
+      <w:r>
+        <w:rPr>
+          <w:lang w:val="en-US"/>
+        </w:rPr>
+        <w:t xml:space="preserve"> double mutants can appear either via a double mutation in a </w:t>
       </w:r>
       <w:proofErr w:type="spellStart"/>
       <w:r>
@@ -4142,7 +4607,15 @@
         <w:rPr>
           <w:lang w:val="en-US"/>
         </w:rPr>
-        <w:t xml:space="preserve"> or </w:t>
+        <w:t xml:space="preserve"> </w:t>
+      </w:r>
+      <w:bookmarkStart w:id="5" w:name="_GoBack"/>
+      <w:bookmarkEnd w:id="5"/>
+      <w:r>
+        <w:rPr>
+          <w:lang w:val="en-US"/>
+        </w:rPr>
+        <w:t xml:space="preserve">or </w:t>
       </w:r>
       <w:proofErr w:type="spellStart"/>
       <w:r>
@@ -4182,7 +4655,7 @@
         <w:rPr>
           <w:lang w:val="en-US"/>
         </w:rPr>
-        <w:instrText>ADDIN CSL_CITATION { "citationItems" : [ { "id" : "ITEM-1", "itemData" : { "DOI" : "10.1016/0040-5809(78)90027-8", "abstract" : "A quantitative study of the operation of Muller's Ratchet for the accumulation of deleterious genes in an asexually reproducing population is made. For a population of size N, in which deleterious mutations occur at rate \u03bb/genome/ generation, and the relative fitness of an individual with k mutants is (1 \u2212 s)k, the most important parameter is . If n0 is large (\u2a7e25), deleterious mutations will accumulate very slowly, and independently of each other; if n0 is small (&lt;1), the rate of accumulation of deleterious mutations will be greater than a natural population could plausibly bear; an estimate of the speed of the Ratchet for intermediate values of n0 is made. It is pointed out that the frequency distribution for the numbers of individuals carrying k mutants will retain its shape, but will move bodily to the right at the same average speed as the Ratchet. When favourable mutations also occur, the frequency distributions can move right of left; an estimate of the probability that any particular step is right or left is made, and it is shown that, for a given net rate of arrisal of deleterious mutations, the greater the rate of beneficial mutation, the greater the chance that beneficial mutations will accumulate.", "author" : [ { "dropping-particle" : "", "family" : "Haigh", "given" : "John", "non-dropping-particle" : "", "parse-names" : false, "suffix" : "" } ], "container-title" : "Theoretical Population Biology", "id" : "ITEM-1", "issue" : "2", "issued" : { "date-parts" : [ [ "1978", "10" ] ] }, "page" : "251-267", "title" : "The accumulation of deleterious genes in a population - Muller's Ratchet", "type" : "article-journal", "volume" : "14" }, "uris" : [ "http://www.mendeley.com/documents/?uuid=03d5fe6b-a63a-4bf6-90c2-151c5d8d03ef" ] } ], "mendeley" : { "previouslyFormattedCitation" : "[13]" }, "properties" : { "noteIndex" : 0 }, "schema" : "https://github.com/citation-style-language/schema/raw/master/csl-citation.json" }</w:instrText>
+        <w:instrText>ADDIN CSL_CITATION { "citationItems" : [ { "id" : "ITEM-1", "itemData" : { "DOI" : "10.1016/0040-5809(78)90027-8", "abstract" : "A quantitative study of the operation of Muller's Ratchet for the accumulation of deleterious genes in an asexually reproducing population is made. For a population of size N, in which deleterious mutations occur at rate \u03bb/genome/ generation, and the relative fitness of an individual with k mutants is (1 \u2212 s)k, the most important parameter is . If n0 is large (\u2a7e25), deleterious mutations will accumulate very slowly, and independently of each other; if n0 is small (&lt;1), the rate of accumulation of deleterious mutations will be greater than a natural population could plausibly bear; an estimate of the speed of the Ratchet for intermediate values of n0 is made. It is pointed out that the frequency distribution for the numbers of individuals carrying k mutants will retain its shape, but will move bodily to the right at the same average speed as the Ratchet. When favourable mutations also occur, the frequency distributions can move right of left; an estimate of the probability that any particular step is right or left is made, and it is shown that, for a given net rate of arrisal of deleterious mutations, the greater the rate of beneficial mutation, the greater the chance that beneficial mutations will accumulate.", "author" : [ { "dropping-particle" : "", "family" : "Haigh", "given" : "John", "non-dropping-particle" : "", "parse-names" : false, "suffix" : "" } ], "container-title" : "Theoretical Population Biology", "id" : "ITEM-1", "issue" : "2", "issued" : { "date-parts" : [ [ "1978", "10" ] ] }, "page" : "251-267", "title" : "The accumulation of deleterious genes in a population - Muller's Ratchet", "type" : "article-journal", "volume" : "14" }, "uris" : [ "http://www.mendeley.com/documents/?uuid=03d5fe6b-a63a-4bf6-90c2-151c5d8d03ef" ] } ], "mendeley" : { "previouslyFormattedCitation" : "[14]" }, "properties" : { "noteIndex" : 0 }, "schema" : "https://github.com/citation-style-language/schema/raw/master/csl-citation.json" }</w:instrText>
       </w:r>
       <w:r>
         <w:rPr>
@@ -4195,7 +4668,7 @@
           <w:noProof/>
           <w:lang w:val="en-US"/>
         </w:rPr>
-        <w:t>[13]</w:t>
+        <w:t>[14]</w:t>
       </w:r>
       <w:r>
         <w:rPr>
@@ -5244,6 +5717,7 @@
         <w:rPr>
           <w:lang w:val="en-US"/>
         </w:rPr>
+        <w:lastRenderedPageBreak/>
         <w:t xml:space="preserve">Note that stress-induction only increases the transition from single mutants to other types, but does not change the MSB frequency of single mutants, because that is determined by the mutation rate of the </w:t>
       </w:r>
       <w:proofErr w:type="spellStart"/>
@@ -5272,7 +5746,6 @@
         <w:rPr>
           <w:lang w:val="en-US"/>
         </w:rPr>
-        <w:lastRenderedPageBreak/>
         <w:t xml:space="preserve">If the mutation rate of </w:t>
       </w:r>
       <w:proofErr w:type="spellStart"/>
@@ -5791,7 +6264,7 @@
         <w:rPr>
           <w:lang w:val="en-US"/>
         </w:rPr>
-        <w:instrText>ADDIN CSL_CITATION { "citationItems" : [ { "id" : "ITEM-1", "itemData" : { "abstract" : "A branching process method is employed to study the survival probability of a slightly advantageous mutant gene with a general distribution of progeny size in a large population. A counter-example to a classic proposition is given. A somewhat weaker result is proved.", "author" : [ { "dropping-particle" : "", "family" : "Eshel", "given" : "Ilan", "non-dropping-particle" : "", "parse-names" : false, "suffix" : "" } ], "container-title" : "Journal of mathematical biology", "id" : "ITEM-1", "issue" : "3", "issued" : { "date-parts" : [ [ "1981" ] ] }, "page" : "355-362", "title" : "On the survival probability of a slightly advantageous mutant gene with a general distribution of progeny size\u2014a branching process model.", "type" : "article-journal", "volume" : "12" }, "suppress-author" : 1, "uris" : [ "http://www.mendeley.com/documents/?uuid=935a0a5d-5ac9-4e39-9957-d23904f30ab8" ] } ], "mendeley" : { "previouslyFormattedCitation" : "[14]" }, "properties" : { "noteIndex" : 0 }, "schema" : "https://github.com/citation-style-language/schema/raw/master/csl-citation.json" }</w:instrText>
+        <w:instrText>ADDIN CSL_CITATION { "citationItems" : [ { "id" : "ITEM-1", "itemData" : { "abstract" : "A branching process method is employed to study the survival probability of a slightly advantageous mutant gene with a general distribution of progeny size in a large population. A counter-example to a classic proposition is given. A somewhat weaker result is proved.", "author" : [ { "dropping-particle" : "", "family" : "Eshel", "given" : "Ilan", "non-dropping-particle" : "", "parse-names" : false, "suffix" : "" } ], "container-title" : "Journal of mathematical biology", "id" : "ITEM-1", "issue" : "3", "issued" : { "date-parts" : [ [ "1981" ] ] }, "page" : "355-362", "title" : "On the survival probability of a slightly advantageous mutant gene with a general distribution of progeny size\u2014a branching process model.", "type" : "article-journal", "volume" : "12" }, "suppress-author" : 1, "uris" : [ "http://www.mendeley.com/documents/?uuid=935a0a5d-5ac9-4e39-9957-d23904f30ab8" ] } ], "mendeley" : { "previouslyFormattedCitation" : "[15]" }, "properties" : { "noteIndex" : 0 }, "schema" : "https://github.com/citation-style-language/schema/raw/master/csl-citation.json" }</w:instrText>
       </w:r>
       <w:r>
         <w:rPr>
@@ -5804,7 +6277,7 @@
           <w:noProof/>
           <w:lang w:val="en-US"/>
         </w:rPr>
-        <w:t>[14]</w:t>
+        <w:t>[15]</w:t>
       </w:r>
       <w:r>
         <w:rPr>
@@ -6319,7 +6792,7 @@
         <w:rPr>
           <w:lang w:val="en-US"/>
         </w:rPr>
-        <w:instrText>ADDIN CSL_CITATION { "citationItems" : [ { "id" : "ITEM-1", "itemData" : { "author" : [ { "dropping-particle" : "", "family" : "Kimura", "given" : "Motoo", "non-dropping-particle" : "", "parse-names" : false, "suffix" : "" }, { "dropping-particle" : "", "family" : "Maruyama", "given" : "Takeo", "non-dropping-particle" : "", "parse-names" : false, "suffix" : "" } ], "container-title" : "Genetics", "id" : "ITEM-1", "issue" : "6", "issued" : { "date-parts" : [ [ "1966", "12", "22" ] ] }, "page" : "1337-51", "title" : "The mutational load with epistatic gene interactions in fitness.", "type" : "article-journal", "volume" : "54" }, "uris" : [ "http://www.mendeley.com/documents/?uuid=233cf65f-b45d-4e42-9c4c-359912f25f18" ] } ], "mendeley" : { "previouslyFormattedCitation" : "[15]" }, "properties" : { "noteIndex" : 0 }, "schema" : "https://github.com/citation-style-language/schema/raw/master/csl-citation.json" }</w:instrText>
+        <w:instrText>ADDIN CSL_CITATION { "citationItems" : [ { "id" : "ITEM-1", "itemData" : { "author" : [ { "dropping-particle" : "", "family" : "Kimura", "given" : "Motoo", "non-dropping-particle" : "", "parse-names" : false, "suffix" : "" }, { "dropping-particle" : "", "family" : "Maruyama", "given" : "Takeo", "non-dropping-particle" : "", "parse-names" : false, "suffix" : "" } ], "container-title" : "Genetics", "id" : "ITEM-1", "issue" : "6", "issued" : { "date-parts" : [ [ "1966", "12", "22" ] ] }, "page" : "1337-51", "title" : "The mutational load with epistatic gene interactions in fitness.", "type" : "article-journal", "volume" : "54" }, "uris" : [ "http://www.mendeley.com/documents/?uuid=233cf65f-b45d-4e42-9c4c-359912f25f18" ] } ], "mendeley" : { "previouslyFormattedCitation" : "[16]" }, "properties" : { "noteIndex" : 0 }, "schema" : "https://github.com/citation-style-language/schema/raw/master/csl-citation.json" }</w:instrText>
       </w:r>
       <w:r>
         <w:rPr>
@@ -6332,7 +6805,7 @@
           <w:noProof/>
           <w:lang w:val="en-US"/>
         </w:rPr>
-        <w:t>[15]</w:t>
+        <w:t>[16]</w:t>
       </w:r>
       <w:r>
         <w:rPr>
@@ -6881,21 +7354,7 @@
         <w:rPr>
           <w:lang w:val="en-US"/>
         </w:rPr>
-        <w:t xml:space="preserve"> which has fitness 1 and the non-</w:t>
-      </w:r>
-      <w:proofErr w:type="spellStart"/>
-      <w:r>
-        <w:rPr>
-          <w:lang w:val="en-US"/>
-        </w:rPr>
-        <w:t>wildtype</w:t>
-      </w:r>
-      <w:proofErr w:type="spellEnd"/>
-      <w:r>
-        <w:rPr>
-          <w:lang w:val="en-US"/>
-        </w:rPr>
-        <w:t xml:space="preserve"> </w:t>
+        <w:t xml:space="preserve"> which has fitness 1 and the non-wildtype </w:t>
       </w:r>
       <w:proofErr w:type="gramStart"/>
       <w:r>
@@ -7022,7 +7481,21 @@
         <w:rPr>
           <w:lang w:val="en-US"/>
         </w:rPr>
-        <w:t xml:space="preserve"> because this subpopulation is hypermutating. Therefore the mean fitness of this subpopulation </w:t>
+        <w:t xml:space="preserve"> because this subpopulation is h</w:t>
+      </w:r>
+      <w:proofErr w:type="spellStart"/>
+      <w:r>
+        <w:rPr>
+          <w:lang w:val="en-US"/>
+        </w:rPr>
+        <w:t>ypermutating</w:t>
+      </w:r>
+      <w:proofErr w:type="spellEnd"/>
+      <w:r>
+        <w:rPr>
+          <w:lang w:val="en-US"/>
+        </w:rPr>
+        <w:t xml:space="preserve">. Therefore the mean fitness of this subpopulation </w:t>
       </w:r>
       <w:proofErr w:type="gramStart"/>
       <w:r>
@@ -7087,7 +7560,14 @@
         <w:rPr>
           <w:lang w:val="en-US"/>
         </w:rPr>
-        <w:t>. Taken together, the mean fitness of a population with stress-induced mutation is</w:t>
+        <w:t xml:space="preserve">. </w:t>
+      </w:r>
+      <w:r>
+        <w:rPr>
+          <w:lang w:val="en-US"/>
+        </w:rPr>
+        <w:lastRenderedPageBreak/>
+        <w:t>Taken together, the mean fitness of a population with stress-induced mutation is</w:t>
       </w:r>
     </w:p>
     <w:tbl>
@@ -8011,7 +8491,21 @@
         <w:rPr>
           <w:lang w:val="en-US"/>
         </w:rPr>
-        <w:t xml:space="preserve">This is because the relative fitness of the double mutant in a population with stress-induced mutation is greater than without </w:t>
+        <w:t>This is because the relative fitness of the double mutant in a population with stress-induced muta</w:t>
+      </w:r>
+      <w:proofErr w:type="spellStart"/>
+      <w:r>
+        <w:rPr>
+          <w:lang w:val="en-US"/>
+        </w:rPr>
+        <w:t>tion</w:t>
+      </w:r>
+      <w:proofErr w:type="spellEnd"/>
+      <w:r>
+        <w:rPr>
+          <w:lang w:val="en-US"/>
+        </w:rPr>
+        <w:t xml:space="preserve"> is greater than without </w:t>
       </w:r>
       <w:r>
         <w:rPr>
@@ -9200,14 +9694,14 @@
         <w:rPr>
           <w:lang w:val="en-US"/>
         </w:rPr>
-        <w:t xml:space="preserve"> The main differences between the analytical model and the stochastic simulations are described here, </w:t>
+        <w:t xml:space="preserve"> The main differences </w:t>
       </w:r>
       <w:r>
         <w:rPr>
           <w:lang w:val="en-US"/>
         </w:rPr>
         <w:lastRenderedPageBreak/>
-        <w:t xml:space="preserve">for more details on the design of the simulations please refer to the </w:t>
+        <w:t xml:space="preserve">between the analytical model and the stochastic simulations are described here, for more details on the design of the simulations please refer to the </w:t>
       </w:r>
       <w:r>
         <w:rPr>
@@ -9247,11 +9741,19 @@
         </w:rPr>
         <w:t xml:space="preserve"> </w:t>
       </w:r>
-      <w:r>
-        <w:rPr>
-          <w:lang w:val="en-US"/>
-        </w:rPr>
-        <w:t>section.</w:t>
+      <w:proofErr w:type="gramStart"/>
+      <w:r>
+        <w:rPr>
+          <w:lang w:val="en-US"/>
+        </w:rPr>
+        <w:t>section</w:t>
+      </w:r>
+      <w:proofErr w:type="gramEnd"/>
+      <w:r>
+        <w:rPr>
+          <w:lang w:val="en-US"/>
+        </w:rPr>
+        <w:t>.</w:t>
       </w:r>
       <w:r>
         <w:rPr>
@@ -10336,6 +10838,7 @@
         <w:rPr>
           <w:lang w:val="en-US"/>
         </w:rPr>
+        <w:lastRenderedPageBreak/>
         <w:t>T</w:t>
       </w:r>
       <w:r>
@@ -10513,7 +11016,6 @@
         <w:rPr>
           <w:lang w:val="en-US"/>
         </w:rPr>
-        <w:lastRenderedPageBreak/>
         <w:t>Fixation of a double mutation</w:t>
       </w:r>
     </w:p>
@@ -12739,7 +13241,7 @@
         <w:rPr>
           <w:lang w:val="en-US"/>
         </w:rPr>
-        <w:instrText>ADDIN CSL_CITATION { "citationItems" : [ { "id" : "ITEM-1", "itemData" : { "DOI" : "10.1534/g3.111.000406", "abstract" : "The quantification of spontaneous mutation rates is crucial for a mechanistic understanding of the evolutionary process. In bacteria, traditional estimates using experimental or comparative genetic methods are prone to statistical uncertainty and consequently estimates vary by over one order of magnitude. With the advent of next-generation sequencing, more accurate estimates are now possible. We sequenced 19 Escherichia coli genomes from a 40,000-generation evolution experiment and directly inferred the point-mutation rate based on the accumulation of synonymous substitutions. The resulting estimate was 8.9 \u00b7 10211 per base-pair per generation, and there was a significant bias toward increased AT-content. We also compared our results with published genome sequence datasets for other bacterial evolution experiments. Given the power of our approach, our estimate represents the most accurate measure of bacterial base-substitution rates available to date.", "author" : [ { "dropping-particle" : "", "family" : "Wielgoss", "given" : "S\u00e9bastien", "non-dropping-particle" : "", "parse-names" : false, "suffix" : "" }, { "dropping-particle" : "", "family" : "Barrick", "given" : "Jeffrey E.", "non-dropping-particle" : "", "parse-names" : false, "suffix" : "" }, { "dropping-particle" : "", "family" : "Tenaillon", "given" : "Olivier", "non-dropping-particle" : "", "parse-names" : false, "suffix" : "" }, { "dropping-particle" : "", "family" : "Cruveiller", "given" : "St\u00e9phane", "non-dropping-particle" : "", "parse-names" : false, "suffix" : "" }, { "dropping-particle" : "", "family" : "Chane-Woon-Ming", "given" : "B\u00e9atrice", "non-dropping-particle" : "", "parse-names" : false, "suffix" : "" }, { "dropping-particle" : "", "family" : "M\u00e9digue", "given" : "Claudine", "non-dropping-particle" : "", "parse-names" : false, "suffix" : "" }, { "dropping-particle" : "", "family" : "Lenski", "given" : "Richard E.", "non-dropping-particle" : "", "parse-names" : false, "suffix" : "" }, { "dropping-particle" : "", "family" : "Schneider", "given" : "Dominique", "non-dropping-particle" : "", "parse-names" : false, "suffix" : "" } ], "container-title" : "G3: Genes, Genomes, Genetics", "id" : "ITEM-1", "issue" : "3", "issued" : { "date-parts" : [ [ "2011", "8", "1" ] ] }, "note" : "mu=8.9 \u00b7 10-11 per bp per generation\n95% conf: 4.0\u201314 \u00b7 10-11\n0.00041 per generation for 4.6x10 6 bp genome\n        \nthis is 1/6-1/7 of Drake's 1991 estimate", "page" : "183", "publisher" : "Genetics Society of America", "title" : "Mutation Rate Inferred From Synonymous Substitutions in a Long-Term Evolution Experiment With Escherichia coli", "type" : "article-journal", "volume" : "1" }, "uris" : [ "http://www.mendeley.com/documents/?uuid=037198a6-7bae-48c6-9bb6-e8f2d39bf2eb" ] } ], "mendeley" : { "previouslyFormattedCitation" : "[11]" }, "properties" : { "noteIndex" : 0 }, "schema" : "https://github.com/citation-style-language/schema/raw/master/csl-citation.json" }</w:instrText>
+        <w:instrText>ADDIN CSL_CITATION { "citationItems" : [ { "id" : "ITEM-1", "itemData" : { "DOI" : "10.1534/g3.111.000406", "abstract" : "The quantification of spontaneous mutation rates is crucial for a mechanistic understanding of the evolutionary process. In bacteria, traditional estimates using experimental or comparative genetic methods are prone to statistical uncertainty and consequently estimates vary by over one order of magnitude. With the advent of next-generation sequencing, more accurate estimates are now possible. We sequenced 19 Escherichia coli genomes from a 40,000-generation evolution experiment and directly inferred the point-mutation rate based on the accumulation of synonymous substitutions. The resulting estimate was 8.9 \u00b7 10211 per base-pair per generation, and there was a significant bias toward increased AT-content. We also compared our results with published genome sequence datasets for other bacterial evolution experiments. Given the power of our approach, our estimate represents the most accurate measure of bacterial base-substitution rates available to date.", "author" : [ { "dropping-particle" : "", "family" : "Wielgoss", "given" : "S\u00e9bastien", "non-dropping-particle" : "", "parse-names" : false, "suffix" : "" }, { "dropping-particle" : "", "family" : "Barrick", "given" : "Jeffrey E.", "non-dropping-particle" : "", "parse-names" : false, "suffix" : "" }, { "dropping-particle" : "", "family" : "Tenaillon", "given" : "Olivier", "non-dropping-particle" : "", "parse-names" : false, "suffix" : "" }, { "dropping-particle" : "", "family" : "Cruveiller", "given" : "St\u00e9phane", "non-dropping-particle" : "", "parse-names" : false, "suffix" : "" }, { "dropping-particle" : "", "family" : "Chane-Woon-Ming", "given" : "B\u00e9atrice", "non-dropping-particle" : "", "parse-names" : false, "suffix" : "" }, { "dropping-particle" : "", "family" : "M\u00e9digue", "given" : "Claudine", "non-dropping-particle" : "", "parse-names" : false, "suffix" : "" }, { "dropping-particle" : "", "family" : "Lenski", "given" : "Richard E.", "non-dropping-particle" : "", "parse-names" : false, "suffix" : "" }, { "dropping-particle" : "", "family" : "Schneider", "given" : "Dominique", "non-dropping-particle" : "", "parse-names" : false, "suffix" : "" } ], "container-title" : "G3: Genes, Genomes, Genetics", "id" : "ITEM-1", "issue" : "3", "issued" : { "date-parts" : [ [ "2011", "8", "1" ] ] }, "note" : "mu=8.9 \u00b7 10-11 per bp per generation\n95% conf: 4.0\u201314 \u00b7 10-11\n0.00041 per generation for 4.6x10 6 bp genome\n        \nthis is 1/6-1/7 of Drake's 1991 estimate", "page" : "183", "publisher" : "Genetics Society of America", "title" : "Mutation Rate Inferred From Synonymous Substitutions in a Long-Term Evolution Experiment With Escherichia coli", "type" : "article-journal", "volume" : "1" }, "uris" : [ "http://www.mendeley.com/documents/?uuid=037198a6-7bae-48c6-9bb6-e8f2d39bf2eb" ] } ], "mendeley" : { "previouslyFormattedCitation" : "[13]" }, "properties" : { "noteIndex" : 0 }, "schema" : "https://github.com/citation-style-language/schema/raw/master/csl-citation.json" }</w:instrText>
       </w:r>
       <w:r>
         <w:rPr>
@@ -12752,7 +13254,7 @@
           <w:noProof/>
           <w:lang w:val="en-US"/>
         </w:rPr>
-        <w:t>[11]</w:t>
+        <w:t>[13]</w:t>
       </w:r>
       <w:r>
         <w:rPr>
@@ -12776,7 +13278,7 @@
         <w:rPr>
           <w:lang w:val="en-US"/>
         </w:rPr>
-        <w:instrText>ADDIN CSL_CITATION { "citationItems" : [ { "id" : "ITEM-1", "itemData" : { "DOI" : "10.1073/pnas.88.16.7160", "abstract" : "In terms of evolution and fitness, the most significant spontaneous mutation rate is likely to be that for the entire genome (or its nonfrivolous fraction). Information is now available to calculate this rate for several DNA-based haploid microbes, including bacteriophages with single- or double-stranded DNA, a bacterium, a yeast, and a filamentous fungus. Their genome sizes vary by approximately 6500-fold. Their average mutation rates per base pair vary by approximately 16,000-fold, whereas their mutation rates per genome vary by only approximately 2.5-fold, apparently randomly, around a mean value of 0.0033 per DNA replication. The average mutation rate per base pair is inversely proportional to genome size. Therefore, a nearly invariant microbial mutation rate appears to have evolved. Because this rate is uniform in such diverse organisms, it is likely to be determined by deep general forces, perhaps by a balance between the usually deleterious effects of mutation and the physiological costs of further reducing mutation rates.", "author" : [ { "dropping-particle" : "", "family" : "Drake", "given" : "John W.", "non-dropping-particle" : "", "parse-names" : false, "suffix" : "" } ], "container-title" : "Proceedings of the National Academy of Sciences of the United States of America", "id" : "ITEM-1", "issue" : "16", "issued" : { "date-parts" : [ [ "1991", "8" ] ] }, "note" : "mu=0.0033", "page" : "7160-4", "title" : "A constant rate of spontaneous mutation in DNA-based microbes.", "type" : "article-journal", "volume" : "88" }, "uris" : [ "http://www.mendeley.com/documents/?uuid=6ff98215-339d-4d9d-a9e6-029b0a4f8384" ] } ], "mendeley" : { "previouslyFormattedCitation" : "[16]" }, "properties" : { "noteIndex" : 0 }, "schema" : "https://github.com/citation-style-language/schema/raw/master/csl-citation.json" }</w:instrText>
+        <w:instrText>ADDIN CSL_CITATION { "citationItems" : [ { "id" : "ITEM-1", "itemData" : { "DOI" : "10.1073/pnas.88.16.7160", "abstract" : "In terms of evolution and fitness, the most significant spontaneous mutation rate is likely to be that for the entire genome (or its nonfrivolous fraction). Information is now available to calculate this rate for several DNA-based haploid microbes, including bacteriophages with single- or double-stranded DNA, a bacterium, a yeast, and a filamentous fungus. Their genome sizes vary by approximately 6500-fold. Their average mutation rates per base pair vary by approximately 16,000-fold, whereas their mutation rates per genome vary by only approximately 2.5-fold, apparently randomly, around a mean value of 0.0033 per DNA replication. The average mutation rate per base pair is inversely proportional to genome size. Therefore, a nearly invariant microbial mutation rate appears to have evolved. Because this rate is uniform in such diverse organisms, it is likely to be determined by deep general forces, perhaps by a balance between the usually deleterious effects of mutation and the physiological costs of further reducing mutation rates.", "author" : [ { "dropping-particle" : "", "family" : "Drake", "given" : "John W.", "non-dropping-particle" : "", "parse-names" : false, "suffix" : "" } ], "container-title" : "Proceedings of the National Academy of Sciences of the United States of America", "id" : "ITEM-1", "issue" : "16", "issued" : { "date-parts" : [ [ "1991", "8" ] ] }, "note" : "mu=0.0033", "page" : "7160-4", "title" : "A constant rate of spontaneous mutation in DNA-based microbes.", "type" : "article-journal", "volume" : "88" }, "uris" : [ "http://www.mendeley.com/documents/?uuid=6ff98215-339d-4d9d-a9e6-029b0a4f8384" ] } ], "mendeley" : { "previouslyFormattedCitation" : "[17]" }, "properties" : { "noteIndex" : 0 }, "schema" : "https://github.com/citation-style-language/schema/raw/master/csl-citation.json" }</w:instrText>
       </w:r>
       <w:r>
         <w:rPr>
@@ -12789,7 +13291,7 @@
           <w:noProof/>
           <w:lang w:val="en-US"/>
         </w:rPr>
-        <w:t>[16]</w:t>
+        <w:t>[17]</w:t>
       </w:r>
       <w:r>
         <w:rPr>
@@ -12918,6 +13420,7 @@
         <w:rPr>
           <w:lang w:val="en-US"/>
         </w:rPr>
+        <w:lastRenderedPageBreak/>
         <w:t>Simulation results</w:t>
       </w:r>
     </w:p>
@@ -13007,7 +13510,6 @@
         <w:rPr>
           <w:lang w:val="en-US"/>
         </w:rPr>
-        <w:lastRenderedPageBreak/>
         <w:t>Adaptation rate</w:t>
       </w:r>
     </w:p>
@@ -13158,7 +13660,7 @@
           <w:lang w:val="en-US" w:bidi="he-IL"/>
         </w:rPr>
         <w:drawing>
-          <wp:inline distT="0" distB="0" distL="0" distR="0" wp14:anchorId="05639070" wp14:editId="57A8C4AB">
+          <wp:inline distT="0" distB="0" distL="0" distR="0" wp14:anchorId="21B5CFAB" wp14:editId="56ECA7CA">
             <wp:extent cx="3360304" cy="2520000"/>
             <wp:effectExtent l="0" t="0" r="0" b="0"/>
             <wp:docPr id="5" name="Picture 5"/>
@@ -13230,6 +13732,7 @@
         </w:rPr>
         <w:fldChar w:fldCharType="separate"/>
       </w:r>
+      <w:proofErr w:type="gramStart"/>
       <w:r>
         <w:rPr>
           <w:noProof/>
@@ -13243,7 +13746,6 @@
         </w:rPr>
         <w:fldChar w:fldCharType="end"/>
       </w:r>
-      <w:proofErr w:type="gramStart"/>
       <w:r>
         <w:rPr>
           <w:lang w:val="en-US"/>
@@ -13638,6 +14140,7 @@
         <w:rPr>
           <w:lang w:val="en-US"/>
         </w:rPr>
+        <w:lastRenderedPageBreak/>
         <w:t>Discussion</w:t>
       </w:r>
     </w:p>
@@ -13692,11 +14195,7 @@
         <w:t>o dataset(s) in http:// format]</w:t>
       </w:r>
       <w:r>
-        <w:t xml:space="preserve">. The simulations source code, the source code used to analyse the data and generate the plots and the complete history of the </w:t>
-      </w:r>
-      <w:r>
-        <w:lastRenderedPageBreak/>
-        <w:t xml:space="preserve">manuscript are available as a </w:t>
+        <w:t xml:space="preserve">. The simulations source code, the source code used to analyse the data and generate the plots and the complete history of the manuscript are available as a </w:t>
       </w:r>
       <w:r>
         <w:rPr>
@@ -22783,7 +23282,21 @@
         <w:rPr>
           <w:lang w:val="en-US"/>
         </w:rPr>
-        <w:t xml:space="preserve"> ve rewritten:</w:t>
+        <w:t xml:space="preserve"> </w:t>
+      </w:r>
+      <w:proofErr w:type="spellStart"/>
+      <w:r>
+        <w:rPr>
+          <w:lang w:val="en-US"/>
+        </w:rPr>
+        <w:t>ve</w:t>
+      </w:r>
+      <w:proofErr w:type="spellEnd"/>
+      <w:r>
+        <w:rPr>
+          <w:lang w:val="en-US"/>
+        </w:rPr>
+        <w:t xml:space="preserve"> rewritten:</w:t>
       </w:r>
     </w:p>
     <w:p>
@@ -23433,7 +23946,7 @@
         <w:rStyle w:val="PageNumber"/>
         <w:noProof/>
       </w:rPr>
-      <w:t>2</w:t>
+      <w:t>4</w:t>
     </w:r>
     <w:r>
       <w:rPr>
@@ -24728,7 +25241,6 @@
   <w:style w:type="character" w:default="1" w:styleId="DefaultParagraphFont">
     <w:name w:val="Default Paragraph Font"/>
     <w:uiPriority w:val="1"/>
-    <w:semiHidden/>
     <w:unhideWhenUsed/>
   </w:style>
   <w:style w:type="table" w:default="1" w:styleId="TableNormal">
@@ -25324,7 +25836,6 @@
   <w:style w:type="character" w:default="1" w:styleId="DefaultParagraphFont">
     <w:name w:val="Default Paragraph Font"/>
     <w:uiPriority w:val="1"/>
-    <w:semiHidden/>
     <w:unhideWhenUsed/>
   </w:style>
   <w:style w:type="table" w:default="1" w:styleId="TableNormal">
@@ -25965,7 +26476,7 @@
 </file>
 
 <file path=customXml/itemProps1.xml><?xml version="1.0" encoding="utf-8"?>
-<ds:datastoreItem xmlns:ds="http://schemas.openxmlformats.org/officeDocument/2006/customXml" ds:itemID="{07FB9FA1-C5E3-4BBC-9DAB-584360EDB2A6}">
+<ds:datastoreItem xmlns:ds="http://schemas.openxmlformats.org/officeDocument/2006/customXml" ds:itemID="{76A4F338-1EA3-4ADD-8159-28DA78BE4C10}">
   <ds:schemaRefs>
     <ds:schemaRef ds:uri="http://schemas.openxmlformats.org/officeDocument/2006/bibliography"/>
   </ds:schemaRefs>

</xml_diff>

<commit_message>
revised rest of model and begining of results
</commit_message>
<xml_diff>
--- a/manuscript/ms.docx
+++ b/manuscript/ms.docx
@@ -2590,7 +2590,7 @@
           <w:lang w:val="en-US" w:bidi="he-IL"/>
         </w:rPr>
         <w:drawing>
-          <wp:inline distT="0" distB="0" distL="0" distR="0" wp14:anchorId="6D51670B" wp14:editId="66EB0D9A">
+          <wp:inline distT="0" distB="0" distL="0" distR="0" wp14:anchorId="549D75C8" wp14:editId="37BC4DE0">
             <wp:extent cx="2433488" cy="3600000"/>
             <wp:effectExtent l="0" t="0" r="5080" b="635"/>
             <wp:docPr id="3" name="Picture 3"/>
@@ -2637,7 +2637,7 @@
           <w:lang w:val="en-US" w:bidi="he-IL"/>
         </w:rPr>
         <w:drawing>
-          <wp:inline distT="0" distB="0" distL="0" distR="0" wp14:anchorId="6275A97B" wp14:editId="56F3BA09">
+          <wp:inline distT="0" distB="0" distL="0" distR="0" wp14:anchorId="4E046A82" wp14:editId="1A76D8CB">
             <wp:extent cx="483751" cy="3600000"/>
             <wp:effectExtent l="0" t="0" r="0" b="635"/>
             <wp:docPr id="4" name="Picture 4"/>
@@ -4607,15 +4607,7 @@
         <w:rPr>
           <w:lang w:val="en-US"/>
         </w:rPr>
-        <w:t xml:space="preserve"> </w:t>
-      </w:r>
-      <w:bookmarkStart w:id="5" w:name="_GoBack"/>
-      <w:bookmarkEnd w:id="5"/>
-      <w:r>
-        <w:rPr>
-          <w:lang w:val="en-US"/>
-        </w:rPr>
-        <w:t xml:space="preserve">or </w:t>
+        <w:t xml:space="preserve"> or </w:t>
       </w:r>
       <w:proofErr w:type="spellStart"/>
       <w:r>
@@ -4655,7 +4647,7 @@
         <w:rPr>
           <w:lang w:val="en-US"/>
         </w:rPr>
-        <w:instrText>ADDIN CSL_CITATION { "citationItems" : [ { "id" : "ITEM-1", "itemData" : { "DOI" : "10.1016/0040-5809(78)90027-8", "abstract" : "A quantitative study of the operation of Muller's Ratchet for the accumulation of deleterious genes in an asexually reproducing population is made. For a population of size N, in which deleterious mutations occur at rate \u03bb/genome/ generation, and the relative fitness of an individual with k mutants is (1 \u2212 s)k, the most important parameter is . If n0 is large (\u2a7e25), deleterious mutations will accumulate very slowly, and independently of each other; if n0 is small (&lt;1), the rate of accumulation of deleterious mutations will be greater than a natural population could plausibly bear; an estimate of the speed of the Ratchet for intermediate values of n0 is made. It is pointed out that the frequency distribution for the numbers of individuals carrying k mutants will retain its shape, but will move bodily to the right at the same average speed as the Ratchet. When favourable mutations also occur, the frequency distributions can move right of left; an estimate of the probability that any particular step is right or left is made, and it is shown that, for a given net rate of arrisal of deleterious mutations, the greater the rate of beneficial mutation, the greater the chance that beneficial mutations will accumulate.", "author" : [ { "dropping-particle" : "", "family" : "Haigh", "given" : "John", "non-dropping-particle" : "", "parse-names" : false, "suffix" : "" } ], "container-title" : "Theoretical Population Biology", "id" : "ITEM-1", "issue" : "2", "issued" : { "date-parts" : [ [ "1978", "10" ] ] }, "page" : "251-267", "title" : "The accumulation of deleterious genes in a population - Muller's Ratchet", "type" : "article-journal", "volume" : "14" }, "uris" : [ "http://www.mendeley.com/documents/?uuid=03d5fe6b-a63a-4bf6-90c2-151c5d8d03ef" ] } ], "mendeley" : { "previouslyFormattedCitation" : "[14]" }, "properties" : { "noteIndex" : 0 }, "schema" : "https://github.com/citation-style-language/schema/raw/master/csl-citation.json" }</w:instrText>
+        <w:instrText>ADDIN CSL_CITATION { "citationItems" : [ { "id" : "ITEM-1", "itemData" : { "author" : [ { "dropping-particle" : "", "family" : "Kimura", "given" : "Motoo", "non-dropping-particle" : "", "parse-names" : false, "suffix" : "" }, { "dropping-particle" : "", "family" : "Maruyama", "given" : "Takeo", "non-dropping-particle" : "", "parse-names" : false, "suffix" : "" } ], "container-title" : "Genetics", "id" : "ITEM-1", "issue" : "6", "issued" : { "date-parts" : [ [ "1966", "12", "22" ] ] }, "page" : "1337-51", "title" : "The mutational load with epistatic gene interactions in fitness.", "type" : "article-journal", "volume" : "54" }, "uris" : [ "http://www.mendeley.com/documents/?uuid=233cf65f-b45d-4e42-9c4c-359912f25f18" ] }, { "id" : "ITEM-2", "itemData" : { "DOI" : "10.1016/0040-5809(78)90027-8", "abstract" : "A quantitative study of the operation of Muller's Ratchet for the accumulation of deleterious genes in an asexually reproducing population is made. For a population of size N, in which deleterious mutations occur at rate \u03bb/genome/ generation, and the relative fitness of an individual with k mutants is (1 \u2212 s)k, the most important parameter is . If n0 is large (\u2a7e25), deleterious mutations will accumulate very slowly, and independently of each other; if n0 is small (&lt;1), the rate of accumulation of deleterious mutations will be greater than a natural population could plausibly bear; an estimate of the speed of the Ratchet for intermediate values of n0 is made. It is pointed out that the frequency distribution for the numbers of individuals carrying k mutants will retain its shape, but will move bodily to the right at the same average speed as the Ratchet. When favourable mutations also occur, the frequency distributions can move right of left; an estimate of the probability that any particular step is right or left is made, and it is shown that, for a given net rate of arrisal of deleterious mutations, the greater the rate of beneficial mutation, the greater the chance that beneficial mutations will accumulate.", "author" : [ { "dropping-particle" : "", "family" : "Haigh", "given" : "John", "non-dropping-particle" : "", "parse-names" : false, "suffix" : "" } ], "container-title" : "Theoretical Population Biology", "id" : "ITEM-2", "issue" : "2", "issued" : { "date-parts" : [ [ "1978", "10" ] ] }, "page" : "251-267", "title" : "The accumulation of deleterious genes in a population - Muller's Ratchet", "type" : "article-journal", "volume" : "14" }, "uris" : [ "http://www.mendeley.com/documents/?uuid=03d5fe6b-a63a-4bf6-90c2-151c5d8d03ef" ] } ], "mendeley" : { "previouslyFormattedCitation" : "[14, 15]" }, "properties" : { "noteIndex" : 0 }, "schema" : "https://github.com/citation-style-language/schema/raw/master/csl-citation.json" }</w:instrText>
       </w:r>
       <w:r>
         <w:rPr>
@@ -4668,7 +4660,7 @@
           <w:noProof/>
           <w:lang w:val="en-US"/>
         </w:rPr>
-        <w:t>[14]</w:t>
+        <w:t>[14, 15]</w:t>
       </w:r>
       <w:r>
         <w:rPr>
@@ -4706,7 +4698,65 @@
         <w:rPr>
           <w:lang w:val="en-US"/>
         </w:rPr>
-        <w:t xml:space="preserve"> and single mutants are roughly </w:t>
+        <w:t xml:space="preserve"> </w:t>
+      </w:r>
+      <w:proofErr w:type="spellStart"/>
+      <w:r>
+        <w:rPr>
+          <w:i/>
+          <w:iCs/>
+          <w:lang w:val="en-US"/>
+        </w:rPr>
+        <w:t>ab</w:t>
+      </w:r>
+      <w:proofErr w:type="spellEnd"/>
+      <w:r>
+        <w:rPr>
+          <w:lang w:val="en-US"/>
+        </w:rPr>
+        <w:t xml:space="preserve"> and single mutants </w:t>
+      </w:r>
+      <w:proofErr w:type="spellStart"/>
+      <w:r>
+        <w:rPr>
+          <w:lang w:val="en-US"/>
+        </w:rPr>
+        <w:t>aB</w:t>
+      </w:r>
+      <w:proofErr w:type="spellEnd"/>
+      <w:r>
+        <w:rPr>
+          <w:lang w:val="en-US"/>
+        </w:rPr>
+        <w:t xml:space="preserve"> and </w:t>
+      </w:r>
+      <w:proofErr w:type="spellStart"/>
+      <w:r>
+        <w:rPr>
+          <w:i/>
+          <w:iCs/>
+          <w:lang w:val="en-US"/>
+        </w:rPr>
+        <w:t>Ab</w:t>
+      </w:r>
+      <w:proofErr w:type="spellEnd"/>
+      <w:r>
+        <w:rPr>
+          <w:lang w:val="en-US"/>
+        </w:rPr>
+        <w:t xml:space="preserve"> </w:t>
+      </w:r>
+      <w:r>
+        <w:rPr>
+          <w:lang w:val="en-US"/>
+        </w:rPr>
+        <w:t>are</w:t>
+      </w:r>
+      <w:r>
+        <w:rPr>
+          <w:lang w:val="en-US"/>
+        </w:rPr>
+        <w:t xml:space="preserve"> roughly </w:t>
       </w:r>
       <m:oMath>
         <m:sSup>
@@ -4731,6 +4781,7 @@
           <m:sup>
             <m:f>
               <m:fPr>
+                <m:type m:val="lin"/>
                 <m:ctrlPr>
                   <w:rPr>
                     <w:rFonts w:ascii="Cambria Math" w:hAnsi="Cambria Math"/>
@@ -4778,6 +4829,7 @@
       <m:oMath>
         <m:f>
           <m:fPr>
+            <m:type m:val="skw"/>
             <m:ctrlPr>
               <w:rPr>
                 <w:rFonts w:ascii="Cambria Math" w:hAnsi="Cambria Math"/>
@@ -4834,6 +4886,7 @@
             </m:r>
             <m:f>
               <m:fPr>
+                <m:type m:val="lin"/>
                 <m:ctrlPr>
                   <w:rPr>
                     <w:rFonts w:ascii="Cambria Math" w:hAnsi="Cambria Math"/>
@@ -4868,7 +4921,7 @@
         <w:rPr>
           <w:lang w:val="en-US"/>
         </w:rPr>
-        <w:t xml:space="preserve">. The fitness of wildtype and single mutants is 1 and </w:t>
+        <w:t xml:space="preserve">. The fitness of wildtype and single mutants is </w:t>
       </w:r>
       <w:r>
         <w:rPr>
@@ -4876,13 +4929,13 @@
           <w:iCs/>
           <w:lang w:val="en-US"/>
         </w:rPr>
-        <w:t>1-s</w:t>
-      </w:r>
-      <w:r>
-        <w:rPr>
-          <w:lang w:val="en-US"/>
-        </w:rPr>
-        <w:t xml:space="preserve">, respectively. We assume that individuals with mutations other than in the </w:t>
+        <w:t>1</w:t>
+      </w:r>
+      <w:r>
+        <w:rPr>
+          <w:lang w:val="en-US"/>
+        </w:rPr>
+        <w:t xml:space="preserve"> and </w:t>
       </w:r>
       <w:r>
         <w:rPr>
@@ -4890,43 +4943,141 @@
           <w:iCs/>
           <w:lang w:val="en-US"/>
         </w:rPr>
-        <w:t>A/</w:t>
-      </w:r>
-      <w:proofErr w:type="gramStart"/>
+        <w:t>1-s</w:t>
+      </w:r>
+      <w:r>
+        <w:rPr>
+          <w:lang w:val="en-US"/>
+        </w:rPr>
+        <w:t xml:space="preserve">, respectively. We assume that individuals with mutations </w:t>
+      </w:r>
+      <w:r>
+        <w:rPr>
+          <w:lang w:val="en-US"/>
+        </w:rPr>
+        <w:t xml:space="preserve">outside of </w:t>
+      </w:r>
+      <w:r>
+        <w:rPr>
+          <w:lang w:val="en-US"/>
+        </w:rPr>
+        <w:t xml:space="preserve">the </w:t>
+      </w:r>
       <w:r>
         <w:rPr>
           <w:i/>
           <w:iCs/>
           <w:lang w:val="en-US"/>
         </w:rPr>
-        <w:t>a</w:t>
-      </w:r>
-      <w:r>
-        <w:rPr>
-          <w:lang w:val="en-US"/>
-        </w:rPr>
-        <w:t xml:space="preserve"> and</w:t>
-      </w:r>
-      <w:proofErr w:type="gramEnd"/>
-      <w:r>
-        <w:rPr>
-          <w:lang w:val="en-US"/>
-        </w:rPr>
-        <w:t xml:space="preserve"> </w:t>
-      </w:r>
+        <w:t>A/</w:t>
+      </w:r>
+      <w:proofErr w:type="gramStart"/>
       <w:r>
         <w:rPr>
           <w:i/>
           <w:iCs/>
           <w:lang w:val="en-US"/>
         </w:rPr>
+        <w:t>a</w:t>
+      </w:r>
+      <w:r>
+        <w:rPr>
+          <w:lang w:val="en-US"/>
+        </w:rPr>
+        <w:t xml:space="preserve"> and</w:t>
+      </w:r>
+      <w:proofErr w:type="gramEnd"/>
+      <w:r>
+        <w:rPr>
+          <w:lang w:val="en-US"/>
+        </w:rPr>
+        <w:t xml:space="preserve"> </w:t>
+      </w:r>
+      <w:r>
+        <w:rPr>
+          <w:i/>
+          <w:iCs/>
+          <w:lang w:val="en-US"/>
+        </w:rPr>
         <w:t>B/b</w:t>
       </w:r>
       <w:r>
         <w:rPr>
           <w:lang w:val="en-US"/>
         </w:rPr>
-        <w:t xml:space="preserve"> loci are "evolutionary dead ends". Assuming that mutation is a Poisson process, only a fraction </w:t>
+        <w:t xml:space="preserve"> loci are "evolutionary dead</w:t>
+      </w:r>
+      <w:r>
+        <w:rPr>
+          <w:lang w:val="en-US"/>
+        </w:rPr>
+        <w:t>-</w:t>
+      </w:r>
+      <w:r>
+        <w:rPr>
+          <w:lang w:val="en-US"/>
+        </w:rPr>
+        <w:t>ends"</w:t>
+      </w:r>
+      <w:r>
+        <w:rPr>
+          <w:lang w:val="en-US"/>
+        </w:rPr>
+        <w:t xml:space="preserve"> and do not contribute to the adaptation process</w:t>
+      </w:r>
+      <w:r>
+        <w:rPr>
+          <w:lang w:val="en-US"/>
+        </w:rPr>
+        <w:t xml:space="preserve">. </w:t>
+      </w:r>
+      <w:r>
+        <w:rPr>
+          <w:lang w:val="en-US"/>
+        </w:rPr>
+        <w:t>Therefore, a</w:t>
+      </w:r>
+      <w:r>
+        <w:rPr>
+          <w:lang w:val="en-US"/>
+        </w:rPr>
+        <w:t xml:space="preserve">ssuming that </w:t>
+      </w:r>
+      <w:r>
+        <w:rPr>
+          <w:lang w:val="en-US"/>
+        </w:rPr>
+        <w:t xml:space="preserve">the number of new </w:t>
+      </w:r>
+      <w:r>
+        <w:rPr>
+          <w:lang w:val="en-US"/>
+        </w:rPr>
+        <w:t>mutation</w:t>
+      </w:r>
+      <w:r>
+        <w:rPr>
+          <w:lang w:val="en-US"/>
+        </w:rPr>
+        <w:t>s per individual is</w:t>
+      </w:r>
+      <w:r>
+        <w:rPr>
+          <w:lang w:val="en-US"/>
+        </w:rPr>
+        <w:t xml:space="preserve"> Poisson </w:t>
+      </w:r>
+      <w:r>
+        <w:rPr>
+          <w:lang w:val="en-US"/>
+        </w:rPr>
+        <w:t>distributed</w:t>
+      </w:r>
+      <w:r>
+        <w:rPr>
+          <w:lang w:val="en-US"/>
+        </w:rPr>
+        <w:t xml:space="preserve">, only a fraction </w:t>
       </w:r>
       <m:oMath>
         <m:sSup>
@@ -4963,7 +5114,27 @@
         <w:rPr>
           <w:lang w:val="en-US"/>
         </w:rPr>
-        <w:t xml:space="preserve"> of the individuals are of interest. All together, the probability </w:t>
+        <w:t xml:space="preserve"> of the individuals are of interest. All together, the probability</w:t>
+      </w:r>
+      <w:r>
+        <w:rPr>
+          <w:lang w:val="en-US"/>
+        </w:rPr>
+        <w:t xml:space="preserve"> </w:t>
+      </w:r>
+      <w:r>
+        <w:rPr>
+          <w:i/>
+          <w:iCs/>
+          <w:lang w:val="en-US"/>
+        </w:rPr>
+        <w:t>q</w:t>
+      </w:r>
+      <w:r>
+        <w:rPr>
+          <w:lang w:val="en-US"/>
+        </w:rPr>
+        <w:t xml:space="preserve"> </w:t>
       </w:r>
       <w:r>
         <w:rPr>
@@ -5264,7 +5435,7 @@
                 <w:lang w:val="en-US"/>
               </w:rPr>
             </w:pPr>
-            <w:bookmarkStart w:id="6" w:name="_Ref354134924"/>
+            <w:bookmarkStart w:id="5" w:name="_Ref354134924"/>
             <w:r>
               <w:rPr>
                 <w:lang w:val="en-US"/>
@@ -5308,7 +5479,7 @@
               </w:rPr>
               <w:t>)</w:t>
             </w:r>
-            <w:bookmarkEnd w:id="6"/>
+            <w:bookmarkEnd w:id="5"/>
           </w:p>
         </w:tc>
       </w:tr>
@@ -5657,7 +5828,7 @@
                 <w:lang w:val="en-US"/>
               </w:rPr>
             </w:pPr>
-            <w:bookmarkStart w:id="7" w:name="_Ref354134926"/>
+            <w:bookmarkStart w:id="6" w:name="_Ref354134926"/>
             <w:r>
               <w:rPr>
                 <w:lang w:val="en-US"/>
@@ -5701,7 +5872,7 @@
               </w:rPr>
               <w:t>)</w:t>
             </w:r>
-            <w:bookmarkEnd w:id="7"/>
+            <w:bookmarkEnd w:id="6"/>
           </w:p>
         </w:tc>
       </w:tr>
@@ -5718,7 +5889,31 @@
           <w:lang w:val="en-US"/>
         </w:rPr>
         <w:lastRenderedPageBreak/>
-        <w:t xml:space="preserve">Note that stress-induction only increases the transition from single mutants to other types, but does not change the MSB frequency of single mutants, because that is determined by the mutation rate of the </w:t>
+        <w:t xml:space="preserve">Note that stress-induction only increases the transition from single mutants to other types, but does not change the MSB frequency of single mutants, because </w:t>
+      </w:r>
+      <w:r>
+        <w:rPr>
+          <w:lang w:val="en-US"/>
+        </w:rPr>
+        <w:t>this</w:t>
+      </w:r>
+      <w:r>
+        <w:rPr>
+          <w:lang w:val="en-US"/>
+        </w:rPr>
+        <w:t xml:space="preserve"> </w:t>
+      </w:r>
+      <w:r>
+        <w:rPr>
+          <w:lang w:val="en-US"/>
+        </w:rPr>
+        <w:t xml:space="preserve">frequency </w:t>
+      </w:r>
+      <w:r>
+        <w:rPr>
+          <w:lang w:val="en-US"/>
+        </w:rPr>
+        <w:t xml:space="preserve">is determined by the mutation rate of the </w:t>
       </w:r>
       <w:proofErr w:type="spellStart"/>
       <w:r>
@@ -5728,6 +5923,12 @@
         <w:t>wildtype</w:t>
       </w:r>
       <w:proofErr w:type="spellEnd"/>
+      <w:r>
+        <w:rPr>
+          <w:lang w:val="en-US"/>
+        </w:rPr>
+        <w:t xml:space="preserve"> which does not hypermutate</w:t>
+      </w:r>
       <w:r>
         <w:rPr>
           <w:lang w:val="en-US"/>
@@ -5748,6 +5949,12 @@
         </w:rPr>
         <w:t xml:space="preserve">If the mutation rate of </w:t>
       </w:r>
+      <w:r>
+        <w:rPr>
+          <w:lang w:val="en-US"/>
+        </w:rPr>
+        <w:t xml:space="preserve">the </w:t>
+      </w:r>
       <w:proofErr w:type="spellStart"/>
       <w:r>
         <w:rPr>
@@ -5772,7 +5979,27 @@
         <w:rPr>
           <w:lang w:val="en-US"/>
         </w:rPr>
-        <w:t xml:space="preserve">increased as well, as in the case of constitutive hypermutation, the probability </w:t>
+        <w:t>increased as well, as in the case of constitutive hypermutation, the probability</w:t>
+      </w:r>
+      <w:r>
+        <w:rPr>
+          <w:lang w:val="en-US"/>
+        </w:rPr>
+        <w:t xml:space="preserve"> </w:t>
+      </w:r>
+      <w:r>
+        <w:rPr>
+          <w:i/>
+          <w:iCs/>
+          <w:lang w:val="en-US"/>
+        </w:rPr>
+        <w:t>q</w:t>
+      </w:r>
+      <w:r>
+        <w:rPr>
+          <w:lang w:val="en-US"/>
+        </w:rPr>
+        <w:t xml:space="preserve"> </w:t>
       </w:r>
       <w:r>
         <w:rPr>
@@ -6236,9 +6463,88 @@
       </w:r>
       <w:r>
         <w:rPr>
-          <w:lang w:val="en-US"/>
-        </w:rPr>
-        <w:t xml:space="preserve">it has two possible fates after its appearance: fixation and extinction. Following </w:t>
+          <w:rFonts w:cstheme="majorBidi"/>
+          <w:lang w:val="en-US"/>
+        </w:rPr>
+        <w:t xml:space="preserve">and that the population size is large (constraint </w:t>
+      </w:r>
+      <w:r>
+        <w:rPr>
+          <w:rFonts w:cstheme="majorBidi"/>
+          <w:lang w:val="en-US"/>
+        </w:rPr>
+        <w:fldChar w:fldCharType="begin"/>
+      </w:r>
+      <w:r>
+        <w:rPr>
+          <w:rFonts w:cstheme="majorBidi"/>
+          <w:lang w:val="en-US"/>
+        </w:rPr>
+        <w:instrText xml:space="preserve"> REF _Ref354129072 \h </w:instrText>
+      </w:r>
+      <w:r>
+        <w:rPr>
+          <w:rFonts w:cstheme="majorBidi"/>
+          <w:lang w:val="en-US"/>
+        </w:rPr>
+      </w:r>
+      <w:r>
+        <w:rPr>
+          <w:rFonts w:cstheme="majorBidi"/>
+          <w:lang w:val="en-US"/>
+        </w:rPr>
+        <w:fldChar w:fldCharType="separate"/>
+      </w:r>
+      <w:r>
+        <w:rPr>
+          <w:lang w:val="en-US"/>
+        </w:rPr>
+        <w:t>(</w:t>
+      </w:r>
+      <w:r>
+        <w:rPr>
+          <w:noProof/>
+          <w:lang w:val="en-US"/>
+        </w:rPr>
+        <w:t>2</w:t>
+      </w:r>
+      <w:r>
+        <w:rPr>
+          <w:lang w:val="en-US"/>
+        </w:rPr>
+        <w:t>)</w:t>
+      </w:r>
+      <w:r>
+        <w:rPr>
+          <w:rFonts w:cstheme="majorBidi"/>
+          <w:lang w:val="en-US"/>
+        </w:rPr>
+        <w:fldChar w:fldCharType="end"/>
+      </w:r>
+      <w:r>
+        <w:rPr>
+          <w:rFonts w:cstheme="majorBidi"/>
+          <w:lang w:val="en-US"/>
+        </w:rPr>
+        <w:t xml:space="preserve"> ensures that), a double mutant </w:t>
+      </w:r>
+      <w:r>
+        <w:rPr>
+          <w:lang w:val="en-US"/>
+        </w:rPr>
+        <w:t xml:space="preserve">has two possible fates after its appearance: fixation </w:t>
+      </w:r>
+      <w:r>
+        <w:rPr>
+          <w:lang w:val="en-US"/>
+        </w:rPr>
+        <w:t xml:space="preserve">or </w:t>
+      </w:r>
+      <w:r>
+        <w:rPr>
+          <w:lang w:val="en-US"/>
+        </w:rPr>
+        <w:t xml:space="preserve">extinction. Following </w:t>
       </w:r>
       <w:proofErr w:type="spellStart"/>
       <w:r>
@@ -6264,7 +6570,7 @@
         <w:rPr>
           <w:lang w:val="en-US"/>
         </w:rPr>
-        <w:instrText>ADDIN CSL_CITATION { "citationItems" : [ { "id" : "ITEM-1", "itemData" : { "abstract" : "A branching process method is employed to study the survival probability of a slightly advantageous mutant gene with a general distribution of progeny size in a large population. A counter-example to a classic proposition is given. A somewhat weaker result is proved.", "author" : [ { "dropping-particle" : "", "family" : "Eshel", "given" : "Ilan", "non-dropping-particle" : "", "parse-names" : false, "suffix" : "" } ], "container-title" : "Journal of mathematical biology", "id" : "ITEM-1", "issue" : "3", "issued" : { "date-parts" : [ [ "1981" ] ] }, "page" : "355-362", "title" : "On the survival probability of a slightly advantageous mutant gene with a general distribution of progeny size\u2014a branching process model.", "type" : "article-journal", "volume" : "12" }, "suppress-author" : 1, "uris" : [ "http://www.mendeley.com/documents/?uuid=935a0a5d-5ac9-4e39-9957-d23904f30ab8" ] } ], "mendeley" : { "previouslyFormattedCitation" : "[15]" }, "properties" : { "noteIndex" : 0 }, "schema" : "https://github.com/citation-style-language/schema/raw/master/csl-citation.json" }</w:instrText>
+        <w:instrText>ADDIN CSL_CITATION { "citationItems" : [ { "id" : "ITEM-1", "itemData" : { "abstract" : "A branching process method is employed to study the survival probability of a slightly advantageous mutant gene with a general distribution of progeny size in a large population. A counter-example to a classic proposition is given. A somewhat weaker result is proved.", "author" : [ { "dropping-particle" : "", "family" : "Eshel", "given" : "Ilan", "non-dropping-particle" : "", "parse-names" : false, "suffix" : "" } ], "container-title" : "Journal of mathematical biology", "id" : "ITEM-1", "issue" : "3", "issued" : { "date-parts" : [ [ "1981" ] ] }, "page" : "355-362", "title" : "On the survival probability of a slightly advantageous mutant gene with a general distribution of progeny size\u2014a branching process model.", "type" : "article-journal", "volume" : "12" }, "suppress-author" : 1, "uris" : [ "http://www.mendeley.com/documents/?uuid=935a0a5d-5ac9-4e39-9957-d23904f30ab8" ] } ], "mendeley" : { "previouslyFormattedCitation" : "[16]" }, "properties" : { "noteIndex" : 0 }, "schema" : "https://github.com/citation-style-language/schema/raw/master/csl-citation.json" }</w:instrText>
       </w:r>
       <w:r>
         <w:rPr>
@@ -6277,7 +6583,7 @@
           <w:noProof/>
           <w:lang w:val="en-US"/>
         </w:rPr>
-        <w:t>[15]</w:t>
+        <w:t>[16]</w:t>
       </w:r>
       <w:r>
         <w:rPr>
@@ -6291,13 +6597,6 @@
         </w:rPr>
         <w:t xml:space="preserve"> the fixation probability of the double mutant is </w:t>
       </w:r>
-    </w:p>
-    <w:p>
-      <w:pPr>
-        <w:rPr>
-          <w:lang w:val="en-US"/>
-        </w:rPr>
-      </w:pPr>
     </w:p>
     <w:tbl>
       <w:tblPr>
@@ -6338,7 +6637,14 @@
                     <w:rFonts w:ascii="Cambria Math" w:hAnsi="Cambria Math"/>
                     <w:lang w:val="en-US"/>
                   </w:rPr>
-                  <m:t>π=2</m:t>
+                  <m:t>ρ</m:t>
+                </m:r>
+                <m:r>
+                  <w:rPr>
+                    <w:rFonts w:ascii="Cambria Math" w:hAnsi="Cambria Math"/>
+                    <w:lang w:val="en-US"/>
+                  </w:rPr>
+                  <m:t>=2</m:t>
                 </m:r>
                 <m:f>
                   <m:fPr>
@@ -6392,7 +6698,7 @@
                 <w:lang w:val="en-US"/>
               </w:rPr>
             </w:pPr>
-            <w:bookmarkStart w:id="8" w:name="_Ref354133212"/>
+            <w:bookmarkStart w:id="7" w:name="_Ref354133212"/>
             <w:r>
               <w:rPr>
                 <w:lang w:val="en-US"/>
@@ -6436,7 +6742,7 @@
               </w:rPr>
               <w:t>)</w:t>
             </w:r>
-            <w:bookmarkEnd w:id="8"/>
+            <w:bookmarkEnd w:id="7"/>
           </w:p>
         </w:tc>
       </w:tr>
@@ -6482,13 +6788,25 @@
         <w:rPr>
           <w:lang w:val="en-US"/>
         </w:rPr>
-        <w:t xml:space="preserve">is the relative fitness of </w:t>
-      </w:r>
-      <w:r>
-        <w:rPr>
-          <w:lang w:val="en-US"/>
-        </w:rPr>
-        <w:t>the double mutant normalized by the population mean fitness:</w:t>
+        <w:t xml:space="preserve">is the fitness of </w:t>
+      </w:r>
+      <w:r>
+        <w:rPr>
+          <w:lang w:val="en-US"/>
+        </w:rPr>
+        <w:t xml:space="preserve">the double mutant </w:t>
+      </w:r>
+      <w:r>
+        <w:rPr>
+          <w:lang w:val="en-US"/>
+        </w:rPr>
+        <w:t xml:space="preserve">relative to </w:t>
+      </w:r>
+      <w:r>
+        <w:rPr>
+          <w:lang w:val="en-US"/>
+        </w:rPr>
+        <w:t>the population mean fitness:</w:t>
       </w:r>
     </w:p>
     <w:tbl>
@@ -6633,7 +6951,7 @@
                 <w:lang w:val="en-US"/>
               </w:rPr>
             </w:pPr>
-            <w:bookmarkStart w:id="9" w:name="_Ref354133215"/>
+            <w:bookmarkStart w:id="8" w:name="_Ref354133215"/>
             <w:r>
               <w:rPr>
                 <w:lang w:val="en-US"/>
@@ -6677,7 +6995,7 @@
               </w:rPr>
               <w:t>)</w:t>
             </w:r>
-            <w:bookmarkEnd w:id="9"/>
+            <w:bookmarkEnd w:id="8"/>
           </w:p>
         </w:tc>
       </w:tr>
@@ -6703,6 +7021,35 @@
         </w:rPr>
         <w:t xml:space="preserve"> assuming that fitness is measured by the number of progeny which is Poisson distributed.</w:t>
       </w:r>
+      <w:r>
+        <w:rPr>
+          <w:lang w:val="en-US"/>
+        </w:rPr>
+        <w:t xml:space="preserve"> Here, mutation incurs a fitness cost of </w:t>
+      </w:r>
+      <w:r>
+        <w:rPr>
+          <w:i/>
+          <w:iCs/>
+          <w:lang w:val="en-US"/>
+        </w:rPr>
+        <w:t>e</w:t>
+      </w:r>
+      <w:r>
+        <w:rPr>
+          <w:i/>
+          <w:iCs/>
+          <w:vertAlign w:val="superscript"/>
+          <w:lang w:val="en-US"/>
+        </w:rPr>
+        <w:t>-U</w:t>
+      </w:r>
+      <w:r>
+        <w:rPr>
+          <w:lang w:val="en-US"/>
+        </w:rPr>
+        <w:t>. This is usually ignored because mutation is uniform in the population, but as we will see below, it is an important factor in our model.</w:t>
+      </w:r>
     </w:p>
     <w:p>
       <w:pPr>
@@ -6715,7 +7062,33 @@
         <w:rPr>
           <w:lang w:val="en-US"/>
         </w:rPr>
-        <w:t xml:space="preserve">Because the frequency of double mutants is very low at the stage where they are subject to possible extinction by drift, the population mean fitness can be calculated without considering them, so the value we use is the mean fitness of the population at the MSB. Without stress-induced mutation, this evaluates to </w:t>
+        <w:t xml:space="preserve">Because the frequency of double mutants is very low at the stage where they are subject to possible extinction by drift, the </w:t>
+      </w:r>
+      <w:proofErr w:type="gramStart"/>
+      <w:r>
+        <w:rPr>
+          <w:lang w:val="en-US"/>
+        </w:rPr>
+        <w:t>population mean</w:t>
+      </w:r>
+      <w:proofErr w:type="gramEnd"/>
+      <w:r>
+        <w:rPr>
+          <w:lang w:val="en-US"/>
+        </w:rPr>
+        <w:t xml:space="preserve"> fitness can be calculated without considering </w:t>
+      </w:r>
+      <w:r>
+        <w:rPr>
+          <w:lang w:val="en-US"/>
+        </w:rPr>
+        <w:t xml:space="preserve">double mutants. Therefore, </w:t>
+      </w:r>
+      <w:r>
+        <w:rPr>
+          <w:lang w:val="en-US"/>
+        </w:rPr>
+        <w:t xml:space="preserve">the value we use is the mean fitness of the population at the MSB. Without stress-induced mutation, this evaluates to </w:t>
       </w:r>
       <m:oMath>
         <m:acc>
@@ -6792,7 +7165,7 @@
         <w:rPr>
           <w:lang w:val="en-US"/>
         </w:rPr>
-        <w:instrText>ADDIN CSL_CITATION { "citationItems" : [ { "id" : "ITEM-1", "itemData" : { "author" : [ { "dropping-particle" : "", "family" : "Kimura", "given" : "Motoo", "non-dropping-particle" : "", "parse-names" : false, "suffix" : "" }, { "dropping-particle" : "", "family" : "Maruyama", "given" : "Takeo", "non-dropping-particle" : "", "parse-names" : false, "suffix" : "" } ], "container-title" : "Genetics", "id" : "ITEM-1", "issue" : "6", "issued" : { "date-parts" : [ [ "1966", "12", "22" ] ] }, "page" : "1337-51", "title" : "The mutational load with epistatic gene interactions in fitness.", "type" : "article-journal", "volume" : "54" }, "uris" : [ "http://www.mendeley.com/documents/?uuid=233cf65f-b45d-4e42-9c4c-359912f25f18" ] } ], "mendeley" : { "previouslyFormattedCitation" : "[16]" }, "properties" : { "noteIndex" : 0 }, "schema" : "https://github.com/citation-style-language/schema/raw/master/csl-citation.json" }</w:instrText>
+        <w:instrText>ADDIN CSL_CITATION { "citationItems" : [ { "id" : "ITEM-1", "itemData" : { "author" : [ { "dropping-particle" : "", "family" : "Kimura", "given" : "Motoo", "non-dropping-particle" : "", "parse-names" : false, "suffix" : "" }, { "dropping-particle" : "", "family" : "Maruyama", "given" : "Takeo", "non-dropping-particle" : "", "parse-names" : false, "suffix" : "" } ], "container-title" : "Genetics", "id" : "ITEM-1", "issue" : "6", "issued" : { "date-parts" : [ [ "1966", "12", "22" ] ] }, "page" : "1337-51", "title" : "The mutational load with epistatic gene interactions in fitness.", "type" : "article-journal", "volume" : "54" }, "uris" : [ "http://www.mendeley.com/documents/?uuid=233cf65f-b45d-4e42-9c4c-359912f25f18" ] } ], "mendeley" : { "previouslyFormattedCitation" : "[14]" }, "properties" : { "noteIndex" : 0 }, "schema" : "https://github.com/citation-style-language/schema/raw/master/csl-citation.json" }</w:instrText>
       </w:r>
       <w:r>
         <w:rPr>
@@ -6805,7 +7178,7 @@
           <w:noProof/>
           <w:lang w:val="en-US"/>
         </w:rPr>
-        <w:t>[16]</w:t>
+        <w:t>[14]</w:t>
       </w:r>
       <w:r>
         <w:rPr>
@@ -6880,7 +7253,14 @@
                     <w:rFonts w:ascii="Cambria Math" w:hAnsi="Cambria Math"/>
                     <w:lang w:val="en-US"/>
                   </w:rPr>
-                  <m:t>π=</m:t>
+                  <m:t>ρ</m:t>
+                </m:r>
+                <m:r>
+                  <w:rPr>
+                    <w:rFonts w:ascii="Cambria Math" w:hAnsi="Cambria Math"/>
+                    <w:lang w:val="en-US"/>
+                  </w:rPr>
+                  <m:t>=</m:t>
                 </m:r>
                 <m:f>
                   <m:fPr>
@@ -6961,7 +7341,7 @@
                 <w:lang w:val="en-US"/>
               </w:rPr>
             </w:pPr>
-            <w:bookmarkStart w:id="10" w:name="_Ref354316816"/>
+            <w:bookmarkStart w:id="9" w:name="_Ref354316816"/>
             <w:r>
               <w:rPr>
                 <w:lang w:val="en-US"/>
@@ -7005,7 +7385,7 @@
               </w:rPr>
               <w:t>)</w:t>
             </w:r>
-            <w:bookmarkEnd w:id="10"/>
+            <w:bookmarkEnd w:id="9"/>
           </w:p>
         </w:tc>
       </w:tr>
@@ -7043,6 +7423,12 @@
           <w:lang w:val="en-US"/>
         </w:rPr>
         <w:t xml:space="preserve"> is small we get</w:t>
+      </w:r>
+      <w:r>
+        <w:rPr>
+          <w:lang w:val="en-US"/>
+        </w:rPr>
+        <w:t xml:space="preserve"> (the star * denotes approximations):</w:t>
       </w:r>
     </w:p>
     <w:tbl>
@@ -7095,7 +7481,7 @@
                         <w:rFonts w:ascii="Cambria Math" w:hAnsi="Cambria Math"/>
                         <w:lang w:val="en-US"/>
                       </w:rPr>
-                      <m:t>π</m:t>
+                      <m:t>ρ</m:t>
                     </m:r>
                   </m:e>
                   <m:sup>
@@ -7131,7 +7517,7 @@
                 <w:lang w:val="en-US"/>
               </w:rPr>
             </w:pPr>
-            <w:bookmarkStart w:id="11" w:name="_Ref354134928"/>
+            <w:bookmarkStart w:id="10" w:name="_Ref354134928"/>
             <w:r>
               <w:rPr>
                 <w:lang w:val="en-US"/>
@@ -7175,7 +7561,7 @@
               </w:rPr>
               <w:t>)</w:t>
             </w:r>
-            <w:bookmarkEnd w:id="11"/>
+            <w:bookmarkEnd w:id="10"/>
           </w:p>
         </w:tc>
       </w:tr>
@@ -7187,7 +7573,6 @@
           <w:lang w:val="en-US"/>
         </w:rPr>
       </w:pPr>
-      <w:proofErr w:type="gramStart"/>
       <w:r>
         <w:rPr>
           <w:lang w:val="en-US"/>
@@ -7198,9 +7583,39 @@
         <w:rPr>
           <w:lang w:val="en-US"/>
         </w:rPr>
-        <w:t>[REF].</w:t>
-      </w:r>
-      <w:proofErr w:type="gramEnd"/>
+        <w:fldChar w:fldCharType="begin" w:fldLock="1"/>
+      </w:r>
+      <w:r>
+        <w:rPr>
+          <w:lang w:val="en-US"/>
+        </w:rPr>
+        <w:instrText>ADDIN CSL_CITATION { "citationItems" : [ { "id" : "ITEM-1", "itemData" : { "abstract" : "A branching process method is employed to study the survival probability of a slightly advantageous mutant gene with a general distribution of progeny size in a large population. A counter-example to a classic proposition is given. A somewhat weaker result is proved.", "author" : [ { "dropping-particle" : "", "family" : "Eshel", "given" : "Ilan", "non-dropping-particle" : "", "parse-names" : false, "suffix" : "" } ], "container-title" : "Journal of mathematical biology", "id" : "ITEM-1", "issue" : "3", "issued" : { "date-parts" : [ [ "1981" ] ] }, "page" : "355-362", "title" : "On the survival probability of a slightly advantageous mutant gene with a general distribution of progeny size\u2014a branching process model.", "type" : "article-journal", "volume" : "12" }, "uris" : [ "http://www.mendeley.com/documents/?uuid=935a0a5d-5ac9-4e39-9957-d23904f30ab8" ] } ], "mendeley" : { "previouslyFormattedCitation" : "[16]" }, "properties" : { "noteIndex" : 0 }, "schema" : "https://github.com/citation-style-language/schema/raw/master/csl-citation.json" }</w:instrText>
+      </w:r>
+      <w:r>
+        <w:rPr>
+          <w:lang w:val="en-US"/>
+        </w:rPr>
+        <w:fldChar w:fldCharType="separate"/>
+      </w:r>
+      <w:r>
+        <w:rPr>
+          <w:noProof/>
+          <w:lang w:val="en-US"/>
+        </w:rPr>
+        <w:t>[16]</w:t>
+      </w:r>
+      <w:r>
+        <w:rPr>
+          <w:lang w:val="en-US"/>
+        </w:rPr>
+        <w:fldChar w:fldCharType="end"/>
+      </w:r>
+      <w:r>
+        <w:rPr>
+          <w:lang w:val="en-US"/>
+        </w:rPr>
+        <w:t>.</w:t>
+      </w:r>
       <w:r>
         <w:rPr>
           <w:lang w:val="en-US"/>
@@ -7217,7 +7632,25 @@
         <w:rPr>
           <w:lang w:val="en-US"/>
         </w:rPr>
-        <w:t xml:space="preserve"> depend on the mutation rate, thus it is not affected by constitutive mutation.</w:t>
+        <w:t xml:space="preserve"> depend on the mutation rate so </w:t>
+      </w:r>
+      <w:r>
+        <w:rPr>
+          <w:lang w:val="en-US"/>
+        </w:rPr>
+        <w:t xml:space="preserve">it is not affected by constitutive </w:t>
+      </w:r>
+      <w:r>
+        <w:rPr>
+          <w:lang w:val="en-US"/>
+        </w:rPr>
+        <w:t>hyper</w:t>
+      </w:r>
+      <w:r>
+        <w:rPr>
+          <w:lang w:val="en-US"/>
+        </w:rPr>
+        <w:t>mutation.</w:t>
       </w:r>
       <w:r>
         <w:rPr>
@@ -7274,7 +7707,54 @@
         <w:rPr>
           <w:lang w:val="en-US"/>
         </w:rPr>
-        <w:t xml:space="preserve">, the mean fitness of a population with stress-induced mutation can be different this value if beneficial mutations are allowed. Here, the mean fitness with stress-induced </w:t>
+        <w:t xml:space="preserve">, the mean fitness of a population with stress-induced mutation can be different </w:t>
+      </w:r>
+      <w:r>
+        <w:rPr>
+          <w:lang w:val="en-US"/>
+        </w:rPr>
+        <w:t xml:space="preserve">from </w:t>
+      </w:r>
+      <w:r>
+        <w:rPr>
+          <w:i/>
+          <w:iCs/>
+          <w:lang w:val="en-US"/>
+        </w:rPr>
+        <w:t>e</w:t>
+      </w:r>
+      <w:r>
+        <w:rPr>
+          <w:i/>
+          <w:iCs/>
+          <w:vertAlign w:val="superscript"/>
+          <w:lang w:val="en-US"/>
+        </w:rPr>
+        <w:t>-U</w:t>
+      </w:r>
+      <w:r>
+        <w:rPr>
+          <w:lang w:val="en-US"/>
+        </w:rPr>
+        <w:t xml:space="preserve"> because of the variation in the mutation rate</w:t>
+      </w:r>
+      <w:r>
+        <w:rPr>
+          <w:lang w:val="en-US"/>
+        </w:rPr>
+        <w:t>. Here, the mean fitness with stress-induced</w:t>
+      </w:r>
+      <w:r>
+        <w:rPr>
+          <w:lang w:val="en-US"/>
+        </w:rPr>
+        <w:t xml:space="preserve"> mutation</w:t>
+      </w:r>
+      <w:r>
+        <w:rPr>
+          <w:lang w:val="en-US"/>
+        </w:rPr>
+        <w:t xml:space="preserve"> </w:t>
       </w:r>
       <w:r>
         <w:rPr>
@@ -7282,14 +7762,12 @@
         </w:rPr>
         <w:t xml:space="preserve">can be calculated by separating the population to the </w:t>
       </w:r>
-      <w:proofErr w:type="spellStart"/>
-      <w:r>
-        <w:rPr>
-          <w:lang w:val="en-US"/>
-        </w:rPr>
-        <w:t>wildtype</w:t>
-      </w:r>
-      <w:proofErr w:type="spellEnd"/>
+      <w:r>
+        <w:rPr>
+          <w:lang w:val="en-US"/>
+        </w:rPr>
+        <w:t>mutation-free</w:t>
+      </w:r>
       <w:r>
         <w:rPr>
           <w:lang w:val="en-US"/>
@@ -7354,14 +7832,28 @@
         <w:rPr>
           <w:lang w:val="en-US"/>
         </w:rPr>
-        <w:t xml:space="preserve"> which has fitness 1 and the non-wildtype </w:t>
+        <w:t xml:space="preserve"> which has fitness </w:t>
+      </w:r>
+      <w:r>
+        <w:rPr>
+          <w:i/>
+          <w:iCs/>
+          <w:lang w:val="en-US"/>
+        </w:rPr>
+        <w:t>1</w:t>
+      </w:r>
+      <w:r>
+        <w:rPr>
+          <w:lang w:val="en-US"/>
+        </w:rPr>
+        <w:t xml:space="preserve"> and the rest of the population with a fraction </w:t>
       </w:r>
       <w:proofErr w:type="gramStart"/>
       <w:r>
         <w:rPr>
           <w:lang w:val="en-US"/>
         </w:rPr>
-        <w:t xml:space="preserve">fraction </w:t>
+        <w:t xml:space="preserve">of </w:t>
       </w:r>
       <w:proofErr w:type="gramEnd"/>
       <m:oMath>
@@ -7429,21 +7921,40 @@
         <w:rPr>
           <w:lang w:val="en-US"/>
         </w:rPr>
-        <w:t xml:space="preserve">. Within the non-wildtype </w:t>
+        <w:t xml:space="preserve">. Within the </w:t>
+      </w:r>
+      <w:r>
+        <w:rPr>
+          <w:lang w:val="en-US"/>
+        </w:rPr>
+        <w:t xml:space="preserve">non-mutation-free </w:t>
       </w:r>
       <w:proofErr w:type="gramStart"/>
       <w:r>
         <w:rPr>
           <w:lang w:val="en-US"/>
         </w:rPr>
-        <w:t>subpopulation, which have</w:t>
+        <w:t>fraction</w:t>
+      </w:r>
+      <w:r>
+        <w:rPr>
+          <w:lang w:val="en-US"/>
+        </w:rPr>
+        <w:t>, which have</w:t>
       </w:r>
       <w:proofErr w:type="gramEnd"/>
       <w:r>
         <w:rPr>
           <w:lang w:val="en-US"/>
         </w:rPr>
-        <w:t xml:space="preserve"> at least one mutation, additional mutations are Poisson distributed with expectation </w:t>
+        <w:t xml:space="preserve"> at least one mutation, </w:t>
+      </w:r>
+      <w:r>
+        <w:rPr>
+          <w:lang w:val="en-US"/>
+        </w:rPr>
+        <w:lastRenderedPageBreak/>
+        <w:t xml:space="preserve">additional mutations are Poisson distributed with expectation </w:t>
       </w:r>
       <m:oMath>
         <m:f>
@@ -7481,21 +7992,19 @@
         <w:rPr>
           <w:lang w:val="en-US"/>
         </w:rPr>
-        <w:t xml:space="preserve"> because this subpopulation is h</w:t>
-      </w:r>
-      <w:proofErr w:type="spellStart"/>
-      <w:r>
-        <w:rPr>
-          <w:lang w:val="en-US"/>
-        </w:rPr>
-        <w:t>ypermutating</w:t>
-      </w:r>
-      <w:proofErr w:type="spellEnd"/>
-      <w:r>
-        <w:rPr>
-          <w:lang w:val="en-US"/>
-        </w:rPr>
-        <w:t xml:space="preserve">. Therefore the mean fitness of this subpopulation </w:t>
+        <w:t xml:space="preserve"> because these individuals are</w:t>
+      </w:r>
+      <w:r>
+        <w:rPr>
+          <w:lang w:val="en-US"/>
+        </w:rPr>
+        <w:t xml:space="preserve"> hypermutating. Therefore the mean fitness of this </w:t>
+      </w:r>
+      <w:r>
+        <w:rPr>
+          <w:lang w:val="en-US"/>
+        </w:rPr>
+        <w:t xml:space="preserve">fraction </w:t>
       </w:r>
       <w:proofErr w:type="gramStart"/>
       <w:r>
@@ -7560,14 +8069,7 @@
         <w:rPr>
           <w:lang w:val="en-US"/>
         </w:rPr>
-        <w:t xml:space="preserve">. </w:t>
-      </w:r>
-      <w:r>
-        <w:rPr>
-          <w:lang w:val="en-US"/>
-        </w:rPr>
-        <w:lastRenderedPageBreak/>
-        <w:t>Taken together, the mean fitness of a population with stress-induced mutation is</w:t>
+        <w:t>. Taken together, the mean fitness of a population with stress-induced mutation is</w:t>
       </w:r>
     </w:p>
     <w:tbl>
@@ -8158,7 +8660,7 @@
                         <w:rFonts w:ascii="Cambria Math" w:hAnsi="Cambria Math"/>
                         <w:lang w:val="en-US"/>
                       </w:rPr>
-                      <m:t>π</m:t>
+                      <m:t>ρ</m:t>
                     </m:r>
                   </m:e>
                   <m:sub>
@@ -8401,7 +8903,7 @@
                 <w:lang w:val="en-US"/>
               </w:rPr>
             </w:pPr>
-            <w:bookmarkStart w:id="12" w:name="_Ref354134929"/>
+            <w:bookmarkStart w:id="11" w:name="_Ref354134929"/>
             <w:r>
               <w:rPr>
                 <w:lang w:val="en-US"/>
@@ -8445,14 +8947,14 @@
               </w:rPr>
               <w:t>)</w:t>
             </w:r>
-            <w:bookmarkEnd w:id="12"/>
+            <w:bookmarkEnd w:id="11"/>
           </w:p>
         </w:tc>
       </w:tr>
     </w:tbl>
     <w:p>
       <w:pPr>
-        <w:ind w:firstLine="0"/>
+        <w:pStyle w:val="Heading3"/>
         <w:rPr>
           <w:lang w:val="en-US"/>
         </w:rPr>
@@ -8461,115 +8963,19 @@
         <w:rPr>
           <w:lang w:val="en-US"/>
         </w:rPr>
-        <w:t xml:space="preserve">Interestingly, the above can indeed be larger </w:t>
-      </w:r>
-      <w:proofErr w:type="gramStart"/>
-      <w:r>
-        <w:rPr>
-          <w:lang w:val="en-US"/>
-        </w:rPr>
-        <w:t xml:space="preserve">than </w:t>
-      </w:r>
-      <w:proofErr w:type="gramEnd"/>
-      <m:oMath>
-        <m:r>
-          <w:rPr>
-            <w:rFonts w:ascii="Cambria Math" w:hAnsi="Cambria Math"/>
-            <w:lang w:val="en-US"/>
-          </w:rPr>
-          <m:t>2sH</m:t>
-        </m:r>
-      </m:oMath>
-      <w:r>
-        <w:rPr>
-          <w:lang w:val="en-US"/>
-        </w:rPr>
-        <w:t xml:space="preserve">. </w:t>
-      </w:r>
-      <w:proofErr w:type="gramStart"/>
-      <w:r>
-        <w:rPr>
-          <w:lang w:val="en-US"/>
-        </w:rPr>
-        <w:t>This is because the relative fitness of the double mutant in a population with stress-induced muta</w:t>
-      </w:r>
-      <w:proofErr w:type="spellStart"/>
-      <w:r>
-        <w:rPr>
-          <w:lang w:val="en-US"/>
-        </w:rPr>
-        <w:t>tion</w:t>
-      </w:r>
-      <w:proofErr w:type="spellEnd"/>
-      <w:r>
-        <w:rPr>
-          <w:lang w:val="en-US"/>
-        </w:rPr>
-        <w:t xml:space="preserve"> is greater than without </w:t>
-      </w:r>
-      <w:r>
-        <w:rPr>
-          <w:rFonts w:ascii="Arial" w:hAnsi="Arial" w:cs="Arial"/>
-          <w:lang w:val="en-US"/>
-        </w:rPr>
-        <w:t>–</w:t>
-      </w:r>
-      <w:r>
-        <w:rPr>
-          <w:lang w:val="en-US"/>
-        </w:rPr>
-        <w:t xml:space="preserve"> single mutants and other individuals below both adaptive peaks (</w:t>
-      </w:r>
-      <w:proofErr w:type="spellStart"/>
-      <w:r>
-        <w:rPr>
-          <w:i/>
-          <w:iCs/>
-          <w:lang w:val="en-US"/>
-        </w:rPr>
-        <w:t>ab</w:t>
-      </w:r>
-      <w:proofErr w:type="spellEnd"/>
-      <w:r>
-        <w:rPr>
-          <w:lang w:val="en-US"/>
-        </w:rPr>
-        <w:t xml:space="preserve"> and </w:t>
-      </w:r>
-      <w:r>
-        <w:rPr>
-          <w:i/>
-          <w:iCs/>
-          <w:lang w:val="en-US"/>
-        </w:rPr>
-        <w:t>AB</w:t>
-      </w:r>
-      <w:r>
-        <w:rPr>
-          <w:lang w:val="en-US"/>
-        </w:rPr>
-        <w:t>) will hypermutate and increase</w:t>
-      </w:r>
-      <w:proofErr w:type="gramEnd"/>
-      <w:r>
-        <w:rPr>
-          <w:lang w:val="en-US"/>
-        </w:rPr>
-        <w:t xml:space="preserve"> their mutational load. </w:t>
-      </w:r>
-    </w:p>
-    <w:p>
-      <w:pPr>
-        <w:pStyle w:val="Heading3"/>
-        <w:rPr>
-          <w:lang w:val="en-US"/>
-        </w:rPr>
-      </w:pPr>
-      <w:r>
-        <w:rPr>
-          <w:lang w:val="en-US"/>
-        </w:rPr>
-        <w:t>Total adaptation time</w:t>
+        <w:t>A</w:t>
+      </w:r>
+      <w:r>
+        <w:rPr>
+          <w:lang w:val="en-US"/>
+        </w:rPr>
+        <w:t xml:space="preserve">daptation </w:t>
+      </w:r>
+      <w:r>
+        <w:rPr>
+          <w:lang w:val="en-US"/>
+        </w:rPr>
+        <w:t>rate</w:t>
       </w:r>
     </w:p>
     <w:p>
@@ -8583,14 +8989,64 @@
         <w:rPr>
           <w:lang w:val="en-US"/>
         </w:rPr>
-        <w:t>From the probability that in a population without double mutants a newborn is a double mutant we can derive the probability that a double mutant would appear in the population</w:t>
+        <w:t>From the probability</w:t>
+      </w:r>
+      <w:r>
+        <w:rPr>
+          <w:lang w:val="en-US"/>
+        </w:rPr>
+        <w:t xml:space="preserve"> </w:t>
+      </w:r>
+      <w:r>
+        <w:rPr>
+          <w:i/>
+          <w:iCs/>
+          <w:lang w:val="en-US"/>
+        </w:rPr>
+        <w:t>q</w:t>
+      </w:r>
+      <w:r>
+        <w:rPr>
+          <w:lang w:val="en-US"/>
+        </w:rPr>
+        <w:t xml:space="preserve"> that in a population without double mutants a newborn is a double mutant we can derive the probability that </w:t>
+      </w:r>
+      <w:r>
+        <w:rPr>
+          <w:lang w:val="en-US"/>
+        </w:rPr>
+        <w:t>some</w:t>
+      </w:r>
+      <w:r>
+        <w:rPr>
+          <w:lang w:val="en-US"/>
+        </w:rPr>
+        <w:t xml:space="preserve"> double mutant</w:t>
+      </w:r>
+      <w:r>
+        <w:rPr>
+          <w:lang w:val="en-US"/>
+        </w:rPr>
+        <w:t>s</w:t>
+      </w:r>
+      <w:r>
+        <w:rPr>
+          <w:lang w:val="en-US"/>
+        </w:rPr>
+        <w:t xml:space="preserve"> appear in the </w:t>
+      </w:r>
+      <w:r>
+        <w:rPr>
+          <w:lang w:val="en-US"/>
+        </w:rPr>
+        <w:t xml:space="preserve">next </w:t>
       </w:r>
       <w:proofErr w:type="gramStart"/>
       <w:r>
         <w:rPr>
           <w:lang w:val="en-US"/>
         </w:rPr>
-        <w:t>:</w:t>
+        <w:t>generation</w:t>
       </w:r>
       <w:r>
         <w:rPr>
@@ -8649,242 +9105,15 @@
             </m:r>
           </m:sup>
         </m:sSup>
-      </m:oMath>
-      <w:r>
-        <w:rPr>
-          <w:lang w:val="en-US"/>
-        </w:rPr>
-        <w:t xml:space="preserve">. The condition </w:t>
-      </w:r>
-      <w:r>
-        <w:rPr>
-          <w:lang w:val="en-US"/>
-        </w:rPr>
-        <w:fldChar w:fldCharType="begin"/>
-      </w:r>
-      <w:r>
-        <w:rPr>
-          <w:lang w:val="en-US"/>
-        </w:rPr>
-        <w:instrText xml:space="preserve"> REF _Ref354129072 \h </w:instrText>
-      </w:r>
-      <w:r>
-        <w:rPr>
-          <w:lang w:val="en-US"/>
-        </w:rPr>
-        <w:instrText xml:space="preserve"> \* MERGEFORMAT </w:instrText>
-      </w:r>
-      <w:r>
-        <w:rPr>
-          <w:lang w:val="en-US"/>
-        </w:rPr>
-      </w:r>
-      <w:r>
-        <w:rPr>
-          <w:lang w:val="en-US"/>
-        </w:rPr>
-        <w:fldChar w:fldCharType="separate"/>
-      </w:r>
-      <w:r>
-        <w:rPr>
-          <w:lang w:val="en-US"/>
-        </w:rPr>
-        <w:t>(</w:t>
-      </w:r>
-      <w:r>
-        <w:rPr>
-          <w:noProof/>
-          <w:lang w:val="en-US"/>
-        </w:rPr>
-        <w:t>2</w:t>
-      </w:r>
-      <w:r>
-        <w:rPr>
-          <w:lang w:val="en-US"/>
-        </w:rPr>
-        <w:t>)</w:t>
-      </w:r>
-      <w:r>
-        <w:rPr>
-          <w:lang w:val="en-US"/>
-        </w:rPr>
-        <w:fldChar w:fldCharType="end"/>
-      </w:r>
-      <w:r>
-        <w:rPr>
-          <w:lang w:val="en-US"/>
-        </w:rPr>
-        <w:t xml:space="preserve"> guarantees that </w:t>
-      </w:r>
-      <w:proofErr w:type="spellStart"/>
-      <w:r>
-        <w:rPr>
-          <w:i/>
-          <w:iCs/>
-          <w:lang w:val="en-US"/>
-        </w:rPr>
-        <w:t>Nq</w:t>
-      </w:r>
-      <w:proofErr w:type="spellEnd"/>
-      <w:r>
-        <w:rPr>
-          <w:lang w:val="en-US"/>
-        </w:rPr>
-        <w:t xml:space="preserve"> is very small, hence this probability can be approximated by </w:t>
-      </w:r>
-      <w:proofErr w:type="spellStart"/>
-      <w:r>
-        <w:rPr>
-          <w:i/>
-          <w:iCs/>
-          <w:lang w:val="en-US"/>
-        </w:rPr>
-        <w:t>Nq</w:t>
-      </w:r>
-      <w:proofErr w:type="spellEnd"/>
-      <w:r>
-        <w:rPr>
-          <w:lang w:val="en-US"/>
-        </w:rPr>
-        <w:t xml:space="preserve"> using the Binomial series expansion.</w:t>
-      </w:r>
-    </w:p>
-    <w:p>
-      <w:pPr>
-        <w:ind w:firstLine="0"/>
-        <w:rPr>
-          <w:lang w:val="en-US"/>
-        </w:rPr>
-      </w:pPr>
-      <w:r>
-        <w:rPr>
-          <w:lang w:val="en-US"/>
-        </w:rPr>
-        <w:t xml:space="preserve">Once a double mutant appears it has a probability </w:t>
-      </w:r>
-      <w:r>
-        <w:rPr>
-          <w:rFonts w:ascii="Times New Roman" w:hAnsi="Times New Roman"/>
-          <w:i/>
-          <w:iCs/>
-          <w:lang w:val="en-US"/>
-        </w:rPr>
-        <w:t>π</w:t>
-      </w:r>
-      <w:r>
-        <w:rPr>
-          <w:rFonts w:ascii="Times New Roman" w:hAnsi="Times New Roman"/>
-          <w:lang w:val="en-US"/>
-        </w:rPr>
-        <w:t xml:space="preserve"> </w:t>
-      </w:r>
-      <w:r>
-        <w:rPr>
-          <w:lang w:val="en-US"/>
-        </w:rPr>
-        <w:t>to go to fixation</w:t>
-      </w:r>
-      <w:r>
-        <w:rPr>
-          <w:lang w:val="en-US"/>
-        </w:rPr>
-        <w:t xml:space="preserve">. </w:t>
-      </w:r>
-    </w:p>
-    <w:p>
-      <w:pPr>
-        <w:ind w:firstLine="0"/>
-        <w:rPr>
-          <w:lang w:val="en-US"/>
-        </w:rPr>
-      </w:pPr>
-      <w:r>
-        <w:rPr>
-          <w:lang w:val="en-US"/>
-        </w:rPr>
-        <w:t>The time for adaptation</w:t>
-      </w:r>
-      <w:r>
-        <w:rPr>
-          <w:lang w:val="en-US"/>
-        </w:rPr>
-        <w:t xml:space="preserve"> </w:t>
-      </w:r>
-      <w:r>
-        <w:rPr>
-          <w:i/>
-          <w:iCs/>
-          <w:lang w:val="en-US"/>
-        </w:rPr>
-        <w:t>T</w:t>
-      </w:r>
-      <w:r>
-        <w:rPr>
-          <w:i/>
-          <w:iCs/>
-          <w:vertAlign w:val="subscript"/>
-          <w:lang w:val="en-US"/>
-        </w:rPr>
-        <w:t>a</w:t>
-      </w:r>
-      <w:r>
-        <w:rPr>
-          <w:lang w:val="en-US"/>
-        </w:rPr>
-        <w:t xml:space="preserve"> can roughly be approximated by the waiting time for a double mutant</w:t>
-      </w:r>
-      <w:r>
-        <w:rPr>
-          <w:lang w:val="en-US"/>
-        </w:rPr>
-        <w:t xml:space="preserve"> </w:t>
-      </w:r>
-      <w:proofErr w:type="gramStart"/>
-      <w:r>
-        <w:rPr>
-          <w:lang w:val="en-US"/>
-        </w:rPr>
-        <w:t>which</w:t>
-      </w:r>
-      <w:proofErr w:type="gramEnd"/>
-      <w:r>
-        <w:rPr>
-          <w:lang w:val="en-US"/>
-        </w:rPr>
-        <w:t xml:space="preserve"> will go to fixation</w:t>
-      </w:r>
-      <w:r>
-        <w:rPr>
-          <w:lang w:val="en-US"/>
-        </w:rPr>
-        <w:t xml:space="preserve"> </w:t>
-      </w:r>
-      <w:r>
-        <w:rPr>
-          <w:i/>
-          <w:iCs/>
-          <w:lang w:val="en-US"/>
-        </w:rPr>
-        <w:t>T</w:t>
-      </w:r>
-      <w:r>
-        <w:rPr>
-          <w:i/>
-          <w:iCs/>
-          <w:vertAlign w:val="subscript"/>
-          <w:lang w:val="en-US"/>
-        </w:rPr>
-        <w:t>w</w:t>
-      </w:r>
-      <w:r>
-        <w:rPr>
-          <w:lang w:val="en-US"/>
-        </w:rPr>
-        <w:t>. This is true as long as fixation is a much faster process than mutation (</w:t>
-      </w:r>
-      <m:oMath>
-        <m:sSup>
-          <m:sSupPr>
+        <m:r>
+          <w:rPr>
+            <w:rFonts w:ascii="Cambria Math" w:hAnsi="Cambria Math"/>
+            <w:lang w:val="en-US"/>
+          </w:rPr>
+          <m:t>=Nq+O</m:t>
+        </m:r>
+        <m:d>
+          <m:dPr>
             <m:ctrlPr>
               <w:rPr>
                 <w:rFonts w:ascii="Cambria Math" w:hAnsi="Cambria Math"/>
@@ -8892,39 +9121,238 @@
                 <w:lang w:val="en-US"/>
               </w:rPr>
             </m:ctrlPr>
-          </m:sSupPr>
+          </m:dPr>
           <m:e>
-            <m:r>
-              <w:rPr>
-                <w:rFonts w:ascii="Cambria Math" w:hAnsi="Cambria Math"/>
-                <w:lang w:val="en-US"/>
-              </w:rPr>
-              <m:t>μ</m:t>
-            </m:r>
+            <m:sSup>
+              <m:sSupPr>
+                <m:ctrlPr>
+                  <w:rPr>
+                    <w:rFonts w:ascii="Cambria Math" w:hAnsi="Cambria Math"/>
+                    <w:i/>
+                    <w:lang w:val="en-US"/>
+                  </w:rPr>
+                </m:ctrlPr>
+              </m:sSupPr>
+              <m:e>
+                <m:d>
+                  <m:dPr>
+                    <m:ctrlPr>
+                      <w:rPr>
+                        <w:rFonts w:ascii="Cambria Math" w:hAnsi="Cambria Math"/>
+                        <w:i/>
+                        <w:lang w:val="en-US"/>
+                      </w:rPr>
+                    </m:ctrlPr>
+                  </m:dPr>
+                  <m:e>
+                    <m:r>
+                      <w:rPr>
+                        <w:rFonts w:ascii="Cambria Math" w:hAnsi="Cambria Math"/>
+                        <w:lang w:val="en-US"/>
+                      </w:rPr>
+                      <m:t>Nq</m:t>
+                    </m:r>
+                  </m:e>
+                </m:d>
+              </m:e>
+              <m:sup>
+                <m:r>
+                  <w:rPr>
+                    <w:rFonts w:ascii="Cambria Math" w:hAnsi="Cambria Math"/>
+                    <w:lang w:val="en-US"/>
+                  </w:rPr>
+                  <m:t>2</m:t>
+                </m:r>
+              </m:sup>
+            </m:sSup>
           </m:e>
-          <m:sup>
-            <m:r>
-              <w:rPr>
-                <w:rFonts w:ascii="Cambria Math" w:hAnsi="Cambria Math"/>
-                <w:lang w:val="en-US"/>
-              </w:rPr>
-              <m:t>2</m:t>
-            </m:r>
-          </m:sup>
-        </m:sSup>
-        <m:r>
-          <w:rPr>
-            <w:rFonts w:ascii="Cambria Math" w:hAnsi="Cambria Math"/>
-            <w:lang w:val="en-US"/>
-          </w:rPr>
-          <m:t>&lt;s</m:t>
-        </m:r>
+        </m:d>
       </m:oMath>
       <w:r>
         <w:rPr>
           <w:lang w:val="en-US"/>
         </w:rPr>
-        <w:t xml:space="preserve">). </w:t>
+        <w:t xml:space="preserve">. The </w:t>
+      </w:r>
+      <w:r>
+        <w:rPr>
+          <w:lang w:val="en-US"/>
+        </w:rPr>
+        <w:t>constraint</w:t>
+      </w:r>
+      <w:r>
+        <w:rPr>
+          <w:lang w:val="en-US"/>
+        </w:rPr>
+        <w:t xml:space="preserve"> </w:t>
+      </w:r>
+      <w:r>
+        <w:rPr>
+          <w:lang w:val="en-US"/>
+        </w:rPr>
+        <w:fldChar w:fldCharType="begin"/>
+      </w:r>
+      <w:r>
+        <w:rPr>
+          <w:lang w:val="en-US"/>
+        </w:rPr>
+        <w:instrText xml:space="preserve"> REF _Ref354129072 \h </w:instrText>
+      </w:r>
+      <w:r>
+        <w:rPr>
+          <w:lang w:val="en-US"/>
+        </w:rPr>
+        <w:instrText xml:space="preserve"> \* MERGEFORMAT </w:instrText>
+      </w:r>
+      <w:r>
+        <w:rPr>
+          <w:lang w:val="en-US"/>
+        </w:rPr>
+      </w:r>
+      <w:r>
+        <w:rPr>
+          <w:lang w:val="en-US"/>
+        </w:rPr>
+        <w:fldChar w:fldCharType="separate"/>
+      </w:r>
+      <w:r>
+        <w:rPr>
+          <w:lang w:val="en-US"/>
+        </w:rPr>
+        <w:t>(</w:t>
+      </w:r>
+      <w:r>
+        <w:rPr>
+          <w:noProof/>
+          <w:lang w:val="en-US"/>
+        </w:rPr>
+        <w:t>2</w:t>
+      </w:r>
+      <w:r>
+        <w:rPr>
+          <w:lang w:val="en-US"/>
+        </w:rPr>
+        <w:t>)</w:t>
+      </w:r>
+      <w:r>
+        <w:rPr>
+          <w:lang w:val="en-US"/>
+        </w:rPr>
+        <w:fldChar w:fldCharType="end"/>
+      </w:r>
+      <w:r>
+        <w:rPr>
+          <w:lang w:val="en-US"/>
+        </w:rPr>
+        <w:t xml:space="preserve"> guarantees that </w:t>
+      </w:r>
+      <w:proofErr w:type="spellStart"/>
+      <w:r>
+        <w:rPr>
+          <w:i/>
+          <w:iCs/>
+          <w:lang w:val="en-US"/>
+        </w:rPr>
+        <w:t>Nq</w:t>
+      </w:r>
+      <w:proofErr w:type="spellEnd"/>
+      <w:r>
+        <w:rPr>
+          <w:lang w:val="en-US"/>
+        </w:rPr>
+        <w:t xml:space="preserve"> is very </w:t>
+      </w:r>
+      <w:proofErr w:type="gramStart"/>
+      <w:r>
+        <w:rPr>
+          <w:lang w:val="en-US"/>
+        </w:rPr>
+        <w:t>small,</w:t>
+      </w:r>
+      <w:proofErr w:type="gramEnd"/>
+      <w:r>
+        <w:rPr>
+          <w:lang w:val="en-US"/>
+        </w:rPr>
+        <w:t xml:space="preserve"> hence this probability can be approximated by </w:t>
+      </w:r>
+      <w:proofErr w:type="spellStart"/>
+      <w:r>
+        <w:rPr>
+          <w:i/>
+          <w:iCs/>
+          <w:lang w:val="en-US"/>
+        </w:rPr>
+        <w:t>Nq</w:t>
+      </w:r>
+      <w:proofErr w:type="spellEnd"/>
+      <w:r>
+        <w:rPr>
+          <w:lang w:val="en-US"/>
+        </w:rPr>
+        <w:t>.</w:t>
+      </w:r>
+    </w:p>
+    <w:p>
+      <w:pPr>
+        <w:ind w:firstLine="0"/>
+        <w:rPr>
+          <w:lang w:val="en-US"/>
+        </w:rPr>
+      </w:pPr>
+      <w:r>
+        <w:rPr>
+          <w:lang w:val="en-US"/>
+        </w:rPr>
+        <w:t xml:space="preserve">Once a double mutant appears it has a probability </w:t>
+      </w:r>
+      <w:r>
+        <w:rPr>
+          <w:rFonts w:ascii="Cambria Math" w:hAnsi="Cambria Math"/>
+          <w:i/>
+          <w:iCs/>
+          <w:lang w:val="en-US"/>
+        </w:rPr>
+        <w:t>𝜌</w:t>
+      </w:r>
+      <w:r>
+        <w:rPr>
+          <w:rFonts w:ascii="Times New Roman" w:hAnsi="Times New Roman"/>
+          <w:lang w:val="en-US"/>
+        </w:rPr>
+        <w:t xml:space="preserve"> </w:t>
+      </w:r>
+      <w:r>
+        <w:rPr>
+          <w:lang w:val="en-US"/>
+        </w:rPr>
+        <w:t>to go to fixation</w:t>
+      </w:r>
+      <w:r>
+        <w:rPr>
+          <w:lang w:val="en-US"/>
+        </w:rPr>
+        <w:t xml:space="preserve">. </w:t>
+      </w:r>
+    </w:p>
+    <w:p>
+      <w:pPr>
+        <w:ind w:firstLine="0"/>
+        <w:rPr>
+          <w:lang w:val="en-US"/>
+        </w:rPr>
+      </w:pPr>
+      <w:r>
+        <w:rPr>
+          <w:lang w:val="en-US"/>
+        </w:rPr>
+        <w:t>The time for adaptation</w:t>
+      </w:r>
+      <w:r>
+        <w:rPr>
+          <w:lang w:val="en-US"/>
+        </w:rPr>
+        <w:t xml:space="preserve"> </w:t>
       </w:r>
       <w:r>
         <w:rPr>
@@ -8941,7 +9369,13 @@
           <w:vertAlign w:val="subscript"/>
           <w:lang w:val="en-US"/>
         </w:rPr>
-        <w:t>w</w:t>
+        <w:t>a</w:t>
+      </w:r>
+      <w:r>
+        <w:rPr>
+          <w:lang w:val="en-US"/>
+        </w:rPr>
+        <w:t xml:space="preserve"> can be approximated by the waiting time for a double mutant</w:t>
       </w:r>
       <w:r>
         <w:rPr>
@@ -8949,30 +9383,226 @@
         </w:rPr>
         <w:t xml:space="preserve"> </w:t>
       </w:r>
-      <w:r>
-        <w:rPr>
-          <w:lang w:val="en-US"/>
-        </w:rPr>
-        <w:t xml:space="preserve">has a geometric distribution with parameter </w:t>
-      </w:r>
-      <w:proofErr w:type="spellStart"/>
+      <w:proofErr w:type="gramStart"/>
+      <w:r>
+        <w:rPr>
+          <w:lang w:val="en-US"/>
+        </w:rPr>
+        <w:t>which</w:t>
+      </w:r>
+      <w:proofErr w:type="gramEnd"/>
+      <w:r>
+        <w:rPr>
+          <w:lang w:val="en-US"/>
+        </w:rPr>
+        <w:t xml:space="preserve"> will go to fixation</w:t>
+      </w:r>
+      <w:r>
+        <w:rPr>
+          <w:lang w:val="en-US"/>
+        </w:rPr>
+        <w:t xml:space="preserve"> </w:t>
+      </w:r>
       <w:r>
         <w:rPr>
           <w:i/>
           <w:iCs/>
           <w:lang w:val="en-US"/>
         </w:rPr>
-        <w:t>Nq</w:t>
-      </w:r>
-      <w:proofErr w:type="spellEnd"/>
-      <w:r>
-        <w:rPr>
-          <w:rFonts w:asciiTheme="majorBidi" w:hAnsiTheme="majorBidi" w:cstheme="majorBidi"/>
+        <w:t>T</w:t>
+      </w:r>
+      <w:r>
+        <w:rPr>
           <w:i/>
           <w:iCs/>
-          <w:lang w:val="en-US"/>
-        </w:rPr>
-        <w:t>π</w:t>
+          <w:vertAlign w:val="subscript"/>
+          <w:lang w:val="en-US"/>
+        </w:rPr>
+        <w:t>w</w:t>
+      </w:r>
+      <w:r>
+        <w:rPr>
+          <w:lang w:val="en-US"/>
+        </w:rPr>
+        <w:t>. This is true as long as fixation is a much faster process than mutation (</w:t>
+      </w:r>
+      <w:r>
+        <w:rPr>
+          <w:lang w:val="en-US"/>
+        </w:rPr>
+        <w:t xml:space="preserve">guaranteed by </w:t>
+      </w:r>
+      <w:r>
+        <w:rPr>
+          <w:rFonts w:ascii="Times New Roman" w:hAnsi="Times New Roman"/>
+          <w:i/>
+          <w:iCs/>
+          <w:lang w:val="en-US"/>
+        </w:rPr>
+        <w:t>µ</w:t>
+      </w:r>
+      <w:r>
+        <w:rPr>
+          <w:vertAlign w:val="superscript"/>
+          <w:lang w:val="en-US"/>
+        </w:rPr>
+        <w:t>2</w:t>
+      </w:r>
+      <w:r>
+        <w:rPr>
+          <w:rFonts w:ascii="Times New Roman" w:hAnsi="Times New Roman"/>
+          <w:i/>
+          <w:iCs/>
+          <w:lang w:val="en-US"/>
+        </w:rPr>
+        <w:t>&lt;</w:t>
+      </w:r>
+      <w:r>
+        <w:rPr>
+          <w:i/>
+          <w:iCs/>
+          <w:lang w:val="en-US"/>
+        </w:rPr>
+        <w:t>2</w:t>
+      </w:r>
+      <w:r>
+        <w:rPr>
+          <w:rFonts w:ascii="Times New Roman" w:hAnsi="Times New Roman"/>
+          <w:lang w:val="en-US"/>
+        </w:rPr>
+        <w:t xml:space="preserve"> </w:t>
+      </w:r>
+      <w:r>
+        <w:rPr>
+          <w:lang w:val="en-US"/>
+        </w:rPr>
+        <w:t>which is a weaker constraint than</w:t>
+      </w:r>
+      <w:r>
+        <w:rPr>
+          <w:rFonts w:ascii="Times New Roman" w:hAnsi="Times New Roman"/>
+          <w:lang w:val="en-US"/>
+        </w:rPr>
+        <w:t xml:space="preserve"> </w:t>
+      </w:r>
+      <w:r>
+        <w:rPr>
+          <w:rFonts w:ascii="Times New Roman" w:hAnsi="Times New Roman"/>
+          <w:lang w:val="en-US"/>
+        </w:rPr>
+        <w:fldChar w:fldCharType="begin"/>
+      </w:r>
+      <w:r>
+        <w:rPr>
+          <w:rFonts w:ascii="Times New Roman" w:hAnsi="Times New Roman"/>
+          <w:lang w:val="en-US"/>
+        </w:rPr>
+        <w:instrText xml:space="preserve"> REF _Ref354149705 \h </w:instrText>
+      </w:r>
+      <w:r>
+        <w:rPr>
+          <w:rFonts w:ascii="Times New Roman" w:hAnsi="Times New Roman"/>
+          <w:lang w:val="en-US"/>
+        </w:rPr>
+      </w:r>
+      <w:r>
+        <w:rPr>
+          <w:rFonts w:ascii="Times New Roman" w:hAnsi="Times New Roman"/>
+          <w:lang w:val="en-US"/>
+        </w:rPr>
+        <w:fldChar w:fldCharType="separate"/>
+      </w:r>
+      <w:r>
+        <w:rPr>
+          <w:lang w:val="en-US"/>
+        </w:rPr>
+        <w:t>(</w:t>
+      </w:r>
+      <w:r>
+        <w:rPr>
+          <w:noProof/>
+          <w:lang w:val="en-US"/>
+        </w:rPr>
+        <w:t>1</w:t>
+      </w:r>
+      <w:r>
+        <w:rPr>
+          <w:lang w:val="en-US"/>
+        </w:rPr>
+        <w:t>)</w:t>
+      </w:r>
+      <w:r>
+        <w:rPr>
+          <w:rFonts w:ascii="Times New Roman" w:hAnsi="Times New Roman"/>
+          <w:lang w:val="en-US"/>
+        </w:rPr>
+        <w:fldChar w:fldCharType="end"/>
+      </w:r>
+      <w:r>
+        <w:rPr>
+          <w:lang w:val="en-US"/>
+        </w:rPr>
+        <w:t xml:space="preserve">). </w:t>
+      </w:r>
+      <w:r>
+        <w:rPr>
+          <w:i/>
+          <w:iCs/>
+          <w:lang w:val="en-US"/>
+        </w:rPr>
+        <w:t>T</w:t>
+      </w:r>
+      <w:r>
+        <w:rPr>
+          <w:i/>
+          <w:iCs/>
+          <w:vertAlign w:val="subscript"/>
+          <w:lang w:val="en-US"/>
+        </w:rPr>
+        <w:t>w</w:t>
+      </w:r>
+      <w:r>
+        <w:rPr>
+          <w:lang w:val="en-US"/>
+        </w:rPr>
+        <w:t xml:space="preserve"> </w:t>
+      </w:r>
+      <w:r>
+        <w:rPr>
+          <w:lang w:val="en-US"/>
+        </w:rPr>
+        <w:t>follows</w:t>
+      </w:r>
+      <w:r>
+        <w:rPr>
+          <w:lang w:val="en-US"/>
+        </w:rPr>
+        <w:t xml:space="preserve"> a geometric distribution with </w:t>
+      </w:r>
+      <w:r>
+        <w:rPr>
+          <w:lang w:val="en-US"/>
+        </w:rPr>
+        <w:t xml:space="preserve">probability </w:t>
+      </w:r>
+      <w:proofErr w:type="spellStart"/>
+      <w:r>
+        <w:rPr>
+          <w:i/>
+          <w:iCs/>
+          <w:lang w:val="en-US"/>
+        </w:rPr>
+        <w:t>Nq</w:t>
+      </w:r>
+      <w:proofErr w:type="spellEnd"/>
+      <w:r>
+        <w:rPr>
+          <w:rFonts w:ascii="Cambria Math" w:hAnsi="Cambria Math" w:cstheme="majorBidi"/>
+          <w:i/>
+          <w:iCs/>
+          <w:lang w:val="en-US"/>
+        </w:rPr>
+        <w:t>𝜌</w:t>
       </w:r>
       <w:r>
         <w:rPr>
@@ -8984,7 +9614,34 @@
         <w:rPr>
           <w:lang w:val="en-US"/>
         </w:rPr>
-        <w:t>adaptation can be approximated by</w:t>
+        <w:t xml:space="preserve">adaptation </w:t>
+      </w:r>
+      <w:r>
+        <w:rPr>
+          <w:lang w:val="en-US"/>
+        </w:rPr>
+        <w:t xml:space="preserve">and its inverse, the adaptation rate </w:t>
+      </w:r>
+      <w:r>
+        <w:rPr>
+          <w:rFonts w:ascii="Times New Roman" w:hAnsi="Times New Roman"/>
+          <w:i/>
+          <w:iCs/>
+          <w:lang w:val="en-US"/>
+        </w:rPr>
+        <w:t>ν</w:t>
+      </w:r>
+      <w:r>
+        <w:rPr>
+          <w:lang w:val="en-US"/>
+        </w:rPr>
+        <w:t>, can be approximated by</w:t>
+      </w:r>
+      <w:r>
+        <w:rPr>
+          <w:lang w:val="en-US"/>
+        </w:rPr>
+        <w:t>:</w:t>
       </w:r>
     </w:p>
     <w:tbl>
@@ -9026,10 +9683,17 @@
                     <w:rFonts w:ascii="Cambria Math" w:hAnsi="Cambria Math"/>
                     <w:lang w:val="en-US"/>
                   </w:rPr>
-                  <m:t>E[T</m:t>
+                  <m:t>ν=</m:t>
                 </m:r>
-                <m:sSub>
-                  <m:sSubPr>
+                <m:r>
+                  <w:rPr>
+                    <w:rFonts w:ascii="Cambria Math" w:hAnsi="Cambria Math"/>
+                    <w:lang w:val="en-US"/>
+                  </w:rPr>
+                  <m:t>E</m:t>
+                </m:r>
+                <m:sSup>
+                  <m:sSupPr>
                     <m:ctrlPr>
                       <w:rPr>
                         <w:rFonts w:ascii="Cambria Math" w:hAnsi="Cambria Math"/>
@@ -9037,42 +9701,93 @@
                         <w:lang w:val="en-US"/>
                       </w:rPr>
                     </m:ctrlPr>
-                  </m:sSubPr>
+                  </m:sSupPr>
                   <m:e>
-                    <m:r>
-                      <m:rPr>
-                        <m:sty m:val="p"/>
-                      </m:rPr>
-                      <w:rPr>
-                        <w:rFonts w:ascii="Cambria Math" w:hAnsi="Cambria Math"/>
-                        <w:lang w:val="en-US"/>
-                      </w:rPr>
-                      <w:softHyphen/>
-                    </m:r>
+                    <m:d>
+                      <m:dPr>
+                        <m:begChr m:val="["/>
+                        <m:endChr m:val="]"/>
+                        <m:ctrlPr>
+                          <w:rPr>
+                            <w:rFonts w:ascii="Cambria Math" w:hAnsi="Cambria Math"/>
+                            <w:i/>
+                            <w:lang w:val="en-US"/>
+                          </w:rPr>
+                        </m:ctrlPr>
+                      </m:dPr>
+                      <m:e>
+                        <m:r>
+                          <w:rPr>
+                            <w:rFonts w:ascii="Cambria Math" w:hAnsi="Cambria Math"/>
+                            <w:lang w:val="en-US"/>
+                          </w:rPr>
+                          <m:t>T</m:t>
+                        </m:r>
+                        <m:sSub>
+                          <m:sSubPr>
+                            <m:ctrlPr>
+                              <w:rPr>
+                                <w:rFonts w:ascii="Cambria Math" w:hAnsi="Cambria Math"/>
+                                <w:i/>
+                                <w:lang w:val="en-US"/>
+                              </w:rPr>
+                            </m:ctrlPr>
+                          </m:sSubPr>
+                          <m:e>
+                            <m:r>
+                              <m:rPr>
+                                <m:sty m:val="p"/>
+                              </m:rPr>
+                              <w:rPr>
+                                <w:rFonts w:ascii="Cambria Math" w:hAnsi="Cambria Math"/>
+                                <w:lang w:val="en-US"/>
+                              </w:rPr>
+                              <w:softHyphen/>
+                            </m:r>
+                          </m:e>
+                          <m:sub>
+                            <m:r>
+                              <w:rPr>
+                                <w:rFonts w:ascii="Cambria Math" w:hAnsi="Cambria Math"/>
+                                <w:lang w:val="en-US"/>
+                              </w:rPr>
+                              <m:t>a</m:t>
+                            </m:r>
+                          </m:sub>
+                        </m:sSub>
+                      </m:e>
+                    </m:d>
                   </m:e>
-                  <m:sub>
+                  <m:sup>
                     <m:r>
                       <w:rPr>
                         <w:rFonts w:ascii="Cambria Math" w:hAnsi="Cambria Math"/>
                         <w:lang w:val="en-US"/>
                       </w:rPr>
-                      <m:t>a</m:t>
+                      <m:t>-1</m:t>
                     </m:r>
-                  </m:sub>
-                </m:sSub>
+                  </m:sup>
+                </m:sSup>
                 <m:r>
                   <w:rPr>
                     <w:rFonts w:ascii="Cambria Math" w:hAnsi="Cambria Math"/>
                     <w:lang w:val="en-US"/>
                   </w:rPr>
-                  <m:t>]≈1/Nq</m:t>
+                  <m:t>≈</m:t>
+                </m:r>
+                <m:r>
+                  <w:rPr>
+                    <w:rFonts w:ascii="Cambria Math" w:hAnsi="Cambria Math"/>
+                    <w:lang w:val="en-US"/>
+                  </w:rPr>
+                  <m:t>Nq</m:t>
                 </m:r>
                 <m:r>
                   <w:rPr>
                     <w:rFonts w:ascii="Cambria Math" w:hAnsi="Cambria Math" w:cstheme="majorBidi"/>
                     <w:lang w:val="en-US"/>
                   </w:rPr>
-                  <m:t>π</m:t>
+                  <m:t>ρ</m:t>
                 </m:r>
               </m:oMath>
             </m:oMathPara>
@@ -9090,7 +9805,7 @@
                 <w:lang w:val="en-US"/>
               </w:rPr>
             </w:pPr>
-            <w:bookmarkStart w:id="13" w:name="_Ref354319010"/>
+            <w:bookmarkStart w:id="12" w:name="_Ref354319010"/>
             <w:r>
               <w:rPr>
                 <w:lang w:val="en-US"/>
@@ -9134,7 +9849,7 @@
               </w:rPr>
               <w:t>)</w:t>
             </w:r>
-            <w:bookmarkEnd w:id="13"/>
+            <w:bookmarkEnd w:id="12"/>
           </w:p>
         </w:tc>
       </w:tr>
@@ -9146,19 +9861,43 @@
           <w:lang w:val="en-US"/>
         </w:rPr>
       </w:pPr>
-      <w:proofErr w:type="gramStart"/>
-      <w:r>
-        <w:rPr>
-          <w:lang w:val="en-US"/>
-        </w:rPr>
-        <w:t>which</w:t>
-      </w:r>
-      <w:proofErr w:type="gramEnd"/>
-      <w:r>
-        <w:rPr>
-          <w:lang w:val="en-US"/>
-        </w:rPr>
-        <w:t xml:space="preserve"> can be evaluated with or without stress-induced mutation by using </w:t>
+      <w:r>
+        <w:rPr>
+          <w:lang w:val="en-US"/>
+        </w:rPr>
+        <w:t xml:space="preserve">This expression </w:t>
+      </w:r>
+      <w:r>
+        <w:rPr>
+          <w:lang w:val="en-US"/>
+        </w:rPr>
+        <w:t>can be evaluated with or without stress-induced mutation by using</w:t>
+      </w:r>
+      <w:r>
+        <w:rPr>
+          <w:lang w:val="en-US"/>
+        </w:rPr>
+        <w:t xml:space="preserve"> </w:t>
+      </w:r>
+      <w:proofErr w:type="spellStart"/>
+      <w:r>
+        <w:rPr>
+          <w:lang w:val="en-US"/>
+        </w:rPr>
+        <w:t>Eqs</w:t>
+      </w:r>
+      <w:proofErr w:type="spellEnd"/>
+      <w:r>
+        <w:rPr>
+          <w:lang w:val="en-US"/>
+        </w:rPr>
+        <w:t>.</w:t>
+      </w:r>
+      <w:r>
+        <w:rPr>
+          <w:lang w:val="en-US"/>
+        </w:rPr>
+        <w:t xml:space="preserve"> </w:t>
       </w:r>
       <w:r>
         <w:rPr>
@@ -9408,7 +10147,7 @@
           <w:lang w:val="en-US"/>
         </w:rPr>
       </w:pPr>
-      <w:bookmarkStart w:id="14" w:name="_Ref354490800"/>
+      <w:bookmarkStart w:id="13" w:name="_Ref354490800"/>
       <w:r>
         <w:rPr>
           <w:lang w:val="en-US"/>
@@ -9421,7 +10160,7 @@
         </w:rPr>
         <w:t>simulation</w:t>
       </w:r>
-      <w:bookmarkEnd w:id="14"/>
+      <w:bookmarkEnd w:id="13"/>
     </w:p>
     <w:p>
       <w:pPr>
@@ -9434,13 +10173,49 @@
         <w:rPr>
           <w:lang w:val="en-US"/>
         </w:rPr>
-        <w:t xml:space="preserve">Our analytical model produces approximations for the adaptation time with and without stress-induced mutation. </w:t>
-      </w:r>
-      <w:r>
-        <w:rPr>
-          <w:lang w:val="en-US"/>
-        </w:rPr>
-        <w:t>To facilitate these approximations several assumptions were made:</w:t>
+        <w:t xml:space="preserve">We used an </w:t>
+      </w:r>
+      <w:r>
+        <w:rPr>
+          <w:lang w:val="en-US"/>
+        </w:rPr>
+        <w:t xml:space="preserve">analytical model </w:t>
+      </w:r>
+      <w:r>
+        <w:rPr>
+          <w:lang w:val="en-US"/>
+        </w:rPr>
+        <w:t xml:space="preserve">to derive expressions </w:t>
+      </w:r>
+      <w:r>
+        <w:rPr>
+          <w:lang w:val="en-US"/>
+        </w:rPr>
+        <w:t xml:space="preserve">for the adaptation </w:t>
+      </w:r>
+      <w:r>
+        <w:rPr>
+          <w:lang w:val="en-US"/>
+        </w:rPr>
+        <w:t xml:space="preserve">rate </w:t>
+      </w:r>
+      <w:r>
+        <w:rPr>
+          <w:lang w:val="en-US"/>
+        </w:rPr>
+        <w:t xml:space="preserve">with and without stress-induced mutation. </w:t>
+      </w:r>
+      <w:r>
+        <w:rPr>
+          <w:lang w:val="en-US"/>
+        </w:rPr>
+        <w:t xml:space="preserve">To do so we used several </w:t>
+      </w:r>
+      <w:r>
+        <w:rPr>
+          <w:lang w:val="en-US"/>
+        </w:rPr>
+        <w:t>assumptions:</w:t>
       </w:r>
     </w:p>
     <w:p>
@@ -9471,7 +10246,19 @@
         <w:rPr>
           <w:lang w:val="en-US"/>
         </w:rPr>
-        <w:t xml:space="preserve"> Eq. </w:t>
+        <w:t xml:space="preserve"> </w:t>
+      </w:r>
+      <w:r>
+        <w:rPr>
+          <w:lang w:val="en-US"/>
+        </w:rPr>
+        <w:t>constraint</w:t>
+      </w:r>
+      <w:r>
+        <w:rPr>
+          <w:lang w:val="en-US"/>
+        </w:rPr>
+        <w:t xml:space="preserve"> </w:t>
       </w:r>
       <w:r>
         <w:rPr>
@@ -9550,7 +10337,19 @@
         <w:rPr>
           <w:lang w:val="en-US"/>
         </w:rPr>
-        <w:t xml:space="preserve"> Eq. </w:t>
+        <w:t xml:space="preserve"> </w:t>
+      </w:r>
+      <w:r>
+        <w:rPr>
+          <w:lang w:val="en-US"/>
+        </w:rPr>
+        <w:t>constraint</w:t>
+      </w:r>
+      <w:r>
+        <w:rPr>
+          <w:lang w:val="en-US"/>
+        </w:rPr>
+        <w:t xml:space="preserve"> </w:t>
       </w:r>
       <w:r>
         <w:rPr>
@@ -9616,7 +10415,19 @@
         <w:rPr>
           <w:lang w:val="en-US"/>
         </w:rPr>
-        <w:t xml:space="preserve">Individuals with deleterious mutation, expect at the </w:t>
+        <w:t>Individuals with deleterious mutation</w:t>
+      </w:r>
+      <w:r>
+        <w:rPr>
+          <w:lang w:val="en-US"/>
+        </w:rPr>
+        <w:t xml:space="preserve">s outside </w:t>
+      </w:r>
+      <w:r>
+        <w:rPr>
+          <w:lang w:val="en-US"/>
+        </w:rPr>
+        <w:t xml:space="preserve">the </w:t>
       </w:r>
       <w:r>
         <w:rPr>
@@ -9660,7 +10471,37 @@
         <w:rPr>
           <w:lang w:val="en-US"/>
         </w:rPr>
-        <w:t xml:space="preserve"> loci, are "Evolutionary dead ends".</w:t>
+        <w:t xml:space="preserve"> loci </w:t>
+      </w:r>
+      <w:r>
+        <w:rPr>
+          <w:lang w:val="en-US"/>
+        </w:rPr>
+        <w:t>are "</w:t>
+      </w:r>
+      <w:r>
+        <w:rPr>
+          <w:lang w:val="en-US"/>
+        </w:rPr>
+        <w:t>e</w:t>
+      </w:r>
+      <w:r>
+        <w:rPr>
+          <w:lang w:val="en-US"/>
+        </w:rPr>
+        <w:t>volutionary dead</w:t>
+      </w:r>
+      <w:r>
+        <w:rPr>
+          <w:lang w:val="en-US"/>
+        </w:rPr>
+        <w:t>-</w:t>
+      </w:r>
+      <w:r>
+        <w:rPr>
+          <w:lang w:val="en-US"/>
+        </w:rPr>
+        <w:t>ends".</w:t>
       </w:r>
     </w:p>
     <w:p>
@@ -9674,34 +10515,248 @@
         <w:rPr>
           <w:lang w:val="en-US"/>
         </w:rPr>
-        <w:t xml:space="preserve">To verify that </w:t>
+        <w:t xml:space="preserve">To verify that our approximations are correct, we developed a Wright-Fisher model with mutation, selection and </w:t>
       </w:r>
       <w:proofErr w:type="gramStart"/>
       <w:r>
         <w:rPr>
           <w:lang w:val="en-US"/>
         </w:rPr>
-        <w:t>the our</w:t>
+        <w:t xml:space="preserve">random </w:t>
+      </w:r>
+      <w:r>
+        <w:rPr>
+          <w:lang w:val="en-US"/>
+        </w:rPr>
+        <w:t xml:space="preserve"> genetic</w:t>
       </w:r>
       <w:proofErr w:type="gramEnd"/>
       <w:r>
         <w:rPr>
           <w:lang w:val="en-US"/>
         </w:rPr>
-        <w:t xml:space="preserve"> approximations are correct, we developed a Wright-Fisher model with mutation, selection and random drift.</w:t>
-      </w:r>
-      <w:r>
-        <w:rPr>
-          <w:lang w:val="en-US"/>
-        </w:rPr>
-        <w:t xml:space="preserve"> The main differences </w:t>
+        <w:t xml:space="preserve"> </w:t>
+      </w:r>
+      <w:r>
+        <w:rPr>
+          <w:lang w:val="en-US"/>
+        </w:rPr>
+        <w:t>drift.</w:t>
+      </w:r>
+      <w:r>
+        <w:rPr>
+          <w:lang w:val="en-US"/>
+        </w:rPr>
+        <w:t xml:space="preserve"> The main differences between the analytical model and the stochastic simulations are described here, for more details on the design of the simulations please refer to </w:t>
+      </w:r>
+      <w:r>
+        <w:rPr>
+          <w:lang w:val="en-US"/>
+        </w:rPr>
+        <w:t xml:space="preserve">X: </w:t>
+      </w:r>
+      <w:r>
+        <w:rPr>
+          <w:lang w:val="en-US"/>
+        </w:rPr>
+        <w:t>(</w:t>
+      </w:r>
+      <w:proofErr w:type="spellStart"/>
+      <w:r>
+        <w:rPr>
+          <w:lang w:val="en-US"/>
+        </w:rPr>
+        <w:t>i</w:t>
+      </w:r>
+      <w:proofErr w:type="spellEnd"/>
+      <w:r>
+        <w:rPr>
+          <w:lang w:val="en-US"/>
+        </w:rPr>
+        <w:t xml:space="preserve">) </w:t>
+      </w:r>
+      <w:r>
+        <w:rPr>
+          <w:lang w:val="en-US"/>
+        </w:rPr>
+        <w:t xml:space="preserve">The </w:t>
+      </w:r>
+      <w:r>
+        <w:rPr>
+          <w:lang w:val="en-US"/>
+        </w:rPr>
+        <w:t xml:space="preserve">simulations </w:t>
+      </w:r>
+      <w:r>
+        <w:rPr>
+          <w:lang w:val="en-US"/>
+        </w:rPr>
+        <w:t>incorporates genetic drift by random</w:t>
+      </w:r>
+      <w:r>
+        <w:rPr>
+          <w:lang w:val="en-US"/>
+        </w:rPr>
+        <w:t>ly</w:t>
+      </w:r>
+      <w:r>
+        <w:rPr>
+          <w:lang w:val="en-US"/>
+        </w:rPr>
+        <w:t xml:space="preserve"> sampling each generation </w:t>
       </w:r>
       <w:r>
         <w:rPr>
           <w:lang w:val="en-US"/>
         </w:rPr>
         <w:lastRenderedPageBreak/>
-        <w:t xml:space="preserve">between the analytical model and the stochastic simulations are described here, for more details on the design of the simulations please refer to the </w:t>
+        <w:t>from the previous one using a multinomial distribution.</w:t>
+      </w:r>
+      <w:r>
+        <w:rPr>
+          <w:lang w:val="en-US"/>
+        </w:rPr>
+        <w:t xml:space="preserve"> (ii) </w:t>
+      </w:r>
+      <w:r>
+        <w:rPr>
+          <w:lang w:val="en-US"/>
+        </w:rPr>
+        <w:t>Individuals with deleterious mutat</w:t>
+      </w:r>
+      <w:r>
+        <w:rPr>
+          <w:lang w:val="en-US"/>
+        </w:rPr>
+        <w:t>ions are not "evolutionary dead-</w:t>
+      </w:r>
+      <w:r>
+        <w:rPr>
+          <w:lang w:val="en-US"/>
+        </w:rPr>
+        <w:t>end</w:t>
+      </w:r>
+      <w:r>
+        <w:rPr>
+          <w:lang w:val="en-US"/>
+        </w:rPr>
+        <w:t xml:space="preserve">s" - </w:t>
+      </w:r>
+      <w:r>
+        <w:rPr>
+          <w:lang w:val="en-US"/>
+        </w:rPr>
+        <w:t xml:space="preserve">individuals are allowed to accumulate up to </w:t>
+      </w:r>
+      <w:r>
+        <w:rPr>
+          <w:i/>
+          <w:iCs/>
+          <w:lang w:val="en-US"/>
+        </w:rPr>
+        <w:t>G=25</w:t>
+      </w:r>
+      <w:r>
+        <w:rPr>
+          <w:lang w:val="en-US"/>
+        </w:rPr>
+        <w:t xml:space="preserve"> deleterious mutations.</w:t>
+      </w:r>
+      <w:r>
+        <w:rPr>
+          <w:lang w:val="en-US"/>
+        </w:rPr>
+        <w:t xml:space="preserve"> (iii) </w:t>
+      </w:r>
+      <w:r>
+        <w:rPr>
+          <w:lang w:val="en-US"/>
+        </w:rPr>
+        <w:t xml:space="preserve">Simulations start with a </w:t>
+      </w:r>
+      <w:proofErr w:type="spellStart"/>
+      <w:r>
+        <w:rPr>
+          <w:lang w:val="en-US"/>
+        </w:rPr>
+        <w:t>wildtype</w:t>
+      </w:r>
+      <w:proofErr w:type="spellEnd"/>
+      <w:r>
+        <w:rPr>
+          <w:lang w:val="en-US"/>
+        </w:rPr>
+        <w:t xml:space="preserve">, mutation-free population and after reaching MSB </w:t>
+      </w:r>
+      <w:r>
+        <w:rPr>
+          <w:lang w:val="en-US"/>
+        </w:rPr>
+        <w:t xml:space="preserve">the environment is changed so that </w:t>
+      </w:r>
+      <w:r>
+        <w:rPr>
+          <w:i/>
+          <w:iCs/>
+          <w:lang w:val="en-US"/>
+        </w:rPr>
+        <w:t>AB</w:t>
+      </w:r>
+      <w:r>
+        <w:rPr>
+          <w:lang w:val="en-US"/>
+        </w:rPr>
+        <w:t xml:space="preserve"> is advantageous</w:t>
+      </w:r>
+      <w:r>
+        <w:rPr>
+          <w:lang w:val="en-US"/>
+        </w:rPr>
+        <w:t>. Therefore, the stochastic model assumes nothing about the distribution of deleterious mutations at the MSB.</w:t>
+      </w:r>
+      <w:r>
+        <w:rPr>
+          <w:lang w:val="en-US"/>
+        </w:rPr>
+        <w:t xml:space="preserve"> </w:t>
+      </w:r>
+      <w:proofErr w:type="gramStart"/>
+      <w:r>
+        <w:rPr>
+          <w:lang w:val="en-US"/>
+        </w:rPr>
+        <w:t>(iv) We</w:t>
+      </w:r>
+      <w:proofErr w:type="gramEnd"/>
+      <w:r>
+        <w:rPr>
+          <w:lang w:val="en-US"/>
+        </w:rPr>
+        <w:t xml:space="preserve"> </w:t>
+      </w:r>
+      <w:r>
+        <w:rPr>
+          <w:lang w:val="en-US"/>
+        </w:rPr>
+        <w:t>r</w:t>
+      </w:r>
+      <w:r>
+        <w:rPr>
+          <w:lang w:val="en-US"/>
+        </w:rPr>
+        <w:t>a</w:t>
+      </w:r>
+      <w:r>
+        <w:rPr>
+          <w:lang w:val="en-US"/>
+        </w:rPr>
+        <w:t>n simulations in which selection and mutation were at the same order of magnitude,</w:t>
+      </w:r>
+      <w:r>
+        <w:rPr>
+          <w:lang w:val="en-US"/>
+        </w:rPr>
+        <w:t xml:space="preserve"> violating constraint </w:t>
       </w:r>
       <w:r>
         <w:rPr>
@@ -9713,7 +10768,12 @@
         <w:rPr>
           <w:lang w:val="en-US"/>
         </w:rPr>
-        <w:instrText xml:space="preserve"> REF _Ref354321066 \h </w:instrText>
+        <w:instrText xml:space="preserve"> REF _Ref354149705 \h </w:instrText>
+      </w:r>
+      <w:r>
+        <w:rPr>
+          <w:lang w:val="en-US"/>
+        </w:rPr>
       </w:r>
       <w:r>
         <w:rPr>
@@ -9723,11 +10783,22 @@
       </w:r>
       <w:r>
         <w:rPr>
-          <w:b/>
-          <w:bCs/>
-          <w:lang w:val="en-US"/>
-        </w:rPr>
-        <w:t>Error! Reference source not found.</w:t>
+          <w:lang w:val="en-US"/>
+        </w:rPr>
+        <w:t>(</w:t>
+      </w:r>
+      <w:r>
+        <w:rPr>
+          <w:noProof/>
+          <w:lang w:val="en-US"/>
+        </w:rPr>
+        <w:t>1</w:t>
+      </w:r>
+      <w:r>
+        <w:rPr>
+          <w:lang w:val="en-US"/>
+        </w:rPr>
+        <w:t>)</w:t>
       </w:r>
       <w:r>
         <w:rPr>
@@ -9739,6 +10810,12 @@
         <w:rPr>
           <w:lang w:val="en-US"/>
         </w:rPr>
+        <w:t>. (v)</w:t>
+      </w:r>
+      <w:r>
+        <w:rPr>
+          <w:lang w:val="en-US"/>
+        </w:rPr>
         <w:t xml:space="preserve"> </w:t>
       </w:r>
       <w:proofErr w:type="gramStart"/>
@@ -9746,20 +10823,92 @@
         <w:rPr>
           <w:lang w:val="en-US"/>
         </w:rPr>
-        <w:t>section</w:t>
+        <w:t>we</w:t>
       </w:r>
       <w:proofErr w:type="gramEnd"/>
       <w:r>
         <w:rPr>
           <w:lang w:val="en-US"/>
         </w:rPr>
+        <w:t xml:space="preserve"> also ran </w:t>
+      </w:r>
+      <w:r>
+        <w:rPr>
+          <w:lang w:val="en-US"/>
+        </w:rPr>
+        <w:t xml:space="preserve">simulations in which the population size is lower or higher </w:t>
+      </w:r>
+      <w:r>
+        <w:rPr>
+          <w:lang w:val="en-US"/>
+        </w:rPr>
+        <w:t xml:space="preserve">than in </w:t>
+      </w:r>
+      <w:r>
+        <w:rPr>
+          <w:lang w:val="en-US"/>
+        </w:rPr>
+        <w:t>constraint</w:t>
+      </w:r>
+      <w:r>
+        <w:rPr>
+          <w:lang w:val="en-US"/>
+        </w:rPr>
+        <w:t xml:space="preserve"> </w:t>
+      </w:r>
+      <w:r>
+        <w:rPr>
+          <w:lang w:val="en-US"/>
+        </w:rPr>
+        <w:fldChar w:fldCharType="begin"/>
+      </w:r>
+      <w:r>
+        <w:rPr>
+          <w:lang w:val="en-US"/>
+        </w:rPr>
+        <w:instrText xml:space="preserve"> REF _Ref354129072 \h </w:instrText>
+      </w:r>
+      <w:r>
+        <w:rPr>
+          <w:lang w:val="en-US"/>
+        </w:rPr>
+      </w:r>
+      <w:r>
+        <w:rPr>
+          <w:lang w:val="en-US"/>
+        </w:rPr>
+        <w:fldChar w:fldCharType="separate"/>
+      </w:r>
+      <w:r>
+        <w:rPr>
+          <w:lang w:val="en-US"/>
+        </w:rPr>
+        <w:t>(</w:t>
+      </w:r>
+      <w:r>
+        <w:rPr>
+          <w:noProof/>
+          <w:lang w:val="en-US"/>
+        </w:rPr>
+        <w:t>2</w:t>
+      </w:r>
+      <w:r>
+        <w:rPr>
+          <w:lang w:val="en-US"/>
+        </w:rPr>
+        <w:t>)</w:t>
+      </w:r>
+      <w:r>
+        <w:rPr>
+          <w:lang w:val="en-US"/>
+        </w:rPr>
+        <w:fldChar w:fldCharType="end"/>
+      </w:r>
+      <w:r>
+        <w:rPr>
+          <w:lang w:val="en-US"/>
+        </w:rPr>
         <w:t>.</w:t>
-      </w:r>
-      <w:r>
-        <w:rPr>
-          <w:lang w:val="en-US"/>
-        </w:rPr>
-        <w:t xml:space="preserve"> </w:t>
       </w:r>
     </w:p>
     <w:p>
@@ -9773,270 +10922,31 @@
         <w:rPr>
           <w:lang w:val="en-US"/>
         </w:rPr>
-        <w:t xml:space="preserve">There are several </w:t>
-      </w:r>
-      <w:proofErr w:type="spellStart"/>
-      <w:r>
-        <w:rPr>
-          <w:lang w:val="en-US"/>
-        </w:rPr>
-        <w:t>advatnages</w:t>
-      </w:r>
-      <w:proofErr w:type="spellEnd"/>
-      <w:r>
-        <w:rPr>
-          <w:lang w:val="en-US"/>
-        </w:rPr>
-        <w:t xml:space="preserve"> to stochastic </w:t>
-      </w:r>
-      <w:r>
-        <w:rPr>
-          <w:lang w:val="en-US"/>
-        </w:rPr>
-        <w:t>simulations</w:t>
-      </w:r>
-      <w:r>
-        <w:rPr>
-          <w:lang w:val="en-US"/>
-        </w:rPr>
-        <w:t>:</w:t>
-      </w:r>
-      <w:r>
-        <w:rPr>
-          <w:lang w:val="en-US"/>
-        </w:rPr>
-        <w:t xml:space="preserve"> </w:t>
-      </w:r>
-      <w:r>
-        <w:rPr>
-          <w:lang w:val="en-US"/>
-        </w:rPr>
-        <w:t>(</w:t>
-      </w:r>
-      <w:proofErr w:type="spellStart"/>
-      <w:r>
-        <w:rPr>
-          <w:lang w:val="en-US"/>
-        </w:rPr>
-        <w:t>i</w:t>
-      </w:r>
-      <w:proofErr w:type="spellEnd"/>
-      <w:r>
-        <w:rPr>
-          <w:lang w:val="en-US"/>
-        </w:rPr>
-        <w:t xml:space="preserve">) </w:t>
-      </w:r>
-      <w:proofErr w:type="gramStart"/>
-      <w:r>
-        <w:rPr>
-          <w:lang w:val="en-US"/>
-        </w:rPr>
-        <w:t>The</w:t>
-      </w:r>
-      <w:proofErr w:type="gramEnd"/>
-      <w:r>
-        <w:rPr>
-          <w:lang w:val="en-US"/>
-        </w:rPr>
-        <w:t xml:space="preserve"> </w:t>
-      </w:r>
-      <w:r>
-        <w:rPr>
-          <w:lang w:val="en-US"/>
-        </w:rPr>
-        <w:t xml:space="preserve">simulations </w:t>
-      </w:r>
-      <w:r>
-        <w:rPr>
-          <w:lang w:val="en-US"/>
-        </w:rPr>
-        <w:t>incorporates genetic drift by random sampling each generation from the previous one using a multinomial distribution.</w:t>
-      </w:r>
-      <w:r>
-        <w:rPr>
-          <w:lang w:val="en-US"/>
-        </w:rPr>
-        <w:t xml:space="preserve"> (ii) </w:t>
-      </w:r>
-      <w:r>
-        <w:rPr>
-          <w:lang w:val="en-US"/>
-        </w:rPr>
-        <w:t xml:space="preserve">Individuals with deleterious mutations are not "evolutionary dead ends" </w:t>
-      </w:r>
-      <w:r>
-        <w:rPr>
-          <w:rFonts w:ascii="Arial" w:hAnsi="Arial" w:cs="Arial"/>
-          <w:lang w:val="en-US"/>
-        </w:rPr>
-        <w:t>–</w:t>
-      </w:r>
-      <w:r>
-        <w:rPr>
-          <w:lang w:val="en-US"/>
-        </w:rPr>
-        <w:t xml:space="preserve"> individuals are allowed to accumulate up to </w:t>
-      </w:r>
-      <w:r>
-        <w:rPr>
-          <w:i/>
-          <w:iCs/>
-          <w:lang w:val="en-US"/>
-        </w:rPr>
-        <w:t>G=25</w:t>
-      </w:r>
-      <w:r>
-        <w:rPr>
-          <w:lang w:val="en-US"/>
-        </w:rPr>
-        <w:t xml:space="preserve"> deleterious mutations.</w:t>
-      </w:r>
-      <w:r>
-        <w:rPr>
-          <w:lang w:val="en-US"/>
-        </w:rPr>
-        <w:t xml:space="preserve"> (iii) </w:t>
-      </w:r>
-      <w:r>
-        <w:rPr>
-          <w:lang w:val="en-US"/>
-        </w:rPr>
-        <w:t xml:space="preserve">Simulations start with a </w:t>
-      </w:r>
-      <w:proofErr w:type="spellStart"/>
-      <w:r>
-        <w:rPr>
-          <w:lang w:val="en-US"/>
-        </w:rPr>
-        <w:t>wildtype</w:t>
-      </w:r>
-      <w:proofErr w:type="spellEnd"/>
-      <w:r>
-        <w:rPr>
-          <w:lang w:val="en-US"/>
-        </w:rPr>
-        <w:t xml:space="preserve">, mutation-free population on a single-peak adaptive landscape and after reaching MSB a new adaptive peak is introduced for the </w:t>
-      </w:r>
-      <w:r>
-        <w:rPr>
-          <w:i/>
-          <w:iCs/>
-          <w:lang w:val="en-US"/>
-        </w:rPr>
-        <w:t>AB</w:t>
-      </w:r>
-      <w:r>
-        <w:rPr>
-          <w:lang w:val="en-US"/>
-        </w:rPr>
-        <w:t xml:space="preserve"> genotype. Therefore, the stochastic model assumes nothing about the distribution of deleterious mutations at the MSB.</w:t>
-      </w:r>
-      <w:r>
-        <w:rPr>
-          <w:lang w:val="en-US"/>
-        </w:rPr>
-        <w:t xml:space="preserve"> </w:t>
-      </w:r>
-      <w:proofErr w:type="gramStart"/>
-      <w:r>
-        <w:rPr>
-          <w:lang w:val="en-US"/>
-        </w:rPr>
-        <w:t>(iv) We</w:t>
-      </w:r>
-      <w:proofErr w:type="gramEnd"/>
-      <w:r>
-        <w:rPr>
-          <w:lang w:val="en-US"/>
-        </w:rPr>
-        <w:t xml:space="preserve"> </w:t>
-      </w:r>
-      <w:r>
-        <w:rPr>
-          <w:lang w:val="en-US"/>
-        </w:rPr>
-        <w:t>r</w:t>
-      </w:r>
-      <w:r>
-        <w:rPr>
-          <w:lang w:val="en-US"/>
-        </w:rPr>
-        <w:t>a</w:t>
-      </w:r>
-      <w:r>
-        <w:rPr>
-          <w:lang w:val="en-US"/>
-        </w:rPr>
-        <w:t xml:space="preserve">n simulations in which selection and mutation were at the same order of magnitude, as well as simulations in which the population size is lower or higher than the constraints require (Eq. </w:t>
-      </w:r>
-      <w:r>
-        <w:rPr>
-          <w:lang w:val="en-US"/>
-        </w:rPr>
-        <w:fldChar w:fldCharType="begin"/>
-      </w:r>
-      <w:r>
-        <w:rPr>
-          <w:lang w:val="en-US"/>
-        </w:rPr>
-        <w:instrText xml:space="preserve"> REF _Ref354129072 \h </w:instrText>
-      </w:r>
-      <w:r>
-        <w:rPr>
-          <w:lang w:val="en-US"/>
-        </w:rPr>
-      </w:r>
-      <w:r>
-        <w:rPr>
-          <w:lang w:val="en-US"/>
-        </w:rPr>
-        <w:fldChar w:fldCharType="separate"/>
-      </w:r>
-      <w:r>
-        <w:rPr>
-          <w:lang w:val="en-US"/>
-        </w:rPr>
-        <w:t>(</w:t>
-      </w:r>
-      <w:r>
-        <w:rPr>
-          <w:noProof/>
-          <w:lang w:val="en-US"/>
-        </w:rPr>
-        <w:t>2</w:t>
-      </w:r>
-      <w:r>
-        <w:rPr>
-          <w:lang w:val="en-US"/>
-        </w:rPr>
-        <w:t>)</w:t>
-      </w:r>
-      <w:r>
-        <w:rPr>
-          <w:lang w:val="en-US"/>
-        </w:rPr>
-        <w:fldChar w:fldCharType="end"/>
-      </w:r>
-      <w:r>
-        <w:rPr>
-          <w:lang w:val="en-US"/>
-        </w:rPr>
-        <w:t>).</w:t>
-      </w:r>
-    </w:p>
-    <w:p>
-      <w:pPr>
-        <w:ind w:firstLine="0"/>
-        <w:rPr>
-          <w:lang w:val="en-US"/>
-        </w:rPr>
-      </w:pPr>
-      <w:r>
-        <w:rPr>
-          <w:lang w:val="en-US"/>
-        </w:rPr>
-        <w:t>Of course, an analytical model is preferable to simulations as it allows us to reach general conclusions where simulations only allow us to statistically estimate results for specific parameter sets. In addition, the simulations are computationally demanding, each running for up to several hours.</w:t>
+        <w:t>Of course, an analytical model is preferable to simulations as it allows us to reach general conclusions</w:t>
+      </w:r>
+      <w:r>
+        <w:rPr>
+          <w:lang w:val="en-US"/>
+        </w:rPr>
+        <w:t>,</w:t>
+      </w:r>
+      <w:r>
+        <w:rPr>
+          <w:lang w:val="en-US"/>
+        </w:rPr>
+        <w:t xml:space="preserve"> where</w:t>
+      </w:r>
+      <w:r>
+        <w:rPr>
+          <w:lang w:val="en-US"/>
+        </w:rPr>
+        <w:t>as</w:t>
+      </w:r>
+      <w:r>
+        <w:rPr>
+          <w:lang w:val="en-US"/>
+        </w:rPr>
+        <w:t xml:space="preserve"> simulations only allow us to statistically estimate results for specific parameter sets. In addition, the simulations are computationally demanding, each running for up to several hours.</w:t>
       </w:r>
     </w:p>
     <w:p>
@@ -10168,6 +11078,13 @@
       </w:hyperlink>
       <w:r>
         <w:rPr>
+          <w:rStyle w:val="Hyperlink"/>
+          <w:lang w:val="en-US"/>
+        </w:rPr>
+        <w:t>.git</w:t>
+      </w:r>
+      <w:r>
+        <w:rPr>
           <w:lang w:val="en-US"/>
         </w:rPr>
         <w:t>).</w:t>
@@ -10229,8 +11146,7 @@
     </w:p>
     <w:p>
       <w:pPr>
-        <w:pStyle w:val="Heading1"/>
-        <w:jc w:val="both"/>
+        <w:ind w:firstLine="0"/>
         <w:rPr>
           <w:lang w:val="en-US"/>
         </w:rPr>
@@ -10239,62 +11155,25 @@
         <w:rPr>
           <w:lang w:val="en-US"/>
         </w:rPr>
-        <w:t xml:space="preserve">Our analytical approximation from the </w:t>
-      </w:r>
-      <w:r>
-        <w:rPr>
-          <w:lang w:val="en-US"/>
-        </w:rPr>
-        <w:fldChar w:fldCharType="begin"/>
-      </w:r>
-      <w:r>
-        <w:rPr>
-          <w:lang w:val="en-US"/>
-        </w:rPr>
-        <w:instrText xml:space="preserve"> REF _Ref354152000 \h </w:instrText>
-      </w:r>
-      <w:r>
-        <w:rPr>
-          <w:lang w:val="en-US"/>
-        </w:rPr>
-      </w:r>
-      <w:r>
-        <w:rPr>
-          <w:lang w:val="en-US"/>
-        </w:rPr>
-        <w:fldChar w:fldCharType="separate"/>
-      </w:r>
-      <w:r>
-        <w:rPr>
-          <w:lang w:val="en-US"/>
-        </w:rPr>
-        <w:t>Methods</w:t>
-      </w:r>
-    </w:p>
-    <w:p>
-      <w:pPr>
-        <w:pStyle w:val="Firstparagraph"/>
-        <w:rPr>
-          <w:lang w:val="en-US"/>
-        </w:rPr>
-      </w:pPr>
-      <w:r>
-        <w:rPr>
-          <w:lang w:val="en-US"/>
-        </w:rPr>
-        <w:t>Analytical model</w:t>
-      </w:r>
-      <w:r>
-        <w:rPr>
-          <w:lang w:val="en-US"/>
-        </w:rPr>
-        <w:fldChar w:fldCharType="end"/>
-      </w:r>
-      <w:r>
-        <w:rPr>
-          <w:lang w:val="en-US"/>
-        </w:rPr>
-        <w:t xml:space="preserve"> section can be further simplified by using first-order approximations (see </w:t>
+        <w:t xml:space="preserve">We used </w:t>
+      </w:r>
+      <w:r>
+        <w:rPr>
+          <w:lang w:val="en-US"/>
+        </w:rPr>
+        <w:t>first-order approximations</w:t>
+      </w:r>
+      <w:r>
+        <w:rPr>
+          <w:lang w:val="en-US"/>
+        </w:rPr>
+        <w:t xml:space="preserve"> to produce expressions which are easy to understand and compare</w:t>
+      </w:r>
+      <w:r>
+        <w:rPr>
+          <w:lang w:val="en-US"/>
+        </w:rPr>
+        <w:t xml:space="preserve"> (see </w:t>
       </w:r>
       <w:r>
         <w:rPr>
@@ -10338,6 +11217,12 @@
           <w:lang w:val="en-US"/>
         </w:rPr>
         <w:fldChar w:fldCharType="end"/>
+      </w:r>
+      <w:r>
+        <w:rPr>
+          <w:lang w:val="en-US"/>
+        </w:rPr>
+        <w:t xml:space="preserve"> for full derivation of approximations</w:t>
       </w:r>
       <w:r>
         <w:rPr>
@@ -10357,7 +11242,27 @@
         <w:rPr>
           <w:lang w:val="en-US"/>
         </w:rPr>
-        <w:t>For the probability that a newborn individual is a double mutant we get the following approximations:</w:t>
+        <w:t>For the probability</w:t>
+      </w:r>
+      <w:r>
+        <w:rPr>
+          <w:lang w:val="en-US"/>
+        </w:rPr>
+        <w:t xml:space="preserve"> </w:t>
+      </w:r>
+      <w:r>
+        <w:rPr>
+          <w:i/>
+          <w:iCs/>
+          <w:lang w:val="en-US"/>
+        </w:rPr>
+        <w:t>q</w:t>
+      </w:r>
+      <w:r>
+        <w:rPr>
+          <w:lang w:val="en-US"/>
+        </w:rPr>
+        <w:t xml:space="preserve"> that a newborn individual is a double mutant we get the following approximations:</w:t>
       </w:r>
     </w:p>
     <w:p>
@@ -10393,7 +11298,7 @@
             <w:tcW w:w="4500" w:type="pct"/>
             <w:vAlign w:val="center"/>
           </w:tcPr>
-          <w:bookmarkStart w:id="15" w:name="_Ref354151750"/>
+          <w:bookmarkStart w:id="14" w:name="_Ref354151750"/>
           <w:p>
             <w:pPr>
               <w:ind w:left="340" w:firstLine="0"/>
@@ -10546,7 +11451,7 @@
                 <w:lang w:val="en-US"/>
               </w:rPr>
             </w:pPr>
-            <w:bookmarkStart w:id="16" w:name="_Ref354319257"/>
+            <w:bookmarkStart w:id="15" w:name="_Ref354319257"/>
             <w:r>
               <w:rPr>
                 <w:lang w:val="en-US"/>
@@ -10590,7 +11495,7 @@
               </w:rPr>
               <w:t>)</w:t>
             </w:r>
-            <w:bookmarkEnd w:id="16"/>
+            <w:bookmarkEnd w:id="15"/>
           </w:p>
         </w:tc>
       </w:tr>
@@ -10778,7 +11683,7 @@
                 <w:lang w:val="en-US"/>
               </w:rPr>
             </w:pPr>
-            <w:bookmarkStart w:id="17" w:name="_Ref354319499"/>
+            <w:bookmarkStart w:id="16" w:name="_Ref354319499"/>
             <w:r>
               <w:rPr>
                 <w:lang w:val="en-US"/>
@@ -10822,7 +11727,7 @@
               </w:rPr>
               <w:t>)</w:t>
             </w:r>
-            <w:bookmarkEnd w:id="17"/>
+            <w:bookmarkEnd w:id="16"/>
           </w:p>
         </w:tc>
       </w:tr>
@@ -10838,7 +11743,6 @@
         <w:rPr>
           <w:lang w:val="en-US"/>
         </w:rPr>
-        <w:lastRenderedPageBreak/>
         <w:t>T</w:t>
       </w:r>
       <w:r>
@@ -10905,17 +11809,327 @@
         <w:rPr>
           <w:lang w:val="en-US"/>
         </w:rPr>
-        <w:t xml:space="preserve"> is larger without stress-induction but the middle and last terms are both larger with stress-induction. Figure X shows </w:t>
-      </w:r>
-      <w:r>
-        <w:rPr>
-          <w:lang w:val="en-US"/>
-        </w:rPr>
-        <w:t xml:space="preserve">that for a wide parameter range, </w:t>
+        <w:t xml:space="preserve"> is larger without stress-induction</w:t>
+      </w:r>
+      <w:r>
+        <w:rPr>
+          <w:lang w:val="en-US"/>
+        </w:rPr>
+        <w:t xml:space="preserve"> (</w:t>
+      </w:r>
+      <w:r>
+        <w:rPr>
+          <w:rFonts w:ascii="Times New Roman" w:hAnsi="Times New Roman"/>
+          <w:i/>
+          <w:iCs/>
+          <w:lang w:val="en-US"/>
+        </w:rPr>
+        <w:t>π</w:t>
+      </w:r>
+      <w:r>
+        <w:rPr>
+          <w:i/>
+          <w:iCs/>
+          <w:lang w:val="en-US"/>
+        </w:rPr>
+        <w:t>=1</w:t>
+      </w:r>
+      <w:r>
+        <w:rPr>
+          <w:lang w:val="en-US"/>
+        </w:rPr>
+        <w:t>)</w:t>
+      </w:r>
+      <w:r>
+        <w:rPr>
+          <w:lang w:val="en-US"/>
+        </w:rPr>
+        <w:t xml:space="preserve"> but the </w:t>
+      </w:r>
+      <w:r>
+        <w:rPr>
+          <w:lang w:val="en-US"/>
+        </w:rPr>
+        <w:t xml:space="preserve">second </w:t>
+      </w:r>
+      <w:r>
+        <w:rPr>
+          <w:lang w:val="en-US"/>
+        </w:rPr>
+        <w:t xml:space="preserve">term </w:t>
+      </w:r>
+      <w:r>
+        <w:rPr>
+          <w:lang w:val="en-US"/>
+        </w:rPr>
+        <w:t xml:space="preserve">is </w:t>
+      </w:r>
+      <w:r>
+        <w:rPr>
+          <w:lang w:val="en-US"/>
+        </w:rPr>
+        <w:t>larger with stress-induction</w:t>
+      </w:r>
+      <w:r>
+        <w:rPr>
+          <w:lang w:val="en-US"/>
+        </w:rPr>
+        <w:t xml:space="preserve"> </w:t>
+      </w:r>
+      <w:r>
+        <w:rPr>
+          <w:lang w:val="en-US"/>
+        </w:rPr>
+        <w:t>(</w:t>
+      </w:r>
+      <w:r>
+        <w:rPr>
+          <w:rFonts w:asciiTheme="majorBidi" w:hAnsiTheme="majorBidi" w:cstheme="majorBidi"/>
+          <w:i/>
+          <w:iCs/>
+          <w:lang w:val="en-US"/>
+        </w:rPr>
+        <w:t>π</w:t>
+      </w:r>
+      <w:r>
+        <w:rPr>
+          <w:rFonts w:asciiTheme="majorBidi" w:hAnsiTheme="majorBidi" w:cstheme="majorBidi"/>
+          <w:i/>
+          <w:iCs/>
+          <w:lang w:val="en-US"/>
+        </w:rPr>
+        <w:t>&gt;</w:t>
+      </w:r>
+      <w:r>
+        <w:rPr>
+          <w:rFonts w:asciiTheme="majorBidi" w:hAnsiTheme="majorBidi" w:cstheme="majorBidi"/>
+          <w:i/>
+          <w:iCs/>
+          <w:lang w:val="en-US"/>
+        </w:rPr>
+        <w:t>1</w:t>
+      </w:r>
+      <w:r>
+        <w:rPr>
+          <w:lang w:val="en-US"/>
+        </w:rPr>
+        <w:t>)</w:t>
+      </w:r>
+      <w:r>
+        <w:rPr>
+          <w:lang w:val="en-US"/>
+        </w:rPr>
+        <w:t xml:space="preserve">. </w:t>
+      </w:r>
+      <w:r>
+        <w:rPr>
+          <w:lang w:val="en-US"/>
+        </w:rPr>
+        <w:t>Taking the derivative</w:t>
+      </w:r>
+    </w:p>
+    <w:p>
+      <w:pPr>
+        <w:ind w:firstLine="0"/>
+        <w:rPr>
+          <w:lang w:val="en-US"/>
+        </w:rPr>
+      </w:pPr>
+      <m:oMathPara>
+        <m:oMath>
+          <m:f>
+            <m:fPr>
+              <m:ctrlPr>
+                <w:rPr>
+                  <w:rFonts w:ascii="Cambria Math" w:hAnsi="Cambria Math"/>
+                  <w:i/>
+                  <w:lang w:val="en-US"/>
+                </w:rPr>
+              </m:ctrlPr>
+            </m:fPr>
+            <m:num>
+              <m:r>
+                <w:rPr>
+                  <w:rFonts w:ascii="Cambria Math" w:hAnsi="Cambria Math"/>
+                  <w:lang w:val="en-US"/>
+                </w:rPr>
+                <m:t>d</m:t>
+              </m:r>
+              <m:sSubSup>
+                <m:sSubSupPr>
+                  <m:ctrlPr>
+                    <w:rPr>
+                      <w:rFonts w:ascii="Cambria Math" w:hAnsi="Cambria Math"/>
+                      <w:i/>
+                      <w:lang w:val="en-US"/>
+                    </w:rPr>
+                  </m:ctrlPr>
+                </m:sSubSupPr>
+                <m:e>
+                  <m:r>
+                    <w:rPr>
+                      <w:rFonts w:ascii="Cambria Math" w:hAnsi="Cambria Math"/>
+                      <w:lang w:val="en-US"/>
+                    </w:rPr>
+                    <m:t>q</m:t>
+                  </m:r>
+                </m:e>
+                <m:sub>
+                  <m:r>
+                    <w:rPr>
+                      <w:rFonts w:ascii="Cambria Math" w:hAnsi="Cambria Math"/>
+                      <w:lang w:val="en-US"/>
+                    </w:rPr>
+                    <m:t>sim</m:t>
+                  </m:r>
+                </m:sub>
+                <m:sup>
+                  <m:r>
+                    <w:rPr>
+                      <w:rFonts w:ascii="Cambria Math" w:hAnsi="Cambria Math"/>
+                      <w:lang w:val="en-US"/>
+                    </w:rPr>
+                    <m:t>*</m:t>
+                  </m:r>
+                </m:sup>
+              </m:sSubSup>
+            </m:num>
+            <m:den>
+              <m:r>
+                <w:rPr>
+                  <w:rFonts w:ascii="Cambria Math" w:hAnsi="Cambria Math"/>
+                  <w:lang w:val="en-US"/>
+                </w:rPr>
+                <m:t>dτ</m:t>
+              </m:r>
+            </m:den>
+          </m:f>
+          <m:r>
+            <w:rPr>
+              <w:rFonts w:ascii="Cambria Math" w:hAnsi="Cambria Math"/>
+              <w:lang w:val="en-US"/>
+            </w:rPr>
+            <m:t>=2</m:t>
+          </m:r>
+          <m:f>
+            <m:fPr>
+              <m:ctrlPr>
+                <w:rPr>
+                  <w:rFonts w:ascii="Cambria Math" w:hAnsi="Cambria Math"/>
+                  <w:i/>
+                  <w:lang w:val="en-US"/>
+                </w:rPr>
+              </m:ctrlPr>
+            </m:fPr>
+            <m:num>
+              <m:sSup>
+                <m:sSupPr>
+                  <m:ctrlPr>
+                    <w:rPr>
+                      <w:rFonts w:ascii="Cambria Math" w:hAnsi="Cambria Math"/>
+                      <w:i/>
+                      <w:lang w:val="en-US"/>
+                    </w:rPr>
+                  </m:ctrlPr>
+                </m:sSupPr>
+                <m:e>
+                  <m:r>
+                    <w:rPr>
+                      <w:rFonts w:ascii="Cambria Math" w:hAnsi="Cambria Math"/>
+                      <w:lang w:val="en-US"/>
+                    </w:rPr>
+                    <m:t>μ</m:t>
+                  </m:r>
+                </m:e>
+                <m:sup>
+                  <m:r>
+                    <w:rPr>
+                      <w:rFonts w:ascii="Cambria Math" w:hAnsi="Cambria Math"/>
+                      <w:lang w:val="en-US"/>
+                    </w:rPr>
+                    <m:t>2</m:t>
+                  </m:r>
+                </m:sup>
+              </m:sSup>
+            </m:num>
+            <m:den>
+              <m:r>
+                <w:rPr>
+                  <w:rFonts w:ascii="Cambria Math" w:hAnsi="Cambria Math"/>
+                  <w:lang w:val="en-US"/>
+                </w:rPr>
+                <m:t>s</m:t>
+              </m:r>
+            </m:den>
+          </m:f>
+          <m:d>
+            <m:dPr>
+              <m:ctrlPr>
+                <w:rPr>
+                  <w:rFonts w:ascii="Cambria Math" w:hAnsi="Cambria Math"/>
+                  <w:i/>
+                  <w:lang w:val="en-US"/>
+                </w:rPr>
+              </m:ctrlPr>
+            </m:dPr>
+            <m:e>
+              <m:r>
+                <w:rPr>
+                  <w:rFonts w:ascii="Cambria Math" w:hAnsi="Cambria Math"/>
+                  <w:lang w:val="en-US"/>
+                </w:rPr>
+                <m:t>1-</m:t>
+              </m:r>
+              <m:r>
+                <w:rPr>
+                  <w:rFonts w:ascii="Cambria Math" w:hAnsi="Cambria Math"/>
+                  <w:lang w:val="en-US"/>
+                </w:rPr>
+                <m:t>2</m:t>
+              </m:r>
+              <m:r>
+                <w:rPr>
+                  <w:rFonts w:ascii="Cambria Math" w:hAnsi="Cambria Math"/>
+                  <w:lang w:val="en-US"/>
+                </w:rPr>
+                <m:t>τU</m:t>
+              </m:r>
+            </m:e>
+          </m:d>
+        </m:oMath>
+      </m:oMathPara>
+    </w:p>
+    <w:p>
+      <w:pPr>
+        <w:ind w:firstLine="0"/>
+        <w:rPr>
+          <w:lang w:val="en-US"/>
+        </w:rPr>
+      </w:pPr>
+      <w:proofErr w:type="gramStart"/>
+      <w:r>
+        <w:rPr>
+          <w:lang w:val="en-US"/>
+        </w:rPr>
+        <w:t>we</w:t>
+      </w:r>
+      <w:proofErr w:type="gramEnd"/>
+      <w:r>
+        <w:rPr>
+          <w:lang w:val="en-US"/>
+        </w:rPr>
+        <w:t xml:space="preserve"> can see that if </w:t>
       </w:r>
       <m:oMath>
-        <m:sSubSup>
-          <m:sSubSupPr>
+        <m:r>
+          <w:rPr>
+            <w:rFonts w:ascii="Cambria Math" w:hAnsi="Cambria Math"/>
+            <w:lang w:val="en-US"/>
+          </w:rPr>
+          <m:t>τ&lt;</m:t>
+        </m:r>
+        <m:f>
+          <m:fPr>
             <m:ctrlPr>
               <w:rPr>
                 <w:rFonts w:ascii="Cambria Math" w:hAnsi="Cambria Math"/>
@@ -10923,86 +12137,59 @@
                 <w:lang w:val="en-US"/>
               </w:rPr>
             </m:ctrlPr>
-          </m:sSubSupPr>
-          <m:e>
+          </m:fPr>
+          <m:num>
             <m:r>
               <w:rPr>
                 <w:rFonts w:ascii="Cambria Math" w:hAnsi="Cambria Math"/>
                 <w:lang w:val="en-US"/>
               </w:rPr>
-              <m:t>q</m:t>
+              <m:t>1</m:t>
             </m:r>
-          </m:e>
-          <m:sub>
+          </m:num>
+          <m:den>
             <m:r>
               <w:rPr>
                 <w:rFonts w:ascii="Cambria Math" w:hAnsi="Cambria Math"/>
                 <w:lang w:val="en-US"/>
               </w:rPr>
-              <m:t>sim</m:t>
+              <m:t>2U</m:t>
             </m:r>
-          </m:sub>
-          <m:sup>
-            <m:r>
-              <w:rPr>
-                <w:rFonts w:ascii="Cambria Math" w:hAnsi="Cambria Math"/>
-                <w:lang w:val="en-US"/>
-              </w:rPr>
-              <m:t>*</m:t>
-            </m:r>
-          </m:sup>
-        </m:sSubSup>
+          </m:den>
+        </m:f>
       </m:oMath>
       <w:r>
         <w:rPr>
           <w:lang w:val="en-US"/>
         </w:rPr>
-        <w:t xml:space="preserve"> is larger </w:t>
-      </w:r>
-      <w:proofErr w:type="gramStart"/>
-      <w:r>
-        <w:rPr>
-          <w:lang w:val="en-US"/>
-        </w:rPr>
-        <w:t xml:space="preserve">than </w:t>
-      </w:r>
-      <w:proofErr w:type="gramEnd"/>
-      <m:oMath>
-        <m:sSup>
-          <m:sSupPr>
-            <m:ctrlPr>
-              <w:rPr>
-                <w:rFonts w:ascii="Cambria Math" w:hAnsi="Cambria Math"/>
-                <w:i/>
-                <w:lang w:val="en-US"/>
-              </w:rPr>
-            </m:ctrlPr>
-          </m:sSupPr>
-          <m:e>
-            <m:r>
-              <w:rPr>
-                <w:rFonts w:ascii="Cambria Math" w:hAnsi="Cambria Math"/>
-                <w:lang w:val="en-US"/>
-              </w:rPr>
-              <m:t>q</m:t>
-            </m:r>
-          </m:e>
-          <m:sup>
-            <m:r>
-              <w:rPr>
-                <w:rFonts w:ascii="Cambria Math" w:hAnsi="Cambria Math"/>
-                <w:lang w:val="en-US"/>
-              </w:rPr>
-              <m:t>*</m:t>
-            </m:r>
-          </m:sup>
-        </m:sSup>
-      </m:oMath>
-      <w:r>
-        <w:rPr>
-          <w:lang w:val="en-US"/>
-        </w:rPr>
-        <w:t>.</w:t>
+        <w:t xml:space="preserve"> then the increasing </w:t>
+      </w:r>
+      <w:r>
+        <w:rPr>
+          <w:rFonts w:ascii="Times New Roman" w:hAnsi="Times New Roman"/>
+          <w:i/>
+          <w:iCs/>
+          <w:lang w:val="en-US"/>
+        </w:rPr>
+        <w:t>τ</w:t>
+      </w:r>
+      <w:r>
+        <w:rPr>
+          <w:lang w:val="en-US"/>
+        </w:rPr>
+        <w:t xml:space="preserve"> increases the appearance probability of the double mutant (</w:t>
+      </w:r>
+      <w:r>
+        <w:rPr>
+          <w:lang w:val="en-US"/>
+        </w:rPr>
+        <w:t>Fig</w:t>
+      </w:r>
+      <w:r>
+        <w:rPr>
+          <w:lang w:val="en-US"/>
+        </w:rPr>
+        <w:t>. X).</w:t>
       </w:r>
     </w:p>
     <w:p>
@@ -11016,8 +12203,11 @@
         <w:rPr>
           <w:lang w:val="en-US"/>
         </w:rPr>
+        <w:lastRenderedPageBreak/>
         <w:t>Fixation of a double mutation</w:t>
       </w:r>
+      <w:bookmarkStart w:id="17" w:name="_GoBack"/>
+      <w:bookmarkEnd w:id="17"/>
     </w:p>
     <w:p>
       <w:pPr>
@@ -13420,7 +14610,6 @@
         <w:rPr>
           <w:lang w:val="en-US"/>
         </w:rPr>
-        <w:lastRenderedPageBreak/>
         <w:t>Simulation results</w:t>
       </w:r>
     </w:p>
@@ -13510,6 +14699,7 @@
         <w:rPr>
           <w:lang w:val="en-US"/>
         </w:rPr>
+        <w:lastRenderedPageBreak/>
         <w:t>Adaptation rate</w:t>
       </w:r>
     </w:p>
@@ -13660,7 +14850,7 @@
           <w:lang w:val="en-US" w:bidi="he-IL"/>
         </w:rPr>
         <w:drawing>
-          <wp:inline distT="0" distB="0" distL="0" distR="0" wp14:anchorId="21B5CFAB" wp14:editId="56ECA7CA">
+          <wp:inline distT="0" distB="0" distL="0" distR="0" wp14:anchorId="36D25710" wp14:editId="3E62E3CB">
             <wp:extent cx="3360304" cy="2520000"/>
             <wp:effectExtent l="0" t="0" r="0" b="0"/>
             <wp:docPr id="5" name="Picture 5"/>
@@ -14127,7 +15317,7 @@
         </w:rPr>
         <w:t>.</w:t>
       </w:r>
-      <w:bookmarkEnd w:id="15"/>
+      <w:bookmarkEnd w:id="14"/>
     </w:p>
     <w:p>
       <w:pPr>
@@ -14140,7 +15330,6 @@
         <w:rPr>
           <w:lang w:val="en-US"/>
         </w:rPr>
-        <w:lastRenderedPageBreak/>
         <w:t>Discussion</w:t>
       </w:r>
     </w:p>
@@ -14195,7 +15384,11 @@
         <w:t>o dataset(s) in http:// format]</w:t>
       </w:r>
       <w:r>
-        <w:t xml:space="preserve">. The simulations source code, the source code used to analyse the data and generate the plots and the complete history of the manuscript are available as a </w:t>
+        <w:t xml:space="preserve">. The simulations source code, the source code used to analyse the data and generate the plots and the complete history of the </w:t>
+      </w:r>
+      <w:r>
+        <w:lastRenderedPageBreak/>
+        <w:t xml:space="preserve">manuscript are available as a </w:t>
       </w:r>
       <w:r>
         <w:rPr>
@@ -17479,8 +18672,7 @@
     </w:p>
     <w:p>
       <w:pPr>
-        <w:pStyle w:val="Heading1"/>
-        <w:jc w:val="both"/>
+        <w:ind w:firstLine="0"/>
         <w:rPr>
           <w:lang w:val="en-US"/>
         </w:rPr>
@@ -20259,6 +21451,7 @@
         <w:rPr>
           <w:lang w:val="en-US"/>
         </w:rPr>
+        <w:lastRenderedPageBreak/>
         <w:t xml:space="preserve">The last approximation assumes that </w:t>
       </w:r>
       <w:proofErr w:type="gramStart"/>
@@ -22615,7 +23808,6 @@
         <w:rPr>
           <w:lang w:val="en-US"/>
         </w:rPr>
-        <w:lastRenderedPageBreak/>
         <w:t>Comparison of adaptation rate</w:t>
       </w:r>
       <w:bookmarkEnd w:id="23"/>
@@ -23204,6 +24396,7 @@
         <w:rPr>
           <w:lang w:val="en-US"/>
         </w:rPr>
+        <w:lastRenderedPageBreak/>
         <w:t xml:space="preserve">Now if </w:t>
       </w:r>
       <m:oMath>
@@ -23946,7 +25139,7 @@
         <w:rStyle w:val="PageNumber"/>
         <w:noProof/>
       </w:rPr>
-      <w:t>4</w:t>
+      <w:t>8</w:t>
     </w:r>
     <w:r>
       <w:rPr>
@@ -26476,7 +27669,7 @@
 </file>
 
 <file path=customXml/itemProps1.xml><?xml version="1.0" encoding="utf-8"?>
-<ds:datastoreItem xmlns:ds="http://schemas.openxmlformats.org/officeDocument/2006/customXml" ds:itemID="{76A4F338-1EA3-4ADD-8159-28DA78BE4C10}">
+<ds:datastoreItem xmlns:ds="http://schemas.openxmlformats.org/officeDocument/2006/customXml" ds:itemID="{FD3F30C4-DE15-4436-B364-B7CB62B7184B}">
   <ds:schemaRefs>
     <ds:schemaRef ds:uri="http://schemas.openxmlformats.org/officeDocument/2006/bibliography"/>
   </ds:schemaRefs>

</xml_diff>

<commit_message>
revised 3.1.1 and 3.2.1
</commit_message>
<xml_diff>
--- a/manuscript/ms.docx
+++ b/manuscript/ms.docx
@@ -11120,7 +11120,7 @@
     </w:p>
     <w:p>
       <w:pPr>
-        <w:pStyle w:val="Heading3"/>
+        <w:ind w:firstLine="0"/>
         <w:rPr>
           <w:lang w:val="en-US"/>
         </w:rPr>
@@ -11129,24 +11129,61 @@
         <w:rPr>
           <w:lang w:val="en-US"/>
         </w:rPr>
-        <w:t xml:space="preserve">Appearance of </w:t>
-      </w:r>
-      <w:r>
-        <w:rPr>
-          <w:lang w:val="en-US"/>
-        </w:rPr>
-        <w:t xml:space="preserve">a </w:t>
-      </w:r>
-      <w:r>
-        <w:rPr>
-          <w:lang w:val="en-US"/>
-        </w:rPr>
-        <w:t>double mutant</w:t>
+        <w:t xml:space="preserve">We used first-order approximations to produce expressions which are easy to understand and compare (see </w:t>
+      </w:r>
+      <w:r>
+        <w:rPr>
+          <w:lang w:val="en-US"/>
+        </w:rPr>
+        <w:fldChar w:fldCharType="begin"/>
+      </w:r>
+      <w:r>
+        <w:rPr>
+          <w:lang w:val="en-US"/>
+        </w:rPr>
+        <w:instrText xml:space="preserve"> REF _Ref354319905 \r \h </w:instrText>
+      </w:r>
+      <w:r>
+        <w:rPr>
+          <w:lang w:val="en-US"/>
+        </w:rPr>
+      </w:r>
+      <w:r>
+        <w:rPr>
+          <w:lang w:val="en-US"/>
+        </w:rPr>
+        <w:fldChar w:fldCharType="separate"/>
+      </w:r>
+      <w:r>
+        <w:rPr>
+          <w:rFonts w:hint="eastAsia"/>
+          <w:cs/>
+          <w:lang w:val="en-US"/>
+        </w:rPr>
+        <w:t>‎</w:t>
+      </w:r>
+      <w:r>
+        <w:rPr>
+          <w:lang w:val="en-US"/>
+        </w:rPr>
+        <w:t>11.2</w:t>
+      </w:r>
+      <w:r>
+        <w:rPr>
+          <w:lang w:val="en-US"/>
+        </w:rPr>
+        <w:fldChar w:fldCharType="end"/>
+      </w:r>
+      <w:r>
+        <w:rPr>
+          <w:lang w:val="en-US"/>
+        </w:rPr>
+        <w:t xml:space="preserve"> for full derivation of approximations).</w:t>
       </w:r>
     </w:p>
     <w:p>
       <w:pPr>
-        <w:ind w:firstLine="0"/>
+        <w:pStyle w:val="Heading3"/>
         <w:rPr>
           <w:lang w:val="en-US"/>
         </w:rPr>
@@ -11155,80 +11192,19 @@
         <w:rPr>
           <w:lang w:val="en-US"/>
         </w:rPr>
-        <w:t xml:space="preserve">We used </w:t>
-      </w:r>
-      <w:r>
-        <w:rPr>
-          <w:lang w:val="en-US"/>
-        </w:rPr>
-        <w:t>first-order approximations</w:t>
-      </w:r>
-      <w:r>
-        <w:rPr>
-          <w:lang w:val="en-US"/>
-        </w:rPr>
-        <w:t xml:space="preserve"> to produce expressions which are easy to understand and compare</w:t>
-      </w:r>
-      <w:r>
-        <w:rPr>
-          <w:lang w:val="en-US"/>
-        </w:rPr>
-        <w:t xml:space="preserve"> (see </w:t>
-      </w:r>
-      <w:r>
-        <w:rPr>
-          <w:lang w:val="en-US"/>
-        </w:rPr>
-        <w:fldChar w:fldCharType="begin"/>
-      </w:r>
-      <w:r>
-        <w:rPr>
-          <w:lang w:val="en-US"/>
-        </w:rPr>
-        <w:instrText xml:space="preserve"> REF _Ref354319905 \r \h </w:instrText>
-      </w:r>
-      <w:r>
-        <w:rPr>
-          <w:lang w:val="en-US"/>
-        </w:rPr>
-      </w:r>
-      <w:r>
-        <w:rPr>
-          <w:lang w:val="en-US"/>
-        </w:rPr>
-        <w:fldChar w:fldCharType="separate"/>
-      </w:r>
-      <w:r>
-        <w:rPr>
-          <w:rFonts w:hint="eastAsia"/>
-          <w:cs/>
-          <w:lang w:val="en-US"/>
-        </w:rPr>
-        <w:t>‎</w:t>
-      </w:r>
-      <w:r>
-        <w:rPr>
-          <w:lang w:val="en-US"/>
-        </w:rPr>
-        <w:t>11.2</w:t>
-      </w:r>
-      <w:r>
-        <w:rPr>
-          <w:lang w:val="en-US"/>
-        </w:rPr>
-        <w:fldChar w:fldCharType="end"/>
-      </w:r>
-      <w:r>
-        <w:rPr>
-          <w:lang w:val="en-US"/>
-        </w:rPr>
-        <w:t xml:space="preserve"> for full derivation of approximations</w:t>
-      </w:r>
-      <w:r>
-        <w:rPr>
-          <w:lang w:val="en-US"/>
-        </w:rPr>
-        <w:t>).</w:t>
+        <w:t xml:space="preserve">Appearance of </w:t>
+      </w:r>
+      <w:r>
+        <w:rPr>
+          <w:lang w:val="en-US"/>
+        </w:rPr>
+        <w:t xml:space="preserve">a </w:t>
+      </w:r>
+      <w:r>
+        <w:rPr>
+          <w:lang w:val="en-US"/>
+        </w:rPr>
+        <w:t>double mutant</w:t>
       </w:r>
     </w:p>
     <w:p>
@@ -11743,6 +11719,54 @@
         <w:rPr>
           <w:lang w:val="en-US"/>
         </w:rPr>
+        <w:t xml:space="preserve">For comparisons of </w:t>
+      </w:r>
+      <w:proofErr w:type="spellStart"/>
+      <w:r>
+        <w:rPr>
+          <w:lang w:val="en-US"/>
+        </w:rPr>
+        <w:t>of</w:t>
+      </w:r>
+      <w:proofErr w:type="spellEnd"/>
+      <w:r>
+        <w:rPr>
+          <w:lang w:val="en-US"/>
+        </w:rPr>
+        <w:t xml:space="preserve"> this </w:t>
+      </w:r>
+      <w:proofErr w:type="spellStart"/>
+      <w:r>
+        <w:rPr>
+          <w:lang w:val="en-US"/>
+        </w:rPr>
+        <w:t>approximaitons</w:t>
+      </w:r>
+      <w:proofErr w:type="spellEnd"/>
+      <w:r>
+        <w:rPr>
+          <w:lang w:val="en-US"/>
+        </w:rPr>
+        <w:t xml:space="preserve"> with the full expressions</w:t>
+      </w:r>
+      <w:r>
+        <w:rPr>
+          <w:lang w:val="en-US"/>
+        </w:rPr>
+        <w:t xml:space="preserve"> see Fig. X.</w:t>
+      </w:r>
+    </w:p>
+    <w:p>
+      <w:pPr>
+        <w:ind w:firstLine="0"/>
+        <w:rPr>
+          <w:lang w:val="en-US"/>
+        </w:rPr>
+      </w:pPr>
+      <w:r>
+        <w:rPr>
+          <w:lang w:val="en-US"/>
+        </w:rPr>
         <w:t>T</w:t>
       </w:r>
       <w:r>
@@ -12162,7 +12186,7 @@
         <w:rPr>
           <w:lang w:val="en-US"/>
         </w:rPr>
-        <w:t xml:space="preserve"> then the increasing </w:t>
+        <w:t xml:space="preserve"> then increasing </w:t>
       </w:r>
       <w:r>
         <w:rPr>
@@ -12206,8 +12230,6 @@
         <w:lastRenderedPageBreak/>
         <w:t>Fixation of a double mutation</w:t>
       </w:r>
-      <w:bookmarkStart w:id="17" w:name="_GoBack"/>
-      <w:bookmarkEnd w:id="17"/>
     </w:p>
     <w:p>
       <w:pPr>
@@ -12220,21 +12242,25 @@
         <w:rPr>
           <w:lang w:val="en-US"/>
         </w:rPr>
-        <w:t xml:space="preserve">The first-order </w:t>
-      </w:r>
-      <w:proofErr w:type="gramStart"/>
-      <w:r>
-        <w:rPr>
-          <w:lang w:val="en-US"/>
-        </w:rPr>
-        <w:t>approximation of the fixation probability of a double mutant with and without stress-induced mutation are</w:t>
-      </w:r>
-      <w:proofErr w:type="gramEnd"/>
-      <w:r>
-        <w:rPr>
-          <w:lang w:val="en-US"/>
-        </w:rPr>
-        <w:t xml:space="preserve"> (see Eq. </w:t>
+        <w:t>T</w:t>
+      </w:r>
+      <w:r>
+        <w:rPr>
+          <w:lang w:val="en-US"/>
+        </w:rPr>
+        <w:t>he</w:t>
+      </w:r>
+      <w:r>
+        <w:rPr>
+          <w:lang w:val="en-US"/>
+        </w:rPr>
+        <w:t xml:space="preserve"> approximations for the</w:t>
+      </w:r>
+      <w:r>
+        <w:rPr>
+          <w:lang w:val="en-US"/>
+        </w:rPr>
+        <w:t xml:space="preserve"> fixation probability of a double mutant with and without stress-induced mutation are (see Eq. </w:t>
       </w:r>
       <w:r>
         <w:rPr>
@@ -12288,7 +12314,13 @@
         <w:rPr>
           <w:lang w:val="en-US"/>
         </w:rPr>
-        <w:t xml:space="preserve"> and </w:t>
+        <w:t xml:space="preserve"> and</w:t>
+      </w:r>
+      <w:r>
+        <w:rPr>
+          <w:lang w:val="en-US"/>
+        </w:rPr>
+        <w:t xml:space="preserve"> </w:t>
       </w:r>
       <w:r>
         <w:rPr>
@@ -12387,7 +12419,7 @@
                         <w:rFonts w:ascii="Cambria Math" w:hAnsi="Cambria Math"/>
                         <w:lang w:val="en-US"/>
                       </w:rPr>
-                      <m:t>π</m:t>
+                      <m:t>ρ</m:t>
                     </m:r>
                   </m:e>
                   <m:sup>
@@ -12472,7 +12504,7 @@
                         <w:rFonts w:ascii="Cambria Math" w:hAnsi="Cambria Math"/>
                         <w:lang w:val="en-US"/>
                       </w:rPr>
-                      <m:t>π</m:t>
+                      <m:t>ρ</m:t>
                     </m:r>
                   </m:e>
                   <m:sub>
@@ -12517,7 +12549,7 @@
                         <w:rFonts w:ascii="Cambria Math" w:hAnsi="Cambria Math"/>
                         <w:lang w:val="en-US"/>
                       </w:rPr>
-                      <m:t>π</m:t>
+                      <m:t>ρ</m:t>
                     </m:r>
                   </m:e>
                   <m:sup>
@@ -12644,7 +12676,7 @@
                 <w:lang w:val="en-US"/>
               </w:rPr>
             </w:pPr>
-            <w:bookmarkStart w:id="18" w:name="_Ref354321602"/>
+            <w:bookmarkStart w:id="17" w:name="_Ref354321602"/>
             <w:r>
               <w:rPr>
                 <w:lang w:val="en-US"/>
@@ -12688,7 +12720,7 @@
               </w:rPr>
               <w:t>)</w:t>
             </w:r>
-            <w:bookmarkEnd w:id="18"/>
+            <w:bookmarkEnd w:id="17"/>
           </w:p>
         </w:tc>
       </w:tr>
@@ -12740,7 +12772,19 @@
         <w:rPr>
           <w:lang w:val="en-US"/>
         </w:rPr>
-        <w:t xml:space="preserve"> these approximations suggest </w:t>
+        <w:t xml:space="preserve"> these </w:t>
+      </w:r>
+      <w:r>
+        <w:rPr>
+          <w:lang w:val="en-US"/>
+        </w:rPr>
+        <w:t>expressions suggest</w:t>
+      </w:r>
+      <w:r>
+        <w:rPr>
+          <w:lang w:val="en-US"/>
+        </w:rPr>
+        <w:t xml:space="preserve"> </w:t>
       </w:r>
       <w:proofErr w:type="gramStart"/>
       <w:r>
@@ -12767,7 +12811,7 @@
                 <w:rFonts w:ascii="Cambria Math" w:hAnsi="Cambria Math"/>
                 <w:lang w:val="en-US"/>
               </w:rPr>
-              <m:t>π</m:t>
+              <m:t>ρ</m:t>
             </m:r>
           </m:e>
           <m:sub>
@@ -12785,14 +12829,35 @@
             <w:rFonts w:ascii="Cambria Math" w:hAnsi="Cambria Math"/>
             <w:lang w:val="en-US"/>
           </w:rPr>
-          <m:t>&gt;π</m:t>
+          <m:t>&gt;</m:t>
+        </m:r>
+        <m:r>
+          <w:rPr>
+            <w:rFonts w:ascii="Cambria Math" w:hAnsi="Cambria Math"/>
+            <w:lang w:val="en-US"/>
+          </w:rPr>
+          <m:t>ρ</m:t>
         </m:r>
       </m:oMath>
       <w:r>
         <w:rPr>
           <w:lang w:val="en-US"/>
         </w:rPr>
-        <w:t xml:space="preserve">, that is, </w:t>
+        <w:t xml:space="preserve"> a</w:t>
+      </w:r>
+      <w:proofErr w:type="spellStart"/>
+      <w:r>
+        <w:rPr>
+          <w:lang w:val="en-US"/>
+        </w:rPr>
+        <w:t>nd</w:t>
+      </w:r>
+      <w:proofErr w:type="spellEnd"/>
+      <w:r>
+        <w:rPr>
+          <w:lang w:val="en-US"/>
+        </w:rPr>
+        <w:t xml:space="preserve"> </w:t>
       </w:r>
       <w:r>
         <w:rPr>
@@ -12804,25 +12869,63 @@
         <w:rPr>
           <w:lang w:val="en-US"/>
         </w:rPr>
-        <w:t xml:space="preserve"> increase</w:t>
-      </w:r>
-      <w:r>
-        <w:rPr>
-          <w:lang w:val="en-US"/>
-        </w:rPr>
         <w:t xml:space="preserve"> </w:t>
       </w:r>
       <w:r>
         <w:rPr>
           <w:lang w:val="en-US"/>
         </w:rPr>
+        <w:t xml:space="preserve">effect </w:t>
+      </w:r>
+      <w:r>
+        <w:rPr>
+          <w:lang w:val="en-US"/>
+        </w:rPr>
         <w:t xml:space="preserve">occurs </w:t>
       </w:r>
       <w:r>
         <w:rPr>
           <w:lang w:val="en-US"/>
         </w:rPr>
-        <w:t xml:space="preserve">because stress-induced mutation increases the genetic variation in the population due to higher mutation rates in maladapted individuals. This effect increases with the mutation rate </w:t>
+        <w:t xml:space="preserve">because stress-induced mutation increases the </w:t>
+      </w:r>
+      <w:r>
+        <w:rPr>
+          <w:lang w:val="en-US"/>
+        </w:rPr>
+        <w:t>fitness</w:t>
+      </w:r>
+      <w:r>
+        <w:rPr>
+          <w:lang w:val="en-US"/>
+        </w:rPr>
+        <w:t xml:space="preserve"> variation in the population due to higher mutation rates in maladapted individuals</w:t>
+      </w:r>
+      <w:r>
+        <w:rPr>
+          <w:lang w:val="en-US"/>
+        </w:rPr>
+        <w:t xml:space="preserve"> and therefore increases the rate of fitness increase (</w:t>
+      </w:r>
+      <w:r>
+        <w:rPr>
+          <w:i/>
+          <w:iCs/>
+          <w:lang w:val="en-US"/>
+        </w:rPr>
+        <w:t>the fundamental theorem of natural selection</w:t>
+      </w:r>
+      <w:r>
+        <w:rPr>
+          <w:lang w:val="en-US"/>
+        </w:rPr>
+        <w:t>)</w:t>
+      </w:r>
+      <w:r>
+        <w:rPr>
+          <w:lang w:val="en-US"/>
+        </w:rPr>
+        <w:t xml:space="preserve">. This effect increases with the mutation rate </w:t>
       </w:r>
       <w:r>
         <w:rPr>
@@ -12885,14 +12988,26 @@
         <w:rPr>
           <w:lang w:val="en-US"/>
         </w:rPr>
-        <w:t xml:space="preserve">. Note that this effect does not depend on beneficial </w:t>
+        <w:t>, but it</w:t>
+      </w:r>
+      <w:r>
+        <w:rPr>
+          <w:lang w:val="en-US"/>
+        </w:rPr>
+        <w:t xml:space="preserve"> does not depend on benefi</w:t>
+      </w:r>
+      <w:r>
+        <w:rPr>
+          <w:lang w:val="en-US"/>
+        </w:rPr>
+        <w:t xml:space="preserve">cial </w:t>
       </w:r>
       <w:proofErr w:type="spellStart"/>
       <w:r>
         <w:rPr>
           <w:lang w:val="en-US"/>
         </w:rPr>
-        <w:t>mutaition</w:t>
+        <w:t>mutaitions</w:t>
       </w:r>
       <w:proofErr w:type="spellEnd"/>
       <w:r>
@@ -12912,9 +13027,20 @@
       </w:r>
       <w:r>
         <w:rPr>
-          <w:lang w:val="en-US"/>
-        </w:rPr>
-        <w:t xml:space="preserve">). </w:t>
+          <w:rFonts w:ascii="Times New Roman" w:hAnsi="Times New Roman"/>
+          <w:i/>
+          <w:iCs/>
+          <w:lang w:val="en-US"/>
+        </w:rPr>
+        <w:t>)</w:t>
+      </w:r>
+      <w:bookmarkStart w:id="18" w:name="_GoBack"/>
+      <w:bookmarkEnd w:id="18"/>
+      <w:r>
+        <w:rPr>
+          <w:lang w:val="en-US"/>
+        </w:rPr>
+        <w:t xml:space="preserve">. </w:t>
       </w:r>
     </w:p>
     <w:p>
@@ -22085,6 +22211,152 @@
     <w:p>
       <w:pPr>
         <w:pStyle w:val="Heading3"/>
+        <w:numPr>
+          <w:ilvl w:val="0"/>
+          <w:numId w:val="0"/>
+        </w:numPr>
+        <w:rPr>
+          <w:rFonts w:ascii="cmr10" w:hAnsi="cmr10"/>
+          <w:lang w:val="en-US"/>
+        </w:rPr>
+      </w:pPr>
+      <w:r>
+        <w:rPr>
+          <w:rFonts w:ascii="cmr10" w:hAnsi="cmr10"/>
+          <w:lang w:val="en-US"/>
+        </w:rPr>
+        <w:t xml:space="preserve">Note that by setting </w:t>
+      </w:r>
+      <m:oMath>
+        <m:r>
+          <w:rPr>
+            <w:rFonts w:ascii="Cambria Math" w:hAnsi="Cambria Math"/>
+            <w:lang w:val="en-US"/>
+          </w:rPr>
+          <m:t>τ=1</m:t>
+        </m:r>
+      </m:oMath>
+      <w:r>
+        <w:rPr>
+          <w:rFonts w:ascii="cmr10" w:hAnsi="cmr10"/>
+          <w:lang w:val="en-US"/>
+        </w:rPr>
+        <w:t xml:space="preserve"> and acknowledging </w:t>
+      </w:r>
+      <w:proofErr w:type="gramStart"/>
+      <w:r>
+        <w:rPr>
+          <w:rFonts w:ascii="cmr10" w:hAnsi="cmr10"/>
+          <w:lang w:val="en-US"/>
+        </w:rPr>
+        <w:t xml:space="preserve">that </w:t>
+      </w:r>
+      <w:proofErr w:type="gramEnd"/>
+      <m:oMath>
+        <m:r>
+          <w:rPr>
+            <w:rFonts w:ascii="Cambria Math" w:hAnsi="Cambria Math"/>
+            <w:lang w:val="en-US"/>
+          </w:rPr>
+          <m:t>U≪2</m:t>
+        </m:r>
+      </m:oMath>
+      <w:r>
+        <w:rPr>
+          <w:rFonts w:ascii="cmr10" w:hAnsi="cmr10"/>
+          <w:lang w:val="en-US"/>
+        </w:rPr>
+        <w:t xml:space="preserve">, </w:t>
+      </w:r>
+      <m:oMath>
+        <m:sSup>
+          <m:sSupPr>
+            <m:ctrlPr>
+              <w:rPr>
+                <w:rFonts w:ascii="Cambria Math" w:hAnsi="Cambria Math"/>
+                <w:i/>
+                <w:lang w:val="en-US"/>
+              </w:rPr>
+            </m:ctrlPr>
+          </m:sSupPr>
+          <m:e>
+            <m:r>
+              <w:rPr>
+                <w:rFonts w:ascii="Cambria Math" w:hAnsi="Cambria Math"/>
+                <w:lang w:val="en-US"/>
+              </w:rPr>
+              <m:t>q</m:t>
+            </m:r>
+          </m:e>
+          <m:sup>
+            <m:r>
+              <w:rPr>
+                <w:rFonts w:ascii="Cambria Math" w:hAnsi="Cambria Math"/>
+                <w:lang w:val="en-US"/>
+              </w:rPr>
+              <m:t>*</m:t>
+            </m:r>
+          </m:sup>
+        </m:sSup>
+      </m:oMath>
+      <w:r>
+        <w:rPr>
+          <w:rFonts w:ascii="cmr10" w:hAnsi="cmr10"/>
+          <w:lang w:val="en-US"/>
+        </w:rPr>
+        <w:t xml:space="preserve"> can be derived from </w:t>
+      </w:r>
+      <m:oMath>
+        <m:sSubSup>
+          <m:sSubSupPr>
+            <m:ctrlPr>
+              <w:rPr>
+                <w:rFonts w:ascii="Cambria Math" w:hAnsi="Cambria Math"/>
+                <w:i/>
+                <w:lang w:val="en-US"/>
+              </w:rPr>
+            </m:ctrlPr>
+          </m:sSubSupPr>
+          <m:e>
+            <m:r>
+              <w:rPr>
+                <w:rFonts w:ascii="Cambria Math" w:hAnsi="Cambria Math"/>
+                <w:lang w:val="en-US"/>
+              </w:rPr>
+              <m:t>q</m:t>
+            </m:r>
+          </m:e>
+          <m:sub>
+            <m:r>
+              <w:rPr>
+                <w:rFonts w:ascii="Cambria Math" w:hAnsi="Cambria Math"/>
+                <w:lang w:val="en-US"/>
+              </w:rPr>
+              <m:t>sim</m:t>
+            </m:r>
+          </m:sub>
+          <m:sup>
+            <m:r>
+              <w:rPr>
+                <w:rFonts w:ascii="Cambria Math" w:hAnsi="Cambria Math"/>
+                <w:lang w:val="en-US"/>
+              </w:rPr>
+              <m:t>*</m:t>
+            </m:r>
+          </m:sup>
+        </m:sSubSup>
+      </m:oMath>
+      <w:r>
+        <w:rPr>
+          <w:rFonts w:ascii="cmr10" w:hAnsi="cmr10"/>
+          <w:lang w:val="en-US"/>
+        </w:rPr>
+        <w:t>.</w:t>
+      </w:r>
+    </w:p>
+    <w:p>
+      <w:pPr>
+        <w:pStyle w:val="Heading3"/>
         <w:rPr>
           <w:lang w:val="en-US"/>
         </w:rPr>
@@ -23983,6 +24255,7 @@
               <w:rFonts w:ascii="Cambria Math" w:hAnsi="Cambria Math"/>
               <w:lang w:val="en-US"/>
             </w:rPr>
+            <w:lastRenderedPageBreak/>
             <m:t>E</m:t>
           </m:r>
           <m:sSup>
@@ -24396,7 +24669,6 @@
         <w:rPr>
           <w:lang w:val="en-US"/>
         </w:rPr>
-        <w:lastRenderedPageBreak/>
         <w:t xml:space="preserve">Now if </w:t>
       </w:r>
       <m:oMath>
@@ -27669,7 +27941,7 @@
 </file>
 
 <file path=customXml/itemProps1.xml><?xml version="1.0" encoding="utf-8"?>
-<ds:datastoreItem xmlns:ds="http://schemas.openxmlformats.org/officeDocument/2006/customXml" ds:itemID="{FD3F30C4-DE15-4436-B364-B7CB62B7184B}">
+<ds:datastoreItem xmlns:ds="http://schemas.openxmlformats.org/officeDocument/2006/customXml" ds:itemID="{42E54931-D5DB-4BFF-B467-69132F494CE8}">
   <ds:schemaRefs>
     <ds:schemaRef ds:uri="http://schemas.openxmlformats.org/officeDocument/2006/bibliography"/>
   </ds:schemaRefs>

</xml_diff>

<commit_message>
fixed citations on shifting balance theory
</commit_message>
<xml_diff>
--- a/manuscript/ms.docx
+++ b/manuscript/ms.docx
@@ -34,21 +34,12 @@
           <w:lang w:val="en-US"/>
         </w:rPr>
       </w:pPr>
-      <w:proofErr w:type="spellStart"/>
       <w:r>
         <w:rPr>
           <w:rFonts w:ascii="cmr17" w:hAnsi="cmr17"/>
           <w:lang w:val="en-US"/>
         </w:rPr>
-        <w:t>Yoav</w:t>
-      </w:r>
-      <w:proofErr w:type="spellEnd"/>
-      <w:r>
-        <w:rPr>
-          <w:rFonts w:ascii="cmr17" w:hAnsi="cmr17"/>
-          <w:lang w:val="en-US"/>
-        </w:rPr>
-        <w:t xml:space="preserve"> Ram</w:t>
+        <w:t>Yoav Ram</w:t>
       </w:r>
       <w:r>
         <w:rPr>
@@ -76,21 +67,12 @@
           <w:lang w:val="en-US"/>
         </w:rPr>
       </w:pPr>
-      <w:proofErr w:type="gramStart"/>
       <w:r>
         <w:rPr>
           <w:rFonts w:ascii="cmr17" w:hAnsi="cmr17"/>
           <w:lang w:val="en-US"/>
         </w:rPr>
-        <w:t>and</w:t>
-      </w:r>
-      <w:proofErr w:type="gramEnd"/>
-      <w:r>
-        <w:rPr>
-          <w:rFonts w:ascii="cmr17" w:hAnsi="cmr17"/>
-          <w:lang w:val="en-US"/>
-        </w:rPr>
-        <w:t xml:space="preserve"> </w:t>
+        <w:t xml:space="preserve">and </w:t>
       </w:r>
     </w:p>
     <w:p>
@@ -101,31 +83,13 @@
           <w:lang w:val="en-US"/>
         </w:rPr>
       </w:pPr>
-      <w:proofErr w:type="spellStart"/>
       <w:r>
         <w:rPr>
           <w:rFonts w:ascii="cmr17" w:hAnsi="cmr17"/>
           <w:lang w:val="en-US"/>
         </w:rPr>
-        <w:t>Lilach</w:t>
-      </w:r>
-      <w:proofErr w:type="spellEnd"/>
-      <w:r>
-        <w:rPr>
-          <w:rFonts w:ascii="cmr17" w:hAnsi="cmr17"/>
-          <w:lang w:val="en-US"/>
-        </w:rPr>
-        <w:t xml:space="preserve"> </w:t>
-      </w:r>
-      <w:proofErr w:type="spellStart"/>
-      <w:r>
-        <w:rPr>
-          <w:rFonts w:ascii="cmr17" w:hAnsi="cmr17"/>
-          <w:lang w:val="en-US"/>
-        </w:rPr>
-        <w:t>Hadany</w:t>
-      </w:r>
-      <w:proofErr w:type="spellEnd"/>
+        <w:t>Lilach Hadany</w:t>
+      </w:r>
       <w:r>
         <w:rPr>
           <w:rFonts w:ascii="cmr17" w:hAnsi="cmr17"/>
@@ -323,19 +287,11 @@
           <w:lang w:val="en-US"/>
         </w:rPr>
       </w:pPr>
-      <w:proofErr w:type="gramStart"/>
-      <w:r>
-        <w:rPr>
-          <w:lang w:val="en-US"/>
-        </w:rPr>
-        <w:t>population</w:t>
-      </w:r>
-      <w:proofErr w:type="gramEnd"/>
-      <w:r>
-        <w:rPr>
-          <w:lang w:val="en-US"/>
-        </w:rPr>
-        <w:t xml:space="preserve"> genetics; evolvability; stress-induced variation; adaptive landscape</w:t>
+      <w:r>
+        <w:rPr>
+          <w:lang w:val="en-US"/>
+        </w:rPr>
+        <w:t>population genetics; evolvability; stress-induced variation; adaptive landscape</w:t>
       </w:r>
     </w:p>
     <w:p>
@@ -363,13 +319,13 @@
         <w:rPr>
           <w:lang w:val="en-US"/>
         </w:rPr>
-        <w:t>In 1931</w:t>
-      </w:r>
-      <w:r>
-        <w:rPr>
-          <w:lang w:val="en-US"/>
-        </w:rPr>
-        <w:t xml:space="preserve">, Sewall Wright presented a problem which is still an open problem in evolutionary biology </w:t>
+        <w:t>The evolution of complex traits, coded by multiple genes, presents an open evolutionary question, first described by Sewall Wright in 1931</w:t>
+      </w:r>
+      <w:r>
+        <w:rPr>
+          <w:lang w:val="en-US"/>
+        </w:rPr>
+        <w:t xml:space="preserve"> </w:t>
       </w:r>
       <w:r>
         <w:rPr>
@@ -406,25 +362,31 @@
         <w:rPr>
           <w:lang w:val="en-US"/>
         </w:rPr>
-        <w:t xml:space="preserve">: </w:t>
-      </w:r>
-      <w:r>
-        <w:rPr>
-          <w:lang w:val="en-US"/>
-        </w:rPr>
-        <w:t xml:space="preserve">given that the selective value of two or more loci are under </w:t>
-      </w:r>
-      <w:r>
-        <w:rPr>
-          <w:lang w:val="en-US"/>
-        </w:rPr>
-        <w:t xml:space="preserve">positive </w:t>
-      </w:r>
-      <w:r>
-        <w:rPr>
-          <w:lang w:val="en-US"/>
-        </w:rPr>
-        <w:t>epistasis, how can a population evolve from one allele combination to a fitter? Or, in terms of adaptive or fitness landscapes</w:t>
+        <w:t>: if different alleles are separately deleterious but jointly advantageous, how can a population evolve from one co-adapted gene complex to a better one?</w:t>
+      </w:r>
+      <w:r>
+        <w:rPr>
+          <w:lang w:val="en-US"/>
+        </w:rPr>
+        <w:t xml:space="preserve"> </w:t>
+      </w:r>
+      <w:r>
+        <w:rPr>
+          <w:lang w:val="en-US"/>
+        </w:rPr>
+        <w:t xml:space="preserve">Or, in </w:t>
+      </w:r>
+      <w:r>
+        <w:rPr>
+          <w:lang w:val="en-US"/>
+        </w:rPr>
+        <w:t xml:space="preserve">the </w:t>
+      </w:r>
+      <w:r>
+        <w:rPr>
+          <w:lang w:val="en-US"/>
+        </w:rPr>
+        <w:t>terms of fitness landscapes</w:t>
       </w:r>
       <w:r>
         <w:rPr>
@@ -480,13 +442,19 @@
         <w:rPr>
           <w:lang w:val="en-US"/>
         </w:rPr>
-        <w:t>The soluti</w:t>
-      </w:r>
-      <w:r>
-        <w:rPr>
-          <w:lang w:val="en-US"/>
-        </w:rPr>
-        <w:t xml:space="preserve">on Wright called </w:t>
+        <w:t xml:space="preserve">Wright </w:t>
+      </w:r>
+      <w:r>
+        <w:rPr>
+          <w:lang w:val="en-US"/>
+        </w:rPr>
+        <w:t xml:space="preserve">suggest a solution, </w:t>
+      </w:r>
+      <w:r>
+        <w:rPr>
+          <w:lang w:val="en-US"/>
+        </w:rPr>
+        <w:t xml:space="preserve">called </w:t>
       </w:r>
       <w:r>
         <w:rPr>
@@ -553,6 +521,12 @@
         <w:rPr>
           <w:lang w:val="en-US"/>
         </w:rPr>
+        <w:t>, which</w:t>
+      </w:r>
+      <w:r>
+        <w:rPr>
+          <w:lang w:val="en-US"/>
+        </w:rPr>
         <w:t xml:space="preserve"> </w:t>
       </w:r>
       <w:r>
@@ -583,14 +557,7 @@
         <w:rPr>
           <w:lang w:val="en-US"/>
         </w:rPr>
-        <w:t xml:space="preserve"> the </w:t>
-      </w:r>
-      <w:proofErr w:type="spellStart"/>
-      <w:r>
-        <w:rPr>
-          <w:lang w:val="en-US"/>
-        </w:rPr>
-        <w:t>b</w:t>
+        <w:t xml:space="preserve"> the b</w:t>
       </w:r>
       <w:r>
         <w:rPr>
@@ -608,14 +575,7 @@
         <w:rPr>
           <w:lang w:val="en-US"/>
         </w:rPr>
-        <w:t>ining</w:t>
-      </w:r>
-      <w:proofErr w:type="spellEnd"/>
-      <w:r>
-        <w:rPr>
-          <w:lang w:val="en-US"/>
-        </w:rPr>
-        <w:t xml:space="preserve"> of the process, genetic drift drives a sub-population away from the </w:t>
+        <w:t xml:space="preserve">ining of the process, genetic drift drives a sub-population away from the </w:t>
       </w:r>
       <w:r>
         <w:rPr>
@@ -627,21 +587,7 @@
         <w:rPr>
           <w:lang w:val="en-US"/>
         </w:rPr>
-        <w:t xml:space="preserve"> combination. Next, natural selection drives the sub-</w:t>
-      </w:r>
-      <w:proofErr w:type="gramStart"/>
-      <w:r>
-        <w:rPr>
-          <w:lang w:val="en-US"/>
-        </w:rPr>
-        <w:t>population  towards</w:t>
-      </w:r>
-      <w:proofErr w:type="gramEnd"/>
-      <w:r>
-        <w:rPr>
-          <w:lang w:val="en-US"/>
-        </w:rPr>
-        <w:t xml:space="preserve"> the fitter combination. Finally, gene flow (migration, outcrossing</w:t>
+        <w:t xml:space="preserve"> combination. Next, natural selection drives the sub-population  towards the fitter combination. Finally, gene flow (migration, outcrossing</w:t>
       </w:r>
       <w:r>
         <w:rPr>
@@ -689,90 +635,157 @@
         <w:rPr>
           <w:lang w:val="en-US"/>
         </w:rPr>
-        <w:t>(</w:t>
-      </w:r>
-      <w:r>
-        <w:rPr>
-          <w:highlight w:val="yellow"/>
-          <w:lang w:val="en-US"/>
-        </w:rPr>
-        <w:t>Crow et al., 1990; Wade and Goodnight, 1991; Coyne et al., 1997</w:t>
-      </w:r>
-      <w:r>
-        <w:rPr>
-          <w:lang w:val="en-US"/>
-        </w:rPr>
-        <w:t>)</w:t>
-      </w:r>
-      <w:r>
-        <w:rPr>
-          <w:lang w:val="en-US"/>
-        </w:rPr>
-        <w:t xml:space="preserve"> but it seems that the range of parameters </w:t>
+        <w:fldChar w:fldCharType="begin" w:fldLock="1"/>
+      </w:r>
+      <w:r>
+        <w:rPr>
+          <w:lang w:val="en-US"/>
+        </w:rPr>
+        <w:instrText>ADDIN CSL_CITATION { "citationItems" : [ { "id" : "ITEM-1", "itemData" : { "abstract" : "We examine the third phase of Wright's shifting-balance theory of evolution, the ex- portation by migration of favorable gene combinations from a fitter subgroup to the rest of the population. The equations are deterministic and are studied numerically. Most of the models studied involve 2-9 loci in which all intermediates between two extreme genotypes are equally unfit. If the favored combination consists of dominant alleles, it is usually fixed even if the migration rate is two orders of magnitude less than the selection coefficient, and if the combination is recessive, one order. Although Wright thought of migration as being essentially one-way, two-way migration does not significantly alter the results. We conclude that, whatever weaknesses the Wright theory may have, they are not in phase III.", "author" : [ { "dropping-particle" : "", "family" : "Crow", "given" : "James F.", "non-dropping-particle" : "", "parse-names" : false, "suffix" : "" }, { "dropping-particle" : "", "family" : "Engels", "given" : "W. R.", "non-dropping-particle" : "", "parse-names" : false, "suffix" : "" }, { "dropping-particle" : "", "family" : "Denniston", "given" : "C.", "non-dropping-particle" : "", "parse-names" : false, "suffix" : "" } ], "container-title" : "Evolution", "id" : "ITEM-1", "issue" : "2", "issued" : { "date-parts" : [ [ "1990" ] ] }, "page" : "233-247", "title" : "Phase Three of Wright's Shifting-Balance Theory", "type" : "article-journal", "volume" : "44" }, "uris" : [ "http://www.mendeley.com/documents/?uuid=eb0ad4d7-6c96-4e8e-988e-fd0c6e6d3d95" ] }, { "id" : "ITEM-2", "itemData" : { "DOI" : "10.1126/science.1887214", "abstract" : "Experimental confirmation of Wright's shifting balance theory of evolution, one of the most comprehensive theories of adaptive evolution, is presented. The theory is regarded by many as a cornerstone of modern evolutionary thought, but there has been little direct empirical evidence supporting it. Some of its underlying assumptions are viewed as contradictory, and the existence and efficacy of the theory's fundamental adaptive process, interdemic selection, is the focus of controversy. Interdemic selection was imposed on large arrays of laboratory populations of the flour beetle Tribolium castaneum in the manner described by Wright: the differential dispersion of individuals from demes of high fitness into demes of low fitness. A significant increase in average fitness was observed in the experimental arrays when compared to control populations with equivalent but random migration rates. The response was not proportional to the selection differential: The largest response occurred with interdemic selection every two generations rather than every generation or every three generations. The results indicate that the interdemic phase of Wright's shifting balance theory can increase average fitness and suggest that gene interactions are involved in the observed response.", "author" : [ { "dropping-particle" : "", "family" : "Wade", "given" : "M.", "non-dropping-particle" : "", "parse-names" : false, "suffix" : "" }, { "dropping-particle" : "", "family" : "Goodnight", "given" : "C.", "non-dropping-particle" : "", "parse-names" : false, "suffix" : "" } ], "container-title" : "Science", "id" : "ITEM-2", "issue" : "5023", "issued" : { "date-parts" : [ [ "1991", "8", "30" ] ] }, "page" : "1015-1018", "title" : "Wright's shifting balance theory: an experimental study", "type" : "article-journal", "volume" : "253" }, "uris" : [ "http://www.mendeley.com/documents/?uuid=d725fa05-85e6-495e-ae07-6b39be7ad80d" ] }, { "id" : "ITEM-3", "itemData" : { "author" : [ { "dropping-particle" : "", "family" : "Peck", "given" : "S L", "non-dropping-particle" : "", "parse-names" : false, "suffix" : "" }, { "dropping-particle" : "", "family" : "Ellner", "given" : "S P", "non-dropping-particle" : "", "parse-names" : false, "suffix" : "" }, { "dropping-particle" : "", "family" : "Gould", "given" : "F", "non-dropping-particle" : "", "parse-names" : false, "suffix" : "" } ], "container-title" : "Evolution; international journal of organic evolution", "id" : "ITEM-3", "issue" : "1", "issued" : { "date-parts" : [ [ "2000", "2" ] ] }, "page" : "324-7", "title" : "Varying migration and deme size and the feasibility of the shifting balance.", "type" : "article-journal", "volume" : "54" }, "uris" : [ "http://www.mendeley.com/documents/?uuid=fbf15705-5450-4334-a9ad-0af20e58365f" ] } ], "mendeley" : { "previouslyFormattedCitation" : "[4\u20136]" }, "properties" : { "noteIndex" : 0 }, "schema" : "https://github.com/citation-style-language/schema/raw/master/csl-citation.json" }</w:instrText>
+      </w:r>
+      <w:r>
+        <w:rPr>
+          <w:lang w:val="en-US"/>
+        </w:rPr>
+        <w:fldChar w:fldCharType="separate"/>
+      </w:r>
+      <w:r>
+        <w:rPr>
+          <w:noProof/>
+          <w:lang w:val="en-US"/>
+        </w:rPr>
+        <w:t>[4</w:t>
+      </w:r>
+      <w:r>
+        <w:rPr>
+          <w:rFonts w:ascii="Arial" w:hAnsi="Arial" w:cs="Arial"/>
+          <w:noProof/>
+          <w:lang w:val="en-US"/>
+        </w:rPr>
+        <w:t>–</w:t>
+      </w:r>
+      <w:r>
+        <w:rPr>
+          <w:noProof/>
+          <w:lang w:val="en-US"/>
+        </w:rPr>
+        <w:t>6]</w:t>
+      </w:r>
+      <w:r>
+        <w:rPr>
+          <w:lang w:val="en-US"/>
+        </w:rPr>
+        <w:fldChar w:fldCharType="end"/>
+      </w:r>
+      <w:r>
+        <w:rPr>
+          <w:lang w:val="en-US"/>
+        </w:rPr>
+        <w:t xml:space="preserve"> but it seems that the range of parameters for which it works is limited</w:t>
+      </w:r>
+      <w:r>
+        <w:rPr>
+          <w:lang w:val="en-US"/>
+        </w:rPr>
+        <w:t xml:space="preserve"> </w:t>
+      </w:r>
+      <w:r>
+        <w:rPr>
+          <w:lang w:val="en-US"/>
+        </w:rPr>
+        <w:fldChar w:fldCharType="begin" w:fldLock="1"/>
+      </w:r>
+      <w:r>
+        <w:rPr>
+          <w:lang w:val="en-US"/>
+        </w:rPr>
+        <w:instrText>ADDIN CSL_CITATION { "citationItems" : [ { "id" : "ITEM-1", "itemData" : { "abstract" : "Wright partitioned the shifting-balance process into three phases. Phase one is the shift of a deme within a population to the domain of a higher adaptive peak from that of the historical peak. Phase two is mass selection within a deme towards that higher peak. Phase three is the conversion of additional demes to the higher peak. The migration rate between demes is critical for the existence of phases one and three. Phase one requires small effective population sizes, hence low migration rates. Phase three is optimal under high migration rates that spread the most-fit genotype from deme to deme. Thus, a population-wide peak shift requires intermediate levels of migration. By altering the rates of phases one and three, migration affects the predominant direction of mass selection within a population. This study examines the degree to which migration, through its effects on phases one and three, determines the probability of a simulated population arriving at its genotypic optimum after 12,000 generations. These simulations reveal that there is a range of migration rates for which an entire population might be expected to shift to a higher peak. Below m = 0.001 peak shifts occur frequently (phases I and II) but are not successfully exported out of subpopulations (phase III), and above 0.01 peak shifts within demes (phase I and II), required to initiate phase III, become increasingly uncommon. Because it is unlikely that real populations will have uniform migration rates from generation to generation, the probable effects of varying migration rates on broadening the range of conditions producing peak shifts are discussed.", "author" : [ { "dropping-particle" : "", "family" : "Moore", "given" : "F B G", "non-dropping-particle" : "", "parse-names" : false, "suffix" : "" }, { "dropping-particle" : "", "family" : "Tonsor", "given" : "S J", "non-dropping-particle" : "", "parse-names" : false, "suffix" : "" } ], "container-title" : "Evolution", "id" : "ITEM-1", "issue" : "1", "issued" : { "date-parts" : [ [ "1994" ] ] }, "page" : "69-80", "title" : "A Simulation of Wright Shifting-Balance Process - Migration and the Three Phases", "type" : "article-journal", "volume" : "48" }, "uris" : [ "http://www.mendeley.com/documents/?uuid=d50f1f34-1629-47dd-babe-470839754b68" ] }, { "id" : "ITEM-2", "itemData" : { "DOI" : "10.2307/2410644", "abstract" : "A common conclusion in several recent publications devoted to the deterministic analysis of the third phase of Wright's shifting-balance theory is that under reasonable conditions phase three should proceed easily. I argue that the mathematical equations analyzed in these papers do not correspond to the biological situation they were meant to describe. I present a more appropriate study of the third base of the shifting balance. My results show that the third phase can proceed only under much more restricted conditions than the previous studies suggested. Migration should be neither too strong not too weak relative to selection. The higher peak should be sufficiently dominant over the lower peak. Recombination can greatly reduce the plausibility of this phase or completely preclude peak shifts. A very important determinant of the ultimate outcome of the competition between different peaks is the topological structure of the network of demes. Peak shifts in two-dimensional networks of demes are more difficult than in one-dimensional networks. Phase three can be accomplished easiest if it is initialed in one of the peripheral demes.", "author" : [ { "dropping-particle" : "", "family" : "Gavrilets", "given" : "S", "non-dropping-particle" : "", "parse-names" : false, "suffix" : "" } ], "container-title" : "Evolution", "id" : "ITEM-2", "issue" : "3", "issued" : { "date-parts" : [ [ "1996" ] ] }, "page" : "1034-1041", "publisher" : "JSTOR", "title" : "On phase three of the shifting-balance theory", "type" : "article-journal", "volume" : "50" }, "uris" : [ "http://www.mendeley.com/documents/?uuid=2a4576a3-7857-4468-9c6f-9de873a47a7c" ] }, { "id" : "ITEM-3", "itemData" : { "abstract" : "In highly integrated genetic systems, changes in any one component may have a deleterious effect on fitness, but coordinated, or compensatory, change in these components could lead to an overall increase in fitness compared with the current state. Wright designed his shifting-balance theory to account for evolutionary change in such systems, since natural selection alone can not lead to the new optimal state. A largely untreated aspect of the shifting-balance theory, that of the limiting impact of waiting for the production of new mutations, is analysed here. It is shown that the average time to double fixation of compensatory mutations is extremely long (of the order of tens or hundreds of thousands of generations), because selection is too effective in large populations, and mutations are too rare in small populations. Further, the probability that a new mutant will arise and undergo fixation quickly is extremely small. Tight linkage can reduce the time to fixation somewhat, but only in models in which the double heterozygote does not have reduced fitness. It is argued that the only reasonable way for compensatory mutations to become fixed in a population is if the new mutants are first allowed to achieve a moderate frequency through the relaxation of selection. Under these conditions, the time required to reach fixation is reasonably low, although the probability of being fixed is still small when the initial allele frequencies are low. It is likely that the waiting time for fixation of new mutants, which is here called phase zero, is the major limiting factor for the success of the shifting-balance process.", "author" : [ { "dropping-particle" : "", "family" : "Phillips", "given" : "P C", "non-dropping-particle" : "", "parse-names" : false, "suffix" : "" } ], "container-title" : "Genetical Research", "id" : "ITEM-3", "issue" : "3", "issued" : { "date-parts" : [ [ "1996" ] ] }, "page" : "271-283", "publisher" : "Cambridge Univ Press", "title" : "Waiting for a compensatory mutation: phase zero of the shifting-balance process.", "type" : "article-journal", "volume" : "67" }, "uris" : [ "http://www.mendeley.com/documents/?uuid=22ae0d8b-0799-4e25-b661-85ddd23ab7e9" ] }, { "id" : "ITEM-4", "itemData" : { "DOI" : "10.2307/2411143", "author" : [ { "dropping-particle" : "", "family" : "Coyne", "given" : "Jerry A.", "non-dropping-particle" : "", "parse-names" : false, "suffix" : "" }, { "dropping-particle" : "", "family" : "Barton", "given" : "Nicholas H.", "non-dropping-particle" : "", "parse-names" : false, "suffix" : "" }, { "dropping-particle" : "", "family" : "Turelli", "given" : "Michael", "non-dropping-particle" : "", "parse-names" : false, "suffix" : "" } ], "container-title" : "Evolution", "id" : "ITEM-4", "issue" : "3", "issued" : { "date-parts" : [ [ "1997", "6" ] ] }, "page" : "643", "title" : "Perspective: A Critique of Sewall Wright's Shifting Balance Theory of Evolution", "type" : "article-journal", "volume" : "51" }, "uris" : [ "http://www.mendeley.com/documents/?uuid=ed308e8f-d324-47f3-b0e3-e31e77847a3d" ] } ], "mendeley" : { "previouslyFormattedCitation" : "[7\u201310]" }, "properties" : { "noteIndex" : 0 }, "schema" : "https://github.com/citation-style-language/schema/raw/master/csl-citation.json" }</w:instrText>
+      </w:r>
+      <w:r>
+        <w:rPr>
+          <w:lang w:val="en-US"/>
+        </w:rPr>
+        <w:fldChar w:fldCharType="separate"/>
+      </w:r>
+      <w:r>
+        <w:rPr>
+          <w:noProof/>
+          <w:lang w:val="en-US"/>
+        </w:rPr>
+        <w:t>[7</w:t>
+      </w:r>
+      <w:r>
+        <w:rPr>
+          <w:rFonts w:ascii="Arial" w:hAnsi="Arial" w:cs="Arial"/>
+          <w:noProof/>
+          <w:lang w:val="en-US"/>
+        </w:rPr>
+        <w:t>–</w:t>
+      </w:r>
+      <w:r>
+        <w:rPr>
+          <w:noProof/>
+          <w:lang w:val="en-US"/>
+        </w:rPr>
+        <w:t>10]</w:t>
+      </w:r>
+      <w:r>
+        <w:rPr>
+          <w:lang w:val="en-US"/>
+        </w:rPr>
+        <w:fldChar w:fldCharType="end"/>
+      </w:r>
+      <w:r>
+        <w:rPr>
+          <w:lang w:val="en-US"/>
+        </w:rPr>
+        <w:t xml:space="preserve">. As a result, there </w:t>
       </w:r>
       <w:r>
         <w:rPr>
           <w:lang w:val="en-US"/>
         </w:rPr>
         <w:lastRenderedPageBreak/>
-        <w:t xml:space="preserve">for which it works is limited </w:t>
-      </w:r>
-      <w:r>
-        <w:rPr>
-          <w:lang w:val="en-US"/>
-        </w:rPr>
-        <w:t>(</w:t>
-      </w:r>
-      <w:r>
-        <w:rPr>
-          <w:highlight w:val="yellow"/>
-          <w:lang w:val="en-US"/>
-        </w:rPr>
-        <w:t xml:space="preserve">Moore and </w:t>
-      </w:r>
-      <w:proofErr w:type="spellStart"/>
-      <w:r>
-        <w:rPr>
-          <w:highlight w:val="yellow"/>
-          <w:lang w:val="en-US"/>
-        </w:rPr>
-        <w:t>Tonsor</w:t>
-      </w:r>
-      <w:proofErr w:type="spellEnd"/>
-      <w:r>
-        <w:rPr>
-          <w:highlight w:val="yellow"/>
-          <w:lang w:val="en-US"/>
-        </w:rPr>
-        <w:t xml:space="preserve">, 1994; </w:t>
-      </w:r>
-      <w:proofErr w:type="spellStart"/>
-      <w:r>
-        <w:rPr>
-          <w:highlight w:val="yellow"/>
-          <w:lang w:val="en-US"/>
-        </w:rPr>
-        <w:t>Gavrilets</w:t>
-      </w:r>
-      <w:proofErr w:type="spellEnd"/>
-      <w:r>
-        <w:rPr>
-          <w:highlight w:val="yellow"/>
-          <w:lang w:val="en-US"/>
-        </w:rPr>
-        <w:t>, 1996; Phillips, 1996</w:t>
-      </w:r>
-      <w:r>
-        <w:rPr>
-          <w:lang w:val="en-US"/>
-        </w:rPr>
-        <w:t>)</w:t>
-      </w:r>
-      <w:r>
-        <w:rPr>
-          <w:lang w:val="en-US"/>
-        </w:rPr>
-        <w:t xml:space="preserve">. </w:t>
+        <w:t xml:space="preserve">is a disagreement if the "shifting-balance theory" is an important process in evolution </w:t>
+      </w:r>
+      <w:r>
+        <w:rPr>
+          <w:lang w:val="en-US"/>
+        </w:rPr>
+        <w:fldChar w:fldCharType="begin" w:fldLock="1"/>
+      </w:r>
+      <w:r>
+        <w:rPr>
+          <w:lang w:val="en-US"/>
+        </w:rPr>
+        <w:instrText>ADDIN CSL_CITATION { "citationItems" : [ { "id" : "ITEM-1", "itemData" : { "DOI" : "10.1111/j.0014-3820.2000.tb00033.x", "author" : [ { "dropping-particle" : "", "family" : "Coyne", "given" : "Jerry A.", "non-dropping-particle" : "", "parse-names" : false, "suffix" : "" }, { "dropping-particle" : "", "family" : "Barton", "given" : "Nicholas H.", "non-dropping-particle" : "", "parse-names" : false, "suffix" : "" }, { "dropping-particle" : "", "family" : "Turelli", "given" : "Michael", "non-dropping-particle" : "", "parse-names" : false, "suffix" : "" } ], "container-title" : "Evolution", "id" : "ITEM-1", "issue" : "1", "issued" : { "date-parts" : [ [ "2000", "2" ] ] }, "page" : "306-317", "title" : "IS WRIGHT'S SHIFTING BALANCE PROCESS IMPORTANT IN EVOLUTION?", "type" : "article-journal", "volume" : "54" }, "uris" : [ "http://www.mendeley.com/documents/?uuid=bfc90c03-d5e0-414d-a8c7-d6840ae8d2fd" ] }, { "id" : "ITEM-2", "itemData" : { "abstract" : "Coyne et al. are trying to bury the corpse of the SBT. Why its enduring attraction? First, Wright's metaphor of evolution on an adaptive landscape is one of the most compelling in evolutionary biology. Seemingly, it reduces a complex set of interacting forces to a simple graphical form. However, multidimensional landscapes are likely to be quite complicated and to possess emergent properties not easily represented in simple diagrams. For instance, adaptive peaks in two dimensions might be spanned by ridges of higher fitness in other dimensions, therefore, not requiring drift for evolution on a rugged landscape15 and 16. Second, the SBT directly confronts the evolution of complexity. The basic mechanisms of biological systems suggest that they are composed of complexes of interacting components whose individual roles seem crucial to the successful functioning of the whole. Complexity in, and of, itself does not necessitate a shifting-balance process; components can be added to complex systems independently, as long as they exhibit some initial advantageous function. It is also possible that many parts of existing systems are stuck at local optima as Wright envisioned, but that overall evolutionary change does not cease because there is nearly always some dimension in which the system as a whole can improve 1. Third, the SBT is the most synthetic theory of evolutionary change ever formulated. Of the major forces on evolution, only mutation does not play a central and determinative role in Wright's account of the theory 17, although it is included in the equilibrium solutions. The SBT is a powerful pedagogical tool because it forces one to appreciate the potential importance of the balance and tradeoffs among evolutionary forces.", "author" : [ { "dropping-particle" : "", "family" : "Whitlock", "given" : "Michael C.", "non-dropping-particle" : "", "parse-names" : false, "suffix" : "" }, { "dropping-particle" : "", "family" : "Phillips", "given" : "P C", "non-dropping-particle" : "", "parse-names" : false, "suffix" : "" } ], "container-title" : "Trends in Ecology and Evolution", "id" : "ITEM-2", "issue" : "9", "issued" : { "date-parts" : [ [ "2000" ] ] }, "page" : "347-348", "title" : "The exquisite corpse: a shifting view of the shifting balance", "type" : "article-journal", "volume" : "15" }, "uris" : [ "http://www.mendeley.com/documents/?uuid=b48f5779-e3ce-4778-a096-b532180cbb17" ] } ], "mendeley" : { "previouslyFormattedCitation" : "[11, 12]" }, "properties" : { "noteIndex" : 0 }, "schema" : "https://github.com/citation-style-language/schema/raw/master/csl-citation.json" }</w:instrText>
+      </w:r>
+      <w:r>
+        <w:rPr>
+          <w:lang w:val="en-US"/>
+        </w:rPr>
+        <w:fldChar w:fldCharType="separate"/>
+      </w:r>
+      <w:r>
+        <w:rPr>
+          <w:noProof/>
+          <w:lang w:val="en-US"/>
+        </w:rPr>
+        <w:t>[11, 12]</w:t>
+      </w:r>
+      <w:r>
+        <w:rPr>
+          <w:lang w:val="en-US"/>
+        </w:rPr>
+        <w:fldChar w:fldCharType="end"/>
+      </w:r>
+      <w:bookmarkStart w:id="0" w:name="_GoBack"/>
+      <w:bookmarkEnd w:id="0"/>
+      <w:r>
+        <w:rPr>
+          <w:lang w:val="en-US"/>
+        </w:rPr>
+        <w:t>.</w:t>
       </w:r>
     </w:p>
     <w:p>
@@ -785,13 +798,37 @@
         <w:rPr>
           <w:lang w:val="en-US"/>
         </w:rPr>
-        <w:t>Mutation is a</w:t>
-      </w:r>
-      <w:r>
-        <w:rPr>
-          <w:lang w:val="en-US"/>
-        </w:rPr>
-        <w:t xml:space="preserve"> major factor in this process - i</w:t>
+        <w:t>M</w:t>
+      </w:r>
+      <w:r>
+        <w:rPr>
+          <w:lang w:val="en-US"/>
+        </w:rPr>
+        <w:t xml:space="preserve">utation is </w:t>
+      </w:r>
+      <w:r>
+        <w:rPr>
+          <w:lang w:val="en-US"/>
+        </w:rPr>
+        <w:t xml:space="preserve">major factor </w:t>
+      </w:r>
+      <w:r>
+        <w:rPr>
+          <w:lang w:val="en-US"/>
+        </w:rPr>
+        <w:t>process</w:t>
+      </w:r>
+      <w:r>
+        <w:rPr>
+          <w:lang w:val="en-US"/>
+        </w:rPr>
+        <w:t xml:space="preserve"> of the adaptation process </w:t>
+      </w:r>
+      <w:r>
+        <w:rPr>
+          <w:lang w:val="en-US"/>
+        </w:rPr>
+        <w:t>- i</w:t>
       </w:r>
       <w:r>
         <w:rPr>
@@ -923,7 +960,7 @@
         <w:rPr>
           <w:lang w:val="en-US"/>
         </w:rPr>
-        <w:instrText>ADDIN CSL_CITATION { "citationItems" : [ { "id" : "ITEM-1", "itemData" : { "DOI" : "10.1017/S0016672300010284", "abstract" : "Evolutionary factors which tend to decrease the mutation rate through natural selection and those which tend to increase the mutation rate are discussed from the standpoint of population genetics. The author's theory of optimum mutation rate based on the principle of minimum genetic load is re-examined, assuming that mutation rate is adjusted in the course of evolution in such a way that the sum of mutational and substitutional load is minimized. Another hypothesis is also examined that only selection toward lowering the mutation rate is effective and the present mutation rate in each organism represents the physical or physiological limit that may be attained by natural selection. The possibility cannot be excluded that the spontaneous mutation rate is near the minimum that may be attained under the present mode of organization of the genetic material, and at the same time is not very far from the optimum in the sense of minimizing the genetic load.", "author" : [ { "dropping-particle" : "", "family" : "Kimura", "given" : "Motoo", "non-dropping-particle" : "", "parse-names" : false, "suffix" : "" } ], "container-title" : "Genetical Research", "id" : "ITEM-1", "issue" : "01", "issued" : { "date-parts" : [ [ "1967", "4", "14" ] ] }, "page" : "23-34", "title" : "On the evolutionary adjustment of spontaneous mutation rates", "type" : "article-journal", "volume" : "9" }, "uris" : [ "http://www.mendeley.com/documents/?uuid=d6a03400-bbb5-426b-aada-64a71aae858e" ] }, { "id" : "ITEM-2", "itemData" : { "DOI" : "10.1093/gbe/evr066", "abstract" : "Despite substantial attention from theoreticians, the evolutionary mechanisms that drive intra- and interspecific variation in the mutation rate remain unclear. It has often been argued that mutation rates associated with the major replicative polymerases have been driven down to their physiological limits, defined as the point at which further enhancement in replication fidelity incurs a cost in terms of reproductive output, but no evidence in support of this argument has emerged for cellular organisms. Here, it is suggested that the lower barrier to mutation-rate evolution may ultimately be defined not by molecular limitations but by the power of random genetic drift. As the mutation rate is reduced to a very low level, a point will eventually be reached at which the small advantage of any further reduction is overwhelmed by the power of drift. This hypothesis is consistent with a number of observations, including the inverse relationship between the per-site mutation rate and genome size in microbes, the negative scaling between the per-site mutation rate and effective population size in eukaryotes, and the elevated error rates associated with less frequently deployed polymerases and repair pathways.", "author" : [ { "dropping-particle" : "", "family" : "Lynch", "given" : "Michael", "non-dropping-particle" : "", "parse-names" : false, "suffix" : "" } ], "container-title" : "Genome biology and evolution", "id" : "ITEM-2", "issue" : "0", "issued" : { "date-parts" : [ [ "2011", "8", "4" ] ] }, "note" : "\n        From Duplicate 1 ( \n        \n        \n          The Lower Bound to the Evolution of Mutation Rates.\n        \n        \n         - Lynch, Michael )\n\n        \n        \n\n        From Duplicate 2 ( \n        \n        \n          The Lower Bound to the Evolution of Mutation Rates.\n        \n        \n         - Lynch, Michael )\n\n        \n        \n\n        From Duplicate 2 ( \n        \n        \n          The Lower Bound to the Evolution of Mutation Rates.\n        \n        \n         - Lynch, Michael )\n\n        \n        \n-suggest, like in Lynch 2007, 2008, 2010 that the lower bound to mutation rates is due to selection being to weak to overcome drift\n-theoretical analysis\n\n        \n-review of evidence that cost of fidelity from the time that high fidelity replication takes in negligible \n\n        \n\n        \n\n        \n\n        \n\n        \n\n        \n\n        From Duplicate 2 ( \n        \n        \n          The Lower Bound to the Evolution of Mutation Rates.\n        \n        \n         - Lynch, Michael )\n\n        \n        \n\n        From Duplicate 2 ( \n        \n        \n          The Lower Bound to the Evolution of Mutation Rates.\n        \n        \n         - Lynch, Michael )\n\n        \n        \n\n        From Duplicate 2 ( \n        \n        \n          The Lower Bound to the Evolution of Mutation Rates.\n        \n        \n         - Lynch, Michael )\n\n        \n        \n-suggest, like in Lynch 2007, 2008, 2010 that the lower bound to mutation rates is due to selection being to weak to overcome drift\n-theoretical analysis\n\n        \n-review of evidence that cost of fidelity from the time that high fidelity replication takes in negligible \n\n        \n\n        \n\n        \n\n        \n\n        \n\n        \n\n      ", "page" : "1107-1118", "title" : "The Lower Bound to the Evolution of Mutation Rates.", "type" : "article-journal", "volume" : "3" }, "uris" : [ "http://www.mendeley.com/documents/?uuid=77f43da9-e547-4ce2-b599-814f4b9bbd19" ] } ], "mendeley" : { "previouslyFormattedCitation" : "[4, 5]" }, "properties" : { "noteIndex" : 0 }, "schema" : "https://github.com/citation-style-language/schema/raw/master/csl-citation.json" }</w:instrText>
+        <w:instrText>ADDIN CSL_CITATION { "citationItems" : [ { "id" : "ITEM-1", "itemData" : { "DOI" : "10.1017/S0016672300010284", "abstract" : "Evolutionary factors which tend to decrease the mutation rate through natural selection and those which tend to increase the mutation rate are discussed from the standpoint of population genetics. The author's theory of optimum mutation rate based on the principle of minimum genetic load is re-examined, assuming that mutation rate is adjusted in the course of evolution in such a way that the sum of mutational and substitutional load is minimized. Another hypothesis is also examined that only selection toward lowering the mutation rate is effective and the present mutation rate in each organism represents the physical or physiological limit that may be attained by natural selection. The possibility cannot be excluded that the spontaneous mutation rate is near the minimum that may be attained under the present mode of organization of the genetic material, and at the same time is not very far from the optimum in the sense of minimizing the genetic load.", "author" : [ { "dropping-particle" : "", "family" : "Kimura", "given" : "Motoo", "non-dropping-particle" : "", "parse-names" : false, "suffix" : "" } ], "container-title" : "Genetical Research", "id" : "ITEM-1", "issue" : "01", "issued" : { "date-parts" : [ [ "1967", "4", "14" ] ] }, "page" : "23-34", "title" : "On the evolutionary adjustment of spontaneous mutation rates", "type" : "article-journal", "volume" : "9" }, "uris" : [ "http://www.mendeley.com/documents/?uuid=d6a03400-bbb5-426b-aada-64a71aae858e" ] }, { "id" : "ITEM-2", "itemData" : { "DOI" : "10.1093/gbe/evr066", "abstract" : "Despite substantial attention from theoreticians, the evolutionary mechanisms that drive intra- and interspecific variation in the mutation rate remain unclear. It has often been argued that mutation rates associated with the major replicative polymerases have been driven down to their physiological limits, defined as the point at which further enhancement in replication fidelity incurs a cost in terms of reproductive output, but no evidence in support of this argument has emerged for cellular organisms. Here, it is suggested that the lower barrier to mutation-rate evolution may ultimately be defined not by molecular limitations but by the power of random genetic drift. As the mutation rate is reduced to a very low level, a point will eventually be reached at which the small advantage of any further reduction is overwhelmed by the power of drift. This hypothesis is consistent with a number of observations, including the inverse relationship between the per-site mutation rate and genome size in microbes, the negative scaling between the per-site mutation rate and effective population size in eukaryotes, and the elevated error rates associated with less frequently deployed polymerases and repair pathways.", "author" : [ { "dropping-particle" : "", "family" : "Lynch", "given" : "Michael", "non-dropping-particle" : "", "parse-names" : false, "suffix" : "" } ], "container-title" : "Genome biology and evolution", "id" : "ITEM-2", "issue" : "0", "issued" : { "date-parts" : [ [ "2011", "8", "4" ] ] }, "note" : "\n        From Duplicate 1 ( \n        \n        \n          The Lower Bound to the Evolution of Mutation Rates.\n        \n        \n         - Lynch, Michael )\n\n        \n        \n\n        From Duplicate 2 ( \n        \n        \n          The Lower Bound to the Evolution of Mutation Rates.\n        \n        \n         - Lynch, Michael )\n\n        \n        \n\n        From Duplicate 2 ( \n        \n        \n          The Lower Bound to the Evolution of Mutation Rates.\n        \n        \n         - Lynch, Michael )\n\n        \n        \n-suggest, like in Lynch 2007, 2008, 2010 that the lower bound to mutation rates is due to selection being to weak to overcome drift\n-theoretical analysis\n\n        \n-review of evidence that cost of fidelity from the time that high fidelity replication takes in negligible \n\n        \n\n        \n\n        \n\n        \n\n        \n\n        \n\n        From Duplicate 2 ( \n        \n        \n          The Lower Bound to the Evolution of Mutation Rates.\n        \n        \n         - Lynch, Michael )\n\n        \n        \n\n        From Duplicate 2 ( \n        \n        \n          The Lower Bound to the Evolution of Mutation Rates.\n        \n        \n         - Lynch, Michael )\n\n        \n        \n\n        From Duplicate 2 ( \n        \n        \n          The Lower Bound to the Evolution of Mutation Rates.\n        \n        \n         - Lynch, Michael )\n\n        \n        \n-suggest, like in Lynch 2007, 2008, 2010 that the lower bound to mutation rates is due to selection being to weak to overcome drift\n-theoretical analysis\n\n        \n-review of evidence that cost of fidelity from the time that high fidelity replication takes in negligible \n\n        \n\n        \n\n        \n\n        \n\n        \n\n        \n\n      ", "page" : "1107-1118", "title" : "The Lower Bound to the Evolution of Mutation Rates.", "type" : "article-journal", "volume" : "3" }, "uris" : [ "http://www.mendeley.com/documents/?uuid=77f43da9-e547-4ce2-b599-814f4b9bbd19" ] } ], "mendeley" : { "previouslyFormattedCitation" : "[13, 14]" }, "properties" : { "noteIndex" : 0 }, "schema" : "https://github.com/citation-style-language/schema/raw/master/csl-citation.json" }</w:instrText>
       </w:r>
       <w:r>
         <w:rPr>
@@ -936,7 +973,7 @@
           <w:noProof/>
           <w:lang w:val="en-US"/>
         </w:rPr>
-        <w:t>[4, 5]</w:t>
+        <w:t>[13, 14]</w:t>
       </w:r>
       <w:r>
         <w:rPr>
@@ -1027,7 +1064,7 @@
         <w:rPr>
           <w:lang w:val="en-US"/>
         </w:rPr>
-        <w:instrText>ADDIN CSL_CITATION { "citationItems" : [ { "id" : "ITEM-1", "itemData" : { "DOI" : "10.1111/j.1558-5646.2012.01576.x", "abstract" : "Numerous empirical studies show that stress of various kinds induces a state of hypermutation in bacteria via multiple mechanisms, but theoretical treatment of this intriguing phenomenon is lacking. We used deterministic and stochastic models to study the evolution of stress-induced hypermutation in infinite and finite-size populations of bacteria undergoing selection, mutation, and random genetic drift in constant environments and in changing ones. Our results suggest that if beneficial mutations occur, even rarely, then stress-induced hypermutation is advantageous for bacteria at both the individual and the population levels and that it is likely to evolve in populations of bacteria in a wide range of conditions because it is favored by selection. These results imply that mutations are not, as the current view holds, uniformly distributed in populations, but rather that mutations are more common in stressed individuals and populations. Because mutation is the raw material of evolution, these results have a profound impact on broad aspects of evolution and biology.", "author" : [ { "dropping-particle" : "", "family" : "Ram", "given" : "Yoav", "non-dropping-particle" : "", "parse-names" : false, "suffix" : "" }, { "dropping-particle" : "", "family" : "Hadany", "given" : "Lilach", "non-dropping-particle" : "", "parse-names" : false, "suffix" : "" } ], "container-title" : "Evolution", "id" : "ITEM-1", "issue" : "7", "issued" : { "date-parts" : [ [ "2012", "7", "28" ] ] }, "page" : "2315-28", "title" : "The evolution of stress-induced hypermutation in asexual populations.", "type" : "article-journal", "volume" : "66" }, "uris" : [ "http://www.mendeley.com/documents/?uuid=53403d98-a293-4876-9b37-48e6812c1a17" ] } ], "mendeley" : { "previouslyFormattedCitation" : "[6]" }, "properties" : { "noteIndex" : 0 }, "schema" : "https://github.com/citation-style-language/schema/raw/master/csl-citation.json" }</w:instrText>
+        <w:instrText>ADDIN CSL_CITATION { "citationItems" : [ { "id" : "ITEM-1", "itemData" : { "DOI" : "10.1111/j.1558-5646.2012.01576.x", "abstract" : "Numerous empirical studies show that stress of various kinds induces a state of hypermutation in bacteria via multiple mechanisms, but theoretical treatment of this intriguing phenomenon is lacking. We used deterministic and stochastic models to study the evolution of stress-induced hypermutation in infinite and finite-size populations of bacteria undergoing selection, mutation, and random genetic drift in constant environments and in changing ones. Our results suggest that if beneficial mutations occur, even rarely, then stress-induced hypermutation is advantageous for bacteria at both the individual and the population levels and that it is likely to evolve in populations of bacteria in a wide range of conditions because it is favored by selection. These results imply that mutations are not, as the current view holds, uniformly distributed in populations, but rather that mutations are more common in stressed individuals and populations. Because mutation is the raw material of evolution, these results have a profound impact on broad aspects of evolution and biology.", "author" : [ { "dropping-particle" : "", "family" : "Ram", "given" : "Yoav", "non-dropping-particle" : "", "parse-names" : false, "suffix" : "" }, { "dropping-particle" : "", "family" : "Hadany", "given" : "Lilach", "non-dropping-particle" : "", "parse-names" : false, "suffix" : "" } ], "container-title" : "Evolution", "id" : "ITEM-1", "issue" : "7", "issued" : { "date-parts" : [ [ "2012", "7", "28" ] ] }, "page" : "2315-28", "title" : "The evolution of stress-induced hypermutation in asexual populations.", "type" : "article-journal", "volume" : "66" }, "uris" : [ "http://www.mendeley.com/documents/?uuid=53403d98-a293-4876-9b37-48e6812c1a17" ] } ], "mendeley" : { "previouslyFormattedCitation" : "[15]" }, "properties" : { "noteIndex" : 0 }, "schema" : "https://github.com/citation-style-language/schema/raw/master/csl-citation.json" }</w:instrText>
       </w:r>
       <w:r>
         <w:rPr>
@@ -1040,7 +1077,7 @@
           <w:noProof/>
           <w:lang w:val="en-US"/>
         </w:rPr>
-        <w:t>[6]</w:t>
+        <w:t>[15]</w:t>
       </w:r>
       <w:r>
         <w:rPr>
@@ -1094,7 +1131,7 @@
         <w:rPr>
           <w:lang w:val="en-US"/>
         </w:rPr>
-        <w:instrText>ADDIN CSL_CITATION { "citationItems" : [ { "id" : "ITEM-1", "itemData" : { "DOI" : "10.1080/10409230701648502", "abstract" : "Our concept of a stable genome is evolving to one in which genomes are plastic and responsive to environmental changes. Growing evidence shows that a variety of environmental stresses induce genomic instability in bacteria, yeast, and human cancer cells, generating occasional fitter mutants and potentially accelerating adaptive evolution. The emerging molecular mechanisms of stress-induced mutagenesis vary but share telling common components that underscore two common themes. The first is the regulation of mutagenesis in time by cellular stress responses, which promote random mutations specifically when cells are poorly adapted to their environments, i.e., when they are stressed. A second theme is the possible restriction of random mutagenesis in genomic space, achieved via coupling of mutation-generating machinery to local events such as DNA-break repair or transcription. Such localization may minimize accumulation of deleterious mutations in the genomes of rare fitter mutants, and promote local concerted evolution. Although mutagenesis induced by stresses other than direct damage to DNA was previously controversial, evidence for the existence of various stress-induced mutagenesis programs is now overwhelming and widespread. Such mechanisms probably fuel evolution of microbial pathogenesis and antibiotic-resistance, and tumor progression and chemotherapy resistance, all of which occur under stress, driven by mutations. The emerging commonalities in stress-induced-mutation mechanisms provide hope for new therapeutic interventions for all of these processes.", "author" : [ { "dropping-particle" : "", "family" : "Galhardo", "given" : "Rodrigo S.", "non-dropping-particle" : "", "parse-names" : false, "suffix" : "" }, { "dropping-particle" : "", "family" : "Hastings", "given" : "P. J.", "non-dropping-particle" : "", "parse-names" : false, "suffix" : "" }, { "dropping-particle" : "", "family" : "Rosenberg", "given" : "Susan M.", "non-dropping-particle" : "", "parse-names" : false, "suffix" : "" } ], "container-title" : "Critical reviews in biochemistry and molecular biology", "id" : "ITEM-1", "issue" : "5", "issued" : { "date-parts" : [ [ "2007" ] ] }, "page" : "399-435", "title" : "Mutation as a stress response and the regulation of evolvability.", "type" : "article-journal", "volume" : "42" }, "uris" : [ "http://www.mendeley.com/documents/?uuid=9fcd9085-9447-450a-a846-6665443b9611" ] }, { "id" : "ITEM-2", "itemData" : { "DOI" : "10.1073/pnas.1118918109", "abstract" : "The deleterious mutation rate plays a key role in a number of important topics in biology, from mating system evolution to human health. Despite this broad significance, the nature and causes of variation in mutation rate are poorly understood, especially in multicellular organisms. We test whether genetic quality, the presence or absence of deleterious alleles, affects the mutation rate in Drosophila melanogaster by using a modified mutation accumulation approach. We find evidence that genotypes constructed to carry deleterious \"treatment\" alleles on one chromosome during mutation accumulation experience an elevated mutation rate on a different chromosome. Further, this elevation is correlated with the effect of the treatment alleles on phenotypic condition, measured as body mass. Treatment alleles that reduce mass by 10% cause a doubling in the rate of mutational decline. Our results show that mutation rates are sensitive to genetic stress, such that individuals with low-quality genotypes will produce offspring of even lower genetic quality, in a mutational positive feedback loop. This type of variation in mutation rate is expected to alter a variety of predictions based on mutation load theory and accelerate adaptation to new environments. Positive mutational feedback could affect human health by increasing the rate of germline mutation, and possibly somatic mutation, in individuals of poor health because of genetic or environmental stress.", "author" : [ { "dropping-particle" : "", "family" : "Sharp", "given" : "Nathaniel P.", "non-dropping-particle" : "", "parse-names" : false, "suffix" : "" }, { "dropping-particle" : "", "family" : "Agrawal", "given" : "Aneil F.", "non-dropping-particle" : "", "parse-names" : false, "suffix" : "" } ], "container-title" : "Proceedings of the National Academy of Sciences of the United States of America", "id" : "ITEM-2", "issue" : "16", "issued" : { "date-parts" : [ [ "2012", "4", "17" ] ] }, "page" : "6142-6", "title" : "Evidence for elevated mutation rates in low-quality genotypes.", "type" : "article-journal", "volume" : "109" }, "uris" : [ "http://www.mendeley.com/documents/?uuid=ae5981bc-560e-47cc-9f70-ebd384c1b3ea" ] }, { "id" : "ITEM-3", "itemData" : { "DOI" : "10.1038/nrg3415", "author" : [ { "dropping-particle" : "", "family" : "MacLean", "given" : "R. Craig", "non-dropping-particle" : "", "parse-names" : false, "suffix" : "" }, { "dropping-particle" : "", "family" : "Torres-Barcel\u00f3", "given" : "Clara", "non-dropping-particle" : "", "parse-names" : false, "suffix" : "" }, { "dropping-particle" : "", "family" : "Moxon", "given" : "Richard", "non-dropping-particle" : "", "parse-names" : false, "suffix" : "" } ], "container-title" : "Nature Reviews Genetics", "id" : "ITEM-3", "issue" : "3", "issued" : { "date-parts" : [ [ "2013", "2", "12" ] ] }, "page" : "221-227", "publisher" : "Nature Publishing Group", "title" : "Evaluating evolutionary models of stress-induced mutagenesis in bacteria", "type" : "article-journal", "volume" : "14" }, "uris" : [ "http://www.mendeley.com/documents/?uuid=eb0ec82e-9abe-4665-8ba6-346ddcabd4a9" ] } ], "mendeley" : { "previouslyFormattedCitation" : "[7\u20139]" }, "properties" : { "noteIndex" : 0 }, "schema" : "https://github.com/citation-style-language/schema/raw/master/csl-citation.json" }</w:instrText>
+        <w:instrText>ADDIN CSL_CITATION { "citationItems" : [ { "id" : "ITEM-1", "itemData" : { "DOI" : "10.1080/10409230701648502", "abstract" : "Our concept of a stable genome is evolving to one in which genomes are plastic and responsive to environmental changes. Growing evidence shows that a variety of environmental stresses induce genomic instability in bacteria, yeast, and human cancer cells, generating occasional fitter mutants and potentially accelerating adaptive evolution. The emerging molecular mechanisms of stress-induced mutagenesis vary but share telling common components that underscore two common themes. The first is the regulation of mutagenesis in time by cellular stress responses, which promote random mutations specifically when cells are poorly adapted to their environments, i.e., when they are stressed. A second theme is the possible restriction of random mutagenesis in genomic space, achieved via coupling of mutation-generating machinery to local events such as DNA-break repair or transcription. Such localization may minimize accumulation of deleterious mutations in the genomes of rare fitter mutants, and promote local concerted evolution. Although mutagenesis induced by stresses other than direct damage to DNA was previously controversial, evidence for the existence of various stress-induced mutagenesis programs is now overwhelming and widespread. Such mechanisms probably fuel evolution of microbial pathogenesis and antibiotic-resistance, and tumor progression and chemotherapy resistance, all of which occur under stress, driven by mutations. The emerging commonalities in stress-induced-mutation mechanisms provide hope for new therapeutic interventions for all of these processes.", "author" : [ { "dropping-particle" : "", "family" : "Galhardo", "given" : "Rodrigo S.", "non-dropping-particle" : "", "parse-names" : false, "suffix" : "" }, { "dropping-particle" : "", "family" : "Hastings", "given" : "P. J.", "non-dropping-particle" : "", "parse-names" : false, "suffix" : "" }, { "dropping-particle" : "", "family" : "Rosenberg", "given" : "Susan M.", "non-dropping-particle" : "", "parse-names" : false, "suffix" : "" } ], "container-title" : "Critical reviews in biochemistry and molecular biology", "id" : "ITEM-1", "issue" : "5", "issued" : { "date-parts" : [ [ "2007" ] ] }, "page" : "399-435", "title" : "Mutation as a stress response and the regulation of evolvability.", "type" : "article-journal", "volume" : "42" }, "uris" : [ "http://www.mendeley.com/documents/?uuid=9fcd9085-9447-450a-a846-6665443b9611" ] }, { "id" : "ITEM-2", "itemData" : { "DOI" : "10.1073/pnas.1118918109", "abstract" : "The deleterious mutation rate plays a key role in a number of important topics in biology, from mating system evolution to human health. Despite this broad significance, the nature and causes of variation in mutation rate are poorly understood, especially in multicellular organisms. We test whether genetic quality, the presence or absence of deleterious alleles, affects the mutation rate in Drosophila melanogaster by using a modified mutation accumulation approach. We find evidence that genotypes constructed to carry deleterious \"treatment\" alleles on one chromosome during mutation accumulation experience an elevated mutation rate on a different chromosome. Further, this elevation is correlated with the effect of the treatment alleles on phenotypic condition, measured as body mass. Treatment alleles that reduce mass by 10% cause a doubling in the rate of mutational decline. Our results show that mutation rates are sensitive to genetic stress, such that individuals with low-quality genotypes will produce offspring of even lower genetic quality, in a mutational positive feedback loop. This type of variation in mutation rate is expected to alter a variety of predictions based on mutation load theory and accelerate adaptation to new environments. Positive mutational feedback could affect human health by increasing the rate of germline mutation, and possibly somatic mutation, in individuals of poor health because of genetic or environmental stress.", "author" : [ { "dropping-particle" : "", "family" : "Sharp", "given" : "Nathaniel P.", "non-dropping-particle" : "", "parse-names" : false, "suffix" : "" }, { "dropping-particle" : "", "family" : "Agrawal", "given" : "Aneil F.", "non-dropping-particle" : "", "parse-names" : false, "suffix" : "" } ], "container-title" : "Proceedings of the National Academy of Sciences of the United States of America", "id" : "ITEM-2", "issue" : "16", "issued" : { "date-parts" : [ [ "2012", "4", "17" ] ] }, "page" : "6142-6", "title" : "Evidence for elevated mutation rates in low-quality genotypes.", "type" : "article-journal", "volume" : "109" }, "uris" : [ "http://www.mendeley.com/documents/?uuid=ae5981bc-560e-47cc-9f70-ebd384c1b3ea" ] }, { "id" : "ITEM-3", "itemData" : { "DOI" : "10.1038/nrg3415", "author" : [ { "dropping-particle" : "", "family" : "MacLean", "given" : "R. Craig", "non-dropping-particle" : "", "parse-names" : false, "suffix" : "" }, { "dropping-particle" : "", "family" : "Torres-Barcel\u00f3", "given" : "Clara", "non-dropping-particle" : "", "parse-names" : false, "suffix" : "" }, { "dropping-particle" : "", "family" : "Moxon", "given" : "Richard", "non-dropping-particle" : "", "parse-names" : false, "suffix" : "" } ], "container-title" : "Nature Reviews Genetics", "id" : "ITEM-3", "issue" : "3", "issued" : { "date-parts" : [ [ "2013", "2", "12" ] ] }, "page" : "221-227", "publisher" : "Nature Publishing Group", "title" : "Evaluating evolutionary models of stress-induced mutagenesis in bacteria", "type" : "article-journal", "volume" : "14" }, "uris" : [ "http://www.mendeley.com/documents/?uuid=eb0ec82e-9abe-4665-8ba6-346ddcabd4a9" ] } ], "mendeley" : { "previouslyFormattedCitation" : "[16\u201318]" }, "properties" : { "noteIndex" : 0 }, "schema" : "https://github.com/citation-style-language/schema/raw/master/csl-citation.json" }</w:instrText>
       </w:r>
       <w:r>
         <w:rPr>
@@ -1107,7 +1144,7 @@
           <w:noProof/>
           <w:lang w:val="en-US"/>
         </w:rPr>
-        <w:t>[7</w:t>
+        <w:t>[16</w:t>
       </w:r>
       <w:r>
         <w:rPr>
@@ -1122,7 +1159,7 @@
           <w:noProof/>
           <w:lang w:val="en-US"/>
         </w:rPr>
-        <w:t>9]</w:t>
+        <w:t>18]</w:t>
       </w:r>
       <w:r>
         <w:rPr>
@@ -1214,6 +1251,12 @@
           <w:lang w:val="en-US"/>
         </w:rPr>
         <w:t xml:space="preserve"> We than discuss possible prediction of our model and how it relates to the literature.</w:t>
+      </w:r>
+      <w:r>
+        <w:rPr>
+          <w:lang w:val="en-US"/>
+        </w:rPr>
+        <w:t xml:space="preserve"> </w:t>
       </w:r>
     </w:p>
     <w:p>
@@ -1224,7 +1267,7 @@
           <w:lang w:val="en-US"/>
         </w:rPr>
       </w:pPr>
-      <w:bookmarkStart w:id="0" w:name="_Ref354152000"/>
+      <w:bookmarkStart w:id="1" w:name="_Ref354152000"/>
       <w:r>
         <w:rPr>
           <w:lang w:val="en-US"/>
@@ -1239,7 +1282,7 @@
           <w:lang w:val="en-US"/>
         </w:rPr>
       </w:pPr>
-      <w:bookmarkStart w:id="1" w:name="_Ref354490589"/>
+      <w:bookmarkStart w:id="2" w:name="_Ref354490589"/>
       <w:r>
         <w:rPr>
           <w:lang w:val="en-US"/>
@@ -1258,8 +1301,8 @@
         </w:rPr>
         <w:t>odel</w:t>
       </w:r>
-      <w:bookmarkEnd w:id="0"/>
       <w:bookmarkEnd w:id="1"/>
+      <w:bookmarkEnd w:id="2"/>
     </w:p>
     <w:p>
       <w:pPr>
@@ -1331,7 +1374,6 @@
         </w:rPr>
         <w:t xml:space="preserve"> in an environment in which </w:t>
       </w:r>
-      <w:proofErr w:type="spellStart"/>
       <w:r>
         <w:rPr>
           <w:i/>
@@ -1340,26 +1382,17 @@
         </w:rPr>
         <w:t>ab</w:t>
       </w:r>
-      <w:proofErr w:type="spellEnd"/>
       <w:r>
         <w:rPr>
           <w:lang w:val="en-US"/>
         </w:rPr>
         <w:t xml:space="preserve"> is the </w:t>
       </w:r>
-      <w:proofErr w:type="spellStart"/>
-      <w:r>
-        <w:rPr>
-          <w:lang w:val="en-US"/>
-        </w:rPr>
-        <w:t>wildtype</w:t>
-      </w:r>
-      <w:proofErr w:type="spellEnd"/>
-      <w:r>
-        <w:rPr>
-          <w:lang w:val="en-US"/>
-        </w:rPr>
-        <w:t xml:space="preserve"> </w:t>
+      <w:r>
+        <w:rPr>
+          <w:lang w:val="en-US"/>
+        </w:rPr>
+        <w:t xml:space="preserve">wildtype </w:t>
       </w:r>
       <w:r>
         <w:rPr>
@@ -1381,7 +1414,6 @@
         </w:rPr>
         <w:t>, single mutants (</w:t>
       </w:r>
-      <w:proofErr w:type="spellStart"/>
       <w:r>
         <w:rPr>
           <w:i/>
@@ -1390,14 +1422,12 @@
         </w:rPr>
         <w:t>Ab</w:t>
       </w:r>
-      <w:proofErr w:type="spellEnd"/>
       <w:r>
         <w:rPr>
           <w:lang w:val="en-US"/>
         </w:rPr>
         <w:t xml:space="preserve"> and </w:t>
       </w:r>
-      <w:proofErr w:type="spellStart"/>
       <w:r>
         <w:rPr>
           <w:i/>
@@ -1406,7 +1436,6 @@
         </w:rPr>
         <w:t>aB</w:t>
       </w:r>
-      <w:proofErr w:type="spellEnd"/>
       <w:r>
         <w:rPr>
           <w:lang w:val="en-US"/>
@@ -1473,16 +1502,7 @@
           <w:iCs/>
           <w:lang w:val="en-US"/>
         </w:rPr>
-        <w:t>(1-s</w:t>
-      </w:r>
-      <w:proofErr w:type="gramStart"/>
-      <w:r>
-        <w:rPr>
-          <w:i/>
-          <w:iCs/>
-          <w:lang w:val="en-US"/>
-        </w:rPr>
-        <w:t>)</w:t>
+        <w:t>(1-s)</w:t>
       </w:r>
       <w:r>
         <w:rPr>
@@ -1493,7 +1513,6 @@
         </w:rPr>
         <w:t>2</w:t>
       </w:r>
-      <w:proofErr w:type="gramEnd"/>
       <w:r>
         <w:rPr>
           <w:lang w:val="en-US"/>
@@ -1526,16 +1545,7 @@
           <w:iCs/>
           <w:lang w:val="en-US"/>
         </w:rPr>
-        <w:t>(1-s</w:t>
-      </w:r>
-      <w:proofErr w:type="gramStart"/>
-      <w:r>
-        <w:rPr>
-          <w:i/>
-          <w:iCs/>
-          <w:lang w:val="en-US"/>
-        </w:rPr>
-        <w:t>)</w:t>
+        <w:t>(1-s)</w:t>
       </w:r>
       <w:r>
         <w:rPr>
@@ -1546,7 +1556,6 @@
         </w:rPr>
         <w:t>m</w:t>
       </w:r>
-      <w:proofErr w:type="gramEnd"/>
       <w:r>
         <w:rPr>
           <w:iCs/>
@@ -1592,7 +1601,6 @@
         </w:rPr>
         <w:t xml:space="preserve">Mutation from </w:t>
       </w:r>
-      <w:proofErr w:type="gramStart"/>
       <w:r>
         <w:rPr>
           <w:i/>
@@ -1605,14 +1613,7 @@
         <w:rPr>
           <w:lang w:val="en-US"/>
         </w:rPr>
-        <w:t xml:space="preserve"> to</w:t>
-      </w:r>
-      <w:proofErr w:type="gramEnd"/>
-      <w:r>
-        <w:rPr>
-          <w:lang w:val="en-US"/>
-        </w:rPr>
-        <w:t xml:space="preserve"> </w:t>
+        <w:t xml:space="preserve"> to </w:t>
       </w:r>
       <w:r>
         <w:rPr>
@@ -1882,21 +1883,7 @@
         <w:rPr>
           <w:lang w:val="en-US"/>
         </w:rPr>
-        <w:t xml:space="preserve">and </w:t>
-      </w:r>
-      <w:proofErr w:type="gramStart"/>
-      <w:r>
-        <w:rPr>
-          <w:lang w:val="en-US"/>
-        </w:rPr>
-        <w:t>a fitness</w:t>
-      </w:r>
-      <w:proofErr w:type="gramEnd"/>
-      <w:r>
-        <w:rPr>
-          <w:lang w:val="en-US"/>
-        </w:rPr>
-        <w:t xml:space="preserve"> below 1 hypermutate</w:t>
+        <w:t>and a fitness below 1 hypermutate</w:t>
       </w:r>
       <w:r>
         <w:rPr>
@@ -1938,23 +1925,8 @@
           <w:lang w:val="en-US"/>
         </w:rPr>
         <w:lastRenderedPageBreak/>
-        <w:t xml:space="preserve">At the MSB, the frequency of </w:t>
-      </w:r>
-      <w:proofErr w:type="spellStart"/>
-      <w:r>
-        <w:rPr>
-          <w:lang w:val="en-US"/>
-        </w:rPr>
-        <w:t>wildtype</w:t>
-      </w:r>
-      <w:proofErr w:type="spellEnd"/>
-      <w:r>
-        <w:rPr>
-          <w:lang w:val="en-US"/>
-        </w:rPr>
-        <w:t xml:space="preserve"> (</w:t>
-      </w:r>
-      <w:proofErr w:type="spellStart"/>
+        <w:t>At the MSB, the frequency of wildtype (</w:t>
+      </w:r>
       <w:r>
         <w:rPr>
           <w:i/>
@@ -1963,7 +1935,6 @@
         </w:rPr>
         <w:t>ab</w:t>
       </w:r>
-      <w:proofErr w:type="spellEnd"/>
       <w:r>
         <w:rPr>
           <w:lang w:val="en-US"/>
@@ -1974,16 +1945,8 @@
         <w:rPr>
           <w:lang w:val="en-US"/>
         </w:rPr>
-        <w:t xml:space="preserve"> </w:t>
-      </w:r>
-      <w:proofErr w:type="gramStart"/>
-      <w:r>
-        <w:rPr>
-          <w:lang w:val="en-US"/>
-        </w:rPr>
-        <w:t xml:space="preserve">is </w:t>
-      </w:r>
-      <w:proofErr w:type="gramEnd"/>
+        <w:t xml:space="preserve"> is </w:t>
+      </w:r>
       <m:oMath>
         <m:r>
           <w:rPr>
@@ -2078,7 +2041,6 @@
         </w:rPr>
         <w:t>the frequency of single mutants (</w:t>
       </w:r>
-      <w:proofErr w:type="spellStart"/>
       <w:r>
         <w:rPr>
           <w:i/>
@@ -2087,14 +2049,12 @@
         </w:rPr>
         <w:t>Ab</w:t>
       </w:r>
-      <w:proofErr w:type="spellEnd"/>
       <w:r>
         <w:rPr>
           <w:lang w:val="en-US"/>
         </w:rPr>
         <w:t xml:space="preserve"> and </w:t>
       </w:r>
-      <w:proofErr w:type="spellStart"/>
       <w:r>
         <w:rPr>
           <w:i/>
@@ -2103,7 +2063,6 @@
         </w:rPr>
         <w:t>aB</w:t>
       </w:r>
-      <w:proofErr w:type="spellEnd"/>
       <w:r>
         <w:rPr>
           <w:lang w:val="en-US"/>
@@ -2447,15 +2406,7 @@
           <w:i/>
           <w:iCs/>
         </w:rPr>
-        <w:t>(1-s</w:t>
-      </w:r>
-      <w:proofErr w:type="gramStart"/>
-      <w:r>
-        <w:rPr>
-          <w:i/>
-          <w:iCs/>
-        </w:rPr>
-        <w:t>)</w:t>
+        <w:t>(1-s)</w:t>
       </w:r>
       <w:r>
         <w:rPr>
@@ -2465,7 +2416,6 @@
         </w:rPr>
         <w:t>2</w:t>
       </w:r>
-      <w:proofErr w:type="gramEnd"/>
       <w:r>
         <w:rPr>
           <w:i/>
@@ -2515,15 +2465,9 @@
       <w:r>
         <w:t xml:space="preserve"> comparison with the </w:t>
       </w:r>
-      <w:proofErr w:type="spellStart"/>
-      <w:r>
-        <w:t>wildtype</w:t>
-      </w:r>
-      <w:proofErr w:type="spellEnd"/>
-      <w:r>
-        <w:t xml:space="preserve"> </w:t>
-      </w:r>
-      <w:proofErr w:type="spellStart"/>
+      <w:r>
+        <w:t xml:space="preserve">wildtype </w:t>
+      </w:r>
       <w:r>
         <w:rPr>
           <w:i/>
@@ -2531,7 +2475,6 @@
         </w:rPr>
         <w:t>ab</w:t>
       </w:r>
-      <w:proofErr w:type="spellEnd"/>
       <w:r>
         <w:t xml:space="preserve"> and the selection coefficient </w:t>
       </w:r>
@@ -2590,7 +2533,7 @@
           <w:lang w:val="en-US" w:bidi="he-IL"/>
         </w:rPr>
         <w:drawing>
-          <wp:inline distT="0" distB="0" distL="0" distR="0" wp14:anchorId="39CF8409" wp14:editId="6909289B">
+          <wp:inline distT="0" distB="0" distL="0" distR="0" wp14:anchorId="2A5FAA63" wp14:editId="33186B10">
             <wp:extent cx="2433488" cy="3600000"/>
             <wp:effectExtent l="0" t="0" r="5080" b="635"/>
             <wp:docPr id="3" name="Picture 3"/>
@@ -2637,7 +2580,7 @@
           <w:lang w:val="en-US" w:bidi="he-IL"/>
         </w:rPr>
         <w:drawing>
-          <wp:inline distT="0" distB="0" distL="0" distR="0" wp14:anchorId="1F67B7B9" wp14:editId="68FFFFE2">
+          <wp:inline distT="0" distB="0" distL="0" distR="0" wp14:anchorId="4AD00926" wp14:editId="29FBC375">
             <wp:extent cx="483751" cy="3600000"/>
             <wp:effectExtent l="0" t="0" r="0" b="635"/>
             <wp:docPr id="4" name="Picture 4"/>
@@ -2695,7 +2638,7 @@
           <w:bCs w:val="0"/>
         </w:rPr>
       </w:pPr>
-      <w:bookmarkStart w:id="2" w:name="_Ref354316371"/>
+      <w:bookmarkStart w:id="3" w:name="_Ref354316371"/>
       <w:r>
         <w:t xml:space="preserve">Figure </w:t>
       </w:r>
@@ -2717,7 +2660,7 @@
       <w:r>
         <w:fldChar w:fldCharType="end"/>
       </w:r>
-      <w:bookmarkEnd w:id="2"/>
+      <w:bookmarkEnd w:id="3"/>
       <w:r>
         <w:t xml:space="preserve"> </w:t>
       </w:r>
@@ -2742,23 +2685,7 @@
           <w:b w:val="0"/>
           <w:bCs w:val="0"/>
         </w:rPr>
-        <w:t xml:space="preserve">Each node </w:t>
-      </w:r>
-      <w:proofErr w:type="gramStart"/>
-      <w:r>
-        <w:rPr>
-          <w:b w:val="0"/>
-          <w:bCs w:val="0"/>
-        </w:rPr>
-        <w:t>represent</w:t>
-      </w:r>
-      <w:proofErr w:type="gramEnd"/>
-      <w:r>
-        <w:rPr>
-          <w:b w:val="0"/>
-          <w:bCs w:val="0"/>
-        </w:rPr>
-        <w:t xml:space="preserve"> a specific genotype. Node labels specify the </w:t>
+        <w:t xml:space="preserve">Each node represent a specific genotype. Node labels specify the </w:t>
       </w:r>
       <w:r>
         <w:rPr>
@@ -2776,7 +2703,6 @@
         </w:rPr>
         <w:t>A/</w:t>
       </w:r>
-      <w:proofErr w:type="gramStart"/>
       <w:r>
         <w:rPr>
           <w:b w:val="0"/>
@@ -2789,15 +2715,7 @@
           <w:b w:val="0"/>
           <w:bCs w:val="0"/>
         </w:rPr>
-        <w:t xml:space="preserve"> and</w:t>
-      </w:r>
-      <w:proofErr w:type="gramEnd"/>
-      <w:r>
-        <w:rPr>
-          <w:b w:val="0"/>
-          <w:bCs w:val="0"/>
-        </w:rPr>
-        <w:t xml:space="preserve"> </w:t>
+        <w:t xml:space="preserve"> and </w:t>
       </w:r>
       <w:r>
         <w:rPr>
@@ -2932,23 +2850,7 @@
           <w:b w:val="0"/>
           <w:bCs w:val="0"/>
         </w:rPr>
-        <w:t xml:space="preserve">Node </w:t>
-      </w:r>
-      <w:proofErr w:type="spellStart"/>
-      <w:r>
-        <w:rPr>
-          <w:b w:val="0"/>
-          <w:bCs w:val="0"/>
-        </w:rPr>
-        <w:t>color</w:t>
-      </w:r>
-      <w:proofErr w:type="spellEnd"/>
-      <w:r>
-        <w:rPr>
-          <w:b w:val="0"/>
-          <w:bCs w:val="0"/>
-        </w:rPr>
-        <w:t xml:space="preserve"> indicates</w:t>
+        <w:t>Node color indicates</w:t>
       </w:r>
       <w:r>
         <w:rPr>
@@ -3071,17 +2973,7 @@
           <w:i/>
           <w:iCs/>
         </w:rPr>
-        <w:t>(1-s</w:t>
-      </w:r>
-      <w:proofErr w:type="gramStart"/>
-      <w:r>
-        <w:rPr>
-          <w:b w:val="0"/>
-          <w:bCs w:val="0"/>
-          <w:i/>
-          <w:iCs/>
-        </w:rPr>
-        <w:t>)</w:t>
+        <w:t>(1-s)</w:t>
       </w:r>
       <w:r>
         <w:rPr>
@@ -3093,7 +2985,6 @@
         </w:rPr>
         <w:t>3</w:t>
       </w:r>
-      <w:proofErr w:type="gramEnd"/>
       <w:r>
         <w:rPr>
           <w:b w:val="0"/>
@@ -3121,23 +3012,7 @@
           <w:b w:val="0"/>
           <w:bCs w:val="0"/>
         </w:rPr>
-        <w:t xml:space="preserve"> see the </w:t>
-      </w:r>
-      <w:proofErr w:type="spellStart"/>
-      <w:r>
-        <w:rPr>
-          <w:b w:val="0"/>
-          <w:bCs w:val="0"/>
-        </w:rPr>
-        <w:t>colorbar</w:t>
-      </w:r>
-      <w:proofErr w:type="spellEnd"/>
-      <w:r>
-        <w:rPr>
-          <w:b w:val="0"/>
-          <w:bCs w:val="0"/>
-        </w:rPr>
-        <w:t>.</w:t>
+        <w:t xml:space="preserve"> see the colorbar.</w:t>
       </w:r>
       <w:r>
         <w:rPr>
@@ -3321,7 +3196,6 @@
         <w:lastRenderedPageBreak/>
         <w:t xml:space="preserve">If </w:t>
       </w:r>
-      <w:proofErr w:type="gramStart"/>
       <w:r>
         <w:rPr>
           <w:i/>
@@ -3336,7 +3210,6 @@
         </w:rPr>
         <w:t>(</w:t>
       </w:r>
-      <w:proofErr w:type="gramEnd"/>
       <w:r>
         <w:rPr>
           <w:rFonts w:ascii="Times New Roman" w:hAnsi="Times New Roman"/>
@@ -3534,47 +3407,19 @@
         <w:rPr>
           <w:lang w:val="en-US"/>
         </w:rPr>
-        <w:t xml:space="preserve"> and double </w:t>
-      </w:r>
-      <w:proofErr w:type="spellStart"/>
-      <w:r>
-        <w:rPr>
-          <w:lang w:val="en-US"/>
-        </w:rPr>
-        <w:t>mutatns</w:t>
-      </w:r>
-      <w:proofErr w:type="spellEnd"/>
-      <w:r>
-        <w:rPr>
-          <w:lang w:val="en-US"/>
-        </w:rPr>
-        <w:t xml:space="preserve"> must be generated by a double mutation</w:t>
-      </w:r>
-      <w:r>
-        <w:rPr>
-          <w:lang w:val="en-US"/>
-        </w:rPr>
-        <w:t xml:space="preserve"> in a </w:t>
-      </w:r>
-      <w:proofErr w:type="spellStart"/>
-      <w:r>
-        <w:rPr>
-          <w:lang w:val="en-US"/>
-        </w:rPr>
-        <w:t>wild</w:t>
-      </w:r>
-      <w:r>
-        <w:rPr>
-          <w:lang w:val="en-US"/>
-        </w:rPr>
-        <w:t>type</w:t>
-      </w:r>
-      <w:proofErr w:type="spellEnd"/>
-      <w:r>
-        <w:rPr>
-          <w:lang w:val="en-US"/>
-        </w:rPr>
-        <w:t xml:space="preserve"> individual.</w:t>
+        <w:t xml:space="preserve"> and double mutatns must be generated by a double mutation</w:t>
+      </w:r>
+      <w:r>
+        <w:rPr>
+          <w:lang w:val="en-US"/>
+        </w:rPr>
+        <w:t xml:space="preserve"> in a wild</w:t>
+      </w:r>
+      <w:r>
+        <w:rPr>
+          <w:lang w:val="en-US"/>
+        </w:rPr>
+        <w:t>type individual.</w:t>
       </w:r>
       <w:r>
         <w:rPr>
@@ -3836,7 +3681,7 @@
                 <w:lang w:val="en-US"/>
               </w:rPr>
             </w:pPr>
-            <w:bookmarkStart w:id="3" w:name="_Ref354149705"/>
+            <w:bookmarkStart w:id="4" w:name="_Ref354149705"/>
             <w:r>
               <w:rPr>
                 <w:lang w:val="en-US"/>
@@ -3880,7 +3725,7 @@
               </w:rPr>
               <w:t>)</w:t>
             </w:r>
-            <w:bookmarkEnd w:id="3"/>
+            <w:bookmarkEnd w:id="4"/>
           </w:p>
         </w:tc>
       </w:tr>
@@ -4015,7 +3860,7 @@
                 <w:lang w:val="en-US"/>
               </w:rPr>
             </w:pPr>
-            <w:bookmarkStart w:id="4" w:name="_Ref354129072"/>
+            <w:bookmarkStart w:id="5" w:name="_Ref354129072"/>
             <w:r>
               <w:rPr>
                 <w:lang w:val="en-US"/>
@@ -4059,7 +3904,7 @@
               </w:rPr>
               <w:t>)</w:t>
             </w:r>
-            <w:bookmarkEnd w:id="4"/>
+            <w:bookmarkEnd w:id="5"/>
           </w:p>
         </w:tc>
       </w:tr>
@@ -4089,41 +3934,39 @@
         </w:rPr>
         <w:t xml:space="preserve"> </w:t>
       </w:r>
-      <w:proofErr w:type="spellStart"/>
       <w:r>
         <w:rPr>
           <w:i/>
           <w:iCs/>
           <w:lang w:val="en-US"/>
         </w:rPr>
-        <w:t>Escherischia</w:t>
-      </w:r>
-      <w:proofErr w:type="spellEnd"/>
+        <w:t>Escherischia coli</w:t>
+      </w:r>
+      <w:r>
+        <w:rPr>
+          <w:lang w:val="en-US"/>
+        </w:rPr>
+        <w:t xml:space="preserve"> estimations of the selection coefficient</w:t>
+      </w:r>
+      <w:r>
+        <w:rPr>
+          <w:lang w:val="en-US"/>
+        </w:rPr>
+        <w:t xml:space="preserve"> and mutation rates</w:t>
+      </w:r>
+      <w:r>
+        <w:rPr>
+          <w:lang w:val="en-US"/>
+        </w:rPr>
+        <w:t xml:space="preserve"> are </w:t>
+      </w:r>
       <w:r>
         <w:rPr>
           <w:i/>
           <w:iCs/>
           <w:lang w:val="en-US"/>
         </w:rPr>
-        <w:t xml:space="preserve"> coli</w:t>
-      </w:r>
-      <w:r>
-        <w:rPr>
-          <w:lang w:val="en-US"/>
-        </w:rPr>
-        <w:t xml:space="preserve"> estimations of the selection coefficient</w:t>
-      </w:r>
-      <w:r>
-        <w:rPr>
-          <w:lang w:val="en-US"/>
-        </w:rPr>
-        <w:t xml:space="preserve"> and mutation rates</w:t>
-      </w:r>
-      <w:r>
-        <w:rPr>
-          <w:lang w:val="en-US"/>
-        </w:rPr>
-        <w:t xml:space="preserve"> are </w:t>
+        <w:t>s=</w:t>
       </w:r>
       <w:r>
         <w:rPr>
@@ -4131,7 +3974,13 @@
           <w:iCs/>
           <w:lang w:val="en-US"/>
         </w:rPr>
-        <w:t>s=</w:t>
+        <w:t>0.01</w:t>
+      </w:r>
+      <w:r>
+        <w:rPr>
+          <w:lang w:val="en-US"/>
+        </w:rPr>
+        <w:t>-</w:t>
       </w:r>
       <w:r>
         <w:rPr>
@@ -4139,13 +3988,50 @@
           <w:iCs/>
           <w:lang w:val="en-US"/>
         </w:rPr>
-        <w:t>0.01</w:t>
-      </w:r>
-      <w:r>
-        <w:rPr>
-          <w:lang w:val="en-US"/>
-        </w:rPr>
-        <w:t>-</w:t>
+        <w:t>0.3</w:t>
+      </w:r>
+      <w:r>
+        <w:rPr>
+          <w:lang w:val="en-US"/>
+        </w:rPr>
+        <w:t xml:space="preserve"> </w:t>
+      </w:r>
+      <w:r>
+        <w:rPr>
+          <w:lang w:val="en-US"/>
+        </w:rPr>
+        <w:fldChar w:fldCharType="begin" w:fldLock="1"/>
+      </w:r>
+      <w:r>
+        <w:rPr>
+          <w:lang w:val="en-US"/>
+        </w:rPr>
+        <w:instrText>ADDIN CSL_CITATION { "citationItems" : [ { "id" : "ITEM-1", "itemData" : { "DOI" : "10.1038/381694a0", "abstract" : "Mutations are a double-edged sword: they are the ultimate source of genetic variation upon which evolution depends, yet most mutations affecting fitness (viability and reproductive success) appear to be harmful. Deleterious mutations of small effect can escape natural selection, and should accumulate in small population. Reduced fitness from deleterious-mutation accumulation may be important in the evolution of sex, mate choice, and diploid life-cycles, and in the extinction of small populations. Few empirical data exist, however. Minimum estimates of the genomic deleterious-mutation rate for viability in Drosophila melanogaster are surprisingly high, leading to the conjecture that the rate for total fitness could exceed 1.0 mutation per individual per generation. Here we use Escherichia coli to provide an estimate of the genomic deleterious-mutation rate for total fitness in a microbe. We estimate that the per-microbe rate of deleterious mutations is in excess of 0.0002.", "author" : [ { "dropping-particle" : "", "family" : "Kibota", "given" : "Travis T.", "non-dropping-particle" : "", "parse-names" : false, "suffix" : "" }, { "dropping-particle" : "", "family" : "Lynch", "given" : "Michael", "non-dropping-particle" : "", "parse-names" : false, "suffix" : "" } ], "container-title" : "Nature", "id" : "ITEM-1", "issue" : "6584", "issued" : { "date-parts" : [ [ "1996", "6" ] ] }, "note" : "upper bound on selection coefficient 0.012\nthis is in contrast to the finding in natural populations, in which they found the selection coefficient of SUBTITUTIONS to be much lower.\n        \nlower bound to mutation rate is 1.9e-4 per genome per generation\n        \n50 lines, 25 generations per bottleneck, 300 bottlenecks =&gt; 7500 generations. samples taken from bottlenecks 0 100 120 200 250 300\n        \n        \n        \n      ", "page" : "694-6", "title" : "Estimate of the genomic mutation rate deleterious to overall fitness in E. coli.", "type" : "article-journal", "volume" : "381" }, "uris" : [ "http://www.mendeley.com/documents/?uuid=3ee5aa9d-2340-4677-8d5d-6afeeaf0d133" ] }, { "id" : "ITEM-2", "itemData" : { "DOI" : "10.1159/000332747", "abstract" : "Mutation is the primary source of variation in any organism. Without it, natural selection cannot operate and organisms cannot adapt to novel environments. Mutation is also generally a source of defect: many mutations are not neutral but cause fitness decreases in the organisms where they arise. In bacteria, another important source of variation is horizontal gene transfer. This source of variation can also cause beneficial or deleterious effects. Determining the distribution of fitness effects of mutations in different environments and genetic backgrounds is an active research field. In bacteria, knowledge of these distributions is key for understanding important traits. For example, for determining the dynamics of microorganisms with a high genomic mutation rate (mutators), and for understanding the evolution of antibiotic resistance, and the emergence of pathogenic traits. All of these characteristics are extremely relevant for human health both at the individual and population levels. Experimental evolution has been a valuable tool to address these questions. Here, we review some of the important findings of mutation effects in bacteria revealed through laboratory experiments.", "author" : [ { "dropping-particle" : "", "family" : "Gordo", "given" : "Isabel", "non-dropping-particle" : "", "parse-names" : false, "suffix" : "" }, { "dropping-particle" : "", "family" : "Perfeito", "given" : "Lilia", "non-dropping-particle" : "", "parse-names" : false, "suffix" : "" }, { "dropping-particle" : "", "family" : "Sousa", "given" : "Ana", "non-dropping-particle" : "", "parse-names" : false, "suffix" : "" } ], "container-title" : "Journal of molecular microbiology and biotechnology", "id" : "ITEM-2", "issue" : "1-2", "issued" : { "date-parts" : [ [ "2011", "1" ] ] }, "page" : "20-35", "title" : "Fitness effects of mutations in bacteria.", "type" : "article-journal", "volume" : "21" }, "uris" : [ "http://www.mendeley.com/documents/?uuid=8b31a43f-2d6a-4162-880a-f755ad657020" ] } ], "mendeley" : { "previouslyFormattedCitation" : "[19, 20]" }, "properties" : { "noteIndex" : 0 }, "schema" : "https://github.com/citation-style-language/schema/raw/master/csl-citation.json" }</w:instrText>
+      </w:r>
+      <w:r>
+        <w:rPr>
+          <w:lang w:val="en-US"/>
+        </w:rPr>
+        <w:fldChar w:fldCharType="separate"/>
+      </w:r>
+      <w:r>
+        <w:rPr>
+          <w:noProof/>
+          <w:lang w:val="en-US"/>
+        </w:rPr>
+        <w:t>[19, 20]</w:t>
+      </w:r>
+      <w:r>
+        <w:rPr>
+          <w:lang w:val="en-US"/>
+        </w:rPr>
+        <w:fldChar w:fldCharType="end"/>
+      </w:r>
+      <w:r>
+        <w:rPr>
+          <w:lang w:val="en-US"/>
+        </w:rPr>
+        <w:t>,</w:t>
       </w:r>
       <w:r>
         <w:rPr>
@@ -4153,50 +4039,7 @@
           <w:iCs/>
           <w:lang w:val="en-US"/>
         </w:rPr>
-        <w:t>0.3</w:t>
-      </w:r>
-      <w:r>
-        <w:rPr>
-          <w:lang w:val="en-US"/>
-        </w:rPr>
         <w:t xml:space="preserve"> </w:t>
-      </w:r>
-      <w:r>
-        <w:rPr>
-          <w:lang w:val="en-US"/>
-        </w:rPr>
-        <w:fldChar w:fldCharType="begin" w:fldLock="1"/>
-      </w:r>
-      <w:r>
-        <w:rPr>
-          <w:lang w:val="en-US"/>
-        </w:rPr>
-        <w:instrText>ADDIN CSL_CITATION { "citationItems" : [ { "id" : "ITEM-1", "itemData" : { "DOI" : "10.1038/381694a0", "abstract" : "Mutations are a double-edged sword: they are the ultimate source of genetic variation upon which evolution depends, yet most mutations affecting fitness (viability and reproductive success) appear to be harmful. Deleterious mutations of small effect can escape natural selection, and should accumulate in small population. Reduced fitness from deleterious-mutation accumulation may be important in the evolution of sex, mate choice, and diploid life-cycles, and in the extinction of small populations. Few empirical data exist, however. Minimum estimates of the genomic deleterious-mutation rate for viability in Drosophila melanogaster are surprisingly high, leading to the conjecture that the rate for total fitness could exceed 1.0 mutation per individual per generation. Here we use Escherichia coli to provide an estimate of the genomic deleterious-mutation rate for total fitness in a microbe. We estimate that the per-microbe rate of deleterious mutations is in excess of 0.0002.", "author" : [ { "dropping-particle" : "", "family" : "Kibota", "given" : "Travis T.", "non-dropping-particle" : "", "parse-names" : false, "suffix" : "" }, { "dropping-particle" : "", "family" : "Lynch", "given" : "Michael", "non-dropping-particle" : "", "parse-names" : false, "suffix" : "" } ], "container-title" : "Nature", "id" : "ITEM-1", "issue" : "6584", "issued" : { "date-parts" : [ [ "1996", "6" ] ] }, "note" : "upper bound on selection coefficient 0.012\nthis is in contrast to the finding in natural populations, in which they found the selection coefficient of SUBTITUTIONS to be much lower.\n        \nlower bound to mutation rate is 1.9e-4 per genome per generation\n        \n50 lines, 25 generations per bottleneck, 300 bottlenecks =&gt; 7500 generations. samples taken from bottlenecks 0 100 120 200 250 300\n        \n        \n        \n      ", "page" : "694-6", "title" : "Estimate of the genomic mutation rate deleterious to overall fitness in E. coli.", "type" : "article-journal", "volume" : "381" }, "uris" : [ "http://www.mendeley.com/documents/?uuid=3ee5aa9d-2340-4677-8d5d-6afeeaf0d133" ] }, { "id" : "ITEM-2", "itemData" : { "DOI" : "10.1159/000332747", "abstract" : "Mutation is the primary source of variation in any organism. Without it, natural selection cannot operate and organisms cannot adapt to novel environments. Mutation is also generally a source of defect: many mutations are not neutral but cause fitness decreases in the organisms where they arise. In bacteria, another important source of variation is horizontal gene transfer. This source of variation can also cause beneficial or deleterious effects. Determining the distribution of fitness effects of mutations in different environments and genetic backgrounds is an active research field. In bacteria, knowledge of these distributions is key for understanding important traits. For example, for determining the dynamics of microorganisms with a high genomic mutation rate (mutators), and for understanding the evolution of antibiotic resistance, and the emergence of pathogenic traits. All of these characteristics are extremely relevant for human health both at the individual and population levels. Experimental evolution has been a valuable tool to address these questions. Here, we review some of the important findings of mutation effects in bacteria revealed through laboratory experiments.", "author" : [ { "dropping-particle" : "", "family" : "Gordo", "given" : "Isabel", "non-dropping-particle" : "", "parse-names" : false, "suffix" : "" }, { "dropping-particle" : "", "family" : "Perfeito", "given" : "Lilia", "non-dropping-particle" : "", "parse-names" : false, "suffix" : "" }, { "dropping-particle" : "", "family" : "Sousa", "given" : "Ana", "non-dropping-particle" : "", "parse-names" : false, "suffix" : "" } ], "container-title" : "Journal of molecular microbiology and biotechnology", "id" : "ITEM-2", "issue" : "1-2", "issued" : { "date-parts" : [ [ "2011", "1" ] ] }, "page" : "20-35", "title" : "Fitness effects of mutations in bacteria.", "type" : "article-journal", "volume" : "21" }, "uris" : [ "http://www.mendeley.com/documents/?uuid=8b31a43f-2d6a-4162-880a-f755ad657020" ] } ], "mendeley" : { "previouslyFormattedCitation" : "[10, 11]" }, "properties" : { "noteIndex" : 0 }, "schema" : "https://github.com/citation-style-language/schema/raw/master/csl-citation.json" }</w:instrText>
-      </w:r>
-      <w:r>
-        <w:rPr>
-          <w:lang w:val="en-US"/>
-        </w:rPr>
-        <w:fldChar w:fldCharType="separate"/>
-      </w:r>
-      <w:r>
-        <w:rPr>
-          <w:noProof/>
-          <w:lang w:val="en-US"/>
-        </w:rPr>
-        <w:t>[10, 11]</w:t>
-      </w:r>
-      <w:r>
-        <w:rPr>
-          <w:lang w:val="en-US"/>
-        </w:rPr>
-        <w:fldChar w:fldCharType="end"/>
-      </w:r>
-      <w:r>
-        <w:rPr>
-          <w:lang w:val="en-US"/>
-        </w:rPr>
-        <w:t>,</w:t>
       </w:r>
       <w:r>
         <w:rPr>
@@ -4204,7 +4047,7 @@
           <w:iCs/>
           <w:lang w:val="en-US"/>
         </w:rPr>
-        <w:t xml:space="preserve"> </w:t>
+        <w:t>U=</w:t>
       </w:r>
       <w:r>
         <w:rPr>
@@ -4212,7 +4055,7 @@
           <w:iCs/>
           <w:lang w:val="en-US"/>
         </w:rPr>
-        <w:t>U=</w:t>
+        <w:t>0.003-</w:t>
       </w:r>
       <w:r>
         <w:rPr>
@@ -4220,7 +4063,7 @@
           <w:iCs/>
           <w:lang w:val="en-US"/>
         </w:rPr>
-        <w:t>0.003-</w:t>
+        <w:t>0.000</w:t>
       </w:r>
       <w:r>
         <w:rPr>
@@ -4228,14 +4071,6 @@
           <w:iCs/>
           <w:lang w:val="en-US"/>
         </w:rPr>
-        <w:t>0.000</w:t>
-      </w:r>
-      <w:r>
-        <w:rPr>
-          <w:i/>
-          <w:iCs/>
-          <w:lang w:val="en-US"/>
-        </w:rPr>
         <w:t>4</w:t>
       </w:r>
       <w:r>
@@ -4254,7 +4089,7 @@
         <w:rPr>
           <w:lang w:val="en-US"/>
         </w:rPr>
-        <w:instrText>ADDIN CSL_CITATION { "citationItems" : [ { "id" : "ITEM-1", "itemData" : { "abstract" : "Rates of spontaneous mutation per genome as measured in the laboratory are remarkably similar within broad groups of organisms but differ strikingly among groups. Mutation rates in RNA viruses, whose genomes contain ca. 10(4) bases, are roughly 1 per genome per replication for lytic viruses and roughly 0.1 per genome per replication for retroviruses and a retrotransposon. Mutation rates in microbes with DNA-based chromosomes are close to 1/300 per genome per replication; in this group, therefore, rates per base pair vary inversely and hugely as genome sizes vary from 6 x 10(3) to 4 x 10(7) bases or base pairs. Mutation rates in higher eukaryotes are roughly 0.1-100 per genome per sexual generation but are currently indistinguishable from 1/300 per cell division per effective genome (which excludes the fraction of the genome in which most mutations are neutral). It is now possible to specify some of the evolutionary forces that shape these diverse mutation rates.", "author" : [ { "dropping-particle" : "", "family" : "Drake", "given" : "John W.", "non-dropping-particle" : "", "parse-names" : false, "suffix" : "" }, { "dropping-particle" : "", "family" : "Charlesworth", "given" : "Brian", "non-dropping-particle" : "", "parse-names" : false, "suffix" : "" }, { "dropping-particle" : "", "family" : "Charlesworth", "given" : "Deborah", "non-dropping-particle" : "", "parse-names" : false, "suffix" : "" }, { "dropping-particle" : "", "family" : "Crow", "given" : "James F.", "non-dropping-particle" : "", "parse-names" : false, "suffix" : "" } ], "container-title" : "Genetics", "id" : "ITEM-1", "issue" : "4", "issued" : { "date-parts" : [ [ "1998", "4" ] ] }, "note" : "mu=1/300\n1.\u00a0\u00a0\u00a0\u00a0\u00a0\u00a0\u00a0\u00a0\u00a0\u00a0\u00a0\u00a0\u00a0\u00a0\u00a0\u00a0\u00a0\u00a0 Sometimes an organism\u2019s mutation rate is considered to be \u201cdetermined\u201d by the particular set of mechanisms it applies. It is accurate, however, to view that organism\u2019s mutation rate \u201cdetermined\u201d by deep evolutionary forces, by the life history it has adopted, and by accidents of its evolutionary history. The particular mechanisms employed their efficiencies are merely devices to carry out underlying necessity. 2.\u00a0\u00a0\u00a0\u00a0\u00a0\u00a0\u00a0\u00a0\u00a0\u00a0\u00a0\u00a0\u00a0\u00a0\u00a0\u00a0\u00a0\u00a0 As we have seen for the case of mutations with purely deleterious effects, recombination in a sexual species greatly weakens the force of selection on a mutation-rate modifier. \n3.\u00a0\u00a0\u00a0\u00a0\u00a0\u00a0\u00a0\u00a0\u00a0\u00a0\u00a0\u00a0\u00a0\u00a0\u00a0\u00a0\u00a0\u00a0 For DNA-based microbes, mg = 0.0034 =1/300. (genomic mutation rate per genome replication) \n4.\u00a0\u00a0\u00a0\u00a0\u00a0\u00a0\u00a0\u00a0\u00a0\u00a0\u00a0\u00a0\u00a0\u00a0\u00a0\u00a0\u00a0\u00a0 Rates of recombination among DNA-based microbes also vary greatly, and thus do not seem to be important in maintaining the strongly invariant mg mutation rate observed in these organisms. \n5.\u00a0\u00a0\u00a0\u00a0\u00a0\u00a0\u00a0\u00a0\u00a0\u00a0\u00a0\u00a0\u00a0\u00a0\u00a0\u00a0\u00a0\u00a0 The different patterns of mutation rates among taxa indicate clearly that the rate of mutation is subject to evolutionary change. Because the fidelity of DNA replication de pends on elaborate enzymatic machinery, mutational inactivation of any component of which can greatly elevate the mutation rate, selection acts primarily to reduce the standard mutation rate, although allowing higher rates in specific circumstances. Such selection pressure was first posited by Sturtevant (1937), who observed that the vast majority of spontaneous mutations de crease rather than increase fitness. He suggested that the pressure of deleterious mutations would favor selection of genetic modifiers that reduce the mutation rate and thereby reduce the genetic load of deleterious alleles maintained in the population by mutation-selection balance. This led him to ask why the mutation rate does not fall to zero. Some 30 years later, Kimura (1967) suggested that the cost of continually reducing mutation rates would eventually be balanced by what he called the \u201cphysiological cost\u201d of doing so. \n6.\u00a0\u00a0\u00a0\u00a0\u00a0\u00a0\u00a0\u00a0\u00a0\u00a0\u00a0\u00a0\u00a0\u00a0\u00a0\u00a0\u00a0\u00a0 In an asexual or selfing population, the complete linkage of a mutation-rate modifier to its tar getsmeans that the selection pressure on themodifier is determined by the difference between the equilibrium mean fitness of clones containing the modifier allele and of clones carrying its rival allele (Leigh 1970, 1973). \n7.\u00a0\u00a0\u00a0\u00a0\u00a0\u00a0\u00a0\u00a0\u00a0\u00a0\u00a0\u00a0\u00a0\u00a0\u00a0\u00a0\u00a0\u00a0 Populations that have experienced a severe challenge from a novel environment might therefore be expected to show an increased frequency of mutator alleles (Taddei et al 1997). \n8.\u00a0\u00a0\u00a0\u00a0\u00a0\u00a0\u00a0\u00a0\u00a0\u00a0\u00a0\u00a0\u00a0\u00a0\u00a0\u00a0\u00a0\u00a0 A mutator allele still faces a long-term problem because it causes a higher load of deleterious alleles, so that once adaptation to the new environment has occurred, selection for a reasexual duction in the mutation rate will be renewed. A mutator strain of bacteria has been observed to evolve a lower mutation rate when grown in a chemostat for over 2,000 generations (Tro\u00a8bner and Piechocki 1984), presumtional ably as a result of selection of this kind. \n9.\u00a0\u00a0\u00a0\u00a0\u00a0\u00a0\u00a0\u00a0\u00a0\u00a0\u00a0\u00a0\u00a0\u00a0\u00a0\u00a0\u00a0\u00a0 \u2026when an organism is confronted with a rapidly cycling or otherwise continually changing envi ronment, so that it pays to be able to respond by producoped ing novel genotypes at loci which are responsible for adaptation to the new state of the environment (Gillespopulation pie 1981a; Ishii et al. 1989). \n10.\u00a0\u00a0\u00a0\u00a0\u00a0\u00a0\u00a0\u00a0\u00a0\u00a0\u00a0\u00a0\u00a0\u00a0 If increased mutational load is to be avoided, then hypermutability should be targeted to specific loci or should be transient. ", "page" : "1667-86", "publisher" : "Genetics Soc America", "title" : "Rates of spontaneous mutation.", "type" : "article-journal", "volume" : "148" }, "uris" : [ "http://www.mendeley.com/documents/?uuid=cd3cd1d2-24de-4081-b0f0-eb1069fecd38" ] }, { "id" : "ITEM-2", "itemData" : { "DOI" : "10.1534/g3.111.000406", "abstract" : "The quantification of spontaneous mutation rates is crucial for a mechanistic understanding of the evolutionary process. In bacteria, traditional estimates using experimental or comparative genetic methods are prone to statistical uncertainty and consequently estimates vary by over one order of magnitude. With the advent of next-generation sequencing, more accurate estimates are now possible. We sequenced 19 Escherichia coli genomes from a 40,000-generation evolution experiment and directly inferred the point-mutation rate based on the accumulation of synonymous substitutions. The resulting estimate was 8.9 \u00b7 10211 per base-pair per generation, and there was a significant bias toward increased AT-content. We also compared our results with published genome sequence datasets for other bacterial evolution experiments. Given the power of our approach, our estimate represents the most accurate measure of bacterial base-substitution rates available to date.", "author" : [ { "dropping-particle" : "", "family" : "Wielgoss", "given" : "S\u00e9bastien", "non-dropping-particle" : "", "parse-names" : false, "suffix" : "" }, { "dropping-particle" : "", "family" : "Barrick", "given" : "Jeffrey E.", "non-dropping-particle" : "", "parse-names" : false, "suffix" : "" }, { "dropping-particle" : "", "family" : "Tenaillon", "given" : "Olivier", "non-dropping-particle" : "", "parse-names" : false, "suffix" : "" }, { "dropping-particle" : "", "family" : "Cruveiller", "given" : "St\u00e9phane", "non-dropping-particle" : "", "parse-names" : false, "suffix" : "" }, { "dropping-particle" : "", "family" : "Chane-Woon-Ming", "given" : "B\u00e9atrice", "non-dropping-particle" : "", "parse-names" : false, "suffix" : "" }, { "dropping-particle" : "", "family" : "M\u00e9digue", "given" : "Claudine", "non-dropping-particle" : "", "parse-names" : false, "suffix" : "" }, { "dropping-particle" : "", "family" : "Lenski", "given" : "Richard E.", "non-dropping-particle" : "", "parse-names" : false, "suffix" : "" }, { "dropping-particle" : "", "family" : "Schneider", "given" : "Dominique", "non-dropping-particle" : "", "parse-names" : false, "suffix" : "" } ], "container-title" : "G3: Genes, Genomes, Genetics", "id" : "ITEM-2", "issue" : "3", "issued" : { "date-parts" : [ [ "2011", "8", "1" ] ] }, "note" : "mu=8.9 \u00b7 10-11 per bp per generation\n95% conf: 4.0\u201314 \u00b7 10-11\n0.00041 per generation for 4.6x10 6 bp genome\n        \nthis is 1/6-1/7 of Drake's 1991 estimate", "page" : "183", "publisher" : "Genetics Society of America", "title" : "Mutation Rate Inferred From Synonymous Substitutions in a Long-Term Evolution Experiment With Escherichia coli", "type" : "article-journal", "volume" : "1" }, "uris" : [ "http://www.mendeley.com/documents/?uuid=037198a6-7bae-48c6-9bb6-e8f2d39bf2eb" ] } ], "mendeley" : { "previouslyFormattedCitation" : "[12, 13]" }, "properties" : { "noteIndex" : 0 }, "schema" : "https://github.com/citation-style-language/schema/raw/master/csl-citation.json" }</w:instrText>
+        <w:instrText>ADDIN CSL_CITATION { "citationItems" : [ { "id" : "ITEM-1", "itemData" : { "abstract" : "Rates of spontaneous mutation per genome as measured in the laboratory are remarkably similar within broad groups of organisms but differ strikingly among groups. Mutation rates in RNA viruses, whose genomes contain ca. 10(4) bases, are roughly 1 per genome per replication for lytic viruses and roughly 0.1 per genome per replication for retroviruses and a retrotransposon. Mutation rates in microbes with DNA-based chromosomes are close to 1/300 per genome per replication; in this group, therefore, rates per base pair vary inversely and hugely as genome sizes vary from 6 x 10(3) to 4 x 10(7) bases or base pairs. Mutation rates in higher eukaryotes are roughly 0.1-100 per genome per sexual generation but are currently indistinguishable from 1/300 per cell division per effective genome (which excludes the fraction of the genome in which most mutations are neutral). It is now possible to specify some of the evolutionary forces that shape these diverse mutation rates.", "author" : [ { "dropping-particle" : "", "family" : "Drake", "given" : "John W.", "non-dropping-particle" : "", "parse-names" : false, "suffix" : "" }, { "dropping-particle" : "", "family" : "Charlesworth", "given" : "Brian", "non-dropping-particle" : "", "parse-names" : false, "suffix" : "" }, { "dropping-particle" : "", "family" : "Charlesworth", "given" : "Deborah", "non-dropping-particle" : "", "parse-names" : false, "suffix" : "" }, { "dropping-particle" : "", "family" : "Crow", "given" : "James F.", "non-dropping-particle" : "", "parse-names" : false, "suffix" : "" } ], "container-title" : "Genetics", "id" : "ITEM-1", "issue" : "4", "issued" : { "date-parts" : [ [ "1998", "4" ] ] }, "note" : "mu=1/300\n1.\u00a0\u00a0\u00a0\u00a0\u00a0\u00a0\u00a0\u00a0\u00a0\u00a0\u00a0\u00a0\u00a0\u00a0\u00a0\u00a0\u00a0\u00a0 Sometimes an organism\u2019s mutation rate is considered to be \u201cdetermined\u201d by the particular set of mechanisms it applies. It is accurate, however, to view that organism\u2019s mutation rate \u201cdetermined\u201d by deep evolutionary forces, by the life history it has adopted, and by accidents of its evolutionary history. The particular mechanisms employed their efficiencies are merely devices to carry out underlying necessity. 2.\u00a0\u00a0\u00a0\u00a0\u00a0\u00a0\u00a0\u00a0\u00a0\u00a0\u00a0\u00a0\u00a0\u00a0\u00a0\u00a0\u00a0\u00a0 As we have seen for the case of mutations with purely deleterious effects, recombination in a sexual species greatly weakens the force of selection on a mutation-rate modifier. \n3.\u00a0\u00a0\u00a0\u00a0\u00a0\u00a0\u00a0\u00a0\u00a0\u00a0\u00a0\u00a0\u00a0\u00a0\u00a0\u00a0\u00a0\u00a0 For DNA-based microbes, mg = 0.0034 =1/300. (genomic mutation rate per genome replication) \n4.\u00a0\u00a0\u00a0\u00a0\u00a0\u00a0\u00a0\u00a0\u00a0\u00a0\u00a0\u00a0\u00a0\u00a0\u00a0\u00a0\u00a0\u00a0 Rates of recombination among DNA-based microbes also vary greatly, and thus do not seem to be important in maintaining the strongly invariant mg mutation rate observed in these organisms. \n5.\u00a0\u00a0\u00a0\u00a0\u00a0\u00a0\u00a0\u00a0\u00a0\u00a0\u00a0\u00a0\u00a0\u00a0\u00a0\u00a0\u00a0\u00a0 The different patterns of mutation rates among taxa indicate clearly that the rate of mutation is subject to evolutionary change. Because the fidelity of DNA replication de pends on elaborate enzymatic machinery, mutational inactivation of any component of which can greatly elevate the mutation rate, selection acts primarily to reduce the standard mutation rate, although allowing higher rates in specific circumstances. Such selection pressure was first posited by Sturtevant (1937), who observed that the vast majority of spontaneous mutations de crease rather than increase fitness. He suggested that the pressure of deleterious mutations would favor selection of genetic modifiers that reduce the mutation rate and thereby reduce the genetic load of deleterious alleles maintained in the population by mutation-selection balance. This led him to ask why the mutation rate does not fall to zero. Some 30 years later, Kimura (1967) suggested that the cost of continually reducing mutation rates would eventually be balanced by what he called the \u201cphysiological cost\u201d of doing so. \n6.\u00a0\u00a0\u00a0\u00a0\u00a0\u00a0\u00a0\u00a0\u00a0\u00a0\u00a0\u00a0\u00a0\u00a0\u00a0\u00a0\u00a0\u00a0 In an asexual or selfing population, the complete linkage of a mutation-rate modifier to its tar getsmeans that the selection pressure on themodifier is determined by the difference between the equilibrium mean fitness of clones containing the modifier allele and of clones carrying its rival allele (Leigh 1970, 1973). \n7.\u00a0\u00a0\u00a0\u00a0\u00a0\u00a0\u00a0\u00a0\u00a0\u00a0\u00a0\u00a0\u00a0\u00a0\u00a0\u00a0\u00a0\u00a0 Populations that have experienced a severe challenge from a novel environment might therefore be expected to show an increased frequency of mutator alleles (Taddei et al 1997). \n8.\u00a0\u00a0\u00a0\u00a0\u00a0\u00a0\u00a0\u00a0\u00a0\u00a0\u00a0\u00a0\u00a0\u00a0\u00a0\u00a0\u00a0\u00a0 A mutator allele still faces a long-term problem because it causes a higher load of deleterious alleles, so that once adaptation to the new environment has occurred, selection for a reasexual duction in the mutation rate will be renewed. A mutator strain of bacteria has been observed to evolve a lower mutation rate when grown in a chemostat for over 2,000 generations (Tro\u00a8bner and Piechocki 1984), presumtional ably as a result of selection of this kind. \n9.\u00a0\u00a0\u00a0\u00a0\u00a0\u00a0\u00a0\u00a0\u00a0\u00a0\u00a0\u00a0\u00a0\u00a0\u00a0\u00a0\u00a0\u00a0 \u2026when an organism is confronted with a rapidly cycling or otherwise continually changing envi ronment, so that it pays to be able to respond by producoped ing novel genotypes at loci which are responsible for adaptation to the new state of the environment (Gillespopulation pie 1981a; Ishii et al. 1989). \n10.\u00a0\u00a0\u00a0\u00a0\u00a0\u00a0\u00a0\u00a0\u00a0\u00a0\u00a0\u00a0\u00a0\u00a0 If increased mutational load is to be avoided, then hypermutability should be targeted to specific loci or should be transient. ", "page" : "1667-86", "publisher" : "Genetics Soc America", "title" : "Rates of spontaneous mutation.", "type" : "article-journal", "volume" : "148" }, "uris" : [ "http://www.mendeley.com/documents/?uuid=cd3cd1d2-24de-4081-b0f0-eb1069fecd38" ] }, { "id" : "ITEM-2", "itemData" : { "DOI" : "10.1534/g3.111.000406", "abstract" : "The quantification of spontaneous mutation rates is crucial for a mechanistic understanding of the evolutionary process. In bacteria, traditional estimates using experimental or comparative genetic methods are prone to statistical uncertainty and consequently estimates vary by over one order of magnitude. With the advent of next-generation sequencing, more accurate estimates are now possible. We sequenced 19 Escherichia coli genomes from a 40,000-generation evolution experiment and directly inferred the point-mutation rate based on the accumulation of synonymous substitutions. The resulting estimate was 8.9 \u00b7 10211 per base-pair per generation, and there was a significant bias toward increased AT-content. We also compared our results with published genome sequence datasets for other bacterial evolution experiments. Given the power of our approach, our estimate represents the most accurate measure of bacterial base-substitution rates available to date.", "author" : [ { "dropping-particle" : "", "family" : "Wielgoss", "given" : "S\u00e9bastien", "non-dropping-particle" : "", "parse-names" : false, "suffix" : "" }, { "dropping-particle" : "", "family" : "Barrick", "given" : "Jeffrey E.", "non-dropping-particle" : "", "parse-names" : false, "suffix" : "" }, { "dropping-particle" : "", "family" : "Tenaillon", "given" : "Olivier", "non-dropping-particle" : "", "parse-names" : false, "suffix" : "" }, { "dropping-particle" : "", "family" : "Cruveiller", "given" : "St\u00e9phane", "non-dropping-particle" : "", "parse-names" : false, "suffix" : "" }, { "dropping-particle" : "", "family" : "Chane-Woon-Ming", "given" : "B\u00e9atrice", "non-dropping-particle" : "", "parse-names" : false, "suffix" : "" }, { "dropping-particle" : "", "family" : "M\u00e9digue", "given" : "Claudine", "non-dropping-particle" : "", "parse-names" : false, "suffix" : "" }, { "dropping-particle" : "", "family" : "Lenski", "given" : "Richard E.", "non-dropping-particle" : "", "parse-names" : false, "suffix" : "" }, { "dropping-particle" : "", "family" : "Schneider", "given" : "Dominique", "non-dropping-particle" : "", "parse-names" : false, "suffix" : "" } ], "container-title" : "G3: Genes, Genomes, Genetics", "id" : "ITEM-2", "issue" : "3", "issued" : { "date-parts" : [ [ "2011", "8", "1" ] ] }, "note" : "mu=8.9 \u00b7 10-11 per bp per generation\n95% conf: 4.0\u201314 \u00b7 10-11\n0.00041 per generation for 4.6x10 6 bp genome\n        \nthis is 1/6-1/7 of Drake's 1991 estimate", "page" : "183", "publisher" : "Genetics Society of America", "title" : "Mutation Rate Inferred From Synonymous Substitutions in a Long-Term Evolution Experiment With Escherichia coli", "type" : "article-journal", "volume" : "1" }, "uris" : [ "http://www.mendeley.com/documents/?uuid=037198a6-7bae-48c6-9bb6-e8f2d39bf2eb" ] } ], "mendeley" : { "previouslyFormattedCitation" : "[21, 22]" }, "properties" : { "noteIndex" : 0 }, "schema" : "https://github.com/citation-style-language/schema/raw/master/csl-citation.json" }</w:instrText>
       </w:r>
       <w:r>
         <w:rPr>
@@ -4267,7 +4102,7 @@
           <w:noProof/>
           <w:lang w:val="en-US"/>
         </w:rPr>
-        <w:t>[12, 13]</w:t>
+        <w:t>[21, 22]</w:t>
       </w:r>
       <w:r>
         <w:rPr>
@@ -4375,7 +4210,7 @@
           <w:rFonts w:cstheme="majorBidi"/>
           <w:lang w:val="en-US"/>
         </w:rPr>
-        <w:instrText>ADDIN CSL_CITATION { "citationItems" : [ { "id" : "ITEM-1", "itemData" : { "DOI" : "10.1159/000332747", "abstract" : "Mutation is the primary source of variation in any organism. Without it, natural selection cannot operate and organisms cannot adapt to novel environments. Mutation is also generally a source of defect: many mutations are not neutral but cause fitness decreases in the organisms where they arise. In bacteria, another important source of variation is horizontal gene transfer. This source of variation can also cause beneficial or deleterious effects. Determining the distribution of fitness effects of mutations in different environments and genetic backgrounds is an active research field. In bacteria, knowledge of these distributions is key for understanding important traits. For example, for determining the dynamics of microorganisms with a high genomic mutation rate (mutators), and for understanding the evolution of antibiotic resistance, and the emergence of pathogenic traits. All of these characteristics are extremely relevant for human health both at the individual and population levels. Experimental evolution has been a valuable tool to address these questions. Here, we review some of the important findings of mutation effects in bacteria revealed through laboratory experiments.", "author" : [ { "dropping-particle" : "", "family" : "Gordo", "given" : "Isabel", "non-dropping-particle" : "", "parse-names" : false, "suffix" : "" }, { "dropping-particle" : "", "family" : "Perfeito", "given" : "Lilia", "non-dropping-particle" : "", "parse-names" : false, "suffix" : "" }, { "dropping-particle" : "", "family" : "Sousa", "given" : "Ana", "non-dropping-particle" : "", "parse-names" : false, "suffix" : "" } ], "container-title" : "Journal of molecular microbiology and biotechnology", "id" : "ITEM-1", "issue" : "1-2", "issued" : { "date-parts" : [ [ "2011", "1" ] ] }, "page" : "20-35", "title" : "Fitness effects of mutations in bacteria.", "type" : "article-journal", "volume" : "21" }, "uris" : [ "http://www.mendeley.com/documents/?uuid=8b31a43f-2d6a-4162-880a-f755ad657020" ] } ], "mendeley" : { "previouslyFormattedCitation" : "[11]" }, "properties" : { "noteIndex" : 0 }, "schema" : "https://github.com/citation-style-language/schema/raw/master/csl-citation.json" }</w:instrText>
+        <w:instrText>ADDIN CSL_CITATION { "citationItems" : [ { "id" : "ITEM-1", "itemData" : { "DOI" : "10.1159/000332747", "abstract" : "Mutation is the primary source of variation in any organism. Without it, natural selection cannot operate and organisms cannot adapt to novel environments. Mutation is also generally a source of defect: many mutations are not neutral but cause fitness decreases in the organisms where they arise. In bacteria, another important source of variation is horizontal gene transfer. This source of variation can also cause beneficial or deleterious effects. Determining the distribution of fitness effects of mutations in different environments and genetic backgrounds is an active research field. In bacteria, knowledge of these distributions is key for understanding important traits. For example, for determining the dynamics of microorganisms with a high genomic mutation rate (mutators), and for understanding the evolution of antibiotic resistance, and the emergence of pathogenic traits. All of these characteristics are extremely relevant for human health both at the individual and population levels. Experimental evolution has been a valuable tool to address these questions. Here, we review some of the important findings of mutation effects in bacteria revealed through laboratory experiments.", "author" : [ { "dropping-particle" : "", "family" : "Gordo", "given" : "Isabel", "non-dropping-particle" : "", "parse-names" : false, "suffix" : "" }, { "dropping-particle" : "", "family" : "Perfeito", "given" : "Lilia", "non-dropping-particle" : "", "parse-names" : false, "suffix" : "" }, { "dropping-particle" : "", "family" : "Sousa", "given" : "Ana", "non-dropping-particle" : "", "parse-names" : false, "suffix" : "" } ], "container-title" : "Journal of molecular microbiology and biotechnology", "id" : "ITEM-1", "issue" : "1-2", "issued" : { "date-parts" : [ [ "2011", "1" ] ] }, "page" : "20-35", "title" : "Fitness effects of mutations in bacteria.", "type" : "article-journal", "volume" : "21" }, "uris" : [ "http://www.mendeley.com/documents/?uuid=8b31a43f-2d6a-4162-880a-f755ad657020" ] } ], "mendeley" : { "previouslyFormattedCitation" : "[20]" }, "properties" : { "noteIndex" : 0 }, "schema" : "https://github.com/citation-style-language/schema/raw/master/csl-citation.json" }</w:instrText>
       </w:r>
       <w:r>
         <w:rPr>
@@ -4390,7 +4225,7 @@
           <w:noProof/>
           <w:lang w:val="en-US"/>
         </w:rPr>
-        <w:t>[11]</w:t>
+        <w:t>[20]</w:t>
       </w:r>
       <w:r>
         <w:rPr>
@@ -4561,23 +4396,8 @@
         <w:rPr>
           <w:lang w:val="en-US"/>
         </w:rPr>
-        <w:t xml:space="preserve"> double mutants can appear either via a double mutation in a </w:t>
-      </w:r>
-      <w:proofErr w:type="spellStart"/>
-      <w:r>
-        <w:rPr>
-          <w:lang w:val="en-US"/>
-        </w:rPr>
-        <w:t>wildtype</w:t>
-      </w:r>
-      <w:proofErr w:type="spellEnd"/>
-      <w:r>
-        <w:rPr>
-          <w:lang w:val="en-US"/>
-        </w:rPr>
-        <w:t xml:space="preserve"> individual (</w:t>
-      </w:r>
-      <w:proofErr w:type="spellStart"/>
+        <w:t xml:space="preserve"> double mutants can appear either via a double mutation in a wildtype individual (</w:t>
+      </w:r>
       <w:r>
         <w:rPr>
           <w:i/>
@@ -4586,14 +4406,12 @@
         </w:rPr>
         <w:t>ab</w:t>
       </w:r>
-      <w:proofErr w:type="spellEnd"/>
       <w:r>
         <w:rPr>
           <w:lang w:val="en-US"/>
         </w:rPr>
         <w:t>) or via a single mutation in a single mutant (</w:t>
       </w:r>
-      <w:proofErr w:type="spellStart"/>
       <w:r>
         <w:rPr>
           <w:i/>
@@ -4602,14 +4420,12 @@
         </w:rPr>
         <w:t>Ab</w:t>
       </w:r>
-      <w:proofErr w:type="spellEnd"/>
       <w:r>
         <w:rPr>
           <w:lang w:val="en-US"/>
         </w:rPr>
         <w:t xml:space="preserve"> or </w:t>
       </w:r>
-      <w:proofErr w:type="spellStart"/>
       <w:r>
         <w:rPr>
           <w:i/>
@@ -4618,7 +4434,6 @@
         </w:rPr>
         <w:t>aB</w:t>
       </w:r>
-      <w:proofErr w:type="spellEnd"/>
       <w:r>
         <w:rPr>
           <w:lang w:val="en-US"/>
@@ -4647,7 +4462,7 @@
         <w:rPr>
           <w:lang w:val="en-US"/>
         </w:rPr>
-        <w:instrText>ADDIN CSL_CITATION { "citationItems" : [ { "id" : "ITEM-1", "itemData" : { "author" : [ { "dropping-particle" : "", "family" : "Kimura", "given" : "Motoo", "non-dropping-particle" : "", "parse-names" : false, "suffix" : "" }, { "dropping-particle" : "", "family" : "Maruyama", "given" : "Takeo", "non-dropping-particle" : "", "parse-names" : false, "suffix" : "" } ], "container-title" : "Genetics", "id" : "ITEM-1", "issue" : "6", "issued" : { "date-parts" : [ [ "1966", "12", "22" ] ] }, "page" : "1337-51", "title" : "The mutational load with epistatic gene interactions in fitness.", "type" : "article-journal", "volume" : "54" }, "uris" : [ "http://www.mendeley.com/documents/?uuid=233cf65f-b45d-4e42-9c4c-359912f25f18" ] }, { "id" : "ITEM-2", "itemData" : { "DOI" : "10.1016/0040-5809(78)90027-8", "abstract" : "A quantitative study of the operation of Muller's Ratchet for the accumulation of deleterious genes in an asexually reproducing population is made. For a population of size N, in which deleterious mutations occur at rate \u03bb/genome/ generation, and the relative fitness of an individual with k mutants is (1 \u2212 s)k, the most important parameter is . If n0 is large (\u2a7e25), deleterious mutations will accumulate very slowly, and independently of each other; if n0 is small (&lt;1), the rate of accumulation of deleterious mutations will be greater than a natural population could plausibly bear; an estimate of the speed of the Ratchet for intermediate values of n0 is made. It is pointed out that the frequency distribution for the numbers of individuals carrying k mutants will retain its shape, but will move bodily to the right at the same average speed as the Ratchet. When favourable mutations also occur, the frequency distributions can move right of left; an estimate of the probability that any particular step is right or left is made, and it is shown that, for a given net rate of arrisal of deleterious mutations, the greater the rate of beneficial mutation, the greater the chance that beneficial mutations will accumulate.", "author" : [ { "dropping-particle" : "", "family" : "Haigh", "given" : "John", "non-dropping-particle" : "", "parse-names" : false, "suffix" : "" } ], "container-title" : "Theoretical Population Biology", "id" : "ITEM-2", "issue" : "2", "issued" : { "date-parts" : [ [ "1978", "10" ] ] }, "page" : "251-267", "title" : "The accumulation of deleterious genes in a population - Muller's Ratchet", "type" : "article-journal", "volume" : "14" }, "uris" : [ "http://www.mendeley.com/documents/?uuid=03d5fe6b-a63a-4bf6-90c2-151c5d8d03ef" ] } ], "mendeley" : { "previouslyFormattedCitation" : "[14, 15]" }, "properties" : { "noteIndex" : 0 }, "schema" : "https://github.com/citation-style-language/schema/raw/master/csl-citation.json" }</w:instrText>
+        <w:instrText>ADDIN CSL_CITATION { "citationItems" : [ { "id" : "ITEM-1", "itemData" : { "author" : [ { "dropping-particle" : "", "family" : "Kimura", "given" : "Motoo", "non-dropping-particle" : "", "parse-names" : false, "suffix" : "" }, { "dropping-particle" : "", "family" : "Maruyama", "given" : "Takeo", "non-dropping-particle" : "", "parse-names" : false, "suffix" : "" } ], "container-title" : "Genetics", "id" : "ITEM-1", "issue" : "6", "issued" : { "date-parts" : [ [ "1966", "12", "22" ] ] }, "page" : "1337-51", "title" : "The mutational load with epistatic gene interactions in fitness.", "type" : "article-journal", "volume" : "54" }, "uris" : [ "http://www.mendeley.com/documents/?uuid=233cf65f-b45d-4e42-9c4c-359912f25f18" ] }, { "id" : "ITEM-2", "itemData" : { "DOI" : "10.1016/0040-5809(78)90027-8", "abstract" : "A quantitative study of the operation of Muller's Ratchet for the accumulation of deleterious genes in an asexually reproducing population is made. For a population of size N, in which deleterious mutations occur at rate \u03bb/genome/ generation, and the relative fitness of an individual with k mutants is (1 \u2212 s)k, the most important parameter is . If n0 is large (\u2a7e25), deleterious mutations will accumulate very slowly, and independently of each other; if n0 is small (&lt;1), the rate of accumulation of deleterious mutations will be greater than a natural population could plausibly bear; an estimate of the speed of the Ratchet for intermediate values of n0 is made. It is pointed out that the frequency distribution for the numbers of individuals carrying k mutants will retain its shape, but will move bodily to the right at the same average speed as the Ratchet. When favourable mutations also occur, the frequency distributions can move right of left; an estimate of the probability that any particular step is right or left is made, and it is shown that, for a given net rate of arrisal of deleterious mutations, the greater the rate of beneficial mutation, the greater the chance that beneficial mutations will accumulate.", "author" : [ { "dropping-particle" : "", "family" : "Haigh", "given" : "John", "non-dropping-particle" : "", "parse-names" : false, "suffix" : "" } ], "container-title" : "Theoretical Population Biology", "id" : "ITEM-2", "issue" : "2", "issued" : { "date-parts" : [ [ "1978", "10" ] ] }, "page" : "251-267", "title" : "The accumulation of deleterious genes in a population - Muller's Ratchet", "type" : "article-journal", "volume" : "14" }, "uris" : [ "http://www.mendeley.com/documents/?uuid=03d5fe6b-a63a-4bf6-90c2-151c5d8d03ef" ] } ], "mendeley" : { "previouslyFormattedCitation" : "[23, 24]" }, "properties" : { "noteIndex" : 0 }, "schema" : "https://github.com/citation-style-language/schema/raw/master/csl-citation.json" }</w:instrText>
       </w:r>
       <w:r>
         <w:rPr>
@@ -4660,7 +4475,7 @@
           <w:noProof/>
           <w:lang w:val="en-US"/>
         </w:rPr>
-        <w:t>[14, 15]</w:t>
+        <w:t>[23, 24]</w:t>
       </w:r>
       <w:r>
         <w:rPr>
@@ -4684,23 +4499,14 @@
         <w:rPr>
           <w:lang w:val="en-US"/>
         </w:rPr>
-        <w:t xml:space="preserve">mutation-free </w:t>
-      </w:r>
-      <w:proofErr w:type="spellStart"/>
-      <w:r>
-        <w:rPr>
-          <w:lang w:val="en-US"/>
-        </w:rPr>
-        <w:t>wildtype</w:t>
-      </w:r>
-      <w:proofErr w:type="spellEnd"/>
+        <w:t>mutation-free wildtype</w:t>
+      </w:r>
       <w:r>
         <w:rPr>
           <w:lang w:val="en-US"/>
         </w:rPr>
         <w:t xml:space="preserve"> </w:t>
       </w:r>
-      <w:proofErr w:type="spellStart"/>
       <w:r>
         <w:rPr>
           <w:i/>
@@ -4709,28 +4515,24 @@
         </w:rPr>
         <w:t>ab</w:t>
       </w:r>
-      <w:proofErr w:type="spellEnd"/>
       <w:r>
         <w:rPr>
           <w:lang w:val="en-US"/>
         </w:rPr>
         <w:t xml:space="preserve"> and single mutants </w:t>
       </w:r>
-      <w:proofErr w:type="spellStart"/>
       <w:r>
         <w:rPr>
           <w:lang w:val="en-US"/>
         </w:rPr>
         <w:t>aB</w:t>
       </w:r>
-      <w:proofErr w:type="spellEnd"/>
       <w:r>
         <w:rPr>
           <w:lang w:val="en-US"/>
         </w:rPr>
         <w:t xml:space="preserve"> and </w:t>
       </w:r>
-      <w:proofErr w:type="spellStart"/>
       <w:r>
         <w:rPr>
           <w:i/>
@@ -4739,7 +4541,6 @@
         </w:rPr>
         <w:t>Ab</w:t>
       </w:r>
-      <w:proofErr w:type="spellEnd"/>
       <w:r>
         <w:rPr>
           <w:lang w:val="en-US"/>
@@ -4816,16 +4617,8 @@
         <w:rPr>
           <w:lang w:val="en-US"/>
         </w:rPr>
-        <w:t xml:space="preserve"> </w:t>
-      </w:r>
-      <w:proofErr w:type="gramStart"/>
-      <w:r>
-        <w:rPr>
-          <w:lang w:val="en-US"/>
-        </w:rPr>
-        <w:t xml:space="preserve">and  </w:t>
-      </w:r>
-      <w:proofErr w:type="gramEnd"/>
+        <w:t xml:space="preserve"> and  </w:t>
+      </w:r>
       <m:oMath>
         <m:f>
           <m:fPr>
@@ -4969,29 +4762,13 @@
           <w:iCs/>
           <w:lang w:val="en-US"/>
         </w:rPr>
-        <w:t>A/</w:t>
-      </w:r>
-      <w:proofErr w:type="gramStart"/>
-      <w:r>
-        <w:rPr>
-          <w:i/>
-          <w:iCs/>
-          <w:lang w:val="en-US"/>
-        </w:rPr>
-        <w:t>a</w:t>
-      </w:r>
-      <w:r>
-        <w:rPr>
-          <w:lang w:val="en-US"/>
-        </w:rPr>
-        <w:t xml:space="preserve"> and</w:t>
-      </w:r>
-      <w:proofErr w:type="gramEnd"/>
-      <w:r>
-        <w:rPr>
-          <w:lang w:val="en-US"/>
-        </w:rPr>
-        <w:t xml:space="preserve"> </w:t>
+        <w:t>A/a</w:t>
+      </w:r>
+      <w:r>
+        <w:rPr>
+          <w:lang w:val="en-US"/>
+        </w:rPr>
+        <w:t xml:space="preserve"> and </w:t>
       </w:r>
       <w:r>
         <w:rPr>
@@ -5435,7 +5212,7 @@
                 <w:lang w:val="en-US"/>
               </w:rPr>
             </w:pPr>
-            <w:bookmarkStart w:id="5" w:name="_Ref354134924"/>
+            <w:bookmarkStart w:id="6" w:name="_Ref354134924"/>
             <w:r>
               <w:rPr>
                 <w:lang w:val="en-US"/>
@@ -5479,7 +5256,7 @@
               </w:rPr>
               <w:t>)</w:t>
             </w:r>
-            <w:bookmarkEnd w:id="5"/>
+            <w:bookmarkEnd w:id="6"/>
           </w:p>
         </w:tc>
       </w:tr>
@@ -5828,7 +5605,7 @@
                 <w:lang w:val="en-US"/>
               </w:rPr>
             </w:pPr>
-            <w:bookmarkStart w:id="6" w:name="_Ref354134926"/>
+            <w:bookmarkStart w:id="7" w:name="_Ref354134926"/>
             <w:r>
               <w:rPr>
                 <w:lang w:val="en-US"/>
@@ -5872,7 +5649,7 @@
               </w:rPr>
               <w:t>)</w:t>
             </w:r>
-            <w:bookmarkEnd w:id="6"/>
+            <w:bookmarkEnd w:id="7"/>
           </w:p>
         </w:tc>
       </w:tr>
@@ -5913,16 +5690,8 @@
         <w:rPr>
           <w:lang w:val="en-US"/>
         </w:rPr>
-        <w:t xml:space="preserve">is determined by the mutation rate of the </w:t>
-      </w:r>
-      <w:proofErr w:type="spellStart"/>
-      <w:r>
-        <w:rPr>
-          <w:lang w:val="en-US"/>
-        </w:rPr>
-        <w:t>wildtype</w:t>
-      </w:r>
-      <w:proofErr w:type="spellEnd"/>
+        <w:t>is determined by the mutation rate of the wildtype</w:t>
+      </w:r>
       <w:r>
         <w:rPr>
           <w:lang w:val="en-US"/>
@@ -5955,19 +5724,11 @@
         </w:rPr>
         <w:t xml:space="preserve">the </w:t>
       </w:r>
-      <w:proofErr w:type="spellStart"/>
-      <w:r>
-        <w:rPr>
-          <w:lang w:val="en-US"/>
-        </w:rPr>
-        <w:t>wildtype</w:t>
-      </w:r>
-      <w:proofErr w:type="spellEnd"/>
-      <w:r>
-        <w:rPr>
-          <w:lang w:val="en-US"/>
-        </w:rPr>
-        <w:t xml:space="preserve"> </w:t>
+      <w:r>
+        <w:rPr>
+          <w:lang w:val="en-US"/>
+        </w:rPr>
+        <w:t xml:space="preserve">wildtype </w:t>
       </w:r>
       <w:r>
         <w:rPr>
@@ -6378,33 +6139,11 @@
           <w:lang w:val="en-US"/>
         </w:rPr>
       </w:pPr>
-      <w:proofErr w:type="gramStart"/>
-      <w:r>
-        <w:rPr>
-          <w:lang w:val="en-US"/>
-        </w:rPr>
-        <w:t>because</w:t>
-      </w:r>
-      <w:proofErr w:type="gramEnd"/>
-      <w:r>
-        <w:rPr>
-          <w:lang w:val="en-US"/>
-        </w:rPr>
-        <w:t xml:space="preserve"> increased mutation rate in the </w:t>
-      </w:r>
-      <w:proofErr w:type="spellStart"/>
-      <w:r>
-        <w:rPr>
-          <w:lang w:val="en-US"/>
-        </w:rPr>
-        <w:t>wildtype</w:t>
-      </w:r>
-      <w:proofErr w:type="spellEnd"/>
-      <w:r>
-        <w:rPr>
-          <w:lang w:val="en-US"/>
-        </w:rPr>
-        <w:t xml:space="preserve"> affects the MSB frequencies.</w:t>
+      <w:r>
+        <w:rPr>
+          <w:lang w:val="en-US"/>
+        </w:rPr>
+        <w:t>because increased mutation rate in the wildtype affects the MSB frequencies.</w:t>
       </w:r>
     </w:p>
     <w:p>
@@ -6544,21 +6283,7 @@
         <w:rPr>
           <w:lang w:val="en-US"/>
         </w:rPr>
-        <w:t xml:space="preserve">extinction. Following </w:t>
-      </w:r>
-      <w:proofErr w:type="spellStart"/>
-      <w:r>
-        <w:rPr>
-          <w:lang w:val="en-US"/>
-        </w:rPr>
-        <w:t>Eshel</w:t>
-      </w:r>
-      <w:proofErr w:type="spellEnd"/>
-      <w:r>
-        <w:rPr>
-          <w:lang w:val="en-US"/>
-        </w:rPr>
-        <w:t xml:space="preserve"> </w:t>
+        <w:t xml:space="preserve">extinction. Following Eshel </w:t>
       </w:r>
       <w:r>
         <w:rPr>
@@ -6570,7 +6295,7 @@
         <w:rPr>
           <w:lang w:val="en-US"/>
         </w:rPr>
-        <w:instrText>ADDIN CSL_CITATION { "citationItems" : [ { "id" : "ITEM-1", "itemData" : { "abstract" : "A branching process method is employed to study the survival probability of a slightly advantageous mutant gene with a general distribution of progeny size in a large population. A counter-example to a classic proposition is given. A somewhat weaker result is proved.", "author" : [ { "dropping-particle" : "", "family" : "Eshel", "given" : "Ilan", "non-dropping-particle" : "", "parse-names" : false, "suffix" : "" } ], "container-title" : "Journal of mathematical biology", "id" : "ITEM-1", "issue" : "3", "issued" : { "date-parts" : [ [ "1981" ] ] }, "page" : "355-362", "title" : "On the survival probability of a slightly advantageous mutant gene with a general distribution of progeny size\u2014a branching process model.", "type" : "article-journal", "volume" : "12" }, "suppress-author" : 1, "uris" : [ "http://www.mendeley.com/documents/?uuid=935a0a5d-5ac9-4e39-9957-d23904f30ab8" ] } ], "mendeley" : { "previouslyFormattedCitation" : "[16]" }, "properties" : { "noteIndex" : 0 }, "schema" : "https://github.com/citation-style-language/schema/raw/master/csl-citation.json" }</w:instrText>
+        <w:instrText>ADDIN CSL_CITATION { "citationItems" : [ { "id" : "ITEM-1", "itemData" : { "abstract" : "A branching process method is employed to study the survival probability of a slightly advantageous mutant gene with a general distribution of progeny size in a large population. A counter-example to a classic proposition is given. A somewhat weaker result is proved.", "author" : [ { "dropping-particle" : "", "family" : "Eshel", "given" : "Ilan", "non-dropping-particle" : "", "parse-names" : false, "suffix" : "" } ], "container-title" : "Journal of mathematical biology", "id" : "ITEM-1", "issue" : "3", "issued" : { "date-parts" : [ [ "1981" ] ] }, "page" : "355-362", "title" : "On the survival probability of a slightly advantageous mutant gene with a general distribution of progeny size\u2014a branching process model.", "type" : "article-journal", "volume" : "12" }, "suppress-author" : 1, "uris" : [ "http://www.mendeley.com/documents/?uuid=935a0a5d-5ac9-4e39-9957-d23904f30ab8" ] } ], "mendeley" : { "previouslyFormattedCitation" : "[25]" }, "properties" : { "noteIndex" : 0 }, "schema" : "https://github.com/citation-style-language/schema/raw/master/csl-citation.json" }</w:instrText>
       </w:r>
       <w:r>
         <w:rPr>
@@ -6583,7 +6308,7 @@
           <w:noProof/>
           <w:lang w:val="en-US"/>
         </w:rPr>
-        <w:t>[16]</w:t>
+        <w:t>[25]</w:t>
       </w:r>
       <w:r>
         <w:rPr>
@@ -6637,14 +6362,7 @@
                     <w:rFonts w:ascii="Cambria Math" w:hAnsi="Cambria Math"/>
                     <w:lang w:val="en-US"/>
                   </w:rPr>
-                  <m:t>ρ</m:t>
-                </m:r>
-                <m:r>
-                  <w:rPr>
-                    <w:rFonts w:ascii="Cambria Math" w:hAnsi="Cambria Math"/>
-                    <w:lang w:val="en-US"/>
-                  </w:rPr>
-                  <m:t>=2</m:t>
+                  <m:t>ρ=2</m:t>
                 </m:r>
                 <m:f>
                   <m:fPr>
@@ -6698,7 +6416,7 @@
                 <w:lang w:val="en-US"/>
               </w:rPr>
             </w:pPr>
-            <w:bookmarkStart w:id="7" w:name="_Ref354133212"/>
+            <w:bookmarkStart w:id="8" w:name="_Ref354133212"/>
             <w:r>
               <w:rPr>
                 <w:lang w:val="en-US"/>
@@ -6742,7 +6460,7 @@
               </w:rPr>
               <w:t>)</w:t>
             </w:r>
-            <w:bookmarkEnd w:id="7"/>
+            <w:bookmarkEnd w:id="8"/>
           </w:p>
         </w:tc>
       </w:tr>
@@ -6754,19 +6472,11 @@
           <w:lang w:val="en-US"/>
         </w:rPr>
       </w:pPr>
-      <w:proofErr w:type="gramStart"/>
-      <w:r>
-        <w:rPr>
-          <w:lang w:val="en-US"/>
-        </w:rPr>
-        <w:t>where</w:t>
-      </w:r>
-      <w:proofErr w:type="gramEnd"/>
-      <w:r>
-        <w:rPr>
-          <w:lang w:val="en-US"/>
-        </w:rPr>
-        <w:t xml:space="preserve"> </w:t>
+      <w:r>
+        <w:rPr>
+          <w:lang w:val="en-US"/>
+        </w:rPr>
+        <w:t xml:space="preserve">where </w:t>
       </w:r>
       <w:r>
         <w:rPr>
@@ -6951,7 +6661,7 @@
                 <w:lang w:val="en-US"/>
               </w:rPr>
             </w:pPr>
-            <w:bookmarkStart w:id="8" w:name="_Ref354133215"/>
+            <w:bookmarkStart w:id="9" w:name="_Ref354133215"/>
             <w:r>
               <w:rPr>
                 <w:lang w:val="en-US"/>
@@ -6995,7 +6705,7 @@
               </w:rPr>
               <w:t>)</w:t>
             </w:r>
-            <w:bookmarkEnd w:id="8"/>
+            <w:bookmarkEnd w:id="9"/>
           </w:p>
         </w:tc>
       </w:tr>
@@ -7007,19 +6717,11 @@
           <w:lang w:val="en-US"/>
         </w:rPr>
       </w:pPr>
-      <w:proofErr w:type="gramStart"/>
-      <w:r>
-        <w:rPr>
-          <w:lang w:val="en-US"/>
-        </w:rPr>
-        <w:t>and</w:t>
-      </w:r>
-      <w:proofErr w:type="gramEnd"/>
-      <w:r>
-        <w:rPr>
-          <w:lang w:val="en-US"/>
-        </w:rPr>
-        <w:t xml:space="preserve"> assuming that fitness is measured by the number of progeny which is Poisson distributed.</w:t>
+      <w:r>
+        <w:rPr>
+          <w:lang w:val="en-US"/>
+        </w:rPr>
+        <w:t>and assuming that fitness is measured by the number of progeny which is Poisson distributed.</w:t>
       </w:r>
       <w:r>
         <w:rPr>
@@ -7062,21 +6764,7 @@
         <w:rPr>
           <w:lang w:val="en-US"/>
         </w:rPr>
-        <w:t xml:space="preserve">Because the frequency of double mutants is very low at the stage where they are subject to possible extinction by drift, the </w:t>
-      </w:r>
-      <w:proofErr w:type="gramStart"/>
-      <w:r>
-        <w:rPr>
-          <w:lang w:val="en-US"/>
-        </w:rPr>
-        <w:t>population mean</w:t>
-      </w:r>
-      <w:proofErr w:type="gramEnd"/>
-      <w:r>
-        <w:rPr>
-          <w:lang w:val="en-US"/>
-        </w:rPr>
-        <w:t xml:space="preserve"> fitness can be calculated without considering </w:t>
+        <w:t xml:space="preserve">Because the frequency of double mutants is very low at the stage where they are subject to possible extinction by drift, the population mean fitness can be calculated without considering </w:t>
       </w:r>
       <w:r>
         <w:rPr>
@@ -7165,7 +6853,7 @@
         <w:rPr>
           <w:lang w:val="en-US"/>
         </w:rPr>
-        <w:instrText>ADDIN CSL_CITATION { "citationItems" : [ { "id" : "ITEM-1", "itemData" : { "author" : [ { "dropping-particle" : "", "family" : "Kimura", "given" : "Motoo", "non-dropping-particle" : "", "parse-names" : false, "suffix" : "" }, { "dropping-particle" : "", "family" : "Maruyama", "given" : "Takeo", "non-dropping-particle" : "", "parse-names" : false, "suffix" : "" } ], "container-title" : "Genetics", "id" : "ITEM-1", "issue" : "6", "issued" : { "date-parts" : [ [ "1966", "12", "22" ] ] }, "page" : "1337-51", "title" : "The mutational load with epistatic gene interactions in fitness.", "type" : "article-journal", "volume" : "54" }, "uris" : [ "http://www.mendeley.com/documents/?uuid=233cf65f-b45d-4e42-9c4c-359912f25f18" ] } ], "mendeley" : { "previouslyFormattedCitation" : "[14]" }, "properties" : { "noteIndex" : 0 }, "schema" : "https://github.com/citation-style-language/schema/raw/master/csl-citation.json" }</w:instrText>
+        <w:instrText>ADDIN CSL_CITATION { "citationItems" : [ { "id" : "ITEM-1", "itemData" : { "author" : [ { "dropping-particle" : "", "family" : "Kimura", "given" : "Motoo", "non-dropping-particle" : "", "parse-names" : false, "suffix" : "" }, { "dropping-particle" : "", "family" : "Maruyama", "given" : "Takeo", "non-dropping-particle" : "", "parse-names" : false, "suffix" : "" } ], "container-title" : "Genetics", "id" : "ITEM-1", "issue" : "6", "issued" : { "date-parts" : [ [ "1966", "12", "22" ] ] }, "page" : "1337-51", "title" : "The mutational load with epistatic gene interactions in fitness.", "type" : "article-journal", "volume" : "54" }, "uris" : [ "http://www.mendeley.com/documents/?uuid=233cf65f-b45d-4e42-9c4c-359912f25f18" ] } ], "mendeley" : { "previouslyFormattedCitation" : "[23]" }, "properties" : { "noteIndex" : 0 }, "schema" : "https://github.com/citation-style-language/schema/raw/master/csl-citation.json" }</w:instrText>
       </w:r>
       <w:r>
         <w:rPr>
@@ -7178,7 +6866,7 @@
           <w:noProof/>
           <w:lang w:val="en-US"/>
         </w:rPr>
-        <w:t>[14]</w:t>
+        <w:t>[23]</w:t>
       </w:r>
       <w:r>
         <w:rPr>
@@ -7253,14 +6941,7 @@
                     <w:rFonts w:ascii="Cambria Math" w:hAnsi="Cambria Math"/>
                     <w:lang w:val="en-US"/>
                   </w:rPr>
-                  <m:t>ρ</m:t>
-                </m:r>
-                <m:r>
-                  <w:rPr>
-                    <w:rFonts w:ascii="Cambria Math" w:hAnsi="Cambria Math"/>
-                    <w:lang w:val="en-US"/>
-                  </w:rPr>
-                  <m:t>=</m:t>
+                  <m:t>ρ=</m:t>
                 </m:r>
                 <m:f>
                   <m:fPr>
@@ -7341,7 +7022,7 @@
                 <w:lang w:val="en-US"/>
               </w:rPr>
             </w:pPr>
-            <w:bookmarkStart w:id="9" w:name="_Ref354316816"/>
+            <w:bookmarkStart w:id="10" w:name="_Ref354316816"/>
             <w:r>
               <w:rPr>
                 <w:lang w:val="en-US"/>
@@ -7385,7 +7066,7 @@
               </w:rPr>
               <w:t>)</w:t>
             </w:r>
-            <w:bookmarkEnd w:id="9"/>
+            <w:bookmarkEnd w:id="10"/>
           </w:p>
         </w:tc>
       </w:tr>
@@ -7517,7 +7198,7 @@
                 <w:lang w:val="en-US"/>
               </w:rPr>
             </w:pPr>
-            <w:bookmarkStart w:id="10" w:name="_Ref354134928"/>
+            <w:bookmarkStart w:id="11" w:name="_Ref354134928"/>
             <w:r>
               <w:rPr>
                 <w:lang w:val="en-US"/>
@@ -7561,7 +7242,7 @@
               </w:rPr>
               <w:t>)</w:t>
             </w:r>
-            <w:bookmarkEnd w:id="10"/>
+            <w:bookmarkEnd w:id="11"/>
           </w:p>
         </w:tc>
       </w:tr>
@@ -7589,7 +7270,7 @@
         <w:rPr>
           <w:lang w:val="en-US"/>
         </w:rPr>
-        <w:instrText>ADDIN CSL_CITATION { "citationItems" : [ { "id" : "ITEM-1", "itemData" : { "abstract" : "A branching process method is employed to study the survival probability of a slightly advantageous mutant gene with a general distribution of progeny size in a large population. A counter-example to a classic proposition is given. A somewhat weaker result is proved.", "author" : [ { "dropping-particle" : "", "family" : "Eshel", "given" : "Ilan", "non-dropping-particle" : "", "parse-names" : false, "suffix" : "" } ], "container-title" : "Journal of mathematical biology", "id" : "ITEM-1", "issue" : "3", "issued" : { "date-parts" : [ [ "1981" ] ] }, "page" : "355-362", "title" : "On the survival probability of a slightly advantageous mutant gene with a general distribution of progeny size\u2014a branching process model.", "type" : "article-journal", "volume" : "12" }, "uris" : [ "http://www.mendeley.com/documents/?uuid=935a0a5d-5ac9-4e39-9957-d23904f30ab8" ] } ], "mendeley" : { "previouslyFormattedCitation" : "[16]" }, "properties" : { "noteIndex" : 0 }, "schema" : "https://github.com/citation-style-language/schema/raw/master/csl-citation.json" }</w:instrText>
+        <w:instrText>ADDIN CSL_CITATION { "citationItems" : [ { "id" : "ITEM-1", "itemData" : { "abstract" : "A branching process method is employed to study the survival probability of a slightly advantageous mutant gene with a general distribution of progeny size in a large population. A counter-example to a classic proposition is given. A somewhat weaker result is proved.", "author" : [ { "dropping-particle" : "", "family" : "Eshel", "given" : "Ilan", "non-dropping-particle" : "", "parse-names" : false, "suffix" : "" } ], "container-title" : "Journal of mathematical biology", "id" : "ITEM-1", "issue" : "3", "issued" : { "date-parts" : [ [ "1981" ] ] }, "page" : "355-362", "title" : "On the survival probability of a slightly advantageous mutant gene with a general distribution of progeny size\u2014a branching process model.", "type" : "article-journal", "volume" : "12" }, "uris" : [ "http://www.mendeley.com/documents/?uuid=935a0a5d-5ac9-4e39-9957-d23904f30ab8" ] } ], "mendeley" : { "previouslyFormattedCitation" : "[25]" }, "properties" : { "noteIndex" : 0 }, "schema" : "https://github.com/citation-style-language/schema/raw/master/csl-citation.json" }</w:instrText>
       </w:r>
       <w:r>
         <w:rPr>
@@ -7602,7 +7283,7 @@
           <w:noProof/>
           <w:lang w:val="en-US"/>
         </w:rPr>
-        <w:t>[16]</w:t>
+        <w:t>[25]</w:t>
       </w:r>
       <w:r>
         <w:rPr>
@@ -7682,7 +7363,7 @@
         <w:rPr>
           <w:lang w:val="en-US"/>
         </w:rPr>
-        <w:instrText>ADDIN CSL_CITATION { "citationItems" : [ { "id" : "ITEM-1", "itemData" : { "DOI" : "10.1111/j.1558-5646.2012.01576.x", "abstract" : "Numerous empirical studies show that stress of various kinds induces a state of hypermutation in bacteria via multiple mechanisms, but theoretical treatment of this intriguing phenomenon is lacking. We used deterministic and stochastic models to study the evolution of stress-induced hypermutation in infinite and finite-size populations of bacteria undergoing selection, mutation, and random genetic drift in constant environments and in changing ones. Our results suggest that if beneficial mutations occur, even rarely, then stress-induced hypermutation is advantageous for bacteria at both the individual and the population levels and that it is likely to evolve in populations of bacteria in a wide range of conditions because it is favored by selection. These results imply that mutations are not, as the current view holds, uniformly distributed in populations, but rather that mutations are more common in stressed individuals and populations. Because mutation is the raw material of evolution, these results have a profound impact on broad aspects of evolution and biology.", "author" : [ { "dropping-particle" : "", "family" : "Ram", "given" : "Yoav", "non-dropping-particle" : "", "parse-names" : false, "suffix" : "" }, { "dropping-particle" : "", "family" : "Hadany", "given" : "Lilach", "non-dropping-particle" : "", "parse-names" : false, "suffix" : "" } ], "container-title" : "Evolution", "id" : "ITEM-1", "issue" : "7", "issued" : { "date-parts" : [ [ "2012", "7", "28" ] ] }, "page" : "2315-28", "title" : "The evolution of stress-induced hypermutation in asexual populations.", "type" : "article-journal", "volume" : "66" }, "uris" : [ "http://www.mendeley.com/documents/?uuid=53403d98-a293-4876-9b37-48e6812c1a17" ] } ], "mendeley" : { "previouslyFormattedCitation" : "[6]" }, "properties" : { "noteIndex" : 0 }, "schema" : "https://github.com/citation-style-language/schema/raw/master/csl-citation.json" }</w:instrText>
+        <w:instrText>ADDIN CSL_CITATION { "citationItems" : [ { "id" : "ITEM-1", "itemData" : { "DOI" : "10.1111/j.1558-5646.2012.01576.x", "abstract" : "Numerous empirical studies show that stress of various kinds induces a state of hypermutation in bacteria via multiple mechanisms, but theoretical treatment of this intriguing phenomenon is lacking. We used deterministic and stochastic models to study the evolution of stress-induced hypermutation in infinite and finite-size populations of bacteria undergoing selection, mutation, and random genetic drift in constant environments and in changing ones. Our results suggest that if beneficial mutations occur, even rarely, then stress-induced hypermutation is advantageous for bacteria at both the individual and the population levels and that it is likely to evolve in populations of bacteria in a wide range of conditions because it is favored by selection. These results imply that mutations are not, as the current view holds, uniformly distributed in populations, but rather that mutations are more common in stressed individuals and populations. Because mutation is the raw material of evolution, these results have a profound impact on broad aspects of evolution and biology.", "author" : [ { "dropping-particle" : "", "family" : "Ram", "given" : "Yoav", "non-dropping-particle" : "", "parse-names" : false, "suffix" : "" }, { "dropping-particle" : "", "family" : "Hadany", "given" : "Lilach", "non-dropping-particle" : "", "parse-names" : false, "suffix" : "" } ], "container-title" : "Evolution", "id" : "ITEM-1", "issue" : "7", "issued" : { "date-parts" : [ [ "2012", "7", "28" ] ] }, "page" : "2315-28", "title" : "The evolution of stress-induced hypermutation in asexual populations.", "type" : "article-journal", "volume" : "66" }, "uris" : [ "http://www.mendeley.com/documents/?uuid=53403d98-a293-4876-9b37-48e6812c1a17" ] } ], "mendeley" : { "previouslyFormattedCitation" : "[15]" }, "properties" : { "noteIndex" : 0 }, "schema" : "https://github.com/citation-style-language/schema/raw/master/csl-citation.json" }</w:instrText>
       </w:r>
       <w:r>
         <w:rPr>
@@ -7695,7 +7376,7 @@
           <w:noProof/>
           <w:lang w:val="en-US"/>
         </w:rPr>
-        <w:t>[6]</w:t>
+        <w:t>[15]</w:t>
       </w:r>
       <w:r>
         <w:rPr>
@@ -7846,16 +7527,8 @@
         <w:rPr>
           <w:lang w:val="en-US"/>
         </w:rPr>
-        <w:t xml:space="preserve"> and the rest of the population with a fraction </w:t>
-      </w:r>
-      <w:proofErr w:type="gramStart"/>
-      <w:r>
-        <w:rPr>
-          <w:lang w:val="en-US"/>
-        </w:rPr>
-        <w:t xml:space="preserve">of </w:t>
-      </w:r>
-      <w:proofErr w:type="gramEnd"/>
+        <w:t xml:space="preserve"> and the rest of the population with a fraction of </w:t>
+      </w:r>
       <m:oMath>
         <m:r>
           <w:rPr>
@@ -7927,27 +7600,13 @@
         <w:rPr>
           <w:lang w:val="en-US"/>
         </w:rPr>
-        <w:t xml:space="preserve">non-mutation-free </w:t>
-      </w:r>
-      <w:proofErr w:type="gramStart"/>
-      <w:r>
-        <w:rPr>
-          <w:lang w:val="en-US"/>
-        </w:rPr>
-        <w:t>fraction</w:t>
-      </w:r>
-      <w:r>
-        <w:rPr>
-          <w:lang w:val="en-US"/>
-        </w:rPr>
-        <w:t>, which have</w:t>
-      </w:r>
-      <w:proofErr w:type="gramEnd"/>
-      <w:r>
-        <w:rPr>
-          <w:lang w:val="en-US"/>
-        </w:rPr>
-        <w:t xml:space="preserve"> at least one mutation, </w:t>
+        <w:t>non-mutation-free fraction</w:t>
+      </w:r>
+      <w:r>
+        <w:rPr>
+          <w:lang w:val="en-US"/>
+        </w:rPr>
+        <w:t xml:space="preserve">, which have at least one mutation, </w:t>
       </w:r>
       <w:r>
         <w:rPr>
@@ -7992,21 +7651,7 @@
         <w:rPr>
           <w:lang w:val="en-US"/>
         </w:rPr>
-        <w:t xml:space="preserve"> because th</w:t>
-      </w:r>
-      <w:proofErr w:type="spellStart"/>
-      <w:r>
-        <w:rPr>
-          <w:lang w:val="en-US"/>
-        </w:rPr>
-        <w:t>ese</w:t>
-      </w:r>
-      <w:proofErr w:type="spellEnd"/>
-      <w:r>
-        <w:rPr>
-          <w:lang w:val="en-US"/>
-        </w:rPr>
-        <w:t xml:space="preserve"> individuals are</w:t>
+        <w:t xml:space="preserve"> because these individuals are</w:t>
       </w:r>
       <w:r>
         <w:rPr>
@@ -8020,14 +7665,12 @@
         </w:rPr>
         <w:t xml:space="preserve">fraction </w:t>
       </w:r>
-      <w:proofErr w:type="gramStart"/>
       <w:r>
         <w:rPr>
           <w:lang w:val="en-US"/>
         </w:rPr>
         <w:t xml:space="preserve">is </w:t>
       </w:r>
-      <w:proofErr w:type="gramEnd"/>
       <m:oMath>
         <m:d>
           <m:dPr>
@@ -8428,19 +8071,11 @@
           <w:lang w:val="en-US"/>
         </w:rPr>
       </w:pPr>
-      <w:proofErr w:type="spellStart"/>
-      <w:r>
-        <w:rPr>
-          <w:lang w:val="en-US"/>
-        </w:rPr>
-        <w:t>Pluging</w:t>
-      </w:r>
-      <w:proofErr w:type="spellEnd"/>
-      <w:r>
-        <w:rPr>
-          <w:lang w:val="en-US"/>
-        </w:rPr>
-        <w:t xml:space="preserve"> this in </w:t>
+      <w:r>
+        <w:rPr>
+          <w:lang w:val="en-US"/>
+        </w:rPr>
+        <w:t xml:space="preserve">Pluging this in </w:t>
       </w:r>
       <w:r>
         <w:rPr>
@@ -8917,7 +8552,7 @@
                 <w:lang w:val="en-US"/>
               </w:rPr>
             </w:pPr>
-            <w:bookmarkStart w:id="11" w:name="_Ref354134929"/>
+            <w:bookmarkStart w:id="12" w:name="_Ref354134929"/>
             <w:r>
               <w:rPr>
                 <w:lang w:val="en-US"/>
@@ -8961,7 +8596,7 @@
               </w:rPr>
               <w:t>)</w:t>
             </w:r>
-            <w:bookmarkEnd w:id="11"/>
+            <w:bookmarkEnd w:id="12"/>
           </w:p>
         </w:tc>
       </w:tr>
@@ -9053,14 +8688,7 @@
         <w:rPr>
           <w:lang w:val="en-US"/>
         </w:rPr>
-        <w:t xml:space="preserve">next </w:t>
-      </w:r>
-      <w:proofErr w:type="gramStart"/>
-      <w:r>
-        <w:rPr>
-          <w:lang w:val="en-US"/>
-        </w:rPr>
-        <w:t>generation</w:t>
+        <w:t>next generation</w:t>
       </w:r>
       <w:r>
         <w:rPr>
@@ -9068,7 +8696,6 @@
         </w:rPr>
         <w:t xml:space="preserve"> </w:t>
       </w:r>
-      <w:proofErr w:type="gramEnd"/>
       <m:oMath>
         <m:r>
           <w:rPr>
@@ -9260,7 +8887,6 @@
         </w:rPr>
         <w:t xml:space="preserve"> guarantees that </w:t>
       </w:r>
-      <w:proofErr w:type="spellStart"/>
       <w:r>
         <w:rPr>
           <w:i/>
@@ -9269,28 +8895,12 @@
         </w:rPr>
         <w:t>Nq</w:t>
       </w:r>
-      <w:proofErr w:type="spellEnd"/>
-      <w:r>
-        <w:rPr>
-          <w:lang w:val="en-US"/>
-        </w:rPr>
-        <w:t xml:space="preserve"> is very </w:t>
-      </w:r>
-      <w:proofErr w:type="gramStart"/>
-      <w:r>
-        <w:rPr>
-          <w:lang w:val="en-US"/>
-        </w:rPr>
-        <w:t>small,</w:t>
-      </w:r>
-      <w:proofErr w:type="gramEnd"/>
-      <w:r>
-        <w:rPr>
-          <w:lang w:val="en-US"/>
-        </w:rPr>
-        <w:t xml:space="preserve"> hence this probability can be approximated by </w:t>
-      </w:r>
-      <w:proofErr w:type="spellStart"/>
+      <w:r>
+        <w:rPr>
+          <w:lang w:val="en-US"/>
+        </w:rPr>
+        <w:t xml:space="preserve"> is very small, hence this probability can be approximated by </w:t>
+      </w:r>
       <w:r>
         <w:rPr>
           <w:i/>
@@ -9299,7 +8909,6 @@
         </w:rPr>
         <w:t>Nq</w:t>
       </w:r>
-      <w:proofErr w:type="spellEnd"/>
       <w:r>
         <w:rPr>
           <w:lang w:val="en-US"/>
@@ -9397,19 +9006,11 @@
         </w:rPr>
         <w:t xml:space="preserve"> </w:t>
       </w:r>
-      <w:proofErr w:type="gramStart"/>
-      <w:r>
-        <w:rPr>
-          <w:lang w:val="en-US"/>
-        </w:rPr>
-        <w:t>which</w:t>
-      </w:r>
-      <w:proofErr w:type="gramEnd"/>
-      <w:r>
-        <w:rPr>
-          <w:lang w:val="en-US"/>
-        </w:rPr>
-        <w:t xml:space="preserve"> will go to fixation</w:t>
+      <w:r>
+        <w:rPr>
+          <w:lang w:val="en-US"/>
+        </w:rPr>
+        <w:t>which will go to fixation</w:t>
       </w:r>
       <w:r>
         <w:rPr>
@@ -9599,7 +9200,6 @@
         </w:rPr>
         <w:t xml:space="preserve">probability </w:t>
       </w:r>
-      <w:proofErr w:type="spellStart"/>
       <w:r>
         <w:rPr>
           <w:i/>
@@ -9608,7 +9208,6 @@
         </w:rPr>
         <w:t>Nq</w:t>
       </w:r>
-      <w:proofErr w:type="spellEnd"/>
       <w:r>
         <w:rPr>
           <w:rFonts w:ascii="Cambria Math" w:hAnsi="Cambria Math" w:cstheme="majorBidi"/>
@@ -9697,14 +9296,7 @@
                     <w:rFonts w:ascii="Cambria Math" w:hAnsi="Cambria Math"/>
                     <w:lang w:val="en-US"/>
                   </w:rPr>
-                  <m:t>ν=</m:t>
-                </m:r>
-                <m:r>
-                  <w:rPr>
-                    <w:rFonts w:ascii="Cambria Math" w:hAnsi="Cambria Math"/>
-                    <w:lang w:val="en-US"/>
-                  </w:rPr>
-                  <m:t>E</m:t>
+                  <m:t>ν=E</m:t>
                 </m:r>
                 <m:sSup>
                   <m:sSupPr>
@@ -9787,14 +9379,7 @@
                     <w:rFonts w:ascii="Cambria Math" w:hAnsi="Cambria Math"/>
                     <w:lang w:val="en-US"/>
                   </w:rPr>
-                  <m:t>≈</m:t>
-                </m:r>
-                <m:r>
-                  <w:rPr>
-                    <w:rFonts w:ascii="Cambria Math" w:hAnsi="Cambria Math"/>
-                    <w:lang w:val="en-US"/>
-                  </w:rPr>
-                  <m:t>Nq</m:t>
+                  <m:t>≈Nq</m:t>
                 </m:r>
                 <m:r>
                   <w:rPr>
@@ -9819,7 +9404,7 @@
                 <w:lang w:val="en-US"/>
               </w:rPr>
             </w:pPr>
-            <w:bookmarkStart w:id="12" w:name="_Ref354319010"/>
+            <w:bookmarkStart w:id="13" w:name="_Ref354319010"/>
             <w:r>
               <w:rPr>
                 <w:lang w:val="en-US"/>
@@ -9863,7 +9448,7 @@
               </w:rPr>
               <w:t>)</w:t>
             </w:r>
-            <w:bookmarkEnd w:id="12"/>
+            <w:bookmarkEnd w:id="13"/>
           </w:p>
         </w:tc>
       </w:tr>
@@ -9891,21 +9476,7 @@
         <w:rPr>
           <w:lang w:val="en-US"/>
         </w:rPr>
-        <w:t xml:space="preserve"> </w:t>
-      </w:r>
-      <w:proofErr w:type="spellStart"/>
-      <w:r>
-        <w:rPr>
-          <w:lang w:val="en-US"/>
-        </w:rPr>
-        <w:t>Eqs</w:t>
-      </w:r>
-      <w:proofErr w:type="spellEnd"/>
-      <w:r>
-        <w:rPr>
-          <w:lang w:val="en-US"/>
-        </w:rPr>
-        <w:t>.</w:t>
+        <w:t xml:space="preserve"> Eqs.</w:t>
       </w:r>
       <w:r>
         <w:rPr>
@@ -10161,7 +9732,7 @@
           <w:lang w:val="en-US"/>
         </w:rPr>
       </w:pPr>
-      <w:bookmarkStart w:id="13" w:name="_Ref354490800"/>
+      <w:bookmarkStart w:id="14" w:name="_Ref354490800"/>
       <w:r>
         <w:rPr>
           <w:lang w:val="en-US"/>
@@ -10174,7 +9745,7 @@
         </w:rPr>
         <w:t>simulation</w:t>
       </w:r>
-      <w:bookmarkEnd w:id="13"/>
+      <w:bookmarkEnd w:id="14"/>
     </w:p>
     <w:p>
       <w:pPr>
@@ -10449,29 +10020,13 @@
           <w:iCs/>
           <w:lang w:val="en-US"/>
         </w:rPr>
-        <w:t>A/</w:t>
-      </w:r>
-      <w:proofErr w:type="gramStart"/>
-      <w:r>
-        <w:rPr>
-          <w:i/>
-          <w:iCs/>
-          <w:lang w:val="en-US"/>
-        </w:rPr>
-        <w:t>a</w:t>
-      </w:r>
-      <w:r>
-        <w:rPr>
-          <w:lang w:val="en-US"/>
-        </w:rPr>
-        <w:t xml:space="preserve"> and</w:t>
-      </w:r>
-      <w:proofErr w:type="gramEnd"/>
-      <w:r>
-        <w:rPr>
-          <w:lang w:val="en-US"/>
-        </w:rPr>
-        <w:t xml:space="preserve"> </w:t>
+        <w:t>A/a</w:t>
+      </w:r>
+      <w:r>
+        <w:rPr>
+          <w:lang w:val="en-US"/>
+        </w:rPr>
+        <w:t xml:space="preserve"> and </w:t>
       </w:r>
       <w:r>
         <w:rPr>
@@ -10529,27 +10084,13 @@
         <w:rPr>
           <w:lang w:val="en-US"/>
         </w:rPr>
-        <w:t xml:space="preserve">To verify that our approximations are correct, we developed a Wright-Fisher model with mutation, selection and </w:t>
-      </w:r>
-      <w:proofErr w:type="gramStart"/>
-      <w:r>
-        <w:rPr>
-          <w:lang w:val="en-US"/>
-        </w:rPr>
-        <w:t xml:space="preserve">random </w:t>
-      </w:r>
-      <w:r>
-        <w:rPr>
-          <w:lang w:val="en-US"/>
-        </w:rPr>
-        <w:t xml:space="preserve"> genetic</w:t>
-      </w:r>
-      <w:proofErr w:type="gramEnd"/>
-      <w:r>
-        <w:rPr>
-          <w:lang w:val="en-US"/>
-        </w:rPr>
-        <w:t xml:space="preserve"> </w:t>
+        <w:t xml:space="preserve">To verify that our approximations are correct, we developed a Wright-Fisher model with mutation, selection and random </w:t>
+      </w:r>
+      <w:r>
+        <w:rPr>
+          <w:lang w:val="en-US"/>
+        </w:rPr>
+        <w:t xml:space="preserve"> genetic </w:t>
       </w:r>
       <w:r>
         <w:rPr>
@@ -10573,21 +10114,7 @@
         <w:rPr>
           <w:lang w:val="en-US"/>
         </w:rPr>
-        <w:t>(</w:t>
-      </w:r>
-      <w:proofErr w:type="spellStart"/>
-      <w:r>
-        <w:rPr>
-          <w:lang w:val="en-US"/>
-        </w:rPr>
-        <w:t>i</w:t>
-      </w:r>
-      <w:proofErr w:type="spellEnd"/>
-      <w:r>
-        <w:rPr>
-          <w:lang w:val="en-US"/>
-        </w:rPr>
-        <w:t xml:space="preserve">) </w:t>
+        <w:t xml:space="preserve">(i) </w:t>
       </w:r>
       <w:r>
         <w:rPr>
@@ -10686,21 +10213,7 @@
         <w:rPr>
           <w:lang w:val="en-US"/>
         </w:rPr>
-        <w:t xml:space="preserve">Simulations start with a </w:t>
-      </w:r>
-      <w:proofErr w:type="spellStart"/>
-      <w:r>
-        <w:rPr>
-          <w:lang w:val="en-US"/>
-        </w:rPr>
-        <w:t>wildtype</w:t>
-      </w:r>
-      <w:proofErr w:type="spellEnd"/>
-      <w:r>
-        <w:rPr>
-          <w:lang w:val="en-US"/>
-        </w:rPr>
-        <w:t xml:space="preserve">, mutation-free population and after reaching MSB </w:t>
+        <w:t xml:space="preserve">Simulations start with a wildtype, mutation-free population and after reaching MSB </w:t>
       </w:r>
       <w:r>
         <w:rPr>
@@ -10732,119 +10245,97 @@
         <w:rPr>
           <w:lang w:val="en-US"/>
         </w:rPr>
+        <w:t xml:space="preserve"> (iv) We </w:t>
+      </w:r>
+      <w:r>
+        <w:rPr>
+          <w:lang w:val="en-US"/>
+        </w:rPr>
+        <w:t>r</w:t>
+      </w:r>
+      <w:r>
+        <w:rPr>
+          <w:lang w:val="en-US"/>
+        </w:rPr>
+        <w:t>a</w:t>
+      </w:r>
+      <w:r>
+        <w:rPr>
+          <w:lang w:val="en-US"/>
+        </w:rPr>
+        <w:t>n simulations in which selection and mutation were at the same order of magnitude,</w:t>
+      </w:r>
+      <w:r>
+        <w:rPr>
+          <w:lang w:val="en-US"/>
+        </w:rPr>
+        <w:t xml:space="preserve"> violating constraint </w:t>
+      </w:r>
+      <w:r>
+        <w:rPr>
+          <w:lang w:val="en-US"/>
+        </w:rPr>
+        <w:fldChar w:fldCharType="begin"/>
+      </w:r>
+      <w:r>
+        <w:rPr>
+          <w:lang w:val="en-US"/>
+        </w:rPr>
+        <w:instrText xml:space="preserve"> REF _Ref354149705 \h </w:instrText>
+      </w:r>
+      <w:r>
+        <w:rPr>
+          <w:lang w:val="en-US"/>
+        </w:rPr>
+      </w:r>
+      <w:r>
+        <w:rPr>
+          <w:lang w:val="en-US"/>
+        </w:rPr>
+        <w:fldChar w:fldCharType="separate"/>
+      </w:r>
+      <w:r>
+        <w:rPr>
+          <w:lang w:val="en-US"/>
+        </w:rPr>
+        <w:t>(</w:t>
+      </w:r>
+      <w:r>
+        <w:rPr>
+          <w:noProof/>
+          <w:lang w:val="en-US"/>
+        </w:rPr>
+        <w:t>1</w:t>
+      </w:r>
+      <w:r>
+        <w:rPr>
+          <w:lang w:val="en-US"/>
+        </w:rPr>
+        <w:t>)</w:t>
+      </w:r>
+      <w:r>
+        <w:rPr>
+          <w:lang w:val="en-US"/>
+        </w:rPr>
+        <w:fldChar w:fldCharType="end"/>
+      </w:r>
+      <w:r>
+        <w:rPr>
+          <w:lang w:val="en-US"/>
+        </w:rPr>
+        <w:t>. (v)</w:t>
+      </w:r>
+      <w:r>
+        <w:rPr>
+          <w:lang w:val="en-US"/>
+        </w:rPr>
         <w:t xml:space="preserve"> </w:t>
       </w:r>
-      <w:proofErr w:type="gramStart"/>
-      <w:r>
-        <w:rPr>
-          <w:lang w:val="en-US"/>
-        </w:rPr>
-        <w:t>(iv) We</w:t>
-      </w:r>
-      <w:proofErr w:type="gramEnd"/>
-      <w:r>
-        <w:rPr>
-          <w:lang w:val="en-US"/>
-        </w:rPr>
-        <w:t xml:space="preserve"> </w:t>
-      </w:r>
-      <w:r>
-        <w:rPr>
-          <w:lang w:val="en-US"/>
-        </w:rPr>
-        <w:t>r</w:t>
-      </w:r>
-      <w:r>
-        <w:rPr>
-          <w:lang w:val="en-US"/>
-        </w:rPr>
-        <w:t>a</w:t>
-      </w:r>
-      <w:r>
-        <w:rPr>
-          <w:lang w:val="en-US"/>
-        </w:rPr>
-        <w:t>n simulations in which selection and mutation were at the same order of magnitude,</w:t>
-      </w:r>
-      <w:r>
-        <w:rPr>
-          <w:lang w:val="en-US"/>
-        </w:rPr>
-        <w:t xml:space="preserve"> violating constraint </w:t>
-      </w:r>
-      <w:r>
-        <w:rPr>
-          <w:lang w:val="en-US"/>
-        </w:rPr>
-        <w:fldChar w:fldCharType="begin"/>
-      </w:r>
-      <w:r>
-        <w:rPr>
-          <w:lang w:val="en-US"/>
-        </w:rPr>
-        <w:instrText xml:space="preserve"> REF _Ref354149705 \h </w:instrText>
-      </w:r>
-      <w:r>
-        <w:rPr>
-          <w:lang w:val="en-US"/>
-        </w:rPr>
-      </w:r>
-      <w:r>
-        <w:rPr>
-          <w:lang w:val="en-US"/>
-        </w:rPr>
-        <w:fldChar w:fldCharType="separate"/>
-      </w:r>
-      <w:r>
-        <w:rPr>
-          <w:lang w:val="en-US"/>
-        </w:rPr>
-        <w:t>(</w:t>
-      </w:r>
-      <w:r>
-        <w:rPr>
-          <w:noProof/>
-          <w:lang w:val="en-US"/>
-        </w:rPr>
-        <w:t>1</w:t>
-      </w:r>
-      <w:r>
-        <w:rPr>
-          <w:lang w:val="en-US"/>
-        </w:rPr>
-        <w:t>)</w:t>
-      </w:r>
-      <w:r>
-        <w:rPr>
-          <w:lang w:val="en-US"/>
-        </w:rPr>
-        <w:fldChar w:fldCharType="end"/>
-      </w:r>
-      <w:r>
-        <w:rPr>
-          <w:lang w:val="en-US"/>
-        </w:rPr>
-        <w:t>. (v)</w:t>
-      </w:r>
-      <w:r>
-        <w:rPr>
-          <w:lang w:val="en-US"/>
-        </w:rPr>
-        <w:t xml:space="preserve"> </w:t>
-      </w:r>
-      <w:proofErr w:type="gramStart"/>
-      <w:r>
-        <w:rPr>
-          <w:lang w:val="en-US"/>
-        </w:rPr>
-        <w:t>we</w:t>
-      </w:r>
-      <w:proofErr w:type="gramEnd"/>
-      <w:r>
-        <w:rPr>
-          <w:lang w:val="en-US"/>
-        </w:rPr>
-        <w:t xml:space="preserve"> also ran </w:t>
+      <w:r>
+        <w:rPr>
+          <w:lang w:val="en-US"/>
+        </w:rPr>
+        <w:t xml:space="preserve">we also ran </w:t>
       </w:r>
       <w:r>
         <w:rPr>
@@ -11007,21 +10498,7 @@
         <w:rPr>
           <w:lang w:val="en-US"/>
         </w:rPr>
-        <w:t xml:space="preserve"> </w:t>
-      </w:r>
-      <w:proofErr w:type="spellStart"/>
-      <w:r>
-        <w:rPr>
-          <w:lang w:val="en-US"/>
-        </w:rPr>
-        <w:t>NumPy</w:t>
-      </w:r>
-      <w:proofErr w:type="spellEnd"/>
-      <w:r>
-        <w:rPr>
-          <w:lang w:val="en-US"/>
-        </w:rPr>
-        <w:t xml:space="preserve"> (</w:t>
+        <w:t xml:space="preserve"> NumPy (</w:t>
       </w:r>
       <w:hyperlink r:id="rId14" w:history="1">
         <w:r>
@@ -11036,21 +10513,7 @@
         <w:rPr>
           <w:lang w:val="en-US"/>
         </w:rPr>
-        <w:t xml:space="preserve">) and </w:t>
-      </w:r>
-      <w:proofErr w:type="spellStart"/>
-      <w:r>
-        <w:rPr>
-          <w:lang w:val="en-US"/>
-        </w:rPr>
-        <w:t>SciPy</w:t>
-      </w:r>
-      <w:proofErr w:type="spellEnd"/>
-      <w:r>
-        <w:rPr>
-          <w:lang w:val="en-US"/>
-        </w:rPr>
-        <w:t xml:space="preserve"> (</w:t>
+        <w:t>) and SciPy (</w:t>
       </w:r>
       <w:hyperlink r:id="rId15" w:history="1">
         <w:r>
@@ -11065,21 +10528,7 @@
         <w:rPr>
           <w:lang w:val="en-US"/>
         </w:rPr>
-        <w:t xml:space="preserve">). The source code for the simulation is available on </w:t>
-      </w:r>
-      <w:proofErr w:type="spellStart"/>
-      <w:r>
-        <w:rPr>
-          <w:lang w:val="en-US"/>
-        </w:rPr>
-        <w:t>GitHub</w:t>
-      </w:r>
-      <w:proofErr w:type="spellEnd"/>
-      <w:r>
-        <w:rPr>
-          <w:lang w:val="en-US"/>
-        </w:rPr>
-        <w:t xml:space="preserve"> (</w:t>
+        <w:t>). The source code for the simulation is available on GitHub (</w:t>
       </w:r>
       <w:hyperlink r:id="rId16" w:history="1">
         <w:r>
@@ -11288,7 +10737,7 @@
             <w:tcW w:w="4500" w:type="pct"/>
             <w:vAlign w:val="center"/>
           </w:tcPr>
-          <w:bookmarkStart w:id="14" w:name="_Ref354151750"/>
+          <w:bookmarkStart w:id="15" w:name="_Ref354151750"/>
           <w:p>
             <w:pPr>
               <w:ind w:left="340" w:firstLine="0"/>
@@ -11441,7 +10890,7 @@
                 <w:lang w:val="en-US"/>
               </w:rPr>
             </w:pPr>
-            <w:bookmarkStart w:id="15" w:name="_Ref354319257"/>
+            <w:bookmarkStart w:id="16" w:name="_Ref354319257"/>
             <w:r>
               <w:rPr>
                 <w:lang w:val="en-US"/>
@@ -11485,7 +10934,7 @@
               </w:rPr>
               <w:t>)</w:t>
             </w:r>
-            <w:bookmarkEnd w:id="15"/>
+            <w:bookmarkEnd w:id="16"/>
           </w:p>
         </w:tc>
       </w:tr>
@@ -11582,7 +11031,14 @@
                         <w:rFonts w:ascii="Cambria Math" w:hAnsi="Cambria Math"/>
                         <w:lang w:val="en-US"/>
                       </w:rPr>
-                      <m:t>1-τU</m:t>
+                      <m:t>1-τ</m:t>
+                    </m:r>
+                    <m:r>
+                      <w:rPr>
+                        <w:rFonts w:ascii="Cambria Math" w:hAnsi="Cambria Math"/>
+                        <w:lang w:val="en-US"/>
+                      </w:rPr>
+                      <m:t>U</m:t>
                     </m:r>
                   </m:e>
                 </m:d>
@@ -11673,7 +11129,7 @@
                 <w:lang w:val="en-US"/>
               </w:rPr>
             </w:pPr>
-            <w:bookmarkStart w:id="16" w:name="_Ref354319499"/>
+            <w:bookmarkStart w:id="17" w:name="_Ref354319499"/>
             <w:r>
               <w:rPr>
                 <w:lang w:val="en-US"/>
@@ -11717,7 +11173,7 @@
               </w:rPr>
               <w:t>)</w:t>
             </w:r>
-            <w:bookmarkEnd w:id="16"/>
+            <w:bookmarkEnd w:id="17"/>
           </w:p>
         </w:tc>
       </w:tr>
@@ -11735,33 +11191,11 @@
         </w:rPr>
         <w:t xml:space="preserve">For comparisons of </w:t>
       </w:r>
-      <w:proofErr w:type="spellStart"/>
-      <w:r>
-        <w:rPr>
-          <w:lang w:val="en-US"/>
-        </w:rPr>
-        <w:t>of</w:t>
-      </w:r>
-      <w:proofErr w:type="spellEnd"/>
-      <w:r>
-        <w:rPr>
-          <w:lang w:val="en-US"/>
-        </w:rPr>
-        <w:t xml:space="preserve"> this </w:t>
-      </w:r>
-      <w:proofErr w:type="spellStart"/>
-      <w:r>
-        <w:rPr>
-          <w:lang w:val="en-US"/>
-        </w:rPr>
-        <w:t>approximaitons</w:t>
-      </w:r>
-      <w:proofErr w:type="spellEnd"/>
-      <w:r>
-        <w:rPr>
-          <w:lang w:val="en-US"/>
-        </w:rPr>
-        <w:t xml:space="preserve"> with the full expressions</w:t>
+      <w:r>
+        <w:rPr>
+          <w:lang w:val="en-US"/>
+        </w:rPr>
+        <w:t>of this approximaitons with the full expressions</w:t>
       </w:r>
       <w:r>
         <w:rPr>
@@ -11912,13 +11346,7 @@
         <w:rPr>
           <w:lang w:val="en-US"/>
         </w:rPr>
-        <w:t xml:space="preserve"> </w:t>
-      </w:r>
-      <w:r>
-        <w:rPr>
-          <w:lang w:val="en-US"/>
-        </w:rPr>
-        <w:t>(</w:t>
+        <w:t xml:space="preserve"> (</w:t>
       </w:r>
       <w:r>
         <w:rPr>
@@ -12116,21 +11544,7 @@
                   <w:rFonts w:ascii="Cambria Math" w:hAnsi="Cambria Math"/>
                   <w:lang w:val="en-US"/>
                 </w:rPr>
-                <m:t>1-</m:t>
-              </m:r>
-              <m:r>
-                <w:rPr>
-                  <w:rFonts w:ascii="Cambria Math" w:hAnsi="Cambria Math"/>
-                  <w:lang w:val="en-US"/>
-                </w:rPr>
-                <m:t>2</m:t>
-              </m:r>
-              <m:r>
-                <w:rPr>
-                  <w:rFonts w:ascii="Cambria Math" w:hAnsi="Cambria Math"/>
-                  <w:lang w:val="en-US"/>
-                </w:rPr>
-                <m:t>τU</m:t>
+                <m:t>1-2τU</m:t>
               </m:r>
             </m:e>
           </m:d>
@@ -12144,19 +11558,11 @@
           <w:lang w:val="en-US"/>
         </w:rPr>
       </w:pPr>
-      <w:proofErr w:type="gramStart"/>
-      <w:r>
-        <w:rPr>
-          <w:lang w:val="en-US"/>
-        </w:rPr>
-        <w:t>we</w:t>
-      </w:r>
-      <w:proofErr w:type="gramEnd"/>
-      <w:r>
-        <w:rPr>
-          <w:lang w:val="en-US"/>
-        </w:rPr>
-        <w:t xml:space="preserve"> can see that if </w:t>
+      <w:r>
+        <w:rPr>
+          <w:lang w:val="en-US"/>
+        </w:rPr>
+        <w:t xml:space="preserve">we can see that if </w:t>
       </w:r>
       <m:oMath>
         <m:r>
@@ -12690,7 +12096,7 @@
                 <w:lang w:val="en-US"/>
               </w:rPr>
             </w:pPr>
-            <w:bookmarkStart w:id="17" w:name="_Ref354321602"/>
+            <w:bookmarkStart w:id="18" w:name="_Ref354321602"/>
             <w:r>
               <w:rPr>
                 <w:lang w:val="en-US"/>
@@ -12734,7 +12140,7 @@
               </w:rPr>
               <w:t>)</w:t>
             </w:r>
-            <w:bookmarkEnd w:id="17"/>
+            <w:bookmarkEnd w:id="18"/>
           </w:p>
         </w:tc>
       </w:tr>
@@ -12835,35 +12241,14 @@
             <w:rFonts w:ascii="Cambria Math" w:hAnsi="Cambria Math"/>
             <w:lang w:val="en-US"/>
           </w:rPr>
-          <m:t>&gt;</m:t>
-        </m:r>
-        <m:r>
-          <w:rPr>
-            <w:rFonts w:ascii="Cambria Math" w:hAnsi="Cambria Math"/>
-            <w:lang w:val="en-US"/>
-          </w:rPr>
-          <m:t>ρ</m:t>
+          <m:t>&gt;ρ</m:t>
         </m:r>
       </m:oMath>
       <w:r>
         <w:rPr>
           <w:lang w:val="en-US"/>
         </w:rPr>
-        <w:t xml:space="preserve"> a</w:t>
-      </w:r>
-      <w:proofErr w:type="spellStart"/>
-      <w:r>
-        <w:rPr>
-          <w:lang w:val="en-US"/>
-        </w:rPr>
-        <w:t>nd</w:t>
-      </w:r>
-      <w:proofErr w:type="spellEnd"/>
-      <w:r>
-        <w:rPr>
-          <w:lang w:val="en-US"/>
-        </w:rPr>
-        <w:t xml:space="preserve"> </w:t>
+        <w:t xml:space="preserve"> and </w:t>
       </w:r>
       <w:r>
         <w:rPr>
@@ -13006,21 +12391,7 @@
         <w:rPr>
           <w:lang w:val="en-US"/>
         </w:rPr>
-        <w:t xml:space="preserve">cial </w:t>
-      </w:r>
-      <w:proofErr w:type="spellStart"/>
-      <w:r>
-        <w:rPr>
-          <w:lang w:val="en-US"/>
-        </w:rPr>
-        <w:t>mutaitions</w:t>
-      </w:r>
-      <w:proofErr w:type="spellEnd"/>
-      <w:r>
-        <w:rPr>
-          <w:lang w:val="en-US"/>
-        </w:rPr>
-        <w:t xml:space="preserve"> (</w:t>
+        <w:t>cial mutaitions (</w:t>
       </w:r>
       <w:r>
         <w:rPr>
@@ -13092,19 +12463,11 @@
         </w:rPr>
         <w:t xml:space="preserve"> </w:t>
       </w:r>
-      <w:proofErr w:type="spellStart"/>
-      <w:r>
-        <w:rPr>
-          <w:lang w:val="en-US"/>
-        </w:rPr>
-        <w:t>Eqs</w:t>
-      </w:r>
-      <w:proofErr w:type="spellEnd"/>
-      <w:r>
-        <w:rPr>
-          <w:lang w:val="en-US"/>
-        </w:rPr>
-        <w:t xml:space="preserve">. </w:t>
+      <w:r>
+        <w:rPr>
+          <w:lang w:val="en-US"/>
+        </w:rPr>
+        <w:t xml:space="preserve">Eqs. </w:t>
       </w:r>
       <w:r>
         <w:rPr>
@@ -13158,21 +12521,7 @@
         <w:rPr>
           <w:lang w:val="en-US"/>
         </w:rPr>
-        <w:t xml:space="preserve"> </w:t>
-      </w:r>
-      <w:proofErr w:type="gramStart"/>
-      <w:r>
-        <w:rPr>
-          <w:lang w:val="en-US"/>
-        </w:rPr>
-        <w:t>and</w:t>
-      </w:r>
-      <w:proofErr w:type="gramEnd"/>
-      <w:r>
-        <w:rPr>
-          <w:lang w:val="en-US"/>
-        </w:rPr>
-        <w:t xml:space="preserve"> </w:t>
+        <w:t xml:space="preserve"> and </w:t>
       </w:r>
       <w:r>
         <w:rPr>
@@ -13527,7 +12876,7 @@
                 <w:lang w:val="en-US"/>
               </w:rPr>
             </w:pPr>
-            <w:bookmarkStart w:id="18" w:name="_Ref354322542"/>
+            <w:bookmarkStart w:id="19" w:name="_Ref354322542"/>
             <w:r>
               <w:rPr>
                 <w:lang w:val="en-US"/>
@@ -13571,7 +12920,7 @@
               </w:rPr>
               <w:t>)</w:t>
             </w:r>
-            <w:bookmarkEnd w:id="18"/>
+            <w:bookmarkEnd w:id="19"/>
           </w:p>
         </w:tc>
       </w:tr>
@@ -13587,21 +12936,7 @@
         <w:rPr>
           <w:lang w:val="en-US"/>
         </w:rPr>
-        <w:t xml:space="preserve">With stress-induced mutation we plug in </w:t>
-      </w:r>
-      <w:proofErr w:type="spellStart"/>
-      <w:r>
-        <w:rPr>
-          <w:lang w:val="en-US"/>
-        </w:rPr>
-        <w:t>Eqs</w:t>
-      </w:r>
-      <w:proofErr w:type="spellEnd"/>
-      <w:r>
-        <w:rPr>
-          <w:lang w:val="en-US"/>
-        </w:rPr>
-        <w:t xml:space="preserve">. </w:t>
+        <w:t xml:space="preserve">With stress-induced mutation we plug in Eqs. </w:t>
       </w:r>
       <w:r>
         <w:rPr>
@@ -13655,21 +12990,7 @@
         <w:rPr>
           <w:lang w:val="en-US"/>
         </w:rPr>
-        <w:t xml:space="preserve"> </w:t>
-      </w:r>
-      <w:proofErr w:type="gramStart"/>
-      <w:r>
-        <w:rPr>
-          <w:lang w:val="en-US"/>
-        </w:rPr>
-        <w:t>and</w:t>
-      </w:r>
-      <w:proofErr w:type="gramEnd"/>
-      <w:r>
-        <w:rPr>
-          <w:lang w:val="en-US"/>
-        </w:rPr>
-        <w:t xml:space="preserve"> </w:t>
+        <w:t xml:space="preserve"> and </w:t>
       </w:r>
       <w:r>
         <w:rPr>
@@ -13934,7 +13255,14 @@
                         <w:rFonts w:ascii="Cambria Math" w:hAnsi="Cambria Math"/>
                         <w:lang w:val="en-US"/>
                       </w:rPr>
-                      <m:t>sim</m:t>
+                      <m:t>si</m:t>
+                    </m:r>
+                    <m:r>
+                      <w:rPr>
+                        <w:rFonts w:ascii="Cambria Math" w:hAnsi="Cambria Math"/>
+                        <w:lang w:val="en-US"/>
+                      </w:rPr>
+                      <m:t>m</m:t>
                     </m:r>
                   </m:sub>
                   <m:sup>
@@ -14152,7 +13480,7 @@
                 <w:lang w:val="en-US"/>
               </w:rPr>
             </w:pPr>
-            <w:bookmarkStart w:id="19" w:name="_Ref354322545"/>
+            <w:bookmarkStart w:id="20" w:name="_Ref354322545"/>
             <w:r>
               <w:rPr>
                 <w:lang w:val="en-US"/>
@@ -14196,7 +13524,7 @@
               </w:rPr>
               <w:t>)</w:t>
             </w:r>
-            <w:bookmarkEnd w:id="19"/>
+            <w:bookmarkEnd w:id="20"/>
           </w:p>
         </w:tc>
       </w:tr>
@@ -14261,27 +13589,13 @@
         <w:rPr>
           <w:lang w:val="en-US"/>
         </w:rPr>
-        <w:t>)</w:t>
-      </w:r>
-      <w:proofErr w:type="gramStart"/>
-      <w:r>
-        <w:rPr>
-          <w:lang w:val="en-US"/>
-        </w:rPr>
-        <w:t xml:space="preserve">, </w:t>
-      </w:r>
-      <w:r>
-        <w:rPr>
-          <w:lang w:val="en-US"/>
-        </w:rPr>
-        <w:t xml:space="preserve"> a</w:t>
-      </w:r>
-      <w:proofErr w:type="gramEnd"/>
-      <w:r>
-        <w:rPr>
-          <w:lang w:val="en-US"/>
-        </w:rPr>
-        <w:t xml:space="preserve"> sufficient condition for faster adaptation </w:t>
+        <w:t xml:space="preserve">), </w:t>
+      </w:r>
+      <w:r>
+        <w:rPr>
+          <w:lang w:val="en-US"/>
+        </w:rPr>
+        <w:t xml:space="preserve"> a sufficient condition for faster adaptation </w:t>
       </w:r>
       <w:r>
         <w:rPr>
@@ -14480,7 +13794,7 @@
         <w:rPr>
           <w:lang w:val="en-US"/>
         </w:rPr>
-        <w:instrText>ADDIN CSL_CITATION { "citationItems" : [ { "id" : "ITEM-1", "itemData" : { "abstract" : "Rates of spontaneous mutation per genome as measured in the laboratory are remarkably similar within broad groups of organisms but differ strikingly among groups. Mutation rates in RNA viruses, whose genomes contain ca. 10(4) bases, are roughly 1 per genome per replication for lytic viruses and roughly 0.1 per genome per replication for retroviruses and a retrotransposon. Mutation rates in microbes with DNA-based chromosomes are close to 1/300 per genome per replication; in this group, therefore, rates per base pair vary inversely and hugely as genome sizes vary from 6 x 10(3) to 4 x 10(7) bases or base pairs. Mutation rates in higher eukaryotes are roughly 0.1-100 per genome per sexual generation but are currently indistinguishable from 1/300 per cell division per effective genome (which excludes the fraction of the genome in which most mutations are neutral). It is now possible to specify some of the evolutionary forces that shape these diverse mutation rates.", "author" : [ { "dropping-particle" : "", "family" : "Drake", "given" : "John W.", "non-dropping-particle" : "", "parse-names" : false, "suffix" : "" }, { "dropping-particle" : "", "family" : "Charlesworth", "given" : "Brian", "non-dropping-particle" : "", "parse-names" : false, "suffix" : "" }, { "dropping-particle" : "", "family" : "Charlesworth", "given" : "Deborah", "non-dropping-particle" : "", "parse-names" : false, "suffix" : "" }, { "dropping-particle" : "", "family" : "Crow", "given" : "James F.", "non-dropping-particle" : "", "parse-names" : false, "suffix" : "" } ], "container-title" : "Genetics", "id" : "ITEM-1", "issue" : "4", "issued" : { "date-parts" : [ [ "1998", "4" ] ] }, "note" : "mu=1/300\n1.\u00a0\u00a0\u00a0\u00a0\u00a0\u00a0\u00a0\u00a0\u00a0\u00a0\u00a0\u00a0\u00a0\u00a0\u00a0\u00a0\u00a0\u00a0 Sometimes an organism\u2019s mutation rate is considered to be \u201cdetermined\u201d by the particular set of mechanisms it applies. It is accurate, however, to view that organism\u2019s mutation rate \u201cdetermined\u201d by deep evolutionary forces, by the life history it has adopted, and by accidents of its evolutionary history. The particular mechanisms employed their efficiencies are merely devices to carry out underlying necessity. 2.\u00a0\u00a0\u00a0\u00a0\u00a0\u00a0\u00a0\u00a0\u00a0\u00a0\u00a0\u00a0\u00a0\u00a0\u00a0\u00a0\u00a0\u00a0 As we have seen for the case of mutations with purely deleterious effects, recombination in a sexual species greatly weakens the force of selection on a mutation-rate modifier. \n3.\u00a0\u00a0\u00a0\u00a0\u00a0\u00a0\u00a0\u00a0\u00a0\u00a0\u00a0\u00a0\u00a0\u00a0\u00a0\u00a0\u00a0\u00a0 For DNA-based microbes, mg = 0.0034 =1/300. (genomic mutation rate per genome replication) \n4.\u00a0\u00a0\u00a0\u00a0\u00a0\u00a0\u00a0\u00a0\u00a0\u00a0\u00a0\u00a0\u00a0\u00a0\u00a0\u00a0\u00a0\u00a0 Rates of recombination among DNA-based microbes also vary greatly, and thus do not seem to be important in maintaining the strongly invariant mg mutation rate observed in these organisms. \n5.\u00a0\u00a0\u00a0\u00a0\u00a0\u00a0\u00a0\u00a0\u00a0\u00a0\u00a0\u00a0\u00a0\u00a0\u00a0\u00a0\u00a0\u00a0 The different patterns of mutation rates among taxa indicate clearly that the rate of mutation is subject to evolutionary change. Because the fidelity of DNA replication de pends on elaborate enzymatic machinery, mutational inactivation of any component of which can greatly elevate the mutation rate, selection acts primarily to reduce the standard mutation rate, although allowing higher rates in specific circumstances. Such selection pressure was first posited by Sturtevant (1937), who observed that the vast majority of spontaneous mutations de crease rather than increase fitness. He suggested that the pressure of deleterious mutations would favor selection of genetic modifiers that reduce the mutation rate and thereby reduce the genetic load of deleterious alleles maintained in the population by mutation-selection balance. This led him to ask why the mutation rate does not fall to zero. Some 30 years later, Kimura (1967) suggested that the cost of continually reducing mutation rates would eventually be balanced by what he called the \u201cphysiological cost\u201d of doing so. \n6.\u00a0\u00a0\u00a0\u00a0\u00a0\u00a0\u00a0\u00a0\u00a0\u00a0\u00a0\u00a0\u00a0\u00a0\u00a0\u00a0\u00a0\u00a0 In an asexual or selfing population, the complete linkage of a mutation-rate modifier to its tar getsmeans that the selection pressure on themodifier is determined by the difference between the equilibrium mean fitness of clones containing the modifier allele and of clones carrying its rival allele (Leigh 1970, 1973). \n7.\u00a0\u00a0\u00a0\u00a0\u00a0\u00a0\u00a0\u00a0\u00a0\u00a0\u00a0\u00a0\u00a0\u00a0\u00a0\u00a0\u00a0\u00a0 Populations that have experienced a severe challenge from a novel environment might therefore be expected to show an increased frequency of mutator alleles (Taddei et al 1997). \n8.\u00a0\u00a0\u00a0\u00a0\u00a0\u00a0\u00a0\u00a0\u00a0\u00a0\u00a0\u00a0\u00a0\u00a0\u00a0\u00a0\u00a0\u00a0 A mutator allele still faces a long-term problem because it causes a higher load of deleterious alleles, so that once adaptation to the new environment has occurred, selection for a reasexual duction in the mutation rate will be renewed. A mutator strain of bacteria has been observed to evolve a lower mutation rate when grown in a chemostat for over 2,000 generations (Tro\u00a8bner and Piechocki 1984), presumtional ably as a result of selection of this kind. \n9.\u00a0\u00a0\u00a0\u00a0\u00a0\u00a0\u00a0\u00a0\u00a0\u00a0\u00a0\u00a0\u00a0\u00a0\u00a0\u00a0\u00a0\u00a0 \u2026when an organism is confronted with a rapidly cycling or otherwise continually changing envi ronment, so that it pays to be able to respond by producoped ing novel genotypes at loci which are responsible for adaptation to the new state of the environment (Gillespopulation pie 1981a; Ishii et al. 1989). \n10.\u00a0\u00a0\u00a0\u00a0\u00a0\u00a0\u00a0\u00a0\u00a0\u00a0\u00a0\u00a0\u00a0\u00a0 If increased mutational load is to be avoided, then hypermutability should be targeted to specific loci or should be transient. ", "page" : "1667-86", "publisher" : "Genetics Soc America", "title" : "Rates of spontaneous mutation.", "type" : "article-journal", "volume" : "148" }, "uris" : [ "http://www.mendeley.com/documents/?uuid=cd3cd1d2-24de-4081-b0f0-eb1069fecd38" ] } ], "mendeley" : { "previouslyFormattedCitation" : "[12]" }, "properties" : { "noteIndex" : 0 }, "schema" : "https://github.com/citation-style-language/schema/raw/master/csl-citation.json" }</w:instrText>
+        <w:instrText>ADDIN CSL_CITATION { "citationItems" : [ { "id" : "ITEM-1", "itemData" : { "abstract" : "Rates of spontaneous mutation per genome as measured in the laboratory are remarkably similar within broad groups of organisms but differ strikingly among groups. Mutation rates in RNA viruses, whose genomes contain ca. 10(4) bases, are roughly 1 per genome per replication for lytic viruses and roughly 0.1 per genome per replication for retroviruses and a retrotransposon. Mutation rates in microbes with DNA-based chromosomes are close to 1/300 per genome per replication; in this group, therefore, rates per base pair vary inversely and hugely as genome sizes vary from 6 x 10(3) to 4 x 10(7) bases or base pairs. Mutation rates in higher eukaryotes are roughly 0.1-100 per genome per sexual generation but are currently indistinguishable from 1/300 per cell division per effective genome (which excludes the fraction of the genome in which most mutations are neutral). It is now possible to specify some of the evolutionary forces that shape these diverse mutation rates.", "author" : [ { "dropping-particle" : "", "family" : "Drake", "given" : "John W.", "non-dropping-particle" : "", "parse-names" : false, "suffix" : "" }, { "dropping-particle" : "", "family" : "Charlesworth", "given" : "Brian", "non-dropping-particle" : "", "parse-names" : false, "suffix" : "" }, { "dropping-particle" : "", "family" : "Charlesworth", "given" : "Deborah", "non-dropping-particle" : "", "parse-names" : false, "suffix" : "" }, { "dropping-particle" : "", "family" : "Crow", "given" : "James F.", "non-dropping-particle" : "", "parse-names" : false, "suffix" : "" } ], "container-title" : "Genetics", "id" : "ITEM-1", "issue" : "4", "issued" : { "date-parts" : [ [ "1998", "4" ] ] }, "note" : "mu=1/300\n1.\u00a0\u00a0\u00a0\u00a0\u00a0\u00a0\u00a0\u00a0\u00a0\u00a0\u00a0\u00a0\u00a0\u00a0\u00a0\u00a0\u00a0\u00a0 Sometimes an organism\u2019s mutation rate is considered to be \u201cdetermined\u201d by the particular set of mechanisms it applies. It is accurate, however, to view that organism\u2019s mutation rate \u201cdetermined\u201d by deep evolutionary forces, by the life history it has adopted, and by accidents of its evolutionary history. The particular mechanisms employed their efficiencies are merely devices to carry out underlying necessity. 2.\u00a0\u00a0\u00a0\u00a0\u00a0\u00a0\u00a0\u00a0\u00a0\u00a0\u00a0\u00a0\u00a0\u00a0\u00a0\u00a0\u00a0\u00a0 As we have seen for the case of mutations with purely deleterious effects, recombination in a sexual species greatly weakens the force of selection on a mutation-rate modifier. \n3.\u00a0\u00a0\u00a0\u00a0\u00a0\u00a0\u00a0\u00a0\u00a0\u00a0\u00a0\u00a0\u00a0\u00a0\u00a0\u00a0\u00a0\u00a0 For DNA-based microbes, mg = 0.0034 =1/300. (genomic mutation rate per genome replication) \n4.\u00a0\u00a0\u00a0\u00a0\u00a0\u00a0\u00a0\u00a0\u00a0\u00a0\u00a0\u00a0\u00a0\u00a0\u00a0\u00a0\u00a0\u00a0 Rates of recombination among DNA-based microbes also vary greatly, and thus do not seem to be important in maintaining the strongly invariant mg mutation rate observed in these organisms. \n5.\u00a0\u00a0\u00a0\u00a0\u00a0\u00a0\u00a0\u00a0\u00a0\u00a0\u00a0\u00a0\u00a0\u00a0\u00a0\u00a0\u00a0\u00a0 The different patterns of mutation rates among taxa indicate clearly that the rate of mutation is subject to evolutionary change. Because the fidelity of DNA replication de pends on elaborate enzymatic machinery, mutational inactivation of any component of which can greatly elevate the mutation rate, selection acts primarily to reduce the standard mutation rate, although allowing higher rates in specific circumstances. Such selection pressure was first posited by Sturtevant (1937), who observed that the vast majority of spontaneous mutations de crease rather than increase fitness. He suggested that the pressure of deleterious mutations would favor selection of genetic modifiers that reduce the mutation rate and thereby reduce the genetic load of deleterious alleles maintained in the population by mutation-selection balance. This led him to ask why the mutation rate does not fall to zero. Some 30 years later, Kimura (1967) suggested that the cost of continually reducing mutation rates would eventually be balanced by what he called the \u201cphysiological cost\u201d of doing so. \n6.\u00a0\u00a0\u00a0\u00a0\u00a0\u00a0\u00a0\u00a0\u00a0\u00a0\u00a0\u00a0\u00a0\u00a0\u00a0\u00a0\u00a0\u00a0 In an asexual or selfing population, the complete linkage of a mutation-rate modifier to its tar getsmeans that the selection pressure on themodifier is determined by the difference between the equilibrium mean fitness of clones containing the modifier allele and of clones carrying its rival allele (Leigh 1970, 1973). \n7.\u00a0\u00a0\u00a0\u00a0\u00a0\u00a0\u00a0\u00a0\u00a0\u00a0\u00a0\u00a0\u00a0\u00a0\u00a0\u00a0\u00a0\u00a0 Populations that have experienced a severe challenge from a novel environment might therefore be expected to show an increased frequency of mutator alleles (Taddei et al 1997). \n8.\u00a0\u00a0\u00a0\u00a0\u00a0\u00a0\u00a0\u00a0\u00a0\u00a0\u00a0\u00a0\u00a0\u00a0\u00a0\u00a0\u00a0\u00a0 A mutator allele still faces a long-term problem because it causes a higher load of deleterious alleles, so that once adaptation to the new environment has occurred, selection for a reasexual duction in the mutation rate will be renewed. A mutator strain of bacteria has been observed to evolve a lower mutation rate when grown in a chemostat for over 2,000 generations (Tro\u00a8bner and Piechocki 1984), presumtional ably as a result of selection of this kind. \n9.\u00a0\u00a0\u00a0\u00a0\u00a0\u00a0\u00a0\u00a0\u00a0\u00a0\u00a0\u00a0\u00a0\u00a0\u00a0\u00a0\u00a0\u00a0 \u2026when an organism is confronted with a rapidly cycling or otherwise continually changing envi ronment, so that it pays to be able to respond by producoped ing novel genotypes at loci which are responsible for adaptation to the new state of the environment (Gillespopulation pie 1981a; Ishii et al. 1989). \n10.\u00a0\u00a0\u00a0\u00a0\u00a0\u00a0\u00a0\u00a0\u00a0\u00a0\u00a0\u00a0\u00a0\u00a0 If increased mutational load is to be avoided, then hypermutability should be targeted to specific loci or should be transient. ", "page" : "1667-86", "publisher" : "Genetics Soc America", "title" : "Rates of spontaneous mutation.", "type" : "article-journal", "volume" : "148" }, "uris" : [ "http://www.mendeley.com/documents/?uuid=cd3cd1d2-24de-4081-b0f0-eb1069fecd38" ] } ], "mendeley" : { "previouslyFormattedCitation" : "[21]" }, "properties" : { "noteIndex" : 0 }, "schema" : "https://github.com/citation-style-language/schema/raw/master/csl-citation.json" }</w:instrText>
       </w:r>
       <w:r>
         <w:rPr>
@@ -14493,7 +13807,7 @@
           <w:noProof/>
           <w:lang w:val="en-US"/>
         </w:rPr>
-        <w:t>[12]</w:t>
+        <w:t>[21]</w:t>
       </w:r>
       <w:r>
         <w:rPr>
@@ -14505,13 +13819,7 @@
         <w:rPr>
           <w:lang w:val="en-US"/>
         </w:rPr>
-        <w:t xml:space="preserve"> and </w:t>
-      </w:r>
-      <w:r>
-        <w:rPr>
-          <w:lang w:val="en-US"/>
-        </w:rPr>
-        <w:t xml:space="preserve">0.0004 </w:t>
+        <w:t xml:space="preserve"> and 0.0004 </w:t>
       </w:r>
       <w:r>
         <w:rPr>
@@ -14523,7 +13831,7 @@
         <w:rPr>
           <w:lang w:val="en-US"/>
         </w:rPr>
-        <w:instrText>ADDIN CSL_CITATION { "citationItems" : [ { "id" : "ITEM-1", "itemData" : { "DOI" : "10.1534/g3.111.000406", "abstract" : "The quantification of spontaneous mutation rates is crucial for a mechanistic understanding of the evolutionary process. In bacteria, traditional estimates using experimental or comparative genetic methods are prone to statistical uncertainty and consequently estimates vary by over one order of magnitude. With the advent of next-generation sequencing, more accurate estimates are now possible. We sequenced 19 Escherichia coli genomes from a 40,000-generation evolution experiment and directly inferred the point-mutation rate based on the accumulation of synonymous substitutions. The resulting estimate was 8.9 \u00b7 10211 per base-pair per generation, and there was a significant bias toward increased AT-content. We also compared our results with published genome sequence datasets for other bacterial evolution experiments. Given the power of our approach, our estimate represents the most accurate measure of bacterial base-substitution rates available to date.", "author" : [ { "dropping-particle" : "", "family" : "Wielgoss", "given" : "S\u00e9bastien", "non-dropping-particle" : "", "parse-names" : false, "suffix" : "" }, { "dropping-particle" : "", "family" : "Barrick", "given" : "Jeffrey E.", "non-dropping-particle" : "", "parse-names" : false, "suffix" : "" }, { "dropping-particle" : "", "family" : "Tenaillon", "given" : "Olivier", "non-dropping-particle" : "", "parse-names" : false, "suffix" : "" }, { "dropping-particle" : "", "family" : "Cruveiller", "given" : "St\u00e9phane", "non-dropping-particle" : "", "parse-names" : false, "suffix" : "" }, { "dropping-particle" : "", "family" : "Chane-Woon-Ming", "given" : "B\u00e9atrice", "non-dropping-particle" : "", "parse-names" : false, "suffix" : "" }, { "dropping-particle" : "", "family" : "M\u00e9digue", "given" : "Claudine", "non-dropping-particle" : "", "parse-names" : false, "suffix" : "" }, { "dropping-particle" : "", "family" : "Lenski", "given" : "Richard E.", "non-dropping-particle" : "", "parse-names" : false, "suffix" : "" }, { "dropping-particle" : "", "family" : "Schneider", "given" : "Dominique", "non-dropping-particle" : "", "parse-names" : false, "suffix" : "" } ], "container-title" : "G3: Genes, Genomes, Genetics", "id" : "ITEM-1", "issue" : "3", "issued" : { "date-parts" : [ [ "2011", "8", "1" ] ] }, "note" : "mu=8.9 \u00b7 10-11 per bp per generation\n95% conf: 4.0\u201314 \u00b7 10-11\n0.00041 per generation for 4.6x10 6 bp genome\n        \nthis is 1/6-1/7 of Drake's 1991 estimate", "page" : "183", "publisher" : "Genetics Society of America", "title" : "Mutation Rate Inferred From Synonymous Substitutions in a Long-Term Evolution Experiment With Escherichia coli", "type" : "article-journal", "volume" : "1" }, "uris" : [ "http://www.mendeley.com/documents/?uuid=037198a6-7bae-48c6-9bb6-e8f2d39bf2eb" ] } ], "mendeley" : { "previouslyFormattedCitation" : "[13]" }, "properties" : { "noteIndex" : 0 }, "schema" : "https://github.com/citation-style-language/schema/raw/master/csl-citation.json" }</w:instrText>
+        <w:instrText>ADDIN CSL_CITATION { "citationItems" : [ { "id" : "ITEM-1", "itemData" : { "DOI" : "10.1534/g3.111.000406", "abstract" : "The quantification of spontaneous mutation rates is crucial for a mechanistic understanding of the evolutionary process. In bacteria, traditional estimates using experimental or comparative genetic methods are prone to statistical uncertainty and consequently estimates vary by over one order of magnitude. With the advent of next-generation sequencing, more accurate estimates are now possible. We sequenced 19 Escherichia coli genomes from a 40,000-generation evolution experiment and directly inferred the point-mutation rate based on the accumulation of synonymous substitutions. The resulting estimate was 8.9 \u00b7 10211 per base-pair per generation, and there was a significant bias toward increased AT-content. We also compared our results with published genome sequence datasets for other bacterial evolution experiments. Given the power of our approach, our estimate represents the most accurate measure of bacterial base-substitution rates available to date.", "author" : [ { "dropping-particle" : "", "family" : "Wielgoss", "given" : "S\u00e9bastien", "non-dropping-particle" : "", "parse-names" : false, "suffix" : "" }, { "dropping-particle" : "", "family" : "Barrick", "given" : "Jeffrey E.", "non-dropping-particle" : "", "parse-names" : false, "suffix" : "" }, { "dropping-particle" : "", "family" : "Tenaillon", "given" : "Olivier", "non-dropping-particle" : "", "parse-names" : false, "suffix" : "" }, { "dropping-particle" : "", "family" : "Cruveiller", "given" : "St\u00e9phane", "non-dropping-particle" : "", "parse-names" : false, "suffix" : "" }, { "dropping-particle" : "", "family" : "Chane-Woon-Ming", "given" : "B\u00e9atrice", "non-dropping-particle" : "", "parse-names" : false, "suffix" : "" }, { "dropping-particle" : "", "family" : "M\u00e9digue", "given" : "Claudine", "non-dropping-particle" : "", "parse-names" : false, "suffix" : "" }, { "dropping-particle" : "", "family" : "Lenski", "given" : "Richard E.", "non-dropping-particle" : "", "parse-names" : false, "suffix" : "" }, { "dropping-particle" : "", "family" : "Schneider", "given" : "Dominique", "non-dropping-particle" : "", "parse-names" : false, "suffix" : "" } ], "container-title" : "G3: Genes, Genomes, Genetics", "id" : "ITEM-1", "issue" : "3", "issued" : { "date-parts" : [ [ "2011", "8", "1" ] ] }, "note" : "mu=8.9 \u00b7 10-11 per bp per generation\n95% conf: 4.0\u201314 \u00b7 10-11\n0.00041 per generation for 4.6x10 6 bp genome\n        \nthis is 1/6-1/7 of Drake's 1991 estimate", "page" : "183", "publisher" : "Genetics Society of America", "title" : "Mutation Rate Inferred From Synonymous Substitutions in a Long-Term Evolution Experiment With Escherichia coli", "type" : "article-journal", "volume" : "1" }, "uris" : [ "http://www.mendeley.com/documents/?uuid=037198a6-7bae-48c6-9bb6-e8f2d39bf2eb" ] } ], "mendeley" : { "previouslyFormattedCitation" : "[22]" }, "properties" : { "noteIndex" : 0 }, "schema" : "https://github.com/citation-style-language/schema/raw/master/csl-citation.json" }</w:instrText>
       </w:r>
       <w:r>
         <w:rPr>
@@ -14536,7 +13844,7 @@
           <w:noProof/>
           <w:lang w:val="en-US"/>
         </w:rPr>
-        <w:t>[13]</w:t>
+        <w:t>[22]</w:t>
       </w:r>
       <w:r>
         <w:rPr>
@@ -14920,15 +14228,7 @@
         <w:rPr>
           <w:lang w:val="en-US"/>
         </w:rPr>
-        <w:t xml:space="preserve">, both the </w:t>
-      </w:r>
-      <w:bookmarkStart w:id="20" w:name="_GoBack"/>
-      <w:bookmarkEnd w:id="20"/>
-      <w:r>
-        <w:rPr>
-          <w:lang w:val="en-US"/>
-        </w:rPr>
-        <w:t xml:space="preserve">approximations and the simulation results agree that stress-induced mutation increases the adaptation rate, and that this effect increases with </w:t>
+        <w:t xml:space="preserve">, both the approximations and the simulation results agree that stress-induced mutation increases the adaptation rate, and that this effect increases with </w:t>
       </w:r>
       <w:r>
         <w:rPr>
@@ -14957,7 +14257,7 @@
           <w:lang w:val="en-US" w:bidi="he-IL"/>
         </w:rPr>
         <w:drawing>
-          <wp:inline distT="0" distB="0" distL="0" distR="0" wp14:anchorId="40086C79" wp14:editId="1E3642F6">
+          <wp:inline distT="0" distB="0" distL="0" distR="0" wp14:anchorId="0D2B40B4" wp14:editId="4F5DFCE7">
             <wp:extent cx="3360304" cy="2520000"/>
             <wp:effectExtent l="0" t="0" r="0" b="0"/>
             <wp:docPr id="5" name="Picture 5"/>
@@ -15029,7 +14329,6 @@
         </w:rPr>
         <w:fldChar w:fldCharType="separate"/>
       </w:r>
-      <w:proofErr w:type="gramStart"/>
       <w:r>
         <w:rPr>
           <w:noProof/>
@@ -15060,14 +14359,7 @@
         <w:rPr>
           <w:lang w:val="en-US"/>
         </w:rPr>
-        <w:t xml:space="preserve"> Comparison of analytical approximations and simulation results - adaptation rate</w:t>
-      </w:r>
-      <w:proofErr w:type="gramEnd"/>
-      <w:r>
-        <w:rPr>
-          <w:lang w:val="en-US"/>
-        </w:rPr>
-        <w:t xml:space="preserve">. </w:t>
+        <w:t xml:space="preserve"> Comparison of analytical approximations and simulation results - adaptation rate. </w:t>
       </w:r>
       <w:r>
         <w:rPr>
@@ -15276,25 +14568,7 @@
           <w:bCs w:val="0"/>
           <w:lang w:val="en-US"/>
         </w:rPr>
-        <w:t xml:space="preserve"> blue line and the simulation results (the inverse of average adaptation time) in black points and a </w:t>
-      </w:r>
-      <w:proofErr w:type="spellStart"/>
-      <w:r>
-        <w:rPr>
-          <w:b w:val="0"/>
-          <w:bCs w:val="0"/>
-          <w:lang w:val="en-US"/>
-        </w:rPr>
-        <w:t>doted</w:t>
-      </w:r>
-      <w:proofErr w:type="spellEnd"/>
-      <w:r>
-        <w:rPr>
-          <w:b w:val="0"/>
-          <w:bCs w:val="0"/>
-          <w:lang w:val="en-US"/>
-        </w:rPr>
-        <w:t xml:space="preserve"> line. The adaptation rate is defined as the inverse of the expected waiting time for the appearance of a double mutant that will go to fixation. Parameters used: selection coefficient </w:t>
+        <w:t xml:space="preserve"> blue line and the simulation results (the inverse of average adaptation time) in black points and a doted line. The adaptation rate is defined as the inverse of the expected waiting time for the appearance of a double mutant that will go to fixation. Parameters used: selection coefficient </w:t>
       </w:r>
       <w:r>
         <w:rPr>
@@ -15424,7 +14698,7 @@
         </w:rPr>
         <w:t>.</w:t>
       </w:r>
-      <w:bookmarkEnd w:id="14"/>
+      <w:bookmarkEnd w:id="15"/>
     </w:p>
     <w:p>
       <w:pPr>
@@ -15503,32 +14777,15 @@
       <w:r>
         <w:t xml:space="preserve"> repository at </w:t>
       </w:r>
-      <w:proofErr w:type="spellStart"/>
-      <w:r>
-        <w:t>GitHub</w:t>
-      </w:r>
-      <w:proofErr w:type="spellEnd"/>
-      <w:r>
-        <w:t xml:space="preserve"> at </w:t>
+      <w:r>
+        <w:t xml:space="preserve">GitHub at </w:t>
       </w:r>
       <w:hyperlink r:id="rId18" w:history="1">
         <w:r>
           <w:rPr>
             <w:rStyle w:val="Hyperlink"/>
           </w:rPr>
-          <w:t>https://github.com/yoavram/rugg</w:t>
-        </w:r>
-        <w:r>
-          <w:rPr>
-            <w:rStyle w:val="Hyperlink"/>
-          </w:rPr>
-          <w:t>e</w:t>
-        </w:r>
-        <w:r>
-          <w:rPr>
-            <w:rStyle w:val="Hyperlink"/>
-          </w:rPr>
-          <w:t>dsim.git</w:t>
+          <w:t>https://github.com/yoavram/ruggedsim.git</w:t>
         </w:r>
       </w:hyperlink>
       <w:r>
@@ -15658,21 +14915,7 @@
         <w:rPr>
           <w:lang w:val="en-US"/>
         </w:rPr>
-        <w:t xml:space="preserve"> in a population with stress-induced mutation. The </w:t>
-      </w:r>
-      <w:proofErr w:type="spellStart"/>
-      <w:r>
-        <w:rPr>
-          <w:lang w:val="en-US"/>
-        </w:rPr>
-        <w:t>paramters</w:t>
-      </w:r>
-      <w:proofErr w:type="spellEnd"/>
-      <w:r>
-        <w:rPr>
-          <w:lang w:val="en-US"/>
-        </w:rPr>
-        <w:t xml:space="preserve"> are defined in the </w:t>
+        <w:t xml:space="preserve"> in a population with stress-induced mutation. The paramters are defined in the </w:t>
       </w:r>
       <w:r>
         <w:rPr>
@@ -16134,19 +15377,11 @@
           <w:lang w:val="en-US"/>
         </w:rPr>
       </w:pPr>
-      <w:proofErr w:type="spellStart"/>
-      <w:r>
-        <w:rPr>
-          <w:lang w:val="en-US"/>
-        </w:rPr>
-        <w:t>Pluging</w:t>
-      </w:r>
-      <w:proofErr w:type="spellEnd"/>
-      <w:r>
-        <w:rPr>
-          <w:lang w:val="en-US"/>
-        </w:rPr>
-        <w:t xml:space="preserve"> in the population mean fitness </w:t>
+      <w:r>
+        <w:rPr>
+          <w:lang w:val="en-US"/>
+        </w:rPr>
+        <w:t xml:space="preserve">Pluging in the population mean fitness </w:t>
       </w:r>
       <m:oMath>
         <m:sSub>
@@ -17068,19 +16303,11 @@
           <w:lang w:val="en-US"/>
         </w:rPr>
       </w:pPr>
-      <w:proofErr w:type="spellStart"/>
-      <w:r>
-        <w:rPr>
-          <w:lang w:val="en-US"/>
-        </w:rPr>
-        <w:t>Pluging</w:t>
-      </w:r>
-      <w:proofErr w:type="spellEnd"/>
-      <w:r>
-        <w:rPr>
-          <w:lang w:val="en-US"/>
-        </w:rPr>
-        <w:t xml:space="preserve"> that in the fixation probability:</w:t>
+      <w:r>
+        <w:rPr>
+          <w:lang w:val="en-US"/>
+        </w:rPr>
+        <w:t>Pluging that in the fixation probability:</w:t>
       </w:r>
     </w:p>
     <w:p>
@@ -18824,7 +18051,6 @@
           <w:lang w:val="en-US"/>
         </w:rPr>
       </w:pPr>
-      <w:proofErr w:type="gramStart"/>
       <w:r>
         <w:rPr>
           <w:lang w:val="en-US"/>
@@ -18843,26 +18069,11 @@
         </w:rPr>
         <w:t xml:space="preserve"> section.</w:t>
       </w:r>
-      <w:proofErr w:type="gramEnd"/>
-      <w:r>
-        <w:rPr>
-          <w:lang w:val="en-US"/>
-        </w:rPr>
-        <w:t xml:space="preserve"> The term "first-order" </w:t>
-      </w:r>
-      <w:proofErr w:type="gramStart"/>
-      <w:r>
-        <w:rPr>
-          <w:lang w:val="en-US"/>
-        </w:rPr>
-        <w:t>approximations is</w:t>
-      </w:r>
-      <w:proofErr w:type="gramEnd"/>
-      <w:r>
-        <w:rPr>
-          <w:lang w:val="en-US"/>
-        </w:rPr>
-        <w:t xml:space="preserve"> used here to describe the approximation of analytical expressions by linear expression or polynomials of the first degree. For example, the expression </w:t>
+      <w:r>
+        <w:rPr>
+          <w:lang w:val="en-US"/>
+        </w:rPr>
+        <w:t xml:space="preserve"> The term "first-order" approximations is used here to describe the approximation of analytical expressions by linear expression or polynomials of the first degree. For example, the expression </w:t>
       </w:r>
       <m:oMath>
         <m:sSup>
@@ -18899,16 +18110,8 @@
         <w:rPr>
           <w:lang w:val="en-US"/>
         </w:rPr>
-        <w:t xml:space="preserve"> can be written as a Tayloer </w:t>
-      </w:r>
-      <w:proofErr w:type="gramStart"/>
-      <w:r>
-        <w:rPr>
-          <w:lang w:val="en-US"/>
-        </w:rPr>
-        <w:t xml:space="preserve">series </w:t>
-      </w:r>
-      <w:proofErr w:type="gramEnd"/>
+        <w:t xml:space="preserve"> can be written as a Tayloer series </w:t>
+      </w:r>
       <m:oMath>
         <m:nary>
           <m:naryPr>
@@ -19181,16 +18384,8 @@
         <w:rPr>
           <w:lang w:val="en-US"/>
         </w:rPr>
-        <w:t xml:space="preserve"> is a good approximation </w:t>
-      </w:r>
-      <w:proofErr w:type="gramStart"/>
-      <w:r>
-        <w:rPr>
-          <w:lang w:val="en-US"/>
-        </w:rPr>
-        <w:t xml:space="preserve">for </w:t>
-      </w:r>
-      <w:proofErr w:type="gramEnd"/>
+        <w:t xml:space="preserve"> is a good approximation for </w:t>
+      </w:r>
       <m:oMath>
         <m:sSup>
           <m:sSupPr>
@@ -19239,21 +18434,7 @@
         <w:rPr>
           <w:lang w:val="en-US"/>
         </w:rPr>
-        <w:t xml:space="preserve">We will denote these first-order approximations by an </w:t>
-      </w:r>
-      <w:proofErr w:type="spellStart"/>
-      <w:r>
-        <w:rPr>
-          <w:lang w:val="en-US"/>
-        </w:rPr>
-        <w:t>asterix</w:t>
-      </w:r>
-      <w:proofErr w:type="spellEnd"/>
-      <w:r>
-        <w:rPr>
-          <w:lang w:val="en-US"/>
-        </w:rPr>
-        <w:t xml:space="preserve"> (*) added to the parameter symbol.</w:t>
+        <w:t>We will denote these first-order approximations by an asterix (*) added to the parameter symbol.</w:t>
       </w:r>
     </w:p>
     <w:p>
@@ -20350,7 +19531,6 @@
         </w:rPr>
         <w:t xml:space="preserve"> and </w:t>
       </w:r>
-      <w:proofErr w:type="spellStart"/>
       <w:r>
         <w:rPr>
           <w:i/>
@@ -20359,26 +19539,11 @@
         </w:rPr>
         <w:t>sU</w:t>
       </w:r>
-      <w:proofErr w:type="spellEnd"/>
-      <w:r>
-        <w:rPr>
-          <w:lang w:val="en-US"/>
-        </w:rPr>
-        <w:t xml:space="preserve"> </w:t>
-      </w:r>
-      <w:proofErr w:type="spellStart"/>
-      <w:r>
-        <w:rPr>
-          <w:lang w:val="en-US"/>
-        </w:rPr>
-        <w:t>ismuch</w:t>
-      </w:r>
-      <w:proofErr w:type="spellEnd"/>
-      <w:r>
-        <w:rPr>
-          <w:lang w:val="en-US"/>
-        </w:rPr>
-        <w:t xml:space="preserve"> larger than </w:t>
+      <w:r>
+        <w:rPr>
+          <w:lang w:val="en-US"/>
+        </w:rPr>
+        <w:t xml:space="preserve"> ismuch larger than </w:t>
       </w:r>
       <w:r>
         <w:rPr>
@@ -21558,7 +20723,6 @@
         <w:lastRenderedPageBreak/>
         <w:t xml:space="preserve">The last approximation assumes that </w:t>
       </w:r>
-      <w:proofErr w:type="gramStart"/>
       <w:r>
         <w:rPr>
           <w:i/>
@@ -21567,7 +20731,6 @@
         </w:rPr>
         <w:t>Us</w:t>
       </w:r>
-      <w:proofErr w:type="gramEnd"/>
       <w:r>
         <w:rPr>
           <w:lang w:val="en-US"/>
@@ -21588,7 +20751,6 @@
         </w:rPr>
         <w:t xml:space="preserve"> and that </w:t>
       </w:r>
-      <w:proofErr w:type="spellStart"/>
       <w:r>
         <w:rPr>
           <w:rFonts w:ascii="Times New Roman" w:hAnsi="Times New Roman"/>
@@ -21606,7 +20768,6 @@
         </w:rPr>
         <w:t>U</w:t>
       </w:r>
-      <w:proofErr w:type="spellEnd"/>
       <w:r>
         <w:rPr>
           <w:lang w:val="en-US"/>
@@ -22211,16 +21372,8 @@
         <w:rPr>
           <w:lang w:val="en-US"/>
         </w:rPr>
-        <w:t xml:space="preserve"> and acknowledging </w:t>
-      </w:r>
-      <w:proofErr w:type="gramStart"/>
-      <w:r>
-        <w:rPr>
-          <w:lang w:val="en-US"/>
-        </w:rPr>
-        <w:t xml:space="preserve">that </w:t>
-      </w:r>
-      <w:proofErr w:type="gramEnd"/>
+        <w:t xml:space="preserve"> and acknowledging that </w:t>
+      </w:r>
       <m:oMath>
         <m:r>
           <w:rPr>
@@ -22351,14 +21504,7 @@
         <w:rPr>
           <w:lang w:val="en-US"/>
         </w:rPr>
-        <w:t xml:space="preserve">oximated in </w:t>
-      </w:r>
-      <w:proofErr w:type="spellStart"/>
-      <w:r>
-        <w:rPr>
-          <w:lang w:val="en-US"/>
-        </w:rPr>
-        <w:t>Eq</w:t>
+        <w:t>oximated in Eq</w:t>
       </w:r>
       <w:r>
         <w:rPr>
@@ -22366,7 +21512,6 @@
         </w:rPr>
         <w:t>s</w:t>
       </w:r>
-      <w:proofErr w:type="spellEnd"/>
       <w:r>
         <w:rPr>
           <w:lang w:val="en-US"/>
@@ -24057,33 +23202,11 @@
           <w:lang w:val="en-US"/>
         </w:rPr>
       </w:pPr>
-      <w:proofErr w:type="gramStart"/>
-      <w:r>
-        <w:rPr>
-          <w:lang w:val="en-US"/>
-        </w:rPr>
-        <w:t xml:space="preserve">From </w:t>
-      </w:r>
-      <w:proofErr w:type="spellStart"/>
-      <w:r>
-        <w:rPr>
-          <w:lang w:val="en-US"/>
-        </w:rPr>
-        <w:t>Eqs</w:t>
-      </w:r>
-      <w:proofErr w:type="spellEnd"/>
-      <w:r>
-        <w:rPr>
-          <w:lang w:val="en-US"/>
-        </w:rPr>
-        <w:t>.</w:t>
-      </w:r>
-      <w:proofErr w:type="gramEnd"/>
-      <w:r>
-        <w:rPr>
-          <w:lang w:val="en-US"/>
-        </w:rPr>
-        <w:t xml:space="preserve"> </w:t>
+      <w:r>
+        <w:rPr>
+          <w:lang w:val="en-US"/>
+        </w:rPr>
+        <w:t xml:space="preserve">From Eqs. </w:t>
       </w:r>
       <w:r>
         <w:rPr>
@@ -24137,21 +23260,7 @@
         <w:rPr>
           <w:lang w:val="en-US"/>
         </w:rPr>
-        <w:t xml:space="preserve"> </w:t>
-      </w:r>
-      <w:proofErr w:type="gramStart"/>
-      <w:r>
-        <w:rPr>
-          <w:lang w:val="en-US"/>
-        </w:rPr>
-        <w:t>and</w:t>
-      </w:r>
-      <w:proofErr w:type="gramEnd"/>
-      <w:r>
-        <w:rPr>
-          <w:lang w:val="en-US"/>
-        </w:rPr>
-        <w:t xml:space="preserve"> </w:t>
+        <w:t xml:space="preserve"> and </w:t>
       </w:r>
       <w:r>
         <w:rPr>
@@ -24699,35 +23808,7 @@
         <w:rPr>
           <w:lang w:val="en-US"/>
         </w:rPr>
-        <w:t xml:space="preserve"> and because the second term is positive then we can infer that the rate with stress-induced mutation is faster than without. </w:t>
-      </w:r>
-      <w:proofErr w:type="gramStart"/>
-      <w:r>
-        <w:rPr>
-          <w:lang w:val="en-US"/>
-        </w:rPr>
-        <w:t>This condition can</w:t>
-      </w:r>
-      <w:proofErr w:type="gramEnd"/>
-      <w:r>
-        <w:rPr>
-          <w:lang w:val="en-US"/>
-        </w:rPr>
-        <w:t xml:space="preserve"> </w:t>
-      </w:r>
-      <w:proofErr w:type="spellStart"/>
-      <w:r>
-        <w:rPr>
-          <w:lang w:val="en-US"/>
-        </w:rPr>
-        <w:t>ve</w:t>
-      </w:r>
-      <w:proofErr w:type="spellEnd"/>
-      <w:r>
-        <w:rPr>
-          <w:lang w:val="en-US"/>
-        </w:rPr>
-        <w:t xml:space="preserve"> rewritten:</w:t>
+        <w:t xml:space="preserve"> and because the second term is positive then we can infer that the rate with stress-induced mutation is faster than without. This condition can ve rewritten:</w:t>
       </w:r>
     </w:p>
     <w:p>
@@ -25073,21 +24154,7 @@
         <w:rPr>
           <w:lang w:val="en-US"/>
         </w:rPr>
-        <w:t xml:space="preserve"> is well </w:t>
-      </w:r>
-      <w:proofErr w:type="spellStart"/>
-      <w:r>
-        <w:rPr>
-          <w:lang w:val="en-US"/>
-        </w:rPr>
-        <w:t>apprxomated</w:t>
-      </w:r>
-      <w:proofErr w:type="spellEnd"/>
-      <w:r>
-        <w:rPr>
-          <w:lang w:val="en-US"/>
-        </w:rPr>
-        <w:t xml:space="preserve"> by </w:t>
+        <w:t xml:space="preserve"> is well apprxomated by </w:t>
       </w:r>
       <w:r>
         <w:rPr>
@@ -25377,7 +24444,7 @@
         <w:rStyle w:val="PageNumber"/>
         <w:noProof/>
       </w:rPr>
-      <w:t>9</w:t>
+      <w:t>2</w:t>
     </w:r>
     <w:r>
       <w:rPr>
@@ -26672,6 +25739,7 @@
   <w:style w:type="character" w:default="1" w:styleId="DefaultParagraphFont">
     <w:name w:val="Default Paragraph Font"/>
     <w:uiPriority w:val="1"/>
+    <w:semiHidden/>
     <w:unhideWhenUsed/>
   </w:style>
   <w:style w:type="table" w:default="1" w:styleId="TableNormal">
@@ -27267,6 +26335,7 @@
   <w:style w:type="character" w:default="1" w:styleId="DefaultParagraphFont">
     <w:name w:val="Default Paragraph Font"/>
     <w:uiPriority w:val="1"/>
+    <w:semiHidden/>
     <w:unhideWhenUsed/>
   </w:style>
   <w:style w:type="table" w:default="1" w:styleId="TableNormal">
@@ -27907,7 +26976,7 @@
 </file>
 
 <file path=customXml/itemProps1.xml><?xml version="1.0" encoding="utf-8"?>
-<ds:datastoreItem xmlns:ds="http://schemas.openxmlformats.org/officeDocument/2006/customXml" ds:itemID="{9855ACC9-CF25-4CE8-8640-ADE801B81B31}">
+<ds:datastoreItem xmlns:ds="http://schemas.openxmlformats.org/officeDocument/2006/customXml" ds:itemID="{8E6EF7A6-5689-41F8-BE03-08DB42D5A174}">
   <ds:schemaRefs>
     <ds:schemaRef ds:uri="http://schemas.openxmlformats.org/officeDocument/2006/bibliography"/>
   </ds:schemaRefs>

</xml_diff>

<commit_message>
added comment on deriavative of rho_sim wrt tau
</commit_message>
<xml_diff>
--- a/manuscript/ms.docx
+++ b/manuscript/ms.docx
@@ -34,12 +34,21 @@
           <w:lang w:val="en-US"/>
         </w:rPr>
       </w:pPr>
+      <w:proofErr w:type="spellStart"/>
       <w:r>
         <w:rPr>
           <w:rFonts w:ascii="cmr17" w:hAnsi="cmr17"/>
           <w:lang w:val="en-US"/>
         </w:rPr>
-        <w:t>Yoav Ram</w:t>
+        <w:t>Yoav</w:t>
+      </w:r>
+      <w:proofErr w:type="spellEnd"/>
+      <w:r>
+        <w:rPr>
+          <w:rFonts w:ascii="cmr17" w:hAnsi="cmr17"/>
+          <w:lang w:val="en-US"/>
+        </w:rPr>
+        <w:t xml:space="preserve"> Ram</w:t>
       </w:r>
       <w:r>
         <w:rPr>
@@ -67,12 +76,21 @@
           <w:lang w:val="en-US"/>
         </w:rPr>
       </w:pPr>
+      <w:proofErr w:type="gramStart"/>
       <w:r>
         <w:rPr>
           <w:rFonts w:ascii="cmr17" w:hAnsi="cmr17"/>
           <w:lang w:val="en-US"/>
         </w:rPr>
-        <w:t xml:space="preserve">and </w:t>
+        <w:t>and</w:t>
+      </w:r>
+      <w:proofErr w:type="gramEnd"/>
+      <w:r>
+        <w:rPr>
+          <w:rFonts w:ascii="cmr17" w:hAnsi="cmr17"/>
+          <w:lang w:val="en-US"/>
+        </w:rPr>
+        <w:t xml:space="preserve"> </w:t>
       </w:r>
     </w:p>
     <w:p>
@@ -83,13 +101,31 @@
           <w:lang w:val="en-US"/>
         </w:rPr>
       </w:pPr>
+      <w:proofErr w:type="spellStart"/>
       <w:r>
         <w:rPr>
           <w:rFonts w:ascii="cmr17" w:hAnsi="cmr17"/>
           <w:lang w:val="en-US"/>
         </w:rPr>
-        <w:t>Lilach Hadany</w:t>
-      </w:r>
+        <w:t>Lilach</w:t>
+      </w:r>
+      <w:proofErr w:type="spellEnd"/>
+      <w:r>
+        <w:rPr>
+          <w:rFonts w:ascii="cmr17" w:hAnsi="cmr17"/>
+          <w:lang w:val="en-US"/>
+        </w:rPr>
+        <w:t xml:space="preserve"> </w:t>
+      </w:r>
+      <w:proofErr w:type="spellStart"/>
+      <w:r>
+        <w:rPr>
+          <w:rFonts w:ascii="cmr17" w:hAnsi="cmr17"/>
+          <w:lang w:val="en-US"/>
+        </w:rPr>
+        <w:t>Hadany</w:t>
+      </w:r>
+      <w:proofErr w:type="spellEnd"/>
       <w:r>
         <w:rPr>
           <w:rFonts w:ascii="cmr17" w:hAnsi="cmr17"/>
@@ -180,7 +216,7 @@
           <w:noProof/>
           <w:lang w:val="en-US"/>
         </w:rPr>
-        <w:t>23 April 2013</w:t>
+        <w:t>29 April 2013</w:t>
       </w:r>
       <w:r>
         <w:rPr>
@@ -287,11 +323,19 @@
           <w:lang w:val="en-US"/>
         </w:rPr>
       </w:pPr>
-      <w:r>
-        <w:rPr>
-          <w:lang w:val="en-US"/>
-        </w:rPr>
-        <w:t>population genetics; evolvability; stress-induced variation; adaptive landscape</w:t>
+      <w:proofErr w:type="gramStart"/>
+      <w:r>
+        <w:rPr>
+          <w:lang w:val="en-US"/>
+        </w:rPr>
+        <w:t>population</w:t>
+      </w:r>
+      <w:proofErr w:type="gramEnd"/>
+      <w:r>
+        <w:rPr>
+          <w:lang w:val="en-US"/>
+        </w:rPr>
+        <w:t xml:space="preserve"> genetics; evolvability; stress-induced variation; adaptive landscape</w:t>
       </w:r>
     </w:p>
     <w:p>
@@ -557,7 +601,14 @@
         <w:rPr>
           <w:lang w:val="en-US"/>
         </w:rPr>
-        <w:t xml:space="preserve"> the b</w:t>
+        <w:t xml:space="preserve"> the </w:t>
+      </w:r>
+      <w:proofErr w:type="spellStart"/>
+      <w:r>
+        <w:rPr>
+          <w:lang w:val="en-US"/>
+        </w:rPr>
+        <w:t>b</w:t>
       </w:r>
       <w:r>
         <w:rPr>
@@ -575,7 +626,14 @@
         <w:rPr>
           <w:lang w:val="en-US"/>
         </w:rPr>
-        <w:t xml:space="preserve">ining of the process, genetic drift drives a sub-population away from the </w:t>
+        <w:t>ining</w:t>
+      </w:r>
+      <w:proofErr w:type="spellEnd"/>
+      <w:r>
+        <w:rPr>
+          <w:lang w:val="en-US"/>
+        </w:rPr>
+        <w:t xml:space="preserve"> of the process, genetic drift drives a sub-population away from the </w:t>
       </w:r>
       <w:r>
         <w:rPr>
@@ -587,7 +645,21 @@
         <w:rPr>
           <w:lang w:val="en-US"/>
         </w:rPr>
-        <w:t xml:space="preserve"> combination. Next, natural selection drives the sub-population  towards the fitter combination. Finally, gene flow (migration, outcrossing</w:t>
+        <w:t xml:space="preserve"> combination. Next, natural selection drives the sub-</w:t>
+      </w:r>
+      <w:proofErr w:type="gramStart"/>
+      <w:r>
+        <w:rPr>
+          <w:lang w:val="en-US"/>
+        </w:rPr>
+        <w:t>population  towards</w:t>
+      </w:r>
+      <w:proofErr w:type="gramEnd"/>
+      <w:r>
+        <w:rPr>
+          <w:lang w:val="en-US"/>
+        </w:rPr>
+        <w:t xml:space="preserve"> the fitter combination. Finally, gene flow (migration, outcrossing</w:t>
       </w:r>
       <w:r>
         <w:rPr>
@@ -779,8 +851,6 @@
         </w:rPr>
         <w:fldChar w:fldCharType="end"/>
       </w:r>
-      <w:bookmarkStart w:id="0" w:name="_GoBack"/>
-      <w:bookmarkEnd w:id="0"/>
       <w:r>
         <w:rPr>
           <w:lang w:val="en-US"/>
@@ -1267,7 +1337,7 @@
           <w:lang w:val="en-US"/>
         </w:rPr>
       </w:pPr>
-      <w:bookmarkStart w:id="1" w:name="_Ref354152000"/>
+      <w:bookmarkStart w:id="0" w:name="_Ref354152000"/>
       <w:r>
         <w:rPr>
           <w:lang w:val="en-US"/>
@@ -1282,7 +1352,7 @@
           <w:lang w:val="en-US"/>
         </w:rPr>
       </w:pPr>
-      <w:bookmarkStart w:id="2" w:name="_Ref354490589"/>
+      <w:bookmarkStart w:id="1" w:name="_Ref354490589"/>
       <w:r>
         <w:rPr>
           <w:lang w:val="en-US"/>
@@ -1301,8 +1371,8 @@
         </w:rPr>
         <w:t>odel</w:t>
       </w:r>
+      <w:bookmarkEnd w:id="0"/>
       <w:bookmarkEnd w:id="1"/>
-      <w:bookmarkEnd w:id="2"/>
     </w:p>
     <w:p>
       <w:pPr>
@@ -1374,6 +1444,7 @@
         </w:rPr>
         <w:t xml:space="preserve"> in an environment in which </w:t>
       </w:r>
+      <w:proofErr w:type="spellStart"/>
       <w:r>
         <w:rPr>
           <w:i/>
@@ -1382,17 +1453,26 @@
         </w:rPr>
         <w:t>ab</w:t>
       </w:r>
+      <w:proofErr w:type="spellEnd"/>
       <w:r>
         <w:rPr>
           <w:lang w:val="en-US"/>
         </w:rPr>
         <w:t xml:space="preserve"> is the </w:t>
       </w:r>
-      <w:r>
-        <w:rPr>
-          <w:lang w:val="en-US"/>
-        </w:rPr>
-        <w:t xml:space="preserve">wildtype </w:t>
+      <w:proofErr w:type="spellStart"/>
+      <w:r>
+        <w:rPr>
+          <w:lang w:val="en-US"/>
+        </w:rPr>
+        <w:t>wildtype</w:t>
+      </w:r>
+      <w:proofErr w:type="spellEnd"/>
+      <w:r>
+        <w:rPr>
+          <w:lang w:val="en-US"/>
+        </w:rPr>
+        <w:t xml:space="preserve"> </w:t>
       </w:r>
       <w:r>
         <w:rPr>
@@ -1414,6 +1494,7 @@
         </w:rPr>
         <w:t>, single mutants (</w:t>
       </w:r>
+      <w:proofErr w:type="spellStart"/>
       <w:r>
         <w:rPr>
           <w:i/>
@@ -1422,12 +1503,14 @@
         </w:rPr>
         <w:t>Ab</w:t>
       </w:r>
+      <w:proofErr w:type="spellEnd"/>
       <w:r>
         <w:rPr>
           <w:lang w:val="en-US"/>
         </w:rPr>
         <w:t xml:space="preserve"> and </w:t>
       </w:r>
+      <w:proofErr w:type="spellStart"/>
       <w:r>
         <w:rPr>
           <w:i/>
@@ -1436,6 +1519,7 @@
         </w:rPr>
         <w:t>aB</w:t>
       </w:r>
+      <w:proofErr w:type="spellEnd"/>
       <w:r>
         <w:rPr>
           <w:lang w:val="en-US"/>
@@ -1502,7 +1586,16 @@
           <w:iCs/>
           <w:lang w:val="en-US"/>
         </w:rPr>
-        <w:t>(1-s)</w:t>
+        <w:t>(1-s</w:t>
+      </w:r>
+      <w:proofErr w:type="gramStart"/>
+      <w:r>
+        <w:rPr>
+          <w:i/>
+          <w:iCs/>
+          <w:lang w:val="en-US"/>
+        </w:rPr>
+        <w:t>)</w:t>
       </w:r>
       <w:r>
         <w:rPr>
@@ -1513,6 +1606,7 @@
         </w:rPr>
         <w:t>2</w:t>
       </w:r>
+      <w:proofErr w:type="gramEnd"/>
       <w:r>
         <w:rPr>
           <w:lang w:val="en-US"/>
@@ -1545,7 +1639,16 @@
           <w:iCs/>
           <w:lang w:val="en-US"/>
         </w:rPr>
-        <w:t>(1-s)</w:t>
+        <w:t>(1-s</w:t>
+      </w:r>
+      <w:proofErr w:type="gramStart"/>
+      <w:r>
+        <w:rPr>
+          <w:i/>
+          <w:iCs/>
+          <w:lang w:val="en-US"/>
+        </w:rPr>
+        <w:t>)</w:t>
       </w:r>
       <w:r>
         <w:rPr>
@@ -1556,6 +1659,7 @@
         </w:rPr>
         <w:t>m</w:t>
       </w:r>
+      <w:proofErr w:type="gramEnd"/>
       <w:r>
         <w:rPr>
           <w:iCs/>
@@ -1601,6 +1705,7 @@
         </w:rPr>
         <w:t xml:space="preserve">Mutation from </w:t>
       </w:r>
+      <w:proofErr w:type="gramStart"/>
       <w:r>
         <w:rPr>
           <w:i/>
@@ -1613,7 +1718,14 @@
         <w:rPr>
           <w:lang w:val="en-US"/>
         </w:rPr>
-        <w:t xml:space="preserve"> to </w:t>
+        <w:t xml:space="preserve"> to</w:t>
+      </w:r>
+      <w:proofErr w:type="gramEnd"/>
+      <w:r>
+        <w:rPr>
+          <w:lang w:val="en-US"/>
+        </w:rPr>
+        <w:t xml:space="preserve"> </w:t>
       </w:r>
       <w:r>
         <w:rPr>
@@ -1883,7 +1995,21 @@
         <w:rPr>
           <w:lang w:val="en-US"/>
         </w:rPr>
-        <w:t>and a fitness below 1 hypermutate</w:t>
+        <w:t xml:space="preserve">and </w:t>
+      </w:r>
+      <w:proofErr w:type="gramStart"/>
+      <w:r>
+        <w:rPr>
+          <w:lang w:val="en-US"/>
+        </w:rPr>
+        <w:t>a fitness</w:t>
+      </w:r>
+      <w:proofErr w:type="gramEnd"/>
+      <w:r>
+        <w:rPr>
+          <w:lang w:val="en-US"/>
+        </w:rPr>
+        <w:t xml:space="preserve"> below 1 hypermutate</w:t>
       </w:r>
       <w:r>
         <w:rPr>
@@ -1925,8 +2051,23 @@
           <w:lang w:val="en-US"/>
         </w:rPr>
         <w:lastRenderedPageBreak/>
-        <w:t>At the MSB, the frequency of wildtype (</w:t>
-      </w:r>
+        <w:t xml:space="preserve">At the MSB, the frequency of </w:t>
+      </w:r>
+      <w:proofErr w:type="spellStart"/>
+      <w:r>
+        <w:rPr>
+          <w:lang w:val="en-US"/>
+        </w:rPr>
+        <w:t>wildtype</w:t>
+      </w:r>
+      <w:proofErr w:type="spellEnd"/>
+      <w:r>
+        <w:rPr>
+          <w:lang w:val="en-US"/>
+        </w:rPr>
+        <w:t xml:space="preserve"> (</w:t>
+      </w:r>
+      <w:proofErr w:type="spellStart"/>
       <w:r>
         <w:rPr>
           <w:i/>
@@ -1935,6 +2076,7 @@
         </w:rPr>
         <w:t>ab</w:t>
       </w:r>
+      <w:proofErr w:type="spellEnd"/>
       <w:r>
         <w:rPr>
           <w:lang w:val="en-US"/>
@@ -1945,8 +2087,16 @@
         <w:rPr>
           <w:lang w:val="en-US"/>
         </w:rPr>
-        <w:t xml:space="preserve"> is </w:t>
-      </w:r>
+        <w:t xml:space="preserve"> </w:t>
+      </w:r>
+      <w:proofErr w:type="gramStart"/>
+      <w:r>
+        <w:rPr>
+          <w:lang w:val="en-US"/>
+        </w:rPr>
+        <w:t xml:space="preserve">is </w:t>
+      </w:r>
+      <w:proofErr w:type="gramEnd"/>
       <m:oMath>
         <m:r>
           <w:rPr>
@@ -2041,6 +2191,7 @@
         </w:rPr>
         <w:t>the frequency of single mutants (</w:t>
       </w:r>
+      <w:proofErr w:type="spellStart"/>
       <w:r>
         <w:rPr>
           <w:i/>
@@ -2049,12 +2200,14 @@
         </w:rPr>
         <w:t>Ab</w:t>
       </w:r>
+      <w:proofErr w:type="spellEnd"/>
       <w:r>
         <w:rPr>
           <w:lang w:val="en-US"/>
         </w:rPr>
         <w:t xml:space="preserve"> and </w:t>
       </w:r>
+      <w:proofErr w:type="spellStart"/>
       <w:r>
         <w:rPr>
           <w:i/>
@@ -2063,6 +2216,7 @@
         </w:rPr>
         <w:t>aB</w:t>
       </w:r>
+      <w:proofErr w:type="spellEnd"/>
       <w:r>
         <w:rPr>
           <w:lang w:val="en-US"/>
@@ -2406,7 +2560,15 @@
           <w:i/>
           <w:iCs/>
         </w:rPr>
-        <w:t>(1-s)</w:t>
+        <w:t>(1-s</w:t>
+      </w:r>
+      <w:proofErr w:type="gramStart"/>
+      <w:r>
+        <w:rPr>
+          <w:i/>
+          <w:iCs/>
+        </w:rPr>
+        <w:t>)</w:t>
       </w:r>
       <w:r>
         <w:rPr>
@@ -2416,6 +2578,7 @@
         </w:rPr>
         <w:t>2</w:t>
       </w:r>
+      <w:proofErr w:type="gramEnd"/>
       <w:r>
         <w:rPr>
           <w:i/>
@@ -2465,9 +2628,15 @@
       <w:r>
         <w:t xml:space="preserve"> comparison with the </w:t>
       </w:r>
-      <w:r>
-        <w:t xml:space="preserve">wildtype </w:t>
-      </w:r>
+      <w:proofErr w:type="spellStart"/>
+      <w:r>
+        <w:t>wildtype</w:t>
+      </w:r>
+      <w:proofErr w:type="spellEnd"/>
+      <w:r>
+        <w:t xml:space="preserve"> </w:t>
+      </w:r>
+      <w:proofErr w:type="spellStart"/>
       <w:r>
         <w:rPr>
           <w:i/>
@@ -2475,6 +2644,7 @@
         </w:rPr>
         <w:t>ab</w:t>
       </w:r>
+      <w:proofErr w:type="spellEnd"/>
       <w:r>
         <w:t xml:space="preserve"> and the selection coefficient </w:t>
       </w:r>
@@ -2638,7 +2808,7 @@
           <w:bCs w:val="0"/>
         </w:rPr>
       </w:pPr>
-      <w:bookmarkStart w:id="3" w:name="_Ref354316371"/>
+      <w:bookmarkStart w:id="2" w:name="_Ref354316371"/>
       <w:r>
         <w:t xml:space="preserve">Figure </w:t>
       </w:r>
@@ -2660,7 +2830,7 @@
       <w:r>
         <w:fldChar w:fldCharType="end"/>
       </w:r>
-      <w:bookmarkEnd w:id="3"/>
+      <w:bookmarkEnd w:id="2"/>
       <w:r>
         <w:t xml:space="preserve"> </w:t>
       </w:r>
@@ -2685,7 +2855,23 @@
           <w:b w:val="0"/>
           <w:bCs w:val="0"/>
         </w:rPr>
-        <w:t xml:space="preserve">Each node represent a specific genotype. Node labels specify the </w:t>
+        <w:t xml:space="preserve">Each node </w:t>
+      </w:r>
+      <w:proofErr w:type="gramStart"/>
+      <w:r>
+        <w:rPr>
+          <w:b w:val="0"/>
+          <w:bCs w:val="0"/>
+        </w:rPr>
+        <w:t>represent</w:t>
+      </w:r>
+      <w:proofErr w:type="gramEnd"/>
+      <w:r>
+        <w:rPr>
+          <w:b w:val="0"/>
+          <w:bCs w:val="0"/>
+        </w:rPr>
+        <w:t xml:space="preserve"> a specific genotype. Node labels specify the </w:t>
       </w:r>
       <w:r>
         <w:rPr>
@@ -2703,6 +2889,7 @@
         </w:rPr>
         <w:t>A/</w:t>
       </w:r>
+      <w:proofErr w:type="gramStart"/>
       <w:r>
         <w:rPr>
           <w:b w:val="0"/>
@@ -2715,7 +2902,15 @@
           <w:b w:val="0"/>
           <w:bCs w:val="0"/>
         </w:rPr>
-        <w:t xml:space="preserve"> and </w:t>
+        <w:t xml:space="preserve"> and</w:t>
+      </w:r>
+      <w:proofErr w:type="gramEnd"/>
+      <w:r>
+        <w:rPr>
+          <w:b w:val="0"/>
+          <w:bCs w:val="0"/>
+        </w:rPr>
+        <w:t xml:space="preserve"> </w:t>
       </w:r>
       <w:r>
         <w:rPr>
@@ -2850,7 +3045,23 @@
           <w:b w:val="0"/>
           <w:bCs w:val="0"/>
         </w:rPr>
-        <w:t>Node color indicates</w:t>
+        <w:t xml:space="preserve">Node </w:t>
+      </w:r>
+      <w:proofErr w:type="spellStart"/>
+      <w:r>
+        <w:rPr>
+          <w:b w:val="0"/>
+          <w:bCs w:val="0"/>
+        </w:rPr>
+        <w:t>color</w:t>
+      </w:r>
+      <w:proofErr w:type="spellEnd"/>
+      <w:r>
+        <w:rPr>
+          <w:b w:val="0"/>
+          <w:bCs w:val="0"/>
+        </w:rPr>
+        <w:t xml:space="preserve"> indicates</w:t>
       </w:r>
       <w:r>
         <w:rPr>
@@ -2973,7 +3184,17 @@
           <w:i/>
           <w:iCs/>
         </w:rPr>
-        <w:t>(1-s)</w:t>
+        <w:t>(1-s</w:t>
+      </w:r>
+      <w:proofErr w:type="gramStart"/>
+      <w:r>
+        <w:rPr>
+          <w:b w:val="0"/>
+          <w:bCs w:val="0"/>
+          <w:i/>
+          <w:iCs/>
+        </w:rPr>
+        <w:t>)</w:t>
       </w:r>
       <w:r>
         <w:rPr>
@@ -2985,6 +3206,7 @@
         </w:rPr>
         <w:t>3</w:t>
       </w:r>
+      <w:proofErr w:type="gramEnd"/>
       <w:r>
         <w:rPr>
           <w:b w:val="0"/>
@@ -3012,7 +3234,23 @@
           <w:b w:val="0"/>
           <w:bCs w:val="0"/>
         </w:rPr>
-        <w:t xml:space="preserve"> see the colorbar.</w:t>
+        <w:t xml:space="preserve"> see the </w:t>
+      </w:r>
+      <w:proofErr w:type="spellStart"/>
+      <w:r>
+        <w:rPr>
+          <w:b w:val="0"/>
+          <w:bCs w:val="0"/>
+        </w:rPr>
+        <w:t>colorbar</w:t>
+      </w:r>
+      <w:proofErr w:type="spellEnd"/>
+      <w:r>
+        <w:rPr>
+          <w:b w:val="0"/>
+          <w:bCs w:val="0"/>
+        </w:rPr>
+        <w:t>.</w:t>
       </w:r>
       <w:r>
         <w:rPr>
@@ -3196,6 +3434,7 @@
         <w:lastRenderedPageBreak/>
         <w:t xml:space="preserve">If </w:t>
       </w:r>
+      <w:proofErr w:type="gramStart"/>
       <w:r>
         <w:rPr>
           <w:i/>
@@ -3210,6 +3449,7 @@
         </w:rPr>
         <w:t>(</w:t>
       </w:r>
+      <w:proofErr w:type="gramEnd"/>
       <w:r>
         <w:rPr>
           <w:rFonts w:ascii="Times New Roman" w:hAnsi="Times New Roman"/>
@@ -3407,19 +3647,47 @@
         <w:rPr>
           <w:lang w:val="en-US"/>
         </w:rPr>
-        <w:t xml:space="preserve"> and double mutatns must be generated by a double mutation</w:t>
-      </w:r>
-      <w:r>
-        <w:rPr>
-          <w:lang w:val="en-US"/>
-        </w:rPr>
-        <w:t xml:space="preserve"> in a wild</w:t>
-      </w:r>
-      <w:r>
-        <w:rPr>
-          <w:lang w:val="en-US"/>
-        </w:rPr>
-        <w:t>type individual.</w:t>
+        <w:t xml:space="preserve"> and double </w:t>
+      </w:r>
+      <w:proofErr w:type="spellStart"/>
+      <w:r>
+        <w:rPr>
+          <w:lang w:val="en-US"/>
+        </w:rPr>
+        <w:t>mutatns</w:t>
+      </w:r>
+      <w:proofErr w:type="spellEnd"/>
+      <w:r>
+        <w:rPr>
+          <w:lang w:val="en-US"/>
+        </w:rPr>
+        <w:t xml:space="preserve"> must be generated by a double mutation</w:t>
+      </w:r>
+      <w:r>
+        <w:rPr>
+          <w:lang w:val="en-US"/>
+        </w:rPr>
+        <w:t xml:space="preserve"> in a </w:t>
+      </w:r>
+      <w:proofErr w:type="spellStart"/>
+      <w:r>
+        <w:rPr>
+          <w:lang w:val="en-US"/>
+        </w:rPr>
+        <w:t>wild</w:t>
+      </w:r>
+      <w:r>
+        <w:rPr>
+          <w:lang w:val="en-US"/>
+        </w:rPr>
+        <w:t>type</w:t>
+      </w:r>
+      <w:proofErr w:type="spellEnd"/>
+      <w:r>
+        <w:rPr>
+          <w:lang w:val="en-US"/>
+        </w:rPr>
+        <w:t xml:space="preserve"> individual.</w:t>
       </w:r>
       <w:r>
         <w:rPr>
@@ -3681,7 +3949,7 @@
                 <w:lang w:val="en-US"/>
               </w:rPr>
             </w:pPr>
-            <w:bookmarkStart w:id="4" w:name="_Ref354149705"/>
+            <w:bookmarkStart w:id="3" w:name="_Ref354149705"/>
             <w:r>
               <w:rPr>
                 <w:lang w:val="en-US"/>
@@ -3725,7 +3993,7 @@
               </w:rPr>
               <w:t>)</w:t>
             </w:r>
-            <w:bookmarkEnd w:id="4"/>
+            <w:bookmarkEnd w:id="3"/>
           </w:p>
         </w:tc>
       </w:tr>
@@ -3860,7 +4128,7 @@
                 <w:lang w:val="en-US"/>
               </w:rPr>
             </w:pPr>
-            <w:bookmarkStart w:id="5" w:name="_Ref354129072"/>
+            <w:bookmarkStart w:id="4" w:name="_Ref354129072"/>
             <w:r>
               <w:rPr>
                 <w:lang w:val="en-US"/>
@@ -3904,7 +4172,7 @@
               </w:rPr>
               <w:t>)</w:t>
             </w:r>
-            <w:bookmarkEnd w:id="5"/>
+            <w:bookmarkEnd w:id="4"/>
           </w:p>
         </w:tc>
       </w:tr>
@@ -3934,13 +4202,23 @@
         </w:rPr>
         <w:t xml:space="preserve"> </w:t>
       </w:r>
+      <w:proofErr w:type="spellStart"/>
       <w:r>
         <w:rPr>
           <w:i/>
           <w:iCs/>
           <w:lang w:val="en-US"/>
         </w:rPr>
-        <w:t>Escherischia coli</w:t>
+        <w:t>Escherischia</w:t>
+      </w:r>
+      <w:proofErr w:type="spellEnd"/>
+      <w:r>
+        <w:rPr>
+          <w:i/>
+          <w:iCs/>
+          <w:lang w:val="en-US"/>
+        </w:rPr>
+        <w:t xml:space="preserve"> coli</w:t>
       </w:r>
       <w:r>
         <w:rPr>
@@ -4396,8 +4674,23 @@
         <w:rPr>
           <w:lang w:val="en-US"/>
         </w:rPr>
-        <w:t xml:space="preserve"> double mutants can appear either via a double mutation in a wildtype individual (</w:t>
-      </w:r>
+        <w:t xml:space="preserve"> double mutants can appear either via a double mutation in a </w:t>
+      </w:r>
+      <w:proofErr w:type="spellStart"/>
+      <w:r>
+        <w:rPr>
+          <w:lang w:val="en-US"/>
+        </w:rPr>
+        <w:t>wildtype</w:t>
+      </w:r>
+      <w:proofErr w:type="spellEnd"/>
+      <w:r>
+        <w:rPr>
+          <w:lang w:val="en-US"/>
+        </w:rPr>
+        <w:t xml:space="preserve"> individual (</w:t>
+      </w:r>
+      <w:proofErr w:type="spellStart"/>
       <w:r>
         <w:rPr>
           <w:i/>
@@ -4406,12 +4699,14 @@
         </w:rPr>
         <w:t>ab</w:t>
       </w:r>
+      <w:proofErr w:type="spellEnd"/>
       <w:r>
         <w:rPr>
           <w:lang w:val="en-US"/>
         </w:rPr>
         <w:t>) or via a single mutation in a single mutant (</w:t>
       </w:r>
+      <w:proofErr w:type="spellStart"/>
       <w:r>
         <w:rPr>
           <w:i/>
@@ -4420,12 +4715,14 @@
         </w:rPr>
         <w:t>Ab</w:t>
       </w:r>
+      <w:proofErr w:type="spellEnd"/>
       <w:r>
         <w:rPr>
           <w:lang w:val="en-US"/>
         </w:rPr>
         <w:t xml:space="preserve"> or </w:t>
       </w:r>
+      <w:proofErr w:type="spellStart"/>
       <w:r>
         <w:rPr>
           <w:i/>
@@ -4434,6 +4731,7 @@
         </w:rPr>
         <w:t>aB</w:t>
       </w:r>
+      <w:proofErr w:type="spellEnd"/>
       <w:r>
         <w:rPr>
           <w:lang w:val="en-US"/>
@@ -4499,14 +4797,23 @@
         <w:rPr>
           <w:lang w:val="en-US"/>
         </w:rPr>
-        <w:t>mutation-free wildtype</w:t>
-      </w:r>
+        <w:t xml:space="preserve">mutation-free </w:t>
+      </w:r>
+      <w:proofErr w:type="spellStart"/>
+      <w:r>
+        <w:rPr>
+          <w:lang w:val="en-US"/>
+        </w:rPr>
+        <w:t>wildtype</w:t>
+      </w:r>
+      <w:proofErr w:type="spellEnd"/>
       <w:r>
         <w:rPr>
           <w:lang w:val="en-US"/>
         </w:rPr>
         <w:t xml:space="preserve"> </w:t>
       </w:r>
+      <w:proofErr w:type="spellStart"/>
       <w:r>
         <w:rPr>
           <w:i/>
@@ -4515,24 +4822,28 @@
         </w:rPr>
         <w:t>ab</w:t>
       </w:r>
+      <w:proofErr w:type="spellEnd"/>
       <w:r>
         <w:rPr>
           <w:lang w:val="en-US"/>
         </w:rPr>
         <w:t xml:space="preserve"> and single mutants </w:t>
       </w:r>
+      <w:proofErr w:type="spellStart"/>
       <w:r>
         <w:rPr>
           <w:lang w:val="en-US"/>
         </w:rPr>
         <w:t>aB</w:t>
       </w:r>
+      <w:proofErr w:type="spellEnd"/>
       <w:r>
         <w:rPr>
           <w:lang w:val="en-US"/>
         </w:rPr>
         <w:t xml:space="preserve"> and </w:t>
       </w:r>
+      <w:proofErr w:type="spellStart"/>
       <w:r>
         <w:rPr>
           <w:i/>
@@ -4541,6 +4852,7 @@
         </w:rPr>
         <w:t>Ab</w:t>
       </w:r>
+      <w:proofErr w:type="spellEnd"/>
       <w:r>
         <w:rPr>
           <w:lang w:val="en-US"/>
@@ -4617,8 +4929,16 @@
         <w:rPr>
           <w:lang w:val="en-US"/>
         </w:rPr>
-        <w:t xml:space="preserve"> and  </w:t>
-      </w:r>
+        <w:t xml:space="preserve"> </w:t>
+      </w:r>
+      <w:proofErr w:type="gramStart"/>
+      <w:r>
+        <w:rPr>
+          <w:lang w:val="en-US"/>
+        </w:rPr>
+        <w:t xml:space="preserve">and  </w:t>
+      </w:r>
+      <w:proofErr w:type="gramEnd"/>
       <m:oMath>
         <m:f>
           <m:fPr>
@@ -4762,13 +5082,29 @@
           <w:iCs/>
           <w:lang w:val="en-US"/>
         </w:rPr>
-        <w:t>A/a</w:t>
-      </w:r>
-      <w:r>
-        <w:rPr>
-          <w:lang w:val="en-US"/>
-        </w:rPr>
-        <w:t xml:space="preserve"> and </w:t>
+        <w:t>A/</w:t>
+      </w:r>
+      <w:proofErr w:type="gramStart"/>
+      <w:r>
+        <w:rPr>
+          <w:i/>
+          <w:iCs/>
+          <w:lang w:val="en-US"/>
+        </w:rPr>
+        <w:t>a</w:t>
+      </w:r>
+      <w:r>
+        <w:rPr>
+          <w:lang w:val="en-US"/>
+        </w:rPr>
+        <w:t xml:space="preserve"> and</w:t>
+      </w:r>
+      <w:proofErr w:type="gramEnd"/>
+      <w:r>
+        <w:rPr>
+          <w:lang w:val="en-US"/>
+        </w:rPr>
+        <w:t xml:space="preserve"> </w:t>
       </w:r>
       <w:r>
         <w:rPr>
@@ -5212,7 +5548,7 @@
                 <w:lang w:val="en-US"/>
               </w:rPr>
             </w:pPr>
-            <w:bookmarkStart w:id="6" w:name="_Ref354134924"/>
+            <w:bookmarkStart w:id="5" w:name="_Ref354134924"/>
             <w:r>
               <w:rPr>
                 <w:lang w:val="en-US"/>
@@ -5256,7 +5592,7 @@
               </w:rPr>
               <w:t>)</w:t>
             </w:r>
-            <w:bookmarkEnd w:id="6"/>
+            <w:bookmarkEnd w:id="5"/>
           </w:p>
         </w:tc>
       </w:tr>
@@ -5605,7 +5941,7 @@
                 <w:lang w:val="en-US"/>
               </w:rPr>
             </w:pPr>
-            <w:bookmarkStart w:id="7" w:name="_Ref354134926"/>
+            <w:bookmarkStart w:id="6" w:name="_Ref354134926"/>
             <w:r>
               <w:rPr>
                 <w:lang w:val="en-US"/>
@@ -5649,7 +5985,7 @@
               </w:rPr>
               <w:t>)</w:t>
             </w:r>
-            <w:bookmarkEnd w:id="7"/>
+            <w:bookmarkEnd w:id="6"/>
           </w:p>
         </w:tc>
       </w:tr>
@@ -5690,8 +6026,16 @@
         <w:rPr>
           <w:lang w:val="en-US"/>
         </w:rPr>
-        <w:t>is determined by the mutation rate of the wildtype</w:t>
-      </w:r>
+        <w:t xml:space="preserve">is determined by the mutation rate of the </w:t>
+      </w:r>
+      <w:proofErr w:type="spellStart"/>
+      <w:r>
+        <w:rPr>
+          <w:lang w:val="en-US"/>
+        </w:rPr>
+        <w:t>wildtype</w:t>
+      </w:r>
+      <w:proofErr w:type="spellEnd"/>
       <w:r>
         <w:rPr>
           <w:lang w:val="en-US"/>
@@ -5724,11 +6068,19 @@
         </w:rPr>
         <w:t xml:space="preserve">the </w:t>
       </w:r>
-      <w:r>
-        <w:rPr>
-          <w:lang w:val="en-US"/>
-        </w:rPr>
-        <w:t xml:space="preserve">wildtype </w:t>
+      <w:proofErr w:type="spellStart"/>
+      <w:r>
+        <w:rPr>
+          <w:lang w:val="en-US"/>
+        </w:rPr>
+        <w:t>wildtype</w:t>
+      </w:r>
+      <w:proofErr w:type="spellEnd"/>
+      <w:r>
+        <w:rPr>
+          <w:lang w:val="en-US"/>
+        </w:rPr>
+        <w:t xml:space="preserve"> </w:t>
       </w:r>
       <w:r>
         <w:rPr>
@@ -6139,11 +6491,33 @@
           <w:lang w:val="en-US"/>
         </w:rPr>
       </w:pPr>
-      <w:r>
-        <w:rPr>
-          <w:lang w:val="en-US"/>
-        </w:rPr>
-        <w:t>because increased mutation rate in the wildtype affects the MSB frequencies.</w:t>
+      <w:proofErr w:type="gramStart"/>
+      <w:r>
+        <w:rPr>
+          <w:lang w:val="en-US"/>
+        </w:rPr>
+        <w:t>because</w:t>
+      </w:r>
+      <w:proofErr w:type="gramEnd"/>
+      <w:r>
+        <w:rPr>
+          <w:lang w:val="en-US"/>
+        </w:rPr>
+        <w:t xml:space="preserve"> increased mutation rate in the </w:t>
+      </w:r>
+      <w:proofErr w:type="spellStart"/>
+      <w:r>
+        <w:rPr>
+          <w:lang w:val="en-US"/>
+        </w:rPr>
+        <w:t>wildtype</w:t>
+      </w:r>
+      <w:proofErr w:type="spellEnd"/>
+      <w:r>
+        <w:rPr>
+          <w:lang w:val="en-US"/>
+        </w:rPr>
+        <w:t xml:space="preserve"> affects the MSB frequencies.</w:t>
       </w:r>
     </w:p>
     <w:p>
@@ -6283,7 +6657,21 @@
         <w:rPr>
           <w:lang w:val="en-US"/>
         </w:rPr>
-        <w:t xml:space="preserve">extinction. Following Eshel </w:t>
+        <w:t xml:space="preserve">extinction. Following </w:t>
+      </w:r>
+      <w:proofErr w:type="spellStart"/>
+      <w:r>
+        <w:rPr>
+          <w:lang w:val="en-US"/>
+        </w:rPr>
+        <w:t>Eshel</w:t>
+      </w:r>
+      <w:proofErr w:type="spellEnd"/>
+      <w:r>
+        <w:rPr>
+          <w:lang w:val="en-US"/>
+        </w:rPr>
+        <w:t xml:space="preserve"> </w:t>
       </w:r>
       <w:r>
         <w:rPr>
@@ -6416,7 +6804,7 @@
                 <w:lang w:val="en-US"/>
               </w:rPr>
             </w:pPr>
-            <w:bookmarkStart w:id="8" w:name="_Ref354133212"/>
+            <w:bookmarkStart w:id="7" w:name="_Ref354133212"/>
             <w:r>
               <w:rPr>
                 <w:lang w:val="en-US"/>
@@ -6460,7 +6848,7 @@
               </w:rPr>
               <w:t>)</w:t>
             </w:r>
-            <w:bookmarkEnd w:id="8"/>
+            <w:bookmarkEnd w:id="7"/>
           </w:p>
         </w:tc>
       </w:tr>
@@ -6472,11 +6860,19 @@
           <w:lang w:val="en-US"/>
         </w:rPr>
       </w:pPr>
-      <w:r>
-        <w:rPr>
-          <w:lang w:val="en-US"/>
-        </w:rPr>
-        <w:t xml:space="preserve">where </w:t>
+      <w:proofErr w:type="gramStart"/>
+      <w:r>
+        <w:rPr>
+          <w:lang w:val="en-US"/>
+        </w:rPr>
+        <w:t>where</w:t>
+      </w:r>
+      <w:proofErr w:type="gramEnd"/>
+      <w:r>
+        <w:rPr>
+          <w:lang w:val="en-US"/>
+        </w:rPr>
+        <w:t xml:space="preserve"> </w:t>
       </w:r>
       <w:r>
         <w:rPr>
@@ -6661,7 +7057,7 @@
                 <w:lang w:val="en-US"/>
               </w:rPr>
             </w:pPr>
-            <w:bookmarkStart w:id="9" w:name="_Ref354133215"/>
+            <w:bookmarkStart w:id="8" w:name="_Ref354133215"/>
             <w:r>
               <w:rPr>
                 <w:lang w:val="en-US"/>
@@ -6705,7 +7101,7 @@
               </w:rPr>
               <w:t>)</w:t>
             </w:r>
-            <w:bookmarkEnd w:id="9"/>
+            <w:bookmarkEnd w:id="8"/>
           </w:p>
         </w:tc>
       </w:tr>
@@ -6717,11 +7113,19 @@
           <w:lang w:val="en-US"/>
         </w:rPr>
       </w:pPr>
-      <w:r>
-        <w:rPr>
-          <w:lang w:val="en-US"/>
-        </w:rPr>
-        <w:t>and assuming that fitness is measured by the number of progeny which is Poisson distributed.</w:t>
+      <w:proofErr w:type="gramStart"/>
+      <w:r>
+        <w:rPr>
+          <w:lang w:val="en-US"/>
+        </w:rPr>
+        <w:t>and</w:t>
+      </w:r>
+      <w:proofErr w:type="gramEnd"/>
+      <w:r>
+        <w:rPr>
+          <w:lang w:val="en-US"/>
+        </w:rPr>
+        <w:t xml:space="preserve"> assuming that fitness is measured by the number of progeny which is Poisson distributed.</w:t>
       </w:r>
       <w:r>
         <w:rPr>
@@ -6764,7 +7168,21 @@
         <w:rPr>
           <w:lang w:val="en-US"/>
         </w:rPr>
-        <w:t xml:space="preserve">Because the frequency of double mutants is very low at the stage where they are subject to possible extinction by drift, the population mean fitness can be calculated without considering </w:t>
+        <w:t xml:space="preserve">Because the frequency of double mutants is very low at the stage where they are subject to possible extinction by drift, the </w:t>
+      </w:r>
+      <w:proofErr w:type="gramStart"/>
+      <w:r>
+        <w:rPr>
+          <w:lang w:val="en-US"/>
+        </w:rPr>
+        <w:t>population mean</w:t>
+      </w:r>
+      <w:proofErr w:type="gramEnd"/>
+      <w:r>
+        <w:rPr>
+          <w:lang w:val="en-US"/>
+        </w:rPr>
+        <w:t xml:space="preserve"> fitness can be calculated without considering </w:t>
       </w:r>
       <w:r>
         <w:rPr>
@@ -7022,7 +7440,7 @@
                 <w:lang w:val="en-US"/>
               </w:rPr>
             </w:pPr>
-            <w:bookmarkStart w:id="10" w:name="_Ref354316816"/>
+            <w:bookmarkStart w:id="9" w:name="_Ref354316816"/>
             <w:r>
               <w:rPr>
                 <w:lang w:val="en-US"/>
@@ -7066,7 +7484,7 @@
               </w:rPr>
               <w:t>)</w:t>
             </w:r>
-            <w:bookmarkEnd w:id="10"/>
+            <w:bookmarkEnd w:id="9"/>
           </w:p>
         </w:tc>
       </w:tr>
@@ -7198,7 +7616,7 @@
                 <w:lang w:val="en-US"/>
               </w:rPr>
             </w:pPr>
-            <w:bookmarkStart w:id="11" w:name="_Ref354134928"/>
+            <w:bookmarkStart w:id="10" w:name="_Ref354134928"/>
             <w:r>
               <w:rPr>
                 <w:lang w:val="en-US"/>
@@ -7242,7 +7660,7 @@
               </w:rPr>
               <w:t>)</w:t>
             </w:r>
-            <w:bookmarkEnd w:id="11"/>
+            <w:bookmarkEnd w:id="10"/>
           </w:p>
         </w:tc>
       </w:tr>
@@ -7527,8 +7945,16 @@
         <w:rPr>
           <w:lang w:val="en-US"/>
         </w:rPr>
-        <w:t xml:space="preserve"> and the rest of the population with a fraction of </w:t>
-      </w:r>
+        <w:t xml:space="preserve"> and the rest of the population with a fraction </w:t>
+      </w:r>
+      <w:proofErr w:type="gramStart"/>
+      <w:r>
+        <w:rPr>
+          <w:lang w:val="en-US"/>
+        </w:rPr>
+        <w:t xml:space="preserve">of </w:t>
+      </w:r>
+      <w:proofErr w:type="gramEnd"/>
       <m:oMath>
         <m:r>
           <w:rPr>
@@ -7600,13 +8026,27 @@
         <w:rPr>
           <w:lang w:val="en-US"/>
         </w:rPr>
-        <w:t>non-mutation-free fraction</w:t>
-      </w:r>
-      <w:r>
-        <w:rPr>
-          <w:lang w:val="en-US"/>
-        </w:rPr>
-        <w:t xml:space="preserve">, which have at least one mutation, </w:t>
+        <w:t xml:space="preserve">non-mutation-free </w:t>
+      </w:r>
+      <w:proofErr w:type="gramStart"/>
+      <w:r>
+        <w:rPr>
+          <w:lang w:val="en-US"/>
+        </w:rPr>
+        <w:t>fraction</w:t>
+      </w:r>
+      <w:r>
+        <w:rPr>
+          <w:lang w:val="en-US"/>
+        </w:rPr>
+        <w:t>, which have</w:t>
+      </w:r>
+      <w:proofErr w:type="gramEnd"/>
+      <w:r>
+        <w:rPr>
+          <w:lang w:val="en-US"/>
+        </w:rPr>
+        <w:t xml:space="preserve"> at least one mutation, </w:t>
       </w:r>
       <w:r>
         <w:rPr>
@@ -7665,12 +8105,14 @@
         </w:rPr>
         <w:t xml:space="preserve">fraction </w:t>
       </w:r>
+      <w:proofErr w:type="gramStart"/>
       <w:r>
         <w:rPr>
           <w:lang w:val="en-US"/>
         </w:rPr>
         <w:t xml:space="preserve">is </w:t>
       </w:r>
+      <w:proofErr w:type="gramEnd"/>
       <m:oMath>
         <m:d>
           <m:dPr>
@@ -8071,11 +8513,19 @@
           <w:lang w:val="en-US"/>
         </w:rPr>
       </w:pPr>
-      <w:r>
-        <w:rPr>
-          <w:lang w:val="en-US"/>
-        </w:rPr>
-        <w:t xml:space="preserve">Pluging this in </w:t>
+      <w:proofErr w:type="spellStart"/>
+      <w:r>
+        <w:rPr>
+          <w:lang w:val="en-US"/>
+        </w:rPr>
+        <w:t>Pluging</w:t>
+      </w:r>
+      <w:proofErr w:type="spellEnd"/>
+      <w:r>
+        <w:rPr>
+          <w:lang w:val="en-US"/>
+        </w:rPr>
+        <w:t xml:space="preserve"> this in </w:t>
       </w:r>
       <w:r>
         <w:rPr>
@@ -8552,7 +9002,7 @@
                 <w:lang w:val="en-US"/>
               </w:rPr>
             </w:pPr>
-            <w:bookmarkStart w:id="12" w:name="_Ref354134929"/>
+            <w:bookmarkStart w:id="11" w:name="_Ref354134929"/>
             <w:r>
               <w:rPr>
                 <w:lang w:val="en-US"/>
@@ -8596,7 +9046,7 @@
               </w:rPr>
               <w:t>)</w:t>
             </w:r>
-            <w:bookmarkEnd w:id="12"/>
+            <w:bookmarkEnd w:id="11"/>
           </w:p>
         </w:tc>
       </w:tr>
@@ -8688,7 +9138,14 @@
         <w:rPr>
           <w:lang w:val="en-US"/>
         </w:rPr>
-        <w:t>next generation</w:t>
+        <w:t xml:space="preserve">next </w:t>
+      </w:r>
+      <w:proofErr w:type="gramStart"/>
+      <w:r>
+        <w:rPr>
+          <w:lang w:val="en-US"/>
+        </w:rPr>
+        <w:t>generation</w:t>
       </w:r>
       <w:r>
         <w:rPr>
@@ -8696,6 +9153,7 @@
         </w:rPr>
         <w:t xml:space="preserve"> </w:t>
       </w:r>
+      <w:proofErr w:type="gramEnd"/>
       <m:oMath>
         <m:r>
           <w:rPr>
@@ -8887,6 +9345,7 @@
         </w:rPr>
         <w:t xml:space="preserve"> guarantees that </w:t>
       </w:r>
+      <w:proofErr w:type="spellStart"/>
       <w:r>
         <w:rPr>
           <w:i/>
@@ -8895,12 +9354,28 @@
         </w:rPr>
         <w:t>Nq</w:t>
       </w:r>
-      <w:r>
-        <w:rPr>
-          <w:lang w:val="en-US"/>
-        </w:rPr>
-        <w:t xml:space="preserve"> is very small, hence this probability can be approximated by </w:t>
-      </w:r>
+      <w:proofErr w:type="spellEnd"/>
+      <w:r>
+        <w:rPr>
+          <w:lang w:val="en-US"/>
+        </w:rPr>
+        <w:t xml:space="preserve"> is very </w:t>
+      </w:r>
+      <w:proofErr w:type="gramStart"/>
+      <w:r>
+        <w:rPr>
+          <w:lang w:val="en-US"/>
+        </w:rPr>
+        <w:t>small,</w:t>
+      </w:r>
+      <w:proofErr w:type="gramEnd"/>
+      <w:r>
+        <w:rPr>
+          <w:lang w:val="en-US"/>
+        </w:rPr>
+        <w:t xml:space="preserve"> hence this probability can be approximated by </w:t>
+      </w:r>
+      <w:proofErr w:type="spellStart"/>
       <w:r>
         <w:rPr>
           <w:i/>
@@ -8909,6 +9384,7 @@
         </w:rPr>
         <w:t>Nq</w:t>
       </w:r>
+      <w:proofErr w:type="spellEnd"/>
       <w:r>
         <w:rPr>
           <w:lang w:val="en-US"/>
@@ -9006,11 +9482,19 @@
         </w:rPr>
         <w:t xml:space="preserve"> </w:t>
       </w:r>
-      <w:r>
-        <w:rPr>
-          <w:lang w:val="en-US"/>
-        </w:rPr>
-        <w:t>which will go to fixation</w:t>
+      <w:proofErr w:type="gramStart"/>
+      <w:r>
+        <w:rPr>
+          <w:lang w:val="en-US"/>
+        </w:rPr>
+        <w:t>which</w:t>
+      </w:r>
+      <w:proofErr w:type="gramEnd"/>
+      <w:r>
+        <w:rPr>
+          <w:lang w:val="en-US"/>
+        </w:rPr>
+        <w:t xml:space="preserve"> will go to fixation</w:t>
       </w:r>
       <w:r>
         <w:rPr>
@@ -9200,6 +9684,7 @@
         </w:rPr>
         <w:t xml:space="preserve">probability </w:t>
       </w:r>
+      <w:proofErr w:type="spellStart"/>
       <w:r>
         <w:rPr>
           <w:i/>
@@ -9208,6 +9693,7 @@
         </w:rPr>
         <w:t>Nq</w:t>
       </w:r>
+      <w:proofErr w:type="spellEnd"/>
       <w:r>
         <w:rPr>
           <w:rFonts w:ascii="Cambria Math" w:hAnsi="Cambria Math" w:cstheme="majorBidi"/>
@@ -9404,7 +9890,7 @@
                 <w:lang w:val="en-US"/>
               </w:rPr>
             </w:pPr>
-            <w:bookmarkStart w:id="13" w:name="_Ref354319010"/>
+            <w:bookmarkStart w:id="12" w:name="_Ref354319010"/>
             <w:r>
               <w:rPr>
                 <w:lang w:val="en-US"/>
@@ -9448,7 +9934,7 @@
               </w:rPr>
               <w:t>)</w:t>
             </w:r>
-            <w:bookmarkEnd w:id="13"/>
+            <w:bookmarkEnd w:id="12"/>
           </w:p>
         </w:tc>
       </w:tr>
@@ -9476,7 +9962,21 @@
         <w:rPr>
           <w:lang w:val="en-US"/>
         </w:rPr>
-        <w:t xml:space="preserve"> Eqs.</w:t>
+        <w:t xml:space="preserve"> </w:t>
+      </w:r>
+      <w:proofErr w:type="spellStart"/>
+      <w:r>
+        <w:rPr>
+          <w:lang w:val="en-US"/>
+        </w:rPr>
+        <w:t>Eqs</w:t>
+      </w:r>
+      <w:proofErr w:type="spellEnd"/>
+      <w:r>
+        <w:rPr>
+          <w:lang w:val="en-US"/>
+        </w:rPr>
+        <w:t>.</w:t>
       </w:r>
       <w:r>
         <w:rPr>
@@ -9732,7 +10232,7 @@
           <w:lang w:val="en-US"/>
         </w:rPr>
       </w:pPr>
-      <w:bookmarkStart w:id="14" w:name="_Ref354490800"/>
+      <w:bookmarkStart w:id="13" w:name="_Ref354490800"/>
       <w:r>
         <w:rPr>
           <w:lang w:val="en-US"/>
@@ -9745,7 +10245,7 @@
         </w:rPr>
         <w:t>simulation</w:t>
       </w:r>
-      <w:bookmarkEnd w:id="14"/>
+      <w:bookmarkEnd w:id="13"/>
     </w:p>
     <w:p>
       <w:pPr>
@@ -10020,13 +10520,29 @@
           <w:iCs/>
           <w:lang w:val="en-US"/>
         </w:rPr>
-        <w:t>A/a</w:t>
-      </w:r>
-      <w:r>
-        <w:rPr>
-          <w:lang w:val="en-US"/>
-        </w:rPr>
-        <w:t xml:space="preserve"> and </w:t>
+        <w:t>A/</w:t>
+      </w:r>
+      <w:proofErr w:type="gramStart"/>
+      <w:r>
+        <w:rPr>
+          <w:i/>
+          <w:iCs/>
+          <w:lang w:val="en-US"/>
+        </w:rPr>
+        <w:t>a</w:t>
+      </w:r>
+      <w:r>
+        <w:rPr>
+          <w:lang w:val="en-US"/>
+        </w:rPr>
+        <w:t xml:space="preserve"> and</w:t>
+      </w:r>
+      <w:proofErr w:type="gramEnd"/>
+      <w:r>
+        <w:rPr>
+          <w:lang w:val="en-US"/>
+        </w:rPr>
+        <w:t xml:space="preserve"> </w:t>
       </w:r>
       <w:r>
         <w:rPr>
@@ -10084,13 +10600,27 @@
         <w:rPr>
           <w:lang w:val="en-US"/>
         </w:rPr>
-        <w:t xml:space="preserve">To verify that our approximations are correct, we developed a Wright-Fisher model with mutation, selection and random </w:t>
-      </w:r>
-      <w:r>
-        <w:rPr>
-          <w:lang w:val="en-US"/>
-        </w:rPr>
-        <w:t xml:space="preserve"> genetic </w:t>
+        <w:t xml:space="preserve">To verify that our approximations are correct, we developed a Wright-Fisher model with mutation, selection and </w:t>
+      </w:r>
+      <w:proofErr w:type="gramStart"/>
+      <w:r>
+        <w:rPr>
+          <w:lang w:val="en-US"/>
+        </w:rPr>
+        <w:t xml:space="preserve">random </w:t>
+      </w:r>
+      <w:r>
+        <w:rPr>
+          <w:lang w:val="en-US"/>
+        </w:rPr>
+        <w:t xml:space="preserve"> genetic</w:t>
+      </w:r>
+      <w:proofErr w:type="gramEnd"/>
+      <w:r>
+        <w:rPr>
+          <w:lang w:val="en-US"/>
+        </w:rPr>
+        <w:t xml:space="preserve"> </w:t>
       </w:r>
       <w:r>
         <w:rPr>
@@ -10114,7 +10644,21 @@
         <w:rPr>
           <w:lang w:val="en-US"/>
         </w:rPr>
-        <w:t xml:space="preserve">(i) </w:t>
+        <w:t>(</w:t>
+      </w:r>
+      <w:proofErr w:type="spellStart"/>
+      <w:r>
+        <w:rPr>
+          <w:lang w:val="en-US"/>
+        </w:rPr>
+        <w:t>i</w:t>
+      </w:r>
+      <w:proofErr w:type="spellEnd"/>
+      <w:r>
+        <w:rPr>
+          <w:lang w:val="en-US"/>
+        </w:rPr>
+        <w:t xml:space="preserve">) </w:t>
       </w:r>
       <w:r>
         <w:rPr>
@@ -10213,7 +10757,21 @@
         <w:rPr>
           <w:lang w:val="en-US"/>
         </w:rPr>
-        <w:t xml:space="preserve">Simulations start with a wildtype, mutation-free population and after reaching MSB </w:t>
+        <w:t xml:space="preserve">Simulations start with a </w:t>
+      </w:r>
+      <w:proofErr w:type="spellStart"/>
+      <w:r>
+        <w:rPr>
+          <w:lang w:val="en-US"/>
+        </w:rPr>
+        <w:t>wildtype</w:t>
+      </w:r>
+      <w:proofErr w:type="spellEnd"/>
+      <w:r>
+        <w:rPr>
+          <w:lang w:val="en-US"/>
+        </w:rPr>
+        <w:t xml:space="preserve">, mutation-free population and after reaching MSB </w:t>
       </w:r>
       <w:r>
         <w:rPr>
@@ -10245,7 +10803,21 @@
         <w:rPr>
           <w:lang w:val="en-US"/>
         </w:rPr>
-        <w:t xml:space="preserve"> (iv) We </w:t>
+        <w:t xml:space="preserve"> </w:t>
+      </w:r>
+      <w:proofErr w:type="gramStart"/>
+      <w:r>
+        <w:rPr>
+          <w:lang w:val="en-US"/>
+        </w:rPr>
+        <w:t>(iv) We</w:t>
+      </w:r>
+      <w:proofErr w:type="gramEnd"/>
+      <w:r>
+        <w:rPr>
+          <w:lang w:val="en-US"/>
+        </w:rPr>
+        <w:t xml:space="preserve"> </w:t>
       </w:r>
       <w:r>
         <w:rPr>
@@ -10331,11 +10903,19 @@
         </w:rPr>
         <w:t xml:space="preserve"> </w:t>
       </w:r>
-      <w:r>
-        <w:rPr>
-          <w:lang w:val="en-US"/>
-        </w:rPr>
-        <w:t xml:space="preserve">we also ran </w:t>
+      <w:proofErr w:type="gramStart"/>
+      <w:r>
+        <w:rPr>
+          <w:lang w:val="en-US"/>
+        </w:rPr>
+        <w:t>we</w:t>
+      </w:r>
+      <w:proofErr w:type="gramEnd"/>
+      <w:r>
+        <w:rPr>
+          <w:lang w:val="en-US"/>
+        </w:rPr>
+        <w:t xml:space="preserve"> also ran </w:t>
       </w:r>
       <w:r>
         <w:rPr>
@@ -10498,7 +11078,21 @@
         <w:rPr>
           <w:lang w:val="en-US"/>
         </w:rPr>
-        <w:t xml:space="preserve"> NumPy (</w:t>
+        <w:t xml:space="preserve"> </w:t>
+      </w:r>
+      <w:proofErr w:type="spellStart"/>
+      <w:r>
+        <w:rPr>
+          <w:lang w:val="en-US"/>
+        </w:rPr>
+        <w:t>NumPy</w:t>
+      </w:r>
+      <w:proofErr w:type="spellEnd"/>
+      <w:r>
+        <w:rPr>
+          <w:lang w:val="en-US"/>
+        </w:rPr>
+        <w:t xml:space="preserve"> (</w:t>
       </w:r>
       <w:hyperlink r:id="rId14" w:history="1">
         <w:r>
@@ -10513,7 +11107,21 @@
         <w:rPr>
           <w:lang w:val="en-US"/>
         </w:rPr>
-        <w:t>) and SciPy (</w:t>
+        <w:t xml:space="preserve">) and </w:t>
+      </w:r>
+      <w:proofErr w:type="spellStart"/>
+      <w:r>
+        <w:rPr>
+          <w:lang w:val="en-US"/>
+        </w:rPr>
+        <w:t>SciPy</w:t>
+      </w:r>
+      <w:proofErr w:type="spellEnd"/>
+      <w:r>
+        <w:rPr>
+          <w:lang w:val="en-US"/>
+        </w:rPr>
+        <w:t xml:space="preserve"> (</w:t>
       </w:r>
       <w:hyperlink r:id="rId15" w:history="1">
         <w:r>
@@ -10528,7 +11136,21 @@
         <w:rPr>
           <w:lang w:val="en-US"/>
         </w:rPr>
-        <w:t>). The source code for the simulation is available on GitHub (</w:t>
+        <w:t xml:space="preserve">). The source code for the simulation is available on </w:t>
+      </w:r>
+      <w:proofErr w:type="spellStart"/>
+      <w:r>
+        <w:rPr>
+          <w:lang w:val="en-US"/>
+        </w:rPr>
+        <w:t>GitHub</w:t>
+      </w:r>
+      <w:proofErr w:type="spellEnd"/>
+      <w:r>
+        <w:rPr>
+          <w:lang w:val="en-US"/>
+        </w:rPr>
+        <w:t xml:space="preserve"> (</w:t>
       </w:r>
       <w:hyperlink r:id="rId16" w:history="1">
         <w:r>
@@ -10737,7 +11359,7 @@
             <w:tcW w:w="4500" w:type="pct"/>
             <w:vAlign w:val="center"/>
           </w:tcPr>
-          <w:bookmarkStart w:id="15" w:name="_Ref354151750"/>
+          <w:bookmarkStart w:id="14" w:name="_Ref354151750"/>
           <w:p>
             <w:pPr>
               <w:ind w:left="340" w:firstLine="0"/>
@@ -10890,7 +11512,7 @@
                 <w:lang w:val="en-US"/>
               </w:rPr>
             </w:pPr>
-            <w:bookmarkStart w:id="16" w:name="_Ref354319257"/>
+            <w:bookmarkStart w:id="15" w:name="_Ref354319257"/>
             <w:r>
               <w:rPr>
                 <w:lang w:val="en-US"/>
@@ -10934,7 +11556,7 @@
               </w:rPr>
               <w:t>)</w:t>
             </w:r>
-            <w:bookmarkEnd w:id="16"/>
+            <w:bookmarkEnd w:id="15"/>
           </w:p>
         </w:tc>
       </w:tr>
@@ -11031,14 +11653,7 @@
                         <w:rFonts w:ascii="Cambria Math" w:hAnsi="Cambria Math"/>
                         <w:lang w:val="en-US"/>
                       </w:rPr>
-                      <m:t>1-τ</m:t>
-                    </m:r>
-                    <m:r>
-                      <w:rPr>
-                        <w:rFonts w:ascii="Cambria Math" w:hAnsi="Cambria Math"/>
-                        <w:lang w:val="en-US"/>
-                      </w:rPr>
-                      <m:t>U</m:t>
+                      <m:t>1-τU</m:t>
                     </m:r>
                   </m:e>
                 </m:d>
@@ -11129,7 +11744,7 @@
                 <w:lang w:val="en-US"/>
               </w:rPr>
             </w:pPr>
-            <w:bookmarkStart w:id="17" w:name="_Ref354319499"/>
+            <w:bookmarkStart w:id="16" w:name="_Ref354319499"/>
             <w:r>
               <w:rPr>
                 <w:lang w:val="en-US"/>
@@ -11173,7 +11788,7 @@
               </w:rPr>
               <w:t>)</w:t>
             </w:r>
-            <w:bookmarkEnd w:id="17"/>
+            <w:bookmarkEnd w:id="16"/>
           </w:p>
         </w:tc>
       </w:tr>
@@ -11191,11 +11806,33 @@
         </w:rPr>
         <w:t xml:space="preserve">For comparisons of </w:t>
       </w:r>
-      <w:r>
-        <w:rPr>
-          <w:lang w:val="en-US"/>
-        </w:rPr>
-        <w:t>of this approximaitons with the full expressions</w:t>
+      <w:proofErr w:type="spellStart"/>
+      <w:r>
+        <w:rPr>
+          <w:lang w:val="en-US"/>
+        </w:rPr>
+        <w:t>of</w:t>
+      </w:r>
+      <w:proofErr w:type="spellEnd"/>
+      <w:r>
+        <w:rPr>
+          <w:lang w:val="en-US"/>
+        </w:rPr>
+        <w:t xml:space="preserve"> this </w:t>
+      </w:r>
+      <w:proofErr w:type="spellStart"/>
+      <w:r>
+        <w:rPr>
+          <w:lang w:val="en-US"/>
+        </w:rPr>
+        <w:t>approximaitons</w:t>
+      </w:r>
+      <w:proofErr w:type="spellEnd"/>
+      <w:r>
+        <w:rPr>
+          <w:lang w:val="en-US"/>
+        </w:rPr>
+        <w:t xml:space="preserve"> with the full expressions</w:t>
       </w:r>
       <w:r>
         <w:rPr>
@@ -11558,11 +12195,19 @@
           <w:lang w:val="en-US"/>
         </w:rPr>
       </w:pPr>
-      <w:r>
-        <w:rPr>
-          <w:lang w:val="en-US"/>
-        </w:rPr>
-        <w:t xml:space="preserve">we can see that if </w:t>
+      <w:proofErr w:type="gramStart"/>
+      <w:r>
+        <w:rPr>
+          <w:lang w:val="en-US"/>
+        </w:rPr>
+        <w:t>we</w:t>
+      </w:r>
+      <w:proofErr w:type="gramEnd"/>
+      <w:r>
+        <w:rPr>
+          <w:lang w:val="en-US"/>
+        </w:rPr>
+        <w:t xml:space="preserve"> can see that if </w:t>
       </w:r>
       <m:oMath>
         <m:r>
@@ -12096,7 +12741,7 @@
                 <w:lang w:val="en-US"/>
               </w:rPr>
             </w:pPr>
-            <w:bookmarkStart w:id="18" w:name="_Ref354321602"/>
+            <w:bookmarkStart w:id="17" w:name="_Ref354321602"/>
             <w:r>
               <w:rPr>
                 <w:lang w:val="en-US"/>
@@ -12140,7 +12785,7 @@
               </w:rPr>
               <w:t>)</w:t>
             </w:r>
-            <w:bookmarkEnd w:id="18"/>
+            <w:bookmarkEnd w:id="17"/>
           </w:p>
         </w:tc>
       </w:tr>
@@ -12391,7 +13036,21 @@
         <w:rPr>
           <w:lang w:val="en-US"/>
         </w:rPr>
-        <w:t>cial mutaitions (</w:t>
+        <w:t xml:space="preserve">cial </w:t>
+      </w:r>
+      <w:proofErr w:type="spellStart"/>
+      <w:r>
+        <w:rPr>
+          <w:lang w:val="en-US"/>
+        </w:rPr>
+        <w:t>mutaitions</w:t>
+      </w:r>
+      <w:proofErr w:type="spellEnd"/>
+      <w:r>
+        <w:rPr>
+          <w:lang w:val="en-US"/>
+        </w:rPr>
+        <w:t xml:space="preserve"> (</w:t>
       </w:r>
       <w:r>
         <w:rPr>
@@ -12417,6 +13076,295 @@
         </w:rPr>
         <w:t xml:space="preserve">. </w:t>
       </w:r>
+      <w:r>
+        <w:rPr>
+          <w:lang w:val="en-US"/>
+        </w:rPr>
+        <w:t xml:space="preserve">However, note that the derivative of </w:t>
+      </w:r>
+      <m:oMath>
+        <m:sSubSup>
+          <m:sSubSupPr>
+            <m:ctrlPr>
+              <w:rPr>
+                <w:rFonts w:ascii="Cambria Math" w:hAnsi="Cambria Math"/>
+                <w:i/>
+                <w:lang w:val="en-US"/>
+              </w:rPr>
+            </m:ctrlPr>
+          </m:sSubSupPr>
+          <m:e>
+            <m:r>
+              <w:rPr>
+                <w:rFonts w:ascii="Cambria Math" w:hAnsi="Cambria Math"/>
+                <w:lang w:val="en-US"/>
+              </w:rPr>
+              <m:t>ρ</m:t>
+            </m:r>
+          </m:e>
+          <m:sub>
+            <m:r>
+              <w:rPr>
+                <w:rFonts w:ascii="Cambria Math" w:hAnsi="Cambria Math"/>
+                <w:lang w:val="en-US"/>
+              </w:rPr>
+              <m:t>sim</m:t>
+            </m:r>
+          </m:sub>
+          <m:sup>
+            <m:r>
+              <w:rPr>
+                <w:rFonts w:ascii="Cambria Math" w:hAnsi="Cambria Math"/>
+                <w:lang w:val="en-US"/>
+              </w:rPr>
+              <m:t>*</m:t>
+            </m:r>
+          </m:sup>
+        </m:sSubSup>
+      </m:oMath>
+      <w:r>
+        <w:rPr>
+          <w:lang w:val="en-US"/>
+        </w:rPr>
+        <w:t xml:space="preserve"> with respect to </w:t>
+      </w:r>
+      <w:r>
+        <w:rPr>
+          <w:rFonts w:ascii="Times New Roman" w:hAnsi="Times New Roman"/>
+          <w:i/>
+          <w:iCs/>
+          <w:lang w:val="en-US"/>
+        </w:rPr>
+        <w:t>τ</w:t>
+      </w:r>
+      <w:r>
+        <w:rPr>
+          <w:lang w:val="en-US"/>
+        </w:rPr>
+        <w:t xml:space="preserve"> </w:t>
+      </w:r>
+      <w:proofErr w:type="gramStart"/>
+      <w:r>
+        <w:rPr>
+          <w:lang w:val="en-US"/>
+        </w:rPr>
+        <w:t xml:space="preserve">is </w:t>
+      </w:r>
+      <w:proofErr w:type="gramEnd"/>
+      <m:oMath>
+        <m:r>
+          <w:rPr>
+            <w:rFonts w:ascii="Cambria Math" w:hAnsi="Cambria Math"/>
+            <w:lang w:val="en-US"/>
+          </w:rPr>
+          <m:t>2</m:t>
+        </m:r>
+        <m:f>
+          <m:fPr>
+            <m:ctrlPr>
+              <w:rPr>
+                <w:rFonts w:ascii="Cambria Math" w:hAnsi="Cambria Math"/>
+                <w:i/>
+                <w:lang w:val="en-US"/>
+              </w:rPr>
+            </m:ctrlPr>
+          </m:fPr>
+          <m:num>
+            <m:sSup>
+              <m:sSupPr>
+                <m:ctrlPr>
+                  <w:rPr>
+                    <w:rFonts w:ascii="Cambria Math" w:hAnsi="Cambria Math"/>
+                    <w:i/>
+                    <w:lang w:val="en-US"/>
+                  </w:rPr>
+                </m:ctrlPr>
+              </m:sSupPr>
+              <m:e>
+                <m:r>
+                  <w:rPr>
+                    <w:rFonts w:ascii="Cambria Math" w:hAnsi="Cambria Math"/>
+                    <w:lang w:val="en-US"/>
+                  </w:rPr>
+                  <m:t>U</m:t>
+                </m:r>
+              </m:e>
+              <m:sup>
+                <m:r>
+                  <w:rPr>
+                    <w:rFonts w:ascii="Cambria Math" w:hAnsi="Cambria Math"/>
+                    <w:lang w:val="en-US"/>
+                  </w:rPr>
+                  <m:t>2</m:t>
+                </m:r>
+              </m:sup>
+            </m:sSup>
+          </m:num>
+          <m:den>
+            <m:r>
+              <w:rPr>
+                <w:rFonts w:ascii="Cambria Math" w:hAnsi="Cambria Math"/>
+                <w:lang w:val="en-US"/>
+              </w:rPr>
+              <m:t>s</m:t>
+            </m:r>
+          </m:den>
+        </m:f>
+        <m:d>
+          <m:dPr>
+            <m:ctrlPr>
+              <w:rPr>
+                <w:rFonts w:ascii="Cambria Math" w:hAnsi="Cambria Math"/>
+                <w:i/>
+                <w:lang w:val="en-US"/>
+              </w:rPr>
+            </m:ctrlPr>
+          </m:dPr>
+          <m:e>
+            <m:r>
+              <w:rPr>
+                <w:rFonts w:ascii="Cambria Math" w:hAnsi="Cambria Math"/>
+                <w:lang w:val="en-US"/>
+              </w:rPr>
+              <m:t>1-s</m:t>
+            </m:r>
+          </m:e>
+        </m:d>
+        <m:r>
+          <w:rPr>
+            <w:rFonts w:ascii="Cambria Math" w:hAnsi="Cambria Math"/>
+            <w:lang w:val="en-US"/>
+          </w:rPr>
+          <m:t>≈O(</m:t>
+        </m:r>
+        <m:f>
+          <m:fPr>
+            <m:ctrlPr>
+              <w:rPr>
+                <w:rFonts w:ascii="Cambria Math" w:hAnsi="Cambria Math"/>
+                <w:i/>
+                <w:lang w:val="en-US"/>
+              </w:rPr>
+            </m:ctrlPr>
+          </m:fPr>
+          <m:num>
+            <m:sSup>
+              <m:sSupPr>
+                <m:ctrlPr>
+                  <w:rPr>
+                    <w:rFonts w:ascii="Cambria Math" w:hAnsi="Cambria Math"/>
+                    <w:i/>
+                    <w:lang w:val="en-US"/>
+                  </w:rPr>
+                </m:ctrlPr>
+              </m:sSupPr>
+              <m:e>
+                <m:r>
+                  <w:rPr>
+                    <w:rFonts w:ascii="Cambria Math" w:hAnsi="Cambria Math"/>
+                    <w:lang w:val="en-US"/>
+                  </w:rPr>
+                  <m:t>U</m:t>
+                </m:r>
+              </m:e>
+              <m:sup>
+                <m:r>
+                  <w:rPr>
+                    <w:rFonts w:ascii="Cambria Math" w:hAnsi="Cambria Math"/>
+                    <w:lang w:val="en-US"/>
+                  </w:rPr>
+                  <m:t>2</m:t>
+                </m:r>
+              </m:sup>
+            </m:sSup>
+          </m:num>
+          <m:den>
+            <m:r>
+              <w:rPr>
+                <w:rFonts w:ascii="Cambria Math" w:hAnsi="Cambria Math"/>
+                <w:lang w:val="en-US"/>
+              </w:rPr>
+              <m:t>s</m:t>
+            </m:r>
+          </m:den>
+        </m:f>
+        <m:r>
+          <w:rPr>
+            <w:rFonts w:ascii="Cambria Math" w:hAnsi="Cambria Math"/>
+            <w:lang w:val="en-US"/>
+          </w:rPr>
+          <m:t>)</m:t>
+        </m:r>
+      </m:oMath>
+      <w:r>
+        <w:rPr>
+          <w:lang w:val="en-US"/>
+        </w:rPr>
+        <w:t xml:space="preserve">, increasing </w:t>
+      </w:r>
+      <w:r>
+        <w:rPr>
+          <w:rFonts w:ascii="Times New Roman" w:hAnsi="Times New Roman"/>
+          <w:i/>
+          <w:iCs/>
+          <w:lang w:val="en-US"/>
+        </w:rPr>
+        <w:t>τ</w:t>
+      </w:r>
+      <w:r>
+        <w:rPr>
+          <w:lang w:val="en-US"/>
+        </w:rPr>
+        <w:t xml:space="preserve"> only has a mild effect on the increase of </w:t>
+      </w:r>
+      <m:oMath>
+        <m:sSubSup>
+          <m:sSubSupPr>
+            <m:ctrlPr>
+              <w:rPr>
+                <w:rFonts w:ascii="Cambria Math" w:hAnsi="Cambria Math"/>
+                <w:i/>
+                <w:lang w:val="en-US"/>
+              </w:rPr>
+            </m:ctrlPr>
+          </m:sSubSupPr>
+          <m:e>
+            <m:r>
+              <w:rPr>
+                <w:rFonts w:ascii="Cambria Math" w:hAnsi="Cambria Math"/>
+                <w:lang w:val="en-US"/>
+              </w:rPr>
+              <m:t>ρ</m:t>
+            </m:r>
+          </m:e>
+          <m:sub>
+            <m:r>
+              <w:rPr>
+                <w:rFonts w:ascii="Cambria Math" w:hAnsi="Cambria Math"/>
+                <w:lang w:val="en-US"/>
+              </w:rPr>
+              <m:t>sim</m:t>
+            </m:r>
+          </m:sub>
+          <m:sup>
+            <m:r>
+              <w:rPr>
+                <w:rFonts w:ascii="Cambria Math" w:hAnsi="Cambria Math"/>
+                <w:lang w:val="en-US"/>
+              </w:rPr>
+              <m:t>*</m:t>
+            </m:r>
+          </m:sup>
+        </m:sSubSup>
+      </m:oMath>
+      <w:r>
+        <w:rPr>
+          <w:lang w:val="en-US"/>
+        </w:rPr>
+        <w:t xml:space="preserve">. </w:t>
+      </w:r>
+      <w:bookmarkStart w:id="18" w:name="_GoBack"/>
+      <w:bookmarkEnd w:id="18"/>
     </w:p>
     <w:p>
       <w:pPr>
@@ -12463,11 +13411,19 @@
         </w:rPr>
         <w:t xml:space="preserve"> </w:t>
       </w:r>
-      <w:r>
-        <w:rPr>
-          <w:lang w:val="en-US"/>
-        </w:rPr>
-        <w:t xml:space="preserve">Eqs. </w:t>
+      <w:proofErr w:type="spellStart"/>
+      <w:r>
+        <w:rPr>
+          <w:lang w:val="en-US"/>
+        </w:rPr>
+        <w:t>Eqs</w:t>
+      </w:r>
+      <w:proofErr w:type="spellEnd"/>
+      <w:r>
+        <w:rPr>
+          <w:lang w:val="en-US"/>
+        </w:rPr>
+        <w:t xml:space="preserve">. </w:t>
       </w:r>
       <w:r>
         <w:rPr>
@@ -12521,7 +13477,21 @@
         <w:rPr>
           <w:lang w:val="en-US"/>
         </w:rPr>
-        <w:t xml:space="preserve"> and </w:t>
+        <w:t xml:space="preserve"> </w:t>
+      </w:r>
+      <w:proofErr w:type="gramStart"/>
+      <w:r>
+        <w:rPr>
+          <w:lang w:val="en-US"/>
+        </w:rPr>
+        <w:t>and</w:t>
+      </w:r>
+      <w:proofErr w:type="gramEnd"/>
+      <w:r>
+        <w:rPr>
+          <w:lang w:val="en-US"/>
+        </w:rPr>
+        <w:t xml:space="preserve"> </w:t>
       </w:r>
       <w:r>
         <w:rPr>
@@ -12936,7 +13906,21 @@
         <w:rPr>
           <w:lang w:val="en-US"/>
         </w:rPr>
-        <w:t xml:space="preserve">With stress-induced mutation we plug in Eqs. </w:t>
+        <w:t xml:space="preserve">With stress-induced mutation we plug in </w:t>
+      </w:r>
+      <w:proofErr w:type="spellStart"/>
+      <w:r>
+        <w:rPr>
+          <w:lang w:val="en-US"/>
+        </w:rPr>
+        <w:t>Eqs</w:t>
+      </w:r>
+      <w:proofErr w:type="spellEnd"/>
+      <w:r>
+        <w:rPr>
+          <w:lang w:val="en-US"/>
+        </w:rPr>
+        <w:t xml:space="preserve">. </w:t>
       </w:r>
       <w:r>
         <w:rPr>
@@ -12990,7 +13974,21 @@
         <w:rPr>
           <w:lang w:val="en-US"/>
         </w:rPr>
-        <w:t xml:space="preserve"> and </w:t>
+        <w:t xml:space="preserve"> </w:t>
+      </w:r>
+      <w:proofErr w:type="gramStart"/>
+      <w:r>
+        <w:rPr>
+          <w:lang w:val="en-US"/>
+        </w:rPr>
+        <w:t>and</w:t>
+      </w:r>
+      <w:proofErr w:type="gramEnd"/>
+      <w:r>
+        <w:rPr>
+          <w:lang w:val="en-US"/>
+        </w:rPr>
+        <w:t xml:space="preserve"> </w:t>
       </w:r>
       <w:r>
         <w:rPr>
@@ -13255,14 +14253,7 @@
                         <w:rFonts w:ascii="Cambria Math" w:hAnsi="Cambria Math"/>
                         <w:lang w:val="en-US"/>
                       </w:rPr>
-                      <m:t>si</m:t>
-                    </m:r>
-                    <m:r>
-                      <w:rPr>
-                        <w:rFonts w:ascii="Cambria Math" w:hAnsi="Cambria Math"/>
-                        <w:lang w:val="en-US"/>
-                      </w:rPr>
-                      <m:t>m</m:t>
+                      <m:t>sim</m:t>
                     </m:r>
                   </m:sub>
                   <m:sup>
@@ -13589,13 +14580,27 @@
         <w:rPr>
           <w:lang w:val="en-US"/>
         </w:rPr>
-        <w:t xml:space="preserve">), </w:t>
-      </w:r>
-      <w:r>
-        <w:rPr>
-          <w:lang w:val="en-US"/>
-        </w:rPr>
-        <w:t xml:space="preserve"> a sufficient condition for faster adaptation </w:t>
+        <w:t>)</w:t>
+      </w:r>
+      <w:proofErr w:type="gramStart"/>
+      <w:r>
+        <w:rPr>
+          <w:lang w:val="en-US"/>
+        </w:rPr>
+        <w:t xml:space="preserve">, </w:t>
+      </w:r>
+      <w:r>
+        <w:rPr>
+          <w:lang w:val="en-US"/>
+        </w:rPr>
+        <w:t xml:space="preserve"> a</w:t>
+      </w:r>
+      <w:proofErr w:type="gramEnd"/>
+      <w:r>
+        <w:rPr>
+          <w:lang w:val="en-US"/>
+        </w:rPr>
+        <w:t xml:space="preserve"> sufficient condition for faster adaptation </w:t>
       </w:r>
       <w:r>
         <w:rPr>
@@ -14057,6 +15062,7 @@
         <w:rPr>
           <w:lang w:val="en-US"/>
         </w:rPr>
+        <w:lastRenderedPageBreak/>
         <w:t>Adaptation rate</w:t>
       </w:r>
     </w:p>
@@ -14127,14 +15133,7 @@
         <w:rPr>
           <w:lang w:val="en-US"/>
         </w:rPr>
-        <w:t xml:space="preserve">the approximations fit the simulation </w:t>
-      </w:r>
-      <w:r>
-        <w:rPr>
-          <w:lang w:val="en-US"/>
-        </w:rPr>
-        <w:lastRenderedPageBreak/>
-        <w:t xml:space="preserve">results very well. For larger values of </w:t>
+        <w:t xml:space="preserve">the approximations fit the simulation results very well. For larger values of </w:t>
       </w:r>
       <w:r>
         <w:rPr>
@@ -14329,6 +15328,7 @@
         </w:rPr>
         <w:fldChar w:fldCharType="separate"/>
       </w:r>
+      <w:proofErr w:type="gramStart"/>
       <w:r>
         <w:rPr>
           <w:noProof/>
@@ -14359,7 +15359,14 @@
         <w:rPr>
           <w:lang w:val="en-US"/>
         </w:rPr>
-        <w:t xml:space="preserve"> Comparison of analytical approximations and simulation results - adaptation rate. </w:t>
+        <w:t xml:space="preserve"> Comparison of analytical approximations and simulation results - adaptation rate</w:t>
+      </w:r>
+      <w:proofErr w:type="gramEnd"/>
+      <w:r>
+        <w:rPr>
+          <w:lang w:val="en-US"/>
+        </w:rPr>
+        <w:t xml:space="preserve">. </w:t>
       </w:r>
       <w:r>
         <w:rPr>
@@ -14568,7 +15575,25 @@
           <w:bCs w:val="0"/>
           <w:lang w:val="en-US"/>
         </w:rPr>
-        <w:t xml:space="preserve"> blue line and the simulation results (the inverse of average adaptation time) in black points and a doted line. The adaptation rate is defined as the inverse of the expected waiting time for the appearance of a double mutant that will go to fixation. Parameters used: selection coefficient </w:t>
+        <w:t xml:space="preserve"> blue line and the simulation results (the inverse of average adaptation time) in black points and a </w:t>
+      </w:r>
+      <w:proofErr w:type="spellStart"/>
+      <w:r>
+        <w:rPr>
+          <w:b w:val="0"/>
+          <w:bCs w:val="0"/>
+          <w:lang w:val="en-US"/>
+        </w:rPr>
+        <w:t>doted</w:t>
+      </w:r>
+      <w:proofErr w:type="spellEnd"/>
+      <w:r>
+        <w:rPr>
+          <w:b w:val="0"/>
+          <w:bCs w:val="0"/>
+          <w:lang w:val="en-US"/>
+        </w:rPr>
+        <w:t xml:space="preserve"> line. The adaptation rate is defined as the inverse of the expected waiting time for the appearance of a double mutant that will go to fixation. Parameters used: selection coefficient </w:t>
       </w:r>
       <w:r>
         <w:rPr>
@@ -14698,7 +15723,7 @@
         </w:rPr>
         <w:t>.</w:t>
       </w:r>
-      <w:bookmarkEnd w:id="15"/>
+      <w:bookmarkEnd w:id="14"/>
     </w:p>
     <w:p>
       <w:pPr>
@@ -14765,7 +15790,11 @@
         <w:t>o dataset(s) in http:// format]</w:t>
       </w:r>
       <w:r>
-        <w:t xml:space="preserve">. The simulations source code, the source code used to analyse the data and generate the plots and the complete history of the manuscript are available as a </w:t>
+        <w:t xml:space="preserve">. The simulations source code, the source code used to analyse the data and generate the plots and the complete history of the </w:t>
+      </w:r>
+      <w:r>
+        <w:lastRenderedPageBreak/>
+        <w:t xml:space="preserve">manuscript are available as a </w:t>
       </w:r>
       <w:r>
         <w:rPr>
@@ -14777,8 +15806,13 @@
       <w:r>
         <w:t xml:space="preserve"> repository at </w:t>
       </w:r>
-      <w:r>
-        <w:t xml:space="preserve">GitHub at </w:t>
+      <w:proofErr w:type="spellStart"/>
+      <w:r>
+        <w:t>GitHub</w:t>
+      </w:r>
+      <w:proofErr w:type="spellEnd"/>
+      <w:r>
+        <w:t xml:space="preserve"> at </w:t>
       </w:r>
       <w:hyperlink r:id="rId18" w:history="1">
         <w:r>
@@ -14803,7 +15837,6 @@
         <w:rPr>
           <w:lang w:val="en-US"/>
         </w:rPr>
-        <w:lastRenderedPageBreak/>
         <w:t>Author contributions</w:t>
       </w:r>
     </w:p>
@@ -14915,7 +15948,21 @@
         <w:rPr>
           <w:lang w:val="en-US"/>
         </w:rPr>
-        <w:t xml:space="preserve"> in a population with stress-induced mutation. The paramters are defined in the </w:t>
+        <w:t xml:space="preserve"> in a population with stress-induced mutation. The </w:t>
+      </w:r>
+      <w:proofErr w:type="spellStart"/>
+      <w:r>
+        <w:rPr>
+          <w:lang w:val="en-US"/>
+        </w:rPr>
+        <w:t>paramters</w:t>
+      </w:r>
+      <w:proofErr w:type="spellEnd"/>
+      <w:r>
+        <w:rPr>
+          <w:lang w:val="en-US"/>
+        </w:rPr>
+        <w:t xml:space="preserve"> are defined in the </w:t>
       </w:r>
       <w:r>
         <w:rPr>
@@ -15377,11 +16424,19 @@
           <w:lang w:val="en-US"/>
         </w:rPr>
       </w:pPr>
-      <w:r>
-        <w:rPr>
-          <w:lang w:val="en-US"/>
-        </w:rPr>
-        <w:t xml:space="preserve">Pluging in the population mean fitness </w:t>
+      <w:proofErr w:type="spellStart"/>
+      <w:r>
+        <w:rPr>
+          <w:lang w:val="en-US"/>
+        </w:rPr>
+        <w:t>Pluging</w:t>
+      </w:r>
+      <w:proofErr w:type="spellEnd"/>
+      <w:r>
+        <w:rPr>
+          <w:lang w:val="en-US"/>
+        </w:rPr>
+        <w:t xml:space="preserve"> in the population mean fitness </w:t>
       </w:r>
       <m:oMath>
         <m:sSub>
@@ -16288,7 +17343,14 @@
                       <w:rFonts w:ascii="Cambria Math" w:hAnsi="Cambria Math"/>
                       <w:lang w:val="en-US"/>
                     </w:rPr>
-                    <m:t>U-τU</m:t>
+                    <m:t>U-τ</m:t>
+                  </m:r>
+                  <m:r>
+                    <w:rPr>
+                      <w:rFonts w:ascii="Cambria Math" w:hAnsi="Cambria Math"/>
+                      <w:lang w:val="en-US"/>
+                    </w:rPr>
+                    <m:t>U</m:t>
                   </m:r>
                 </m:sup>
               </m:sSup>
@@ -16303,11 +17365,19 @@
           <w:lang w:val="en-US"/>
         </w:rPr>
       </w:pPr>
-      <w:r>
-        <w:rPr>
-          <w:lang w:val="en-US"/>
-        </w:rPr>
-        <w:t>Pluging that in the fixation probability:</w:t>
+      <w:proofErr w:type="spellStart"/>
+      <w:r>
+        <w:rPr>
+          <w:lang w:val="en-US"/>
+        </w:rPr>
+        <w:t>Pluging</w:t>
+      </w:r>
+      <w:proofErr w:type="spellEnd"/>
+      <w:r>
+        <w:rPr>
+          <w:lang w:val="en-US"/>
+        </w:rPr>
+        <w:t xml:space="preserve"> that in the fixation probability:</w:t>
       </w:r>
     </w:p>
     <w:p>
@@ -18051,6 +19121,7 @@
           <w:lang w:val="en-US"/>
         </w:rPr>
       </w:pPr>
+      <w:proofErr w:type="gramStart"/>
       <w:r>
         <w:rPr>
           <w:lang w:val="en-US"/>
@@ -18069,11 +19140,26 @@
         </w:rPr>
         <w:t xml:space="preserve"> section.</w:t>
       </w:r>
-      <w:r>
-        <w:rPr>
-          <w:lang w:val="en-US"/>
-        </w:rPr>
-        <w:t xml:space="preserve"> The term "first-order" approximations is used here to describe the approximation of analytical expressions by linear expression or polynomials of the first degree. For example, the expression </w:t>
+      <w:proofErr w:type="gramEnd"/>
+      <w:r>
+        <w:rPr>
+          <w:lang w:val="en-US"/>
+        </w:rPr>
+        <w:t xml:space="preserve"> The term "first-order" </w:t>
+      </w:r>
+      <w:proofErr w:type="gramStart"/>
+      <w:r>
+        <w:rPr>
+          <w:lang w:val="en-US"/>
+        </w:rPr>
+        <w:t>approximations is</w:t>
+      </w:r>
+      <w:proofErr w:type="gramEnd"/>
+      <w:r>
+        <w:rPr>
+          <w:lang w:val="en-US"/>
+        </w:rPr>
+        <w:t xml:space="preserve"> used here to describe the approximation of analytical expressions by linear expression or polynomials of the first degree. For example, the expression </w:t>
       </w:r>
       <m:oMath>
         <m:sSup>
@@ -18110,8 +19196,16 @@
         <w:rPr>
           <w:lang w:val="en-US"/>
         </w:rPr>
-        <w:t xml:space="preserve"> can be written as a Tayloer series </w:t>
-      </w:r>
+        <w:t xml:space="preserve"> can be written as a Tayloer </w:t>
+      </w:r>
+      <w:proofErr w:type="gramStart"/>
+      <w:r>
+        <w:rPr>
+          <w:lang w:val="en-US"/>
+        </w:rPr>
+        <w:t xml:space="preserve">series </w:t>
+      </w:r>
+      <w:proofErr w:type="gramEnd"/>
       <m:oMath>
         <m:nary>
           <m:naryPr>
@@ -18384,8 +19478,16 @@
         <w:rPr>
           <w:lang w:val="en-US"/>
         </w:rPr>
-        <w:t xml:space="preserve"> is a good approximation for </w:t>
-      </w:r>
+        <w:t xml:space="preserve"> is a good approximation </w:t>
+      </w:r>
+      <w:proofErr w:type="gramStart"/>
+      <w:r>
+        <w:rPr>
+          <w:lang w:val="en-US"/>
+        </w:rPr>
+        <w:t xml:space="preserve">for </w:t>
+      </w:r>
+      <w:proofErr w:type="gramEnd"/>
       <m:oMath>
         <m:sSup>
           <m:sSupPr>
@@ -18434,7 +19536,21 @@
         <w:rPr>
           <w:lang w:val="en-US"/>
         </w:rPr>
-        <w:t>We will denote these first-order approximations by an asterix (*) added to the parameter symbol.</w:t>
+        <w:t xml:space="preserve">We will denote these first-order approximations by an </w:t>
+      </w:r>
+      <w:proofErr w:type="spellStart"/>
+      <w:r>
+        <w:rPr>
+          <w:lang w:val="en-US"/>
+        </w:rPr>
+        <w:t>asterix</w:t>
+      </w:r>
+      <w:proofErr w:type="spellEnd"/>
+      <w:r>
+        <w:rPr>
+          <w:lang w:val="en-US"/>
+        </w:rPr>
+        <w:t xml:space="preserve"> (*) added to the parameter symbol.</w:t>
       </w:r>
     </w:p>
     <w:p>
@@ -19531,6 +20647,7 @@
         </w:rPr>
         <w:t xml:space="preserve"> and </w:t>
       </w:r>
+      <w:proofErr w:type="spellStart"/>
       <w:r>
         <w:rPr>
           <w:i/>
@@ -19539,11 +20656,26 @@
         </w:rPr>
         <w:t>sU</w:t>
       </w:r>
-      <w:r>
-        <w:rPr>
-          <w:lang w:val="en-US"/>
-        </w:rPr>
-        <w:t xml:space="preserve"> ismuch larger than </w:t>
+      <w:proofErr w:type="spellEnd"/>
+      <w:r>
+        <w:rPr>
+          <w:lang w:val="en-US"/>
+        </w:rPr>
+        <w:t xml:space="preserve"> </w:t>
+      </w:r>
+      <w:proofErr w:type="spellStart"/>
+      <w:r>
+        <w:rPr>
+          <w:lang w:val="en-US"/>
+        </w:rPr>
+        <w:t>ismuch</w:t>
+      </w:r>
+      <w:proofErr w:type="spellEnd"/>
+      <w:r>
+        <w:rPr>
+          <w:lang w:val="en-US"/>
+        </w:rPr>
+        <w:t xml:space="preserve"> larger than </w:t>
       </w:r>
       <w:r>
         <w:rPr>
@@ -20723,6 +21855,7 @@
         <w:lastRenderedPageBreak/>
         <w:t xml:space="preserve">The last approximation assumes that </w:t>
       </w:r>
+      <w:proofErr w:type="gramStart"/>
       <w:r>
         <w:rPr>
           <w:i/>
@@ -20731,6 +21864,7 @@
         </w:rPr>
         <w:t>Us</w:t>
       </w:r>
+      <w:proofErr w:type="gramEnd"/>
       <w:r>
         <w:rPr>
           <w:lang w:val="en-US"/>
@@ -20751,6 +21885,7 @@
         </w:rPr>
         <w:t xml:space="preserve"> and that </w:t>
       </w:r>
+      <w:proofErr w:type="spellStart"/>
       <w:r>
         <w:rPr>
           <w:rFonts w:ascii="Times New Roman" w:hAnsi="Times New Roman"/>
@@ -20768,6 +21903,7 @@
         </w:rPr>
         <w:t>U</w:t>
       </w:r>
+      <w:proofErr w:type="spellEnd"/>
       <w:r>
         <w:rPr>
           <w:lang w:val="en-US"/>
@@ -21372,8 +22508,16 @@
         <w:rPr>
           <w:lang w:val="en-US"/>
         </w:rPr>
-        <w:t xml:space="preserve"> and acknowledging that </w:t>
-      </w:r>
+        <w:t xml:space="preserve"> and acknowledging </w:t>
+      </w:r>
+      <w:proofErr w:type="gramStart"/>
+      <w:r>
+        <w:rPr>
+          <w:lang w:val="en-US"/>
+        </w:rPr>
+        <w:t xml:space="preserve">that </w:t>
+      </w:r>
+      <w:proofErr w:type="gramEnd"/>
       <m:oMath>
         <m:r>
           <w:rPr>
@@ -21504,7 +22648,14 @@
         <w:rPr>
           <w:lang w:val="en-US"/>
         </w:rPr>
-        <w:t>oximated in Eq</w:t>
+        <w:t xml:space="preserve">oximated in </w:t>
+      </w:r>
+      <w:proofErr w:type="spellStart"/>
+      <w:r>
+        <w:rPr>
+          <w:lang w:val="en-US"/>
+        </w:rPr>
+        <w:t>Eq</w:t>
       </w:r>
       <w:r>
         <w:rPr>
@@ -21512,6 +22663,7 @@
         </w:rPr>
         <w:t>s</w:t>
       </w:r>
+      <w:proofErr w:type="spellEnd"/>
       <w:r>
         <w:rPr>
           <w:lang w:val="en-US"/>
@@ -23202,11 +24354,33 @@
           <w:lang w:val="en-US"/>
         </w:rPr>
       </w:pPr>
-      <w:r>
-        <w:rPr>
-          <w:lang w:val="en-US"/>
-        </w:rPr>
-        <w:t xml:space="preserve">From Eqs. </w:t>
+      <w:proofErr w:type="gramStart"/>
+      <w:r>
+        <w:rPr>
+          <w:lang w:val="en-US"/>
+        </w:rPr>
+        <w:t xml:space="preserve">From </w:t>
+      </w:r>
+      <w:proofErr w:type="spellStart"/>
+      <w:r>
+        <w:rPr>
+          <w:lang w:val="en-US"/>
+        </w:rPr>
+        <w:t>Eqs</w:t>
+      </w:r>
+      <w:proofErr w:type="spellEnd"/>
+      <w:r>
+        <w:rPr>
+          <w:lang w:val="en-US"/>
+        </w:rPr>
+        <w:t>.</w:t>
+      </w:r>
+      <w:proofErr w:type="gramEnd"/>
+      <w:r>
+        <w:rPr>
+          <w:lang w:val="en-US"/>
+        </w:rPr>
+        <w:t xml:space="preserve"> </w:t>
       </w:r>
       <w:r>
         <w:rPr>
@@ -23260,7 +24434,21 @@
         <w:rPr>
           <w:lang w:val="en-US"/>
         </w:rPr>
-        <w:t xml:space="preserve"> and </w:t>
+        <w:t xml:space="preserve"> </w:t>
+      </w:r>
+      <w:proofErr w:type="gramStart"/>
+      <w:r>
+        <w:rPr>
+          <w:lang w:val="en-US"/>
+        </w:rPr>
+        <w:t>and</w:t>
+      </w:r>
+      <w:proofErr w:type="gramEnd"/>
+      <w:r>
+        <w:rPr>
+          <w:lang w:val="en-US"/>
+        </w:rPr>
+        <w:t xml:space="preserve"> </w:t>
       </w:r>
       <w:r>
         <w:rPr>
@@ -23808,7 +24996,35 @@
         <w:rPr>
           <w:lang w:val="en-US"/>
         </w:rPr>
-        <w:t xml:space="preserve"> and because the second term is positive then we can infer that the rate with stress-induced mutation is faster than without. This condition can ve rewritten:</w:t>
+        <w:t xml:space="preserve"> and because the second term is positive then we can infer that the rate with stress-induced mutation is faster than without. </w:t>
+      </w:r>
+      <w:proofErr w:type="gramStart"/>
+      <w:r>
+        <w:rPr>
+          <w:lang w:val="en-US"/>
+        </w:rPr>
+        <w:t>This condition can</w:t>
+      </w:r>
+      <w:proofErr w:type="gramEnd"/>
+      <w:r>
+        <w:rPr>
+          <w:lang w:val="en-US"/>
+        </w:rPr>
+        <w:t xml:space="preserve"> </w:t>
+      </w:r>
+      <w:proofErr w:type="spellStart"/>
+      <w:r>
+        <w:rPr>
+          <w:lang w:val="en-US"/>
+        </w:rPr>
+        <w:t>ve</w:t>
+      </w:r>
+      <w:proofErr w:type="spellEnd"/>
+      <w:r>
+        <w:rPr>
+          <w:lang w:val="en-US"/>
+        </w:rPr>
+        <w:t xml:space="preserve"> rewritten:</w:t>
       </w:r>
     </w:p>
     <w:p>
@@ -24154,7 +25370,21 @@
         <w:rPr>
           <w:lang w:val="en-US"/>
         </w:rPr>
-        <w:t xml:space="preserve"> is well apprxomated by </w:t>
+        <w:t xml:space="preserve"> is well </w:t>
+      </w:r>
+      <w:proofErr w:type="spellStart"/>
+      <w:r>
+        <w:rPr>
+          <w:lang w:val="en-US"/>
+        </w:rPr>
+        <w:t>apprxomated</w:t>
+      </w:r>
+      <w:proofErr w:type="spellEnd"/>
+      <w:r>
+        <w:rPr>
+          <w:lang w:val="en-US"/>
+        </w:rPr>
+        <w:t xml:space="preserve"> by </w:t>
       </w:r>
       <w:r>
         <w:rPr>
@@ -24444,7 +25674,7 @@
         <w:rStyle w:val="PageNumber"/>
         <w:noProof/>
       </w:rPr>
-      <w:t>2</w:t>
+      <w:t>8</w:t>
     </w:r>
     <w:r>
       <w:rPr>
@@ -26976,7 +28206,7 @@
 </file>
 
 <file path=customXml/itemProps1.xml><?xml version="1.0" encoding="utf-8"?>
-<ds:datastoreItem xmlns:ds="http://schemas.openxmlformats.org/officeDocument/2006/customXml" ds:itemID="{8E6EF7A6-5689-41F8-BE03-08DB42D5A174}">
+<ds:datastoreItem xmlns:ds="http://schemas.openxmlformats.org/officeDocument/2006/customXml" ds:itemID="{3E74144F-2F5B-4BA7-AF70-8823E765D3E6}">
   <ds:schemaRefs>
     <ds:schemaRef ds:uri="http://schemas.openxmlformats.org/officeDocument/2006/bibliography"/>
   </ds:schemaRefs>

</xml_diff>

<commit_message>
fixed error in eq 10
</commit_message>
<xml_diff>
--- a/manuscript/ms.docx
+++ b/manuscript/ms.docx
@@ -216,7 +216,7 @@
           <w:noProof/>
           <w:lang w:val="en-US"/>
         </w:rPr>
-        <w:t>29 April 2013</w:t>
+        <w:t>2 May 2013</w:t>
       </w:r>
       <w:r>
         <w:rPr>
@@ -8168,7 +8168,15 @@
         <w:rPr>
           <w:lang w:val="en-US"/>
         </w:rPr>
-        <w:t>. Taken together, the mean fitness of a population with stress-induced mutation is</w:t>
+        <w:t>. Taken together, the mean fitness of a population</w:t>
+      </w:r>
+      <w:bookmarkStart w:id="11" w:name="_GoBack"/>
+      <w:bookmarkEnd w:id="11"/>
+      <w:r>
+        <w:rPr>
+          <w:lang w:val="en-US"/>
+        </w:rPr>
+        <w:t xml:space="preserve"> with stress-induced mutation is</w:t>
       </w:r>
     </w:p>
     <w:tbl>
@@ -8412,35 +8420,13 @@
                       </w:rPr>
                       <m:t>-</m:t>
                     </m:r>
-                    <m:f>
-                      <m:fPr>
-                        <m:ctrlPr>
-                          <w:rPr>
-                            <w:rFonts w:ascii="Cambria Math" w:hAnsi="Cambria Math"/>
-                            <w:i/>
-                            <w:lang w:val="en-US"/>
-                          </w:rPr>
-                        </m:ctrlPr>
-                      </m:fPr>
-                      <m:num>
-                        <m:r>
-                          <w:rPr>
-                            <w:rFonts w:ascii="Cambria Math" w:hAnsi="Cambria Math"/>
-                            <w:lang w:val="en-US"/>
-                          </w:rPr>
-                          <m:t>τU</m:t>
-                        </m:r>
-                      </m:num>
-                      <m:den>
-                        <m:r>
-                          <w:rPr>
-                            <w:rFonts w:ascii="Cambria Math" w:hAnsi="Cambria Math"/>
-                            <w:lang w:val="en-US"/>
-                          </w:rPr>
-                          <m:t>s</m:t>
-                        </m:r>
-                      </m:den>
-                    </m:f>
+                    <m:r>
+                      <w:rPr>
+                        <w:rFonts w:ascii="Cambria Math" w:hAnsi="Cambria Math"/>
+                        <w:lang w:val="en-US"/>
+                      </w:rPr>
+                      <m:t>τU</m:t>
+                    </m:r>
                   </m:sup>
                 </m:sSup>
               </m:oMath>
@@ -9002,7 +8988,7 @@
                 <w:lang w:val="en-US"/>
               </w:rPr>
             </w:pPr>
-            <w:bookmarkStart w:id="11" w:name="_Ref354134929"/>
+            <w:bookmarkStart w:id="12" w:name="_Ref354134929"/>
             <w:r>
               <w:rPr>
                 <w:lang w:val="en-US"/>
@@ -9046,7 +9032,7 @@
               </w:rPr>
               <w:t>)</w:t>
             </w:r>
-            <w:bookmarkEnd w:id="11"/>
+            <w:bookmarkEnd w:id="12"/>
           </w:p>
         </w:tc>
       </w:tr>
@@ -9890,7 +9876,7 @@
                 <w:lang w:val="en-US"/>
               </w:rPr>
             </w:pPr>
-            <w:bookmarkStart w:id="12" w:name="_Ref354319010"/>
+            <w:bookmarkStart w:id="13" w:name="_Ref354319010"/>
             <w:r>
               <w:rPr>
                 <w:lang w:val="en-US"/>
@@ -9934,7 +9920,7 @@
               </w:rPr>
               <w:t>)</w:t>
             </w:r>
-            <w:bookmarkEnd w:id="12"/>
+            <w:bookmarkEnd w:id="13"/>
           </w:p>
         </w:tc>
       </w:tr>
@@ -10232,7 +10218,7 @@
           <w:lang w:val="en-US"/>
         </w:rPr>
       </w:pPr>
-      <w:bookmarkStart w:id="13" w:name="_Ref354490800"/>
+      <w:bookmarkStart w:id="14" w:name="_Ref354490800"/>
       <w:r>
         <w:rPr>
           <w:lang w:val="en-US"/>
@@ -10245,7 +10231,7 @@
         </w:rPr>
         <w:t>simulation</w:t>
       </w:r>
-      <w:bookmarkEnd w:id="13"/>
+      <w:bookmarkEnd w:id="14"/>
     </w:p>
     <w:p>
       <w:pPr>
@@ -11359,7 +11345,7 @@
             <w:tcW w:w="4500" w:type="pct"/>
             <w:vAlign w:val="center"/>
           </w:tcPr>
-          <w:bookmarkStart w:id="14" w:name="_Ref354151750"/>
+          <w:bookmarkStart w:id="15" w:name="_Ref354151750"/>
           <w:p>
             <w:pPr>
               <w:ind w:left="340" w:firstLine="0"/>
@@ -11512,7 +11498,7 @@
                 <w:lang w:val="en-US"/>
               </w:rPr>
             </w:pPr>
-            <w:bookmarkStart w:id="15" w:name="_Ref354319257"/>
+            <w:bookmarkStart w:id="16" w:name="_Ref354319257"/>
             <w:r>
               <w:rPr>
                 <w:lang w:val="en-US"/>
@@ -11556,7 +11542,7 @@
               </w:rPr>
               <w:t>)</w:t>
             </w:r>
-            <w:bookmarkEnd w:id="15"/>
+            <w:bookmarkEnd w:id="16"/>
           </w:p>
         </w:tc>
       </w:tr>
@@ -11744,7 +11730,7 @@
                 <w:lang w:val="en-US"/>
               </w:rPr>
             </w:pPr>
-            <w:bookmarkStart w:id="16" w:name="_Ref354319499"/>
+            <w:bookmarkStart w:id="17" w:name="_Ref354319499"/>
             <w:r>
               <w:rPr>
                 <w:lang w:val="en-US"/>
@@ -11788,7 +11774,7 @@
               </w:rPr>
               <w:t>)</w:t>
             </w:r>
-            <w:bookmarkEnd w:id="16"/>
+            <w:bookmarkEnd w:id="17"/>
           </w:p>
         </w:tc>
       </w:tr>
@@ -12741,7 +12727,7 @@
                 <w:lang w:val="en-US"/>
               </w:rPr>
             </w:pPr>
-            <w:bookmarkStart w:id="17" w:name="_Ref354321602"/>
+            <w:bookmarkStart w:id="18" w:name="_Ref354321602"/>
             <w:r>
               <w:rPr>
                 <w:lang w:val="en-US"/>
@@ -12785,7 +12771,7 @@
               </w:rPr>
               <w:t>)</w:t>
             </w:r>
-            <w:bookmarkEnd w:id="17"/>
+            <w:bookmarkEnd w:id="18"/>
           </w:p>
         </w:tc>
       </w:tr>
@@ -13363,8 +13349,6 @@
         </w:rPr>
         <w:t xml:space="preserve">. </w:t>
       </w:r>
-      <w:bookmarkStart w:id="18" w:name="_GoBack"/>
-      <w:bookmarkEnd w:id="18"/>
     </w:p>
     <w:p>
       <w:pPr>
@@ -15723,7 +15707,7 @@
         </w:rPr>
         <w:t>.</w:t>
       </w:r>
-      <w:bookmarkEnd w:id="14"/>
+      <w:bookmarkEnd w:id="15"/>
     </w:p>
     <w:p>
       <w:pPr>
@@ -17343,14 +17327,7 @@
                       <w:rFonts w:ascii="Cambria Math" w:hAnsi="Cambria Math"/>
                       <w:lang w:val="en-US"/>
                     </w:rPr>
-                    <m:t>U-τ</m:t>
-                  </m:r>
-                  <m:r>
-                    <w:rPr>
-                      <w:rFonts w:ascii="Cambria Math" w:hAnsi="Cambria Math"/>
-                      <w:lang w:val="en-US"/>
-                    </w:rPr>
-                    <m:t>U</m:t>
+                    <m:t>U-τU</m:t>
                   </m:r>
                 </m:sup>
               </m:sSup>
@@ -25674,7 +25651,7 @@
         <w:rStyle w:val="PageNumber"/>
         <w:noProof/>
       </w:rPr>
-      <w:t>8</w:t>
+      <w:t>6</w:t>
     </w:r>
     <w:r>
       <w:rPr>
@@ -28206,7 +28183,7 @@
 </file>
 
 <file path=customXml/itemProps1.xml><?xml version="1.0" encoding="utf-8"?>
-<ds:datastoreItem xmlns:ds="http://schemas.openxmlformats.org/officeDocument/2006/customXml" ds:itemID="{3E74144F-2F5B-4BA7-AF70-8823E765D3E6}">
+<ds:datastoreItem xmlns:ds="http://schemas.openxmlformats.org/officeDocument/2006/customXml" ds:itemID="{E15004C9-6CD3-46C1-933B-48A8481B61F9}">
   <ds:schemaRefs>
     <ds:schemaRef ds:uri="http://schemas.openxmlformats.org/officeDocument/2006/bibliography"/>
   </ds:schemaRefs>

</xml_diff>

<commit_message>
revised rho sim in appendix
</commit_message>
<xml_diff>
--- a/manuscript/ms.docx
+++ b/manuscript/ms.docx
@@ -8168,15 +8168,7 @@
         <w:rPr>
           <w:lang w:val="en-US"/>
         </w:rPr>
-        <w:t>. Taken together, the mean fitness of a population</w:t>
-      </w:r>
-      <w:bookmarkStart w:id="11" w:name="_GoBack"/>
-      <w:bookmarkEnd w:id="11"/>
-      <w:r>
-        <w:rPr>
-          <w:lang w:val="en-US"/>
-        </w:rPr>
-        <w:t xml:space="preserve"> with stress-induced mutation is</w:t>
+        <w:t>. Taken together, the mean fitness of a population with stress-induced mutation is</w:t>
       </w:r>
     </w:p>
     <w:tbl>
@@ -8988,7 +8980,7 @@
                 <w:lang w:val="en-US"/>
               </w:rPr>
             </w:pPr>
-            <w:bookmarkStart w:id="12" w:name="_Ref354134929"/>
+            <w:bookmarkStart w:id="11" w:name="_Ref354134929"/>
             <w:r>
               <w:rPr>
                 <w:lang w:val="en-US"/>
@@ -9032,7 +9024,7 @@
               </w:rPr>
               <w:t>)</w:t>
             </w:r>
-            <w:bookmarkEnd w:id="12"/>
+            <w:bookmarkEnd w:id="11"/>
           </w:p>
         </w:tc>
       </w:tr>
@@ -9876,7 +9868,7 @@
                 <w:lang w:val="en-US"/>
               </w:rPr>
             </w:pPr>
-            <w:bookmarkStart w:id="13" w:name="_Ref354319010"/>
+            <w:bookmarkStart w:id="12" w:name="_Ref354319010"/>
             <w:r>
               <w:rPr>
                 <w:lang w:val="en-US"/>
@@ -9920,7 +9912,7 @@
               </w:rPr>
               <w:t>)</w:t>
             </w:r>
-            <w:bookmarkEnd w:id="13"/>
+            <w:bookmarkEnd w:id="12"/>
           </w:p>
         </w:tc>
       </w:tr>
@@ -10218,7 +10210,7 @@
           <w:lang w:val="en-US"/>
         </w:rPr>
       </w:pPr>
-      <w:bookmarkStart w:id="14" w:name="_Ref354490800"/>
+      <w:bookmarkStart w:id="13" w:name="_Ref354490800"/>
       <w:r>
         <w:rPr>
           <w:lang w:val="en-US"/>
@@ -10231,7 +10223,7 @@
         </w:rPr>
         <w:t>simulation</w:t>
       </w:r>
-      <w:bookmarkEnd w:id="14"/>
+      <w:bookmarkEnd w:id="13"/>
     </w:p>
     <w:p>
       <w:pPr>
@@ -11345,7 +11337,7 @@
             <w:tcW w:w="4500" w:type="pct"/>
             <w:vAlign w:val="center"/>
           </w:tcPr>
-          <w:bookmarkStart w:id="15" w:name="_Ref354151750"/>
+          <w:bookmarkStart w:id="14" w:name="_Ref354151750"/>
           <w:p>
             <w:pPr>
               <w:ind w:left="340" w:firstLine="0"/>
@@ -11498,7 +11490,7 @@
                 <w:lang w:val="en-US"/>
               </w:rPr>
             </w:pPr>
-            <w:bookmarkStart w:id="16" w:name="_Ref354319257"/>
+            <w:bookmarkStart w:id="15" w:name="_Ref354319257"/>
             <w:r>
               <w:rPr>
                 <w:lang w:val="en-US"/>
@@ -11542,7 +11534,7 @@
               </w:rPr>
               <w:t>)</w:t>
             </w:r>
-            <w:bookmarkEnd w:id="16"/>
+            <w:bookmarkEnd w:id="15"/>
           </w:p>
         </w:tc>
       </w:tr>
@@ -11730,7 +11722,7 @@
                 <w:lang w:val="en-US"/>
               </w:rPr>
             </w:pPr>
-            <w:bookmarkStart w:id="17" w:name="_Ref354319499"/>
+            <w:bookmarkStart w:id="16" w:name="_Ref354319499"/>
             <w:r>
               <w:rPr>
                 <w:lang w:val="en-US"/>
@@ -11774,7 +11766,7 @@
               </w:rPr>
               <w:t>)</w:t>
             </w:r>
-            <w:bookmarkEnd w:id="17"/>
+            <w:bookmarkEnd w:id="16"/>
           </w:p>
         </w:tc>
       </w:tr>
@@ -12727,7 +12719,7 @@
                 <w:lang w:val="en-US"/>
               </w:rPr>
             </w:pPr>
-            <w:bookmarkStart w:id="18" w:name="_Ref354321602"/>
+            <w:bookmarkStart w:id="17" w:name="_Ref354321602"/>
             <w:r>
               <w:rPr>
                 <w:lang w:val="en-US"/>
@@ -12771,7 +12763,7 @@
               </w:rPr>
               <w:t>)</w:t>
             </w:r>
-            <w:bookmarkEnd w:id="18"/>
+            <w:bookmarkEnd w:id="17"/>
           </w:p>
         </w:tc>
       </w:tr>
@@ -13830,7 +13822,7 @@
                 <w:lang w:val="en-US"/>
               </w:rPr>
             </w:pPr>
-            <w:bookmarkStart w:id="19" w:name="_Ref354322542"/>
+            <w:bookmarkStart w:id="18" w:name="_Ref354322542"/>
             <w:r>
               <w:rPr>
                 <w:lang w:val="en-US"/>
@@ -13874,7 +13866,7 @@
               </w:rPr>
               <w:t>)</w:t>
             </w:r>
-            <w:bookmarkEnd w:id="19"/>
+            <w:bookmarkEnd w:id="18"/>
           </w:p>
         </w:tc>
       </w:tr>
@@ -14455,7 +14447,7 @@
                 <w:lang w:val="en-US"/>
               </w:rPr>
             </w:pPr>
-            <w:bookmarkStart w:id="20" w:name="_Ref354322545"/>
+            <w:bookmarkStart w:id="19" w:name="_Ref354322545"/>
             <w:r>
               <w:rPr>
                 <w:lang w:val="en-US"/>
@@ -14499,7 +14491,7 @@
               </w:rPr>
               <w:t>)</w:t>
             </w:r>
-            <w:bookmarkEnd w:id="20"/>
+            <w:bookmarkEnd w:id="19"/>
           </w:p>
         </w:tc>
       </w:tr>
@@ -15707,7 +15699,7 @@
         </w:rPr>
         <w:t>.</w:t>
       </w:r>
-      <w:bookmarkEnd w:id="15"/>
+      <w:bookmarkEnd w:id="14"/>
     </w:p>
     <w:p>
       <w:pPr>
@@ -15897,14 +15889,14 @@
           <w:lang w:val="en-US"/>
         </w:rPr>
       </w:pPr>
-      <w:bookmarkStart w:id="21" w:name="_Ref354319797"/>
+      <w:bookmarkStart w:id="20" w:name="_Ref354319797"/>
       <w:r>
         <w:rPr>
           <w:lang w:val="en-US"/>
         </w:rPr>
         <w:t>Fixation probability with stress-induced mutation</w:t>
       </w:r>
-      <w:bookmarkEnd w:id="21"/>
+      <w:bookmarkEnd w:id="20"/>
     </w:p>
     <w:p>
       <w:pPr>
@@ -15921,12 +15913,12 @@
       </w:r>
       <w:r>
         <w:rPr>
-          <w:rFonts w:ascii="Times New Roman" w:hAnsi="Times New Roman"/>
+          <w:rFonts w:ascii="Cambria Math" w:hAnsi="Cambria Math"/>
           <w:i/>
           <w:iCs/>
           <w:lang w:val="en-US"/>
         </w:rPr>
-        <w:t>π</w:t>
+        <w:t>𝜌</w:t>
       </w:r>
       <w:r>
         <w:rPr>
@@ -16004,7 +15996,21 @@
               <w:rFonts w:ascii="Cambria Math" w:hAnsi="Cambria Math"/>
               <w:lang w:val="en-US"/>
             </w:rPr>
-            <m:t>π=2</m:t>
+            <m:t>ρ</m:t>
+          </m:r>
+          <m:r>
+            <w:rPr>
+              <w:rFonts w:ascii="Cambria Math" w:hAnsi="Cambria Math"/>
+              <w:lang w:val="en-US"/>
+            </w:rPr>
+            <m:t>=</m:t>
+          </m:r>
+          <m:r>
+            <w:rPr>
+              <w:rFonts w:ascii="Cambria Math" w:hAnsi="Cambria Math"/>
+              <w:lang w:val="en-US"/>
+            </w:rPr>
+            <m:t>2-</m:t>
           </m:r>
           <m:f>
             <m:fPr>
@@ -16022,7 +16028,7 @@
                   <w:rFonts w:ascii="Cambria Math" w:hAnsi="Cambria Math"/>
                   <w:lang w:val="en-US"/>
                 </w:rPr>
-                <m:t>α-1</m:t>
+                <m:t>2</m:t>
               </m:r>
             </m:num>
             <m:den>
@@ -17338,6 +17344,7 @@
     </w:p>
     <w:p>
       <w:pPr>
+        <w:pStyle w:val="Firstparagraph"/>
         <w:rPr>
           <w:lang w:val="en-US"/>
         </w:rPr>
@@ -17354,9 +17361,22 @@
         <w:rPr>
           <w:lang w:val="en-US"/>
         </w:rPr>
-        <w:t xml:space="preserve"> that in the fixation probability:</w:t>
+        <w:t xml:space="preserve"> that in the fixation probability</w:t>
+      </w:r>
+      <w:r>
+        <w:rPr>
+          <w:lang w:val="en-US"/>
+        </w:rPr>
+        <w:t xml:space="preserve"> gives the final result</w:t>
+      </w:r>
+      <w:r>
+        <w:rPr>
+          <w:lang w:val="en-US"/>
+        </w:rPr>
+        <w:t>:</w:t>
       </w:r>
     </w:p>
+    <w:bookmarkStart w:id="21" w:name="_GoBack"/>
     <w:p>
       <w:pPr>
         <w:pStyle w:val="Firstparagraph"/>
@@ -17382,1413 +17402,7 @@
                   <w:rFonts w:ascii="Cambria Math" w:hAnsi="Cambria Math"/>
                   <w:lang w:val="en-US"/>
                 </w:rPr>
-                <m:t>π</m:t>
-              </m:r>
-            </m:e>
-            <m:sub>
-              <m:r>
-                <w:rPr>
-                  <w:rFonts w:ascii="Cambria Math" w:hAnsi="Cambria Math"/>
-                  <w:lang w:val="en-US"/>
-                </w:rPr>
-                <m:t>sim</m:t>
-              </m:r>
-            </m:sub>
-          </m:sSub>
-          <m:r>
-            <w:rPr>
-              <w:rFonts w:ascii="Cambria Math" w:hAnsi="Cambria Math"/>
-              <w:lang w:val="en-US"/>
-            </w:rPr>
-            <m:t>/2≈</m:t>
-          </m:r>
-          <m:f>
-            <m:fPr>
-              <m:ctrlPr>
-                <w:rPr>
-                  <w:rFonts w:ascii="Cambria Math" w:hAnsi="Cambria Math"/>
-                  <w:i/>
-                  <w:lang w:val="en-US"/>
-                </w:rPr>
-              </m:ctrlPr>
-            </m:fPr>
-            <m:num>
-              <m:f>
-                <m:fPr>
-                  <m:ctrlPr>
-                    <w:rPr>
-                      <w:rFonts w:ascii="Cambria Math" w:hAnsi="Cambria Math"/>
-                      <w:i/>
-                      <w:lang w:val="en-US"/>
-                    </w:rPr>
-                  </m:ctrlPr>
-                </m:fPr>
-                <m:num>
-                  <m:r>
-                    <w:rPr>
-                      <w:rFonts w:ascii="Cambria Math" w:hAnsi="Cambria Math"/>
-                      <w:lang w:val="en-US"/>
-                    </w:rPr>
-                    <m:t>1+sH</m:t>
-                  </m:r>
-                </m:num>
-                <m:den>
-                  <m:sSup>
-                    <m:sSupPr>
-                      <m:ctrlPr>
-                        <w:rPr>
-                          <w:rFonts w:ascii="Cambria Math" w:hAnsi="Cambria Math"/>
-                          <w:i/>
-                          <w:lang w:val="en-US"/>
-                        </w:rPr>
-                      </m:ctrlPr>
-                    </m:sSupPr>
-                    <m:e>
-                      <m:r>
-                        <w:rPr>
-                          <w:rFonts w:ascii="Cambria Math" w:hAnsi="Cambria Math"/>
-                          <w:lang w:val="en-US"/>
-                        </w:rPr>
-                        <m:t>e</m:t>
-                      </m:r>
-                    </m:e>
-                    <m:sup>
-                      <m:r>
-                        <w:rPr>
-                          <w:rFonts w:ascii="Cambria Math" w:hAnsi="Cambria Math"/>
-                          <w:lang w:val="en-US"/>
-                        </w:rPr>
-                        <m:t>U-</m:t>
-                      </m:r>
-                      <m:f>
-                        <m:fPr>
-                          <m:ctrlPr>
-                            <w:rPr>
-                              <w:rFonts w:ascii="Cambria Math" w:hAnsi="Cambria Math"/>
-                              <w:i/>
-                              <w:lang w:val="en-US"/>
-                            </w:rPr>
-                          </m:ctrlPr>
-                        </m:fPr>
-                        <m:num>
-                          <m:r>
-                            <w:rPr>
-                              <w:rFonts w:ascii="Cambria Math" w:hAnsi="Cambria Math"/>
-                              <w:lang w:val="en-US"/>
-                            </w:rPr>
-                            <m:t>U</m:t>
-                          </m:r>
-                        </m:num>
-                        <m:den>
-                          <m:r>
-                            <w:rPr>
-                              <w:rFonts w:ascii="Cambria Math" w:hAnsi="Cambria Math"/>
-                              <w:lang w:val="en-US"/>
-                            </w:rPr>
-                            <m:t>s</m:t>
-                          </m:r>
-                        </m:den>
-                      </m:f>
-                    </m:sup>
-                  </m:sSup>
-                  <m:r>
-                    <w:rPr>
-                      <w:rFonts w:ascii="Cambria Math" w:hAnsi="Cambria Math"/>
-                      <w:lang w:val="en-US"/>
-                    </w:rPr>
-                    <m:t>+</m:t>
-                  </m:r>
-                  <m:d>
-                    <m:dPr>
-                      <m:ctrlPr>
-                        <w:rPr>
-                          <w:rFonts w:ascii="Cambria Math" w:hAnsi="Cambria Math"/>
-                          <w:i/>
-                          <w:lang w:val="en-US"/>
-                        </w:rPr>
-                      </m:ctrlPr>
-                    </m:dPr>
-                    <m:e>
-                      <m:r>
-                        <w:rPr>
-                          <w:rFonts w:ascii="Cambria Math" w:hAnsi="Cambria Math"/>
-                          <w:lang w:val="en-US"/>
-                        </w:rPr>
-                        <m:t>1-</m:t>
-                      </m:r>
-                      <m:sSup>
-                        <m:sSupPr>
-                          <m:ctrlPr>
-                            <w:rPr>
-                              <w:rFonts w:ascii="Cambria Math" w:hAnsi="Cambria Math"/>
-                              <w:i/>
-                              <w:lang w:val="en-US"/>
-                            </w:rPr>
-                          </m:ctrlPr>
-                        </m:sSupPr>
-                        <m:e>
-                          <m:r>
-                            <w:rPr>
-                              <w:rFonts w:ascii="Cambria Math" w:hAnsi="Cambria Math"/>
-                              <w:lang w:val="en-US"/>
-                            </w:rPr>
-                            <m:t>e</m:t>
-                          </m:r>
-                        </m:e>
-                        <m:sup>
-                          <m:r>
-                            <w:rPr>
-                              <w:rFonts w:ascii="Cambria Math" w:hAnsi="Cambria Math"/>
-                              <w:lang w:val="en-US"/>
-                            </w:rPr>
-                            <m:t>-</m:t>
-                          </m:r>
-                          <m:f>
-                            <m:fPr>
-                              <m:ctrlPr>
-                                <w:rPr>
-                                  <w:rFonts w:ascii="Cambria Math" w:hAnsi="Cambria Math"/>
-                                  <w:i/>
-                                  <w:lang w:val="en-US"/>
-                                </w:rPr>
-                              </m:ctrlPr>
-                            </m:fPr>
-                            <m:num>
-                              <m:r>
-                                <w:rPr>
-                                  <w:rFonts w:ascii="Cambria Math" w:hAnsi="Cambria Math"/>
-                                  <w:lang w:val="en-US"/>
-                                </w:rPr>
-                                <m:t>U</m:t>
-                              </m:r>
-                            </m:num>
-                            <m:den>
-                              <m:r>
-                                <w:rPr>
-                                  <w:rFonts w:ascii="Cambria Math" w:hAnsi="Cambria Math"/>
-                                  <w:lang w:val="en-US"/>
-                                </w:rPr>
-                                <m:t>s</m:t>
-                              </m:r>
-                            </m:den>
-                          </m:f>
-                        </m:sup>
-                      </m:sSup>
-                    </m:e>
-                  </m:d>
-                  <m:d>
-                    <m:dPr>
-                      <m:ctrlPr>
-                        <w:rPr>
-                          <w:rFonts w:ascii="Cambria Math" w:hAnsi="Cambria Math"/>
-                          <w:i/>
-                          <w:lang w:val="en-US"/>
-                        </w:rPr>
-                      </m:ctrlPr>
-                    </m:dPr>
-                    <m:e>
-                      <m:r>
-                        <w:rPr>
-                          <w:rFonts w:ascii="Cambria Math" w:hAnsi="Cambria Math"/>
-                          <w:lang w:val="en-US"/>
-                        </w:rPr>
-                        <m:t>1-s</m:t>
-                      </m:r>
-                    </m:e>
-                  </m:d>
-                  <m:sSup>
-                    <m:sSupPr>
-                      <m:ctrlPr>
-                        <w:rPr>
-                          <w:rFonts w:ascii="Cambria Math" w:hAnsi="Cambria Math"/>
-                          <w:i/>
-                          <w:lang w:val="en-US"/>
-                        </w:rPr>
-                      </m:ctrlPr>
-                    </m:sSupPr>
-                    <m:e>
-                      <m:r>
-                        <w:rPr>
-                          <w:rFonts w:ascii="Cambria Math" w:hAnsi="Cambria Math"/>
-                          <w:lang w:val="en-US"/>
-                        </w:rPr>
-                        <m:t>e</m:t>
-                      </m:r>
-                    </m:e>
-                    <m:sup>
-                      <m:r>
-                        <w:rPr>
-                          <w:rFonts w:ascii="Cambria Math" w:hAnsi="Cambria Math"/>
-                          <w:lang w:val="en-US"/>
-                        </w:rPr>
-                        <m:t>U-τU</m:t>
-                      </m:r>
-                    </m:sup>
-                  </m:sSup>
-                </m:den>
-              </m:f>
-              <m:r>
-                <w:rPr>
-                  <w:rFonts w:ascii="Cambria Math" w:hAnsi="Cambria Math"/>
-                  <w:lang w:val="en-US"/>
-                </w:rPr>
-                <m:t>-1</m:t>
-              </m:r>
-            </m:num>
-            <m:den>
-              <m:f>
-                <m:fPr>
-                  <m:ctrlPr>
-                    <w:rPr>
-                      <w:rFonts w:ascii="Cambria Math" w:hAnsi="Cambria Math"/>
-                      <w:i/>
-                      <w:lang w:val="en-US"/>
-                    </w:rPr>
-                  </m:ctrlPr>
-                </m:fPr>
-                <m:num>
-                  <m:r>
-                    <w:rPr>
-                      <w:rFonts w:ascii="Cambria Math" w:hAnsi="Cambria Math"/>
-                      <w:lang w:val="en-US"/>
-                    </w:rPr>
-                    <m:t>1+sH</m:t>
-                  </m:r>
-                </m:num>
-                <m:den>
-                  <m:sSup>
-                    <m:sSupPr>
-                      <m:ctrlPr>
-                        <w:rPr>
-                          <w:rFonts w:ascii="Cambria Math" w:hAnsi="Cambria Math"/>
-                          <w:i/>
-                          <w:lang w:val="en-US"/>
-                        </w:rPr>
-                      </m:ctrlPr>
-                    </m:sSupPr>
-                    <m:e>
-                      <m:r>
-                        <w:rPr>
-                          <w:rFonts w:ascii="Cambria Math" w:hAnsi="Cambria Math"/>
-                          <w:lang w:val="en-US"/>
-                        </w:rPr>
-                        <m:t>e</m:t>
-                      </m:r>
-                    </m:e>
-                    <m:sup>
-                      <m:r>
-                        <w:rPr>
-                          <w:rFonts w:ascii="Cambria Math" w:hAnsi="Cambria Math"/>
-                          <w:lang w:val="en-US"/>
-                        </w:rPr>
-                        <m:t>U-</m:t>
-                      </m:r>
-                      <m:f>
-                        <m:fPr>
-                          <m:ctrlPr>
-                            <w:rPr>
-                              <w:rFonts w:ascii="Cambria Math" w:hAnsi="Cambria Math"/>
-                              <w:i/>
-                              <w:lang w:val="en-US"/>
-                            </w:rPr>
-                          </m:ctrlPr>
-                        </m:fPr>
-                        <m:num>
-                          <m:r>
-                            <w:rPr>
-                              <w:rFonts w:ascii="Cambria Math" w:hAnsi="Cambria Math"/>
-                              <w:lang w:val="en-US"/>
-                            </w:rPr>
-                            <m:t>U</m:t>
-                          </m:r>
-                        </m:num>
-                        <m:den>
-                          <m:r>
-                            <w:rPr>
-                              <w:rFonts w:ascii="Cambria Math" w:hAnsi="Cambria Math"/>
-                              <w:lang w:val="en-US"/>
-                            </w:rPr>
-                            <m:t>s</m:t>
-                          </m:r>
-                        </m:den>
-                      </m:f>
-                    </m:sup>
-                  </m:sSup>
-                  <m:r>
-                    <w:rPr>
-                      <w:rFonts w:ascii="Cambria Math" w:hAnsi="Cambria Math"/>
-                      <w:lang w:val="en-US"/>
-                    </w:rPr>
-                    <m:t>+</m:t>
-                  </m:r>
-                  <m:d>
-                    <m:dPr>
-                      <m:ctrlPr>
-                        <w:rPr>
-                          <w:rFonts w:ascii="Cambria Math" w:hAnsi="Cambria Math"/>
-                          <w:i/>
-                          <w:lang w:val="en-US"/>
-                        </w:rPr>
-                      </m:ctrlPr>
-                    </m:dPr>
-                    <m:e>
-                      <m:r>
-                        <w:rPr>
-                          <w:rFonts w:ascii="Cambria Math" w:hAnsi="Cambria Math"/>
-                          <w:lang w:val="en-US"/>
-                        </w:rPr>
-                        <m:t>1-</m:t>
-                      </m:r>
-                      <m:sSup>
-                        <m:sSupPr>
-                          <m:ctrlPr>
-                            <w:rPr>
-                              <w:rFonts w:ascii="Cambria Math" w:hAnsi="Cambria Math"/>
-                              <w:i/>
-                              <w:lang w:val="en-US"/>
-                            </w:rPr>
-                          </m:ctrlPr>
-                        </m:sSupPr>
-                        <m:e>
-                          <m:r>
-                            <w:rPr>
-                              <w:rFonts w:ascii="Cambria Math" w:hAnsi="Cambria Math"/>
-                              <w:lang w:val="en-US"/>
-                            </w:rPr>
-                            <m:t>e</m:t>
-                          </m:r>
-                        </m:e>
-                        <m:sup>
-                          <m:r>
-                            <w:rPr>
-                              <w:rFonts w:ascii="Cambria Math" w:hAnsi="Cambria Math"/>
-                              <w:lang w:val="en-US"/>
-                            </w:rPr>
-                            <m:t>-</m:t>
-                          </m:r>
-                          <m:f>
-                            <m:fPr>
-                              <m:ctrlPr>
-                                <w:rPr>
-                                  <w:rFonts w:ascii="Cambria Math" w:hAnsi="Cambria Math"/>
-                                  <w:i/>
-                                  <w:lang w:val="en-US"/>
-                                </w:rPr>
-                              </m:ctrlPr>
-                            </m:fPr>
-                            <m:num>
-                              <m:r>
-                                <w:rPr>
-                                  <w:rFonts w:ascii="Cambria Math" w:hAnsi="Cambria Math"/>
-                                  <w:lang w:val="en-US"/>
-                                </w:rPr>
-                                <m:t>U</m:t>
-                              </m:r>
-                            </m:num>
-                            <m:den>
-                              <m:r>
-                                <w:rPr>
-                                  <w:rFonts w:ascii="Cambria Math" w:hAnsi="Cambria Math"/>
-                                  <w:lang w:val="en-US"/>
-                                </w:rPr>
-                                <m:t>s</m:t>
-                              </m:r>
-                            </m:den>
-                          </m:f>
-                        </m:sup>
-                      </m:sSup>
-                    </m:e>
-                  </m:d>
-                  <m:d>
-                    <m:dPr>
-                      <m:ctrlPr>
-                        <w:rPr>
-                          <w:rFonts w:ascii="Cambria Math" w:hAnsi="Cambria Math"/>
-                          <w:i/>
-                          <w:lang w:val="en-US"/>
-                        </w:rPr>
-                      </m:ctrlPr>
-                    </m:dPr>
-                    <m:e>
-                      <m:r>
-                        <w:rPr>
-                          <w:rFonts w:ascii="Cambria Math" w:hAnsi="Cambria Math"/>
-                          <w:lang w:val="en-US"/>
-                        </w:rPr>
-                        <m:t>1-s</m:t>
-                      </m:r>
-                    </m:e>
-                  </m:d>
-                  <m:sSup>
-                    <m:sSupPr>
-                      <m:ctrlPr>
-                        <w:rPr>
-                          <w:rFonts w:ascii="Cambria Math" w:hAnsi="Cambria Math"/>
-                          <w:i/>
-                          <w:lang w:val="en-US"/>
-                        </w:rPr>
-                      </m:ctrlPr>
-                    </m:sSupPr>
-                    <m:e>
-                      <m:r>
-                        <w:rPr>
-                          <w:rFonts w:ascii="Cambria Math" w:hAnsi="Cambria Math"/>
-                          <w:lang w:val="en-US"/>
-                        </w:rPr>
-                        <m:t>e</m:t>
-                      </m:r>
-                    </m:e>
-                    <m:sup>
-                      <m:r>
-                        <w:rPr>
-                          <w:rFonts w:ascii="Cambria Math" w:hAnsi="Cambria Math"/>
-                          <w:lang w:val="en-US"/>
-                        </w:rPr>
-                        <m:t>U-τU</m:t>
-                      </m:r>
-                    </m:sup>
-                  </m:sSup>
-                </m:den>
-              </m:f>
-            </m:den>
-          </m:f>
-          <m:r>
-            <w:rPr>
-              <w:rFonts w:ascii="Cambria Math" w:hAnsi="Cambria Math"/>
-              <w:lang w:val="en-US"/>
-            </w:rPr>
-            <m:t>=</m:t>
-          </m:r>
-        </m:oMath>
-      </m:oMathPara>
-    </w:p>
-    <w:p>
-      <w:pPr>
-        <w:pStyle w:val="Firstparagraph"/>
-        <w:rPr>
-          <w:lang w:val="en-US"/>
-        </w:rPr>
-      </w:pPr>
-      <m:oMathPara>
-        <m:oMath>
-          <m:f>
-            <m:fPr>
-              <m:ctrlPr>
-                <w:rPr>
-                  <w:rFonts w:ascii="Cambria Math" w:hAnsi="Cambria Math"/>
-                  <w:i/>
-                  <w:lang w:val="en-US"/>
-                </w:rPr>
-              </m:ctrlPr>
-            </m:fPr>
-            <m:num>
-              <m:f>
-                <m:fPr>
-                  <m:ctrlPr>
-                    <w:rPr>
-                      <w:rFonts w:ascii="Cambria Math" w:hAnsi="Cambria Math"/>
-                      <w:i/>
-                      <w:lang w:val="en-US"/>
-                    </w:rPr>
-                  </m:ctrlPr>
-                </m:fPr>
-                <m:num>
-                  <m:r>
-                    <w:rPr>
-                      <w:rFonts w:ascii="Cambria Math" w:hAnsi="Cambria Math"/>
-                      <w:lang w:val="en-US"/>
-                    </w:rPr>
-                    <m:t>1+sH-</m:t>
-                  </m:r>
-                  <m:sSup>
-                    <m:sSupPr>
-                      <m:ctrlPr>
-                        <w:rPr>
-                          <w:rFonts w:ascii="Cambria Math" w:hAnsi="Cambria Math"/>
-                          <w:i/>
-                          <w:lang w:val="en-US"/>
-                        </w:rPr>
-                      </m:ctrlPr>
-                    </m:sSupPr>
-                    <m:e>
-                      <m:r>
-                        <w:rPr>
-                          <w:rFonts w:ascii="Cambria Math" w:hAnsi="Cambria Math"/>
-                          <w:lang w:val="en-US"/>
-                        </w:rPr>
-                        <m:t>e</m:t>
-                      </m:r>
-                    </m:e>
-                    <m:sup>
-                      <m:r>
-                        <w:rPr>
-                          <w:rFonts w:ascii="Cambria Math" w:hAnsi="Cambria Math"/>
-                          <w:lang w:val="en-US"/>
-                        </w:rPr>
-                        <m:t>U-</m:t>
-                      </m:r>
-                      <m:f>
-                        <m:fPr>
-                          <m:ctrlPr>
-                            <w:rPr>
-                              <w:rFonts w:ascii="Cambria Math" w:hAnsi="Cambria Math"/>
-                              <w:i/>
-                              <w:lang w:val="en-US"/>
-                            </w:rPr>
-                          </m:ctrlPr>
-                        </m:fPr>
-                        <m:num>
-                          <m:r>
-                            <w:rPr>
-                              <w:rFonts w:ascii="Cambria Math" w:hAnsi="Cambria Math"/>
-                              <w:lang w:val="en-US"/>
-                            </w:rPr>
-                            <m:t>U</m:t>
-                          </m:r>
-                        </m:num>
-                        <m:den>
-                          <m:r>
-                            <w:rPr>
-                              <w:rFonts w:ascii="Cambria Math" w:hAnsi="Cambria Math"/>
-                              <w:lang w:val="en-US"/>
-                            </w:rPr>
-                            <m:t>s</m:t>
-                          </m:r>
-                        </m:den>
-                      </m:f>
-                    </m:sup>
-                  </m:sSup>
-                  <m:r>
-                    <w:rPr>
-                      <w:rFonts w:ascii="Cambria Math" w:hAnsi="Cambria Math"/>
-                      <w:lang w:val="en-US"/>
-                    </w:rPr>
-                    <m:t>-</m:t>
-                  </m:r>
-                  <m:d>
-                    <m:dPr>
-                      <m:ctrlPr>
-                        <w:rPr>
-                          <w:rFonts w:ascii="Cambria Math" w:hAnsi="Cambria Math"/>
-                          <w:i/>
-                          <w:lang w:val="en-US"/>
-                        </w:rPr>
-                      </m:ctrlPr>
-                    </m:dPr>
-                    <m:e>
-                      <m:r>
-                        <w:rPr>
-                          <w:rFonts w:ascii="Cambria Math" w:hAnsi="Cambria Math"/>
-                          <w:lang w:val="en-US"/>
-                        </w:rPr>
-                        <m:t>1-</m:t>
-                      </m:r>
-                      <m:sSup>
-                        <m:sSupPr>
-                          <m:ctrlPr>
-                            <w:rPr>
-                              <w:rFonts w:ascii="Cambria Math" w:hAnsi="Cambria Math"/>
-                              <w:i/>
-                              <w:lang w:val="en-US"/>
-                            </w:rPr>
-                          </m:ctrlPr>
-                        </m:sSupPr>
-                        <m:e>
-                          <m:r>
-                            <w:rPr>
-                              <w:rFonts w:ascii="Cambria Math" w:hAnsi="Cambria Math"/>
-                              <w:lang w:val="en-US"/>
-                            </w:rPr>
-                            <m:t>e</m:t>
-                          </m:r>
-                        </m:e>
-                        <m:sup>
-                          <m:r>
-                            <w:rPr>
-                              <w:rFonts w:ascii="Cambria Math" w:hAnsi="Cambria Math"/>
-                              <w:lang w:val="en-US"/>
-                            </w:rPr>
-                            <m:t>-</m:t>
-                          </m:r>
-                          <m:f>
-                            <m:fPr>
-                              <m:ctrlPr>
-                                <w:rPr>
-                                  <w:rFonts w:ascii="Cambria Math" w:hAnsi="Cambria Math"/>
-                                  <w:i/>
-                                  <w:lang w:val="en-US"/>
-                                </w:rPr>
-                              </m:ctrlPr>
-                            </m:fPr>
-                            <m:num>
-                              <m:r>
-                                <w:rPr>
-                                  <w:rFonts w:ascii="Cambria Math" w:hAnsi="Cambria Math"/>
-                                  <w:lang w:val="en-US"/>
-                                </w:rPr>
-                                <m:t>U</m:t>
-                              </m:r>
-                            </m:num>
-                            <m:den>
-                              <m:r>
-                                <w:rPr>
-                                  <w:rFonts w:ascii="Cambria Math" w:hAnsi="Cambria Math"/>
-                                  <w:lang w:val="en-US"/>
-                                </w:rPr>
-                                <m:t>s</m:t>
-                              </m:r>
-                            </m:den>
-                          </m:f>
-                        </m:sup>
-                      </m:sSup>
-                    </m:e>
-                  </m:d>
-                  <m:d>
-                    <m:dPr>
-                      <m:ctrlPr>
-                        <w:rPr>
-                          <w:rFonts w:ascii="Cambria Math" w:hAnsi="Cambria Math"/>
-                          <w:i/>
-                          <w:lang w:val="en-US"/>
-                        </w:rPr>
-                      </m:ctrlPr>
-                    </m:dPr>
-                    <m:e>
-                      <m:r>
-                        <w:rPr>
-                          <w:rFonts w:ascii="Cambria Math" w:hAnsi="Cambria Math"/>
-                          <w:lang w:val="en-US"/>
-                        </w:rPr>
-                        <m:t>1-s</m:t>
-                      </m:r>
-                    </m:e>
-                  </m:d>
-                  <m:sSup>
-                    <m:sSupPr>
-                      <m:ctrlPr>
-                        <w:rPr>
-                          <w:rFonts w:ascii="Cambria Math" w:hAnsi="Cambria Math"/>
-                          <w:i/>
-                          <w:lang w:val="en-US"/>
-                        </w:rPr>
-                      </m:ctrlPr>
-                    </m:sSupPr>
-                    <m:e>
-                      <m:r>
-                        <w:rPr>
-                          <w:rFonts w:ascii="Cambria Math" w:hAnsi="Cambria Math"/>
-                          <w:lang w:val="en-US"/>
-                        </w:rPr>
-                        <m:t>e</m:t>
-                      </m:r>
-                    </m:e>
-                    <m:sup>
-                      <m:r>
-                        <w:rPr>
-                          <w:rFonts w:ascii="Cambria Math" w:hAnsi="Cambria Math"/>
-                          <w:lang w:val="en-US"/>
-                        </w:rPr>
-                        <m:t>U-τU</m:t>
-                      </m:r>
-                    </m:sup>
-                  </m:sSup>
-                </m:num>
-                <m:den>
-                  <m:sSup>
-                    <m:sSupPr>
-                      <m:ctrlPr>
-                        <w:rPr>
-                          <w:rFonts w:ascii="Cambria Math" w:hAnsi="Cambria Math"/>
-                          <w:i/>
-                          <w:lang w:val="en-US"/>
-                        </w:rPr>
-                      </m:ctrlPr>
-                    </m:sSupPr>
-                    <m:e>
-                      <m:r>
-                        <w:rPr>
-                          <w:rFonts w:ascii="Cambria Math" w:hAnsi="Cambria Math"/>
-                          <w:lang w:val="en-US"/>
-                        </w:rPr>
-                        <m:t>e</m:t>
-                      </m:r>
-                    </m:e>
-                    <m:sup>
-                      <m:r>
-                        <w:rPr>
-                          <w:rFonts w:ascii="Cambria Math" w:hAnsi="Cambria Math"/>
-                          <w:lang w:val="en-US"/>
-                        </w:rPr>
-                        <m:t>U-</m:t>
-                      </m:r>
-                      <m:f>
-                        <m:fPr>
-                          <m:ctrlPr>
-                            <w:rPr>
-                              <w:rFonts w:ascii="Cambria Math" w:hAnsi="Cambria Math"/>
-                              <w:i/>
-                              <w:lang w:val="en-US"/>
-                            </w:rPr>
-                          </m:ctrlPr>
-                        </m:fPr>
-                        <m:num>
-                          <m:r>
-                            <w:rPr>
-                              <w:rFonts w:ascii="Cambria Math" w:hAnsi="Cambria Math"/>
-                              <w:lang w:val="en-US"/>
-                            </w:rPr>
-                            <m:t>U</m:t>
-                          </m:r>
-                        </m:num>
-                        <m:den>
-                          <m:r>
-                            <w:rPr>
-                              <w:rFonts w:ascii="Cambria Math" w:hAnsi="Cambria Math"/>
-                              <w:lang w:val="en-US"/>
-                            </w:rPr>
-                            <m:t>s</m:t>
-                          </m:r>
-                        </m:den>
-                      </m:f>
-                    </m:sup>
-                  </m:sSup>
-                  <m:r>
-                    <w:rPr>
-                      <w:rFonts w:ascii="Cambria Math" w:hAnsi="Cambria Math"/>
-                      <w:lang w:val="en-US"/>
-                    </w:rPr>
-                    <m:t>+</m:t>
-                  </m:r>
-                  <m:d>
-                    <m:dPr>
-                      <m:ctrlPr>
-                        <w:rPr>
-                          <w:rFonts w:ascii="Cambria Math" w:hAnsi="Cambria Math"/>
-                          <w:i/>
-                          <w:lang w:val="en-US"/>
-                        </w:rPr>
-                      </m:ctrlPr>
-                    </m:dPr>
-                    <m:e>
-                      <m:r>
-                        <w:rPr>
-                          <w:rFonts w:ascii="Cambria Math" w:hAnsi="Cambria Math"/>
-                          <w:lang w:val="en-US"/>
-                        </w:rPr>
-                        <m:t>1-</m:t>
-                      </m:r>
-                      <m:sSup>
-                        <m:sSupPr>
-                          <m:ctrlPr>
-                            <w:rPr>
-                              <w:rFonts w:ascii="Cambria Math" w:hAnsi="Cambria Math"/>
-                              <w:i/>
-                              <w:lang w:val="en-US"/>
-                            </w:rPr>
-                          </m:ctrlPr>
-                        </m:sSupPr>
-                        <m:e>
-                          <m:r>
-                            <w:rPr>
-                              <w:rFonts w:ascii="Cambria Math" w:hAnsi="Cambria Math"/>
-                              <w:lang w:val="en-US"/>
-                            </w:rPr>
-                            <m:t>e</m:t>
-                          </m:r>
-                        </m:e>
-                        <m:sup>
-                          <m:r>
-                            <w:rPr>
-                              <w:rFonts w:ascii="Cambria Math" w:hAnsi="Cambria Math"/>
-                              <w:lang w:val="en-US"/>
-                            </w:rPr>
-                            <m:t>-</m:t>
-                          </m:r>
-                          <m:f>
-                            <m:fPr>
-                              <m:ctrlPr>
-                                <w:rPr>
-                                  <w:rFonts w:ascii="Cambria Math" w:hAnsi="Cambria Math"/>
-                                  <w:i/>
-                                  <w:lang w:val="en-US"/>
-                                </w:rPr>
-                              </m:ctrlPr>
-                            </m:fPr>
-                            <m:num>
-                              <m:r>
-                                <w:rPr>
-                                  <w:rFonts w:ascii="Cambria Math" w:hAnsi="Cambria Math"/>
-                                  <w:lang w:val="en-US"/>
-                                </w:rPr>
-                                <m:t>U</m:t>
-                              </m:r>
-                            </m:num>
-                            <m:den>
-                              <m:r>
-                                <w:rPr>
-                                  <w:rFonts w:ascii="Cambria Math" w:hAnsi="Cambria Math"/>
-                                  <w:lang w:val="en-US"/>
-                                </w:rPr>
-                                <m:t>s</m:t>
-                              </m:r>
-                            </m:den>
-                          </m:f>
-                        </m:sup>
-                      </m:sSup>
-                    </m:e>
-                  </m:d>
-                  <m:d>
-                    <m:dPr>
-                      <m:ctrlPr>
-                        <w:rPr>
-                          <w:rFonts w:ascii="Cambria Math" w:hAnsi="Cambria Math"/>
-                          <w:i/>
-                          <w:lang w:val="en-US"/>
-                        </w:rPr>
-                      </m:ctrlPr>
-                    </m:dPr>
-                    <m:e>
-                      <m:r>
-                        <w:rPr>
-                          <w:rFonts w:ascii="Cambria Math" w:hAnsi="Cambria Math"/>
-                          <w:lang w:val="en-US"/>
-                        </w:rPr>
-                        <m:t>1-s</m:t>
-                      </m:r>
-                    </m:e>
-                  </m:d>
-                  <m:sSup>
-                    <m:sSupPr>
-                      <m:ctrlPr>
-                        <w:rPr>
-                          <w:rFonts w:ascii="Cambria Math" w:hAnsi="Cambria Math"/>
-                          <w:i/>
-                          <w:lang w:val="en-US"/>
-                        </w:rPr>
-                      </m:ctrlPr>
-                    </m:sSupPr>
-                    <m:e>
-                      <m:r>
-                        <w:rPr>
-                          <w:rFonts w:ascii="Cambria Math" w:hAnsi="Cambria Math"/>
-                          <w:lang w:val="en-US"/>
-                        </w:rPr>
-                        <m:t>e</m:t>
-                      </m:r>
-                    </m:e>
-                    <m:sup>
-                      <m:r>
-                        <w:rPr>
-                          <w:rFonts w:ascii="Cambria Math" w:hAnsi="Cambria Math"/>
-                          <w:lang w:val="en-US"/>
-                        </w:rPr>
-                        <m:t>U-τU</m:t>
-                      </m:r>
-                    </m:sup>
-                  </m:sSup>
-                </m:den>
-              </m:f>
-            </m:num>
-            <m:den>
-              <m:f>
-                <m:fPr>
-                  <m:ctrlPr>
-                    <w:rPr>
-                      <w:rFonts w:ascii="Cambria Math" w:hAnsi="Cambria Math"/>
-                      <w:i/>
-                      <w:lang w:val="en-US"/>
-                    </w:rPr>
-                  </m:ctrlPr>
-                </m:fPr>
-                <m:num>
-                  <m:r>
-                    <w:rPr>
-                      <w:rFonts w:ascii="Cambria Math" w:hAnsi="Cambria Math"/>
-                      <w:lang w:val="en-US"/>
-                    </w:rPr>
-                    <m:t>1+sH</m:t>
-                  </m:r>
-                </m:num>
-                <m:den>
-                  <m:sSup>
-                    <m:sSupPr>
-                      <m:ctrlPr>
-                        <w:rPr>
-                          <w:rFonts w:ascii="Cambria Math" w:hAnsi="Cambria Math"/>
-                          <w:i/>
-                          <w:lang w:val="en-US"/>
-                        </w:rPr>
-                      </m:ctrlPr>
-                    </m:sSupPr>
-                    <m:e>
-                      <m:r>
-                        <w:rPr>
-                          <w:rFonts w:ascii="Cambria Math" w:hAnsi="Cambria Math"/>
-                          <w:lang w:val="en-US"/>
-                        </w:rPr>
-                        <m:t>e</m:t>
-                      </m:r>
-                    </m:e>
-                    <m:sup>
-                      <m:r>
-                        <w:rPr>
-                          <w:rFonts w:ascii="Cambria Math" w:hAnsi="Cambria Math"/>
-                          <w:lang w:val="en-US"/>
-                        </w:rPr>
-                        <m:t>U-</m:t>
-                      </m:r>
-                      <m:f>
-                        <m:fPr>
-                          <m:ctrlPr>
-                            <w:rPr>
-                              <w:rFonts w:ascii="Cambria Math" w:hAnsi="Cambria Math"/>
-                              <w:i/>
-                              <w:lang w:val="en-US"/>
-                            </w:rPr>
-                          </m:ctrlPr>
-                        </m:fPr>
-                        <m:num>
-                          <m:r>
-                            <w:rPr>
-                              <w:rFonts w:ascii="Cambria Math" w:hAnsi="Cambria Math"/>
-                              <w:lang w:val="en-US"/>
-                            </w:rPr>
-                            <m:t>U</m:t>
-                          </m:r>
-                        </m:num>
-                        <m:den>
-                          <m:r>
-                            <w:rPr>
-                              <w:rFonts w:ascii="Cambria Math" w:hAnsi="Cambria Math"/>
-                              <w:lang w:val="en-US"/>
-                            </w:rPr>
-                            <m:t>s</m:t>
-                          </m:r>
-                        </m:den>
-                      </m:f>
-                    </m:sup>
-                  </m:sSup>
-                  <m:r>
-                    <w:rPr>
-                      <w:rFonts w:ascii="Cambria Math" w:hAnsi="Cambria Math"/>
-                      <w:lang w:val="en-US"/>
-                    </w:rPr>
-                    <m:t>+</m:t>
-                  </m:r>
-                  <m:d>
-                    <m:dPr>
-                      <m:ctrlPr>
-                        <w:rPr>
-                          <w:rFonts w:ascii="Cambria Math" w:hAnsi="Cambria Math"/>
-                          <w:i/>
-                          <w:lang w:val="en-US"/>
-                        </w:rPr>
-                      </m:ctrlPr>
-                    </m:dPr>
-                    <m:e>
-                      <m:r>
-                        <w:rPr>
-                          <w:rFonts w:ascii="Cambria Math" w:hAnsi="Cambria Math"/>
-                          <w:lang w:val="en-US"/>
-                        </w:rPr>
-                        <m:t>1-</m:t>
-                      </m:r>
-                      <m:sSup>
-                        <m:sSupPr>
-                          <m:ctrlPr>
-                            <w:rPr>
-                              <w:rFonts w:ascii="Cambria Math" w:hAnsi="Cambria Math"/>
-                              <w:i/>
-                              <w:lang w:val="en-US"/>
-                            </w:rPr>
-                          </m:ctrlPr>
-                        </m:sSupPr>
-                        <m:e>
-                          <m:r>
-                            <w:rPr>
-                              <w:rFonts w:ascii="Cambria Math" w:hAnsi="Cambria Math"/>
-                              <w:lang w:val="en-US"/>
-                            </w:rPr>
-                            <m:t>e</m:t>
-                          </m:r>
-                        </m:e>
-                        <m:sup>
-                          <m:r>
-                            <w:rPr>
-                              <w:rFonts w:ascii="Cambria Math" w:hAnsi="Cambria Math"/>
-                              <w:lang w:val="en-US"/>
-                            </w:rPr>
-                            <m:t>-</m:t>
-                          </m:r>
-                          <m:f>
-                            <m:fPr>
-                              <m:ctrlPr>
-                                <w:rPr>
-                                  <w:rFonts w:ascii="Cambria Math" w:hAnsi="Cambria Math"/>
-                                  <w:i/>
-                                  <w:lang w:val="en-US"/>
-                                </w:rPr>
-                              </m:ctrlPr>
-                            </m:fPr>
-                            <m:num>
-                              <m:r>
-                                <w:rPr>
-                                  <w:rFonts w:ascii="Cambria Math" w:hAnsi="Cambria Math"/>
-                                  <w:lang w:val="en-US"/>
-                                </w:rPr>
-                                <m:t>U</m:t>
-                              </m:r>
-                            </m:num>
-                            <m:den>
-                              <m:r>
-                                <w:rPr>
-                                  <w:rFonts w:ascii="Cambria Math" w:hAnsi="Cambria Math"/>
-                                  <w:lang w:val="en-US"/>
-                                </w:rPr>
-                                <m:t>s</m:t>
-                              </m:r>
-                            </m:den>
-                          </m:f>
-                        </m:sup>
-                      </m:sSup>
-                    </m:e>
-                  </m:d>
-                  <m:d>
-                    <m:dPr>
-                      <m:ctrlPr>
-                        <w:rPr>
-                          <w:rFonts w:ascii="Cambria Math" w:hAnsi="Cambria Math"/>
-                          <w:i/>
-                          <w:lang w:val="en-US"/>
-                        </w:rPr>
-                      </m:ctrlPr>
-                    </m:dPr>
-                    <m:e>
-                      <m:r>
-                        <w:rPr>
-                          <w:rFonts w:ascii="Cambria Math" w:hAnsi="Cambria Math"/>
-                          <w:lang w:val="en-US"/>
-                        </w:rPr>
-                        <m:t>1-s</m:t>
-                      </m:r>
-                    </m:e>
-                  </m:d>
-                  <m:sSup>
-                    <m:sSupPr>
-                      <m:ctrlPr>
-                        <w:rPr>
-                          <w:rFonts w:ascii="Cambria Math" w:hAnsi="Cambria Math"/>
-                          <w:i/>
-                          <w:lang w:val="en-US"/>
-                        </w:rPr>
-                      </m:ctrlPr>
-                    </m:sSupPr>
-                    <m:e>
-                      <m:r>
-                        <w:rPr>
-                          <w:rFonts w:ascii="Cambria Math" w:hAnsi="Cambria Math"/>
-                          <w:lang w:val="en-US"/>
-                        </w:rPr>
-                        <m:t>e</m:t>
-                      </m:r>
-                    </m:e>
-                    <m:sup>
-                      <m:r>
-                        <w:rPr>
-                          <w:rFonts w:ascii="Cambria Math" w:hAnsi="Cambria Math"/>
-                          <w:lang w:val="en-US"/>
-                        </w:rPr>
-                        <m:t>U-τU</m:t>
-                      </m:r>
-                    </m:sup>
-                  </m:sSup>
-                </m:den>
-              </m:f>
-            </m:den>
-          </m:f>
-          <m:r>
-            <w:rPr>
-              <w:rFonts w:ascii="Cambria Math" w:hAnsi="Cambria Math"/>
-              <w:lang w:val="en-US"/>
-            </w:rPr>
-            <m:t>=</m:t>
-          </m:r>
-        </m:oMath>
-      </m:oMathPara>
-    </w:p>
-    <w:p>
-      <w:pPr>
-        <w:pStyle w:val="Firstparagraph"/>
-        <w:rPr>
-          <w:lang w:val="en-US"/>
-        </w:rPr>
-      </w:pPr>
-      <m:oMathPara>
-        <m:oMath>
-          <m:f>
-            <m:fPr>
-              <m:ctrlPr>
-                <w:rPr>
-                  <w:rFonts w:ascii="Cambria Math" w:hAnsi="Cambria Math"/>
-                  <w:i/>
-                  <w:lang w:val="en-US"/>
-                </w:rPr>
-              </m:ctrlPr>
-            </m:fPr>
-            <m:num>
-              <m:r>
-                <w:rPr>
-                  <w:rFonts w:ascii="Cambria Math" w:hAnsi="Cambria Math"/>
-                  <w:lang w:val="en-US"/>
-                </w:rPr>
-                <m:t>1+sH-</m:t>
-              </m:r>
-              <m:sSup>
-                <m:sSupPr>
-                  <m:ctrlPr>
-                    <w:rPr>
-                      <w:rFonts w:ascii="Cambria Math" w:hAnsi="Cambria Math"/>
-                      <w:i/>
-                      <w:lang w:val="en-US"/>
-                    </w:rPr>
-                  </m:ctrlPr>
-                </m:sSupPr>
-                <m:e>
-                  <m:r>
-                    <w:rPr>
-                      <w:rFonts w:ascii="Cambria Math" w:hAnsi="Cambria Math"/>
-                      <w:lang w:val="en-US"/>
-                    </w:rPr>
-                    <m:t>e</m:t>
-                  </m:r>
-                </m:e>
-                <m:sup>
-                  <m:r>
-                    <w:rPr>
-                      <w:rFonts w:ascii="Cambria Math" w:hAnsi="Cambria Math"/>
-                      <w:lang w:val="en-US"/>
-                    </w:rPr>
-                    <m:t>U-</m:t>
-                  </m:r>
-                  <m:f>
-                    <m:fPr>
-                      <m:ctrlPr>
-                        <w:rPr>
-                          <w:rFonts w:ascii="Cambria Math" w:hAnsi="Cambria Math"/>
-                          <w:i/>
-                          <w:lang w:val="en-US"/>
-                        </w:rPr>
-                      </m:ctrlPr>
-                    </m:fPr>
-                    <m:num>
-                      <m:r>
-                        <w:rPr>
-                          <w:rFonts w:ascii="Cambria Math" w:hAnsi="Cambria Math"/>
-                          <w:lang w:val="en-US"/>
-                        </w:rPr>
-                        <m:t>U</m:t>
-                      </m:r>
-                    </m:num>
-                    <m:den>
-                      <m:r>
-                        <w:rPr>
-                          <w:rFonts w:ascii="Cambria Math" w:hAnsi="Cambria Math"/>
-                          <w:lang w:val="en-US"/>
-                        </w:rPr>
-                        <m:t>s</m:t>
-                      </m:r>
-                    </m:den>
-                  </m:f>
-                </m:sup>
-              </m:sSup>
-              <m:r>
-                <w:rPr>
-                  <w:rFonts w:ascii="Cambria Math" w:hAnsi="Cambria Math"/>
-                  <w:lang w:val="en-US"/>
-                </w:rPr>
-                <m:t>-</m:t>
-              </m:r>
-              <m:d>
-                <m:dPr>
-                  <m:ctrlPr>
-                    <w:rPr>
-                      <w:rFonts w:ascii="Cambria Math" w:hAnsi="Cambria Math"/>
-                      <w:i/>
-                      <w:lang w:val="en-US"/>
-                    </w:rPr>
-                  </m:ctrlPr>
-                </m:dPr>
-                <m:e>
-                  <m:r>
-                    <w:rPr>
-                      <w:rFonts w:ascii="Cambria Math" w:hAnsi="Cambria Math"/>
-                      <w:lang w:val="en-US"/>
-                    </w:rPr>
-                    <m:t>1-</m:t>
-                  </m:r>
-                  <m:sSup>
-                    <m:sSupPr>
-                      <m:ctrlPr>
-                        <w:rPr>
-                          <w:rFonts w:ascii="Cambria Math" w:hAnsi="Cambria Math"/>
-                          <w:i/>
-                          <w:lang w:val="en-US"/>
-                        </w:rPr>
-                      </m:ctrlPr>
-                    </m:sSupPr>
-                    <m:e>
-                      <m:r>
-                        <w:rPr>
-                          <w:rFonts w:ascii="Cambria Math" w:hAnsi="Cambria Math"/>
-                          <w:lang w:val="en-US"/>
-                        </w:rPr>
-                        <m:t>e</m:t>
-                      </m:r>
-                    </m:e>
-                    <m:sup>
-                      <m:r>
-                        <w:rPr>
-                          <w:rFonts w:ascii="Cambria Math" w:hAnsi="Cambria Math"/>
-                          <w:lang w:val="en-US"/>
-                        </w:rPr>
-                        <m:t>-</m:t>
-                      </m:r>
-                      <m:f>
-                        <m:fPr>
-                          <m:ctrlPr>
-                            <w:rPr>
-                              <w:rFonts w:ascii="Cambria Math" w:hAnsi="Cambria Math"/>
-                              <w:i/>
-                              <w:lang w:val="en-US"/>
-                            </w:rPr>
-                          </m:ctrlPr>
-                        </m:fPr>
-                        <m:num>
-                          <m:r>
-                            <w:rPr>
-                              <w:rFonts w:ascii="Cambria Math" w:hAnsi="Cambria Math"/>
-                              <w:lang w:val="en-US"/>
-                            </w:rPr>
-                            <m:t>U</m:t>
-                          </m:r>
-                        </m:num>
-                        <m:den>
-                          <m:r>
-                            <w:rPr>
-                              <w:rFonts w:ascii="Cambria Math" w:hAnsi="Cambria Math"/>
-                              <w:lang w:val="en-US"/>
-                            </w:rPr>
-                            <m:t>s</m:t>
-                          </m:r>
-                        </m:den>
-                      </m:f>
-                    </m:sup>
-                  </m:sSup>
-                </m:e>
-              </m:d>
-              <m:d>
-                <m:dPr>
-                  <m:ctrlPr>
-                    <w:rPr>
-                      <w:rFonts w:ascii="Cambria Math" w:hAnsi="Cambria Math"/>
-                      <w:i/>
-                      <w:lang w:val="en-US"/>
-                    </w:rPr>
-                  </m:ctrlPr>
-                </m:dPr>
-                <m:e>
-                  <m:r>
-                    <w:rPr>
-                      <w:rFonts w:ascii="Cambria Math" w:hAnsi="Cambria Math"/>
-                      <w:lang w:val="en-US"/>
-                    </w:rPr>
-                    <m:t>1-s</m:t>
-                  </m:r>
-                </m:e>
-              </m:d>
-              <m:sSup>
-                <m:sSupPr>
-                  <m:ctrlPr>
-                    <w:rPr>
-                      <w:rFonts w:ascii="Cambria Math" w:hAnsi="Cambria Math"/>
-                      <w:i/>
-                      <w:lang w:val="en-US"/>
-                    </w:rPr>
-                  </m:ctrlPr>
-                </m:sSupPr>
-                <m:e>
-                  <m:r>
-                    <w:rPr>
-                      <w:rFonts w:ascii="Cambria Math" w:hAnsi="Cambria Math"/>
-                      <w:lang w:val="en-US"/>
-                    </w:rPr>
-                    <m:t>e</m:t>
-                  </m:r>
-                </m:e>
-                <m:sup>
-                  <m:r>
-                    <w:rPr>
-                      <w:rFonts w:ascii="Cambria Math" w:hAnsi="Cambria Math"/>
-                      <w:lang w:val="en-US"/>
-                    </w:rPr>
-                    <m:t>U-τU</m:t>
-                  </m:r>
-                </m:sup>
-              </m:sSup>
-            </m:num>
-            <m:den>
-              <m:r>
-                <w:rPr>
-                  <w:rFonts w:ascii="Cambria Math" w:hAnsi="Cambria Math"/>
-                  <w:lang w:val="en-US"/>
-                </w:rPr>
-                <m:t>1+sH</m:t>
-              </m:r>
-            </m:den>
-          </m:f>
-        </m:oMath>
-      </m:oMathPara>
-    </w:p>
-    <w:p>
-      <w:pPr>
-        <w:ind w:firstLine="0"/>
-        <w:rPr>
-          <w:lang w:val="en-US"/>
-        </w:rPr>
-      </w:pPr>
-      <w:r>
-        <w:rPr>
-          <w:lang w:val="en-US"/>
-        </w:rPr>
-        <w:t>This gives the final result:</w:t>
-      </w:r>
-    </w:p>
-    <w:p>
-      <w:pPr>
-        <w:pStyle w:val="Firstparagraph"/>
-        <w:rPr>
-          <w:lang w:val="en-US"/>
-        </w:rPr>
-      </w:pPr>
-      <m:oMathPara>
-        <m:oMath>
-          <m:sSub>
-            <m:sSubPr>
-              <m:ctrlPr>
-                <w:rPr>
-                  <w:rFonts w:ascii="Cambria Math" w:hAnsi="Cambria Math"/>
-                  <w:i/>
-                  <w:lang w:val="en-US"/>
-                </w:rPr>
-              </m:ctrlPr>
-            </m:sSubPr>
-            <m:e>
-              <m:r>
-                <w:rPr>
-                  <w:rFonts w:ascii="Cambria Math" w:hAnsi="Cambria Math"/>
-                  <w:lang w:val="en-US"/>
-                </w:rPr>
-                <m:t>π</m:t>
+                <m:t>ρ</m:t>
               </m:r>
             </m:e>
             <m:sub>
@@ -19027,19 +17641,13 @@
     </w:p>
     <w:p>
       <w:pPr>
-        <w:rPr>
-          <w:lang w:val="en-US"/>
-        </w:rPr>
-      </w:pPr>
-    </w:p>
-    <w:p>
-      <w:pPr>
         <w:pStyle w:val="Heading2"/>
         <w:rPr>
           <w:lang w:val="en-US"/>
         </w:rPr>
       </w:pPr>
       <w:bookmarkStart w:id="22" w:name="_Ref354319905"/>
+      <w:bookmarkEnd w:id="21"/>
       <w:r>
         <w:rPr>
           <w:lang w:val="en-US"/>
@@ -19542,6 +18150,7 @@
         <w:rPr>
           <w:lang w:val="en-US"/>
         </w:rPr>
+        <w:lastRenderedPageBreak/>
         <w:t>Appearance of a double mutant</w:t>
       </w:r>
     </w:p>
@@ -21829,7 +20438,6 @@
         <w:rPr>
           <w:lang w:val="en-US"/>
         </w:rPr>
-        <w:lastRenderedPageBreak/>
         <w:t xml:space="preserve">The last approximation assumes that </w:t>
       </w:r>
       <w:proofErr w:type="gramStart"/>
@@ -22773,6 +21381,7 @@
         <w:rPr>
           <w:lang w:val="en-US"/>
         </w:rPr>
+        <w:lastRenderedPageBreak/>
         <w:t xml:space="preserve">With stress-induced mutation, the fixation probability (Eq. </w:t>
       </w:r>
       <w:r>
@@ -24495,7 +23104,6 @@
               <w:rFonts w:ascii="Cambria Math" w:hAnsi="Cambria Math"/>
               <w:lang w:val="en-US"/>
             </w:rPr>
-            <w:lastRenderedPageBreak/>
             <m:t>E</m:t>
           </m:r>
           <m:sSup>
@@ -25651,7 +24259,7 @@
         <w:rStyle w:val="PageNumber"/>
         <w:noProof/>
       </w:rPr>
-      <w:t>6</w:t>
+      <w:t>7</w:t>
     </w:r>
     <w:r>
       <w:rPr>
@@ -28183,7 +26791,7 @@
 </file>
 
 <file path=customXml/itemProps1.xml><?xml version="1.0" encoding="utf-8"?>
-<ds:datastoreItem xmlns:ds="http://schemas.openxmlformats.org/officeDocument/2006/customXml" ds:itemID="{E15004C9-6CD3-46C1-933B-48A8481B61F9}">
+<ds:datastoreItem xmlns:ds="http://schemas.openxmlformats.org/officeDocument/2006/customXml" ds:itemID="{47E9FFA5-EE64-4828-B1C8-1CECBAE05F36}">
   <ds:schemaRefs>
     <ds:schemaRef ds:uri="http://schemas.openxmlformats.org/officeDocument/2006/bibliography"/>
   </ds:schemaRefs>

</xml_diff>